<commit_message>
Step 4 before2 new instractions from meet 01-03-2023 with Andrey -
</commit_message>
<xml_diff>
--- a/23-03-03 Список доработок.docx
+++ b/23-03-03 Список доработок.docx
@@ -28,7 +28,13 @@
         </w:numPr>
       </w:pPr>
       <w:r>
-        <w:t xml:space="preserve"> Меню: Инвентаризация – при вводе второго пункта товара появля ошибка </w:t>
+        <w:t xml:space="preserve"> Меню: Инвентаризация – при вводе второго пункта товара появля</w:t>
+      </w:r>
+      <w:r>
+        <w:t>ется</w:t>
+      </w:r>
+      <w:r>
+        <w:t xml:space="preserve"> ошибка </w:t>
       </w:r>
       <w:r>
         <w:rPr>
@@ -80,8 +86,13 @@
         </w:numPr>
       </w:pPr>
       <w:r>
-        <w:t>Меню (три точки) оставить – Инфу настройки, а остальное убрать. по Минимому</w:t>
-      </w:r>
+        <w:t xml:space="preserve">Меню (три точки) оставить – Инфу настройки, а остальное убрать. по </w:t>
+      </w:r>
+      <w:proofErr w:type="spellStart"/>
+      <w:r>
+        <w:t>Минимому</w:t>
+      </w:r>
+      <w:proofErr w:type="spellEnd"/>
     </w:p>
     <w:p>
       <w:pPr>
@@ -147,7 +158,15 @@
         </w:numPr>
       </w:pPr>
       <w:r>
-        <w:t>Нижнее меню «колокольчик»(уведомления)</w:t>
+        <w:t>Нижнее меню «</w:t>
+      </w:r>
+      <w:proofErr w:type="gramStart"/>
+      <w:r>
+        <w:t>колокольчик»(</w:t>
+      </w:r>
+      <w:proofErr w:type="gramEnd"/>
+      <w:r>
+        <w:t>уведомления)</w:t>
       </w:r>
       <w:r>
         <w:t>, «домик»(домой)</w:t>
@@ -165,7 +184,15 @@
         </w:numPr>
       </w:pPr>
       <w:r>
-        <w:t>Верхняя строчка Заменить «</w:t>
+        <w:t xml:space="preserve">Верхняя </w:t>
+      </w:r>
+      <w:proofErr w:type="gramStart"/>
+      <w:r>
+        <w:t>строчка</w:t>
+      </w:r>
+      <w:proofErr w:type="gramEnd"/>
+      <w:r>
+        <w:t xml:space="preserve"> Заменить «</w:t>
       </w:r>
       <w:r>
         <w:rPr>
@@ -201,7 +228,15 @@
         </w:numPr>
       </w:pPr>
       <w:r>
-        <w:t xml:space="preserve">Что делать с «ОТРИЦАТЕЛЬНЫМ» количеством товара . Оно появляется при «отгрузке» и при «Инвентаризации» </w:t>
+        <w:t xml:space="preserve">Что делать с «ОТРИЦАТЕЛЬНЫМ» количеством </w:t>
+      </w:r>
+      <w:proofErr w:type="gramStart"/>
+      <w:r>
+        <w:t>товара .</w:t>
+      </w:r>
+      <w:proofErr w:type="gramEnd"/>
+      <w:r>
+        <w:t xml:space="preserve"> Оно появляется при «отгрузке» и при «Инвентаризации» </w:t>
       </w:r>
     </w:p>
     <w:p>
@@ -224,30 +259,129 @@
           <w:numId w:val="1"/>
         </w:numPr>
       </w:pPr>
-    </w:p>
-    <w:p/>
-    <w:p/>
-    <w:p>
-      <w:r>
-        <w:t>Последовательность действий:</w:t>
-      </w:r>
+      <w:r>
+        <w:t xml:space="preserve">при создании новой </w:t>
+      </w:r>
+      <w:r>
+        <w:t>инвентар</w:t>
+      </w:r>
+      <w:r>
+        <w:t>изации</w:t>
+      </w:r>
+      <w:r>
+        <w:t xml:space="preserve"> (</w:t>
+      </w:r>
+      <w:r>
+        <w:t>режим запуск с ПК</w:t>
+      </w:r>
+      <w:r>
+        <w:t>)</w:t>
+      </w:r>
+      <w:r>
+        <w:t xml:space="preserve"> происходит вылет </w:t>
+      </w:r>
+      <w:r>
+        <w:rPr>
+          <w:lang w:val="en-US"/>
+        </w:rPr>
+        <w:t>app</w:t>
+      </w:r>
+      <w:r>
+        <w:t xml:space="preserve"> </w:t>
+      </w:r>
+      <w:proofErr w:type="spellStart"/>
+      <w:r>
+        <w:rPr>
+          <w:lang w:val="en-US"/>
+        </w:rPr>
+        <w:t>SimplUI</w:t>
+      </w:r>
+      <w:proofErr w:type="spellEnd"/>
     </w:p>
     <w:p>
       <w:pPr>
         <w:pStyle w:val="a3"/>
         <w:numPr>
           <w:ilvl w:val="0"/>
-          <w:numId w:val="2"/>
+          <w:numId w:val="1"/>
         </w:numPr>
       </w:pPr>
       <w:r>
-        <w:t xml:space="preserve">Новый проект </w:t>
-      </w:r>
-      <w:r>
-        <w:rPr>
-          <w:lang w:val="en-US"/>
-        </w:rPr>
-        <w:t>Py</w:t>
+        <w:t xml:space="preserve">при </w:t>
+      </w:r>
+      <w:r>
+        <w:t>записи количества товара (</w:t>
+      </w:r>
+      <w:r>
+        <w:rPr>
+          <w:rFonts w:ascii="Helvetica" w:hAnsi="Helvetica"/>
+          <w:color w:val="000000"/>
+          <w:sz w:val="18"/>
+          <w:szCs w:val="18"/>
+          <w:shd w:val="clear" w:color="auto" w:fill="FBFBFB"/>
+        </w:rPr>
+        <w:t>Экран: </w:t>
+      </w:r>
+      <w:proofErr w:type="spellStart"/>
+      <w:r>
+        <w:rPr>
+          <w:rFonts w:ascii="Helvetica" w:hAnsi="Helvetica"/>
+          <w:color w:val="000000"/>
+          <w:sz w:val="18"/>
+          <w:szCs w:val="18"/>
+          <w:shd w:val="clear" w:color="auto" w:fill="FBFBFB"/>
+        </w:rPr>
+        <w:t>ДиалогВводКоличества</w:t>
+      </w:r>
+      <w:proofErr w:type="spellEnd"/>
+      <w:r>
+        <w:t>)</w:t>
+      </w:r>
+      <w:r>
+        <w:t xml:space="preserve"> </w:t>
+      </w:r>
+      <w:r>
+        <w:t>при</w:t>
+      </w:r>
+      <w:r>
+        <w:t xml:space="preserve"> </w:t>
+      </w:r>
+      <w:r>
+        <w:t>инвентар</w:t>
+      </w:r>
+      <w:r>
+        <w:t>изации</w:t>
+      </w:r>
+      <w:r>
+        <w:t xml:space="preserve"> (</w:t>
+      </w:r>
+      <w:r>
+        <w:t>режим запуск с ПК</w:t>
+      </w:r>
+      <w:r>
+        <w:t>)</w:t>
+      </w:r>
+      <w:r>
+        <w:t xml:space="preserve"> происходит </w:t>
+      </w:r>
+      <w:r>
+        <w:t xml:space="preserve">запись только первого введенного товара (нижнего </w:t>
+      </w:r>
+      <w:proofErr w:type="spellStart"/>
+      <w:r>
+        <w:t>баркода</w:t>
+      </w:r>
+      <w:proofErr w:type="spellEnd"/>
+      <w:r>
+        <w:t xml:space="preserve"> на </w:t>
+      </w:r>
+      <w:proofErr w:type="spellStart"/>
+      <w:r>
+        <w:t>отсканеном</w:t>
+      </w:r>
+      <w:proofErr w:type="spellEnd"/>
+      <w:r>
+        <w:t xml:space="preserve"> изображении)</w:t>
       </w:r>
     </w:p>
     <w:p>
@@ -255,159 +389,15 @@
         <w:pStyle w:val="a3"/>
         <w:numPr>
           <w:ilvl w:val="0"/>
-          <w:numId w:val="2"/>
+          <w:numId w:val="1"/>
         </w:numPr>
       </w:pPr>
-      <w:r>
-        <w:t xml:space="preserve">Проверка </w:t>
-      </w:r>
-      <w:r>
-        <w:t>requirements.txt</w:t>
-      </w:r>
-      <w:r>
-        <w:t xml:space="preserve"> </w:t>
-      </w:r>
-      <w:r>
-        <w:rPr>
-          <w:rFonts w:ascii="Arial" w:hAnsi="Arial" w:cs="Arial"/>
-          <w:color w:val="333333"/>
-          <w:shd w:val="clear" w:color="auto" w:fill="FFFFFF"/>
-        </w:rPr>
-        <w:t>всех модулей и пакетов </w:t>
-      </w:r>
-      <w:r>
-        <w:rPr>
-          <w:rFonts w:ascii="Arial" w:hAnsi="Arial" w:cs="Arial"/>
-          <w:b/>
-          <w:bCs/>
-          <w:color w:val="333333"/>
-          <w:shd w:val="clear" w:color="auto" w:fill="FFFFFF"/>
-        </w:rPr>
-        <w:t>Python</w:t>
-      </w:r>
-      <w:r>
-        <w:rPr>
-          <w:rFonts w:ascii="Arial" w:hAnsi="Arial" w:cs="Arial"/>
-          <w:b/>
-          <w:bCs/>
-          <w:color w:val="333333"/>
-          <w:shd w:val="clear" w:color="auto" w:fill="FFFFFF"/>
-        </w:rPr>
-        <w:t xml:space="preserve"> – откуда  </w:t>
-      </w:r>
-      <w:r>
-        <w:rPr>
-          <w:rFonts w:ascii="Arial" w:hAnsi="Arial" w:cs="Arial"/>
-          <w:b/>
-          <w:bCs/>
-          <w:color w:val="333333"/>
-          <w:shd w:val="clear" w:color="auto" w:fill="FFFFFF"/>
-          <w:lang w:val="en-US"/>
-        </w:rPr>
-        <w:t>colorama</w:t>
-      </w:r>
-      <w:r>
-        <w:rPr>
-          <w:rFonts w:ascii="Arial" w:hAnsi="Arial" w:cs="Arial"/>
-          <w:b/>
-          <w:bCs/>
-          <w:color w:val="333333"/>
-          <w:shd w:val="clear" w:color="auto" w:fill="FFFFFF"/>
-        </w:rPr>
-        <w:t xml:space="preserve"> 0.4.6</w:t>
-      </w:r>
-      <w:r>
-        <w:rPr>
-          <w:rFonts w:ascii="Arial" w:hAnsi="Arial" w:cs="Arial"/>
-          <w:b/>
-          <w:bCs/>
-          <w:color w:val="333333"/>
-          <w:shd w:val="clear" w:color="auto" w:fill="FFFFFF"/>
-        </w:rPr>
-        <w:t xml:space="preserve">; </w:t>
-      </w:r>
-      <w:r>
-        <w:rPr>
-          <w:rFonts w:ascii="Arial" w:hAnsi="Arial" w:cs="Arial"/>
-          <w:b/>
-          <w:bCs/>
-          <w:color w:val="333333"/>
-          <w:shd w:val="clear" w:color="auto" w:fill="FFFFFF"/>
-          <w:lang w:val="en-US"/>
-        </w:rPr>
-        <w:t>pip</w:t>
-      </w:r>
-      <w:r>
-        <w:rPr>
-          <w:rFonts w:ascii="Arial" w:hAnsi="Arial" w:cs="Arial"/>
-          <w:b/>
-          <w:bCs/>
-          <w:color w:val="333333"/>
-          <w:shd w:val="clear" w:color="auto" w:fill="FFFFFF"/>
-        </w:rPr>
-        <w:t xml:space="preserve"> 22.3.1; </w:t>
-      </w:r>
-      <w:r>
-        <w:rPr>
-          <w:rFonts w:ascii="Arial" w:hAnsi="Arial" w:cs="Arial"/>
-          <w:b/>
-          <w:bCs/>
-          <w:color w:val="333333"/>
-          <w:shd w:val="clear" w:color="auto" w:fill="FFFFFF"/>
-        </w:rPr>
-        <w:t>pycryptodome==3.15.0</w:t>
-      </w:r>
-      <w:r>
-        <w:rPr>
-          <w:rFonts w:ascii="Arial" w:hAnsi="Arial" w:cs="Arial"/>
-          <w:b/>
-          <w:bCs/>
-          <w:color w:val="333333"/>
-          <w:shd w:val="clear" w:color="auto" w:fill="FFFFFF"/>
-        </w:rPr>
-        <w:t xml:space="preserve">???!!! ; </w:t>
-      </w:r>
-      <w:r>
-        <w:rPr>
-          <w:rFonts w:ascii="Arial" w:hAnsi="Arial" w:cs="Arial"/>
-          <w:b/>
-          <w:bCs/>
-          <w:color w:val="333333"/>
-          <w:shd w:val="clear" w:color="auto" w:fill="FFFFFF"/>
-          <w:lang w:val="en-US"/>
-        </w:rPr>
-        <w:t>setuptools</w:t>
-      </w:r>
-      <w:r>
-        <w:rPr>
-          <w:rFonts w:ascii="Arial" w:hAnsi="Arial" w:cs="Arial"/>
-          <w:b/>
-          <w:bCs/>
-          <w:color w:val="333333"/>
-          <w:shd w:val="clear" w:color="auto" w:fill="FFFFFF"/>
-        </w:rPr>
-        <w:t xml:space="preserve"> 65.5.1; </w:t>
-      </w:r>
-      <w:r>
-        <w:rPr>
-          <w:rFonts w:ascii="Arial" w:hAnsi="Arial" w:cs="Arial"/>
-          <w:b/>
-          <w:bCs/>
-          <w:color w:val="333333"/>
-          <w:shd w:val="clear" w:color="auto" w:fill="FFFFFF"/>
-          <w:lang w:val="en-US"/>
-        </w:rPr>
-        <w:t>wheel</w:t>
-      </w:r>
-      <w:r>
-        <w:rPr>
-          <w:rFonts w:ascii="Arial" w:hAnsi="Arial" w:cs="Arial"/>
-          <w:b/>
-          <w:bCs/>
-          <w:color w:val="333333"/>
-          <w:shd w:val="clear" w:color="auto" w:fill="FFFFFF"/>
-        </w:rPr>
-        <w:t xml:space="preserve"> 0.38.4; </w:t>
+    </w:p>
+    <w:p/>
+    <w:p/>
+    <w:p>
+      <w:r>
+        <w:t>Последовательность действий:</w:t>
       </w:r>
     </w:p>
     <w:p>
@@ -415,90 +405,1347 @@
         <w:pStyle w:val="a3"/>
         <w:numPr>
           <w:ilvl w:val="0"/>
-          <w:numId w:val="2"/>
+          <w:numId w:val="3"/>
         </w:numPr>
         <w:rPr>
-          <w:lang w:val="en-US"/>
-        </w:rPr>
-      </w:pPr>
-      <w:r>
-        <w:t>Добавил</w:t>
-      </w:r>
-      <w:r>
-        <w:rPr>
-          <w:lang w:val="en-US"/>
-        </w:rPr>
-        <w:t xml:space="preserve"> </w:t>
-      </w:r>
-      <w:r>
-        <w:t>вручную</w:t>
-      </w:r>
-      <w:r>
-        <w:rPr>
-          <w:lang w:val="en-US"/>
-        </w:rPr>
-        <w:t xml:space="preserve"> : </w:t>
-      </w:r>
-      <w:r>
-        <w:rPr>
-          <w:lang w:val="en-US"/>
-        </w:rPr>
-        <w:t>certifi==2022.6.15</w:t>
-      </w:r>
-      <w:r>
-        <w:rPr>
-          <w:lang w:val="en-US"/>
-        </w:rPr>
-        <w:t xml:space="preserve"> ; </w:t>
-      </w:r>
-      <w:r>
-        <w:rPr>
-          <w:lang w:val="en-US"/>
-        </w:rPr>
-        <w:t>charset-normalizer==2.1.1</w:t>
-      </w:r>
-      <w:r>
-        <w:rPr>
-          <w:lang w:val="en-US"/>
-        </w:rPr>
-        <w:t xml:space="preserve"> ; </w:t>
-      </w:r>
-      <w:r>
-        <w:rPr>
-          <w:lang w:val="en-US"/>
-        </w:rPr>
-        <w:t>idna==3.4</w:t>
-      </w:r>
-      <w:r>
-        <w:rPr>
-          <w:lang w:val="en-US"/>
-        </w:rPr>
-        <w:t xml:space="preserve"> ; </w:t>
-      </w:r>
-      <w:r>
-        <w:rPr>
-          <w:lang w:val="en-US"/>
-        </w:rPr>
-        <w:t>requests==2.28.2</w:t>
-      </w:r>
-      <w:r>
-        <w:rPr>
-          <w:lang w:val="en-US"/>
-        </w:rPr>
-        <w:t xml:space="preserve"> ; </w:t>
-      </w:r>
+          <w:rFonts w:ascii="Helvetica" w:hAnsi="Helvetica"/>
+          <w:color w:val="000000"/>
+          <w:sz w:val="18"/>
+          <w:szCs w:val="18"/>
+          <w:shd w:val="clear" w:color="auto" w:fill="FBFBFB"/>
+        </w:rPr>
+      </w:pPr>
+      <w:r>
+        <w:rPr>
+          <w:rFonts w:ascii="Helvetica" w:hAnsi="Helvetica"/>
+          <w:color w:val="000000"/>
+          <w:sz w:val="18"/>
+          <w:szCs w:val="18"/>
+          <w:shd w:val="clear" w:color="auto" w:fill="FBFBFB"/>
+        </w:rPr>
+        <w:t xml:space="preserve">Новый проект </w:t>
+      </w:r>
+      <w:proofErr w:type="spellStart"/>
+      <w:r>
+        <w:rPr>
+          <w:rFonts w:ascii="Helvetica" w:hAnsi="Helvetica"/>
+          <w:color w:val="000000"/>
+          <w:sz w:val="18"/>
+          <w:szCs w:val="18"/>
+          <w:shd w:val="clear" w:color="auto" w:fill="FBFBFB"/>
+        </w:rPr>
+        <w:t>Py</w:t>
+      </w:r>
+      <w:proofErr w:type="spellEnd"/>
     </w:p>
     <w:p>
       <w:pPr>
         <w:pStyle w:val="a3"/>
         <w:numPr>
           <w:ilvl w:val="0"/>
-          <w:numId w:val="2"/>
+          <w:numId w:val="3"/>
         </w:numPr>
         <w:rPr>
-          <w:lang w:val="en-US"/>
-        </w:rPr>
-      </w:pPr>
+          <w:rFonts w:ascii="Helvetica" w:hAnsi="Helvetica"/>
+          <w:color w:val="000000"/>
+          <w:sz w:val="18"/>
+          <w:szCs w:val="18"/>
+          <w:shd w:val="clear" w:color="auto" w:fill="FBFBFB"/>
+        </w:rPr>
+      </w:pPr>
+      <w:r>
+        <w:rPr>
+          <w:rFonts w:ascii="Helvetica" w:hAnsi="Helvetica"/>
+          <w:color w:val="000000"/>
+          <w:sz w:val="18"/>
+          <w:szCs w:val="18"/>
+          <w:shd w:val="clear" w:color="auto" w:fill="FBFBFB"/>
+        </w:rPr>
+        <w:t>Проверка requirements.txt</w:t>
+      </w:r>
+      <w:r>
+        <w:rPr>
+          <w:rFonts w:ascii="Helvetica" w:hAnsi="Helvetica"/>
+          <w:color w:val="000000"/>
+          <w:sz w:val="18"/>
+          <w:szCs w:val="18"/>
+          <w:shd w:val="clear" w:color="auto" w:fill="FBFBFB"/>
+        </w:rPr>
+        <w:t xml:space="preserve"> всех модулей и пакетов Python – </w:t>
+      </w:r>
+      <w:proofErr w:type="gramStart"/>
+      <w:r>
+        <w:rPr>
+          <w:rFonts w:ascii="Helvetica" w:hAnsi="Helvetica"/>
+          <w:color w:val="000000"/>
+          <w:sz w:val="18"/>
+          <w:szCs w:val="18"/>
+          <w:shd w:val="clear" w:color="auto" w:fill="FBFBFB"/>
+        </w:rPr>
+        <w:t xml:space="preserve">откуда  </w:t>
+      </w:r>
+      <w:proofErr w:type="spellStart"/>
+      <w:r>
+        <w:rPr>
+          <w:rFonts w:ascii="Helvetica" w:hAnsi="Helvetica"/>
+          <w:color w:val="000000"/>
+          <w:sz w:val="18"/>
+          <w:szCs w:val="18"/>
+          <w:shd w:val="clear" w:color="auto" w:fill="FBFBFB"/>
+        </w:rPr>
+        <w:t>colorama</w:t>
+      </w:r>
+      <w:proofErr w:type="spellEnd"/>
+      <w:proofErr w:type="gramEnd"/>
+      <w:r>
+        <w:rPr>
+          <w:rFonts w:ascii="Helvetica" w:hAnsi="Helvetica"/>
+          <w:color w:val="000000"/>
+          <w:sz w:val="18"/>
+          <w:szCs w:val="18"/>
+          <w:shd w:val="clear" w:color="auto" w:fill="FBFBFB"/>
+        </w:rPr>
+        <w:t xml:space="preserve"> 0.4.6</w:t>
+      </w:r>
+      <w:r>
+        <w:rPr>
+          <w:rFonts w:ascii="Helvetica" w:hAnsi="Helvetica"/>
+          <w:color w:val="000000"/>
+          <w:sz w:val="18"/>
+          <w:szCs w:val="18"/>
+          <w:shd w:val="clear" w:color="auto" w:fill="FBFBFB"/>
+        </w:rPr>
+        <w:t xml:space="preserve">; pip 22.3.1; </w:t>
+      </w:r>
+      <w:proofErr w:type="spellStart"/>
+      <w:r>
+        <w:rPr>
+          <w:rFonts w:ascii="Helvetica" w:hAnsi="Helvetica"/>
+          <w:color w:val="000000"/>
+          <w:sz w:val="18"/>
+          <w:szCs w:val="18"/>
+          <w:shd w:val="clear" w:color="auto" w:fill="FBFBFB"/>
+        </w:rPr>
+        <w:t>pycryptodome</w:t>
+      </w:r>
+      <w:proofErr w:type="spellEnd"/>
+      <w:r>
+        <w:rPr>
+          <w:rFonts w:ascii="Helvetica" w:hAnsi="Helvetica"/>
+          <w:color w:val="000000"/>
+          <w:sz w:val="18"/>
+          <w:szCs w:val="18"/>
+          <w:shd w:val="clear" w:color="auto" w:fill="FBFBFB"/>
+        </w:rPr>
+        <w:t xml:space="preserve">==3.15.0???!!! ; </w:t>
+      </w:r>
+      <w:proofErr w:type="spellStart"/>
+      <w:r>
+        <w:rPr>
+          <w:rFonts w:ascii="Helvetica" w:hAnsi="Helvetica"/>
+          <w:color w:val="000000"/>
+          <w:sz w:val="18"/>
+          <w:szCs w:val="18"/>
+          <w:shd w:val="clear" w:color="auto" w:fill="FBFBFB"/>
+        </w:rPr>
+        <w:t>setuptools</w:t>
+      </w:r>
+      <w:proofErr w:type="spellEnd"/>
+      <w:r>
+        <w:rPr>
+          <w:rFonts w:ascii="Helvetica" w:hAnsi="Helvetica"/>
+          <w:color w:val="000000"/>
+          <w:sz w:val="18"/>
+          <w:szCs w:val="18"/>
+          <w:shd w:val="clear" w:color="auto" w:fill="FBFBFB"/>
+        </w:rPr>
+        <w:t xml:space="preserve"> 65.5.1; wheel 0.38.4; </w:t>
+      </w:r>
+    </w:p>
+    <w:p>
+      <w:pPr>
+        <w:pStyle w:val="a3"/>
+        <w:numPr>
+          <w:ilvl w:val="0"/>
+          <w:numId w:val="3"/>
+        </w:numPr>
+        <w:rPr>
+          <w:rFonts w:ascii="Helvetica" w:hAnsi="Helvetica"/>
+          <w:color w:val="000000"/>
+          <w:sz w:val="18"/>
+          <w:szCs w:val="18"/>
+          <w:shd w:val="clear" w:color="auto" w:fill="FBFBFB"/>
+        </w:rPr>
+      </w:pPr>
+      <w:r>
+        <w:rPr>
+          <w:rFonts w:ascii="Helvetica" w:hAnsi="Helvetica"/>
+          <w:color w:val="000000"/>
+          <w:sz w:val="18"/>
+          <w:szCs w:val="18"/>
+          <w:shd w:val="clear" w:color="auto" w:fill="FBFBFB"/>
+        </w:rPr>
+        <w:t xml:space="preserve">Добавил </w:t>
+      </w:r>
+      <w:proofErr w:type="gramStart"/>
+      <w:r>
+        <w:rPr>
+          <w:rFonts w:ascii="Helvetica" w:hAnsi="Helvetica"/>
+          <w:color w:val="000000"/>
+          <w:sz w:val="18"/>
+          <w:szCs w:val="18"/>
+          <w:shd w:val="clear" w:color="auto" w:fill="FBFBFB"/>
+        </w:rPr>
+        <w:t>вручную :</w:t>
+      </w:r>
+      <w:proofErr w:type="gramEnd"/>
+      <w:r>
+        <w:rPr>
+          <w:rFonts w:ascii="Helvetica" w:hAnsi="Helvetica"/>
+          <w:color w:val="000000"/>
+          <w:sz w:val="18"/>
+          <w:szCs w:val="18"/>
+          <w:shd w:val="clear" w:color="auto" w:fill="FBFBFB"/>
+        </w:rPr>
+        <w:t xml:space="preserve"> </w:t>
+      </w:r>
+      <w:proofErr w:type="spellStart"/>
+      <w:r>
+        <w:rPr>
+          <w:rFonts w:ascii="Helvetica" w:hAnsi="Helvetica"/>
+          <w:color w:val="000000"/>
+          <w:sz w:val="18"/>
+          <w:szCs w:val="18"/>
+          <w:shd w:val="clear" w:color="auto" w:fill="FBFBFB"/>
+        </w:rPr>
+        <w:t>certifi</w:t>
+      </w:r>
+      <w:proofErr w:type="spellEnd"/>
+      <w:r>
+        <w:rPr>
+          <w:rFonts w:ascii="Helvetica" w:hAnsi="Helvetica"/>
+          <w:color w:val="000000"/>
+          <w:sz w:val="18"/>
+          <w:szCs w:val="18"/>
+          <w:shd w:val="clear" w:color="auto" w:fill="FBFBFB"/>
+        </w:rPr>
+        <w:t xml:space="preserve">==2022.6.15 ; charset-normalizer==2.1.1 ; </w:t>
+      </w:r>
+      <w:proofErr w:type="spellStart"/>
+      <w:r>
+        <w:rPr>
+          <w:rFonts w:ascii="Helvetica" w:hAnsi="Helvetica"/>
+          <w:color w:val="000000"/>
+          <w:sz w:val="18"/>
+          <w:szCs w:val="18"/>
+          <w:shd w:val="clear" w:color="auto" w:fill="FBFBFB"/>
+        </w:rPr>
+        <w:t>idna</w:t>
+      </w:r>
+      <w:proofErr w:type="spellEnd"/>
+      <w:r>
+        <w:rPr>
+          <w:rFonts w:ascii="Helvetica" w:hAnsi="Helvetica"/>
+          <w:color w:val="000000"/>
+          <w:sz w:val="18"/>
+          <w:szCs w:val="18"/>
+          <w:shd w:val="clear" w:color="auto" w:fill="FBFBFB"/>
+        </w:rPr>
+        <w:t xml:space="preserve">==3.4 ; requests==2.28.2 ; </w:t>
+      </w:r>
+    </w:p>
+    <w:p>
+      <w:pPr>
+        <w:pStyle w:val="a3"/>
+        <w:numPr>
+          <w:ilvl w:val="0"/>
+          <w:numId w:val="3"/>
+        </w:numPr>
+        <w:rPr>
+          <w:rFonts w:ascii="Helvetica" w:hAnsi="Helvetica"/>
+          <w:color w:val="000000"/>
+          <w:sz w:val="18"/>
+          <w:szCs w:val="18"/>
+          <w:shd w:val="clear" w:color="auto" w:fill="FBFBFB"/>
+        </w:rPr>
+      </w:pPr>
+      <w:r>
+        <w:rPr>
+          <w:rFonts w:ascii="Helvetica" w:hAnsi="Helvetica"/>
+          <w:color w:val="000000"/>
+          <w:sz w:val="18"/>
+          <w:szCs w:val="18"/>
+          <w:shd w:val="clear" w:color="auto" w:fill="FBFBFB"/>
+        </w:rPr>
+        <w:lastRenderedPageBreak/>
+        <w:t xml:space="preserve">Создал новый </w:t>
+      </w:r>
+      <w:proofErr w:type="spellStart"/>
+      <w:r>
+        <w:rPr>
+          <w:rFonts w:ascii="Helvetica" w:hAnsi="Helvetica"/>
+          <w:color w:val="000000"/>
+          <w:sz w:val="18"/>
+          <w:szCs w:val="18"/>
+          <w:shd w:val="clear" w:color="auto" w:fill="FBFBFB"/>
+        </w:rPr>
+        <w:t>репо</w:t>
+      </w:r>
+      <w:proofErr w:type="spellEnd"/>
+      <w:r>
+        <w:rPr>
+          <w:rFonts w:ascii="Helvetica" w:hAnsi="Helvetica"/>
+          <w:color w:val="000000"/>
+          <w:sz w:val="18"/>
+          <w:szCs w:val="18"/>
+          <w:shd w:val="clear" w:color="auto" w:fill="FBFBFB"/>
+        </w:rPr>
+        <w:t xml:space="preserve"> на Git </w:t>
+      </w:r>
+      <w:hyperlink r:id="rId7" w:history="1">
+        <w:r>
+          <w:rPr>
+            <w:rFonts w:ascii="Helvetica" w:hAnsi="Helvetica"/>
+            <w:color w:val="000000"/>
+            <w:sz w:val="18"/>
+            <w:szCs w:val="18"/>
+            <w:shd w:val="clear" w:color="auto" w:fill="FBFBFB"/>
+          </w:rPr>
+          <w:t>https://</w:t>
+        </w:r>
+        <w:proofErr w:type="spellStart"/>
+        <w:r>
+          <w:rPr>
+            <w:rFonts w:ascii="Helvetica" w:hAnsi="Helvetica"/>
+            <w:color w:val="000000"/>
+            <w:sz w:val="18"/>
+            <w:szCs w:val="18"/>
+            <w:shd w:val="clear" w:color="auto" w:fill="FBFBFB"/>
+          </w:rPr>
+          <w:t>github</w:t>
+        </w:r>
+        <w:proofErr w:type="spellEnd"/>
+        <w:r>
+          <w:rPr>
+            <w:rFonts w:ascii="Helvetica" w:hAnsi="Helvetica"/>
+            <w:color w:val="000000"/>
+            <w:sz w:val="18"/>
+            <w:szCs w:val="18"/>
+            <w:shd w:val="clear" w:color="auto" w:fill="FBFBFB"/>
+          </w:rPr>
+          <w:t>.com/</w:t>
+        </w:r>
+        <w:proofErr w:type="spellStart"/>
+        <w:r>
+          <w:rPr>
+            <w:rFonts w:ascii="Helvetica" w:hAnsi="Helvetica"/>
+            <w:color w:val="000000"/>
+            <w:sz w:val="18"/>
+            <w:szCs w:val="18"/>
+            <w:shd w:val="clear" w:color="auto" w:fill="FBFBFB"/>
+          </w:rPr>
+          <w:t>SlavaMGTU</w:t>
+        </w:r>
+        <w:proofErr w:type="spellEnd"/>
+        <w:r>
+          <w:rPr>
+            <w:rFonts w:ascii="Helvetica" w:hAnsi="Helvetica"/>
+            <w:color w:val="000000"/>
+            <w:sz w:val="18"/>
+            <w:szCs w:val="18"/>
+            <w:shd w:val="clear" w:color="auto" w:fill="FBFBFB"/>
+          </w:rPr>
+          <w:t>/Simple_Warehouse-09.git</w:t>
+        </w:r>
+      </w:hyperlink>
+    </w:p>
+    <w:p>
+      <w:pPr>
+        <w:pStyle w:val="a3"/>
+        <w:numPr>
+          <w:ilvl w:val="0"/>
+          <w:numId w:val="3"/>
+        </w:numPr>
+        <w:rPr>
+          <w:rFonts w:ascii="Helvetica" w:hAnsi="Helvetica"/>
+          <w:color w:val="000000"/>
+          <w:sz w:val="18"/>
+          <w:szCs w:val="18"/>
+          <w:shd w:val="clear" w:color="auto" w:fill="FBFBFB"/>
+        </w:rPr>
+      </w:pPr>
+      <w:r>
+        <w:rPr>
+          <w:rFonts w:ascii="Helvetica" w:hAnsi="Helvetica"/>
+          <w:color w:val="000000"/>
+          <w:sz w:val="18"/>
+          <w:szCs w:val="18"/>
+          <w:shd w:val="clear" w:color="auto" w:fill="FBFBFB"/>
+        </w:rPr>
+        <w:t>Удаляю «</w:t>
+      </w:r>
+      <w:r>
+        <w:rPr>
+          <w:rFonts w:ascii="Helvetica" w:hAnsi="Helvetica"/>
+          <w:color w:val="000000"/>
+          <w:sz w:val="18"/>
+          <w:szCs w:val="18"/>
+          <w:shd w:val="clear" w:color="auto" w:fill="FBFBFB"/>
+        </w:rPr>
+        <w:t>НАЧАТЬ СКАНИРОВАНИЕ (OCR) </w:t>
+      </w:r>
+      <w:proofErr w:type="spellStart"/>
+      <w:proofErr w:type="gramStart"/>
+      <w:r>
+        <w:rPr>
+          <w:rFonts w:ascii="Helvetica" w:hAnsi="Helvetica"/>
+          <w:color w:val="000000"/>
+          <w:sz w:val="18"/>
+          <w:szCs w:val="18"/>
+          <w:shd w:val="clear" w:color="auto" w:fill="FBFBFB"/>
+        </w:rPr>
+        <w:t>var:btn</w:t>
+      </w:r>
+      <w:proofErr w:type="gramEnd"/>
+      <w:r>
+        <w:rPr>
+          <w:rFonts w:ascii="Helvetica" w:hAnsi="Helvetica"/>
+          <w:color w:val="000000"/>
+          <w:sz w:val="18"/>
+          <w:szCs w:val="18"/>
+          <w:shd w:val="clear" w:color="auto" w:fill="FBFBFB"/>
+        </w:rPr>
+        <w:t>_run_ocr</w:t>
+      </w:r>
+      <w:proofErr w:type="spellEnd"/>
+      <w:r>
+        <w:rPr>
+          <w:rFonts w:ascii="Helvetica" w:hAnsi="Helvetica"/>
+          <w:color w:val="000000"/>
+          <w:sz w:val="18"/>
+          <w:szCs w:val="18"/>
+          <w:shd w:val="clear" w:color="auto" w:fill="FBFBFB"/>
+        </w:rPr>
+        <w:t>»</w:t>
+      </w:r>
+    </w:p>
+    <w:p>
+      <w:pPr>
+        <w:pStyle w:val="a3"/>
+        <w:numPr>
+          <w:ilvl w:val="1"/>
+          <w:numId w:val="3"/>
+        </w:numPr>
+        <w:rPr>
+          <w:rFonts w:ascii="Helvetica" w:hAnsi="Helvetica"/>
+          <w:color w:val="000000"/>
+          <w:sz w:val="18"/>
+          <w:szCs w:val="18"/>
+          <w:shd w:val="clear" w:color="auto" w:fill="FBFBFB"/>
+        </w:rPr>
+      </w:pPr>
+      <w:proofErr w:type="spellStart"/>
+      <w:r>
+        <w:rPr>
+          <w:color w:val="000000"/>
+          <w:sz w:val="18"/>
+          <w:szCs w:val="18"/>
+          <w:shd w:val="clear" w:color="auto" w:fill="FBFBFB"/>
+          <w:lang w:val="en-US"/>
+        </w:rPr>
+        <w:t>SimpEditor</w:t>
+      </w:r>
+      <w:proofErr w:type="spellEnd"/>
+      <w:r>
+        <w:rPr>
+          <w:color w:val="000000"/>
+          <w:sz w:val="18"/>
+          <w:szCs w:val="18"/>
+          <w:shd w:val="clear" w:color="auto" w:fill="FBFBFB"/>
+          <w:lang w:val="en-US"/>
+        </w:rPr>
+        <w:t xml:space="preserve"> – </w:t>
+      </w:r>
+    </w:p>
+    <w:p>
+      <w:pPr>
+        <w:pStyle w:val="a3"/>
+        <w:numPr>
+          <w:ilvl w:val="2"/>
+          <w:numId w:val="3"/>
+        </w:numPr>
+        <w:rPr>
+          <w:rFonts w:ascii="Helvetica" w:hAnsi="Helvetica"/>
+          <w:color w:val="000000"/>
+          <w:sz w:val="18"/>
+          <w:szCs w:val="18"/>
+          <w:shd w:val="clear" w:color="auto" w:fill="FBFBFB"/>
+        </w:rPr>
+      </w:pPr>
+      <w:r>
+        <w:rPr>
+          <w:color w:val="000000"/>
+          <w:sz w:val="18"/>
+          <w:szCs w:val="18"/>
+          <w:shd w:val="clear" w:color="auto" w:fill="FBFBFB"/>
+        </w:rPr>
+        <w:t xml:space="preserve">Процесс </w:t>
+      </w:r>
+      <w:proofErr w:type="spellStart"/>
+      <w:r>
+        <w:rPr>
+          <w:color w:val="000000"/>
+          <w:sz w:val="18"/>
+          <w:szCs w:val="18"/>
+          <w:shd w:val="clear" w:color="auto" w:fill="FBFBFB"/>
+        </w:rPr>
+        <w:t>ИнвCVOCR</w:t>
+      </w:r>
+      <w:proofErr w:type="spellEnd"/>
+      <w:r>
+        <w:rPr>
+          <w:color w:val="000000"/>
+          <w:sz w:val="18"/>
+          <w:szCs w:val="18"/>
+          <w:shd w:val="clear" w:color="auto" w:fill="FBFBFB"/>
+          <w:lang w:val="en-US"/>
+        </w:rPr>
+        <w:t xml:space="preserve"> - ALL</w:t>
+      </w:r>
+    </w:p>
+    <w:p>
+      <w:pPr>
+        <w:pStyle w:val="a3"/>
+        <w:numPr>
+          <w:ilvl w:val="2"/>
+          <w:numId w:val="3"/>
+        </w:numPr>
+        <w:rPr>
+          <w:rFonts w:ascii="Helvetica" w:hAnsi="Helvetica"/>
+          <w:color w:val="000000"/>
+          <w:sz w:val="18"/>
+          <w:szCs w:val="18"/>
+          <w:shd w:val="clear" w:color="auto" w:fill="FBFBFB"/>
+        </w:rPr>
+      </w:pPr>
+      <w:r>
+        <w:rPr>
+          <w:rFonts w:ascii="Helvetica" w:hAnsi="Helvetica"/>
+          <w:color w:val="000000"/>
+          <w:sz w:val="18"/>
+          <w:szCs w:val="18"/>
+          <w:shd w:val="clear" w:color="auto" w:fill="FBFBFB"/>
+        </w:rPr>
+        <w:t>Экран: Инвентаризация Результаты</w:t>
+      </w:r>
+      <w:r>
+        <w:rPr>
+          <w:rFonts w:ascii="Helvetica" w:hAnsi="Helvetica"/>
+          <w:color w:val="000000"/>
+          <w:sz w:val="18"/>
+          <w:szCs w:val="18"/>
+          <w:shd w:val="clear" w:color="auto" w:fill="FBFBFB"/>
+        </w:rPr>
+        <w:t xml:space="preserve"> – </w:t>
+      </w:r>
+      <w:r>
+        <w:rPr>
+          <w:rFonts w:ascii="Helvetica" w:hAnsi="Helvetica"/>
+          <w:color w:val="000000"/>
+          <w:sz w:val="18"/>
+          <w:szCs w:val="18"/>
+          <w:shd w:val="clear" w:color="auto" w:fill="FBFBFB"/>
+          <w:lang w:val="en-US"/>
+        </w:rPr>
+        <w:t>button</w:t>
+      </w:r>
+      <w:r>
+        <w:rPr>
+          <w:rFonts w:ascii="Helvetica" w:hAnsi="Helvetica"/>
+          <w:color w:val="000000"/>
+          <w:sz w:val="18"/>
+          <w:szCs w:val="18"/>
+          <w:shd w:val="clear" w:color="auto" w:fill="FBFBFB"/>
+        </w:rPr>
+        <w:t xml:space="preserve"> </w:t>
+      </w:r>
+      <w:r>
+        <w:rPr>
+          <w:rFonts w:ascii="Comic Sans MS" w:hAnsi="Comic Sans MS"/>
+          <w:color w:val="000000"/>
+          <w:sz w:val="21"/>
+          <w:szCs w:val="21"/>
+          <w:shd w:val="clear" w:color="auto" w:fill="00FF00"/>
+        </w:rPr>
+        <w:t>НАЧАТЬ СКАНИРОВАНИЕ (OCR) </w:t>
+      </w:r>
+      <w:proofErr w:type="spellStart"/>
+      <w:proofErr w:type="gramStart"/>
+      <w:r>
+        <w:rPr>
+          <w:rFonts w:ascii="Comic Sans MS" w:hAnsi="Comic Sans MS"/>
+          <w:color w:val="000000"/>
+          <w:sz w:val="21"/>
+          <w:szCs w:val="21"/>
+          <w:shd w:val="clear" w:color="auto" w:fill="00FF00"/>
+        </w:rPr>
+        <w:t>var:btn</w:t>
+      </w:r>
+      <w:proofErr w:type="gramEnd"/>
+      <w:r>
+        <w:rPr>
+          <w:rFonts w:ascii="Comic Sans MS" w:hAnsi="Comic Sans MS"/>
+          <w:color w:val="000000"/>
+          <w:sz w:val="21"/>
+          <w:szCs w:val="21"/>
+          <w:shd w:val="clear" w:color="auto" w:fill="00FF00"/>
+        </w:rPr>
+        <w:t>_run_ocr</w:t>
+      </w:r>
+      <w:proofErr w:type="spellEnd"/>
+    </w:p>
+    <w:p>
+      <w:pPr>
+        <w:pStyle w:val="a3"/>
+        <w:numPr>
+          <w:ilvl w:val="1"/>
+          <w:numId w:val="3"/>
+        </w:numPr>
+        <w:rPr>
+          <w:rFonts w:ascii="Helvetica" w:hAnsi="Helvetica"/>
+          <w:color w:val="000000"/>
+          <w:sz w:val="18"/>
+          <w:szCs w:val="18"/>
+          <w:shd w:val="clear" w:color="auto" w:fill="FBFBFB"/>
+        </w:rPr>
+      </w:pPr>
+      <w:r>
+        <w:rPr>
+          <w:color w:val="000000"/>
+          <w:sz w:val="18"/>
+          <w:szCs w:val="18"/>
+          <w:shd w:val="clear" w:color="auto" w:fill="FBFBFB"/>
+          <w:lang w:val="en-US"/>
+        </w:rPr>
+        <w:t>Python</w:t>
+      </w:r>
+    </w:p>
+    <w:p>
+      <w:pPr>
+        <w:pStyle w:val="a3"/>
+        <w:numPr>
+          <w:ilvl w:val="2"/>
+          <w:numId w:val="3"/>
+        </w:numPr>
+        <w:rPr>
+          <w:rFonts w:ascii="Helvetica" w:hAnsi="Helvetica"/>
+          <w:color w:val="000000"/>
+          <w:sz w:val="18"/>
+          <w:szCs w:val="18"/>
+          <w:shd w:val="clear" w:color="auto" w:fill="FBFBFB"/>
+          <w:lang w:val="en-US"/>
+        </w:rPr>
+      </w:pPr>
+      <w:r>
+        <w:rPr>
+          <w:color w:val="000000"/>
+          <w:sz w:val="18"/>
+          <w:szCs w:val="18"/>
+          <w:shd w:val="clear" w:color="auto" w:fill="FBFBFB"/>
+          <w:lang w:val="en-US"/>
+        </w:rPr>
+        <w:t>Search “</w:t>
+      </w:r>
+      <w:proofErr w:type="spellStart"/>
+      <w:r>
+        <w:rPr>
+          <w:color w:val="000000"/>
+          <w:sz w:val="18"/>
+          <w:szCs w:val="18"/>
+          <w:shd w:val="clear" w:color="auto" w:fill="FBFBFB"/>
+        </w:rPr>
+        <w:t>Инв</w:t>
+      </w:r>
+      <w:proofErr w:type="spellEnd"/>
+      <w:r>
+        <w:rPr>
+          <w:color w:val="000000"/>
+          <w:sz w:val="18"/>
+          <w:szCs w:val="18"/>
+          <w:shd w:val="clear" w:color="auto" w:fill="FBFBFB"/>
+          <w:lang w:val="en-US"/>
+        </w:rPr>
+        <w:t>CVOCR</w:t>
+      </w:r>
+      <w:r>
+        <w:rPr>
+          <w:color w:val="000000"/>
+          <w:sz w:val="18"/>
+          <w:szCs w:val="18"/>
+          <w:shd w:val="clear" w:color="auto" w:fill="FBFBFB"/>
+          <w:lang w:val="en-US"/>
+        </w:rPr>
+        <w:t>”</w:t>
+      </w:r>
+      <w:r>
+        <w:rPr>
+          <w:color w:val="000000"/>
+          <w:sz w:val="18"/>
+          <w:szCs w:val="18"/>
+          <w:shd w:val="clear" w:color="auto" w:fill="FBFBFB"/>
+          <w:lang w:val="en-US"/>
+        </w:rPr>
+        <w:br/>
+      </w:r>
+      <w:r>
+        <w:rPr>
+          <w:rFonts w:ascii="Helvetica" w:hAnsi="Helvetica"/>
+          <w:color w:val="000000"/>
+          <w:sz w:val="18"/>
+          <w:szCs w:val="18"/>
+          <w:shd w:val="clear" w:color="auto" w:fill="FBFBFB"/>
+          <w:lang w:val="en-US"/>
+        </w:rPr>
+        <w:t xml:space="preserve">def </w:t>
+      </w:r>
+      <w:proofErr w:type="spellStart"/>
+      <w:r>
+        <w:rPr>
+          <w:rFonts w:ascii="Helvetica" w:hAnsi="Helvetica"/>
+          <w:color w:val="000000"/>
+          <w:sz w:val="18"/>
+          <w:szCs w:val="18"/>
+          <w:shd w:val="clear" w:color="auto" w:fill="FBFBFB"/>
+          <w:lang w:val="en-US"/>
+        </w:rPr>
+        <w:t>invres_input</w:t>
+      </w:r>
+      <w:proofErr w:type="spellEnd"/>
+      <w:r>
+        <w:rPr>
+          <w:rFonts w:ascii="Helvetica" w:hAnsi="Helvetica"/>
+          <w:color w:val="000000"/>
+          <w:sz w:val="18"/>
+          <w:szCs w:val="18"/>
+          <w:shd w:val="clear" w:color="auto" w:fill="FBFBFB"/>
+          <w:lang w:val="en-US"/>
+        </w:rPr>
+        <w:t xml:space="preserve"> - </w:t>
+      </w:r>
+      <w:r>
+        <w:rPr>
+          <w:rFonts w:ascii="Helvetica" w:hAnsi="Helvetica"/>
+          <w:color w:val="000000"/>
+          <w:sz w:val="18"/>
+          <w:szCs w:val="18"/>
+          <w:shd w:val="clear" w:color="auto" w:fill="FBFBFB"/>
+          <w:lang w:val="en-US"/>
+        </w:rPr>
+        <w:t>"</w:t>
+      </w:r>
+      <w:proofErr w:type="spellStart"/>
+      <w:r>
+        <w:rPr>
+          <w:rFonts w:ascii="Helvetica" w:hAnsi="Helvetica"/>
+          <w:color w:val="000000"/>
+          <w:sz w:val="18"/>
+          <w:szCs w:val="18"/>
+          <w:shd w:val="clear" w:color="auto" w:fill="FBFBFB"/>
+          <w:lang w:val="en-US"/>
+        </w:rPr>
+        <w:t>btn_run_ocr</w:t>
+      </w:r>
+      <w:proofErr w:type="spellEnd"/>
+      <w:r>
+        <w:rPr>
+          <w:rFonts w:ascii="Helvetica" w:hAnsi="Helvetica"/>
+          <w:color w:val="000000"/>
+          <w:sz w:val="18"/>
+          <w:szCs w:val="18"/>
+          <w:shd w:val="clear" w:color="auto" w:fill="FBFBFB"/>
+          <w:lang w:val="en-US"/>
+        </w:rPr>
+        <w:t>":</w:t>
+      </w:r>
+      <w:r>
+        <w:rPr>
+          <w:rFonts w:ascii="Helvetica" w:hAnsi="Helvetica"/>
+          <w:color w:val="000000"/>
+          <w:sz w:val="18"/>
+          <w:szCs w:val="18"/>
+          <w:shd w:val="clear" w:color="auto" w:fill="FBFBFB"/>
+          <w:lang w:val="en-US"/>
+        </w:rPr>
+        <w:t xml:space="preserve"> only button </w:t>
+      </w:r>
+    </w:p>
+    <w:p>
+      <w:pPr>
+        <w:pStyle w:val="a3"/>
+        <w:numPr>
+          <w:ilvl w:val="2"/>
+          <w:numId w:val="3"/>
+        </w:numPr>
+        <w:rPr>
+          <w:rFonts w:ascii="Helvetica" w:hAnsi="Helvetica"/>
+          <w:color w:val="000000"/>
+          <w:sz w:val="18"/>
+          <w:szCs w:val="18"/>
+          <w:shd w:val="clear" w:color="auto" w:fill="FBFBFB"/>
+          <w:lang w:val="en-US"/>
+        </w:rPr>
+      </w:pPr>
+      <w:r>
+        <w:rPr>
+          <w:rFonts w:ascii="Helvetica" w:hAnsi="Helvetica"/>
+          <w:color w:val="000000"/>
+          <w:sz w:val="18"/>
+          <w:szCs w:val="18"/>
+          <w:shd w:val="clear" w:color="auto" w:fill="FBFBFB"/>
+          <w:lang w:val="en-US"/>
+        </w:rPr>
+        <w:t xml:space="preserve"> </w:t>
+      </w:r>
+      <w:r>
+        <w:rPr>
+          <w:rFonts w:ascii="Helvetica" w:hAnsi="Helvetica"/>
+          <w:color w:val="000000"/>
+          <w:sz w:val="18"/>
+          <w:szCs w:val="18"/>
+          <w:shd w:val="clear" w:color="auto" w:fill="FBFBFB"/>
+          <w:lang w:val="en-US"/>
+        </w:rPr>
+        <w:t xml:space="preserve">def </w:t>
+      </w:r>
+      <w:proofErr w:type="spellStart"/>
+      <w:r>
+        <w:rPr>
+          <w:rFonts w:ascii="Helvetica" w:hAnsi="Helvetica"/>
+          <w:color w:val="000000"/>
+          <w:sz w:val="18"/>
+          <w:szCs w:val="18"/>
+          <w:shd w:val="clear" w:color="auto" w:fill="FBFBFB"/>
+          <w:lang w:val="en-US"/>
+        </w:rPr>
+        <w:t>invcv_cell_on_new_object_</w:t>
+      </w:r>
+      <w:proofErr w:type="gramStart"/>
+      <w:r>
+        <w:rPr>
+          <w:rFonts w:ascii="Helvetica" w:hAnsi="Helvetica"/>
+          <w:color w:val="000000"/>
+          <w:sz w:val="18"/>
+          <w:szCs w:val="18"/>
+          <w:shd w:val="clear" w:color="auto" w:fill="FBFBFB"/>
+          <w:lang w:val="en-US"/>
+        </w:rPr>
+        <w:t>ocr</w:t>
+      </w:r>
+      <w:proofErr w:type="spellEnd"/>
+      <w:r>
+        <w:rPr>
+          <w:rFonts w:ascii="Helvetica" w:hAnsi="Helvetica"/>
+          <w:color w:val="000000"/>
+          <w:sz w:val="18"/>
+          <w:szCs w:val="18"/>
+          <w:shd w:val="clear" w:color="auto" w:fill="FBFBFB"/>
+          <w:lang w:val="en-US"/>
+        </w:rPr>
+        <w:t>(</w:t>
+      </w:r>
+      <w:proofErr w:type="spellStart"/>
+      <w:proofErr w:type="gramEnd"/>
+      <w:r>
+        <w:rPr>
+          <w:rFonts w:ascii="Helvetica" w:hAnsi="Helvetica"/>
+          <w:color w:val="000000"/>
+          <w:sz w:val="18"/>
+          <w:szCs w:val="18"/>
+          <w:shd w:val="clear" w:color="auto" w:fill="FBFBFB"/>
+          <w:lang w:val="en-US"/>
+        </w:rPr>
+        <w:t>hashMap</w:t>
+      </w:r>
+      <w:proofErr w:type="spellEnd"/>
+      <w:r>
+        <w:rPr>
+          <w:rFonts w:ascii="Helvetica" w:hAnsi="Helvetica"/>
+          <w:color w:val="000000"/>
+          <w:sz w:val="18"/>
+          <w:szCs w:val="18"/>
+          <w:shd w:val="clear" w:color="auto" w:fill="FBFBFB"/>
+          <w:lang w:val="en-US"/>
+        </w:rPr>
+        <w:t>, _files=None, _data=None):</w:t>
+      </w:r>
+      <w:r>
+        <w:rPr>
+          <w:rFonts w:ascii="Helvetica" w:hAnsi="Helvetica"/>
+          <w:color w:val="000000"/>
+          <w:sz w:val="18"/>
+          <w:szCs w:val="18"/>
+          <w:shd w:val="clear" w:color="auto" w:fill="FBFBFB"/>
+          <w:lang w:val="en-US"/>
+        </w:rPr>
+        <w:t xml:space="preserve"> -ALL!!!</w:t>
+      </w:r>
+    </w:p>
+    <w:p>
+      <w:pPr>
+        <w:pStyle w:val="a3"/>
+        <w:numPr>
+          <w:ilvl w:val="2"/>
+          <w:numId w:val="3"/>
+        </w:numPr>
+        <w:rPr>
+          <w:rFonts w:ascii="Helvetica" w:hAnsi="Helvetica"/>
+          <w:color w:val="000000"/>
+          <w:sz w:val="18"/>
+          <w:szCs w:val="18"/>
+          <w:shd w:val="clear" w:color="auto" w:fill="FBFBFB"/>
+          <w:lang w:val="en-US"/>
+        </w:rPr>
+      </w:pPr>
+      <w:r>
+        <w:rPr>
+          <w:rFonts w:ascii="Helvetica" w:hAnsi="Helvetica"/>
+          <w:color w:val="000000"/>
+          <w:sz w:val="18"/>
+          <w:szCs w:val="18"/>
+          <w:shd w:val="clear" w:color="auto" w:fill="FBFBFB"/>
+          <w:lang w:val="en-US"/>
+        </w:rPr>
+        <w:t xml:space="preserve">def </w:t>
+      </w:r>
+      <w:proofErr w:type="spellStart"/>
+      <w:r>
+        <w:rPr>
+          <w:rFonts w:ascii="Helvetica" w:hAnsi="Helvetica"/>
+          <w:color w:val="000000"/>
+          <w:sz w:val="18"/>
+          <w:szCs w:val="18"/>
+          <w:shd w:val="clear" w:color="auto" w:fill="FBFBFB"/>
+          <w:lang w:val="en-US"/>
+        </w:rPr>
+        <w:t>invres_input_ocr</w:t>
+      </w:r>
+      <w:proofErr w:type="spellEnd"/>
+      <w:r>
+        <w:rPr>
+          <w:rFonts w:ascii="Helvetica" w:hAnsi="Helvetica"/>
+          <w:color w:val="000000"/>
+          <w:sz w:val="18"/>
+          <w:szCs w:val="18"/>
+          <w:shd w:val="clear" w:color="auto" w:fill="FBFBFB"/>
+          <w:lang w:val="en-US"/>
+        </w:rPr>
+        <w:t xml:space="preserve"> </w:t>
+      </w:r>
+      <w:r>
+        <w:rPr>
+          <w:rFonts w:ascii="Helvetica" w:hAnsi="Helvetica"/>
+          <w:color w:val="000000"/>
+          <w:sz w:val="18"/>
+          <w:szCs w:val="18"/>
+          <w:shd w:val="clear" w:color="auto" w:fill="FBFBFB"/>
+          <w:lang w:val="en-US"/>
+        </w:rPr>
+        <w:t>–</w:t>
+      </w:r>
+      <w:r>
+        <w:rPr>
+          <w:rFonts w:ascii="Helvetica" w:hAnsi="Helvetica"/>
+          <w:color w:val="000000"/>
+          <w:sz w:val="18"/>
+          <w:szCs w:val="18"/>
+          <w:shd w:val="clear" w:color="auto" w:fill="FBFBFB"/>
+          <w:lang w:val="en-US"/>
+        </w:rPr>
+        <w:t xml:space="preserve"> </w:t>
+      </w:r>
+      <w:proofErr w:type="spellStart"/>
+      <w:r>
+        <w:rPr>
+          <w:color w:val="000000"/>
+          <w:sz w:val="18"/>
+          <w:szCs w:val="18"/>
+          <w:shd w:val="clear" w:color="auto" w:fill="FBFBFB"/>
+        </w:rPr>
+        <w:t>Закоментировал</w:t>
+      </w:r>
+      <w:proofErr w:type="spellEnd"/>
+    </w:p>
+    <w:p>
+      <w:pPr>
+        <w:pStyle w:val="a3"/>
+        <w:numPr>
+          <w:ilvl w:val="0"/>
+          <w:numId w:val="3"/>
+        </w:numPr>
+        <w:rPr>
+          <w:rFonts w:ascii="Helvetica" w:hAnsi="Helvetica"/>
+          <w:color w:val="000000"/>
+          <w:sz w:val="18"/>
+          <w:szCs w:val="18"/>
+          <w:shd w:val="clear" w:color="auto" w:fill="FBFBFB"/>
+          <w:lang w:val="en-US"/>
+        </w:rPr>
+      </w:pPr>
+      <w:r>
+        <w:rPr>
+          <w:color w:val="000000"/>
+          <w:sz w:val="18"/>
+          <w:szCs w:val="18"/>
+          <w:shd w:val="clear" w:color="auto" w:fill="FBFBFB"/>
+        </w:rPr>
+        <w:t>Прорабатываю</w:t>
+      </w:r>
+      <w:r>
+        <w:rPr>
+          <w:color w:val="000000"/>
+          <w:sz w:val="18"/>
+          <w:szCs w:val="18"/>
+          <w:shd w:val="clear" w:color="auto" w:fill="FBFBFB"/>
+        </w:rPr>
+        <w:t xml:space="preserve"> ошибку</w:t>
+      </w:r>
+      <w:r>
+        <w:rPr>
+          <w:color w:val="000000"/>
+          <w:sz w:val="18"/>
+          <w:szCs w:val="18"/>
+          <w:shd w:val="clear" w:color="auto" w:fill="FBFBFB"/>
+        </w:rPr>
+        <w:t xml:space="preserve"> 10 </w:t>
+      </w:r>
+    </w:p>
+    <w:p>
+      <w:pPr>
+        <w:pStyle w:val="a3"/>
+        <w:numPr>
+          <w:ilvl w:val="1"/>
+          <w:numId w:val="3"/>
+        </w:numPr>
+        <w:rPr>
+          <w:rFonts w:ascii="Helvetica" w:hAnsi="Helvetica"/>
+          <w:color w:val="000000"/>
+          <w:sz w:val="18"/>
+          <w:szCs w:val="18"/>
+          <w:shd w:val="clear" w:color="auto" w:fill="FBFBFB"/>
+          <w:lang w:val="en-US"/>
+        </w:rPr>
+      </w:pPr>
+      <w:r>
+        <w:rPr>
+          <w:color w:val="000000"/>
+          <w:sz w:val="18"/>
+          <w:szCs w:val="18"/>
+          <w:shd w:val="clear" w:color="auto" w:fill="FBFBFB"/>
+        </w:rPr>
+        <w:t>Запуск</w:t>
+      </w:r>
+      <w:r>
+        <w:rPr>
+          <w:color w:val="000000"/>
+          <w:sz w:val="18"/>
+          <w:szCs w:val="18"/>
+          <w:shd w:val="clear" w:color="auto" w:fill="FBFBFB"/>
+          <w:lang w:val="en-US"/>
+        </w:rPr>
+        <w:t xml:space="preserve"> </w:t>
+      </w:r>
+      <w:r>
+        <w:rPr>
+          <w:color w:val="000000"/>
+          <w:sz w:val="18"/>
+          <w:szCs w:val="18"/>
+          <w:shd w:val="clear" w:color="auto" w:fill="FBFBFB"/>
+        </w:rPr>
+        <w:t>ПК</w:t>
+      </w:r>
+      <w:r>
+        <w:rPr>
+          <w:color w:val="000000"/>
+          <w:sz w:val="18"/>
+          <w:szCs w:val="18"/>
+          <w:shd w:val="clear" w:color="auto" w:fill="FBFBFB"/>
+          <w:lang w:val="en-US"/>
+        </w:rPr>
+        <w:t xml:space="preserve"> </w:t>
+      </w:r>
+      <w:r>
+        <w:rPr>
+          <w:color w:val="000000"/>
+          <w:sz w:val="18"/>
+          <w:szCs w:val="18"/>
+          <w:shd w:val="clear" w:color="auto" w:fill="FBFBFB"/>
+          <w:lang w:val="en-US"/>
+        </w:rPr>
+        <w:t>debug_handlers.py</w:t>
+      </w:r>
+      <w:r>
+        <w:rPr>
+          <w:color w:val="000000"/>
+          <w:sz w:val="18"/>
+          <w:szCs w:val="18"/>
+          <w:shd w:val="clear" w:color="auto" w:fill="FBFBFB"/>
+          <w:lang w:val="en-US"/>
+        </w:rPr>
+        <w:t xml:space="preserve"> (</w:t>
+      </w:r>
+      <w:r>
+        <w:rPr>
+          <w:color w:val="000000"/>
+          <w:sz w:val="18"/>
+          <w:szCs w:val="18"/>
+          <w:shd w:val="clear" w:color="auto" w:fill="FBFBFB"/>
+        </w:rPr>
+        <w:t>Режим</w:t>
+      </w:r>
+      <w:r>
+        <w:rPr>
+          <w:color w:val="000000"/>
+          <w:sz w:val="18"/>
+          <w:szCs w:val="18"/>
+          <w:shd w:val="clear" w:color="auto" w:fill="FBFBFB"/>
+          <w:lang w:val="en-US"/>
+        </w:rPr>
+        <w:t xml:space="preserve"> </w:t>
+      </w:r>
+      <w:proofErr w:type="gramStart"/>
+      <w:r>
+        <w:rPr>
+          <w:color w:val="000000"/>
+          <w:sz w:val="18"/>
+          <w:szCs w:val="18"/>
+          <w:shd w:val="clear" w:color="auto" w:fill="FBFBFB"/>
+          <w:lang w:val="en-US"/>
+        </w:rPr>
+        <w:t>debug</w:t>
+      </w:r>
+      <w:r>
+        <w:rPr>
+          <w:color w:val="000000"/>
+          <w:sz w:val="18"/>
+          <w:szCs w:val="18"/>
+          <w:shd w:val="clear" w:color="auto" w:fill="FBFBFB"/>
+          <w:lang w:val="en-US"/>
+        </w:rPr>
+        <w:t xml:space="preserve"> </w:t>
+      </w:r>
+      <w:r>
+        <w:rPr>
+          <w:color w:val="000000"/>
+          <w:sz w:val="18"/>
+          <w:szCs w:val="18"/>
+          <w:shd w:val="clear" w:color="auto" w:fill="FBFBFB"/>
+          <w:lang w:val="en-US"/>
+        </w:rPr>
+        <w:t>)</w:t>
+      </w:r>
+      <w:proofErr w:type="gramEnd"/>
+    </w:p>
+    <w:p>
+      <w:pPr>
+        <w:pStyle w:val="a3"/>
+        <w:numPr>
+          <w:ilvl w:val="1"/>
+          <w:numId w:val="3"/>
+        </w:numPr>
+        <w:rPr>
+          <w:rFonts w:ascii="Helvetica" w:hAnsi="Helvetica"/>
+          <w:color w:val="000000"/>
+          <w:sz w:val="18"/>
+          <w:szCs w:val="18"/>
+          <w:shd w:val="clear" w:color="auto" w:fill="FBFBFB"/>
+          <w:lang w:val="en-US"/>
+        </w:rPr>
+      </w:pPr>
+    </w:p>
+    <w:p>
+      <w:pPr>
+        <w:rPr>
+          <w:rFonts w:ascii="Helvetica" w:hAnsi="Helvetica"/>
+          <w:color w:val="000000"/>
+          <w:sz w:val="18"/>
+          <w:szCs w:val="18"/>
+          <w:shd w:val="clear" w:color="auto" w:fill="FBFBFB"/>
+          <w:lang w:val="en-US"/>
+        </w:rPr>
+      </w:pPr>
+    </w:p>
+    <w:p>
+      <w:pPr>
+        <w:rPr>
+          <w:color w:val="000000"/>
+          <w:sz w:val="18"/>
+          <w:szCs w:val="18"/>
+          <w:shd w:val="clear" w:color="auto" w:fill="FBFBFB"/>
+        </w:rPr>
+      </w:pPr>
+      <w:r>
+        <w:rPr>
+          <w:color w:val="000000"/>
+          <w:sz w:val="18"/>
+          <w:szCs w:val="18"/>
+          <w:shd w:val="clear" w:color="auto" w:fill="FBFBFB"/>
+        </w:rPr>
+        <w:t>Не</w:t>
+      </w:r>
+      <w:r>
+        <w:rPr>
+          <w:color w:val="000000"/>
+          <w:sz w:val="18"/>
+          <w:szCs w:val="18"/>
+          <w:shd w:val="clear" w:color="auto" w:fill="FBFBFB"/>
+        </w:rPr>
+        <w:t xml:space="preserve"> </w:t>
+      </w:r>
+      <w:r>
+        <w:rPr>
+          <w:color w:val="000000"/>
+          <w:sz w:val="18"/>
+          <w:szCs w:val="18"/>
+          <w:shd w:val="clear" w:color="auto" w:fill="FBFBFB"/>
+        </w:rPr>
+        <w:t>доделанное</w:t>
+      </w:r>
+    </w:p>
+    <w:p>
+      <w:pPr>
+        <w:pStyle w:val="a3"/>
+        <w:numPr>
+          <w:ilvl w:val="0"/>
+          <w:numId w:val="4"/>
+        </w:numPr>
+        <w:rPr>
+          <w:color w:val="000000"/>
+          <w:sz w:val="18"/>
+          <w:szCs w:val="18"/>
+          <w:shd w:val="clear" w:color="auto" w:fill="FBFBFB"/>
+        </w:rPr>
+      </w:pPr>
+      <w:r>
+        <w:rPr>
+          <w:color w:val="000000"/>
+          <w:sz w:val="18"/>
+          <w:szCs w:val="18"/>
+          <w:shd w:val="clear" w:color="auto" w:fill="FBFBFB"/>
+        </w:rPr>
+        <w:t xml:space="preserve">Добавить в </w:t>
+      </w:r>
+      <w:proofErr w:type="spellStart"/>
+      <w:r>
+        <w:rPr>
+          <w:color w:val="000000"/>
+          <w:sz w:val="18"/>
+          <w:szCs w:val="18"/>
+          <w:shd w:val="clear" w:color="auto" w:fill="FBFBFB"/>
+          <w:lang w:val="en-US"/>
+        </w:rPr>
+        <w:t>drawio</w:t>
+      </w:r>
+      <w:proofErr w:type="spellEnd"/>
+      <w:r>
+        <w:rPr>
+          <w:color w:val="000000"/>
+          <w:sz w:val="18"/>
+          <w:szCs w:val="18"/>
+          <w:shd w:val="clear" w:color="auto" w:fill="FBFBFB"/>
+        </w:rPr>
+        <w:t xml:space="preserve"> – </w:t>
+      </w:r>
+      <w:r>
+        <w:rPr>
+          <w:color w:val="000000"/>
+          <w:sz w:val="18"/>
+          <w:szCs w:val="18"/>
+          <w:shd w:val="clear" w:color="auto" w:fill="FBFBFB"/>
+        </w:rPr>
+        <w:t>обработчик</w:t>
+      </w:r>
+      <w:r>
+        <w:t xml:space="preserve"> </w:t>
+      </w:r>
+      <w:proofErr w:type="spellStart"/>
+      <w:r>
+        <w:rPr>
+          <w:color w:val="000000"/>
+          <w:sz w:val="18"/>
+          <w:szCs w:val="18"/>
+          <w:shd w:val="clear" w:color="auto" w:fill="FBFBFB"/>
+        </w:rPr>
+        <w:t>units_input</w:t>
+      </w:r>
+      <w:proofErr w:type="spellEnd"/>
+      <w:r>
+        <w:rPr>
+          <w:color w:val="000000"/>
+          <w:sz w:val="18"/>
+          <w:szCs w:val="18"/>
+          <w:shd w:val="clear" w:color="auto" w:fill="FBFBFB"/>
+        </w:rPr>
+        <w:t xml:space="preserve"> </w:t>
+      </w:r>
+    </w:p>
+    <w:p>
+      <w:pPr>
+        <w:pStyle w:val="a3"/>
+        <w:numPr>
+          <w:ilvl w:val="0"/>
+          <w:numId w:val="4"/>
+        </w:numPr>
+        <w:rPr>
+          <w:color w:val="000000"/>
+          <w:sz w:val="18"/>
+          <w:szCs w:val="18"/>
+          <w:shd w:val="clear" w:color="auto" w:fill="FBFBFB"/>
+        </w:rPr>
+      </w:pPr>
+      <w:r>
+        <w:rPr>
+          <w:color w:val="000000"/>
+          <w:sz w:val="18"/>
+          <w:szCs w:val="18"/>
+          <w:shd w:val="clear" w:color="auto" w:fill="FBFBFB"/>
+        </w:rPr>
+        <w:t xml:space="preserve">в </w:t>
+      </w:r>
+      <w:r>
+        <w:rPr>
+          <w:lang w:val="en-US"/>
+        </w:rPr>
+        <w:t>app</w:t>
+      </w:r>
+      <w:r>
+        <w:t xml:space="preserve"> </w:t>
+      </w:r>
+      <w:proofErr w:type="spellStart"/>
+      <w:r>
+        <w:rPr>
+          <w:lang w:val="en-US"/>
+        </w:rPr>
+        <w:t>SimplUI</w:t>
+      </w:r>
+      <w:proofErr w:type="spellEnd"/>
+      <w:r>
+        <w:rPr>
+          <w:color w:val="000000"/>
+          <w:sz w:val="18"/>
+          <w:szCs w:val="18"/>
+          <w:shd w:val="clear" w:color="auto" w:fill="FBFBFB"/>
+        </w:rPr>
+        <w:t xml:space="preserve"> </w:t>
+      </w:r>
+      <w:r>
+        <w:rPr>
+          <w:color w:val="000000"/>
+          <w:sz w:val="18"/>
+          <w:szCs w:val="18"/>
+          <w:shd w:val="clear" w:color="auto" w:fill="FBFBFB"/>
+        </w:rPr>
+        <w:t>добавить название ячейки в инвентаризации</w:t>
+      </w:r>
     </w:p>
     <w:sectPr>
       <w:pgSz w:w="11906" w:h="16838"/>
@@ -513,6 +1760,181 @@
 <file path=word/numbering.xml><?xml version="1.0" encoding="utf-8"?>
 <w:numbering xmlns:wpc="http://schemas.microsoft.com/office/word/2010/wordprocessingCanvas" xmlns:cx="http://schemas.microsoft.com/office/drawing/2014/chartex" xmlns:cx1="http://schemas.microsoft.com/office/drawing/2015/9/8/chartex" xmlns:cx2="http://schemas.microsoft.com/office/drawing/2015/10/21/chartex" xmlns:cx3="http://schemas.microsoft.com/office/drawing/2016/5/9/chartex" xmlns:cx4="http://schemas.microsoft.com/office/drawing/2016/5/10/chartex" xmlns:cx5="http://schemas.microsoft.com/office/drawing/2016/5/11/chartex" xmlns:cx6="http://schemas.microsoft.com/office/drawing/2016/5/12/chartex" xmlns:cx7="http://schemas.microsoft.com/office/drawing/2016/5/13/chartex" xmlns:cx8="http://schemas.microsoft.com/office/drawing/2016/5/14/chartex" xmlns:mc="http://schemas.openxmlformats.org/markup-compatibility/2006" xmlns:aink="http://schemas.microsoft.com/office/drawing/2016/ink" xmlns:am3d="http://schemas.microsoft.com/office/drawing/2017/model3d" xmlns:o="urn:schemas-microsoft-com:office:office" xmlns:oel="http://schemas.microsoft.com/office/2019/extlst" xmlns:r="http://schemas.openxmlformats.org/officeDocument/2006/relationships" xmlns:m="http://schemas.openxmlformats.org/officeDocument/2006/math" xmlns:v="urn:schemas-microsoft-com:vml" xmlns:wp14="http://schemas.microsoft.com/office/word/2010/wordprocessingDrawing" xmlns:wp="http://schemas.openxmlformats.org/drawingml/2006/wordprocessingDrawing" xmlns:w10="urn:schemas-microsoft-com:office:word" xmlns:w="http://schemas.openxmlformats.org/wordprocessingml/2006/main" xmlns:w14="http://schemas.microsoft.com/office/word/2010/wordml" xmlns:w15="http://schemas.microsoft.com/office/word/2012/wordml" xmlns:w16cex="http://schemas.microsoft.com/office/word/2018/wordml/cex" xmlns:w16cid="http://schemas.microsoft.com/office/word/2016/wordml/cid" xmlns:w16="http://schemas.microsoft.com/office/word/2018/wordml" xmlns:w16sdtdh="http://schemas.microsoft.com/office/word/2020/wordml/sdtdatahash" xmlns:w16se="http://schemas.microsoft.com/office/word/2015/wordml/symex" xmlns:wpg="http://schemas.microsoft.com/office/word/2010/wordprocessingGroup" xmlns:wpi="http://schemas.microsoft.com/office/word/2010/wordprocessingInk" xmlns:wne="http://schemas.microsoft.com/office/word/2006/wordml" xmlns:wps="http://schemas.microsoft.com/office/word/2010/wordprocessingShape" mc:Ignorable="w14 w15 w16se w16cid w16 w16cex w16sdtdh wp14">
   <w:abstractNum w:abstractNumId="0" w15:restartNumberingAfterBreak="0">
+    <w:nsid w:val="04E737C4"/>
+    <w:multiLevelType w:val="hybridMultilevel"/>
+    <w:tmpl w:val="ECA4F28A"/>
+    <w:lvl w:ilvl="0" w:tplc="0419000F">
+      <w:start w:val="1"/>
+      <w:numFmt w:val="decimal"/>
+      <w:lvlText w:val="%1."/>
+      <w:lvlJc w:val="left"/>
+      <w:pPr>
+        <w:ind w:left="720" w:hanging="360"/>
+      </w:pPr>
+      <w:rPr>
+        <w:rFonts w:hint="default"/>
+      </w:rPr>
+    </w:lvl>
+    <w:lvl w:ilvl="1" w:tplc="04190019" w:tentative="1">
+      <w:start w:val="1"/>
+      <w:numFmt w:val="lowerLetter"/>
+      <w:lvlText w:val="%2."/>
+      <w:lvlJc w:val="left"/>
+      <w:pPr>
+        <w:ind w:left="1440" w:hanging="360"/>
+      </w:pPr>
+    </w:lvl>
+    <w:lvl w:ilvl="2" w:tplc="0419001B" w:tentative="1">
+      <w:start w:val="1"/>
+      <w:numFmt w:val="lowerRoman"/>
+      <w:lvlText w:val="%3."/>
+      <w:lvlJc w:val="right"/>
+      <w:pPr>
+        <w:ind w:left="2160" w:hanging="180"/>
+      </w:pPr>
+    </w:lvl>
+    <w:lvl w:ilvl="3" w:tplc="0419000F" w:tentative="1">
+      <w:start w:val="1"/>
+      <w:numFmt w:val="decimal"/>
+      <w:lvlText w:val="%4."/>
+      <w:lvlJc w:val="left"/>
+      <w:pPr>
+        <w:ind w:left="2880" w:hanging="360"/>
+      </w:pPr>
+    </w:lvl>
+    <w:lvl w:ilvl="4" w:tplc="04190019" w:tentative="1">
+      <w:start w:val="1"/>
+      <w:numFmt w:val="lowerLetter"/>
+      <w:lvlText w:val="%5."/>
+      <w:lvlJc w:val="left"/>
+      <w:pPr>
+        <w:ind w:left="3600" w:hanging="360"/>
+      </w:pPr>
+    </w:lvl>
+    <w:lvl w:ilvl="5" w:tplc="0419001B" w:tentative="1">
+      <w:start w:val="1"/>
+      <w:numFmt w:val="lowerRoman"/>
+      <w:lvlText w:val="%6."/>
+      <w:lvlJc w:val="right"/>
+      <w:pPr>
+        <w:ind w:left="4320" w:hanging="180"/>
+      </w:pPr>
+    </w:lvl>
+    <w:lvl w:ilvl="6" w:tplc="0419000F" w:tentative="1">
+      <w:start w:val="1"/>
+      <w:numFmt w:val="decimal"/>
+      <w:lvlText w:val="%7."/>
+      <w:lvlJc w:val="left"/>
+      <w:pPr>
+        <w:ind w:left="5040" w:hanging="360"/>
+      </w:pPr>
+    </w:lvl>
+    <w:lvl w:ilvl="7" w:tplc="04190019" w:tentative="1">
+      <w:start w:val="1"/>
+      <w:numFmt w:val="lowerLetter"/>
+      <w:lvlText w:val="%8."/>
+      <w:lvlJc w:val="left"/>
+      <w:pPr>
+        <w:ind w:left="5760" w:hanging="360"/>
+      </w:pPr>
+    </w:lvl>
+    <w:lvl w:ilvl="8" w:tplc="0419001B" w:tentative="1">
+      <w:start w:val="1"/>
+      <w:numFmt w:val="lowerRoman"/>
+      <w:lvlText w:val="%9."/>
+      <w:lvlJc w:val="right"/>
+      <w:pPr>
+        <w:ind w:left="6480" w:hanging="180"/>
+      </w:pPr>
+    </w:lvl>
+  </w:abstractNum>
+  <w:abstractNum w:abstractNumId="1" w15:restartNumberingAfterBreak="0">
+    <w:nsid w:val="1E641634"/>
+    <w:multiLevelType w:val="multilevel"/>
+    <w:tmpl w:val="0419001F"/>
+    <w:lvl w:ilvl="0">
+      <w:start w:val="1"/>
+      <w:numFmt w:val="decimal"/>
+      <w:lvlText w:val="%1."/>
+      <w:lvlJc w:val="left"/>
+      <w:pPr>
+        <w:ind w:left="360" w:hanging="360"/>
+      </w:pPr>
+    </w:lvl>
+    <w:lvl w:ilvl="1">
+      <w:start w:val="1"/>
+      <w:numFmt w:val="decimal"/>
+      <w:lvlText w:val="%1.%2."/>
+      <w:lvlJc w:val="left"/>
+      <w:pPr>
+        <w:ind w:left="792" w:hanging="432"/>
+      </w:pPr>
+    </w:lvl>
+    <w:lvl w:ilvl="2">
+      <w:start w:val="1"/>
+      <w:numFmt w:val="decimal"/>
+      <w:lvlText w:val="%1.%2.%3."/>
+      <w:lvlJc w:val="left"/>
+      <w:pPr>
+        <w:ind w:left="1224" w:hanging="504"/>
+      </w:pPr>
+    </w:lvl>
+    <w:lvl w:ilvl="3">
+      <w:start w:val="1"/>
+      <w:numFmt w:val="decimal"/>
+      <w:lvlText w:val="%1.%2.%3.%4."/>
+      <w:lvlJc w:val="left"/>
+      <w:pPr>
+        <w:ind w:left="1728" w:hanging="648"/>
+      </w:pPr>
+    </w:lvl>
+    <w:lvl w:ilvl="4">
+      <w:start w:val="1"/>
+      <w:numFmt w:val="decimal"/>
+      <w:lvlText w:val="%1.%2.%3.%4.%5."/>
+      <w:lvlJc w:val="left"/>
+      <w:pPr>
+        <w:ind w:left="2232" w:hanging="792"/>
+      </w:pPr>
+    </w:lvl>
+    <w:lvl w:ilvl="5">
+      <w:start w:val="1"/>
+      <w:numFmt w:val="decimal"/>
+      <w:lvlText w:val="%1.%2.%3.%4.%5.%6."/>
+      <w:lvlJc w:val="left"/>
+      <w:pPr>
+        <w:ind w:left="2736" w:hanging="936"/>
+      </w:pPr>
+    </w:lvl>
+    <w:lvl w:ilvl="6">
+      <w:start w:val="1"/>
+      <w:numFmt w:val="decimal"/>
+      <w:lvlText w:val="%1.%2.%3.%4.%5.%6.%7."/>
+      <w:lvlJc w:val="left"/>
+      <w:pPr>
+        <w:ind w:left="3240" w:hanging="1080"/>
+      </w:pPr>
+    </w:lvl>
+    <w:lvl w:ilvl="7">
+      <w:start w:val="1"/>
+      <w:numFmt w:val="decimal"/>
+      <w:lvlText w:val="%1.%2.%3.%4.%5.%6.%7.%8."/>
+      <w:lvlJc w:val="left"/>
+      <w:pPr>
+        <w:ind w:left="3744" w:hanging="1224"/>
+      </w:pPr>
+    </w:lvl>
+    <w:lvl w:ilvl="8">
+      <w:start w:val="1"/>
+      <w:numFmt w:val="decimal"/>
+      <w:lvlText w:val="%1.%2.%3.%4.%5.%6.%7.%8.%9."/>
+      <w:lvlJc w:val="left"/>
+      <w:pPr>
+        <w:ind w:left="4320" w:hanging="1440"/>
+      </w:pPr>
+    </w:lvl>
+  </w:abstractNum>
+  <w:abstractNum w:abstractNumId="2" w15:restartNumberingAfterBreak="0">
     <w:nsid w:val="28E8154C"/>
     <w:multiLevelType w:val="hybridMultilevel"/>
     <w:tmpl w:val="584CB924"/>
@@ -525,7 +1947,7 @@
         <w:ind w:left="720" w:hanging="360"/>
       </w:pPr>
     </w:lvl>
-    <w:lvl w:ilvl="1" w:tplc="04190019" w:tentative="1">
+    <w:lvl w:ilvl="1" w:tplc="04190019">
       <w:start w:val="1"/>
       <w:numFmt w:val="lowerLetter"/>
       <w:lvlText w:val="%2."/>
@@ -598,7 +2020,7 @@
       </w:pPr>
     </w:lvl>
   </w:abstractNum>
-  <w:abstractNum w:abstractNumId="1" w15:restartNumberingAfterBreak="0">
+  <w:abstractNum w:abstractNumId="3" w15:restartNumberingAfterBreak="0">
     <w:nsid w:val="3D3303E6"/>
     <w:multiLevelType w:val="hybridMultilevel"/>
     <w:tmpl w:val="467EA3D6"/>
@@ -688,9 +2110,15 @@
     </w:lvl>
   </w:abstractNum>
   <w:num w:numId="1" w16cid:durableId="1831604121">
+    <w:abstractNumId w:val="3"/>
+  </w:num>
+  <w:num w:numId="2" w16cid:durableId="890070206">
+    <w:abstractNumId w:val="2"/>
+  </w:num>
+  <w:num w:numId="3" w16cid:durableId="1624846065">
     <w:abstractNumId w:val="1"/>
   </w:num>
-  <w:num w:numId="2" w16cid:durableId="890070206">
+  <w:num w:numId="4" w16cid:durableId="1032150218">
     <w:abstractNumId w:val="0"/>
   </w:num>
 </w:numbering>
@@ -1133,6 +2561,79 @@
       <w:contextualSpacing/>
     </w:pPr>
   </w:style>
+  <w:style w:type="character" w:styleId="a4">
+    <w:name w:val="Hyperlink"/>
+    <w:basedOn w:val="a0"/>
+    <w:uiPriority w:val="99"/>
+    <w:unhideWhenUsed/>
+    <w:rsid w:val="007B2CD4"/>
+    <w:rPr>
+      <w:color w:val="0563C1" w:themeColor="hyperlink"/>
+      <w:u w:val="single"/>
+    </w:rPr>
+  </w:style>
+  <w:style w:type="character" w:styleId="a5">
+    <w:name w:val="Unresolved Mention"/>
+    <w:basedOn w:val="a0"/>
+    <w:uiPriority w:val="99"/>
+    <w:semiHidden/>
+    <w:unhideWhenUsed/>
+    <w:rsid w:val="007B2CD4"/>
+    <w:rPr>
+      <w:color w:val="605E5C"/>
+      <w:shd w:val="clear" w:color="auto" w:fill="E1DFDD"/>
+    </w:rPr>
+  </w:style>
+  <w:style w:type="paragraph" w:styleId="HTML">
+    <w:name w:val="HTML Preformatted"/>
+    <w:basedOn w:val="a"/>
+    <w:link w:val="HTML0"/>
+    <w:uiPriority w:val="99"/>
+    <w:semiHidden/>
+    <w:unhideWhenUsed/>
+    <w:rsid w:val="007B2CD4"/>
+    <w:pPr>
+      <w:tabs>
+        <w:tab w:val="left" w:pos="916"/>
+        <w:tab w:val="left" w:pos="1832"/>
+        <w:tab w:val="left" w:pos="2748"/>
+        <w:tab w:val="left" w:pos="3664"/>
+        <w:tab w:val="left" w:pos="4580"/>
+        <w:tab w:val="left" w:pos="5496"/>
+        <w:tab w:val="left" w:pos="6412"/>
+        <w:tab w:val="left" w:pos="7328"/>
+        <w:tab w:val="left" w:pos="8244"/>
+        <w:tab w:val="left" w:pos="9160"/>
+        <w:tab w:val="left" w:pos="10076"/>
+        <w:tab w:val="left" w:pos="10992"/>
+        <w:tab w:val="left" w:pos="11908"/>
+        <w:tab w:val="left" w:pos="12824"/>
+        <w:tab w:val="left" w:pos="13740"/>
+        <w:tab w:val="left" w:pos="14656"/>
+      </w:tabs>
+      <w:spacing w:after="0" w:line="240" w:lineRule="auto"/>
+    </w:pPr>
+    <w:rPr>
+      <w:rFonts w:ascii="Courier New" w:eastAsia="Times New Roman" w:hAnsi="Courier New" w:cs="Courier New"/>
+      <w:sz w:val="20"/>
+      <w:szCs w:val="20"/>
+      <w:lang w:eastAsia="ru-RU"/>
+    </w:rPr>
+  </w:style>
+  <w:style w:type="character" w:customStyle="1" w:styleId="HTML0">
+    <w:name w:val="Стандартный HTML Знак"/>
+    <w:basedOn w:val="a0"/>
+    <w:link w:val="HTML"/>
+    <w:uiPriority w:val="99"/>
+    <w:semiHidden/>
+    <w:rsid w:val="007B2CD4"/>
+    <w:rPr>
+      <w:rFonts w:ascii="Courier New" w:eastAsia="Times New Roman" w:hAnsi="Courier New" w:cs="Courier New"/>
+      <w:sz w:val="20"/>
+      <w:szCs w:val="20"/>
+      <w:lang w:eastAsia="ru-RU"/>
+    </w:rPr>
+  </w:style>
 </w:styles>
 </file>
 

</xml_diff>

<commit_message>
Step 6 fix error №10 The program does not write several barcodes in DB in one cycle (debug mode on PC)
</commit_message>
<xml_diff>
--- a/23-03-03 Список доработок.docx
+++ b/23-03-03 Список доработок.docx
@@ -41,9 +41,9 @@
           <w:noProof/>
         </w:rPr>
         <w:drawing>
-          <wp:inline distT="0" distB="0" distL="0" distR="0" wp14:anchorId="0CD1E380" wp14:editId="6B115C45">
-            <wp:extent cx="2705100" cy="4124325"/>
-            <wp:effectExtent l="0" t="0" r="0" b="9525"/>
+          <wp:inline distT="0" distB="0" distL="0" distR="0" wp14:anchorId="0CD1E380" wp14:editId="52539592">
+            <wp:extent cx="1700784" cy="2593097"/>
+            <wp:effectExtent l="0" t="0" r="0" b="0"/>
             <wp:docPr id="1" name="Рисунок 1"/>
             <wp:cNvGraphicFramePr>
               <a:graphicFrameLocks xmlns:a="http://schemas.openxmlformats.org/drawingml/2006/main" noChangeAspect="1"/>
@@ -64,7 +64,7 @@
                   <pic:spPr>
                     <a:xfrm>
                       <a:off x="0" y="0"/>
-                      <a:ext cx="2705100" cy="4124325"/>
+                      <a:ext cx="1703866" cy="2597796"/>
                     </a:xfrm>
                     <a:prstGeom prst="rect">
                       <a:avLst/>
@@ -515,7 +515,7 @@
           <w:szCs w:val="18"/>
           <w:shd w:val="clear" w:color="auto" w:fill="FBFBFB"/>
         </w:rPr>
-        <w:t xml:space="preserve">; pip 22.3.1; </w:t>
+        <w:t xml:space="preserve">; </w:t>
       </w:r>
       <w:proofErr w:type="spellStart"/>
       <w:r>
@@ -526,6 +526,28 @@
           <w:szCs w:val="18"/>
           <w:shd w:val="clear" w:color="auto" w:fill="FBFBFB"/>
         </w:rPr>
+        <w:t>pip</w:t>
+      </w:r>
+      <w:proofErr w:type="spellEnd"/>
+      <w:r>
+        <w:rPr>
+          <w:rFonts w:ascii="Helvetica" w:hAnsi="Helvetica"/>
+          <w:color w:val="000000"/>
+          <w:sz w:val="18"/>
+          <w:szCs w:val="18"/>
+          <w:shd w:val="clear" w:color="auto" w:fill="FBFBFB"/>
+        </w:rPr>
+        <w:t xml:space="preserve"> 22.3.1; </w:t>
+      </w:r>
+      <w:proofErr w:type="spellStart"/>
+      <w:r>
+        <w:rPr>
+          <w:rFonts w:ascii="Helvetica" w:hAnsi="Helvetica"/>
+          <w:color w:val="000000"/>
+          <w:sz w:val="18"/>
+          <w:szCs w:val="18"/>
+          <w:shd w:val="clear" w:color="auto" w:fill="FBFBFB"/>
+        </w:rPr>
         <w:t>pycryptodome</w:t>
       </w:r>
       <w:proofErr w:type="spellEnd"/>
@@ -559,7 +581,29 @@
           <w:szCs w:val="18"/>
           <w:shd w:val="clear" w:color="auto" w:fill="FBFBFB"/>
         </w:rPr>
-        <w:t xml:space="preserve"> 65.5.1; wheel 0.38.4; </w:t>
+        <w:t xml:space="preserve"> 65.5.1; </w:t>
+      </w:r>
+      <w:proofErr w:type="spellStart"/>
+      <w:r>
+        <w:rPr>
+          <w:rFonts w:ascii="Helvetica" w:hAnsi="Helvetica"/>
+          <w:color w:val="000000"/>
+          <w:sz w:val="18"/>
+          <w:szCs w:val="18"/>
+          <w:shd w:val="clear" w:color="auto" w:fill="FBFBFB"/>
+        </w:rPr>
+        <w:t>wheel</w:t>
+      </w:r>
+      <w:proofErr w:type="spellEnd"/>
+      <w:r>
+        <w:rPr>
+          <w:rFonts w:ascii="Helvetica" w:hAnsi="Helvetica"/>
+          <w:color w:val="000000"/>
+          <w:sz w:val="18"/>
+          <w:szCs w:val="18"/>
+          <w:shd w:val="clear" w:color="auto" w:fill="FBFBFB"/>
+        </w:rPr>
+        <w:t xml:space="preserve"> 0.38.4; </w:t>
       </w:r>
     </w:p>
     <w:p>
@@ -575,17 +619,29 @@
           <w:sz w:val="18"/>
           <w:szCs w:val="18"/>
           <w:shd w:val="clear" w:color="auto" w:fill="FBFBFB"/>
-        </w:rPr>
-      </w:pPr>
-      <w:r>
-        <w:rPr>
-          <w:rFonts w:ascii="Helvetica" w:hAnsi="Helvetica"/>
-          <w:color w:val="000000"/>
-          <w:sz w:val="18"/>
-          <w:szCs w:val="18"/>
-          <w:shd w:val="clear" w:color="auto" w:fill="FBFBFB"/>
-        </w:rPr>
-        <w:t xml:space="preserve">Добавил </w:t>
+          <w:lang w:val="en-US"/>
+        </w:rPr>
+      </w:pPr>
+      <w:r>
+        <w:rPr>
+          <w:rFonts w:ascii="Helvetica" w:hAnsi="Helvetica"/>
+          <w:color w:val="000000"/>
+          <w:sz w:val="18"/>
+          <w:szCs w:val="18"/>
+          <w:shd w:val="clear" w:color="auto" w:fill="FBFBFB"/>
+        </w:rPr>
+        <w:t>Добавил</w:t>
+      </w:r>
+      <w:r>
+        <w:rPr>
+          <w:rFonts w:ascii="Helvetica" w:hAnsi="Helvetica"/>
+          <w:color w:val="000000"/>
+          <w:sz w:val="18"/>
+          <w:szCs w:val="18"/>
+          <w:shd w:val="clear" w:color="auto" w:fill="FBFBFB"/>
+          <w:lang w:val="en-US"/>
+        </w:rPr>
+        <w:t xml:space="preserve"> </w:t>
       </w:r>
       <w:proofErr w:type="gramStart"/>
       <w:r>
@@ -596,7 +652,18 @@
           <w:szCs w:val="18"/>
           <w:shd w:val="clear" w:color="auto" w:fill="FBFBFB"/>
         </w:rPr>
-        <w:t>вручную :</w:t>
+        <w:t>вручную</w:t>
+      </w:r>
+      <w:r>
+        <w:rPr>
+          <w:rFonts w:ascii="Helvetica" w:hAnsi="Helvetica"/>
+          <w:color w:val="000000"/>
+          <w:sz w:val="18"/>
+          <w:szCs w:val="18"/>
+          <w:shd w:val="clear" w:color="auto" w:fill="FBFBFB"/>
+          <w:lang w:val="en-US"/>
+        </w:rPr>
+        <w:t xml:space="preserve"> :</w:t>
       </w:r>
       <w:proofErr w:type="gramEnd"/>
       <w:r>
@@ -606,52 +673,9 @@
           <w:sz w:val="18"/>
           <w:szCs w:val="18"/>
           <w:shd w:val="clear" w:color="auto" w:fill="FBFBFB"/>
-        </w:rPr>
-        <w:t xml:space="preserve"> </w:t>
-      </w:r>
-      <w:proofErr w:type="spellStart"/>
-      <w:r>
-        <w:rPr>
-          <w:rFonts w:ascii="Helvetica" w:hAnsi="Helvetica"/>
-          <w:color w:val="000000"/>
-          <w:sz w:val="18"/>
-          <w:szCs w:val="18"/>
-          <w:shd w:val="clear" w:color="auto" w:fill="FBFBFB"/>
-        </w:rPr>
-        <w:t>certifi</w:t>
-      </w:r>
-      <w:proofErr w:type="spellEnd"/>
-      <w:r>
-        <w:rPr>
-          <w:rFonts w:ascii="Helvetica" w:hAnsi="Helvetica"/>
-          <w:color w:val="000000"/>
-          <w:sz w:val="18"/>
-          <w:szCs w:val="18"/>
-          <w:shd w:val="clear" w:color="auto" w:fill="FBFBFB"/>
-        </w:rPr>
-        <w:t xml:space="preserve">==2022.6.15 ; charset-normalizer==2.1.1 ; </w:t>
-      </w:r>
-      <w:proofErr w:type="spellStart"/>
-      <w:r>
-        <w:rPr>
-          <w:rFonts w:ascii="Helvetica" w:hAnsi="Helvetica"/>
-          <w:color w:val="000000"/>
-          <w:sz w:val="18"/>
-          <w:szCs w:val="18"/>
-          <w:shd w:val="clear" w:color="auto" w:fill="FBFBFB"/>
-        </w:rPr>
-        <w:t>idna</w:t>
-      </w:r>
-      <w:proofErr w:type="spellEnd"/>
-      <w:r>
-        <w:rPr>
-          <w:rFonts w:ascii="Helvetica" w:hAnsi="Helvetica"/>
-          <w:color w:val="000000"/>
-          <w:sz w:val="18"/>
-          <w:szCs w:val="18"/>
-          <w:shd w:val="clear" w:color="auto" w:fill="FBFBFB"/>
-        </w:rPr>
-        <w:t xml:space="preserve">==3.4 ; requests==2.28.2 ; </w:t>
+          <w:lang w:val="en-US"/>
+        </w:rPr>
+        <w:t xml:space="preserve"> certifi==2022.6.15 ; charset-normalizer==2.1.1 ; idna==3.4 ; requests==2.28.2 ; </w:t>
       </w:r>
     </w:p>
     <w:p>
@@ -677,7 +701,6 @@
           <w:szCs w:val="18"/>
           <w:shd w:val="clear" w:color="auto" w:fill="FBFBFB"/>
         </w:rPr>
-        <w:lastRenderedPageBreak/>
         <w:t xml:space="preserve">Создал новый </w:t>
       </w:r>
       <w:proofErr w:type="spellStart"/>
@@ -700,7 +723,29 @@
           <w:szCs w:val="18"/>
           <w:shd w:val="clear" w:color="auto" w:fill="FBFBFB"/>
         </w:rPr>
-        <w:t xml:space="preserve"> на Git </w:t>
+        <w:t xml:space="preserve"> на </w:t>
+      </w:r>
+      <w:proofErr w:type="spellStart"/>
+      <w:r>
+        <w:rPr>
+          <w:rFonts w:ascii="Helvetica" w:hAnsi="Helvetica"/>
+          <w:color w:val="000000"/>
+          <w:sz w:val="18"/>
+          <w:szCs w:val="18"/>
+          <w:shd w:val="clear" w:color="auto" w:fill="FBFBFB"/>
+        </w:rPr>
+        <w:t>Git</w:t>
+      </w:r>
+      <w:proofErr w:type="spellEnd"/>
+      <w:r>
+        <w:rPr>
+          <w:rFonts w:ascii="Helvetica" w:hAnsi="Helvetica"/>
+          <w:color w:val="000000"/>
+          <w:sz w:val="18"/>
+          <w:szCs w:val="18"/>
+          <w:shd w:val="clear" w:color="auto" w:fill="FBFBFB"/>
+        </w:rPr>
+        <w:t xml:space="preserve"> </w:t>
       </w:r>
       <w:hyperlink r:id="rId7" w:history="1">
         <w:r>
@@ -711,51 +756,7 @@
             <w:szCs w:val="18"/>
             <w:shd w:val="clear" w:color="auto" w:fill="FBFBFB"/>
           </w:rPr>
-          <w:t>https://</w:t>
-        </w:r>
-        <w:proofErr w:type="spellStart"/>
-        <w:r>
-          <w:rPr>
-            <w:rFonts w:ascii="Helvetica" w:hAnsi="Helvetica"/>
-            <w:color w:val="000000"/>
-            <w:sz w:val="18"/>
-            <w:szCs w:val="18"/>
-            <w:shd w:val="clear" w:color="auto" w:fill="FBFBFB"/>
-          </w:rPr>
-          <w:t>github</w:t>
-        </w:r>
-        <w:proofErr w:type="spellEnd"/>
-        <w:r>
-          <w:rPr>
-            <w:rFonts w:ascii="Helvetica" w:hAnsi="Helvetica"/>
-            <w:color w:val="000000"/>
-            <w:sz w:val="18"/>
-            <w:szCs w:val="18"/>
-            <w:shd w:val="clear" w:color="auto" w:fill="FBFBFB"/>
-          </w:rPr>
-          <w:t>.com/</w:t>
-        </w:r>
-        <w:proofErr w:type="spellStart"/>
-        <w:r>
-          <w:rPr>
-            <w:rFonts w:ascii="Helvetica" w:hAnsi="Helvetica"/>
-            <w:color w:val="000000"/>
-            <w:sz w:val="18"/>
-            <w:szCs w:val="18"/>
-            <w:shd w:val="clear" w:color="auto" w:fill="FBFBFB"/>
-          </w:rPr>
-          <w:t>SlavaMGTU</w:t>
-        </w:r>
-        <w:proofErr w:type="spellEnd"/>
-        <w:r>
-          <w:rPr>
-            <w:rFonts w:ascii="Helvetica" w:hAnsi="Helvetica"/>
-            <w:color w:val="000000"/>
-            <w:sz w:val="18"/>
-            <w:szCs w:val="18"/>
-            <w:shd w:val="clear" w:color="auto" w:fill="FBFBFB"/>
-          </w:rPr>
-          <w:t>/Simple_Warehouse-09.git</w:t>
+          <w:t>https://github.com/SlavaMGTU/Simple_Warehouse-09.git</w:t>
         </w:r>
       </w:hyperlink>
     </w:p>
@@ -782,17 +783,7 @@
           <w:szCs w:val="18"/>
           <w:shd w:val="clear" w:color="auto" w:fill="FBFBFB"/>
         </w:rPr>
-        <w:t>Удаляю «</w:t>
-      </w:r>
-      <w:r>
-        <w:rPr>
-          <w:rFonts w:ascii="Helvetica" w:hAnsi="Helvetica"/>
-          <w:color w:val="000000"/>
-          <w:sz w:val="18"/>
-          <w:szCs w:val="18"/>
-          <w:shd w:val="clear" w:color="auto" w:fill="FBFBFB"/>
-        </w:rPr>
-        <w:t>НАЧАТЬ СКАНИРОВАНИЕ (OCR) </w:t>
+        <w:t>Удаляю «НАЧАТЬ СКАНИРОВАНИЕ (OCR) </w:t>
       </w:r>
       <w:proofErr w:type="spellStart"/>
       <w:proofErr w:type="gramStart"/>
@@ -1075,17 +1066,7 @@
           <w:shd w:val="clear" w:color="auto" w:fill="FBFBFB"/>
           <w:lang w:val="en-US"/>
         </w:rPr>
-        <w:t>CVOCR</w:t>
-      </w:r>
-      <w:r>
-        <w:rPr>
-          <w:color w:val="000000"/>
-          <w:sz w:val="18"/>
-          <w:szCs w:val="18"/>
-          <w:shd w:val="clear" w:color="auto" w:fill="FBFBFB"/>
-          <w:lang w:val="en-US"/>
-        </w:rPr>
-        <w:t>”</w:t>
+        <w:t>CVOCR”</w:t>
       </w:r>
       <w:r>
         <w:rPr>
@@ -1398,6 +1379,7 @@
           <w:szCs w:val="18"/>
           <w:shd w:val="clear" w:color="auto" w:fill="FBFBFB"/>
         </w:rPr>
+        <w:lastRenderedPageBreak/>
         <w:t>Прорабатываю</w:t>
       </w:r>
       <w:r>
@@ -1471,27 +1453,7 @@
           <w:shd w:val="clear" w:color="auto" w:fill="FBFBFB"/>
           <w:lang w:val="en-US"/>
         </w:rPr>
-        <w:t xml:space="preserve"> </w:t>
-      </w:r>
-      <w:r>
-        <w:rPr>
-          <w:color w:val="000000"/>
-          <w:sz w:val="18"/>
-          <w:szCs w:val="18"/>
-          <w:shd w:val="clear" w:color="auto" w:fill="FBFBFB"/>
-          <w:lang w:val="en-US"/>
-        </w:rPr>
-        <w:t>debug_handlers.py</w:t>
-      </w:r>
-      <w:r>
-        <w:rPr>
-          <w:color w:val="000000"/>
-          <w:sz w:val="18"/>
-          <w:szCs w:val="18"/>
-          <w:shd w:val="clear" w:color="auto" w:fill="FBFBFB"/>
-          <w:lang w:val="en-US"/>
-        </w:rPr>
-        <w:t xml:space="preserve"> (</w:t>
+        <w:t xml:space="preserve"> debug_handlers.py (</w:t>
       </w:r>
       <w:r>
         <w:rPr>
@@ -1735,16 +1697,7 @@
           <w:szCs w:val="18"/>
           <w:shd w:val="clear" w:color="auto" w:fill="FBFBFB"/>
         </w:rPr>
-        <w:t xml:space="preserve"> </w:t>
-      </w:r>
-      <w:r>
-        <w:rPr>
-          <w:color w:val="000000"/>
-          <w:sz w:val="18"/>
-          <w:szCs w:val="18"/>
-          <w:shd w:val="clear" w:color="auto" w:fill="FBFBFB"/>
-        </w:rPr>
-        <w:t>добавить название ячейки в инвентаризации</w:t>
+        <w:t xml:space="preserve"> добавить название ячейки в инвентаризации</w:t>
       </w:r>
     </w:p>
     <w:sectPr>

</xml_diff>

<commit_message>
Step 6 fix error №10 The program does not write several barcodes in DB in one cycle (off mode on Smart)
</commit_message>
<xml_diff>
--- a/23-03-03 Список доработок.docx
+++ b/23-03-03 Список доработок.docx
@@ -4,7 +4,10 @@
   <w:body>
     <w:p>
       <w:r>
-        <w:t>Доработки по видео:</w:t>
+        <w:t>Список доработок</w:t>
+      </w:r>
+      <w:r>
+        <w:t>:</w:t>
       </w:r>
     </w:p>
     <w:p>
@@ -14,9 +17,21 @@
           <w:ilvl w:val="0"/>
           <w:numId w:val="1"/>
         </w:numPr>
-      </w:pPr>
-      <w:r>
+        <w:rPr>
+          <w:highlight w:val="yellow"/>
+        </w:rPr>
+      </w:pPr>
+      <w:r>
+        <w:rPr>
+          <w:highlight w:val="yellow"/>
+        </w:rPr>
         <w:t>Меню: Инвентаризация Самопроизвольно направляет к последней ячейке</w:t>
+      </w:r>
+      <w:r>
+        <w:rPr>
+          <w:highlight w:val="yellow"/>
+        </w:rPr>
+        <w:t xml:space="preserve"> – НЕ смог повторить ошибку</w:t>
       </w:r>
     </w:p>
     <w:p>
@@ -28,13 +43,28 @@
         </w:numPr>
       </w:pPr>
       <w:r>
-        <w:t xml:space="preserve"> Меню: Инвентаризация – при вводе второго пункта товара появля</w:t>
-      </w:r>
-      <w:r>
+        <w:t xml:space="preserve"> </w:t>
+      </w:r>
+      <w:r>
+        <w:rPr>
+          <w:highlight w:val="green"/>
+        </w:rPr>
+        <w:t>Меню: Инвентаризация – при вводе второго пункта товара появля</w:t>
+      </w:r>
+      <w:r>
+        <w:rPr>
+          <w:highlight w:val="green"/>
+        </w:rPr>
         <w:t>ется</w:t>
       </w:r>
       <w:r>
-        <w:t xml:space="preserve"> ошибка </w:t>
+        <w:rPr>
+          <w:highlight w:val="green"/>
+        </w:rPr>
+        <w:t xml:space="preserve"> ошибка</w:t>
+      </w:r>
+      <w:r>
+        <w:t xml:space="preserve"> </w:t>
       </w:r>
       <w:r>
         <w:rPr>
@@ -158,15 +188,7 @@
         </w:numPr>
       </w:pPr>
       <w:r>
-        <w:t>Нижнее меню «</w:t>
-      </w:r>
-      <w:proofErr w:type="gramStart"/>
-      <w:r>
-        <w:t>колокольчик»(</w:t>
-      </w:r>
-      <w:proofErr w:type="gramEnd"/>
-      <w:r>
-        <w:t>уведомления)</w:t>
+        <w:t>Нижнее меню «колокольчик»(уведомления)</w:t>
       </w:r>
       <w:r>
         <w:t>, «домик»(домой)</w:t>
@@ -184,15 +206,7 @@
         </w:numPr>
       </w:pPr>
       <w:r>
-        <w:t xml:space="preserve">Верхняя </w:t>
-      </w:r>
-      <w:proofErr w:type="gramStart"/>
-      <w:r>
-        <w:t>строчка</w:t>
-      </w:r>
-      <w:proofErr w:type="gramEnd"/>
-      <w:r>
-        <w:t xml:space="preserve"> Заменить «</w:t>
+        <w:t>Верхняя строчка Заменить «</w:t>
       </w:r>
       <w:r>
         <w:rPr>
@@ -228,15 +242,7 @@
         </w:numPr>
       </w:pPr>
       <w:r>
-        <w:t xml:space="preserve">Что делать с «ОТРИЦАТЕЛЬНЫМ» количеством </w:t>
-      </w:r>
-      <w:proofErr w:type="gramStart"/>
-      <w:r>
-        <w:t>товара .</w:t>
-      </w:r>
-      <w:proofErr w:type="gramEnd"/>
-      <w:r>
-        <w:t xml:space="preserve"> Оно появляется при «отгрузке» и при «Инвентаризации» </w:t>
+        <w:t xml:space="preserve">Что делать с «ОТРИЦАТЕЛЬНЫМ» количеством товара . Оно появляется при «отгрузке» и при «Инвентаризации» </w:t>
       </w:r>
     </w:p>
     <w:p>
@@ -258,45 +264,82 @@
           <w:ilvl w:val="0"/>
           <w:numId w:val="1"/>
         </w:numPr>
-      </w:pPr>
-      <w:r>
-        <w:t xml:space="preserve">при создании новой </w:t>
-      </w:r>
-      <w:r>
-        <w:t>инвентар</w:t>
-      </w:r>
-      <w:r>
-        <w:t>изации</w:t>
-      </w:r>
-      <w:r>
-        <w:t xml:space="preserve"> (</w:t>
-      </w:r>
-      <w:r>
-        <w:t>режим запуск с ПК</w:t>
-      </w:r>
-      <w:r>
-        <w:t>)</w:t>
-      </w:r>
-      <w:r>
+        <w:rPr>
+          <w:highlight w:val="yellow"/>
+        </w:rPr>
+      </w:pPr>
+      <w:r>
+        <w:rPr>
+          <w:highlight w:val="yellow"/>
+        </w:rPr>
+        <w:t>при создании новой инвентаризации</w:t>
+      </w:r>
+      <w:r>
+        <w:rPr>
+          <w:highlight w:val="yellow"/>
+        </w:rPr>
+        <w:t xml:space="preserve"> (режим запуск с ПК)</w:t>
+      </w:r>
+      <w:r>
+        <w:rPr>
+          <w:highlight w:val="yellow"/>
+        </w:rPr>
         <w:t xml:space="preserve"> происходит вылет </w:t>
       </w:r>
       <w:r>
         <w:rPr>
+          <w:highlight w:val="yellow"/>
           <w:lang w:val="en-US"/>
         </w:rPr>
         <w:t>app</w:t>
       </w:r>
       <w:r>
+        <w:rPr>
+          <w:highlight w:val="yellow"/>
+        </w:rPr>
         <w:t xml:space="preserve"> </w:t>
       </w:r>
       <w:proofErr w:type="spellStart"/>
       <w:r>
         <w:rPr>
+          <w:highlight w:val="yellow"/>
           <w:lang w:val="en-US"/>
         </w:rPr>
         <w:t>SimplUI</w:t>
       </w:r>
       <w:proofErr w:type="spellEnd"/>
+      <w:r>
+        <w:rPr>
+          <w:highlight w:val="yellow"/>
+        </w:rPr>
+        <w:t xml:space="preserve"> – В режиме </w:t>
+      </w:r>
+      <w:r>
+        <w:rPr>
+          <w:highlight w:val="yellow"/>
+          <w:lang w:val="en-US"/>
+        </w:rPr>
+        <w:t>OFF</w:t>
+      </w:r>
+      <w:r>
+        <w:rPr>
+          <w:highlight w:val="yellow"/>
+        </w:rPr>
+        <w:t xml:space="preserve"> </w:t>
+      </w:r>
+      <w:r>
+        <w:rPr>
+          <w:highlight w:val="yellow"/>
+          <w:lang w:val="en-US"/>
+        </w:rPr>
+        <w:t>c</w:t>
+      </w:r>
+      <w:r>
+        <w:rPr>
+          <w:highlight w:val="yellow"/>
+        </w:rPr>
+        <w:t>о смарта – не происходит</w:t>
+      </w:r>
     </w:p>
     <w:p>
       <w:pPr>
@@ -305,19 +348,23 @@
           <w:ilvl w:val="0"/>
           <w:numId w:val="1"/>
         </w:numPr>
-      </w:pPr>
-      <w:r>
-        <w:t xml:space="preserve">при </w:t>
-      </w:r>
-      <w:r>
-        <w:t>записи количества товара (</w:t>
-      </w:r>
-      <w:r>
-        <w:rPr>
-          <w:rFonts w:ascii="Helvetica" w:hAnsi="Helvetica"/>
-          <w:color w:val="000000"/>
-          <w:sz w:val="18"/>
-          <w:szCs w:val="18"/>
+        <w:rPr>
+          <w:highlight w:val="green"/>
+        </w:rPr>
+      </w:pPr>
+      <w:r>
+        <w:rPr>
+          <w:highlight w:val="green"/>
+        </w:rPr>
+        <w:t>при записи количества товара (</w:t>
+      </w:r>
+      <w:r>
+        <w:rPr>
+          <w:rFonts w:ascii="Helvetica" w:hAnsi="Helvetica"/>
+          <w:color w:val="000000"/>
+          <w:sz w:val="18"/>
+          <w:szCs w:val="18"/>
+          <w:highlight w:val="green"/>
           <w:shd w:val="clear" w:color="auto" w:fill="FBFBFB"/>
         </w:rPr>
         <w:t>Экран: </w:t>
@@ -329,58 +376,44 @@
           <w:color w:val="000000"/>
           <w:sz w:val="18"/>
           <w:szCs w:val="18"/>
+          <w:highlight w:val="green"/>
           <w:shd w:val="clear" w:color="auto" w:fill="FBFBFB"/>
         </w:rPr>
         <w:t>ДиалогВводКоличества</w:t>
       </w:r>
       <w:proofErr w:type="spellEnd"/>
       <w:r>
-        <w:t>)</w:t>
-      </w:r>
-      <w:r>
-        <w:t xml:space="preserve"> </w:t>
-      </w:r>
-      <w:r>
-        <w:t>при</w:t>
-      </w:r>
-      <w:r>
-        <w:t xml:space="preserve"> </w:t>
-      </w:r>
-      <w:r>
-        <w:t>инвентар</w:t>
-      </w:r>
-      <w:r>
-        <w:t>изации</w:t>
-      </w:r>
-      <w:r>
-        <w:t xml:space="preserve"> (</w:t>
-      </w:r>
-      <w:r>
-        <w:t>режим запуск с ПК</w:t>
-      </w:r>
-      <w:r>
-        <w:t>)</w:t>
-      </w:r>
-      <w:r>
-        <w:t xml:space="preserve"> происходит </w:t>
-      </w:r>
-      <w:r>
-        <w:t xml:space="preserve">запись только первого введенного товара (нижнего </w:t>
+        <w:rPr>
+          <w:highlight w:val="green"/>
+        </w:rPr>
+        <w:t xml:space="preserve">) при инвентаризации (режим запуск с ПК) происходит запись только первого введенного товара (нижнего </w:t>
       </w:r>
       <w:proofErr w:type="spellStart"/>
       <w:r>
+        <w:rPr>
+          <w:highlight w:val="green"/>
+        </w:rPr>
         <w:t>баркода</w:t>
       </w:r>
       <w:proofErr w:type="spellEnd"/>
       <w:r>
+        <w:rPr>
+          <w:highlight w:val="green"/>
+        </w:rPr>
         <w:t xml:space="preserve"> на </w:t>
       </w:r>
       <w:proofErr w:type="spellStart"/>
       <w:r>
+        <w:rPr>
+          <w:highlight w:val="green"/>
+        </w:rPr>
         <w:t>отсканеном</w:t>
       </w:r>
       <w:proofErr w:type="spellEnd"/>
       <w:r>
+        <w:rPr>
+          <w:highlight w:val="green"/>
+        </w:rPr>
         <w:t xml:space="preserve"> изображении)</w:t>
       </w:r>
     </w:p>
@@ -392,6 +425,9 @@
           <w:numId w:val="1"/>
         </w:numPr>
       </w:pPr>
+      <w:r>
+        <w:t>Убрать нестабильно работающие иконки распознавания текста</w:t>
+      </w:r>
     </w:p>
     <w:p/>
     <w:p/>
@@ -471,18 +507,7 @@
           <w:szCs w:val="18"/>
           <w:shd w:val="clear" w:color="auto" w:fill="FBFBFB"/>
         </w:rPr>
-        <w:t xml:space="preserve"> всех модулей и пакетов Python – </w:t>
-      </w:r>
-      <w:proofErr w:type="gramStart"/>
-      <w:r>
-        <w:rPr>
-          <w:rFonts w:ascii="Helvetica" w:hAnsi="Helvetica"/>
-          <w:color w:val="000000"/>
-          <w:sz w:val="18"/>
-          <w:szCs w:val="18"/>
-          <w:shd w:val="clear" w:color="auto" w:fill="FBFBFB"/>
-        </w:rPr>
-        <w:t xml:space="preserve">откуда  </w:t>
+        <w:t xml:space="preserve"> всех модулей и пакетов Python – откуда  </w:t>
       </w:r>
       <w:proofErr w:type="spellStart"/>
       <w:r>
@@ -496,7 +521,6 @@
         <w:t>colorama</w:t>
       </w:r>
       <w:proofErr w:type="spellEnd"/>
-      <w:proofErr w:type="gramEnd"/>
       <w:r>
         <w:rPr>
           <w:rFonts w:ascii="Helvetica" w:hAnsi="Helvetica"/>
@@ -643,7 +667,6 @@
         </w:rPr>
         <w:t xml:space="preserve"> </w:t>
       </w:r>
-      <w:proofErr w:type="gramStart"/>
       <w:r>
         <w:rPr>
           <w:rFonts w:ascii="Helvetica" w:hAnsi="Helvetica"/>
@@ -663,19 +686,7 @@
           <w:shd w:val="clear" w:color="auto" w:fill="FBFBFB"/>
           <w:lang w:val="en-US"/>
         </w:rPr>
-        <w:t xml:space="preserve"> :</w:t>
-      </w:r>
-      <w:proofErr w:type="gramEnd"/>
-      <w:r>
-        <w:rPr>
-          <w:rFonts w:ascii="Helvetica" w:hAnsi="Helvetica"/>
-          <w:color w:val="000000"/>
-          <w:sz w:val="18"/>
-          <w:szCs w:val="18"/>
-          <w:shd w:val="clear" w:color="auto" w:fill="FBFBFB"/>
-          <w:lang w:val="en-US"/>
-        </w:rPr>
-        <w:t xml:space="preserve"> certifi==2022.6.15 ; charset-normalizer==2.1.1 ; idna==3.4 ; requests==2.28.2 ; </w:t>
+        <w:t xml:space="preserve"> : certifi==2022.6.15 ; charset-normalizer==2.1.1 ; idna==3.4 ; requests==2.28.2 ; </w:t>
       </w:r>
     </w:p>
     <w:p>
@@ -786,27 +797,15 @@
         <w:t>Удаляю «НАЧАТЬ СКАНИРОВАНИЕ (OCR) </w:t>
       </w:r>
       <w:proofErr w:type="spellStart"/>
-      <w:proofErr w:type="gramStart"/>
-      <w:r>
-        <w:rPr>
-          <w:rFonts w:ascii="Helvetica" w:hAnsi="Helvetica"/>
-          <w:color w:val="000000"/>
-          <w:sz w:val="18"/>
-          <w:szCs w:val="18"/>
-          <w:shd w:val="clear" w:color="auto" w:fill="FBFBFB"/>
-        </w:rPr>
-        <w:t>var:btn</w:t>
-      </w:r>
-      <w:proofErr w:type="gramEnd"/>
-      <w:r>
-        <w:rPr>
-          <w:rFonts w:ascii="Helvetica" w:hAnsi="Helvetica"/>
-          <w:color w:val="000000"/>
-          <w:sz w:val="18"/>
-          <w:szCs w:val="18"/>
-          <w:shd w:val="clear" w:color="auto" w:fill="FBFBFB"/>
-        </w:rPr>
-        <w:t>_run_ocr</w:t>
+      <w:r>
+        <w:rPr>
+          <w:rFonts w:ascii="Helvetica" w:hAnsi="Helvetica"/>
+          <w:color w:val="000000"/>
+          <w:sz w:val="18"/>
+          <w:szCs w:val="18"/>
+          <w:shd w:val="clear" w:color="auto" w:fill="FBFBFB"/>
+        </w:rPr>
+        <w:t>var:btn_run_ocr</w:t>
       </w:r>
       <w:proofErr w:type="spellEnd"/>
       <w:r>
@@ -971,7 +970,6 @@
         <w:t>НАЧАТЬ СКАНИРОВАНИЕ (OCR) </w:t>
       </w:r>
       <w:proofErr w:type="spellStart"/>
-      <w:proofErr w:type="gramStart"/>
       <w:r>
         <w:rPr>
           <w:rFonts w:ascii="Comic Sans MS" w:hAnsi="Comic Sans MS"/>
@@ -980,18 +978,7 @@
           <w:szCs w:val="21"/>
           <w:shd w:val="clear" w:color="auto" w:fill="00FF00"/>
         </w:rPr>
-        <w:t>var:btn</w:t>
-      </w:r>
-      <w:proofErr w:type="gramEnd"/>
-      <w:r>
-        <w:rPr>
-          <w:rFonts w:ascii="Comic Sans MS" w:hAnsi="Comic Sans MS"/>
-          <w:color w:val="000000"/>
-          <w:sz w:val="21"/>
-          <w:szCs w:val="21"/>
-          <w:shd w:val="clear" w:color="auto" w:fill="00FF00"/>
-        </w:rPr>
-        <w:t>_run_ocr</w:t>
+        <w:t>var:btn_run_ocr</w:t>
       </w:r>
       <w:proofErr w:type="spellEnd"/>
     </w:p>
@@ -1185,6 +1172,7 @@
           <w:shd w:val="clear" w:color="auto" w:fill="FBFBFB"/>
           <w:lang w:val="en-US"/>
         </w:rPr>
+        <w:lastRenderedPageBreak/>
         <w:t xml:space="preserve"> </w:t>
       </w:r>
       <w:r>
@@ -1208,19 +1196,7 @@
           <w:shd w:val="clear" w:color="auto" w:fill="FBFBFB"/>
           <w:lang w:val="en-US"/>
         </w:rPr>
-        <w:t>invcv_cell_on_new_object_</w:t>
-      </w:r>
-      <w:proofErr w:type="gramStart"/>
-      <w:r>
-        <w:rPr>
-          <w:rFonts w:ascii="Helvetica" w:hAnsi="Helvetica"/>
-          <w:color w:val="000000"/>
-          <w:sz w:val="18"/>
-          <w:szCs w:val="18"/>
-          <w:shd w:val="clear" w:color="auto" w:fill="FBFBFB"/>
-          <w:lang w:val="en-US"/>
-        </w:rPr>
-        <w:t>ocr</w:t>
+        <w:t>invcv_cell_on_new_object_ocr</w:t>
       </w:r>
       <w:proofErr w:type="spellEnd"/>
       <w:r>
@@ -1235,7 +1211,6 @@
         <w:t>(</w:t>
       </w:r>
       <w:proofErr w:type="spellStart"/>
-      <w:proofErr w:type="gramEnd"/>
       <w:r>
         <w:rPr>
           <w:rFonts w:ascii="Helvetica" w:hAnsi="Helvetica"/>
@@ -1379,7 +1354,6 @@
           <w:szCs w:val="18"/>
           <w:shd w:val="clear" w:color="auto" w:fill="FBFBFB"/>
         </w:rPr>
-        <w:lastRenderedPageBreak/>
         <w:t>Прорабатываю</w:t>
       </w:r>
       <w:r>
@@ -1472,29 +1446,18 @@
           <w:shd w:val="clear" w:color="auto" w:fill="FBFBFB"/>
           <w:lang w:val="en-US"/>
         </w:rPr>
+        <w:t xml:space="preserve"> debug</w:t>
+      </w:r>
+      <w:r>
+        <w:rPr>
+          <w:color w:val="000000"/>
+          <w:sz w:val="18"/>
+          <w:szCs w:val="18"/>
+          <w:shd w:val="clear" w:color="auto" w:fill="FBFBFB"/>
+          <w:lang w:val="en-US"/>
+        </w:rPr>
         <w:t xml:space="preserve"> </w:t>
       </w:r>
-      <w:proofErr w:type="gramStart"/>
-      <w:r>
-        <w:rPr>
-          <w:color w:val="000000"/>
-          <w:sz w:val="18"/>
-          <w:szCs w:val="18"/>
-          <w:shd w:val="clear" w:color="auto" w:fill="FBFBFB"/>
-          <w:lang w:val="en-US"/>
-        </w:rPr>
-        <w:t>debug</w:t>
-      </w:r>
-      <w:r>
-        <w:rPr>
-          <w:color w:val="000000"/>
-          <w:sz w:val="18"/>
-          <w:szCs w:val="18"/>
-          <w:shd w:val="clear" w:color="auto" w:fill="FBFBFB"/>
-          <w:lang w:val="en-US"/>
-        </w:rPr>
-        <w:t xml:space="preserve"> </w:t>
-      </w:r>
       <w:r>
         <w:rPr>
           <w:color w:val="000000"/>
@@ -1505,7 +1468,6 @@
         </w:rPr>
         <w:t>)</w:t>
       </w:r>
-      <w:proofErr w:type="gramEnd"/>
     </w:p>
     <w:p>
       <w:pPr>
@@ -1520,19 +1482,1154 @@
           <w:sz w:val="18"/>
           <w:szCs w:val="18"/>
           <w:shd w:val="clear" w:color="auto" w:fill="FBFBFB"/>
-          <w:lang w:val="en-US"/>
-        </w:rPr>
-      </w:pPr>
-    </w:p>
-    <w:p>
-      <w:pPr>
-        <w:rPr>
-          <w:rFonts w:ascii="Helvetica" w:hAnsi="Helvetica"/>
-          <w:color w:val="000000"/>
-          <w:sz w:val="18"/>
-          <w:szCs w:val="18"/>
-          <w:shd w:val="clear" w:color="auto" w:fill="FBFBFB"/>
-          <w:lang w:val="en-US"/>
+        </w:rPr>
+      </w:pPr>
+      <w:r>
+        <w:rPr>
+          <w:color w:val="000000"/>
+          <w:sz w:val="18"/>
+          <w:szCs w:val="18"/>
+          <w:shd w:val="clear" w:color="auto" w:fill="FBFBFB"/>
+        </w:rPr>
+        <w:t>В</w:t>
+      </w:r>
+      <w:r>
+        <w:rPr>
+          <w:color w:val="000000"/>
+          <w:sz w:val="18"/>
+          <w:szCs w:val="18"/>
+          <w:shd w:val="clear" w:color="auto" w:fill="FBFBFB"/>
+        </w:rPr>
+        <w:t xml:space="preserve"> </w:t>
+      </w:r>
+      <w:proofErr w:type="spellStart"/>
+      <w:r>
+        <w:rPr>
+          <w:color w:val="000000"/>
+          <w:sz w:val="18"/>
+          <w:szCs w:val="18"/>
+          <w:shd w:val="clear" w:color="auto" w:fill="FBFBFB"/>
+          <w:lang w:val="en-US"/>
+        </w:rPr>
+        <w:t>invcv</w:t>
+      </w:r>
+      <w:proofErr w:type="spellEnd"/>
+      <w:r>
+        <w:rPr>
+          <w:color w:val="000000"/>
+          <w:sz w:val="18"/>
+          <w:szCs w:val="18"/>
+          <w:shd w:val="clear" w:color="auto" w:fill="FBFBFB"/>
+        </w:rPr>
+        <w:t>_</w:t>
+      </w:r>
+      <w:r>
+        <w:rPr>
+          <w:color w:val="000000"/>
+          <w:sz w:val="18"/>
+          <w:szCs w:val="18"/>
+          <w:shd w:val="clear" w:color="auto" w:fill="FBFBFB"/>
+          <w:lang w:val="en-US"/>
+        </w:rPr>
+        <w:t>goods</w:t>
+      </w:r>
+      <w:r>
+        <w:rPr>
+          <w:color w:val="000000"/>
+          <w:sz w:val="18"/>
+          <w:szCs w:val="18"/>
+          <w:shd w:val="clear" w:color="auto" w:fill="FBFBFB"/>
+        </w:rPr>
+        <w:t>_</w:t>
+      </w:r>
+      <w:r>
+        <w:rPr>
+          <w:color w:val="000000"/>
+          <w:sz w:val="18"/>
+          <w:szCs w:val="18"/>
+          <w:shd w:val="clear" w:color="auto" w:fill="FBFBFB"/>
+          <w:lang w:val="en-US"/>
+        </w:rPr>
+        <w:t>on</w:t>
+      </w:r>
+      <w:r>
+        <w:rPr>
+          <w:color w:val="000000"/>
+          <w:sz w:val="18"/>
+          <w:szCs w:val="18"/>
+          <w:shd w:val="clear" w:color="auto" w:fill="FBFBFB"/>
+        </w:rPr>
+        <w:t>_</w:t>
+      </w:r>
+      <w:r>
+        <w:rPr>
+          <w:color w:val="000000"/>
+          <w:sz w:val="18"/>
+          <w:szCs w:val="18"/>
+          <w:shd w:val="clear" w:color="auto" w:fill="FBFBFB"/>
+          <w:lang w:val="en-US"/>
+        </w:rPr>
+        <w:t>new</w:t>
+      </w:r>
+      <w:r>
+        <w:rPr>
+          <w:color w:val="000000"/>
+          <w:sz w:val="18"/>
+          <w:szCs w:val="18"/>
+          <w:shd w:val="clear" w:color="auto" w:fill="FBFBFB"/>
+        </w:rPr>
+        <w:t>_</w:t>
+      </w:r>
+      <w:r>
+        <w:rPr>
+          <w:color w:val="000000"/>
+          <w:sz w:val="18"/>
+          <w:szCs w:val="18"/>
+          <w:shd w:val="clear" w:color="auto" w:fill="FBFBFB"/>
+          <w:lang w:val="en-US"/>
+        </w:rPr>
+        <w:t>object</w:t>
+      </w:r>
+      <w:r>
+        <w:rPr>
+          <w:color w:val="000000"/>
+          <w:sz w:val="18"/>
+          <w:szCs w:val="18"/>
+          <w:shd w:val="clear" w:color="auto" w:fill="FBFBFB"/>
+        </w:rPr>
+        <w:t xml:space="preserve"> </w:t>
+      </w:r>
+      <w:r>
+        <w:rPr>
+          <w:color w:val="000000"/>
+          <w:sz w:val="18"/>
+          <w:szCs w:val="18"/>
+          <w:shd w:val="clear" w:color="auto" w:fill="FBFBFB"/>
+        </w:rPr>
+        <w:t>после</w:t>
+      </w:r>
+      <w:r>
+        <w:rPr>
+          <w:color w:val="000000"/>
+          <w:sz w:val="18"/>
+          <w:szCs w:val="18"/>
+          <w:shd w:val="clear" w:color="auto" w:fill="FBFBFB"/>
+        </w:rPr>
+        <w:t xml:space="preserve"> </w:t>
+      </w:r>
+      <w:r>
+        <w:rPr>
+          <w:color w:val="000000"/>
+          <w:sz w:val="18"/>
+          <w:szCs w:val="18"/>
+          <w:shd w:val="clear" w:color="auto" w:fill="FBFBFB"/>
+        </w:rPr>
+        <w:t>объявления</w:t>
+      </w:r>
+      <w:r>
+        <w:rPr>
+          <w:color w:val="000000"/>
+          <w:sz w:val="18"/>
+          <w:szCs w:val="18"/>
+          <w:shd w:val="clear" w:color="auto" w:fill="FBFBFB"/>
+        </w:rPr>
+        <w:t xml:space="preserve"> </w:t>
+      </w:r>
+      <w:r>
+        <w:rPr>
+          <w:color w:val="000000"/>
+          <w:sz w:val="18"/>
+          <w:szCs w:val="18"/>
+          <w:shd w:val="clear" w:color="auto" w:fill="FBFBFB"/>
+        </w:rPr>
+        <w:t>необходимости</w:t>
+      </w:r>
+      <w:r>
+        <w:rPr>
+          <w:color w:val="000000"/>
+          <w:sz w:val="18"/>
+          <w:szCs w:val="18"/>
+          <w:shd w:val="clear" w:color="auto" w:fill="FBFBFB"/>
+        </w:rPr>
+        <w:t xml:space="preserve"> </w:t>
+      </w:r>
+      <w:r>
+        <w:rPr>
+          <w:color w:val="000000"/>
+          <w:sz w:val="18"/>
+          <w:szCs w:val="18"/>
+          <w:shd w:val="clear" w:color="auto" w:fill="FBFBFB"/>
+        </w:rPr>
+        <w:t>диалога</w:t>
+      </w:r>
+      <w:r>
+        <w:rPr>
+          <w:color w:val="000000"/>
+          <w:sz w:val="18"/>
+          <w:szCs w:val="18"/>
+          <w:shd w:val="clear" w:color="auto" w:fill="FBFBFB"/>
+        </w:rPr>
+        <w:t xml:space="preserve"> – </w:t>
+      </w:r>
+      <w:r>
+        <w:rPr>
+          <w:color w:val="000000"/>
+          <w:sz w:val="18"/>
+          <w:szCs w:val="18"/>
+          <w:shd w:val="clear" w:color="auto" w:fill="FBFBFB"/>
+        </w:rPr>
+        <w:t>добавил</w:t>
+      </w:r>
+      <w:r>
+        <w:rPr>
+          <w:color w:val="000000"/>
+          <w:sz w:val="18"/>
+          <w:szCs w:val="18"/>
+          <w:shd w:val="clear" w:color="auto" w:fill="FBFBFB"/>
+        </w:rPr>
+        <w:t xml:space="preserve"> </w:t>
+      </w:r>
+      <w:r>
+        <w:rPr>
+          <w:color w:val="000000"/>
+          <w:sz w:val="18"/>
+          <w:szCs w:val="18"/>
+          <w:shd w:val="clear" w:color="auto" w:fill="FBFBFB"/>
+        </w:rPr>
+        <w:t>запись</w:t>
+      </w:r>
+      <w:r>
+        <w:rPr>
+          <w:color w:val="000000"/>
+          <w:sz w:val="18"/>
+          <w:szCs w:val="18"/>
+          <w:shd w:val="clear" w:color="auto" w:fill="FBFBFB"/>
+        </w:rPr>
+        <w:t xml:space="preserve"> </w:t>
+      </w:r>
+      <w:r>
+        <w:rPr>
+          <w:color w:val="000000"/>
+          <w:sz w:val="18"/>
+          <w:szCs w:val="18"/>
+          <w:shd w:val="clear" w:color="auto" w:fill="FBFBFB"/>
+        </w:rPr>
+        <w:t>в</w:t>
+      </w:r>
+      <w:r>
+        <w:rPr>
+          <w:color w:val="000000"/>
+          <w:sz w:val="18"/>
+          <w:szCs w:val="18"/>
+          <w:shd w:val="clear" w:color="auto" w:fill="FBFBFB"/>
+        </w:rPr>
+        <w:t xml:space="preserve"> </w:t>
+      </w:r>
+      <w:r>
+        <w:rPr>
+          <w:color w:val="000000"/>
+          <w:sz w:val="18"/>
+          <w:szCs w:val="18"/>
+          <w:shd w:val="clear" w:color="auto" w:fill="FBFBFB"/>
+          <w:lang w:val="en-US"/>
+        </w:rPr>
+        <w:t>write</w:t>
+      </w:r>
+      <w:r>
+        <w:rPr>
+          <w:color w:val="000000"/>
+          <w:sz w:val="18"/>
+          <w:szCs w:val="18"/>
+          <w:shd w:val="clear" w:color="auto" w:fill="FBFBFB"/>
+        </w:rPr>
+        <w:t>_</w:t>
+      </w:r>
+      <w:r>
+        <w:rPr>
+          <w:color w:val="000000"/>
+          <w:sz w:val="18"/>
+          <w:szCs w:val="18"/>
+          <w:shd w:val="clear" w:color="auto" w:fill="FBFBFB"/>
+          <w:lang w:val="en-US"/>
+        </w:rPr>
+        <w:t>id</w:t>
+      </w:r>
+      <w:r>
+        <w:rPr>
+          <w:color w:val="000000"/>
+          <w:sz w:val="18"/>
+          <w:szCs w:val="18"/>
+          <w:shd w:val="clear" w:color="auto" w:fill="FBFBFB"/>
+        </w:rPr>
+        <w:t>_</w:t>
+      </w:r>
+      <w:r>
+        <w:rPr>
+          <w:color w:val="000000"/>
+          <w:sz w:val="18"/>
+          <w:szCs w:val="18"/>
+          <w:shd w:val="clear" w:color="auto" w:fill="FBFBFB"/>
+          <w:lang w:val="en-US"/>
+        </w:rPr>
+        <w:t>list</w:t>
+      </w:r>
+      <w:r>
+        <w:rPr>
+          <w:color w:val="000000"/>
+          <w:sz w:val="18"/>
+          <w:szCs w:val="18"/>
+          <w:shd w:val="clear" w:color="auto" w:fill="FBFBFB"/>
+        </w:rPr>
+        <w:t xml:space="preserve"> </w:t>
+      </w:r>
+      <w:r>
+        <w:rPr>
+          <w:color w:val="000000"/>
+          <w:sz w:val="18"/>
+          <w:szCs w:val="18"/>
+          <w:shd w:val="clear" w:color="auto" w:fill="FBFBFB"/>
+        </w:rPr>
+        <w:t>и</w:t>
+      </w:r>
+      <w:r>
+        <w:rPr>
+          <w:color w:val="000000"/>
+          <w:sz w:val="18"/>
+          <w:szCs w:val="18"/>
+          <w:shd w:val="clear" w:color="auto" w:fill="FBFBFB"/>
+        </w:rPr>
+        <w:t xml:space="preserve">    </w:t>
+      </w:r>
+      <w:r>
+        <w:rPr>
+          <w:color w:val="000000"/>
+          <w:sz w:val="18"/>
+          <w:szCs w:val="18"/>
+          <w:shd w:val="clear" w:color="auto" w:fill="FBFBFB"/>
+          <w:lang w:val="en-US"/>
+        </w:rPr>
+        <w:t>write</w:t>
+      </w:r>
+      <w:r>
+        <w:rPr>
+          <w:color w:val="000000"/>
+          <w:sz w:val="18"/>
+          <w:szCs w:val="18"/>
+          <w:shd w:val="clear" w:color="auto" w:fill="FBFBFB"/>
+        </w:rPr>
+        <w:t>_</w:t>
+      </w:r>
+      <w:r>
+        <w:rPr>
+          <w:color w:val="000000"/>
+          <w:sz w:val="18"/>
+          <w:szCs w:val="18"/>
+          <w:shd w:val="clear" w:color="auto" w:fill="FBFBFB"/>
+          <w:lang w:val="en-US"/>
+        </w:rPr>
+        <w:t>list</w:t>
+      </w:r>
+      <w:r>
+        <w:rPr>
+          <w:color w:val="000000"/>
+          <w:sz w:val="18"/>
+          <w:szCs w:val="18"/>
+          <w:shd w:val="clear" w:color="auto" w:fill="FBFBFB"/>
+        </w:rPr>
+        <w:t xml:space="preserve"> </w:t>
+      </w:r>
+      <w:r>
+        <w:rPr>
+          <w:color w:val="000000"/>
+          <w:sz w:val="18"/>
+          <w:szCs w:val="18"/>
+          <w:shd w:val="clear" w:color="auto" w:fill="FBFBFB"/>
+        </w:rPr>
+        <w:t xml:space="preserve"> </w:t>
+      </w:r>
+      <w:r>
+        <w:rPr>
+          <w:color w:val="000000"/>
+          <w:sz w:val="18"/>
+          <w:szCs w:val="18"/>
+          <w:shd w:val="clear" w:color="auto" w:fill="FBFBFB"/>
+          <w:lang w:val="en-US"/>
+        </w:rPr>
+        <w:t>id</w:t>
+      </w:r>
+      <w:r>
+        <w:rPr>
+          <w:color w:val="000000"/>
+          <w:sz w:val="18"/>
+          <w:szCs w:val="18"/>
+          <w:shd w:val="clear" w:color="auto" w:fill="FBFBFB"/>
+        </w:rPr>
+        <w:t xml:space="preserve">  </w:t>
+      </w:r>
+      <w:r>
+        <w:rPr>
+          <w:color w:val="000000"/>
+          <w:sz w:val="18"/>
+          <w:szCs w:val="18"/>
+          <w:shd w:val="clear" w:color="auto" w:fill="FBFBFB"/>
+        </w:rPr>
+        <w:t>и</w:t>
+      </w:r>
+      <w:r>
+        <w:rPr>
+          <w:color w:val="000000"/>
+          <w:sz w:val="18"/>
+          <w:szCs w:val="18"/>
+          <w:shd w:val="clear" w:color="auto" w:fill="FBFBFB"/>
+        </w:rPr>
+        <w:t xml:space="preserve"> </w:t>
+      </w:r>
+      <w:proofErr w:type="spellStart"/>
+      <w:r>
+        <w:rPr>
+          <w:color w:val="000000"/>
+          <w:sz w:val="18"/>
+          <w:szCs w:val="18"/>
+          <w:shd w:val="clear" w:color="auto" w:fill="FBFBFB"/>
+        </w:rPr>
+        <w:t>баркод</w:t>
+      </w:r>
+      <w:proofErr w:type="spellEnd"/>
+      <w:r>
+        <w:rPr>
+          <w:color w:val="000000"/>
+          <w:sz w:val="18"/>
+          <w:szCs w:val="18"/>
+          <w:shd w:val="clear" w:color="auto" w:fill="FBFBFB"/>
+        </w:rPr>
+        <w:t xml:space="preserve"> </w:t>
+      </w:r>
+      <w:r>
+        <w:rPr>
+          <w:color w:val="000000"/>
+          <w:sz w:val="18"/>
+          <w:szCs w:val="18"/>
+          <w:shd w:val="clear" w:color="auto" w:fill="FBFBFB"/>
+        </w:rPr>
+        <w:t>соответственно</w:t>
+      </w:r>
+      <w:r>
+        <w:rPr>
+          <w:color w:val="000000"/>
+          <w:sz w:val="18"/>
+          <w:szCs w:val="18"/>
+          <w:shd w:val="clear" w:color="auto" w:fill="FBFBFB"/>
+        </w:rPr>
+        <w:t xml:space="preserve">  </w:t>
+      </w:r>
+      <w:r>
+        <w:rPr>
+          <w:color w:val="000000"/>
+          <w:sz w:val="18"/>
+          <w:szCs w:val="18"/>
+          <w:shd w:val="clear" w:color="auto" w:fill="FBFBFB"/>
+        </w:rPr>
+        <w:t>в</w:t>
+      </w:r>
+      <w:r>
+        <w:rPr>
+          <w:color w:val="000000"/>
+          <w:sz w:val="18"/>
+          <w:szCs w:val="18"/>
+          <w:shd w:val="clear" w:color="auto" w:fill="FBFBFB"/>
+        </w:rPr>
+        <w:t xml:space="preserve"> </w:t>
+      </w:r>
+      <w:proofErr w:type="spellStart"/>
+      <w:r>
+        <w:rPr>
+          <w:color w:val="000000"/>
+          <w:sz w:val="18"/>
+          <w:szCs w:val="18"/>
+          <w:shd w:val="clear" w:color="auto" w:fill="FBFBFB"/>
+          <w:lang w:val="en-US"/>
+        </w:rPr>
+        <w:t>invcv</w:t>
+      </w:r>
+      <w:proofErr w:type="spellEnd"/>
+      <w:r>
+        <w:rPr>
+          <w:color w:val="000000"/>
+          <w:sz w:val="18"/>
+          <w:szCs w:val="18"/>
+          <w:shd w:val="clear" w:color="auto" w:fill="FBFBFB"/>
+        </w:rPr>
+        <w:t>_</w:t>
+      </w:r>
+      <w:r>
+        <w:rPr>
+          <w:color w:val="000000"/>
+          <w:sz w:val="18"/>
+          <w:szCs w:val="18"/>
+          <w:shd w:val="clear" w:color="auto" w:fill="FBFBFB"/>
+          <w:lang w:val="en-US"/>
+        </w:rPr>
+        <w:t>goods</w:t>
+      </w:r>
+      <w:r>
+        <w:rPr>
+          <w:color w:val="000000"/>
+          <w:sz w:val="18"/>
+          <w:szCs w:val="18"/>
+          <w:shd w:val="clear" w:color="auto" w:fill="FBFBFB"/>
+        </w:rPr>
+        <w:t>_</w:t>
+      </w:r>
+      <w:r>
+        <w:rPr>
+          <w:color w:val="000000"/>
+          <w:sz w:val="18"/>
+          <w:szCs w:val="18"/>
+          <w:shd w:val="clear" w:color="auto" w:fill="FBFBFB"/>
+          <w:lang w:val="en-US"/>
+        </w:rPr>
+        <w:t>action</w:t>
+      </w:r>
+      <w:r>
+        <w:rPr>
+          <w:color w:val="000000"/>
+          <w:sz w:val="18"/>
+          <w:szCs w:val="18"/>
+          <w:shd w:val="clear" w:color="auto" w:fill="FBFBFB"/>
+        </w:rPr>
+        <w:t xml:space="preserve"> </w:t>
+      </w:r>
+      <w:r>
+        <w:rPr>
+          <w:color w:val="000000"/>
+          <w:sz w:val="18"/>
+          <w:szCs w:val="18"/>
+          <w:shd w:val="clear" w:color="auto" w:fill="FBFBFB"/>
+        </w:rPr>
+        <w:t>из этих</w:t>
+      </w:r>
+      <w:r>
+        <w:rPr>
+          <w:color w:val="000000"/>
+          <w:sz w:val="18"/>
+          <w:szCs w:val="18"/>
+          <w:shd w:val="clear" w:color="auto" w:fill="FBFBFB"/>
+        </w:rPr>
+        <w:t xml:space="preserve"> </w:t>
+      </w:r>
+      <w:r>
+        <w:rPr>
+          <w:color w:val="000000"/>
+          <w:sz w:val="18"/>
+          <w:szCs w:val="18"/>
+          <w:shd w:val="clear" w:color="auto" w:fill="FBFBFB"/>
+        </w:rPr>
+        <w:t>листов берут инфу (с конца листа) для заполнения данных</w:t>
+      </w:r>
+    </w:p>
+    <w:p>
+      <w:pPr>
+        <w:pStyle w:val="a3"/>
+        <w:numPr>
+          <w:ilvl w:val="1"/>
+          <w:numId w:val="3"/>
+        </w:numPr>
+        <w:rPr>
+          <w:rFonts w:ascii="Helvetica" w:hAnsi="Helvetica"/>
+          <w:color w:val="000000"/>
+          <w:sz w:val="18"/>
+          <w:szCs w:val="18"/>
+          <w:shd w:val="clear" w:color="auto" w:fill="FBFBFB"/>
+        </w:rPr>
+      </w:pPr>
+      <w:r>
+        <w:rPr>
+          <w:color w:val="000000"/>
+          <w:sz w:val="18"/>
+          <w:szCs w:val="18"/>
+          <w:shd w:val="clear" w:color="auto" w:fill="FBFBFB"/>
+        </w:rPr>
+        <w:t xml:space="preserve">В </w:t>
+      </w:r>
+      <w:proofErr w:type="spellStart"/>
+      <w:r>
+        <w:rPr>
+          <w:color w:val="000000"/>
+          <w:sz w:val="18"/>
+          <w:szCs w:val="18"/>
+          <w:shd w:val="clear" w:color="auto" w:fill="FBFBFB"/>
+        </w:rPr>
+        <w:t>дебаг</w:t>
+      </w:r>
+      <w:proofErr w:type="spellEnd"/>
+      <w:r>
+        <w:rPr>
+          <w:color w:val="000000"/>
+          <w:sz w:val="18"/>
+          <w:szCs w:val="18"/>
+          <w:shd w:val="clear" w:color="auto" w:fill="FBFBFB"/>
+        </w:rPr>
+        <w:t xml:space="preserve"> режиме на ПК работает</w:t>
+      </w:r>
+    </w:p>
+    <w:p>
+      <w:pPr>
+        <w:pStyle w:val="a3"/>
+        <w:numPr>
+          <w:ilvl w:val="1"/>
+          <w:numId w:val="3"/>
+        </w:numPr>
+        <w:rPr>
+          <w:rFonts w:ascii="Helvetica" w:hAnsi="Helvetica"/>
+          <w:color w:val="000000"/>
+          <w:sz w:val="18"/>
+          <w:szCs w:val="18"/>
+          <w:shd w:val="clear" w:color="auto" w:fill="FBFBFB"/>
+          <w:lang w:val="en-US"/>
+        </w:rPr>
+      </w:pPr>
+      <w:r>
+        <w:rPr>
+          <w:color w:val="000000"/>
+          <w:sz w:val="18"/>
+          <w:szCs w:val="18"/>
+          <w:shd w:val="clear" w:color="auto" w:fill="FBFBFB"/>
+        </w:rPr>
+        <w:t>Переношу</w:t>
+      </w:r>
+      <w:r>
+        <w:rPr>
+          <w:color w:val="000000"/>
+          <w:sz w:val="18"/>
+          <w:szCs w:val="18"/>
+          <w:shd w:val="clear" w:color="auto" w:fill="FBFBFB"/>
+          <w:lang w:val="en-US"/>
+        </w:rPr>
+        <w:t xml:space="preserve"> </w:t>
+      </w:r>
+      <w:r>
+        <w:rPr>
+          <w:color w:val="000000"/>
+          <w:sz w:val="18"/>
+          <w:szCs w:val="18"/>
+          <w:shd w:val="clear" w:color="auto" w:fill="FBFBFB"/>
+        </w:rPr>
+        <w:t>в</w:t>
+      </w:r>
+      <w:r>
+        <w:rPr>
+          <w:color w:val="000000"/>
+          <w:sz w:val="18"/>
+          <w:szCs w:val="18"/>
+          <w:shd w:val="clear" w:color="auto" w:fill="FBFBFB"/>
+          <w:lang w:val="en-US"/>
+        </w:rPr>
+        <w:t xml:space="preserve"> </w:t>
+      </w:r>
+      <w:r>
+        <w:rPr>
+          <w:color w:val="000000"/>
+          <w:sz w:val="18"/>
+          <w:szCs w:val="18"/>
+          <w:shd w:val="clear" w:color="auto" w:fill="FBFBFB"/>
+        </w:rPr>
+        <w:t>файл</w:t>
+      </w:r>
+      <w:r>
+        <w:rPr>
+          <w:color w:val="000000"/>
+          <w:sz w:val="18"/>
+          <w:szCs w:val="18"/>
+          <w:shd w:val="clear" w:color="auto" w:fill="FBFBFB"/>
+          <w:lang w:val="en-US"/>
+        </w:rPr>
+        <w:t xml:space="preserve"> </w:t>
+      </w:r>
+      <w:r>
+        <w:rPr>
+          <w:color w:val="000000"/>
+          <w:sz w:val="18"/>
+          <w:szCs w:val="18"/>
+          <w:shd w:val="clear" w:color="auto" w:fill="FBFBFB"/>
+          <w:lang w:val="en-US"/>
+        </w:rPr>
+        <w:t>23-03-06 Demo_SimpleStock09.ui</w:t>
+      </w:r>
+    </w:p>
+    <w:p>
+      <w:pPr>
+        <w:pStyle w:val="a3"/>
+        <w:numPr>
+          <w:ilvl w:val="2"/>
+          <w:numId w:val="3"/>
+        </w:numPr>
+        <w:rPr>
+          <w:rFonts w:ascii="Helvetica" w:hAnsi="Helvetica"/>
+          <w:color w:val="000000"/>
+          <w:sz w:val="18"/>
+          <w:szCs w:val="18"/>
+          <w:shd w:val="clear" w:color="auto" w:fill="FBFBFB"/>
+        </w:rPr>
+      </w:pPr>
+      <w:r>
+        <w:rPr>
+          <w:rFonts w:ascii="Helvetica" w:hAnsi="Helvetica"/>
+          <w:color w:val="000000"/>
+          <w:sz w:val="18"/>
+          <w:szCs w:val="18"/>
+          <w:shd w:val="clear" w:color="auto" w:fill="FBFBFB"/>
+        </w:rPr>
+        <w:t>сравнение двух конфигураций</w:t>
+      </w:r>
+      <w:r>
+        <w:rPr>
+          <w:rFonts w:ascii="Helvetica" w:hAnsi="Helvetica"/>
+          <w:color w:val="000000"/>
+          <w:sz w:val="18"/>
+          <w:szCs w:val="18"/>
+          <w:shd w:val="clear" w:color="auto" w:fill="FBFBFB"/>
+        </w:rPr>
+        <w:t xml:space="preserve"> (новая и из телеги)</w:t>
+      </w:r>
+    </w:p>
+    <w:p>
+      <w:pPr>
+        <w:pStyle w:val="a3"/>
+        <w:numPr>
+          <w:ilvl w:val="2"/>
+          <w:numId w:val="3"/>
+        </w:numPr>
+        <w:rPr>
+          <w:rFonts w:ascii="Helvetica" w:hAnsi="Helvetica"/>
+          <w:color w:val="000000"/>
+          <w:sz w:val="18"/>
+          <w:szCs w:val="18"/>
+          <w:shd w:val="clear" w:color="auto" w:fill="FBFBFB"/>
+        </w:rPr>
+      </w:pPr>
+      <w:r>
+        <w:rPr>
+          <w:rFonts w:ascii="Helvetica" w:hAnsi="Helvetica"/>
+          <w:color w:val="000000"/>
+          <w:sz w:val="18"/>
+          <w:szCs w:val="18"/>
+          <w:shd w:val="clear" w:color="auto" w:fill="FBFBFB"/>
+        </w:rPr>
+        <w:t xml:space="preserve"> вычленение </w:t>
+      </w:r>
+      <w:r>
+        <w:rPr>
+          <w:rFonts w:ascii="Helvetica" w:hAnsi="Helvetica"/>
+          <w:color w:val="000000"/>
+          <w:sz w:val="18"/>
+          <w:szCs w:val="18"/>
+          <w:shd w:val="clear" w:color="auto" w:fill="FBFBFB"/>
+        </w:rPr>
+        <w:t>из старой «</w:t>
+      </w:r>
+      <w:proofErr w:type="spellStart"/>
+      <w:r>
+        <w:rPr>
+          <w:rFonts w:ascii="Helvetica" w:hAnsi="Helvetica"/>
+          <w:color w:val="000000"/>
+          <w:sz w:val="18"/>
+          <w:szCs w:val="18"/>
+          <w:shd w:val="clear" w:color="auto" w:fill="FBFBFB"/>
+          <w:lang w:val="en-US"/>
+        </w:rPr>
+        <w:t>ui</w:t>
+      </w:r>
+      <w:proofErr w:type="spellEnd"/>
+      <w:r>
+        <w:rPr>
+          <w:rFonts w:ascii="Helvetica" w:hAnsi="Helvetica"/>
+          <w:color w:val="000000"/>
+          <w:sz w:val="18"/>
+          <w:szCs w:val="18"/>
+          <w:shd w:val="clear" w:color="auto" w:fill="FBFBFB"/>
+        </w:rPr>
+        <w:t xml:space="preserve">» </w:t>
+      </w:r>
+      <w:proofErr w:type="spellStart"/>
+      <w:r>
+        <w:rPr>
+          <w:rFonts w:ascii="Helvetica" w:hAnsi="Helvetica"/>
+          <w:color w:val="000000"/>
+          <w:sz w:val="18"/>
+          <w:szCs w:val="18"/>
+          <w:shd w:val="clear" w:color="auto" w:fill="FBFBFB"/>
+        </w:rPr>
+        <w:t>конфы</w:t>
+      </w:r>
+      <w:proofErr w:type="spellEnd"/>
+      <w:r>
+        <w:rPr>
+          <w:rFonts w:ascii="Helvetica" w:hAnsi="Helvetica"/>
+          <w:color w:val="000000"/>
+          <w:sz w:val="18"/>
+          <w:szCs w:val="18"/>
+          <w:shd w:val="clear" w:color="auto" w:fill="FBFBFB"/>
+        </w:rPr>
+        <w:t xml:space="preserve"> старого </w:t>
+      </w:r>
+      <w:r>
+        <w:rPr>
+          <w:rFonts w:ascii="Helvetica" w:hAnsi="Helvetica"/>
+          <w:color w:val="000000"/>
+          <w:sz w:val="18"/>
+          <w:szCs w:val="18"/>
+          <w:shd w:val="clear" w:color="auto" w:fill="FBFBFB"/>
+          <w:lang w:val="en-US"/>
+        </w:rPr>
+        <w:t>Python</w:t>
+      </w:r>
+      <w:r>
+        <w:rPr>
+          <w:rFonts w:ascii="Helvetica" w:hAnsi="Helvetica"/>
+          <w:color w:val="000000"/>
+          <w:sz w:val="18"/>
+          <w:szCs w:val="18"/>
+          <w:shd w:val="clear" w:color="auto" w:fill="FBFBFB"/>
+        </w:rPr>
+        <w:t xml:space="preserve"> файла </w:t>
+      </w:r>
+    </w:p>
+    <w:p>
+      <w:pPr>
+        <w:pStyle w:val="a3"/>
+        <w:numPr>
+          <w:ilvl w:val="2"/>
+          <w:numId w:val="3"/>
+        </w:numPr>
+        <w:rPr>
+          <w:rFonts w:ascii="Helvetica" w:hAnsi="Helvetica"/>
+          <w:color w:val="000000"/>
+          <w:sz w:val="18"/>
+          <w:szCs w:val="18"/>
+          <w:shd w:val="clear" w:color="auto" w:fill="FBFBFB"/>
+        </w:rPr>
+      </w:pPr>
+      <w:r>
+        <w:rPr>
+          <w:rFonts w:ascii="Helvetica" w:hAnsi="Helvetica"/>
+          <w:color w:val="000000"/>
+          <w:sz w:val="18"/>
+          <w:szCs w:val="18"/>
+          <w:shd w:val="clear" w:color="auto" w:fill="FBFBFB"/>
+        </w:rPr>
+        <w:t>сравнение поэтому старого с новым</w:t>
+      </w:r>
+      <w:r>
+        <w:rPr>
+          <w:rFonts w:ascii="Helvetica" w:hAnsi="Helvetica"/>
+          <w:color w:val="000000"/>
+          <w:sz w:val="18"/>
+          <w:szCs w:val="18"/>
+          <w:shd w:val="clear" w:color="auto" w:fill="FBFBFB"/>
+        </w:rPr>
+        <w:t xml:space="preserve"> </w:t>
+      </w:r>
+      <w:r>
+        <w:rPr>
+          <w:rFonts w:ascii="Helvetica" w:hAnsi="Helvetica"/>
+          <w:color w:val="000000"/>
+          <w:sz w:val="18"/>
+          <w:szCs w:val="18"/>
+          <w:shd w:val="clear" w:color="auto" w:fill="FBFBFB"/>
+          <w:lang w:val="en-US"/>
+        </w:rPr>
+        <w:t>Python</w:t>
+      </w:r>
+    </w:p>
+    <w:p>
+      <w:pPr>
+        <w:pStyle w:val="a3"/>
+        <w:numPr>
+          <w:ilvl w:val="2"/>
+          <w:numId w:val="3"/>
+        </w:numPr>
+        <w:rPr>
+          <w:rFonts w:ascii="Helvetica" w:hAnsi="Helvetica"/>
+          <w:color w:val="000000"/>
+          <w:sz w:val="18"/>
+          <w:szCs w:val="18"/>
+          <w:shd w:val="clear" w:color="auto" w:fill="FBFBFB"/>
+        </w:rPr>
+      </w:pPr>
+      <w:r>
+        <w:rPr>
+          <w:rFonts w:ascii="Helvetica" w:hAnsi="Helvetica"/>
+          <w:color w:val="000000"/>
+          <w:sz w:val="18"/>
+          <w:szCs w:val="18"/>
+          <w:shd w:val="clear" w:color="auto" w:fill="FBFBFB"/>
+        </w:rPr>
+        <w:t xml:space="preserve"> возврат </w:t>
+      </w:r>
+      <w:proofErr w:type="spellStart"/>
+      <w:r>
+        <w:rPr>
+          <w:rFonts w:ascii="Helvetica" w:hAnsi="Helvetica"/>
+          <w:color w:val="000000"/>
+          <w:sz w:val="18"/>
+          <w:szCs w:val="18"/>
+          <w:shd w:val="clear" w:color="auto" w:fill="FBFBFB"/>
+        </w:rPr>
+        <w:t>доработан</w:t>
+      </w:r>
+      <w:r>
+        <w:rPr>
+          <w:rFonts w:ascii="Helvetica" w:hAnsi="Helvetica"/>
+          <w:color w:val="000000"/>
+          <w:sz w:val="18"/>
+          <w:szCs w:val="18"/>
+          <w:shd w:val="clear" w:color="auto" w:fill="FBFBFB"/>
+        </w:rPr>
+        <w:t>ого</w:t>
+      </w:r>
+      <w:proofErr w:type="spellEnd"/>
+      <w:r>
+        <w:rPr>
+          <w:rFonts w:ascii="Helvetica" w:hAnsi="Helvetica"/>
+          <w:color w:val="000000"/>
+          <w:sz w:val="18"/>
+          <w:szCs w:val="18"/>
+          <w:shd w:val="clear" w:color="auto" w:fill="FBFBFB"/>
+        </w:rPr>
+        <w:t xml:space="preserve"> нового </w:t>
+      </w:r>
+      <w:r>
+        <w:rPr>
+          <w:rFonts w:ascii="Helvetica" w:hAnsi="Helvetica"/>
+          <w:color w:val="000000"/>
+          <w:sz w:val="18"/>
+          <w:szCs w:val="18"/>
+          <w:shd w:val="clear" w:color="auto" w:fill="FBFBFB"/>
+          <w:lang w:val="en-US"/>
+        </w:rPr>
+        <w:t>Python</w:t>
+      </w:r>
+      <w:r>
+        <w:rPr>
+          <w:rFonts w:ascii="Helvetica" w:hAnsi="Helvetica"/>
+          <w:color w:val="000000"/>
+          <w:sz w:val="18"/>
+          <w:szCs w:val="18"/>
+          <w:shd w:val="clear" w:color="auto" w:fill="FBFBFB"/>
+        </w:rPr>
+        <w:t xml:space="preserve"> файла</w:t>
+      </w:r>
+      <w:r>
+        <w:rPr>
+          <w:rFonts w:ascii="Helvetica" w:hAnsi="Helvetica"/>
+          <w:color w:val="000000"/>
+          <w:sz w:val="18"/>
+          <w:szCs w:val="18"/>
+          <w:shd w:val="clear" w:color="auto" w:fill="FBFBFB"/>
+        </w:rPr>
+        <w:t xml:space="preserve"> в</w:t>
+      </w:r>
+      <w:r>
+        <w:rPr>
+          <w:rFonts w:ascii="Helvetica" w:hAnsi="Helvetica"/>
+          <w:color w:val="000000"/>
+          <w:sz w:val="18"/>
+          <w:szCs w:val="18"/>
+          <w:shd w:val="clear" w:color="auto" w:fill="FBFBFB"/>
+        </w:rPr>
+        <w:t xml:space="preserve"> конфигураци</w:t>
+      </w:r>
+      <w:r>
+        <w:rPr>
+          <w:rFonts w:ascii="Helvetica" w:hAnsi="Helvetica"/>
+          <w:color w:val="000000"/>
+          <w:sz w:val="18"/>
+          <w:szCs w:val="18"/>
+          <w:shd w:val="clear" w:color="auto" w:fill="FBFBFB"/>
+        </w:rPr>
+        <w:t>ю</w:t>
+      </w:r>
+    </w:p>
+    <w:p>
+      <w:pPr>
+        <w:pStyle w:val="a3"/>
+        <w:numPr>
+          <w:ilvl w:val="2"/>
+          <w:numId w:val="3"/>
+        </w:numPr>
+        <w:rPr>
+          <w:rFonts w:ascii="Helvetica" w:hAnsi="Helvetica"/>
+          <w:color w:val="000000"/>
+          <w:sz w:val="18"/>
+          <w:szCs w:val="18"/>
+          <w:shd w:val="clear" w:color="auto" w:fill="FBFBFB"/>
+        </w:rPr>
+      </w:pPr>
+      <w:r>
+        <w:rPr>
+          <w:rFonts w:ascii="Helvetica" w:hAnsi="Helvetica"/>
+          <w:color w:val="000000"/>
+          <w:sz w:val="18"/>
+          <w:szCs w:val="18"/>
+          <w:shd w:val="clear" w:color="auto" w:fill="FBFBFB"/>
+        </w:rPr>
+        <w:t xml:space="preserve"> сравнение конфигураций старой с новой</w:t>
+      </w:r>
+      <w:r>
+        <w:rPr>
+          <w:rFonts w:ascii="Helvetica" w:hAnsi="Helvetica"/>
+          <w:color w:val="000000"/>
+          <w:sz w:val="18"/>
+          <w:szCs w:val="18"/>
+          <w:shd w:val="clear" w:color="auto" w:fill="FBFBFB"/>
+        </w:rPr>
+        <w:t xml:space="preserve">(для </w:t>
+      </w:r>
+      <w:proofErr w:type="spellStart"/>
+      <w:r>
+        <w:rPr>
+          <w:rFonts w:ascii="Helvetica" w:hAnsi="Helvetica"/>
+          <w:color w:val="000000"/>
+          <w:sz w:val="18"/>
+          <w:szCs w:val="18"/>
+          <w:shd w:val="clear" w:color="auto" w:fill="FBFBFB"/>
+        </w:rPr>
+        <w:t>дебагера</w:t>
+      </w:r>
+      <w:proofErr w:type="spellEnd"/>
+      <w:r>
+        <w:rPr>
+          <w:rFonts w:ascii="Helvetica" w:hAnsi="Helvetica"/>
+          <w:color w:val="000000"/>
+          <w:sz w:val="18"/>
+          <w:szCs w:val="18"/>
+          <w:shd w:val="clear" w:color="auto" w:fill="FBFBFB"/>
+        </w:rPr>
+        <w:t xml:space="preserve">) – создание из старой </w:t>
+      </w:r>
+      <w:proofErr w:type="spellStart"/>
+      <w:r>
+        <w:rPr>
+          <w:rFonts w:ascii="Helvetica" w:hAnsi="Helvetica"/>
+          <w:color w:val="000000"/>
+          <w:sz w:val="18"/>
+          <w:szCs w:val="18"/>
+          <w:shd w:val="clear" w:color="auto" w:fill="FBFBFB"/>
+        </w:rPr>
+        <w:t>конфы</w:t>
+      </w:r>
+      <w:proofErr w:type="spellEnd"/>
+      <w:r>
+        <w:rPr>
+          <w:rFonts w:ascii="Helvetica" w:hAnsi="Helvetica"/>
+          <w:color w:val="000000"/>
+          <w:sz w:val="18"/>
+          <w:szCs w:val="18"/>
+          <w:shd w:val="clear" w:color="auto" w:fill="FBFBFB"/>
+        </w:rPr>
+        <w:t xml:space="preserve"> – новой для работы в </w:t>
+      </w:r>
+      <w:r>
+        <w:rPr>
+          <w:rFonts w:ascii="Helvetica" w:hAnsi="Helvetica"/>
+          <w:color w:val="000000"/>
+          <w:sz w:val="18"/>
+          <w:szCs w:val="18"/>
+          <w:shd w:val="clear" w:color="auto" w:fill="FBFBFB"/>
+          <w:lang w:val="en-US"/>
+        </w:rPr>
+        <w:t>OFF</w:t>
+      </w:r>
+      <w:r>
+        <w:rPr>
+          <w:rFonts w:ascii="Helvetica" w:hAnsi="Helvetica"/>
+          <w:color w:val="000000"/>
+          <w:sz w:val="18"/>
+          <w:szCs w:val="18"/>
+          <w:shd w:val="clear" w:color="auto" w:fill="FBFBFB"/>
+        </w:rPr>
+        <w:t xml:space="preserve"> </w:t>
+      </w:r>
+      <w:r>
+        <w:rPr>
+          <w:rFonts w:ascii="Helvetica" w:hAnsi="Helvetica"/>
+          <w:color w:val="000000"/>
+          <w:sz w:val="18"/>
+          <w:szCs w:val="18"/>
+          <w:shd w:val="clear" w:color="auto" w:fill="FBFBFB"/>
+        </w:rPr>
+        <w:t>режиме</w:t>
+      </w:r>
+    </w:p>
+    <w:p>
+      <w:pPr>
+        <w:pStyle w:val="a3"/>
+        <w:numPr>
+          <w:ilvl w:val="2"/>
+          <w:numId w:val="3"/>
+        </w:numPr>
+        <w:rPr>
+          <w:rFonts w:ascii="Helvetica" w:hAnsi="Helvetica"/>
+          <w:color w:val="000000"/>
+          <w:sz w:val="18"/>
+          <w:szCs w:val="18"/>
+          <w:shd w:val="clear" w:color="auto" w:fill="FBFBFB"/>
+        </w:rPr>
+      </w:pPr>
+      <w:r>
+        <w:rPr>
+          <w:rFonts w:ascii="Helvetica" w:hAnsi="Helvetica"/>
+          <w:color w:val="000000"/>
+          <w:sz w:val="18"/>
+          <w:szCs w:val="18"/>
+          <w:shd w:val="clear" w:color="auto" w:fill="FBFBFB"/>
+        </w:rPr>
+        <w:t xml:space="preserve">Получилось – сделал новую </w:t>
+      </w:r>
+      <w:proofErr w:type="spellStart"/>
+      <w:r>
+        <w:rPr>
+          <w:rFonts w:ascii="Helvetica" w:hAnsi="Helvetica"/>
+          <w:color w:val="000000"/>
+          <w:sz w:val="18"/>
+          <w:szCs w:val="18"/>
+          <w:shd w:val="clear" w:color="auto" w:fill="FBFBFB"/>
+        </w:rPr>
+        <w:t>конфу</w:t>
+      </w:r>
+      <w:proofErr w:type="spellEnd"/>
+      <w:r>
+        <w:rPr>
+          <w:rFonts w:ascii="Helvetica" w:hAnsi="Helvetica"/>
+          <w:color w:val="000000"/>
+          <w:sz w:val="18"/>
+          <w:szCs w:val="18"/>
+          <w:shd w:val="clear" w:color="auto" w:fill="FBFBFB"/>
+        </w:rPr>
+        <w:t xml:space="preserve"> – отправил Андрею.</w:t>
+      </w:r>
+    </w:p>
+    <w:p>
+      <w:pPr>
+        <w:pStyle w:val="a3"/>
+        <w:ind w:left="792"/>
+        <w:rPr>
+          <w:rFonts w:ascii="Helvetica" w:hAnsi="Helvetica"/>
+          <w:color w:val="000000"/>
+          <w:sz w:val="18"/>
+          <w:szCs w:val="18"/>
+          <w:shd w:val="clear" w:color="auto" w:fill="FBFBFB"/>
+        </w:rPr>
+      </w:pPr>
+    </w:p>
+    <w:p>
+      <w:pPr>
+        <w:rPr>
+          <w:rFonts w:ascii="Helvetica" w:hAnsi="Helvetica"/>
+          <w:color w:val="000000"/>
+          <w:sz w:val="18"/>
+          <w:szCs w:val="18"/>
+          <w:shd w:val="clear" w:color="auto" w:fill="FBFBFB"/>
         </w:rPr>
       </w:pPr>
     </w:p>

</xml_diff>

<commit_message>
Step 7 PRE-fix error №18 add column "demention"
</commit_message>
<xml_diff>
--- a/23-03-03 Список доработок.docx
+++ b/23-03-03 Список доработок.docx
@@ -188,13 +188,39 @@
         </w:numPr>
       </w:pPr>
       <w:r>
-        <w:t>Нижнее меню «колокольчик»(уведомления)</w:t>
-      </w:r>
-      <w:r>
-        <w:t>, «домик»(домой)</w:t>
+        <w:t>Нижнее меню «</w:t>
+      </w:r>
+      <w:proofErr w:type="gramStart"/>
+      <w:r>
+        <w:t>колокольчик»(</w:t>
+      </w:r>
+      <w:proofErr w:type="gramEnd"/>
+      <w:r>
+        <w:t>уведомления/Задачи</w:t>
+      </w:r>
+      <w:r>
+        <w:t>)</w:t>
+      </w:r>
+      <w:r>
+        <w:t>,</w:t>
+      </w:r>
+      <w:r>
+        <w:t xml:space="preserve"> </w:t>
+      </w:r>
+      <w:r>
+        <w:t>«домик»(домой</w:t>
+      </w:r>
+      <w:r>
+        <w:t>/Процессы</w:t>
+      </w:r>
+      <w:r>
+        <w:t>)</w:t>
       </w:r>
       <w:r>
         <w:t xml:space="preserve"> – удалить</w:t>
+      </w:r>
+      <w:r>
+        <w:t xml:space="preserve"> ; «чат»-Оставить;</w:t>
       </w:r>
     </w:p>
     <w:p>
@@ -206,7 +232,15 @@
         </w:numPr>
       </w:pPr>
       <w:r>
-        <w:t>Верхняя строчка Заменить «</w:t>
+        <w:t xml:space="preserve">Верхняя </w:t>
+      </w:r>
+      <w:proofErr w:type="gramStart"/>
+      <w:r>
+        <w:t>строчка</w:t>
+      </w:r>
+      <w:proofErr w:type="gramEnd"/>
+      <w:r>
+        <w:t xml:space="preserve"> Заменить «</w:t>
       </w:r>
       <w:r>
         <w:rPr>
@@ -242,7 +276,26 @@
         </w:numPr>
       </w:pPr>
       <w:r>
-        <w:t xml:space="preserve">Что делать с «ОТРИЦАТЕЛЬНЫМ» количеством товара . Оно появляется при «отгрузке» и при «Инвентаризации» </w:t>
+        <w:t xml:space="preserve">Что делать с «ОТРИЦАТЕЛЬНЫМ» количеством </w:t>
+      </w:r>
+      <w:proofErr w:type="gramStart"/>
+      <w:r>
+        <w:t>товара .</w:t>
+      </w:r>
+      <w:proofErr w:type="gramEnd"/>
+      <w:r>
+        <w:t xml:space="preserve"> Оно появляется при «отгрузке» и при «Инвентаризации» </w:t>
+      </w:r>
+      <w:r>
+        <w:t xml:space="preserve">- ОТМЕНИТЬ весь ввод количества товара. Сообщение «Отгружено </w:t>
+      </w:r>
+      <w:proofErr w:type="gramStart"/>
+      <w:r>
+        <w:t>больше</w:t>
+      </w:r>
+      <w:proofErr w:type="gramEnd"/>
+      <w:r>
+        <w:t xml:space="preserve"> чем было в наличии»</w:t>
       </w:r>
     </w:p>
     <w:p>
@@ -256,6 +309,9 @@
       <w:r>
         <w:t>добавление фото товара – получается только со второго раза</w:t>
       </w:r>
+      <w:r>
+        <w:t xml:space="preserve"> - </w:t>
+      </w:r>
     </w:p>
     <w:p>
       <w:pPr>
@@ -424,9 +480,351 @@
           <w:ilvl w:val="0"/>
           <w:numId w:val="1"/>
         </w:numPr>
-      </w:pPr>
-      <w:r>
+        <w:rPr>
+          <w:highlight w:val="green"/>
+        </w:rPr>
+      </w:pPr>
+      <w:r>
+        <w:rPr>
+          <w:highlight w:val="green"/>
+        </w:rPr>
         <w:t>Убрать нестабильно работающие иконки распознавания текста</w:t>
+      </w:r>
+    </w:p>
+    <w:p>
+      <w:r>
+        <w:t>После 07/03/2023</w:t>
+      </w:r>
+    </w:p>
+    <w:p>
+      <w:pPr>
+        <w:pStyle w:val="a3"/>
+        <w:numPr>
+          <w:ilvl w:val="0"/>
+          <w:numId w:val="1"/>
+        </w:numPr>
+      </w:pPr>
+      <w:r>
+        <w:t xml:space="preserve">Окно </w:t>
+      </w:r>
+      <w:r>
+        <w:t>–</w:t>
+      </w:r>
+      <w:r>
+        <w:t xml:space="preserve"> </w:t>
+      </w:r>
+      <w:r>
+        <w:t>Главное меню(3точки)- Инфо…</w:t>
+      </w:r>
+      <w:r>
+        <w:t xml:space="preserve">: строка «Клиент конструктора </w:t>
+      </w:r>
+      <w:r>
+        <w:rPr>
+          <w:lang w:val="en-US"/>
+        </w:rPr>
+        <w:t>Simple</w:t>
+      </w:r>
+      <w:r>
+        <w:t xml:space="preserve"> </w:t>
+      </w:r>
+      <w:r>
+        <w:rPr>
+          <w:lang w:val="en-US"/>
+        </w:rPr>
+        <w:t>UI</w:t>
+      </w:r>
+      <w:r>
+        <w:t>»</w:t>
+      </w:r>
+      <w:r>
+        <w:t xml:space="preserve"> </w:t>
+      </w:r>
+      <w:r>
+        <w:rPr>
+          <w:lang w:val="en-US"/>
+        </w:rPr>
+        <w:t>UI</w:t>
+      </w:r>
+      <w:r>
+        <w:t xml:space="preserve"> </w:t>
+      </w:r>
+      <w:r>
+        <w:t>–</w:t>
+      </w:r>
+      <w:r>
+        <w:t xml:space="preserve"> </w:t>
+      </w:r>
+      <w:r>
+        <w:t>убрать</w:t>
+      </w:r>
+      <w:r>
+        <w:t xml:space="preserve"> </w:t>
+      </w:r>
+      <w:r>
+        <w:rPr>
+          <w:highlight w:val="yellow"/>
+        </w:rPr>
+        <w:t xml:space="preserve">– </w:t>
+      </w:r>
+      <w:r>
+        <w:rPr>
+          <w:highlight w:val="yellow"/>
+        </w:rPr>
+        <w:t xml:space="preserve">зашито в </w:t>
+      </w:r>
+      <w:r>
+        <w:rPr>
+          <w:highlight w:val="yellow"/>
+          <w:lang w:val="en-US"/>
+        </w:rPr>
+        <w:t>app</w:t>
+      </w:r>
+      <w:r>
+        <w:rPr>
+          <w:highlight w:val="yellow"/>
+        </w:rPr>
+        <w:t xml:space="preserve"> – </w:t>
+      </w:r>
+      <w:r>
+        <w:t>как добраться пока не знаю</w:t>
+      </w:r>
+    </w:p>
+    <w:p>
+      <w:pPr>
+        <w:pStyle w:val="a3"/>
+        <w:numPr>
+          <w:ilvl w:val="0"/>
+          <w:numId w:val="1"/>
+        </w:numPr>
+      </w:pPr>
+      <w:r>
+        <w:t xml:space="preserve">Окно – Главное меню(3точки)- Инфо…: </w:t>
+      </w:r>
+      <w:r>
+        <w:t xml:space="preserve">Регистрация и почта для связи с автором убрать или заменить на : </w:t>
+      </w:r>
+      <w:hyperlink r:id="rId7" w:history="1">
+        <w:r>
+          <w:rPr>
+            <w:rStyle w:val="a4"/>
+          </w:rPr>
+          <w:t>https://www.simple-kit.ru/registraciya-proekta/</w:t>
+        </w:r>
+      </w:hyperlink>
+      <w:r>
+        <w:t xml:space="preserve">  и  </w:t>
+      </w:r>
+      <w:hyperlink r:id="rId8" w:history="1">
+        <w:r>
+          <w:rPr>
+            <w:rStyle w:val="a4"/>
+          </w:rPr>
+          <w:t>info@simple-kit.ru</w:t>
+        </w:r>
+      </w:hyperlink>
+      <w:r>
+        <w:t xml:space="preserve"> </w:t>
+      </w:r>
+      <w:r>
+        <w:rPr>
+          <w:highlight w:val="yellow"/>
+        </w:rPr>
+        <w:t xml:space="preserve">– зашито в </w:t>
+      </w:r>
+      <w:r>
+        <w:rPr>
+          <w:highlight w:val="yellow"/>
+          <w:lang w:val="en-US"/>
+        </w:rPr>
+        <w:t>app</w:t>
+      </w:r>
+      <w:r>
+        <w:rPr>
+          <w:highlight w:val="yellow"/>
+        </w:rPr>
+        <w:t xml:space="preserve"> – </w:t>
+      </w:r>
+      <w:r>
+        <w:t>как добраться пока не знаю</w:t>
+      </w:r>
+    </w:p>
+    <w:p>
+      <w:pPr>
+        <w:pStyle w:val="a3"/>
+        <w:numPr>
+          <w:ilvl w:val="0"/>
+          <w:numId w:val="1"/>
+        </w:numPr>
+      </w:pPr>
+      <w:r>
+        <w:t xml:space="preserve">Окно – Главное меню(3точки)- </w:t>
+      </w:r>
+      <w:r>
+        <w:t>Настройки</w:t>
+      </w:r>
+      <w:r>
+        <w:t>:</w:t>
+      </w:r>
+      <w:r>
+        <w:t xml:space="preserve"> </w:t>
+      </w:r>
+      <w:r>
+        <w:t>иконка</w:t>
+      </w:r>
+      <w:r>
+        <w:t xml:space="preserve"> </w:t>
+      </w:r>
+      <w:proofErr w:type="gramStart"/>
+      <w:r>
+        <w:t>сканирования ,</w:t>
+      </w:r>
+      <w:proofErr w:type="gramEnd"/>
+      <w:r>
+        <w:t xml:space="preserve"> правый нижний </w:t>
+      </w:r>
+      <w:r>
+        <w:t>угол</w:t>
+      </w:r>
+    </w:p>
+    <w:p>
+      <w:pPr>
+        <w:pStyle w:val="a3"/>
+        <w:numPr>
+          <w:ilvl w:val="0"/>
+          <w:numId w:val="1"/>
+        </w:numPr>
+      </w:pPr>
+      <w:r>
+        <w:rPr>
+          <w:highlight w:val="green"/>
+        </w:rPr>
+        <w:t>По</w:t>
+      </w:r>
+      <w:r>
+        <w:t xml:space="preserve"> умолчанию проставить</w:t>
+      </w:r>
+      <w:r>
+        <w:t xml:space="preserve"> </w:t>
+      </w:r>
+      <w:proofErr w:type="gramStart"/>
+      <w:r>
+        <w:t xml:space="preserve">- </w:t>
+      </w:r>
+      <w:r>
+        <w:t xml:space="preserve"> </w:t>
+      </w:r>
+      <w:r>
+        <w:t>«</w:t>
+      </w:r>
+      <w:proofErr w:type="gramEnd"/>
+      <w:r>
+        <w:t>единиц</w:t>
+      </w:r>
+      <w:r>
+        <w:t>а</w:t>
+      </w:r>
+      <w:r>
+        <w:t xml:space="preserve"> измерения</w:t>
+      </w:r>
+      <w:r>
+        <w:t>» -</w:t>
+      </w:r>
+      <w:r>
+        <w:t xml:space="preserve"> </w:t>
+      </w:r>
+      <w:r>
+        <w:t>«</w:t>
+      </w:r>
+      <w:proofErr w:type="spellStart"/>
+      <w:r>
+        <w:t>шт</w:t>
+      </w:r>
+      <w:proofErr w:type="spellEnd"/>
+      <w:r>
+        <w:t>»</w:t>
+      </w:r>
+    </w:p>
+    <w:p>
+      <w:pPr>
+        <w:pStyle w:val="a3"/>
+        <w:numPr>
+          <w:ilvl w:val="0"/>
+          <w:numId w:val="1"/>
+        </w:numPr>
+      </w:pPr>
+      <w:r>
+        <w:t xml:space="preserve">Добавить возможность </w:t>
+      </w:r>
+      <w:proofErr w:type="gramStart"/>
+      <w:r>
+        <w:t>( кажется</w:t>
+      </w:r>
+      <w:proofErr w:type="gramEnd"/>
+      <w:r>
+        <w:t xml:space="preserve"> можно через ПК конструктор (</w:t>
+      </w:r>
+      <w:r>
+        <w:rPr>
+          <w:lang w:val="en-US"/>
+        </w:rPr>
+        <w:t>editor</w:t>
+      </w:r>
+      <w:r>
+        <w:t>))</w:t>
+      </w:r>
+      <w:r>
+        <w:t xml:space="preserve"> – </w:t>
+      </w:r>
+      <w:proofErr w:type="spellStart"/>
+      <w:r>
+        <w:t>векторно</w:t>
+      </w:r>
+      <w:proofErr w:type="spellEnd"/>
+      <w:r>
+        <w:t xml:space="preserve"> помечать на фото</w:t>
+      </w:r>
+    </w:p>
+    <w:p>
+      <w:pPr>
+        <w:pStyle w:val="a3"/>
+        <w:numPr>
+          <w:ilvl w:val="0"/>
+          <w:numId w:val="1"/>
+        </w:numPr>
+      </w:pPr>
+      <w:r>
+        <w:t xml:space="preserve">Есть ошибка при инвентаризации если вскользь отсканировать несколько штрихкодов товара – первый </w:t>
+      </w:r>
+      <w:r>
+        <w:t>штрих код будет не записан в базу данных</w:t>
+      </w:r>
+    </w:p>
+    <w:p>
+      <w:pPr>
+        <w:pStyle w:val="a3"/>
+        <w:numPr>
+          <w:ilvl w:val="0"/>
+          <w:numId w:val="1"/>
+        </w:numPr>
+      </w:pPr>
+      <w:r>
+        <w:rPr>
+          <w:highlight w:val="green"/>
+        </w:rPr>
+        <w:lastRenderedPageBreak/>
+        <w:t>Ввести</w:t>
+      </w:r>
+      <w:r>
+        <w:t xml:space="preserve"> </w:t>
+      </w:r>
+      <w:proofErr w:type="spellStart"/>
+      <w:r>
+        <w:t>еденицу</w:t>
+      </w:r>
+      <w:proofErr w:type="spellEnd"/>
+      <w:r>
+        <w:t xml:space="preserve"> измерения в остатках</w:t>
       </w:r>
     </w:p>
     <w:p/>
@@ -507,7 +905,18 @@
           <w:szCs w:val="18"/>
           <w:shd w:val="clear" w:color="auto" w:fill="FBFBFB"/>
         </w:rPr>
-        <w:t xml:space="preserve"> всех модулей и пакетов Python – откуда  </w:t>
+        <w:t xml:space="preserve"> всех модулей и пакетов Python – </w:t>
+      </w:r>
+      <w:proofErr w:type="gramStart"/>
+      <w:r>
+        <w:rPr>
+          <w:rFonts w:ascii="Helvetica" w:hAnsi="Helvetica"/>
+          <w:color w:val="000000"/>
+          <w:sz w:val="18"/>
+          <w:szCs w:val="18"/>
+          <w:shd w:val="clear" w:color="auto" w:fill="FBFBFB"/>
+        </w:rPr>
+        <w:t xml:space="preserve">откуда  </w:t>
       </w:r>
       <w:proofErr w:type="spellStart"/>
       <w:r>
@@ -521,6 +930,7 @@
         <w:t>colorama</w:t>
       </w:r>
       <w:proofErr w:type="spellEnd"/>
+      <w:proofErr w:type="gramEnd"/>
       <w:r>
         <w:rPr>
           <w:rFonts w:ascii="Helvetica" w:hAnsi="Helvetica"/>
@@ -667,6 +1077,7 @@
         </w:rPr>
         <w:t xml:space="preserve"> </w:t>
       </w:r>
+      <w:proofErr w:type="gramStart"/>
       <w:r>
         <w:rPr>
           <w:rFonts w:ascii="Helvetica" w:hAnsi="Helvetica"/>
@@ -686,7 +1097,19 @@
           <w:shd w:val="clear" w:color="auto" w:fill="FBFBFB"/>
           <w:lang w:val="en-US"/>
         </w:rPr>
-        <w:t xml:space="preserve"> : certifi==2022.6.15 ; charset-normalizer==2.1.1 ; idna==3.4 ; requests==2.28.2 ; </w:t>
+        <w:t xml:space="preserve"> :</w:t>
+      </w:r>
+      <w:proofErr w:type="gramEnd"/>
+      <w:r>
+        <w:rPr>
+          <w:rFonts w:ascii="Helvetica" w:hAnsi="Helvetica"/>
+          <w:color w:val="000000"/>
+          <w:sz w:val="18"/>
+          <w:szCs w:val="18"/>
+          <w:shd w:val="clear" w:color="auto" w:fill="FBFBFB"/>
+          <w:lang w:val="en-US"/>
+        </w:rPr>
+        <w:t xml:space="preserve"> certifi==2022.6.15 ; charset-normalizer==2.1.1 ; idna==3.4 ; requests==2.28.2 ; </w:t>
       </w:r>
     </w:p>
     <w:p>
@@ -758,7 +1181,7 @@
         </w:rPr>
         <w:t xml:space="preserve"> </w:t>
       </w:r>
-      <w:hyperlink r:id="rId7" w:history="1">
+      <w:hyperlink r:id="rId9" w:history="1">
         <w:r>
           <w:rPr>
             <w:rFonts w:ascii="Helvetica" w:hAnsi="Helvetica"/>
@@ -797,15 +1220,27 @@
         <w:t>Удаляю «НАЧАТЬ СКАНИРОВАНИЕ (OCR) </w:t>
       </w:r>
       <w:proofErr w:type="spellStart"/>
-      <w:r>
-        <w:rPr>
-          <w:rFonts w:ascii="Helvetica" w:hAnsi="Helvetica"/>
-          <w:color w:val="000000"/>
-          <w:sz w:val="18"/>
-          <w:szCs w:val="18"/>
-          <w:shd w:val="clear" w:color="auto" w:fill="FBFBFB"/>
-        </w:rPr>
-        <w:t>var:btn_run_ocr</w:t>
+      <w:proofErr w:type="gramStart"/>
+      <w:r>
+        <w:rPr>
+          <w:rFonts w:ascii="Helvetica" w:hAnsi="Helvetica"/>
+          <w:color w:val="000000"/>
+          <w:sz w:val="18"/>
+          <w:szCs w:val="18"/>
+          <w:shd w:val="clear" w:color="auto" w:fill="FBFBFB"/>
+        </w:rPr>
+        <w:t>var:btn</w:t>
+      </w:r>
+      <w:proofErr w:type="gramEnd"/>
+      <w:r>
+        <w:rPr>
+          <w:rFonts w:ascii="Helvetica" w:hAnsi="Helvetica"/>
+          <w:color w:val="000000"/>
+          <w:sz w:val="18"/>
+          <w:szCs w:val="18"/>
+          <w:shd w:val="clear" w:color="auto" w:fill="FBFBFB"/>
+        </w:rPr>
+        <w:t>_run_ocr</w:t>
       </w:r>
       <w:proofErr w:type="spellEnd"/>
       <w:r>
@@ -970,6 +1405,7 @@
         <w:t>НАЧАТЬ СКАНИРОВАНИЕ (OCR) </w:t>
       </w:r>
       <w:proofErr w:type="spellStart"/>
+      <w:proofErr w:type="gramStart"/>
       <w:r>
         <w:rPr>
           <w:rFonts w:ascii="Comic Sans MS" w:hAnsi="Comic Sans MS"/>
@@ -978,7 +1414,18 @@
           <w:szCs w:val="21"/>
           <w:shd w:val="clear" w:color="auto" w:fill="00FF00"/>
         </w:rPr>
-        <w:t>var:btn_run_ocr</w:t>
+        <w:t>var:btn</w:t>
+      </w:r>
+      <w:proofErr w:type="gramEnd"/>
+      <w:r>
+        <w:rPr>
+          <w:rFonts w:ascii="Comic Sans MS" w:hAnsi="Comic Sans MS"/>
+          <w:color w:val="000000"/>
+          <w:sz w:val="21"/>
+          <w:szCs w:val="21"/>
+          <w:shd w:val="clear" w:color="auto" w:fill="00FF00"/>
+        </w:rPr>
+        <w:t>_run_ocr</w:t>
       </w:r>
       <w:proofErr w:type="spellEnd"/>
     </w:p>
@@ -1172,7 +1619,6 @@
           <w:shd w:val="clear" w:color="auto" w:fill="FBFBFB"/>
           <w:lang w:val="en-US"/>
         </w:rPr>
-        <w:lastRenderedPageBreak/>
         <w:t xml:space="preserve"> </w:t>
       </w:r>
       <w:r>
@@ -1196,7 +1642,19 @@
           <w:shd w:val="clear" w:color="auto" w:fill="FBFBFB"/>
           <w:lang w:val="en-US"/>
         </w:rPr>
-        <w:t>invcv_cell_on_new_object_ocr</w:t>
+        <w:t>invcv_cell_on_new_object_</w:t>
+      </w:r>
+      <w:proofErr w:type="gramStart"/>
+      <w:r>
+        <w:rPr>
+          <w:rFonts w:ascii="Helvetica" w:hAnsi="Helvetica"/>
+          <w:color w:val="000000"/>
+          <w:sz w:val="18"/>
+          <w:szCs w:val="18"/>
+          <w:shd w:val="clear" w:color="auto" w:fill="FBFBFB"/>
+          <w:lang w:val="en-US"/>
+        </w:rPr>
+        <w:t>ocr</w:t>
       </w:r>
       <w:proofErr w:type="spellEnd"/>
       <w:r>
@@ -1211,6 +1669,7 @@
         <w:t>(</w:t>
       </w:r>
       <w:proofErr w:type="spellStart"/>
+      <w:proofErr w:type="gramEnd"/>
       <w:r>
         <w:rPr>
           <w:rFonts w:ascii="Helvetica" w:hAnsi="Helvetica"/>
@@ -1446,7 +1905,18 @@
           <w:shd w:val="clear" w:color="auto" w:fill="FBFBFB"/>
           <w:lang w:val="en-US"/>
         </w:rPr>
-        <w:t xml:space="preserve"> debug</w:t>
+        <w:t xml:space="preserve"> </w:t>
+      </w:r>
+      <w:proofErr w:type="gramStart"/>
+      <w:r>
+        <w:rPr>
+          <w:color w:val="000000"/>
+          <w:sz w:val="18"/>
+          <w:szCs w:val="18"/>
+          <w:shd w:val="clear" w:color="auto" w:fill="FBFBFB"/>
+          <w:lang w:val="en-US"/>
+        </w:rPr>
+        <w:t>debug</w:t>
       </w:r>
       <w:r>
         <w:rPr>
@@ -1468,6 +1938,7 @@
         </w:rPr>
         <w:t>)</w:t>
       </w:r>
+      <w:proofErr w:type="gramEnd"/>
     </w:p>
     <w:p>
       <w:pPr>
@@ -1819,6 +2290,7 @@
         </w:rPr>
         <w:t>_</w:t>
       </w:r>
+      <w:proofErr w:type="gramStart"/>
       <w:r>
         <w:rPr>
           <w:color w:val="000000"/>
@@ -1836,16 +2308,7 @@
           <w:szCs w:val="18"/>
           <w:shd w:val="clear" w:color="auto" w:fill="FBFBFB"/>
         </w:rPr>
-        <w:t xml:space="preserve"> </w:t>
-      </w:r>
-      <w:r>
-        <w:rPr>
-          <w:color w:val="000000"/>
-          <w:sz w:val="18"/>
-          <w:szCs w:val="18"/>
-          <w:shd w:val="clear" w:color="auto" w:fill="FBFBFB"/>
-        </w:rPr>
-        <w:t xml:space="preserve"> </w:t>
+        <w:t xml:space="preserve">  </w:t>
       </w:r>
       <w:r>
         <w:rPr>
@@ -1857,6 +2320,7 @@
         </w:rPr>
         <w:t>id</w:t>
       </w:r>
+      <w:proofErr w:type="gramEnd"/>
       <w:r>
         <w:rPr>
           <w:color w:val="000000"/>
@@ -2143,17 +2607,7 @@
           <w:shd w:val="clear" w:color="auto" w:fill="FBFBFB"/>
           <w:lang w:val="en-US"/>
         </w:rPr>
-        <w:t xml:space="preserve"> </w:t>
-      </w:r>
-      <w:r>
-        <w:rPr>
-          <w:color w:val="000000"/>
-          <w:sz w:val="18"/>
-          <w:szCs w:val="18"/>
-          <w:shd w:val="clear" w:color="auto" w:fill="FBFBFB"/>
-          <w:lang w:val="en-US"/>
-        </w:rPr>
-        <w:t>23-03-06 Demo_SimpleStock09.ui</w:t>
+        <w:t xml:space="preserve"> 23-03-06 Demo_SimpleStock09.ui</w:t>
       </w:r>
     </w:p>
     <w:p>
@@ -2473,17 +2927,39 @@
           <w:szCs w:val="18"/>
           <w:shd w:val="clear" w:color="auto" w:fill="FBFBFB"/>
         </w:rPr>
-        <w:t xml:space="preserve"> сравнение конфигураций старой с новой</w:t>
-      </w:r>
-      <w:r>
-        <w:rPr>
-          <w:rFonts w:ascii="Helvetica" w:hAnsi="Helvetica"/>
-          <w:color w:val="000000"/>
-          <w:sz w:val="18"/>
-          <w:szCs w:val="18"/>
-          <w:shd w:val="clear" w:color="auto" w:fill="FBFBFB"/>
-        </w:rPr>
-        <w:t xml:space="preserve">(для </w:t>
+        <w:t xml:space="preserve"> сравнение конфигураций старой с </w:t>
+      </w:r>
+      <w:proofErr w:type="gramStart"/>
+      <w:r>
+        <w:rPr>
+          <w:rFonts w:ascii="Helvetica" w:hAnsi="Helvetica"/>
+          <w:color w:val="000000"/>
+          <w:sz w:val="18"/>
+          <w:szCs w:val="18"/>
+          <w:shd w:val="clear" w:color="auto" w:fill="FBFBFB"/>
+        </w:rPr>
+        <w:t>новой</w:t>
+      </w:r>
+      <w:r>
+        <w:rPr>
+          <w:rFonts w:ascii="Helvetica" w:hAnsi="Helvetica"/>
+          <w:color w:val="000000"/>
+          <w:sz w:val="18"/>
+          <w:szCs w:val="18"/>
+          <w:shd w:val="clear" w:color="auto" w:fill="FBFBFB"/>
+        </w:rPr>
+        <w:t>(</w:t>
+      </w:r>
+      <w:proofErr w:type="gramEnd"/>
+      <w:r>
+        <w:rPr>
+          <w:rFonts w:ascii="Helvetica" w:hAnsi="Helvetica"/>
+          <w:color w:val="000000"/>
+          <w:sz w:val="18"/>
+          <w:szCs w:val="18"/>
+          <w:shd w:val="clear" w:color="auto" w:fill="FBFBFB"/>
+        </w:rPr>
+        <w:t xml:space="preserve">для </w:t>
       </w:r>
       <w:proofErr w:type="spellStart"/>
       <w:r>
@@ -2606,7 +3082,297 @@
           <w:szCs w:val="18"/>
           <w:shd w:val="clear" w:color="auto" w:fill="FBFBFB"/>
         </w:rPr>
+        <w:t xml:space="preserve"> (</w:t>
+      </w:r>
+      <w:r>
+        <w:rPr>
+          <w:rFonts w:ascii="Helvetica" w:hAnsi="Helvetica"/>
+          <w:color w:val="000000"/>
+          <w:sz w:val="18"/>
+          <w:szCs w:val="18"/>
+          <w:shd w:val="clear" w:color="auto" w:fill="FBFBFB"/>
+        </w:rPr>
+        <w:t>23-03-06 Demo_SimpleStock09.ui</w:t>
+      </w:r>
+      <w:r>
+        <w:rPr>
+          <w:rFonts w:ascii="Helvetica" w:hAnsi="Helvetica"/>
+          <w:color w:val="000000"/>
+          <w:sz w:val="18"/>
+          <w:szCs w:val="18"/>
+          <w:shd w:val="clear" w:color="auto" w:fill="FBFBFB"/>
+        </w:rPr>
+        <w:t>)</w:t>
+      </w:r>
+      <w:r>
+        <w:rPr>
+          <w:rFonts w:ascii="Helvetica" w:hAnsi="Helvetica"/>
+          <w:color w:val="000000"/>
+          <w:sz w:val="18"/>
+          <w:szCs w:val="18"/>
+          <w:shd w:val="clear" w:color="auto" w:fill="FBFBFB"/>
+        </w:rPr>
         <w:t xml:space="preserve"> – отправил Андрею.</w:t>
+      </w:r>
+    </w:p>
+    <w:p>
+      <w:pPr>
+        <w:pStyle w:val="a3"/>
+        <w:numPr>
+          <w:ilvl w:val="0"/>
+          <w:numId w:val="3"/>
+        </w:numPr>
+        <w:rPr>
+          <w:color w:val="000000"/>
+          <w:sz w:val="18"/>
+          <w:szCs w:val="18"/>
+          <w:shd w:val="clear" w:color="auto" w:fill="FBFBFB"/>
+        </w:rPr>
+      </w:pPr>
+      <w:r>
+        <w:rPr>
+          <w:color w:val="000000"/>
+          <w:sz w:val="18"/>
+          <w:szCs w:val="18"/>
+          <w:shd w:val="clear" w:color="auto" w:fill="FBFBFB"/>
+        </w:rPr>
+        <w:t xml:space="preserve">делаю п.3 «Меню (три точки) оставить – Инфу настройки, а остальное убрать. по </w:t>
+      </w:r>
+      <w:proofErr w:type="spellStart"/>
+      <w:r>
+        <w:rPr>
+          <w:color w:val="000000"/>
+          <w:sz w:val="18"/>
+          <w:szCs w:val="18"/>
+          <w:shd w:val="clear" w:color="auto" w:fill="FBFBFB"/>
+        </w:rPr>
+        <w:t>Минимому</w:t>
+      </w:r>
+      <w:proofErr w:type="spellEnd"/>
+    </w:p>
+    <w:p>
+      <w:pPr>
+        <w:pStyle w:val="a3"/>
+        <w:numPr>
+          <w:ilvl w:val="1"/>
+          <w:numId w:val="3"/>
+        </w:numPr>
+        <w:rPr>
+          <w:rFonts w:ascii="Helvetica" w:hAnsi="Helvetica"/>
+          <w:color w:val="000000"/>
+          <w:sz w:val="18"/>
+          <w:szCs w:val="18"/>
+          <w:shd w:val="clear" w:color="auto" w:fill="FBFBFB"/>
+        </w:rPr>
+      </w:pPr>
+      <w:r>
+        <w:rPr>
+          <w:rFonts w:ascii="Helvetica" w:hAnsi="Helvetica"/>
+          <w:color w:val="000000"/>
+          <w:sz w:val="18"/>
+          <w:szCs w:val="18"/>
+          <w:shd w:val="clear" w:color="auto" w:fill="FBFBFB"/>
+        </w:rPr>
+        <w:t>в</w:t>
+      </w:r>
+      <w:r>
+        <w:rPr>
+          <w:rFonts w:ascii="Helvetica" w:hAnsi="Helvetica"/>
+          <w:color w:val="000000"/>
+          <w:sz w:val="18"/>
+          <w:szCs w:val="18"/>
+          <w:shd w:val="clear" w:color="auto" w:fill="FBFBFB"/>
+        </w:rPr>
+        <w:t xml:space="preserve"> </w:t>
+      </w:r>
+      <w:proofErr w:type="spellStart"/>
+      <w:r>
+        <w:rPr>
+          <w:rFonts w:ascii="Helvetica" w:hAnsi="Helvetica"/>
+          <w:color w:val="000000"/>
+          <w:sz w:val="18"/>
+          <w:szCs w:val="18"/>
+          <w:shd w:val="clear" w:color="auto" w:fill="FBFBFB"/>
+        </w:rPr>
+        <w:t>Конфе</w:t>
+      </w:r>
+      <w:proofErr w:type="spellEnd"/>
+      <w:r>
+        <w:rPr>
+          <w:rFonts w:ascii="Helvetica" w:hAnsi="Helvetica"/>
+          <w:color w:val="000000"/>
+          <w:sz w:val="18"/>
+          <w:szCs w:val="18"/>
+          <w:shd w:val="clear" w:color="auto" w:fill="FBFBFB"/>
+        </w:rPr>
+        <w:t xml:space="preserve"> «23-03-06 </w:t>
+      </w:r>
+      <w:r>
+        <w:rPr>
+          <w:rFonts w:ascii="Helvetica" w:hAnsi="Helvetica"/>
+          <w:color w:val="000000"/>
+          <w:sz w:val="18"/>
+          <w:szCs w:val="18"/>
+          <w:shd w:val="clear" w:color="auto" w:fill="FBFBFB"/>
+          <w:lang w:val="en-US"/>
+        </w:rPr>
+        <w:t>Demo</w:t>
+      </w:r>
+      <w:r>
+        <w:rPr>
+          <w:rFonts w:ascii="Helvetica" w:hAnsi="Helvetica"/>
+          <w:color w:val="000000"/>
+          <w:sz w:val="18"/>
+          <w:szCs w:val="18"/>
+          <w:shd w:val="clear" w:color="auto" w:fill="FBFBFB"/>
+        </w:rPr>
+        <w:t>_</w:t>
+      </w:r>
+      <w:proofErr w:type="spellStart"/>
+      <w:r>
+        <w:rPr>
+          <w:rFonts w:ascii="Helvetica" w:hAnsi="Helvetica"/>
+          <w:color w:val="000000"/>
+          <w:sz w:val="18"/>
+          <w:szCs w:val="18"/>
+          <w:shd w:val="clear" w:color="auto" w:fill="FBFBFB"/>
+          <w:lang w:val="en-US"/>
+        </w:rPr>
+        <w:t>SimpleStock</w:t>
+      </w:r>
+      <w:proofErr w:type="spellEnd"/>
+      <w:r>
+        <w:rPr>
+          <w:rFonts w:ascii="Helvetica" w:hAnsi="Helvetica"/>
+          <w:color w:val="000000"/>
+          <w:sz w:val="18"/>
+          <w:szCs w:val="18"/>
+          <w:shd w:val="clear" w:color="auto" w:fill="FBFBFB"/>
+        </w:rPr>
+        <w:t>10.</w:t>
+      </w:r>
+      <w:proofErr w:type="spellStart"/>
+      <w:r>
+        <w:rPr>
+          <w:rFonts w:ascii="Helvetica" w:hAnsi="Helvetica"/>
+          <w:color w:val="000000"/>
+          <w:sz w:val="18"/>
+          <w:szCs w:val="18"/>
+          <w:shd w:val="clear" w:color="auto" w:fill="FBFBFB"/>
+          <w:lang w:val="en-US"/>
+        </w:rPr>
+        <w:t>ui</w:t>
+      </w:r>
+      <w:proofErr w:type="spellEnd"/>
+      <w:r>
+        <w:rPr>
+          <w:rFonts w:ascii="Helvetica" w:hAnsi="Helvetica"/>
+          <w:color w:val="000000"/>
+          <w:sz w:val="18"/>
+          <w:szCs w:val="18"/>
+          <w:shd w:val="clear" w:color="auto" w:fill="FBFBFB"/>
+        </w:rPr>
+        <w:t xml:space="preserve">» </w:t>
+      </w:r>
+      <w:r>
+        <w:rPr>
+          <w:rFonts w:ascii="Helvetica" w:hAnsi="Helvetica"/>
+          <w:color w:val="000000"/>
+          <w:sz w:val="18"/>
+          <w:szCs w:val="18"/>
+          <w:shd w:val="clear" w:color="auto" w:fill="FBFBFB"/>
+        </w:rPr>
+        <w:t>добавил пункт меню:</w:t>
+      </w:r>
+      <w:r>
+        <w:rPr>
+          <w:rFonts w:ascii="Helvetica" w:hAnsi="Helvetica"/>
+          <w:color w:val="000000"/>
+          <w:sz w:val="18"/>
+          <w:szCs w:val="18"/>
+          <w:shd w:val="clear" w:color="auto" w:fill="FBFBFB"/>
+        </w:rPr>
+        <w:br/>
+      </w:r>
+      <w:r>
+        <w:rPr>
+          <w:rFonts w:ascii="Helvetica" w:hAnsi="Helvetica"/>
+          <w:noProof/>
+          <w:color w:val="000000"/>
+          <w:sz w:val="18"/>
+          <w:szCs w:val="18"/>
+          <w:shd w:val="clear" w:color="auto" w:fill="FBFBFB"/>
+          <w:lang w:val="en-US"/>
+        </w:rPr>
+        <w:drawing>
+          <wp:inline distT="0" distB="0" distL="0" distR="0" wp14:anchorId="1B93D141" wp14:editId="64FA7689">
+            <wp:extent cx="5151120" cy="1333500"/>
+            <wp:effectExtent l="0" t="0" r="0" b="0"/>
+            <wp:docPr id="3" name="Рисунок 3"/>
+            <wp:cNvGraphicFramePr>
+              <a:graphicFrameLocks xmlns:a="http://schemas.openxmlformats.org/drawingml/2006/main" noChangeAspect="1"/>
+            </wp:cNvGraphicFramePr>
+            <a:graphic xmlns:a="http://schemas.openxmlformats.org/drawingml/2006/main">
+              <a:graphicData uri="http://schemas.openxmlformats.org/drawingml/2006/picture">
+                <pic:pic xmlns:pic="http://schemas.openxmlformats.org/drawingml/2006/picture">
+                  <pic:nvPicPr>
+                    <pic:cNvPr id="0" name="Picture 1"/>
+                    <pic:cNvPicPr>
+                      <a:picLocks noChangeAspect="1" noChangeArrowheads="1"/>
+                    </pic:cNvPicPr>
+                  </pic:nvPicPr>
+                  <pic:blipFill>
+                    <a:blip r:embed="rId10">
+                      <a:extLst>
+                        <a:ext uri="{28A0092B-C50C-407E-A947-70E740481C1C}">
+                          <a14:useLocalDpi xmlns:a14="http://schemas.microsoft.com/office/drawing/2010/main" val="0"/>
+                        </a:ext>
+                      </a:extLst>
+                    </a:blip>
+                    <a:srcRect/>
+                    <a:stretch>
+                      <a:fillRect/>
+                    </a:stretch>
+                  </pic:blipFill>
+                  <pic:spPr bwMode="auto">
+                    <a:xfrm>
+                      <a:off x="0" y="0"/>
+                      <a:ext cx="5151120" cy="1333500"/>
+                    </a:xfrm>
+                    <a:prstGeom prst="rect">
+                      <a:avLst/>
+                    </a:prstGeom>
+                    <a:noFill/>
+                    <a:ln>
+                      <a:noFill/>
+                    </a:ln>
+                  </pic:spPr>
+                </pic:pic>
+              </a:graphicData>
+            </a:graphic>
+          </wp:inline>
+        </w:drawing>
+      </w:r>
+      <w:r>
+        <w:rPr>
+          <w:rFonts w:ascii="Helvetica" w:hAnsi="Helvetica"/>
+          <w:color w:val="000000"/>
+          <w:sz w:val="18"/>
+          <w:szCs w:val="18"/>
+          <w:shd w:val="clear" w:color="auto" w:fill="FBFBFB"/>
+        </w:rPr>
+        <w:br/>
+        <w:t>и</w:t>
+      </w:r>
+      <w:r>
+        <w:rPr>
+          <w:rFonts w:ascii="Helvetica" w:hAnsi="Helvetica"/>
+          <w:color w:val="000000"/>
+          <w:sz w:val="18"/>
+          <w:szCs w:val="18"/>
+          <w:shd w:val="clear" w:color="auto" w:fill="FBFBFB"/>
+        </w:rPr>
+        <w:br/>
       </w:r>
     </w:p>
     <w:p>

</xml_diff>

<commit_message>
Step 8-1 fix error №18 add column "demention" in ConfPC and ConfOff
</commit_message>
<xml_diff>
--- a/23-03-03 Список доработок.docx
+++ b/23-03-03 Список доработок.docx
@@ -124,8 +124,13 @@
         </w:numPr>
       </w:pPr>
       <w:r>
-        <w:t>Меню (три точки) оставить – Инфу настройки, а остальное убрать. по Минимому</w:t>
-      </w:r>
+        <w:t xml:space="preserve">Меню (три точки) оставить – Инфу настройки, а остальное убрать. по </w:t>
+      </w:r>
+      <w:proofErr w:type="spellStart"/>
+      <w:r>
+        <w:t>Минимому</w:t>
+      </w:r>
+      <w:proofErr w:type="spellEnd"/>
     </w:p>
     <w:p>
       <w:pPr>
@@ -191,8 +196,13 @@
         </w:numPr>
       </w:pPr>
       <w:r>
-        <w:t>Нижнее меню «колокольчик»(</w:t>
-      </w:r>
+        <w:t>Нижнее меню «</w:t>
+      </w:r>
+      <w:proofErr w:type="gramStart"/>
+      <w:r>
+        <w:t>колокольчик»(</w:t>
+      </w:r>
+      <w:proofErr w:type="gramEnd"/>
       <w:r>
         <w:t>уведомления/Задачи</w:t>
       </w:r>
@@ -230,7 +240,15 @@
         </w:numPr>
       </w:pPr>
       <w:r>
-        <w:t>Верхняя строчка Заменить «</w:t>
+        <w:t xml:space="preserve">Верхняя </w:t>
+      </w:r>
+      <w:proofErr w:type="gramStart"/>
+      <w:r>
+        <w:t>строчка</w:t>
+      </w:r>
+      <w:proofErr w:type="gramEnd"/>
+      <w:r>
+        <w:t xml:space="preserve"> Заменить «</w:t>
       </w:r>
       <w:r>
         <w:rPr>
@@ -266,10 +284,26 @@
         </w:numPr>
       </w:pPr>
       <w:r>
-        <w:t xml:space="preserve">Что делать с «ОТРИЦАТЕЛЬНЫМ» количеством товара . Оно появляется при «отгрузке» и при «Инвентаризации» </w:t>
-      </w:r>
-      <w:r>
-        <w:t>- ОТМЕНИТЬ весь ввод количества товара. Сообщение «Отгружено больше чем было в наличии»</w:t>
+        <w:t xml:space="preserve">Что делать с «ОТРИЦАТЕЛЬНЫМ» количеством </w:t>
+      </w:r>
+      <w:proofErr w:type="gramStart"/>
+      <w:r>
+        <w:t>товара .</w:t>
+      </w:r>
+      <w:proofErr w:type="gramEnd"/>
+      <w:r>
+        <w:t xml:space="preserve"> Оно появляется при «отгрузке» и при «Инвентаризации» </w:t>
+      </w:r>
+      <w:r>
+        <w:t xml:space="preserve">- ОТМЕНИТЬ весь ввод количества товара. Сообщение «Отгружено </w:t>
+      </w:r>
+      <w:proofErr w:type="gramStart"/>
+      <w:r>
+        <w:t>больше</w:t>
+      </w:r>
+      <w:proofErr w:type="gramEnd"/>
+      <w:r>
+        <w:t xml:space="preserve"> чем было в наличии»</w:t>
       </w:r>
     </w:p>
     <w:p>
@@ -329,6 +363,7 @@
         </w:rPr>
         <w:t xml:space="preserve"> </w:t>
       </w:r>
+      <w:proofErr w:type="spellStart"/>
       <w:r>
         <w:rPr>
           <w:highlight w:val="yellow"/>
@@ -336,6 +371,7 @@
         </w:rPr>
         <w:t>SimplUI</w:t>
       </w:r>
+      <w:proofErr w:type="spellEnd"/>
       <w:r>
         <w:rPr>
           <w:highlight w:val="yellow"/>
@@ -395,13 +431,54 @@
           <w:highlight w:val="green"/>
           <w:shd w:val="clear" w:color="auto" w:fill="FBFBFB"/>
         </w:rPr>
-        <w:t>Экран: ДиалогВводКоличества</w:t>
-      </w:r>
-      <w:r>
-        <w:rPr>
+        <w:t>Экран: </w:t>
+      </w:r>
+      <w:proofErr w:type="spellStart"/>
+      <w:r>
+        <w:rPr>
+          <w:rFonts w:ascii="Helvetica" w:hAnsi="Helvetica"/>
+          <w:color w:val="000000"/>
+          <w:sz w:val="18"/>
+          <w:szCs w:val="18"/>
           <w:highlight w:val="green"/>
-        </w:rPr>
-        <w:t>) при инвентаризации (режим запуск с ПК) происходит запись только первого введенного товара (нижнего баркода на отсканеном изображении)</w:t>
+          <w:shd w:val="clear" w:color="auto" w:fill="FBFBFB"/>
+        </w:rPr>
+        <w:t>ДиалогВводКоличества</w:t>
+      </w:r>
+      <w:proofErr w:type="spellEnd"/>
+      <w:r>
+        <w:rPr>
+          <w:highlight w:val="green"/>
+        </w:rPr>
+        <w:t xml:space="preserve">) при инвентаризации (режим запуск с ПК) происходит запись только первого введенного товара (нижнего </w:t>
+      </w:r>
+      <w:proofErr w:type="spellStart"/>
+      <w:r>
+        <w:rPr>
+          <w:highlight w:val="green"/>
+        </w:rPr>
+        <w:t>баркода</w:t>
+      </w:r>
+      <w:proofErr w:type="spellEnd"/>
+      <w:r>
+        <w:rPr>
+          <w:highlight w:val="green"/>
+        </w:rPr>
+        <w:t xml:space="preserve"> на </w:t>
+      </w:r>
+      <w:proofErr w:type="spellStart"/>
+      <w:r>
+        <w:rPr>
+          <w:highlight w:val="green"/>
+        </w:rPr>
+        <w:t>отсканеном</w:t>
+      </w:r>
+      <w:proofErr w:type="spellEnd"/>
+      <w:r>
+        <w:rPr>
+          <w:highlight w:val="green"/>
+        </w:rPr>
+        <w:t xml:space="preserve"> изображении)</w:t>
       </w:r>
     </w:p>
     <w:p>
@@ -597,7 +674,15 @@
         <w:t>иконка</w:t>
       </w:r>
       <w:r>
-        <w:t xml:space="preserve"> сканирования , правый нижний </w:t>
+        <w:t xml:space="preserve"> </w:t>
+      </w:r>
+      <w:proofErr w:type="gramStart"/>
+      <w:r>
+        <w:t>сканирования ,</w:t>
+      </w:r>
+      <w:proofErr w:type="gramEnd"/>
+      <w:r>
+        <w:t xml:space="preserve"> правый нижний </w:t>
       </w:r>
       <w:r>
         <w:t>угол</w:t>
@@ -621,14 +706,19 @@
         <w:t xml:space="preserve"> умолчанию проставить</w:t>
       </w:r>
       <w:r>
-        <w:t xml:space="preserve"> - </w:t>
-      </w:r>
-      <w:r>
         <w:t xml:space="preserve"> </w:t>
       </w:r>
+      <w:proofErr w:type="gramStart"/>
+      <w:r>
+        <w:t xml:space="preserve">- </w:t>
+      </w:r>
+      <w:r>
+        <w:t xml:space="preserve"> </w:t>
+      </w:r>
       <w:r>
         <w:t>«</w:t>
       </w:r>
+      <w:proofErr w:type="gramEnd"/>
       <w:r>
         <w:t>единиц</w:t>
       </w:r>
@@ -647,9 +737,11 @@
       <w:r>
         <w:t>«</w:t>
       </w:r>
+      <w:proofErr w:type="spellStart"/>
       <w:r>
         <w:t>шт</w:t>
       </w:r>
+      <w:proofErr w:type="spellEnd"/>
       <w:r>
         <w:t>»</w:t>
       </w:r>
@@ -663,7 +755,15 @@
         </w:numPr>
       </w:pPr>
       <w:r>
-        <w:t>Добавить возможность ( кажется можно через ПК конструктор (</w:t>
+        <w:t xml:space="preserve">Добавить возможность </w:t>
+      </w:r>
+      <w:proofErr w:type="gramStart"/>
+      <w:r>
+        <w:t>( кажется</w:t>
+      </w:r>
+      <w:proofErr w:type="gramEnd"/>
+      <w:r>
+        <w:t xml:space="preserve"> можно через ПК конструктор (</w:t>
       </w:r>
       <w:r>
         <w:rPr>
@@ -677,8 +777,13 @@
       <w:r>
         <w:t xml:space="preserve"> – </w:t>
       </w:r>
-      <w:r>
-        <w:t>векторно помечать на фото</w:t>
+      <w:proofErr w:type="spellStart"/>
+      <w:r>
+        <w:t>векторно</w:t>
+      </w:r>
+      <w:proofErr w:type="spellEnd"/>
+      <w:r>
+        <w:t xml:space="preserve"> помечать на фото</w:t>
       </w:r>
     </w:p>
     <w:p>
@@ -712,7 +817,15 @@
         <w:t>Ввести</w:t>
       </w:r>
       <w:r>
-        <w:t xml:space="preserve"> еденицу измерения в остатках</w:t>
+        <w:t xml:space="preserve"> </w:t>
+      </w:r>
+      <w:proofErr w:type="spellStart"/>
+      <w:r>
+        <w:t>еденицу</w:t>
+      </w:r>
+      <w:proofErr w:type="spellEnd"/>
+      <w:r>
+        <w:t xml:space="preserve"> измерения в остатках</w:t>
       </w:r>
     </w:p>
     <w:p/>
@@ -741,8 +854,16 @@
         <w:rPr>
           <w:shd w:val="clear" w:color="auto" w:fill="FBFBFB"/>
         </w:rPr>
-        <w:t>Новый проект Py</w:t>
-      </w:r>
+        <w:t xml:space="preserve">Новый проект </w:t>
+      </w:r>
+      <w:proofErr w:type="spellStart"/>
+      <w:r>
+        <w:rPr>
+          <w:shd w:val="clear" w:color="auto" w:fill="FBFBFB"/>
+        </w:rPr>
+        <w:t>Py</w:t>
+      </w:r>
+      <w:proofErr w:type="spellEnd"/>
     </w:p>
     <w:p>
       <w:pPr>
@@ -772,16 +893,127 @@
           <w:szCs w:val="18"/>
           <w:shd w:val="clear" w:color="auto" w:fill="FBFBFB"/>
         </w:rPr>
-        <w:t xml:space="preserve"> всех модулей и пакетов Python – откуда  colorama 0.4.6</w:t>
-      </w:r>
-      <w:r>
-        <w:rPr>
-          <w:color w:val="auto"/>
-          <w:sz w:val="18"/>
-          <w:szCs w:val="18"/>
-          <w:shd w:val="clear" w:color="auto" w:fill="FBFBFB"/>
-        </w:rPr>
-        <w:t xml:space="preserve">; pip 22.3.1; pycryptodome==3.15.0???!!! ; setuptools 65.5.1; wheel 0.38.4; </w:t>
+        <w:t xml:space="preserve"> всех модулей и пакетов Python – </w:t>
+      </w:r>
+      <w:proofErr w:type="gramStart"/>
+      <w:r>
+        <w:rPr>
+          <w:color w:val="auto"/>
+          <w:sz w:val="18"/>
+          <w:szCs w:val="18"/>
+          <w:shd w:val="clear" w:color="auto" w:fill="FBFBFB"/>
+        </w:rPr>
+        <w:t xml:space="preserve">откуда  </w:t>
+      </w:r>
+      <w:proofErr w:type="spellStart"/>
+      <w:r>
+        <w:rPr>
+          <w:color w:val="auto"/>
+          <w:sz w:val="18"/>
+          <w:szCs w:val="18"/>
+          <w:shd w:val="clear" w:color="auto" w:fill="FBFBFB"/>
+        </w:rPr>
+        <w:t>colorama</w:t>
+      </w:r>
+      <w:proofErr w:type="spellEnd"/>
+      <w:proofErr w:type="gramEnd"/>
+      <w:r>
+        <w:rPr>
+          <w:color w:val="auto"/>
+          <w:sz w:val="18"/>
+          <w:szCs w:val="18"/>
+          <w:shd w:val="clear" w:color="auto" w:fill="FBFBFB"/>
+        </w:rPr>
+        <w:t xml:space="preserve"> 0.4.6</w:t>
+      </w:r>
+      <w:r>
+        <w:rPr>
+          <w:color w:val="auto"/>
+          <w:sz w:val="18"/>
+          <w:szCs w:val="18"/>
+          <w:shd w:val="clear" w:color="auto" w:fill="FBFBFB"/>
+        </w:rPr>
+        <w:t xml:space="preserve">; </w:t>
+      </w:r>
+      <w:proofErr w:type="spellStart"/>
+      <w:r>
+        <w:rPr>
+          <w:color w:val="auto"/>
+          <w:sz w:val="18"/>
+          <w:szCs w:val="18"/>
+          <w:shd w:val="clear" w:color="auto" w:fill="FBFBFB"/>
+        </w:rPr>
+        <w:t>pip</w:t>
+      </w:r>
+      <w:proofErr w:type="spellEnd"/>
+      <w:r>
+        <w:rPr>
+          <w:color w:val="auto"/>
+          <w:sz w:val="18"/>
+          <w:szCs w:val="18"/>
+          <w:shd w:val="clear" w:color="auto" w:fill="FBFBFB"/>
+        </w:rPr>
+        <w:t xml:space="preserve"> 22.3.1; </w:t>
+      </w:r>
+      <w:proofErr w:type="spellStart"/>
+      <w:r>
+        <w:rPr>
+          <w:color w:val="auto"/>
+          <w:sz w:val="18"/>
+          <w:szCs w:val="18"/>
+          <w:shd w:val="clear" w:color="auto" w:fill="FBFBFB"/>
+        </w:rPr>
+        <w:t>pycryptodome</w:t>
+      </w:r>
+      <w:proofErr w:type="spellEnd"/>
+      <w:r>
+        <w:rPr>
+          <w:color w:val="auto"/>
+          <w:sz w:val="18"/>
+          <w:szCs w:val="18"/>
+          <w:shd w:val="clear" w:color="auto" w:fill="FBFBFB"/>
+        </w:rPr>
+        <w:t xml:space="preserve">==3.15.0???!!! ; </w:t>
+      </w:r>
+      <w:proofErr w:type="spellStart"/>
+      <w:r>
+        <w:rPr>
+          <w:color w:val="auto"/>
+          <w:sz w:val="18"/>
+          <w:szCs w:val="18"/>
+          <w:shd w:val="clear" w:color="auto" w:fill="FBFBFB"/>
+        </w:rPr>
+        <w:t>setuptools</w:t>
+      </w:r>
+      <w:proofErr w:type="spellEnd"/>
+      <w:r>
+        <w:rPr>
+          <w:color w:val="auto"/>
+          <w:sz w:val="18"/>
+          <w:szCs w:val="18"/>
+          <w:shd w:val="clear" w:color="auto" w:fill="FBFBFB"/>
+        </w:rPr>
+        <w:t xml:space="preserve"> 65.5.1; </w:t>
+      </w:r>
+      <w:proofErr w:type="spellStart"/>
+      <w:r>
+        <w:rPr>
+          <w:color w:val="auto"/>
+          <w:sz w:val="18"/>
+          <w:szCs w:val="18"/>
+          <w:shd w:val="clear" w:color="auto" w:fill="FBFBFB"/>
+        </w:rPr>
+        <w:t>wheel</w:t>
+      </w:r>
+      <w:proofErr w:type="spellEnd"/>
+      <w:r>
+        <w:rPr>
+          <w:color w:val="auto"/>
+          <w:sz w:val="18"/>
+          <w:szCs w:val="18"/>
+          <w:shd w:val="clear" w:color="auto" w:fill="FBFBFB"/>
+        </w:rPr>
+        <w:t xml:space="preserve"> 0.38.4; </w:t>
       </w:r>
     </w:p>
     <w:p>
@@ -803,7 +1035,27 @@
           <w:szCs w:val="18"/>
           <w:shd w:val="clear" w:color="auto" w:fill="FBFBFB"/>
         </w:rPr>
-        <w:t xml:space="preserve">Добавил вручную : certifi==2022.6.15 ; charset-normalizer==2.1.1 ; idna==3.4 ; requests==2.28.2 ; </w:t>
+        <w:t xml:space="preserve">Добавил </w:t>
+      </w:r>
+      <w:proofErr w:type="gramStart"/>
+      <w:r>
+        <w:rPr>
+          <w:color w:val="auto"/>
+          <w:sz w:val="18"/>
+          <w:szCs w:val="18"/>
+          <w:shd w:val="clear" w:color="auto" w:fill="FBFBFB"/>
+        </w:rPr>
+        <w:t>вручную :</w:t>
+      </w:r>
+      <w:proofErr w:type="gramEnd"/>
+      <w:r>
+        <w:rPr>
+          <w:color w:val="auto"/>
+          <w:sz w:val="18"/>
+          <w:szCs w:val="18"/>
+          <w:shd w:val="clear" w:color="auto" w:fill="FBFBFB"/>
+        </w:rPr>
+        <w:t xml:space="preserve"> certifi==2022.6.15 ; charset-normalizer==2.1.1 ; idna==3.4 ; requests==2.28.2 ; </w:t>
       </w:r>
     </w:p>
     <w:p>
@@ -825,7 +1077,47 @@
           <w:szCs w:val="18"/>
           <w:shd w:val="clear" w:color="auto" w:fill="FBFBFB"/>
         </w:rPr>
-        <w:t xml:space="preserve">Создал новый репо на Git </w:t>
+        <w:t xml:space="preserve">Создал новый </w:t>
+      </w:r>
+      <w:proofErr w:type="spellStart"/>
+      <w:r>
+        <w:rPr>
+          <w:color w:val="auto"/>
+          <w:sz w:val="18"/>
+          <w:szCs w:val="18"/>
+          <w:shd w:val="clear" w:color="auto" w:fill="FBFBFB"/>
+        </w:rPr>
+        <w:t>репо</w:t>
+      </w:r>
+      <w:proofErr w:type="spellEnd"/>
+      <w:r>
+        <w:rPr>
+          <w:color w:val="auto"/>
+          <w:sz w:val="18"/>
+          <w:szCs w:val="18"/>
+          <w:shd w:val="clear" w:color="auto" w:fill="FBFBFB"/>
+        </w:rPr>
+        <w:t xml:space="preserve"> на </w:t>
+      </w:r>
+      <w:proofErr w:type="spellStart"/>
+      <w:r>
+        <w:rPr>
+          <w:color w:val="auto"/>
+          <w:sz w:val="18"/>
+          <w:szCs w:val="18"/>
+          <w:shd w:val="clear" w:color="auto" w:fill="FBFBFB"/>
+        </w:rPr>
+        <w:t>Git</w:t>
+      </w:r>
+      <w:proofErr w:type="spellEnd"/>
+      <w:r>
+        <w:rPr>
+          <w:color w:val="auto"/>
+          <w:sz w:val="18"/>
+          <w:szCs w:val="18"/>
+          <w:shd w:val="clear" w:color="auto" w:fill="FBFBFB"/>
+        </w:rPr>
+        <w:t xml:space="preserve"> </w:t>
       </w:r>
       <w:hyperlink r:id="rId9" w:history="1">
         <w:r>
@@ -850,7 +1142,29 @@
         <w:rPr>
           <w:shd w:val="clear" w:color="auto" w:fill="FBFBFB"/>
         </w:rPr>
-        <w:t>Удаляю «НАЧАТЬ СКАНИРОВАНИЕ (OCR) var:btn_run_ocr»</w:t>
+        <w:t>Удаляю «НАЧАТЬ СКАНИРОВАНИЕ (OCR) </w:t>
+      </w:r>
+      <w:proofErr w:type="spellStart"/>
+      <w:proofErr w:type="gramStart"/>
+      <w:r>
+        <w:rPr>
+          <w:shd w:val="clear" w:color="auto" w:fill="FBFBFB"/>
+        </w:rPr>
+        <w:t>var:btn</w:t>
+      </w:r>
+      <w:proofErr w:type="gramEnd"/>
+      <w:r>
+        <w:rPr>
+          <w:shd w:val="clear" w:color="auto" w:fill="FBFBFB"/>
+        </w:rPr>
+        <w:t>_run_ocr</w:t>
+      </w:r>
+      <w:proofErr w:type="spellEnd"/>
+      <w:r>
+        <w:rPr>
+          <w:shd w:val="clear" w:color="auto" w:fill="FBFBFB"/>
+        </w:rPr>
+        <w:t>»</w:t>
       </w:r>
     </w:p>
     <w:p>
@@ -865,14 +1179,25 @@
           <w:shd w:val="clear" w:color="auto" w:fill="FBFBFB"/>
         </w:rPr>
       </w:pPr>
-      <w:r>
-        <w:rPr>
-          <w:color w:val="auto"/>
-          <w:sz w:val="18"/>
-          <w:szCs w:val="18"/>
-          <w:shd w:val="clear" w:color="auto" w:fill="FBFBFB"/>
-        </w:rPr>
-        <w:t xml:space="preserve">SimpEditor – </w:t>
+      <w:proofErr w:type="spellStart"/>
+      <w:r>
+        <w:rPr>
+          <w:color w:val="auto"/>
+          <w:sz w:val="18"/>
+          <w:szCs w:val="18"/>
+          <w:shd w:val="clear" w:color="auto" w:fill="FBFBFB"/>
+        </w:rPr>
+        <w:t>SimpEditor</w:t>
+      </w:r>
+      <w:proofErr w:type="spellEnd"/>
+      <w:r>
+        <w:rPr>
+          <w:color w:val="auto"/>
+          <w:sz w:val="18"/>
+          <w:szCs w:val="18"/>
+          <w:shd w:val="clear" w:color="auto" w:fill="FBFBFB"/>
+        </w:rPr>
+        <w:t xml:space="preserve"> – </w:t>
       </w:r>
     </w:p>
     <w:p>
@@ -893,7 +1218,27 @@
           <w:szCs w:val="18"/>
           <w:shd w:val="clear" w:color="auto" w:fill="FBFBFB"/>
         </w:rPr>
-        <w:t>Процесс ИнвCVOCR - ALL</w:t>
+        <w:t xml:space="preserve">Процесс </w:t>
+      </w:r>
+      <w:proofErr w:type="spellStart"/>
+      <w:r>
+        <w:rPr>
+          <w:color w:val="auto"/>
+          <w:sz w:val="18"/>
+          <w:szCs w:val="18"/>
+          <w:shd w:val="clear" w:color="auto" w:fill="FBFBFB"/>
+        </w:rPr>
+        <w:t>ИнвCVOCR</w:t>
+      </w:r>
+      <w:proofErr w:type="spellEnd"/>
+      <w:r>
+        <w:rPr>
+          <w:color w:val="auto"/>
+          <w:sz w:val="18"/>
+          <w:szCs w:val="18"/>
+          <w:shd w:val="clear" w:color="auto" w:fill="FBFBFB"/>
+        </w:rPr>
+        <w:t xml:space="preserve"> - ALL</w:t>
       </w:r>
     </w:p>
     <w:p>
@@ -914,8 +1259,30 @@
           <w:szCs w:val="18"/>
           <w:shd w:val="clear" w:color="auto" w:fill="FBFBFB"/>
         </w:rPr>
-        <w:t>Экран: Инвентаризация Результаты – button НАЧАТЬ СКАНИРОВАНИЕ (OCR) var:btn_run_ocr</w:t>
-      </w:r>
+        <w:t>Экран: Инвентаризация Результаты – button НАЧАТЬ СКАНИРОВАНИЕ (OCR) </w:t>
+      </w:r>
+      <w:proofErr w:type="spellStart"/>
+      <w:proofErr w:type="gramStart"/>
+      <w:r>
+        <w:rPr>
+          <w:color w:val="auto"/>
+          <w:sz w:val="18"/>
+          <w:szCs w:val="18"/>
+          <w:shd w:val="clear" w:color="auto" w:fill="FBFBFB"/>
+        </w:rPr>
+        <w:t>var:btn</w:t>
+      </w:r>
+      <w:proofErr w:type="gramEnd"/>
+      <w:r>
+        <w:rPr>
+          <w:color w:val="auto"/>
+          <w:sz w:val="18"/>
+          <w:szCs w:val="18"/>
+          <w:shd w:val="clear" w:color="auto" w:fill="FBFBFB"/>
+        </w:rPr>
+        <w:t>_run_ocr</w:t>
+      </w:r>
+      <w:proofErr w:type="spellEnd"/>
     </w:p>
     <w:p>
       <w:pPr>
@@ -957,7 +1324,27 @@
           <w:szCs w:val="18"/>
           <w:shd w:val="clear" w:color="auto" w:fill="FBFBFB"/>
         </w:rPr>
-        <w:t>Search “ИнвCVOCR”</w:t>
+        <w:t>Search “</w:t>
+      </w:r>
+      <w:proofErr w:type="spellStart"/>
+      <w:r>
+        <w:rPr>
+          <w:color w:val="auto"/>
+          <w:sz w:val="18"/>
+          <w:szCs w:val="18"/>
+          <w:shd w:val="clear" w:color="auto" w:fill="FBFBFB"/>
+        </w:rPr>
+        <w:t>Инв</w:t>
+      </w:r>
+      <w:proofErr w:type="spellEnd"/>
+      <w:r>
+        <w:rPr>
+          <w:color w:val="auto"/>
+          <w:sz w:val="18"/>
+          <w:szCs w:val="18"/>
+          <w:shd w:val="clear" w:color="auto" w:fill="FBFBFB"/>
+        </w:rPr>
+        <w:t>CVOCR”</w:t>
       </w:r>
       <w:r>
         <w:rPr>
@@ -967,7 +1354,47 @@
           <w:shd w:val="clear" w:color="auto" w:fill="FBFBFB"/>
         </w:rPr>
         <w:br/>
-        <w:t>def invres_input - "btn_run_ocr":</w:t>
+        <w:t xml:space="preserve">def </w:t>
+      </w:r>
+      <w:proofErr w:type="spellStart"/>
+      <w:r>
+        <w:rPr>
+          <w:color w:val="auto"/>
+          <w:sz w:val="18"/>
+          <w:szCs w:val="18"/>
+          <w:shd w:val="clear" w:color="auto" w:fill="FBFBFB"/>
+        </w:rPr>
+        <w:t>invres_input</w:t>
+      </w:r>
+      <w:proofErr w:type="spellEnd"/>
+      <w:r>
+        <w:rPr>
+          <w:color w:val="auto"/>
+          <w:sz w:val="18"/>
+          <w:szCs w:val="18"/>
+          <w:shd w:val="clear" w:color="auto" w:fill="FBFBFB"/>
+        </w:rPr>
+        <w:t xml:space="preserve"> - "</w:t>
+      </w:r>
+      <w:proofErr w:type="spellStart"/>
+      <w:r>
+        <w:rPr>
+          <w:color w:val="auto"/>
+          <w:sz w:val="18"/>
+          <w:szCs w:val="18"/>
+          <w:shd w:val="clear" w:color="auto" w:fill="FBFBFB"/>
+        </w:rPr>
+        <w:t>btn_run_ocr</w:t>
+      </w:r>
+      <w:proofErr w:type="spellEnd"/>
+      <w:r>
+        <w:rPr>
+          <w:color w:val="auto"/>
+          <w:sz w:val="18"/>
+          <w:szCs w:val="18"/>
+          <w:shd w:val="clear" w:color="auto" w:fill="FBFBFB"/>
+        </w:rPr>
+        <w:t>":</w:t>
       </w:r>
       <w:r>
         <w:rPr>
@@ -1006,7 +1433,58 @@
           <w:szCs w:val="18"/>
           <w:shd w:val="clear" w:color="auto" w:fill="FBFBFB"/>
         </w:rPr>
-        <w:t>def invcv_cell_on_new_object_ocr(hashMap, _files=None, _data=None): -ALL!!!</w:t>
+        <w:t xml:space="preserve">def </w:t>
+      </w:r>
+      <w:proofErr w:type="spellStart"/>
+      <w:r>
+        <w:rPr>
+          <w:color w:val="auto"/>
+          <w:sz w:val="18"/>
+          <w:szCs w:val="18"/>
+          <w:shd w:val="clear" w:color="auto" w:fill="FBFBFB"/>
+        </w:rPr>
+        <w:t>invcv_cell_on_new_object_</w:t>
+      </w:r>
+      <w:proofErr w:type="gramStart"/>
+      <w:r>
+        <w:rPr>
+          <w:color w:val="auto"/>
+          <w:sz w:val="18"/>
+          <w:szCs w:val="18"/>
+          <w:shd w:val="clear" w:color="auto" w:fill="FBFBFB"/>
+        </w:rPr>
+        <w:t>ocr</w:t>
+      </w:r>
+      <w:proofErr w:type="spellEnd"/>
+      <w:r>
+        <w:rPr>
+          <w:color w:val="auto"/>
+          <w:sz w:val="18"/>
+          <w:szCs w:val="18"/>
+          <w:shd w:val="clear" w:color="auto" w:fill="FBFBFB"/>
+        </w:rPr>
+        <w:t>(</w:t>
+      </w:r>
+      <w:proofErr w:type="spellStart"/>
+      <w:proofErr w:type="gramEnd"/>
+      <w:r>
+        <w:rPr>
+          <w:color w:val="auto"/>
+          <w:sz w:val="18"/>
+          <w:szCs w:val="18"/>
+          <w:shd w:val="clear" w:color="auto" w:fill="FBFBFB"/>
+        </w:rPr>
+        <w:t>hashMap</w:t>
+      </w:r>
+      <w:proofErr w:type="spellEnd"/>
+      <w:r>
+        <w:rPr>
+          <w:color w:val="auto"/>
+          <w:sz w:val="18"/>
+          <w:szCs w:val="18"/>
+          <w:shd w:val="clear" w:color="auto" w:fill="FBFBFB"/>
+        </w:rPr>
+        <w:t>, _files=None, _data=None): -ALL!!!</w:t>
       </w:r>
     </w:p>
     <w:p>
@@ -1027,7 +1505,27 @@
           <w:szCs w:val="18"/>
           <w:shd w:val="clear" w:color="auto" w:fill="FBFBFB"/>
         </w:rPr>
-        <w:t xml:space="preserve">def invres_input_ocr </w:t>
+        <w:t xml:space="preserve">def </w:t>
+      </w:r>
+      <w:proofErr w:type="spellStart"/>
+      <w:r>
+        <w:rPr>
+          <w:color w:val="auto"/>
+          <w:sz w:val="18"/>
+          <w:szCs w:val="18"/>
+          <w:shd w:val="clear" w:color="auto" w:fill="FBFBFB"/>
+        </w:rPr>
+        <w:t>invres_input_ocr</w:t>
+      </w:r>
+      <w:proofErr w:type="spellEnd"/>
+      <w:r>
+        <w:rPr>
+          <w:color w:val="auto"/>
+          <w:sz w:val="18"/>
+          <w:szCs w:val="18"/>
+          <w:shd w:val="clear" w:color="auto" w:fill="FBFBFB"/>
+        </w:rPr>
+        <w:t xml:space="preserve"> </w:t>
       </w:r>
       <w:r>
         <w:rPr>
@@ -1045,8 +1543,19 @@
           <w:szCs w:val="18"/>
           <w:shd w:val="clear" w:color="auto" w:fill="FBFBFB"/>
         </w:rPr>
-        <w:t xml:space="preserve"> Закоментировал</w:t>
-      </w:r>
+        <w:t xml:space="preserve"> </w:t>
+      </w:r>
+      <w:proofErr w:type="spellStart"/>
+      <w:r>
+        <w:rPr>
+          <w:color w:val="auto"/>
+          <w:sz w:val="18"/>
+          <w:szCs w:val="18"/>
+          <w:shd w:val="clear" w:color="auto" w:fill="FBFBFB"/>
+        </w:rPr>
+        <w:t>Закоментировал</w:t>
+      </w:r>
+      <w:proofErr w:type="spellEnd"/>
     </w:p>
     <w:p>
       <w:pPr>
@@ -1105,8 +1614,19 @@
           <w:szCs w:val="18"/>
           <w:shd w:val="clear" w:color="auto" w:fill="FBFBFB"/>
         </w:rPr>
-        <w:t>Запуск ПК debug_handlers.py (Режим debug )</w:t>
-      </w:r>
+        <w:t xml:space="preserve">Запуск ПК debug_handlers.py (Режим </w:t>
+      </w:r>
+      <w:proofErr w:type="gramStart"/>
+      <w:r>
+        <w:rPr>
+          <w:color w:val="auto"/>
+          <w:sz w:val="18"/>
+          <w:szCs w:val="18"/>
+          <w:shd w:val="clear" w:color="auto" w:fill="FBFBFB"/>
+        </w:rPr>
+        <w:t>debug )</w:t>
+      </w:r>
+      <w:proofErr w:type="gramEnd"/>
     </w:p>
     <w:p>
       <w:pPr>
@@ -1127,7 +1647,87 @@
           <w:szCs w:val="18"/>
           <w:shd w:val="clear" w:color="auto" w:fill="FBFBFB"/>
         </w:rPr>
-        <w:t>В invcv_goods_on_new_object после объявления необходимости диалога – добавил запись в write_id_list и    write_list  id  и баркод соответственно  в invcv_goods_action из этих листов берут инфу (с конца листа) для заполнения данных</w:t>
+        <w:t xml:space="preserve">В </w:t>
+      </w:r>
+      <w:proofErr w:type="spellStart"/>
+      <w:r>
+        <w:rPr>
+          <w:color w:val="auto"/>
+          <w:sz w:val="18"/>
+          <w:szCs w:val="18"/>
+          <w:shd w:val="clear" w:color="auto" w:fill="FBFBFB"/>
+        </w:rPr>
+        <w:t>invcv</w:t>
+      </w:r>
+      <w:proofErr w:type="spellEnd"/>
+      <w:r>
+        <w:rPr>
+          <w:color w:val="auto"/>
+          <w:sz w:val="18"/>
+          <w:szCs w:val="18"/>
+          <w:shd w:val="clear" w:color="auto" w:fill="FBFBFB"/>
+        </w:rPr>
+        <w:t>_goods_on_new_object после объявления необходимости диалога – добавил запись в write_id_list и    write_</w:t>
+      </w:r>
+      <w:proofErr w:type="gramStart"/>
+      <w:r>
+        <w:rPr>
+          <w:color w:val="auto"/>
+          <w:sz w:val="18"/>
+          <w:szCs w:val="18"/>
+          <w:shd w:val="clear" w:color="auto" w:fill="FBFBFB"/>
+        </w:rPr>
+        <w:t>list  id</w:t>
+      </w:r>
+      <w:proofErr w:type="gramEnd"/>
+      <w:r>
+        <w:rPr>
+          <w:color w:val="auto"/>
+          <w:sz w:val="18"/>
+          <w:szCs w:val="18"/>
+          <w:shd w:val="clear" w:color="auto" w:fill="FBFBFB"/>
+        </w:rPr>
+        <w:t xml:space="preserve">  и </w:t>
+      </w:r>
+      <w:proofErr w:type="spellStart"/>
+      <w:r>
+        <w:rPr>
+          <w:color w:val="auto"/>
+          <w:sz w:val="18"/>
+          <w:szCs w:val="18"/>
+          <w:shd w:val="clear" w:color="auto" w:fill="FBFBFB"/>
+        </w:rPr>
+        <w:t>баркод</w:t>
+      </w:r>
+      <w:proofErr w:type="spellEnd"/>
+      <w:r>
+        <w:rPr>
+          <w:color w:val="auto"/>
+          <w:sz w:val="18"/>
+          <w:szCs w:val="18"/>
+          <w:shd w:val="clear" w:color="auto" w:fill="FBFBFB"/>
+        </w:rPr>
+        <w:t xml:space="preserve"> соответственно  в </w:t>
+      </w:r>
+      <w:proofErr w:type="spellStart"/>
+      <w:r>
+        <w:rPr>
+          <w:color w:val="auto"/>
+          <w:sz w:val="18"/>
+          <w:szCs w:val="18"/>
+          <w:shd w:val="clear" w:color="auto" w:fill="FBFBFB"/>
+        </w:rPr>
+        <w:t>invcv</w:t>
+      </w:r>
+      <w:proofErr w:type="spellEnd"/>
+      <w:r>
+        <w:rPr>
+          <w:color w:val="auto"/>
+          <w:sz w:val="18"/>
+          <w:szCs w:val="18"/>
+          <w:shd w:val="clear" w:color="auto" w:fill="FBFBFB"/>
+        </w:rPr>
+        <w:t>_goods_action из этих листов берут инфу (с конца листа) для заполнения данных</w:t>
       </w:r>
     </w:p>
     <w:p>
@@ -1149,7 +1749,27 @@
           <w:szCs w:val="18"/>
           <w:shd w:val="clear" w:color="auto" w:fill="FBFBFB"/>
         </w:rPr>
-        <w:t>В дебаг режиме на ПК работает</w:t>
+        <w:t xml:space="preserve">В </w:t>
+      </w:r>
+      <w:proofErr w:type="spellStart"/>
+      <w:r>
+        <w:rPr>
+          <w:color w:val="auto"/>
+          <w:sz w:val="18"/>
+          <w:szCs w:val="18"/>
+          <w:shd w:val="clear" w:color="auto" w:fill="FBFBFB"/>
+        </w:rPr>
+        <w:t>дебаг</w:t>
+      </w:r>
+      <w:proofErr w:type="spellEnd"/>
+      <w:r>
+        <w:rPr>
+          <w:color w:val="auto"/>
+          <w:sz w:val="18"/>
+          <w:szCs w:val="18"/>
+          <w:shd w:val="clear" w:color="auto" w:fill="FBFBFB"/>
+        </w:rPr>
+        <w:t xml:space="preserve"> режиме на ПК работает</w:t>
       </w:r>
     </w:p>
     <w:p>
@@ -1213,7 +1833,47 @@
           <w:szCs w:val="18"/>
           <w:shd w:val="clear" w:color="auto" w:fill="FBFBFB"/>
         </w:rPr>
-        <w:t xml:space="preserve"> вычленение из старой «ui» конфы старого Python файла </w:t>
+        <w:t xml:space="preserve"> вычленение из старой «</w:t>
+      </w:r>
+      <w:proofErr w:type="spellStart"/>
+      <w:r>
+        <w:rPr>
+          <w:color w:val="auto"/>
+          <w:sz w:val="18"/>
+          <w:szCs w:val="18"/>
+          <w:shd w:val="clear" w:color="auto" w:fill="FBFBFB"/>
+        </w:rPr>
+        <w:t>ui</w:t>
+      </w:r>
+      <w:proofErr w:type="spellEnd"/>
+      <w:r>
+        <w:rPr>
+          <w:color w:val="auto"/>
+          <w:sz w:val="18"/>
+          <w:szCs w:val="18"/>
+          <w:shd w:val="clear" w:color="auto" w:fill="FBFBFB"/>
+        </w:rPr>
+        <w:t xml:space="preserve">» </w:t>
+      </w:r>
+      <w:proofErr w:type="spellStart"/>
+      <w:r>
+        <w:rPr>
+          <w:color w:val="auto"/>
+          <w:sz w:val="18"/>
+          <w:szCs w:val="18"/>
+          <w:shd w:val="clear" w:color="auto" w:fill="FBFBFB"/>
+        </w:rPr>
+        <w:t>конфы</w:t>
+      </w:r>
+      <w:proofErr w:type="spellEnd"/>
+      <w:r>
+        <w:rPr>
+          <w:color w:val="auto"/>
+          <w:sz w:val="18"/>
+          <w:szCs w:val="18"/>
+          <w:shd w:val="clear" w:color="auto" w:fill="FBFBFB"/>
+        </w:rPr>
+        <w:t xml:space="preserve"> старого Python файла </w:t>
       </w:r>
     </w:p>
     <w:p>
@@ -1255,7 +1915,27 @@
           <w:szCs w:val="18"/>
           <w:shd w:val="clear" w:color="auto" w:fill="FBFBFB"/>
         </w:rPr>
-        <w:t xml:space="preserve"> возврат доработаного нового Python файла в конфигурацию</w:t>
+        <w:t xml:space="preserve"> возврат </w:t>
+      </w:r>
+      <w:proofErr w:type="spellStart"/>
+      <w:r>
+        <w:rPr>
+          <w:color w:val="auto"/>
+          <w:sz w:val="18"/>
+          <w:szCs w:val="18"/>
+          <w:shd w:val="clear" w:color="auto" w:fill="FBFBFB"/>
+        </w:rPr>
+        <w:t>доработаного</w:t>
+      </w:r>
+      <w:proofErr w:type="spellEnd"/>
+      <w:r>
+        <w:rPr>
+          <w:color w:val="auto"/>
+          <w:sz w:val="18"/>
+          <w:szCs w:val="18"/>
+          <w:shd w:val="clear" w:color="auto" w:fill="FBFBFB"/>
+        </w:rPr>
+        <w:t xml:space="preserve"> нового Python файла в конфигурацию</w:t>
       </w:r>
     </w:p>
     <w:p>
@@ -1276,8 +1956,59 @@
           <w:szCs w:val="18"/>
           <w:shd w:val="clear" w:color="auto" w:fill="FBFBFB"/>
         </w:rPr>
-        <w:t xml:space="preserve"> сравнение конфигураций старой с новой(для дебагера) – создание из старой конфы</w:t>
-      </w:r>
+        <w:t xml:space="preserve"> сравнение конфигураций старой с </w:t>
+      </w:r>
+      <w:proofErr w:type="gramStart"/>
+      <w:r>
+        <w:rPr>
+          <w:color w:val="auto"/>
+          <w:sz w:val="18"/>
+          <w:szCs w:val="18"/>
+          <w:shd w:val="clear" w:color="auto" w:fill="FBFBFB"/>
+        </w:rPr>
+        <w:t>новой(</w:t>
+      </w:r>
+      <w:proofErr w:type="gramEnd"/>
+      <w:r>
+        <w:rPr>
+          <w:color w:val="auto"/>
+          <w:sz w:val="18"/>
+          <w:szCs w:val="18"/>
+          <w:shd w:val="clear" w:color="auto" w:fill="FBFBFB"/>
+        </w:rPr>
+        <w:t xml:space="preserve">для </w:t>
+      </w:r>
+      <w:proofErr w:type="spellStart"/>
+      <w:r>
+        <w:rPr>
+          <w:color w:val="auto"/>
+          <w:sz w:val="18"/>
+          <w:szCs w:val="18"/>
+          <w:shd w:val="clear" w:color="auto" w:fill="FBFBFB"/>
+        </w:rPr>
+        <w:t>дебагера</w:t>
+      </w:r>
+      <w:proofErr w:type="spellEnd"/>
+      <w:r>
+        <w:rPr>
+          <w:color w:val="auto"/>
+          <w:sz w:val="18"/>
+          <w:szCs w:val="18"/>
+          <w:shd w:val="clear" w:color="auto" w:fill="FBFBFB"/>
+        </w:rPr>
+        <w:t xml:space="preserve">) – создание из старой </w:t>
+      </w:r>
+      <w:proofErr w:type="spellStart"/>
+      <w:r>
+        <w:rPr>
+          <w:color w:val="auto"/>
+          <w:sz w:val="18"/>
+          <w:szCs w:val="18"/>
+          <w:shd w:val="clear" w:color="auto" w:fill="FBFBFB"/>
+        </w:rPr>
+        <w:t>конфы</w:t>
+      </w:r>
+      <w:proofErr w:type="spellEnd"/>
       <w:r>
         <w:rPr>
           <w:color w:val="auto"/>
@@ -1306,8 +2037,19 @@
           <w:szCs w:val="18"/>
           <w:shd w:val="clear" w:color="auto" w:fill="FBFBFB"/>
         </w:rPr>
-        <w:t>Получилось – сделал новую конфу</w:t>
-      </w:r>
+        <w:t xml:space="preserve">Получилось – сделал новую </w:t>
+      </w:r>
+      <w:proofErr w:type="spellStart"/>
+      <w:r>
+        <w:rPr>
+          <w:color w:val="auto"/>
+          <w:sz w:val="18"/>
+          <w:szCs w:val="18"/>
+          <w:shd w:val="clear" w:color="auto" w:fill="FBFBFB"/>
+        </w:rPr>
+        <w:t>конфу</w:t>
+      </w:r>
+      <w:proofErr w:type="spellEnd"/>
       <w:r>
         <w:rPr>
           <w:color w:val="auto"/>
@@ -1330,20 +2072,27 @@
     <w:p>
       <w:pPr>
         <w:pStyle w:val="1"/>
-        <w:rPr>
-          <w:shd w:val="clear" w:color="auto" w:fill="FBFBFB"/>
-        </w:rPr>
-      </w:pPr>
-      <w:r>
-        <w:rPr>
-          <w:shd w:val="clear" w:color="auto" w:fill="FBFBFB"/>
-        </w:rPr>
-        <w:t>делаю п.3 «Меню (три точки) оставить – Инфу настройки, а остальное убрать. по</w:t>
-      </w:r>
-      <w:r>
-        <w:rPr>
-          <w:shd w:val="clear" w:color="auto" w:fill="FBFBFB"/>
-          <w:lang w:val="en-US"/>
+        <w:ind w:left="431" w:hanging="431"/>
+        <w:rPr>
+          <w:shd w:val="clear" w:color="auto" w:fill="FBFBFB"/>
+        </w:rPr>
+      </w:pPr>
+      <w:r>
+        <w:rPr>
+          <w:shd w:val="clear" w:color="auto" w:fill="FBFBFB"/>
+        </w:rPr>
+        <w:t xml:space="preserve">делаю п.3 «Меню (три точки) оставить – Инфу настройки, а остальное убрать. </w:t>
+      </w:r>
+      <w:proofErr w:type="spellStart"/>
+      <w:r>
+        <w:rPr>
+          <w:shd w:val="clear" w:color="auto" w:fill="FBFBFB"/>
+        </w:rPr>
+        <w:t>по</w:t>
+      </w:r>
+      <w:r>
+        <w:rPr>
+          <w:shd w:val="clear" w:color="auto" w:fill="FBFBFB"/>
         </w:rPr>
         <w:t>-</w:t>
       </w:r>
@@ -1353,6 +2102,7 @@
         </w:rPr>
         <w:t>Минимуму</w:t>
       </w:r>
+      <w:proofErr w:type="spellEnd"/>
     </w:p>
     <w:p>
       <w:pPr>
@@ -1373,7 +2123,67 @@
           <w:szCs w:val="18"/>
           <w:shd w:val="clear" w:color="auto" w:fill="FBFBFB"/>
         </w:rPr>
-        <w:t>в Конфе «23-03-06 Demo_SimpleStock10.ui» добавил пункт меню:</w:t>
+        <w:t xml:space="preserve">в </w:t>
+      </w:r>
+      <w:proofErr w:type="spellStart"/>
+      <w:r>
+        <w:rPr>
+          <w:color w:val="auto"/>
+          <w:sz w:val="18"/>
+          <w:szCs w:val="18"/>
+          <w:shd w:val="clear" w:color="auto" w:fill="FBFBFB"/>
+        </w:rPr>
+        <w:t>Конфе</w:t>
+      </w:r>
+      <w:proofErr w:type="spellEnd"/>
+      <w:r>
+        <w:rPr>
+          <w:color w:val="auto"/>
+          <w:sz w:val="18"/>
+          <w:szCs w:val="18"/>
+          <w:shd w:val="clear" w:color="auto" w:fill="FBFBFB"/>
+        </w:rPr>
+        <w:t xml:space="preserve"> «23-03-06 Demo_</w:t>
+      </w:r>
+      <w:proofErr w:type="spellStart"/>
+      <w:r>
+        <w:rPr>
+          <w:color w:val="auto"/>
+          <w:sz w:val="18"/>
+          <w:szCs w:val="18"/>
+          <w:shd w:val="clear" w:color="auto" w:fill="FBFBFB"/>
+        </w:rPr>
+        <w:t>SimpleStock</w:t>
+      </w:r>
+      <w:proofErr w:type="spellEnd"/>
+      <w:r>
+        <w:rPr>
+          <w:color w:val="auto"/>
+          <w:sz w:val="18"/>
+          <w:szCs w:val="18"/>
+          <w:shd w:val="clear" w:color="auto" w:fill="FBFBFB"/>
+        </w:rPr>
+        <w:t>10.</w:t>
+      </w:r>
+      <w:proofErr w:type="spellStart"/>
+      <w:r>
+        <w:rPr>
+          <w:color w:val="auto"/>
+          <w:sz w:val="18"/>
+          <w:szCs w:val="18"/>
+          <w:shd w:val="clear" w:color="auto" w:fill="FBFBFB"/>
+        </w:rPr>
+        <w:t>ui</w:t>
+      </w:r>
+      <w:proofErr w:type="spellEnd"/>
+      <w:r>
+        <w:rPr>
+          <w:color w:val="auto"/>
+          <w:sz w:val="18"/>
+          <w:szCs w:val="18"/>
+          <w:shd w:val="clear" w:color="auto" w:fill="FBFBFB"/>
+        </w:rPr>
+        <w:t>» добавил пункт меню:</w:t>
       </w:r>
       <w:r>
         <w:rPr>
@@ -1467,11 +2277,19 @@
           <w:shd w:val="clear" w:color="auto" w:fill="FBFBFB"/>
         </w:rPr>
       </w:pPr>
-      <w:r>
-        <w:rPr>
-          <w:shd w:val="clear" w:color="auto" w:fill="FBFBFB"/>
-        </w:rPr>
-        <w:t xml:space="preserve">п18 </w:t>
+      <w:proofErr w:type="gramStart"/>
+      <w:r>
+        <w:rPr>
+          <w:shd w:val="clear" w:color="auto" w:fill="FBFBFB"/>
+        </w:rPr>
+        <w:t>п18</w:t>
+      </w:r>
+      <w:proofErr w:type="gramEnd"/>
+      <w:r>
+        <w:rPr>
+          <w:shd w:val="clear" w:color="auto" w:fill="FBFBFB"/>
+        </w:rPr>
+        <w:t xml:space="preserve"> </w:t>
       </w:r>
       <w:r>
         <w:rPr>
@@ -1511,7 +2329,17 @@
           <w:szCs w:val="18"/>
           <w:shd w:val="clear" w:color="auto" w:fill="FBFBFB"/>
         </w:rPr>
-        <w:t>Пре копия перед изменениями</w:t>
+        <w:t xml:space="preserve">Пре копия перед </w:t>
+      </w:r>
+      <w:proofErr w:type="spellStart"/>
+      <w:r>
+        <w:rPr>
+          <w:color w:val="auto"/>
+          <w:sz w:val="18"/>
+          <w:szCs w:val="18"/>
+          <w:shd w:val="clear" w:color="auto" w:fill="FBFBFB"/>
+        </w:rPr>
+        <w:t>изменениями</w:t>
       </w:r>
       <w:r>
         <w:rPr>
@@ -1531,6 +2359,7 @@
         </w:rPr>
         <w:t>сравнил</w:t>
       </w:r>
+      <w:proofErr w:type="spellEnd"/>
     </w:p>
     <w:p>
       <w:pPr>
@@ -1551,7 +2380,47 @@
           <w:szCs w:val="18"/>
           <w:shd w:val="clear" w:color="auto" w:fill="FBFBFB"/>
         </w:rPr>
-        <w:t>проверил работоспособность конфы на ПК и КонфыOff</w:t>
+        <w:t xml:space="preserve">проверил работоспособность </w:t>
+      </w:r>
+      <w:proofErr w:type="spellStart"/>
+      <w:r>
+        <w:rPr>
+          <w:color w:val="auto"/>
+          <w:sz w:val="18"/>
+          <w:szCs w:val="18"/>
+          <w:shd w:val="clear" w:color="auto" w:fill="FBFBFB"/>
+        </w:rPr>
+        <w:t>конфы</w:t>
+      </w:r>
+      <w:proofErr w:type="spellEnd"/>
+      <w:r>
+        <w:rPr>
+          <w:color w:val="auto"/>
+          <w:sz w:val="18"/>
+          <w:szCs w:val="18"/>
+          <w:shd w:val="clear" w:color="auto" w:fill="FBFBFB"/>
+        </w:rPr>
+        <w:t xml:space="preserve"> на ПК и </w:t>
+      </w:r>
+      <w:proofErr w:type="spellStart"/>
+      <w:r>
+        <w:rPr>
+          <w:color w:val="auto"/>
+          <w:sz w:val="18"/>
+          <w:szCs w:val="18"/>
+          <w:shd w:val="clear" w:color="auto" w:fill="FBFBFB"/>
+        </w:rPr>
+        <w:t>Конфы</w:t>
+      </w:r>
+      <w:proofErr w:type="spellEnd"/>
+      <w:r>
+        <w:rPr>
+          <w:color w:val="auto"/>
+          <w:sz w:val="18"/>
+          <w:szCs w:val="18"/>
+          <w:shd w:val="clear" w:color="auto" w:fill="FBFBFB"/>
+        </w:rPr>
+        <w:t>Off</w:t>
       </w:r>
     </w:p>
     <w:p>
@@ -1616,6 +2485,7 @@
         </w:rPr>
         <w:t xml:space="preserve"> “</w:t>
       </w:r>
+      <w:proofErr w:type="spellStart"/>
       <w:r>
         <w:rPr>
           <w:rFonts w:asciiTheme="majorHAnsi" w:hAnsiTheme="majorHAnsi" w:cstheme="majorBidi"/>
@@ -1626,6 +2496,7 @@
         </w:rPr>
         <w:t>stock_on_create</w:t>
       </w:r>
+      <w:proofErr w:type="spellEnd"/>
       <w:r>
         <w:rPr>
           <w:rFonts w:asciiTheme="majorHAnsi" w:hAnsiTheme="majorHAnsi" w:cstheme="majorBidi"/>
@@ -1746,8 +2617,9 @@
           <w:szCs w:val="8"/>
           <w:lang w:val="en-US"/>
         </w:rPr>
-        <w:t>, ifnull(sum(qty),0) as qty, SW_Goods.unit as unit</w:t>
-      </w:r>
+        <w:t xml:space="preserve">, </w:t>
+      </w:r>
+      <w:proofErr w:type="spellStart"/>
       <w:r>
         <w:rPr>
           <w:b/>
@@ -1757,8 +2629,175 @@
           <w:szCs w:val="8"/>
           <w:lang w:val="en-US"/>
         </w:rPr>
+        <w:t>ifnull</w:t>
+      </w:r>
+      <w:proofErr w:type="spellEnd"/>
+      <w:r>
+        <w:rPr>
+          <w:b/>
+          <w:bCs/>
+          <w:color w:val="008000"/>
+          <w:sz w:val="8"/>
+          <w:szCs w:val="8"/>
+          <w:lang w:val="en-US"/>
+        </w:rPr>
+        <w:t xml:space="preserve">(sum(qty),0) as qty, </w:t>
+      </w:r>
+      <w:proofErr w:type="spellStart"/>
+      <w:r>
+        <w:rPr>
+          <w:b/>
+          <w:bCs/>
+          <w:color w:val="008000"/>
+          <w:sz w:val="8"/>
+          <w:szCs w:val="8"/>
+          <w:lang w:val="en-US"/>
+        </w:rPr>
+        <w:t>SW_Goods.unit</w:t>
+      </w:r>
+      <w:proofErr w:type="spellEnd"/>
+      <w:r>
+        <w:rPr>
+          <w:b/>
+          <w:bCs/>
+          <w:color w:val="008000"/>
+          <w:sz w:val="8"/>
+          <w:szCs w:val="8"/>
+          <w:lang w:val="en-US"/>
+        </w:rPr>
+        <w:t xml:space="preserve"> as unit</w:t>
+      </w:r>
+      <w:r>
+        <w:rPr>
+          <w:b/>
+          <w:bCs/>
+          <w:color w:val="008000"/>
+          <w:sz w:val="8"/>
+          <w:szCs w:val="8"/>
+          <w:lang w:val="en-US"/>
+        </w:rPr>
         <w:br/>
-        <w:t>FROM SW_Account LEFT JOIN SW_Goods ON SW_Account.sku=SW_Goods.id LEFT JOIN SW_Cells ON SW_Account.cell=SW_Cells.id GROUP BY SW_Goods.name ,SW_Cells.name HAVING ifnull(sum(qty),0)&lt;&gt;0'''</w:t>
+        <w:t xml:space="preserve">FROM </w:t>
+      </w:r>
+      <w:proofErr w:type="spellStart"/>
+      <w:r>
+        <w:rPr>
+          <w:b/>
+          <w:bCs/>
+          <w:color w:val="008000"/>
+          <w:sz w:val="8"/>
+          <w:szCs w:val="8"/>
+          <w:lang w:val="en-US"/>
+        </w:rPr>
+        <w:t>SW_Account</w:t>
+      </w:r>
+      <w:proofErr w:type="spellEnd"/>
+      <w:r>
+        <w:rPr>
+          <w:b/>
+          <w:bCs/>
+          <w:color w:val="008000"/>
+          <w:sz w:val="8"/>
+          <w:szCs w:val="8"/>
+          <w:lang w:val="en-US"/>
+        </w:rPr>
+        <w:t xml:space="preserve"> LEFT JOIN </w:t>
+      </w:r>
+      <w:proofErr w:type="spellStart"/>
+      <w:r>
+        <w:rPr>
+          <w:b/>
+          <w:bCs/>
+          <w:color w:val="008000"/>
+          <w:sz w:val="8"/>
+          <w:szCs w:val="8"/>
+          <w:lang w:val="en-US"/>
+        </w:rPr>
+        <w:t>SW_Goods</w:t>
+      </w:r>
+      <w:proofErr w:type="spellEnd"/>
+      <w:r>
+        <w:rPr>
+          <w:b/>
+          <w:bCs/>
+          <w:color w:val="008000"/>
+          <w:sz w:val="8"/>
+          <w:szCs w:val="8"/>
+          <w:lang w:val="en-US"/>
+        </w:rPr>
+        <w:t xml:space="preserve"> ON SW_Account.sku=SW_Goods.id LEFT JOIN </w:t>
+      </w:r>
+      <w:proofErr w:type="spellStart"/>
+      <w:r>
+        <w:rPr>
+          <w:b/>
+          <w:bCs/>
+          <w:color w:val="008000"/>
+          <w:sz w:val="8"/>
+          <w:szCs w:val="8"/>
+          <w:lang w:val="en-US"/>
+        </w:rPr>
+        <w:t>SW_Cells</w:t>
+      </w:r>
+      <w:proofErr w:type="spellEnd"/>
+      <w:r>
+        <w:rPr>
+          <w:b/>
+          <w:bCs/>
+          <w:color w:val="008000"/>
+          <w:sz w:val="8"/>
+          <w:szCs w:val="8"/>
+          <w:lang w:val="en-US"/>
+        </w:rPr>
+        <w:t xml:space="preserve"> ON SW_Account.cell=SW_Cells.id GROUP BY </w:t>
+      </w:r>
+      <w:proofErr w:type="gramStart"/>
+      <w:r>
+        <w:rPr>
+          <w:b/>
+          <w:bCs/>
+          <w:color w:val="008000"/>
+          <w:sz w:val="8"/>
+          <w:szCs w:val="8"/>
+          <w:lang w:val="en-US"/>
+        </w:rPr>
+        <w:t>SW_Goods.name ,</w:t>
+      </w:r>
+      <w:proofErr w:type="gramEnd"/>
+      <w:r>
+        <w:rPr>
+          <w:b/>
+          <w:bCs/>
+          <w:color w:val="008000"/>
+          <w:sz w:val="8"/>
+          <w:szCs w:val="8"/>
+          <w:lang w:val="en-US"/>
+        </w:rPr>
+        <w:t xml:space="preserve">SW_Cells.name HAVING </w:t>
+      </w:r>
+      <w:proofErr w:type="spellStart"/>
+      <w:r>
+        <w:rPr>
+          <w:b/>
+          <w:bCs/>
+          <w:color w:val="008000"/>
+          <w:sz w:val="8"/>
+          <w:szCs w:val="8"/>
+          <w:lang w:val="en-US"/>
+        </w:rPr>
+        <w:t>ifnull</w:t>
+      </w:r>
+      <w:proofErr w:type="spellEnd"/>
+      <w:r>
+        <w:rPr>
+          <w:b/>
+          <w:bCs/>
+          <w:color w:val="008000"/>
+          <w:sz w:val="8"/>
+          <w:szCs w:val="8"/>
+          <w:lang w:val="en-US"/>
+        </w:rPr>
+        <w:t>(sum(qty),0)&lt;&gt;0'''</w:t>
       </w:r>
       <w:r>
         <w:rPr>
@@ -1780,17 +2819,252 @@
           <w:sz w:val="18"/>
           <w:szCs w:val="18"/>
           <w:shd w:val="clear" w:color="auto" w:fill="FBFBFB"/>
-          <w:lang w:val="en-US"/>
-        </w:rPr>
-      </w:pPr>
-    </w:p>
-    <w:p>
-      <w:pPr>
-        <w:rPr>
-          <w:lang w:val="en-US"/>
-        </w:rPr>
-      </w:pPr>
-    </w:p>
+        </w:rPr>
+      </w:pPr>
+      <w:r>
+        <w:rPr>
+          <w:color w:val="auto"/>
+          <w:sz w:val="18"/>
+          <w:szCs w:val="18"/>
+          <w:shd w:val="clear" w:color="auto" w:fill="FBFBFB"/>
+        </w:rPr>
+        <w:t xml:space="preserve">Проверил работу на </w:t>
+      </w:r>
+      <w:proofErr w:type="spellStart"/>
+      <w:r>
+        <w:rPr>
+          <w:color w:val="auto"/>
+          <w:sz w:val="18"/>
+          <w:szCs w:val="18"/>
+          <w:shd w:val="clear" w:color="auto" w:fill="FBFBFB"/>
+        </w:rPr>
+        <w:t>КонфПК</w:t>
+      </w:r>
+      <w:proofErr w:type="spellEnd"/>
+    </w:p>
+    <w:p>
+      <w:pPr>
+        <w:pStyle w:val="2"/>
+        <w:spacing w:before="0" w:line="240" w:lineRule="auto"/>
+        <w:ind w:left="578" w:hanging="578"/>
+        <w:rPr>
+          <w:color w:val="auto"/>
+          <w:sz w:val="18"/>
+          <w:szCs w:val="18"/>
+          <w:shd w:val="clear" w:color="auto" w:fill="FBFBFB"/>
+        </w:rPr>
+      </w:pPr>
+      <w:r>
+        <w:rPr>
+          <w:color w:val="auto"/>
+          <w:sz w:val="18"/>
+          <w:szCs w:val="18"/>
+          <w:shd w:val="clear" w:color="auto" w:fill="FBFBFB"/>
+        </w:rPr>
+        <w:t>добавил</w:t>
+      </w:r>
+      <w:r>
+        <w:rPr>
+          <w:color w:val="auto"/>
+          <w:sz w:val="18"/>
+          <w:szCs w:val="18"/>
+          <w:shd w:val="clear" w:color="auto" w:fill="FBFBFB"/>
+        </w:rPr>
+        <w:t xml:space="preserve"> изменения в </w:t>
+      </w:r>
+      <w:proofErr w:type="spellStart"/>
+      <w:r>
+        <w:rPr>
+          <w:color w:val="auto"/>
+          <w:sz w:val="18"/>
+          <w:szCs w:val="18"/>
+          <w:shd w:val="clear" w:color="auto" w:fill="FBFBFB"/>
+        </w:rPr>
+        <w:t>pyHandlers</w:t>
+      </w:r>
+      <w:proofErr w:type="spellEnd"/>
+      <w:r>
+        <w:rPr>
+          <w:color w:val="auto"/>
+          <w:sz w:val="18"/>
+          <w:szCs w:val="18"/>
+          <w:shd w:val="clear" w:color="auto" w:fill="FBFBFB"/>
+        </w:rPr>
+        <w:t xml:space="preserve"> на </w:t>
+      </w:r>
+      <w:proofErr w:type="spellStart"/>
+      <w:r>
+        <w:rPr>
+          <w:color w:val="auto"/>
+          <w:sz w:val="18"/>
+          <w:szCs w:val="18"/>
+          <w:shd w:val="clear" w:color="auto" w:fill="FBFBFB"/>
+        </w:rPr>
+        <w:t>КонфOFF</w:t>
+      </w:r>
+      <w:proofErr w:type="spellEnd"/>
+      <w:r>
+        <w:rPr>
+          <w:color w:val="auto"/>
+          <w:sz w:val="18"/>
+          <w:szCs w:val="18"/>
+          <w:shd w:val="clear" w:color="auto" w:fill="FBFBFB"/>
+        </w:rPr>
+        <w:t xml:space="preserve"> и внедрил через </w:t>
+      </w:r>
+      <w:r>
+        <w:rPr>
+          <w:color w:val="auto"/>
+          <w:sz w:val="18"/>
+          <w:szCs w:val="18"/>
+          <w:shd w:val="clear" w:color="auto" w:fill="FBFBFB"/>
+        </w:rPr>
+        <w:t xml:space="preserve">Base64 </w:t>
+      </w:r>
+      <w:r>
+        <w:rPr>
+          <w:color w:val="auto"/>
+          <w:sz w:val="18"/>
+          <w:szCs w:val="18"/>
+          <w:shd w:val="clear" w:color="auto" w:fill="FBFBFB"/>
+        </w:rPr>
+        <w:t xml:space="preserve">в </w:t>
+      </w:r>
+      <w:r>
+        <w:rPr>
+          <w:color w:val="auto"/>
+          <w:sz w:val="18"/>
+          <w:szCs w:val="18"/>
+          <w:shd w:val="clear" w:color="auto" w:fill="FBFBFB"/>
+        </w:rPr>
+        <w:t>.</w:t>
+      </w:r>
+      <w:proofErr w:type="spellStart"/>
+      <w:r>
+        <w:rPr>
+          <w:color w:val="auto"/>
+          <w:sz w:val="18"/>
+          <w:szCs w:val="18"/>
+          <w:shd w:val="clear" w:color="auto" w:fill="FBFBFB"/>
+        </w:rPr>
+        <w:t>ui</w:t>
+      </w:r>
+      <w:proofErr w:type="spellEnd"/>
+      <w:r>
+        <w:rPr>
+          <w:color w:val="auto"/>
+          <w:sz w:val="18"/>
+          <w:szCs w:val="18"/>
+          <w:shd w:val="clear" w:color="auto" w:fill="FBFBFB"/>
+        </w:rPr>
+        <w:t>-</w:t>
+      </w:r>
+      <w:r>
+        <w:rPr>
+          <w:color w:val="auto"/>
+          <w:sz w:val="18"/>
+          <w:szCs w:val="18"/>
+          <w:shd w:val="clear" w:color="auto" w:fill="FBFBFB"/>
+        </w:rPr>
+        <w:t xml:space="preserve">файл </w:t>
+      </w:r>
+      <w:proofErr w:type="spellStart"/>
+      <w:r>
+        <w:rPr>
+          <w:color w:val="auto"/>
+          <w:sz w:val="18"/>
+          <w:szCs w:val="18"/>
+          <w:shd w:val="clear" w:color="auto" w:fill="FBFBFB"/>
+        </w:rPr>
+        <w:t>конфы</w:t>
+      </w:r>
+      <w:proofErr w:type="spellEnd"/>
+      <w:r>
+        <w:rPr>
+          <w:color w:val="auto"/>
+          <w:sz w:val="18"/>
+          <w:szCs w:val="18"/>
+          <w:shd w:val="clear" w:color="auto" w:fill="FBFBFB"/>
+        </w:rPr>
+        <w:t xml:space="preserve"> </w:t>
+      </w:r>
+      <w:r>
+        <w:rPr>
+          <w:color w:val="auto"/>
+          <w:sz w:val="18"/>
+          <w:szCs w:val="18"/>
+          <w:shd w:val="clear" w:color="auto" w:fill="FBFBFB"/>
+        </w:rPr>
+        <w:t>23-03-14 Demo_SimpleStock12.ui</w:t>
+      </w:r>
+    </w:p>
+    <w:p>
+      <w:pPr>
+        <w:pStyle w:val="2"/>
+        <w:spacing w:before="0" w:line="240" w:lineRule="auto"/>
+        <w:ind w:left="578" w:hanging="578"/>
+        <w:rPr>
+          <w:color w:val="auto"/>
+          <w:sz w:val="18"/>
+          <w:szCs w:val="18"/>
+          <w:shd w:val="clear" w:color="auto" w:fill="FBFBFB"/>
+        </w:rPr>
+      </w:pPr>
+      <w:r>
+        <w:rPr>
+          <w:color w:val="auto"/>
+          <w:sz w:val="18"/>
+          <w:szCs w:val="18"/>
+          <w:shd w:val="clear" w:color="auto" w:fill="FBFBFB"/>
+        </w:rPr>
+        <w:t>проверил</w:t>
+      </w:r>
+    </w:p>
+    <w:p>
+      <w:pPr>
+        <w:pStyle w:val="2"/>
+        <w:spacing w:before="0" w:line="240" w:lineRule="auto"/>
+        <w:ind w:left="578" w:hanging="578"/>
+        <w:rPr>
+          <w:color w:val="auto"/>
+          <w:sz w:val="18"/>
+          <w:szCs w:val="18"/>
+          <w:shd w:val="clear" w:color="auto" w:fill="FBFBFB"/>
+        </w:rPr>
+      </w:pPr>
+      <w:proofErr w:type="spellStart"/>
+      <w:r>
+        <w:rPr>
+          <w:color w:val="auto"/>
+          <w:sz w:val="18"/>
+          <w:szCs w:val="18"/>
+          <w:shd w:val="clear" w:color="auto" w:fill="FBFBFB"/>
+        </w:rPr>
+        <w:t>добавл</w:t>
+      </w:r>
+      <w:proofErr w:type="spellEnd"/>
+      <w:r>
+        <w:rPr>
+          <w:color w:val="auto"/>
+          <w:sz w:val="18"/>
+          <w:szCs w:val="18"/>
+          <w:shd w:val="clear" w:color="auto" w:fill="FBFBFB"/>
+        </w:rPr>
+        <w:t xml:space="preserve"> на </w:t>
+      </w:r>
+      <w:proofErr w:type="spellStart"/>
+      <w:r>
+        <w:rPr>
+          <w:color w:val="auto"/>
+          <w:sz w:val="18"/>
+          <w:szCs w:val="18"/>
+          <w:shd w:val="clear" w:color="auto" w:fill="FBFBFB"/>
+        </w:rPr>
+        <w:t>gitHub</w:t>
+      </w:r>
+      <w:proofErr w:type="spellEnd"/>
+    </w:p>
+    <w:p/>
     <w:p>
       <w:pPr>
         <w:pStyle w:val="a3"/>
@@ -1801,7 +3075,6 @@
           <w:sz w:val="18"/>
           <w:szCs w:val="18"/>
           <w:shd w:val="clear" w:color="auto" w:fill="FBFBFB"/>
-          <w:lang w:val="en-US"/>
         </w:rPr>
       </w:pPr>
     </w:p>
@@ -1815,7 +3088,6 @@
           <w:sz w:val="18"/>
           <w:szCs w:val="18"/>
           <w:shd w:val="clear" w:color="auto" w:fill="FBFBFB"/>
-          <w:lang w:val="en-US"/>
         </w:rPr>
       </w:pPr>
     </w:p>
@@ -1829,7 +3101,6 @@
           <w:sz w:val="18"/>
           <w:szCs w:val="18"/>
           <w:shd w:val="clear" w:color="auto" w:fill="FBFBFB"/>
-          <w:lang w:val="en-US"/>
         </w:rPr>
       </w:pPr>
     </w:p>
@@ -1843,7 +3114,6 @@
           <w:sz w:val="18"/>
           <w:szCs w:val="18"/>
           <w:shd w:val="clear" w:color="auto" w:fill="FBFBFB"/>
-          <w:lang w:val="en-US"/>
         </w:rPr>
       </w:pPr>
     </w:p>
@@ -1855,7 +3125,6 @@
           <w:sz w:val="18"/>
           <w:szCs w:val="18"/>
           <w:shd w:val="clear" w:color="auto" w:fill="FBFBFB"/>
-          <w:lang w:val="en-US"/>
         </w:rPr>
       </w:pPr>
     </w:p>
@@ -1869,6 +3138,7 @@
         <w:ind w:left="432"/>
       </w:pPr>
       <w:r>
+        <w:lastRenderedPageBreak/>
         <w:t>Не</w:t>
       </w:r>
       <w:r>
@@ -1901,6 +3171,7 @@
         </w:rPr>
         <w:t xml:space="preserve">Добавить в </w:t>
       </w:r>
+      <w:proofErr w:type="spellStart"/>
       <w:r>
         <w:rPr>
           <w:color w:val="000000"/>
@@ -1911,6 +3182,7 @@
         </w:rPr>
         <w:t>drawio</w:t>
       </w:r>
+      <w:proofErr w:type="spellEnd"/>
       <w:r>
         <w:rPr>
           <w:color w:val="000000"/>
@@ -1932,6 +3204,7 @@
       <w:r>
         <w:t xml:space="preserve"> </w:t>
       </w:r>
+      <w:proofErr w:type="spellStart"/>
       <w:r>
         <w:rPr>
           <w:color w:val="000000"/>
@@ -1941,6 +3214,7 @@
         </w:rPr>
         <w:t>units_input</w:t>
       </w:r>
+      <w:proofErr w:type="spellEnd"/>
       <w:r>
         <w:rPr>
           <w:color w:val="000000"/>
@@ -1983,12 +3257,14 @@
       <w:r>
         <w:t xml:space="preserve"> </w:t>
       </w:r>
+      <w:proofErr w:type="spellStart"/>
       <w:r>
         <w:rPr>
           <w:lang w:val="en-US"/>
         </w:rPr>
         <w:t>SimplUI</w:t>
       </w:r>
+      <w:proofErr w:type="spellEnd"/>
       <w:r>
         <w:rPr>
           <w:color w:val="000000"/>
@@ -2520,6 +3796,15 @@
     <w:abstractNumId w:val="1"/>
   </w:num>
   <w:num w:numId="22" w16cid:durableId="1979723566">
+    <w:abstractNumId w:val="1"/>
+  </w:num>
+  <w:num w:numId="23" w16cid:durableId="174266143">
+    <w:abstractNumId w:val="1"/>
+  </w:num>
+  <w:num w:numId="24" w16cid:durableId="1489519982">
+    <w:abstractNumId w:val="1"/>
+  </w:num>
+  <w:num w:numId="25" w16cid:durableId="745372531">
     <w:abstractNumId w:val="1"/>
   </w:num>
 </w:numbering>

</xml_diff>

<commit_message>
Step 11 fix error №7 cancel enter values below zero in screen "outcome_qty_input" shipment of goods from the warehouse for ConfPC and ConfOff (23-03-14 Demo_SimpleStock14.ui)
</commit_message>
<xml_diff>
--- a/23-03-03 Список доработок.docx
+++ b/23-03-03 Список доработок.docx
@@ -51,22 +51,32 @@
         </w:numPr>
       </w:pPr>
       <w:r>
+        <w:rPr>
+          <w:sz w:val="12"/>
+          <w:szCs w:val="12"/>
+        </w:rPr>
         <w:t xml:space="preserve"> </w:t>
       </w:r>
       <w:r>
         <w:rPr>
+          <w:sz w:val="12"/>
+          <w:szCs w:val="12"/>
           <w:highlight w:val="green"/>
         </w:rPr>
         <w:t>Меню: Инвентаризация – при вводе второго пункта товара появля</w:t>
       </w:r>
       <w:r>
         <w:rPr>
+          <w:sz w:val="12"/>
+          <w:szCs w:val="12"/>
           <w:highlight w:val="green"/>
         </w:rPr>
         <w:t>ется</w:t>
       </w:r>
       <w:r>
         <w:rPr>
+          <w:sz w:val="12"/>
+          <w:szCs w:val="12"/>
           <w:highlight w:val="green"/>
         </w:rPr>
         <w:t xml:space="preserve"> ошибка</w:t>
@@ -79,9 +89,9 @@
           <w:noProof/>
         </w:rPr>
         <w:drawing>
-          <wp:inline distT="0" distB="0" distL="0" distR="0" wp14:anchorId="0CD1E380" wp14:editId="52539592">
-            <wp:extent cx="1700784" cy="2593097"/>
-            <wp:effectExtent l="0" t="0" r="0" b="0"/>
+          <wp:inline distT="0" distB="0" distL="0" distR="0" wp14:anchorId="0CD1E380" wp14:editId="77423C91">
+            <wp:extent cx="339615" cy="517793"/>
+            <wp:effectExtent l="0" t="0" r="3810" b="0"/>
             <wp:docPr id="1" name="Рисунок 1"/>
             <wp:cNvGraphicFramePr>
               <a:graphicFrameLocks xmlns:a="http://schemas.openxmlformats.org/drawingml/2006/main" noChangeAspect="1"/>
@@ -102,7 +112,7 @@
                   <pic:spPr>
                     <a:xfrm>
                       <a:off x="0" y="0"/>
-                      <a:ext cx="1703866" cy="2597796"/>
+                      <a:ext cx="346244" cy="527900"/>
                     </a:xfrm>
                     <a:prstGeom prst="rect">
                       <a:avLst/>
@@ -122,12 +132,27 @@
           <w:ilvl w:val="0"/>
           <w:numId w:val="1"/>
         </w:numPr>
-      </w:pPr>
-      <w:r>
+        <w:rPr>
+          <w:sz w:val="12"/>
+          <w:szCs w:val="12"/>
+          <w:highlight w:val="green"/>
+        </w:rPr>
+      </w:pPr>
+      <w:r>
+        <w:rPr>
+          <w:sz w:val="12"/>
+          <w:szCs w:val="12"/>
+          <w:highlight w:val="green"/>
+        </w:rPr>
         <w:t xml:space="preserve">Меню (три точки) оставить – Инфу настройки, а остальное убрать. по </w:t>
       </w:r>
       <w:proofErr w:type="spellStart"/>
       <w:r>
+        <w:rPr>
+          <w:sz w:val="12"/>
+          <w:szCs w:val="12"/>
+          <w:highlight w:val="green"/>
+        </w:rPr>
         <w:t>Минимому</w:t>
       </w:r>
       <w:proofErr w:type="spellEnd"/>
@@ -194,40 +219,90 @@
           <w:ilvl w:val="0"/>
           <w:numId w:val="1"/>
         </w:numPr>
-      </w:pPr>
-      <w:r>
-        <w:t>Нижнее меню «</w:t>
-      </w:r>
-      <w:proofErr w:type="gramStart"/>
-      <w:r>
-        <w:t>колокольчик»(</w:t>
-      </w:r>
-      <w:proofErr w:type="gramEnd"/>
-      <w:r>
+        <w:rPr>
+          <w:sz w:val="12"/>
+          <w:szCs w:val="12"/>
+          <w:highlight w:val="green"/>
+        </w:rPr>
+      </w:pPr>
+      <w:r>
+        <w:rPr>
+          <w:sz w:val="12"/>
+          <w:szCs w:val="12"/>
+          <w:highlight w:val="green"/>
+        </w:rPr>
+        <w:t>Нижнее меню «колокольчик»(</w:t>
+      </w:r>
+      <w:r>
+        <w:rPr>
+          <w:sz w:val="12"/>
+          <w:szCs w:val="12"/>
+          <w:highlight w:val="green"/>
+        </w:rPr>
         <w:t>уведомления/Задачи</w:t>
       </w:r>
       <w:r>
+        <w:rPr>
+          <w:sz w:val="12"/>
+          <w:szCs w:val="12"/>
+          <w:highlight w:val="green"/>
+        </w:rPr>
         <w:t>)</w:t>
       </w:r>
       <w:r>
+        <w:rPr>
+          <w:sz w:val="12"/>
+          <w:szCs w:val="12"/>
+          <w:highlight w:val="green"/>
+        </w:rPr>
         <w:t>,</w:t>
       </w:r>
       <w:r>
+        <w:rPr>
+          <w:sz w:val="12"/>
+          <w:szCs w:val="12"/>
+          <w:highlight w:val="green"/>
+        </w:rPr>
         <w:t xml:space="preserve"> </w:t>
       </w:r>
       <w:r>
+        <w:rPr>
+          <w:sz w:val="12"/>
+          <w:szCs w:val="12"/>
+          <w:highlight w:val="green"/>
+        </w:rPr>
         <w:t>«домик»(домой</w:t>
       </w:r>
       <w:r>
+        <w:rPr>
+          <w:sz w:val="12"/>
+          <w:szCs w:val="12"/>
+          <w:highlight w:val="green"/>
+        </w:rPr>
         <w:t>/Процессы</w:t>
       </w:r>
       <w:r>
+        <w:rPr>
+          <w:sz w:val="12"/>
+          <w:szCs w:val="12"/>
+          <w:highlight w:val="green"/>
+        </w:rPr>
         <w:t>)</w:t>
       </w:r>
       <w:r>
+        <w:rPr>
+          <w:sz w:val="12"/>
+          <w:szCs w:val="12"/>
+          <w:highlight w:val="green"/>
+        </w:rPr>
         <w:t xml:space="preserve"> – удалить</w:t>
       </w:r>
       <w:r>
+        <w:rPr>
+          <w:sz w:val="12"/>
+          <w:szCs w:val="12"/>
+          <w:highlight w:val="green"/>
+        </w:rPr>
         <w:t xml:space="preserve"> ; «чат»-Оставить;</w:t>
       </w:r>
     </w:p>
@@ -240,15 +315,7 @@
         </w:numPr>
       </w:pPr>
       <w:r>
-        <w:t xml:space="preserve">Верхняя </w:t>
-      </w:r>
-      <w:proofErr w:type="gramStart"/>
-      <w:r>
-        <w:t>строчка</w:t>
-      </w:r>
-      <w:proofErr w:type="gramEnd"/>
-      <w:r>
-        <w:t xml:space="preserve"> Заменить «</w:t>
+        <w:t>Верхняя строчка Заменить «</w:t>
       </w:r>
       <w:r>
         <w:rPr>
@@ -284,26 +351,19 @@
         </w:numPr>
       </w:pPr>
       <w:r>
-        <w:t xml:space="preserve">Что делать с «ОТРИЦАТЕЛЬНЫМ» количеством </w:t>
-      </w:r>
-      <w:proofErr w:type="gramStart"/>
-      <w:r>
-        <w:t>товара .</w:t>
-      </w:r>
-      <w:proofErr w:type="gramEnd"/>
-      <w:r>
-        <w:t xml:space="preserve"> Оно появляется при «отгрузке» и при «Инвентаризации» </w:t>
-      </w:r>
-      <w:r>
-        <w:t xml:space="preserve">- ОТМЕНИТЬ весь ввод количества товара. Сообщение «Отгружено </w:t>
-      </w:r>
-      <w:proofErr w:type="gramStart"/>
-      <w:r>
-        <w:t>больше</w:t>
-      </w:r>
-      <w:proofErr w:type="gramEnd"/>
-      <w:r>
-        <w:t xml:space="preserve"> чем было в наличии»</w:t>
+        <w:t xml:space="preserve">Что </w:t>
+      </w:r>
+      <w:r>
+        <w:rPr>
+          <w:highlight w:val="green"/>
+        </w:rPr>
+        <w:t>делать</w:t>
+      </w:r>
+      <w:r>
+        <w:t xml:space="preserve"> с «ОТРИЦАТЕЛЬНЫМ» количеством товара . Оно появляется при «отгрузке» и при «Инвентаризации» </w:t>
+      </w:r>
+      <w:r>
+        <w:t>- ОТМЕНИТЬ весь ввод количества товара. Сообщение «Отгружено больше чем было в наличии»</w:t>
       </w:r>
     </w:p>
     <w:p>
@@ -413,11 +473,15 @@
           <w:numId w:val="1"/>
         </w:numPr>
         <w:rPr>
+          <w:sz w:val="12"/>
+          <w:szCs w:val="12"/>
           <w:highlight w:val="green"/>
         </w:rPr>
       </w:pPr>
       <w:r>
         <w:rPr>
+          <w:sz w:val="12"/>
+          <w:szCs w:val="12"/>
           <w:highlight w:val="green"/>
         </w:rPr>
         <w:t>при записи количества товара (</w:t>
@@ -426,8 +490,8 @@
         <w:rPr>
           <w:rFonts w:ascii="Helvetica" w:hAnsi="Helvetica"/>
           <w:color w:val="000000"/>
-          <w:sz w:val="18"/>
-          <w:szCs w:val="18"/>
+          <w:sz w:val="12"/>
+          <w:szCs w:val="12"/>
           <w:highlight w:val="green"/>
           <w:shd w:val="clear" w:color="auto" w:fill="FBFBFB"/>
         </w:rPr>
@@ -438,8 +502,8 @@
         <w:rPr>
           <w:rFonts w:ascii="Helvetica" w:hAnsi="Helvetica"/>
           <w:color w:val="000000"/>
-          <w:sz w:val="18"/>
-          <w:szCs w:val="18"/>
+          <w:sz w:val="12"/>
+          <w:szCs w:val="12"/>
           <w:highlight w:val="green"/>
           <w:shd w:val="clear" w:color="auto" w:fill="FBFBFB"/>
         </w:rPr>
@@ -448,6 +512,8 @@
       <w:proofErr w:type="spellEnd"/>
       <w:r>
         <w:rPr>
+          <w:sz w:val="12"/>
+          <w:szCs w:val="12"/>
           <w:highlight w:val="green"/>
         </w:rPr>
         <w:t xml:space="preserve">) при инвентаризации (режим запуск с ПК) происходит запись только первого введенного товара (нижнего </w:t>
@@ -455,6 +521,8 @@
       <w:proofErr w:type="spellStart"/>
       <w:r>
         <w:rPr>
+          <w:sz w:val="12"/>
+          <w:szCs w:val="12"/>
           <w:highlight w:val="green"/>
         </w:rPr>
         <w:t>баркода</w:t>
@@ -462,6 +530,8 @@
       <w:proofErr w:type="spellEnd"/>
       <w:r>
         <w:rPr>
+          <w:sz w:val="12"/>
+          <w:szCs w:val="12"/>
           <w:highlight w:val="green"/>
         </w:rPr>
         <w:t xml:space="preserve"> на </w:t>
@@ -469,6 +539,8 @@
       <w:proofErr w:type="spellStart"/>
       <w:r>
         <w:rPr>
+          <w:sz w:val="12"/>
+          <w:szCs w:val="12"/>
           <w:highlight w:val="green"/>
         </w:rPr>
         <w:t>отсканеном</w:t>
@@ -476,6 +548,8 @@
       <w:proofErr w:type="spellEnd"/>
       <w:r>
         <w:rPr>
+          <w:sz w:val="12"/>
+          <w:szCs w:val="12"/>
           <w:highlight w:val="green"/>
         </w:rPr>
         <w:t xml:space="preserve"> изображении)</w:t>
@@ -489,11 +563,15 @@
           <w:numId w:val="1"/>
         </w:numPr>
         <w:rPr>
+          <w:sz w:val="12"/>
+          <w:szCs w:val="12"/>
           <w:highlight w:val="green"/>
         </w:rPr>
       </w:pPr>
       <w:r>
         <w:rPr>
+          <w:sz w:val="12"/>
+          <w:szCs w:val="12"/>
           <w:highlight w:val="green"/>
         </w:rPr>
         <w:t>Убрать нестабильно работающие иконки распознавания текста</w:t>
@@ -674,15 +752,7 @@
         <w:t>иконка</w:t>
       </w:r>
       <w:r>
-        <w:t xml:space="preserve"> </w:t>
-      </w:r>
-      <w:proofErr w:type="gramStart"/>
-      <w:r>
-        <w:t>сканирования ,</w:t>
-      </w:r>
-      <w:proofErr w:type="gramEnd"/>
-      <w:r>
-        <w:t xml:space="preserve"> правый нижний </w:t>
+        <w:t xml:space="preserve"> сканирования , правый нижний </w:t>
       </w:r>
       <w:r>
         <w:t>угол</w:t>
@@ -695,54 +765,108 @@
           <w:ilvl w:val="0"/>
           <w:numId w:val="1"/>
         </w:numPr>
-      </w:pPr>
-      <w:r>
-        <w:rPr>
+        <w:rPr>
+          <w:sz w:val="12"/>
+          <w:szCs w:val="12"/>
           <w:highlight w:val="green"/>
         </w:rPr>
-        <w:t>По</w:t>
-      </w:r>
-      <w:r>
-        <w:t xml:space="preserve"> умолчанию проставить</w:t>
-      </w:r>
-      <w:r>
+      </w:pPr>
+      <w:r>
+        <w:rPr>
+          <w:sz w:val="12"/>
+          <w:szCs w:val="12"/>
+          <w:highlight w:val="green"/>
+        </w:rPr>
+        <w:t>По умолчанию проставить</w:t>
+      </w:r>
+      <w:r>
+        <w:rPr>
+          <w:sz w:val="12"/>
+          <w:szCs w:val="12"/>
+          <w:highlight w:val="green"/>
+        </w:rPr>
+        <w:t xml:space="preserve"> - </w:t>
+      </w:r>
+      <w:r>
+        <w:rPr>
+          <w:sz w:val="12"/>
+          <w:szCs w:val="12"/>
+          <w:highlight w:val="green"/>
+        </w:rPr>
         <w:t xml:space="preserve"> </w:t>
       </w:r>
-      <w:proofErr w:type="gramStart"/>
-      <w:r>
-        <w:t xml:space="preserve">- </w:t>
-      </w:r>
-      <w:r>
+      <w:r>
+        <w:rPr>
+          <w:sz w:val="12"/>
+          <w:szCs w:val="12"/>
+          <w:highlight w:val="green"/>
+        </w:rPr>
+        <w:t>«</w:t>
+      </w:r>
+      <w:r>
+        <w:rPr>
+          <w:sz w:val="12"/>
+          <w:szCs w:val="12"/>
+          <w:highlight w:val="green"/>
+        </w:rPr>
+        <w:t>единиц</w:t>
+      </w:r>
+      <w:r>
+        <w:rPr>
+          <w:sz w:val="12"/>
+          <w:szCs w:val="12"/>
+          <w:highlight w:val="green"/>
+        </w:rPr>
+        <w:t>а</w:t>
+      </w:r>
+      <w:r>
+        <w:rPr>
+          <w:sz w:val="12"/>
+          <w:szCs w:val="12"/>
+          <w:highlight w:val="green"/>
+        </w:rPr>
+        <w:t xml:space="preserve"> измерения</w:t>
+      </w:r>
+      <w:r>
+        <w:rPr>
+          <w:sz w:val="12"/>
+          <w:szCs w:val="12"/>
+          <w:highlight w:val="green"/>
+        </w:rPr>
+        <w:t>» -</w:t>
+      </w:r>
+      <w:r>
+        <w:rPr>
+          <w:sz w:val="12"/>
+          <w:szCs w:val="12"/>
+          <w:highlight w:val="green"/>
+        </w:rPr>
         <w:t xml:space="preserve"> </w:t>
       </w:r>
       <w:r>
+        <w:rPr>
+          <w:sz w:val="12"/>
+          <w:szCs w:val="12"/>
+          <w:highlight w:val="green"/>
+        </w:rPr>
         <w:t>«</w:t>
       </w:r>
-      <w:proofErr w:type="gramEnd"/>
-      <w:r>
-        <w:t>единиц</w:t>
-      </w:r>
-      <w:r>
-        <w:t>а</w:t>
-      </w:r>
-      <w:r>
-        <w:t xml:space="preserve"> измерения</w:t>
-      </w:r>
-      <w:r>
-        <w:t>» -</w:t>
-      </w:r>
-      <w:r>
-        <w:t xml:space="preserve"> </w:t>
-      </w:r>
-      <w:r>
-        <w:t>«</w:t>
-      </w:r>
-      <w:proofErr w:type="spellStart"/>
-      <w:r>
+      <w:proofErr w:type="spellStart"/>
+      <w:r>
+        <w:rPr>
+          <w:sz w:val="12"/>
+          <w:szCs w:val="12"/>
+          <w:highlight w:val="green"/>
+        </w:rPr>
         <w:t>шт</w:t>
       </w:r>
       <w:proofErr w:type="spellEnd"/>
       <w:r>
+        <w:rPr>
+          <w:sz w:val="12"/>
+          <w:szCs w:val="12"/>
+          <w:highlight w:val="green"/>
+        </w:rPr>
         <w:t>»</w:t>
       </w:r>
     </w:p>
@@ -755,15 +879,7 @@
         </w:numPr>
       </w:pPr>
       <w:r>
-        <w:t xml:space="preserve">Добавить возможность </w:t>
-      </w:r>
-      <w:proofErr w:type="gramStart"/>
-      <w:r>
-        <w:t>( кажется</w:t>
-      </w:r>
-      <w:proofErr w:type="gramEnd"/>
-      <w:r>
-        <w:t xml:space="preserve"> можно через ПК конструктор (</w:t>
+        <w:t>Добавить возможность ( кажется можно через ПК конструктор (</w:t>
       </w:r>
       <w:r>
         <w:rPr>
@@ -808,27 +924,47 @@
           <w:ilvl w:val="0"/>
           <w:numId w:val="1"/>
         </w:numPr>
-      </w:pPr>
-      <w:r>
-        <w:rPr>
+        <w:rPr>
+          <w:sz w:val="12"/>
+          <w:szCs w:val="12"/>
           <w:highlight w:val="green"/>
         </w:rPr>
-        <w:lastRenderedPageBreak/>
-        <w:t>Ввести</w:t>
-      </w:r>
-      <w:r>
-        <w:t xml:space="preserve"> </w:t>
-      </w:r>
-      <w:proofErr w:type="spellStart"/>
-      <w:r>
+      </w:pPr>
+      <w:r>
+        <w:rPr>
+          <w:sz w:val="12"/>
+          <w:szCs w:val="12"/>
+          <w:highlight w:val="green"/>
+        </w:rPr>
+        <w:t xml:space="preserve">Ввести </w:t>
+      </w:r>
+      <w:proofErr w:type="spellStart"/>
+      <w:r>
+        <w:rPr>
+          <w:sz w:val="12"/>
+          <w:szCs w:val="12"/>
+          <w:highlight w:val="green"/>
+        </w:rPr>
         <w:t>еденицу</w:t>
       </w:r>
       <w:proofErr w:type="spellEnd"/>
       <w:r>
+        <w:rPr>
+          <w:sz w:val="12"/>
+          <w:szCs w:val="12"/>
+          <w:highlight w:val="green"/>
+        </w:rPr>
         <w:t xml:space="preserve"> измерения в остатках</w:t>
       </w:r>
     </w:p>
-    <w:p/>
+    <w:p>
+      <w:pPr>
+        <w:rPr>
+          <w:sz w:val="12"/>
+          <w:szCs w:val="12"/>
+        </w:rPr>
+      </w:pPr>
+    </w:p>
     <w:p/>
     <w:p>
       <w:pPr>
@@ -840,6 +976,7 @@
         <w:ind w:left="432"/>
       </w:pPr>
       <w:r>
+        <w:lastRenderedPageBreak/>
         <w:t>Последовательность действий:</w:t>
       </w:r>
     </w:p>
@@ -893,17 +1030,7 @@
           <w:szCs w:val="18"/>
           <w:shd w:val="clear" w:color="auto" w:fill="FBFBFB"/>
         </w:rPr>
-        <w:t xml:space="preserve"> всех модулей и пакетов Python – </w:t>
-      </w:r>
-      <w:proofErr w:type="gramStart"/>
-      <w:r>
-        <w:rPr>
-          <w:color w:val="auto"/>
-          <w:sz w:val="18"/>
-          <w:szCs w:val="18"/>
-          <w:shd w:val="clear" w:color="auto" w:fill="FBFBFB"/>
-        </w:rPr>
-        <w:t xml:space="preserve">откуда  </w:t>
+        <w:t xml:space="preserve"> всех модулей и пакетов Python – откуда  </w:t>
       </w:r>
       <w:proofErr w:type="spellStart"/>
       <w:r>
@@ -916,7 +1043,6 @@
         <w:t>colorama</w:t>
       </w:r>
       <w:proofErr w:type="spellEnd"/>
-      <w:proofErr w:type="gramEnd"/>
       <w:r>
         <w:rPr>
           <w:color w:val="auto"/>
@@ -1035,27 +1161,7 @@
           <w:szCs w:val="18"/>
           <w:shd w:val="clear" w:color="auto" w:fill="FBFBFB"/>
         </w:rPr>
-        <w:t xml:space="preserve">Добавил </w:t>
-      </w:r>
-      <w:proofErr w:type="gramStart"/>
-      <w:r>
-        <w:rPr>
-          <w:color w:val="auto"/>
-          <w:sz w:val="18"/>
-          <w:szCs w:val="18"/>
-          <w:shd w:val="clear" w:color="auto" w:fill="FBFBFB"/>
-        </w:rPr>
-        <w:t>вручную :</w:t>
-      </w:r>
-      <w:proofErr w:type="gramEnd"/>
-      <w:r>
-        <w:rPr>
-          <w:color w:val="auto"/>
-          <w:sz w:val="18"/>
-          <w:szCs w:val="18"/>
-          <w:shd w:val="clear" w:color="auto" w:fill="FBFBFB"/>
-        </w:rPr>
-        <w:t xml:space="preserve"> certifi==2022.6.15 ; charset-normalizer==2.1.1 ; idna==3.4 ; requests==2.28.2 ; </w:t>
+        <w:t xml:space="preserve">Добавил вручную : certifi==2022.6.15 ; charset-normalizer==2.1.1 ; idna==3.4 ; requests==2.28.2 ; </w:t>
       </w:r>
     </w:p>
     <w:p>
@@ -1145,19 +1251,11 @@
         <w:t>Удаляю «НАЧАТЬ СКАНИРОВАНИЕ (OCR) </w:t>
       </w:r>
       <w:proofErr w:type="spellStart"/>
-      <w:proofErr w:type="gramStart"/>
-      <w:r>
-        <w:rPr>
-          <w:shd w:val="clear" w:color="auto" w:fill="FBFBFB"/>
-        </w:rPr>
-        <w:t>var:btn</w:t>
-      </w:r>
-      <w:proofErr w:type="gramEnd"/>
-      <w:r>
-        <w:rPr>
-          <w:shd w:val="clear" w:color="auto" w:fill="FBFBFB"/>
-        </w:rPr>
-        <w:t>_run_ocr</w:t>
+      <w:r>
+        <w:rPr>
+          <w:shd w:val="clear" w:color="auto" w:fill="FBFBFB"/>
+        </w:rPr>
+        <w:t>var:btn_run_ocr</w:t>
       </w:r>
       <w:proofErr w:type="spellEnd"/>
       <w:r>
@@ -1262,25 +1360,14 @@
         <w:t>Экран: Инвентаризация Результаты – button НАЧАТЬ СКАНИРОВАНИЕ (OCR) </w:t>
       </w:r>
       <w:proofErr w:type="spellStart"/>
-      <w:proofErr w:type="gramStart"/>
-      <w:r>
-        <w:rPr>
-          <w:color w:val="auto"/>
-          <w:sz w:val="18"/>
-          <w:szCs w:val="18"/>
-          <w:shd w:val="clear" w:color="auto" w:fill="FBFBFB"/>
-        </w:rPr>
-        <w:t>var:btn</w:t>
-      </w:r>
-      <w:proofErr w:type="gramEnd"/>
-      <w:r>
-        <w:rPr>
-          <w:color w:val="auto"/>
-          <w:sz w:val="18"/>
-          <w:szCs w:val="18"/>
-          <w:shd w:val="clear" w:color="auto" w:fill="FBFBFB"/>
-        </w:rPr>
-        <w:t>_run_ocr</w:t>
+      <w:r>
+        <w:rPr>
+          <w:color w:val="auto"/>
+          <w:sz w:val="18"/>
+          <w:szCs w:val="18"/>
+          <w:shd w:val="clear" w:color="auto" w:fill="FBFBFB"/>
+        </w:rPr>
+        <w:t>var:btn_run_ocr</w:t>
       </w:r>
       <w:proofErr w:type="spellEnd"/>
     </w:p>
@@ -1443,17 +1530,7 @@
           <w:szCs w:val="18"/>
           <w:shd w:val="clear" w:color="auto" w:fill="FBFBFB"/>
         </w:rPr>
-        <w:t>invcv_cell_on_new_object_</w:t>
-      </w:r>
-      <w:proofErr w:type="gramStart"/>
-      <w:r>
-        <w:rPr>
-          <w:color w:val="auto"/>
-          <w:sz w:val="18"/>
-          <w:szCs w:val="18"/>
-          <w:shd w:val="clear" w:color="auto" w:fill="FBFBFB"/>
-        </w:rPr>
-        <w:t>ocr</w:t>
+        <w:t>invcv_cell_on_new_object_ocr</w:t>
       </w:r>
       <w:proofErr w:type="spellEnd"/>
       <w:r>
@@ -1466,7 +1543,6 @@
         <w:t>(</w:t>
       </w:r>
       <w:proofErr w:type="spellStart"/>
-      <w:proofErr w:type="gramEnd"/>
       <w:r>
         <w:rPr>
           <w:color w:val="auto"/>
@@ -1614,19 +1690,8 @@
           <w:szCs w:val="18"/>
           <w:shd w:val="clear" w:color="auto" w:fill="FBFBFB"/>
         </w:rPr>
-        <w:t xml:space="preserve">Запуск ПК debug_handlers.py (Режим </w:t>
-      </w:r>
-      <w:proofErr w:type="gramStart"/>
-      <w:r>
-        <w:rPr>
-          <w:color w:val="auto"/>
-          <w:sz w:val="18"/>
-          <w:szCs w:val="18"/>
-          <w:shd w:val="clear" w:color="auto" w:fill="FBFBFB"/>
-        </w:rPr>
-        <w:t>debug )</w:t>
-      </w:r>
-      <w:proofErr w:type="gramEnd"/>
+        <w:t>Запуск ПК debug_handlers.py (Режим debug )</w:t>
+      </w:r>
     </w:p>
     <w:p>
       <w:pPr>
@@ -1667,27 +1732,7 @@
           <w:szCs w:val="18"/>
           <w:shd w:val="clear" w:color="auto" w:fill="FBFBFB"/>
         </w:rPr>
-        <w:t>_goods_on_new_object после объявления необходимости диалога – добавил запись в write_id_list и    write_</w:t>
-      </w:r>
-      <w:proofErr w:type="gramStart"/>
-      <w:r>
-        <w:rPr>
-          <w:color w:val="auto"/>
-          <w:sz w:val="18"/>
-          <w:szCs w:val="18"/>
-          <w:shd w:val="clear" w:color="auto" w:fill="FBFBFB"/>
-        </w:rPr>
-        <w:t>list  id</w:t>
-      </w:r>
-      <w:proofErr w:type="gramEnd"/>
-      <w:r>
-        <w:rPr>
-          <w:color w:val="auto"/>
-          <w:sz w:val="18"/>
-          <w:szCs w:val="18"/>
-          <w:shd w:val="clear" w:color="auto" w:fill="FBFBFB"/>
-        </w:rPr>
-        <w:t xml:space="preserve">  и </w:t>
+        <w:t xml:space="preserve">_goods_on_new_object после объявления необходимости диалога – добавил запись в write_id_list и    write_list  id  и </w:t>
       </w:r>
       <w:proofErr w:type="spellStart"/>
       <w:r>
@@ -1956,27 +2001,7 @@
           <w:szCs w:val="18"/>
           <w:shd w:val="clear" w:color="auto" w:fill="FBFBFB"/>
         </w:rPr>
-        <w:t xml:space="preserve"> сравнение конфигураций старой с </w:t>
-      </w:r>
-      <w:proofErr w:type="gramStart"/>
-      <w:r>
-        <w:rPr>
-          <w:color w:val="auto"/>
-          <w:sz w:val="18"/>
-          <w:szCs w:val="18"/>
-          <w:shd w:val="clear" w:color="auto" w:fill="FBFBFB"/>
-        </w:rPr>
-        <w:t>новой(</w:t>
-      </w:r>
-      <w:proofErr w:type="gramEnd"/>
-      <w:r>
-        <w:rPr>
-          <w:color w:val="auto"/>
-          <w:sz w:val="18"/>
-          <w:szCs w:val="18"/>
-          <w:shd w:val="clear" w:color="auto" w:fill="FBFBFB"/>
-        </w:rPr>
-        <w:t xml:space="preserve">для </w:t>
+        <w:t xml:space="preserve"> сравнение конфигураций старой с новой(для </w:t>
       </w:r>
       <w:proofErr w:type="spellStart"/>
       <w:r>
@@ -2277,19 +2302,11 @@
           <w:shd w:val="clear" w:color="auto" w:fill="FBFBFB"/>
         </w:rPr>
       </w:pPr>
-      <w:proofErr w:type="gramStart"/>
-      <w:r>
-        <w:rPr>
-          <w:shd w:val="clear" w:color="auto" w:fill="FBFBFB"/>
-        </w:rPr>
-        <w:t>п18</w:t>
-      </w:r>
-      <w:proofErr w:type="gramEnd"/>
-      <w:r>
-        <w:rPr>
-          <w:shd w:val="clear" w:color="auto" w:fill="FBFBFB"/>
-        </w:rPr>
-        <w:t xml:space="preserve"> </w:t>
+      <w:r>
+        <w:rPr>
+          <w:shd w:val="clear" w:color="auto" w:fill="FBFBFB"/>
+        </w:rPr>
+        <w:t xml:space="preserve">п18 </w:t>
       </w:r>
       <w:r>
         <w:rPr>
@@ -2749,9 +2766,9 @@
           <w:szCs w:val="8"/>
           <w:lang w:val="en-US"/>
         </w:rPr>
-        <w:t xml:space="preserve"> ON SW_Account.cell=SW_Cells.id GROUP BY </w:t>
-      </w:r>
-      <w:proofErr w:type="gramStart"/>
+        <w:t xml:space="preserve"> ON SW_Account.cell=SW_Cells.id GROUP BY SW_Goods.name ,SW_Cells.name HAVING </w:t>
+      </w:r>
+      <w:proofErr w:type="spellStart"/>
       <w:r>
         <w:rPr>
           <w:b/>
@@ -2761,9 +2778,9 @@
           <w:szCs w:val="8"/>
           <w:lang w:val="en-US"/>
         </w:rPr>
-        <w:t>SW_Goods.name ,</w:t>
-      </w:r>
-      <w:proofErr w:type="gramEnd"/>
+        <w:t>ifnull</w:t>
+      </w:r>
+      <w:proofErr w:type="spellEnd"/>
       <w:r>
         <w:rPr>
           <w:b/>
@@ -2773,30 +2790,6 @@
           <w:szCs w:val="8"/>
           <w:lang w:val="en-US"/>
         </w:rPr>
-        <w:t xml:space="preserve">SW_Cells.name HAVING </w:t>
-      </w:r>
-      <w:proofErr w:type="spellStart"/>
-      <w:r>
-        <w:rPr>
-          <w:b/>
-          <w:bCs/>
-          <w:color w:val="008000"/>
-          <w:sz w:val="8"/>
-          <w:szCs w:val="8"/>
-          <w:lang w:val="en-US"/>
-        </w:rPr>
-        <w:t>ifnull</w:t>
-      </w:r>
-      <w:proofErr w:type="spellEnd"/>
-      <w:r>
-        <w:rPr>
-          <w:b/>
-          <w:bCs/>
-          <w:color w:val="008000"/>
-          <w:sz w:val="8"/>
-          <w:szCs w:val="8"/>
-          <w:lang w:val="en-US"/>
-        </w:rPr>
         <w:t>(sum(qty),0)&lt;&gt;0'''</w:t>
       </w:r>
       <w:r>
@@ -3061,6 +3054,640 @@
           <w:shd w:val="clear" w:color="auto" w:fill="FBFBFB"/>
         </w:rPr>
         <w:t>gitHub</w:t>
+      </w:r>
+      <w:proofErr w:type="spellEnd"/>
+    </w:p>
+    <w:p/>
+    <w:p>
+      <w:pPr>
+        <w:pStyle w:val="1"/>
+        <w:rPr>
+          <w:shd w:val="clear" w:color="auto" w:fill="FBFBFB"/>
+        </w:rPr>
+      </w:pPr>
+      <w:r>
+        <w:rPr>
+          <w:shd w:val="clear" w:color="auto" w:fill="FBFBFB"/>
+        </w:rPr>
+        <w:t xml:space="preserve">п15 </w:t>
+      </w:r>
+      <w:r>
+        <w:rPr>
+          <w:shd w:val="clear" w:color="auto" w:fill="FBFBFB"/>
+        </w:rPr>
+        <w:t>По умолчанию проставить -  «единица измерения» - «</w:t>
+      </w:r>
+      <w:proofErr w:type="spellStart"/>
+      <w:r>
+        <w:rPr>
+          <w:shd w:val="clear" w:color="auto" w:fill="FBFBFB"/>
+        </w:rPr>
+        <w:t>шт</w:t>
+      </w:r>
+      <w:proofErr w:type="spellEnd"/>
+      <w:r>
+        <w:rPr>
+          <w:shd w:val="clear" w:color="auto" w:fill="FBFBFB"/>
+        </w:rPr>
+        <w:t>»</w:t>
+      </w:r>
+    </w:p>
+    <w:p>
+      <w:pPr>
+        <w:pStyle w:val="2"/>
+        <w:spacing w:before="0" w:line="240" w:lineRule="auto"/>
+        <w:ind w:left="578" w:hanging="578"/>
+        <w:rPr>
+          <w:color w:val="auto"/>
+          <w:sz w:val="18"/>
+          <w:szCs w:val="18"/>
+          <w:shd w:val="clear" w:color="auto" w:fill="FBFBFB"/>
+        </w:rPr>
+      </w:pPr>
+      <w:r>
+        <w:rPr>
+          <w:color w:val="auto"/>
+          <w:sz w:val="18"/>
+          <w:szCs w:val="18"/>
+          <w:shd w:val="clear" w:color="auto" w:fill="FBFBFB"/>
+        </w:rPr>
+        <w:t xml:space="preserve">добавил в </w:t>
+      </w:r>
+      <w:proofErr w:type="spellStart"/>
+      <w:r>
+        <w:rPr>
+          <w:color w:val="auto"/>
+          <w:sz w:val="18"/>
+          <w:szCs w:val="18"/>
+          <w:shd w:val="clear" w:color="auto" w:fill="FBFBFB"/>
+          <w:lang w:val="en-US"/>
+        </w:rPr>
+        <w:t>ui</w:t>
+      </w:r>
+      <w:proofErr w:type="spellEnd"/>
+      <w:r>
+        <w:rPr>
+          <w:color w:val="auto"/>
+          <w:sz w:val="18"/>
+          <w:szCs w:val="18"/>
+          <w:shd w:val="clear" w:color="auto" w:fill="FBFBFB"/>
+        </w:rPr>
+        <w:t>_</w:t>
+      </w:r>
+      <w:r>
+        <w:rPr>
+          <w:color w:val="auto"/>
+          <w:sz w:val="18"/>
+          <w:szCs w:val="18"/>
+          <w:shd w:val="clear" w:color="auto" w:fill="FBFBFB"/>
+          <w:lang w:val="en-US"/>
+        </w:rPr>
+        <w:t>global</w:t>
+      </w:r>
+      <w:r>
+        <w:rPr>
+          <w:color w:val="auto"/>
+          <w:sz w:val="18"/>
+          <w:szCs w:val="18"/>
+          <w:shd w:val="clear" w:color="auto" w:fill="FBFBFB"/>
+        </w:rPr>
+        <w:t>.</w:t>
+      </w:r>
+      <w:proofErr w:type="spellStart"/>
+      <w:r>
+        <w:rPr>
+          <w:color w:val="auto"/>
+          <w:sz w:val="18"/>
+          <w:szCs w:val="18"/>
+          <w:shd w:val="clear" w:color="auto" w:fill="FBFBFB"/>
+          <w:lang w:val="en-US"/>
+        </w:rPr>
+        <w:t>py</w:t>
+      </w:r>
+      <w:proofErr w:type="spellEnd"/>
+      <w:r>
+        <w:rPr>
+          <w:color w:val="auto"/>
+          <w:sz w:val="18"/>
+          <w:szCs w:val="18"/>
+          <w:shd w:val="clear" w:color="auto" w:fill="FBFBFB"/>
+        </w:rPr>
+        <w:t xml:space="preserve"> </w:t>
+      </w:r>
+      <w:r>
+        <w:rPr>
+          <w:color w:val="auto"/>
+          <w:sz w:val="18"/>
+          <w:szCs w:val="18"/>
+          <w:shd w:val="clear" w:color="auto" w:fill="FBFBFB"/>
+          <w:lang w:val="en-US"/>
+        </w:rPr>
+        <w:t>In</w:t>
+      </w:r>
+      <w:r>
+        <w:rPr>
+          <w:color w:val="auto"/>
+          <w:sz w:val="18"/>
+          <w:szCs w:val="18"/>
+          <w:shd w:val="clear" w:color="auto" w:fill="FBFBFB"/>
+        </w:rPr>
+        <w:t xml:space="preserve"> </w:t>
+      </w:r>
+      <w:r>
+        <w:rPr>
+          <w:color w:val="auto"/>
+          <w:sz w:val="18"/>
+          <w:szCs w:val="18"/>
+          <w:shd w:val="clear" w:color="auto" w:fill="FBFBFB"/>
+          <w:lang w:val="en-US"/>
+        </w:rPr>
+        <w:t>def</w:t>
+      </w:r>
+      <w:r>
+        <w:rPr>
+          <w:color w:val="auto"/>
+          <w:sz w:val="18"/>
+          <w:szCs w:val="18"/>
+          <w:shd w:val="clear" w:color="auto" w:fill="FBFBFB"/>
+        </w:rPr>
+        <w:t xml:space="preserve"> </w:t>
+      </w:r>
+      <w:proofErr w:type="spellStart"/>
+      <w:r>
+        <w:rPr>
+          <w:color w:val="auto"/>
+          <w:sz w:val="18"/>
+          <w:szCs w:val="18"/>
+          <w:shd w:val="clear" w:color="auto" w:fill="FBFBFB"/>
+          <w:lang w:val="en-US"/>
+        </w:rPr>
+        <w:t>init</w:t>
+      </w:r>
+      <w:proofErr w:type="spellEnd"/>
+      <w:r>
+        <w:rPr>
+          <w:color w:val="auto"/>
+          <w:sz w:val="18"/>
+          <w:szCs w:val="18"/>
+          <w:shd w:val="clear" w:color="auto" w:fill="FBFBFB"/>
+        </w:rPr>
+        <w:t>():</w:t>
+      </w:r>
+      <w:r>
+        <w:rPr>
+          <w:color w:val="auto"/>
+          <w:sz w:val="18"/>
+          <w:szCs w:val="18"/>
+          <w:shd w:val="clear" w:color="auto" w:fill="FBFBFB"/>
+        </w:rPr>
+        <w:t xml:space="preserve"> </w:t>
+      </w:r>
+      <w:r>
+        <w:rPr>
+          <w:color w:val="auto"/>
+          <w:sz w:val="18"/>
+          <w:szCs w:val="18"/>
+          <w:shd w:val="clear" w:color="auto" w:fill="FBFBFB"/>
+        </w:rPr>
+        <w:t xml:space="preserve">открытие БД и если нет </w:t>
+      </w:r>
+      <w:proofErr w:type="spellStart"/>
+      <w:r>
+        <w:rPr>
+          <w:color w:val="auto"/>
+          <w:sz w:val="18"/>
+          <w:szCs w:val="18"/>
+          <w:shd w:val="clear" w:color="auto" w:fill="FBFBFB"/>
+        </w:rPr>
+        <w:t>шт</w:t>
+      </w:r>
+      <w:proofErr w:type="spellEnd"/>
+      <w:r>
+        <w:rPr>
+          <w:color w:val="auto"/>
+          <w:sz w:val="18"/>
+          <w:szCs w:val="18"/>
+          <w:shd w:val="clear" w:color="auto" w:fill="FBFBFB"/>
+        </w:rPr>
+        <w:t xml:space="preserve"> – то сделать её</w:t>
+      </w:r>
+    </w:p>
+    <w:p>
+      <w:pPr>
+        <w:pStyle w:val="2"/>
+        <w:spacing w:before="0" w:line="240" w:lineRule="auto"/>
+        <w:ind w:left="578" w:hanging="578"/>
+        <w:rPr>
+          <w:color w:val="auto"/>
+          <w:sz w:val="18"/>
+          <w:szCs w:val="18"/>
+          <w:shd w:val="clear" w:color="auto" w:fill="FBFBFB"/>
+        </w:rPr>
+      </w:pPr>
+      <w:r>
+        <w:rPr>
+          <w:color w:val="auto"/>
+          <w:sz w:val="18"/>
+          <w:szCs w:val="18"/>
+          <w:shd w:val="clear" w:color="auto" w:fill="FBFBFB"/>
+        </w:rPr>
+        <w:t>спрята</w:t>
+      </w:r>
+      <w:r>
+        <w:rPr>
+          <w:color w:val="auto"/>
+          <w:sz w:val="18"/>
+          <w:szCs w:val="18"/>
+          <w:shd w:val="clear" w:color="auto" w:fill="FBFBFB"/>
+        </w:rPr>
+        <w:t>л</w:t>
+      </w:r>
+      <w:r>
+        <w:rPr>
+          <w:color w:val="auto"/>
+          <w:sz w:val="18"/>
+          <w:szCs w:val="18"/>
+          <w:shd w:val="clear" w:color="auto" w:fill="FBFBFB"/>
+        </w:rPr>
+        <w:t xml:space="preserve"> БД в сосед папке</w:t>
+      </w:r>
+    </w:p>
+    <w:p>
+      <w:pPr>
+        <w:pStyle w:val="2"/>
+        <w:spacing w:before="0" w:line="240" w:lineRule="auto"/>
+        <w:ind w:left="578" w:hanging="578"/>
+        <w:rPr>
+          <w:color w:val="auto"/>
+          <w:sz w:val="18"/>
+          <w:szCs w:val="18"/>
+          <w:shd w:val="clear" w:color="auto" w:fill="FBFBFB"/>
+        </w:rPr>
+      </w:pPr>
+      <w:proofErr w:type="spellStart"/>
+      <w:r>
+        <w:rPr>
+          <w:color w:val="auto"/>
+          <w:sz w:val="18"/>
+          <w:szCs w:val="18"/>
+          <w:shd w:val="clear" w:color="auto" w:fill="FBFBFB"/>
+        </w:rPr>
+        <w:t>Дебаг</w:t>
+      </w:r>
+      <w:proofErr w:type="spellEnd"/>
+      <w:r>
+        <w:rPr>
+          <w:color w:val="auto"/>
+          <w:sz w:val="18"/>
+          <w:szCs w:val="18"/>
+          <w:shd w:val="clear" w:color="auto" w:fill="FBFBFB"/>
+        </w:rPr>
+        <w:t xml:space="preserve"> </w:t>
+      </w:r>
+      <w:proofErr w:type="spellStart"/>
+      <w:r>
+        <w:rPr>
+          <w:color w:val="auto"/>
+          <w:sz w:val="18"/>
+          <w:szCs w:val="18"/>
+          <w:shd w:val="clear" w:color="auto" w:fill="FBFBFB"/>
+        </w:rPr>
+        <w:t>Конф</w:t>
+      </w:r>
+      <w:proofErr w:type="spellEnd"/>
+      <w:r>
+        <w:rPr>
+          <w:color w:val="auto"/>
+          <w:sz w:val="18"/>
+          <w:szCs w:val="18"/>
+          <w:shd w:val="clear" w:color="auto" w:fill="FBFBFB"/>
+        </w:rPr>
+        <w:t xml:space="preserve"> ПК</w:t>
+      </w:r>
+      <w:r>
+        <w:rPr>
+          <w:color w:val="auto"/>
+          <w:sz w:val="18"/>
+          <w:szCs w:val="18"/>
+          <w:shd w:val="clear" w:color="auto" w:fill="FBFBFB"/>
+        </w:rPr>
+        <w:t xml:space="preserve"> </w:t>
+      </w:r>
+      <w:r>
+        <w:rPr>
+          <w:color w:val="auto"/>
+          <w:sz w:val="18"/>
+          <w:szCs w:val="18"/>
+          <w:shd w:val="clear" w:color="auto" w:fill="FBFBFB"/>
+        </w:rPr>
+        <w:t xml:space="preserve">и </w:t>
+      </w:r>
+      <w:proofErr w:type="spellStart"/>
+      <w:r>
+        <w:rPr>
+          <w:color w:val="auto"/>
+          <w:sz w:val="18"/>
+          <w:szCs w:val="18"/>
+          <w:shd w:val="clear" w:color="auto" w:fill="FBFBFB"/>
+        </w:rPr>
+        <w:t>конф</w:t>
+      </w:r>
+      <w:proofErr w:type="spellEnd"/>
+      <w:r>
+        <w:rPr>
+          <w:color w:val="auto"/>
+          <w:sz w:val="18"/>
+          <w:szCs w:val="18"/>
+          <w:shd w:val="clear" w:color="auto" w:fill="FBFBFB"/>
+        </w:rPr>
+        <w:t xml:space="preserve"> ОФФ(</w:t>
+      </w:r>
+      <w:r>
+        <w:rPr>
+          <w:color w:val="auto"/>
+          <w:sz w:val="18"/>
+          <w:szCs w:val="18"/>
+          <w:shd w:val="clear" w:color="auto" w:fill="FBFBFB"/>
+        </w:rPr>
+        <w:t>23-03-14 Demo_SimpleStock13.ui</w:t>
+      </w:r>
+      <w:r>
+        <w:rPr>
+          <w:color w:val="auto"/>
+          <w:sz w:val="18"/>
+          <w:szCs w:val="18"/>
+          <w:shd w:val="clear" w:color="auto" w:fill="FBFBFB"/>
+        </w:rPr>
+        <w:t>)</w:t>
+      </w:r>
+    </w:p>
+    <w:p>
+      <w:pPr>
+        <w:pStyle w:val="2"/>
+        <w:spacing w:before="0" w:line="240" w:lineRule="auto"/>
+        <w:ind w:left="578" w:hanging="578"/>
+        <w:rPr>
+          <w:color w:val="auto"/>
+          <w:sz w:val="18"/>
+          <w:szCs w:val="18"/>
+          <w:shd w:val="clear" w:color="auto" w:fill="FBFBFB"/>
+        </w:rPr>
+      </w:pPr>
+      <w:r>
+        <w:rPr>
+          <w:color w:val="auto"/>
+          <w:sz w:val="18"/>
+          <w:szCs w:val="18"/>
+          <w:shd w:val="clear" w:color="auto" w:fill="FBFBFB"/>
+        </w:rPr>
+        <w:t xml:space="preserve">Кинул на </w:t>
+      </w:r>
+      <w:proofErr w:type="spellStart"/>
+      <w:r>
+        <w:rPr>
+          <w:color w:val="auto"/>
+          <w:sz w:val="18"/>
+          <w:szCs w:val="18"/>
+          <w:shd w:val="clear" w:color="auto" w:fill="FBFBFB"/>
+        </w:rPr>
+        <w:t>ГитХаб</w:t>
+      </w:r>
+      <w:proofErr w:type="spellEnd"/>
+    </w:p>
+    <w:p/>
+    <w:p>
+      <w:pPr>
+        <w:pStyle w:val="1"/>
+        <w:rPr>
+          <w:shd w:val="clear" w:color="auto" w:fill="FBFBFB"/>
+        </w:rPr>
+      </w:pPr>
+      <w:r>
+        <w:rPr>
+          <w:shd w:val="clear" w:color="auto" w:fill="FBFBFB"/>
+        </w:rPr>
+        <w:t>п7 …</w:t>
+      </w:r>
+      <w:r>
+        <w:rPr>
+          <w:shd w:val="clear" w:color="auto" w:fill="FBFBFB"/>
+        </w:rPr>
+        <w:t xml:space="preserve"> ОТМЕНИТЬ весь ввод</w:t>
+      </w:r>
+      <w:r>
+        <w:rPr>
+          <w:shd w:val="clear" w:color="auto" w:fill="FBFBFB"/>
+        </w:rPr>
+        <w:t xml:space="preserve"> «ОТРИЦАТЕЛЬНОГО»</w:t>
+      </w:r>
+      <w:r>
+        <w:rPr>
+          <w:shd w:val="clear" w:color="auto" w:fill="FBFBFB"/>
+        </w:rPr>
+        <w:t xml:space="preserve"> количества товара.</w:t>
+      </w:r>
+    </w:p>
+    <w:p>
+      <w:pPr>
+        <w:pStyle w:val="2"/>
+        <w:spacing w:before="0" w:line="240" w:lineRule="auto"/>
+        <w:ind w:left="578" w:hanging="578"/>
+        <w:rPr>
+          <w:color w:val="auto"/>
+          <w:sz w:val="18"/>
+          <w:szCs w:val="18"/>
+          <w:shd w:val="clear" w:color="auto" w:fill="FBFBFB"/>
+          <w:lang w:val="en-US"/>
+        </w:rPr>
+      </w:pPr>
+      <w:r>
+        <w:rPr>
+          <w:color w:val="auto"/>
+          <w:sz w:val="18"/>
+          <w:szCs w:val="18"/>
+          <w:shd w:val="clear" w:color="auto" w:fill="FBFBFB"/>
+        </w:rPr>
+        <w:t>Делаем</w:t>
+      </w:r>
+      <w:r>
+        <w:rPr>
+          <w:color w:val="auto"/>
+          <w:sz w:val="18"/>
+          <w:szCs w:val="18"/>
+          <w:shd w:val="clear" w:color="auto" w:fill="FBFBFB"/>
+          <w:lang w:val="en-US"/>
+        </w:rPr>
+        <w:t xml:space="preserve"> </w:t>
+      </w:r>
+      <w:r>
+        <w:rPr>
+          <w:color w:val="auto"/>
+          <w:sz w:val="18"/>
+          <w:szCs w:val="18"/>
+          <w:shd w:val="clear" w:color="auto" w:fill="FBFBFB"/>
+        </w:rPr>
+        <w:t>в</w:t>
+      </w:r>
+      <w:r>
+        <w:rPr>
+          <w:color w:val="auto"/>
+          <w:sz w:val="18"/>
+          <w:szCs w:val="18"/>
+          <w:shd w:val="clear" w:color="auto" w:fill="FBFBFB"/>
+          <w:lang w:val="en-US"/>
+        </w:rPr>
+        <w:t xml:space="preserve"> </w:t>
+      </w:r>
+      <w:r>
+        <w:rPr>
+          <w:color w:val="auto"/>
+          <w:sz w:val="18"/>
+          <w:szCs w:val="18"/>
+          <w:shd w:val="clear" w:color="auto" w:fill="FBFBFB"/>
+          <w:lang w:val="en-US"/>
+        </w:rPr>
+        <w:t>23-03-14 Demo_SimpleStock14.ui</w:t>
+      </w:r>
+    </w:p>
+    <w:p>
+      <w:pPr>
+        <w:pStyle w:val="2"/>
+        <w:spacing w:before="0" w:line="240" w:lineRule="auto"/>
+        <w:ind w:left="578" w:hanging="578"/>
+        <w:rPr>
+          <w:color w:val="auto"/>
+          <w:sz w:val="18"/>
+          <w:szCs w:val="18"/>
+          <w:shd w:val="clear" w:color="auto" w:fill="FBFBFB"/>
+        </w:rPr>
+      </w:pPr>
+      <w:r>
+        <w:rPr>
+          <w:color w:val="auto"/>
+          <w:sz w:val="18"/>
+          <w:szCs w:val="18"/>
+          <w:shd w:val="clear" w:color="auto" w:fill="FBFBFB"/>
+        </w:rPr>
+        <w:t xml:space="preserve"> </w:t>
+      </w:r>
+      <w:r>
+        <w:rPr>
+          <w:color w:val="auto"/>
+          <w:sz w:val="18"/>
+          <w:szCs w:val="18"/>
+          <w:shd w:val="clear" w:color="auto" w:fill="FBFBFB"/>
+        </w:rPr>
+        <w:t>Сообщение «Отгружено больше чем было в наличии</w:t>
+      </w:r>
+    </w:p>
+    <w:p>
+      <w:pPr>
+        <w:pStyle w:val="2"/>
+        <w:spacing w:before="0" w:line="240" w:lineRule="auto"/>
+        <w:ind w:left="578" w:hanging="578"/>
+        <w:rPr>
+          <w:color w:val="auto"/>
+          <w:sz w:val="18"/>
+          <w:szCs w:val="18"/>
+          <w:shd w:val="clear" w:color="auto" w:fill="FBFBFB"/>
+        </w:rPr>
+      </w:pPr>
+      <w:proofErr w:type="spellStart"/>
+      <w:r>
+        <w:rPr>
+          <w:color w:val="auto"/>
+          <w:sz w:val="18"/>
+          <w:szCs w:val="18"/>
+          <w:shd w:val="clear" w:color="auto" w:fill="FBFBFB"/>
+        </w:rPr>
+        <w:t>Дебаг</w:t>
+      </w:r>
+      <w:proofErr w:type="spellEnd"/>
+      <w:r>
+        <w:rPr>
+          <w:color w:val="auto"/>
+          <w:sz w:val="18"/>
+          <w:szCs w:val="18"/>
+          <w:shd w:val="clear" w:color="auto" w:fill="FBFBFB"/>
+        </w:rPr>
+        <w:t xml:space="preserve"> </w:t>
+      </w:r>
+      <w:proofErr w:type="spellStart"/>
+      <w:r>
+        <w:rPr>
+          <w:color w:val="auto"/>
+          <w:sz w:val="18"/>
+          <w:szCs w:val="18"/>
+          <w:shd w:val="clear" w:color="auto" w:fill="FBFBFB"/>
+        </w:rPr>
+        <w:t>Конф</w:t>
+      </w:r>
+      <w:proofErr w:type="spellEnd"/>
+      <w:r>
+        <w:rPr>
+          <w:color w:val="auto"/>
+          <w:sz w:val="18"/>
+          <w:szCs w:val="18"/>
+          <w:shd w:val="clear" w:color="auto" w:fill="FBFBFB"/>
+        </w:rPr>
+        <w:t xml:space="preserve"> ПК и </w:t>
+      </w:r>
+      <w:proofErr w:type="spellStart"/>
+      <w:r>
+        <w:rPr>
+          <w:color w:val="auto"/>
+          <w:sz w:val="18"/>
+          <w:szCs w:val="18"/>
+          <w:shd w:val="clear" w:color="auto" w:fill="FBFBFB"/>
+        </w:rPr>
+        <w:t>конф</w:t>
+      </w:r>
+      <w:proofErr w:type="spellEnd"/>
+      <w:r>
+        <w:rPr>
+          <w:color w:val="auto"/>
+          <w:sz w:val="18"/>
+          <w:szCs w:val="18"/>
+          <w:shd w:val="clear" w:color="auto" w:fill="FBFBFB"/>
+        </w:rPr>
+        <w:t xml:space="preserve"> ОФФ</w:t>
+      </w:r>
+      <w:r>
+        <w:rPr>
+          <w:color w:val="auto"/>
+          <w:sz w:val="18"/>
+          <w:szCs w:val="18"/>
+          <w:shd w:val="clear" w:color="auto" w:fill="FBFBFB"/>
+        </w:rPr>
+        <w:t xml:space="preserve"> и</w:t>
+      </w:r>
+      <w:r>
+        <w:rPr>
+          <w:color w:val="auto"/>
+          <w:sz w:val="18"/>
+          <w:szCs w:val="18"/>
+          <w:shd w:val="clear" w:color="auto" w:fill="FBFBFB"/>
+        </w:rPr>
+        <w:t xml:space="preserve"> </w:t>
+      </w:r>
+      <w:r>
+        <w:rPr>
+          <w:color w:val="auto"/>
+          <w:sz w:val="18"/>
+          <w:szCs w:val="18"/>
+          <w:shd w:val="clear" w:color="auto" w:fill="FBFBFB"/>
+        </w:rPr>
+        <w:t xml:space="preserve">Кинул на </w:t>
+      </w:r>
+      <w:proofErr w:type="spellStart"/>
+      <w:r>
+        <w:rPr>
+          <w:color w:val="auto"/>
+          <w:sz w:val="18"/>
+          <w:szCs w:val="18"/>
+          <w:shd w:val="clear" w:color="auto" w:fill="FBFBFB"/>
+        </w:rPr>
+        <w:t>ГитХаб</w:t>
       </w:r>
       <w:proofErr w:type="spellEnd"/>
     </w:p>
@@ -3138,7 +3765,6 @@
         <w:ind w:left="432"/>
       </w:pPr>
       <w:r>
-        <w:lastRenderedPageBreak/>
         <w:t>Не</w:t>
       </w:r>
       <w:r>
@@ -3723,6 +4349,184 @@
       </w:pPr>
     </w:lvl>
     <w:lvl w:ilvl="8" w:tplc="0419001B" w:tentative="1">
+      <w:start w:val="1"/>
+      <w:numFmt w:val="lowerRoman"/>
+      <w:lvlText w:val="%9."/>
+      <w:lvlJc w:val="right"/>
+      <w:pPr>
+        <w:ind w:left="6480" w:hanging="180"/>
+      </w:pPr>
+    </w:lvl>
+  </w:abstractNum>
+  <w:abstractNum w:abstractNumId="5" w15:restartNumberingAfterBreak="0">
+    <w:nsid w:val="5B7A152D"/>
+    <w:multiLevelType w:val="hybridMultilevel"/>
+    <w:tmpl w:val="467EA3D6"/>
+    <w:lvl w:ilvl="0" w:tplc="FFFFFFFF">
+      <w:start w:val="1"/>
+      <w:numFmt w:val="decimal"/>
+      <w:lvlText w:val="%1."/>
+      <w:lvlJc w:val="left"/>
+      <w:pPr>
+        <w:ind w:left="720" w:hanging="360"/>
+      </w:pPr>
+      <w:rPr>
+        <w:rFonts w:hint="default"/>
+      </w:rPr>
+    </w:lvl>
+    <w:lvl w:ilvl="1" w:tplc="FFFFFFFF" w:tentative="1">
+      <w:start w:val="1"/>
+      <w:numFmt w:val="lowerLetter"/>
+      <w:lvlText w:val="%2."/>
+      <w:lvlJc w:val="left"/>
+      <w:pPr>
+        <w:ind w:left="1440" w:hanging="360"/>
+      </w:pPr>
+    </w:lvl>
+    <w:lvl w:ilvl="2" w:tplc="FFFFFFFF" w:tentative="1">
+      <w:start w:val="1"/>
+      <w:numFmt w:val="lowerRoman"/>
+      <w:lvlText w:val="%3."/>
+      <w:lvlJc w:val="right"/>
+      <w:pPr>
+        <w:ind w:left="2160" w:hanging="180"/>
+      </w:pPr>
+    </w:lvl>
+    <w:lvl w:ilvl="3" w:tplc="FFFFFFFF" w:tentative="1">
+      <w:start w:val="1"/>
+      <w:numFmt w:val="decimal"/>
+      <w:lvlText w:val="%4."/>
+      <w:lvlJc w:val="left"/>
+      <w:pPr>
+        <w:ind w:left="2880" w:hanging="360"/>
+      </w:pPr>
+    </w:lvl>
+    <w:lvl w:ilvl="4" w:tplc="FFFFFFFF" w:tentative="1">
+      <w:start w:val="1"/>
+      <w:numFmt w:val="lowerLetter"/>
+      <w:lvlText w:val="%5."/>
+      <w:lvlJc w:val="left"/>
+      <w:pPr>
+        <w:ind w:left="3600" w:hanging="360"/>
+      </w:pPr>
+    </w:lvl>
+    <w:lvl w:ilvl="5" w:tplc="FFFFFFFF" w:tentative="1">
+      <w:start w:val="1"/>
+      <w:numFmt w:val="lowerRoman"/>
+      <w:lvlText w:val="%6."/>
+      <w:lvlJc w:val="right"/>
+      <w:pPr>
+        <w:ind w:left="4320" w:hanging="180"/>
+      </w:pPr>
+    </w:lvl>
+    <w:lvl w:ilvl="6" w:tplc="FFFFFFFF" w:tentative="1">
+      <w:start w:val="1"/>
+      <w:numFmt w:val="decimal"/>
+      <w:lvlText w:val="%7."/>
+      <w:lvlJc w:val="left"/>
+      <w:pPr>
+        <w:ind w:left="5040" w:hanging="360"/>
+      </w:pPr>
+    </w:lvl>
+    <w:lvl w:ilvl="7" w:tplc="FFFFFFFF" w:tentative="1">
+      <w:start w:val="1"/>
+      <w:numFmt w:val="lowerLetter"/>
+      <w:lvlText w:val="%8."/>
+      <w:lvlJc w:val="left"/>
+      <w:pPr>
+        <w:ind w:left="5760" w:hanging="360"/>
+      </w:pPr>
+    </w:lvl>
+    <w:lvl w:ilvl="8" w:tplc="FFFFFFFF" w:tentative="1">
+      <w:start w:val="1"/>
+      <w:numFmt w:val="lowerRoman"/>
+      <w:lvlText w:val="%9."/>
+      <w:lvlJc w:val="right"/>
+      <w:pPr>
+        <w:ind w:left="6480" w:hanging="180"/>
+      </w:pPr>
+    </w:lvl>
+  </w:abstractNum>
+  <w:abstractNum w:abstractNumId="6" w15:restartNumberingAfterBreak="0">
+    <w:nsid w:val="7CA527E2"/>
+    <w:multiLevelType w:val="hybridMultilevel"/>
+    <w:tmpl w:val="467EA3D6"/>
+    <w:lvl w:ilvl="0" w:tplc="FFFFFFFF">
+      <w:start w:val="1"/>
+      <w:numFmt w:val="decimal"/>
+      <w:lvlText w:val="%1."/>
+      <w:lvlJc w:val="left"/>
+      <w:pPr>
+        <w:ind w:left="720" w:hanging="360"/>
+      </w:pPr>
+      <w:rPr>
+        <w:rFonts w:hint="default"/>
+      </w:rPr>
+    </w:lvl>
+    <w:lvl w:ilvl="1" w:tplc="FFFFFFFF" w:tentative="1">
+      <w:start w:val="1"/>
+      <w:numFmt w:val="lowerLetter"/>
+      <w:lvlText w:val="%2."/>
+      <w:lvlJc w:val="left"/>
+      <w:pPr>
+        <w:ind w:left="1440" w:hanging="360"/>
+      </w:pPr>
+    </w:lvl>
+    <w:lvl w:ilvl="2" w:tplc="FFFFFFFF" w:tentative="1">
+      <w:start w:val="1"/>
+      <w:numFmt w:val="lowerRoman"/>
+      <w:lvlText w:val="%3."/>
+      <w:lvlJc w:val="right"/>
+      <w:pPr>
+        <w:ind w:left="2160" w:hanging="180"/>
+      </w:pPr>
+    </w:lvl>
+    <w:lvl w:ilvl="3" w:tplc="FFFFFFFF" w:tentative="1">
+      <w:start w:val="1"/>
+      <w:numFmt w:val="decimal"/>
+      <w:lvlText w:val="%4."/>
+      <w:lvlJc w:val="left"/>
+      <w:pPr>
+        <w:ind w:left="2880" w:hanging="360"/>
+      </w:pPr>
+    </w:lvl>
+    <w:lvl w:ilvl="4" w:tplc="FFFFFFFF" w:tentative="1">
+      <w:start w:val="1"/>
+      <w:numFmt w:val="lowerLetter"/>
+      <w:lvlText w:val="%5."/>
+      <w:lvlJc w:val="left"/>
+      <w:pPr>
+        <w:ind w:left="3600" w:hanging="360"/>
+      </w:pPr>
+    </w:lvl>
+    <w:lvl w:ilvl="5" w:tplc="FFFFFFFF" w:tentative="1">
+      <w:start w:val="1"/>
+      <w:numFmt w:val="lowerRoman"/>
+      <w:lvlText w:val="%6."/>
+      <w:lvlJc w:val="right"/>
+      <w:pPr>
+        <w:ind w:left="4320" w:hanging="180"/>
+      </w:pPr>
+    </w:lvl>
+    <w:lvl w:ilvl="6" w:tplc="FFFFFFFF" w:tentative="1">
+      <w:start w:val="1"/>
+      <w:numFmt w:val="decimal"/>
+      <w:lvlText w:val="%7."/>
+      <w:lvlJc w:val="left"/>
+      <w:pPr>
+        <w:ind w:left="5040" w:hanging="360"/>
+      </w:pPr>
+    </w:lvl>
+    <w:lvl w:ilvl="7" w:tplc="FFFFFFFF" w:tentative="1">
+      <w:start w:val="1"/>
+      <w:numFmt w:val="lowerLetter"/>
+      <w:lvlText w:val="%8."/>
+      <w:lvlJc w:val="left"/>
+      <w:pPr>
+        <w:ind w:left="5760" w:hanging="360"/>
+      </w:pPr>
+    </w:lvl>
+    <w:lvl w:ilvl="8" w:tplc="FFFFFFFF" w:tentative="1">
       <w:start w:val="1"/>
       <w:numFmt w:val="lowerRoman"/>
       <w:lvlText w:val="%9."/>
@@ -3805,6 +4609,30 @@
     <w:abstractNumId w:val="1"/>
   </w:num>
   <w:num w:numId="25" w16cid:durableId="745372531">
+    <w:abstractNumId w:val="1"/>
+  </w:num>
+  <w:num w:numId="26" w16cid:durableId="622343674">
+    <w:abstractNumId w:val="5"/>
+  </w:num>
+  <w:num w:numId="27" w16cid:durableId="1240941754">
+    <w:abstractNumId w:val="1"/>
+  </w:num>
+  <w:num w:numId="28" w16cid:durableId="644748523">
+    <w:abstractNumId w:val="1"/>
+  </w:num>
+  <w:num w:numId="29" w16cid:durableId="1948924338">
+    <w:abstractNumId w:val="1"/>
+  </w:num>
+  <w:num w:numId="30" w16cid:durableId="1303119083">
+    <w:abstractNumId w:val="1"/>
+  </w:num>
+  <w:num w:numId="31" w16cid:durableId="1079601717">
+    <w:abstractNumId w:val="6"/>
+  </w:num>
+  <w:num w:numId="32" w16cid:durableId="496263742">
+    <w:abstractNumId w:val="1"/>
+  </w:num>
+  <w:num w:numId="33" w16cid:durableId="2012104284">
     <w:abstractNumId w:val="1"/>
   </w:num>
 </w:numbering>

</xml_diff>

<commit_message>
Step 12 Before fix error №20 not edition goods in DB  from the warehouse for ConfOff (23-03-14 Demo_SimpleStock15.ui)
</commit_message>
<xml_diff>
--- a/23-03-03 Список доработок.docx
+++ b/23-03-03 Список доработок.docx
@@ -965,7 +965,120 @@
         </w:rPr>
       </w:pPr>
     </w:p>
-    <w:p/>
+    <w:p>
+      <w:pPr>
+        <w:pStyle w:val="a3"/>
+        <w:numPr>
+          <w:ilvl w:val="0"/>
+          <w:numId w:val="1"/>
+        </w:numPr>
+      </w:pPr>
+      <w:r>
+        <w:t xml:space="preserve">Используем новую </w:t>
+      </w:r>
+      <w:proofErr w:type="spellStart"/>
+      <w:r>
+        <w:t>прогу</w:t>
+      </w:r>
+      <w:proofErr w:type="spellEnd"/>
+      <w:r>
+        <w:t xml:space="preserve"> </w:t>
+      </w:r>
+      <w:proofErr w:type="spellStart"/>
+      <w:r>
+        <w:t>simple-kit</w:t>
+      </w:r>
+      <w:proofErr w:type="spellEnd"/>
+      <w:r>
+        <w:t xml:space="preserve"> – </w:t>
+      </w:r>
+      <w:proofErr w:type="spellStart"/>
+      <w:r>
+        <w:t>устанавливаеую</w:t>
+      </w:r>
+      <w:proofErr w:type="spellEnd"/>
+      <w:r>
+        <w:t xml:space="preserve"> поверх </w:t>
+      </w:r>
+      <w:proofErr w:type="spellStart"/>
+      <w:r>
+        <w:t>simple</w:t>
+      </w:r>
+      <w:proofErr w:type="spellEnd"/>
+      <w:r>
+        <w:t xml:space="preserve"> </w:t>
+      </w:r>
+      <w:r>
+        <w:t xml:space="preserve">UI c </w:t>
+      </w:r>
+      <w:r>
+        <w:t xml:space="preserve">уже установленной Конфиг. Тогда ошибки: </w:t>
+      </w:r>
+      <w:proofErr w:type="spellStart"/>
+      <w:r>
+        <w:t>пп</w:t>
+      </w:r>
+      <w:proofErr w:type="spellEnd"/>
+      <w:r>
+        <w:t>.</w:t>
+      </w:r>
+      <w:r>
+        <w:t xml:space="preserve"> 4, 6, </w:t>
+      </w:r>
+      <w:r>
+        <w:t>12</w:t>
+      </w:r>
+      <w:r>
+        <w:t xml:space="preserve">, </w:t>
+      </w:r>
+      <w:r>
+        <w:t>13</w:t>
+      </w:r>
+      <w:r>
+        <w:t xml:space="preserve">, </w:t>
+      </w:r>
+      <w:r>
+        <w:t>14</w:t>
+      </w:r>
+      <w:r>
+        <w:t xml:space="preserve"> </w:t>
+      </w:r>
+      <w:r>
+        <w:t>убираются сразу.</w:t>
+      </w:r>
+    </w:p>
+    <w:p>
+      <w:pPr>
+        <w:pStyle w:val="a3"/>
+        <w:numPr>
+          <w:ilvl w:val="0"/>
+          <w:numId w:val="1"/>
+        </w:numPr>
+      </w:pPr>
+      <w:r>
+        <w:t xml:space="preserve">При исправлении товара на смарт </w:t>
+      </w:r>
+      <w:proofErr w:type="spellStart"/>
+      <w:r>
+        <w:rPr>
+          <w:lang w:val="en-US"/>
+        </w:rPr>
+        <w:t>SimpKit</w:t>
+      </w:r>
+      <w:proofErr w:type="spellEnd"/>
+      <w:r>
+        <w:t xml:space="preserve"> – возникает новая строчка товара – перезапись не происходит</w:t>
+      </w:r>
+    </w:p>
+    <w:p>
+      <w:pPr>
+        <w:pStyle w:val="a3"/>
+        <w:numPr>
+          <w:ilvl w:val="0"/>
+          <w:numId w:val="1"/>
+        </w:numPr>
+      </w:pPr>
+    </w:p>
     <w:p>
       <w:pPr>
         <w:pStyle w:val="1"/>
@@ -1152,16 +1265,90 @@
           <w:sz w:val="18"/>
           <w:szCs w:val="18"/>
           <w:shd w:val="clear" w:color="auto" w:fill="FBFBFB"/>
-        </w:rPr>
-      </w:pPr>
-      <w:r>
-        <w:rPr>
-          <w:color w:val="auto"/>
-          <w:sz w:val="18"/>
-          <w:szCs w:val="18"/>
-          <w:shd w:val="clear" w:color="auto" w:fill="FBFBFB"/>
-        </w:rPr>
-        <w:t xml:space="preserve">Добавил вручную : certifi==2022.6.15 ; charset-normalizer==2.1.1 ; idna==3.4 ; requests==2.28.2 ; </w:t>
+          <w:lang w:val="en-US"/>
+        </w:rPr>
+      </w:pPr>
+      <w:r>
+        <w:rPr>
+          <w:color w:val="auto"/>
+          <w:sz w:val="18"/>
+          <w:szCs w:val="18"/>
+          <w:shd w:val="clear" w:color="auto" w:fill="FBFBFB"/>
+        </w:rPr>
+        <w:t>Добавил</w:t>
+      </w:r>
+      <w:r>
+        <w:rPr>
+          <w:color w:val="auto"/>
+          <w:sz w:val="18"/>
+          <w:szCs w:val="18"/>
+          <w:shd w:val="clear" w:color="auto" w:fill="FBFBFB"/>
+          <w:lang w:val="en-US"/>
+        </w:rPr>
+        <w:t xml:space="preserve"> </w:t>
+      </w:r>
+      <w:r>
+        <w:rPr>
+          <w:color w:val="auto"/>
+          <w:sz w:val="18"/>
+          <w:szCs w:val="18"/>
+          <w:shd w:val="clear" w:color="auto" w:fill="FBFBFB"/>
+        </w:rPr>
+        <w:t>вручную</w:t>
+      </w:r>
+      <w:r>
+        <w:rPr>
+          <w:color w:val="auto"/>
+          <w:sz w:val="18"/>
+          <w:szCs w:val="18"/>
+          <w:shd w:val="clear" w:color="auto" w:fill="FBFBFB"/>
+          <w:lang w:val="en-US"/>
+        </w:rPr>
+        <w:t xml:space="preserve"> : </w:t>
+      </w:r>
+      <w:proofErr w:type="spellStart"/>
+      <w:r>
+        <w:rPr>
+          <w:color w:val="auto"/>
+          <w:sz w:val="18"/>
+          <w:szCs w:val="18"/>
+          <w:shd w:val="clear" w:color="auto" w:fill="FBFBFB"/>
+          <w:lang w:val="en-US"/>
+        </w:rPr>
+        <w:t>certifi</w:t>
+      </w:r>
+      <w:proofErr w:type="spellEnd"/>
+      <w:r>
+        <w:rPr>
+          <w:color w:val="auto"/>
+          <w:sz w:val="18"/>
+          <w:szCs w:val="18"/>
+          <w:shd w:val="clear" w:color="auto" w:fill="FBFBFB"/>
+          <w:lang w:val="en-US"/>
+        </w:rPr>
+        <w:t xml:space="preserve">==2022.6.15 ; charset-normalizer==2.1.1 ; </w:t>
+      </w:r>
+      <w:proofErr w:type="spellStart"/>
+      <w:r>
+        <w:rPr>
+          <w:color w:val="auto"/>
+          <w:sz w:val="18"/>
+          <w:szCs w:val="18"/>
+          <w:shd w:val="clear" w:color="auto" w:fill="FBFBFB"/>
+          <w:lang w:val="en-US"/>
+        </w:rPr>
+        <w:t>idna</w:t>
+      </w:r>
+      <w:proofErr w:type="spellEnd"/>
+      <w:r>
+        <w:rPr>
+          <w:color w:val="auto"/>
+          <w:sz w:val="18"/>
+          <w:szCs w:val="18"/>
+          <w:shd w:val="clear" w:color="auto" w:fill="FBFBFB"/>
+          <w:lang w:val="en-US"/>
+        </w:rPr>
+        <w:t xml:space="preserve">==3.4 ; requests==2.28.2 ; </w:t>
       </w:r>
     </w:p>
     <w:p>
@@ -1402,14 +1589,16 @@
           <w:sz w:val="18"/>
           <w:szCs w:val="18"/>
           <w:shd w:val="clear" w:color="auto" w:fill="FBFBFB"/>
-        </w:rPr>
-      </w:pPr>
-      <w:r>
-        <w:rPr>
-          <w:color w:val="auto"/>
-          <w:sz w:val="18"/>
-          <w:szCs w:val="18"/>
-          <w:shd w:val="clear" w:color="auto" w:fill="FBFBFB"/>
+          <w:lang w:val="en-US"/>
+        </w:rPr>
+      </w:pPr>
+      <w:r>
+        <w:rPr>
+          <w:color w:val="auto"/>
+          <w:sz w:val="18"/>
+          <w:szCs w:val="18"/>
+          <w:shd w:val="clear" w:color="auto" w:fill="FBFBFB"/>
+          <w:lang w:val="en-US"/>
         </w:rPr>
         <w:t>Search “</w:t>
       </w:r>
@@ -1430,6 +1619,7 @@
           <w:sz w:val="18"/>
           <w:szCs w:val="18"/>
           <w:shd w:val="clear" w:color="auto" w:fill="FBFBFB"/>
+          <w:lang w:val="en-US"/>
         </w:rPr>
         <w:t>CVOCR”</w:t>
       </w:r>
@@ -1439,6 +1629,7 @@
           <w:sz w:val="18"/>
           <w:szCs w:val="18"/>
           <w:shd w:val="clear" w:color="auto" w:fill="FBFBFB"/>
+          <w:lang w:val="en-US"/>
         </w:rPr>
         <w:br/>
         <w:t xml:space="preserve">def </w:t>
@@ -1450,6 +1641,7 @@
           <w:sz w:val="18"/>
           <w:szCs w:val="18"/>
           <w:shd w:val="clear" w:color="auto" w:fill="FBFBFB"/>
+          <w:lang w:val="en-US"/>
         </w:rPr>
         <w:t>invres_input</w:t>
       </w:r>
@@ -1460,6 +1652,7 @@
           <w:sz w:val="18"/>
           <w:szCs w:val="18"/>
           <w:shd w:val="clear" w:color="auto" w:fill="FBFBFB"/>
+          <w:lang w:val="en-US"/>
         </w:rPr>
         <w:t xml:space="preserve"> - "</w:t>
       </w:r>
@@ -1470,6 +1663,7 @@
           <w:sz w:val="18"/>
           <w:szCs w:val="18"/>
           <w:shd w:val="clear" w:color="auto" w:fill="FBFBFB"/>
+          <w:lang w:val="en-US"/>
         </w:rPr>
         <w:t>btn_run_ocr</w:t>
       </w:r>
@@ -1480,6 +1674,7 @@
           <w:sz w:val="18"/>
           <w:szCs w:val="18"/>
           <w:shd w:val="clear" w:color="auto" w:fill="FBFBFB"/>
+          <w:lang w:val="en-US"/>
         </w:rPr>
         <w:t>":</w:t>
       </w:r>
@@ -1489,6 +1684,7 @@
           <w:sz w:val="18"/>
           <w:szCs w:val="18"/>
           <w:shd w:val="clear" w:color="auto" w:fill="FBFBFB"/>
+          <w:lang w:val="en-US"/>
         </w:rPr>
         <w:t xml:space="preserve"> only button </w:t>
       </w:r>
@@ -1502,14 +1698,16 @@
           <w:sz w:val="18"/>
           <w:szCs w:val="18"/>
           <w:shd w:val="clear" w:color="auto" w:fill="FBFBFB"/>
-        </w:rPr>
-      </w:pPr>
-      <w:r>
-        <w:rPr>
-          <w:color w:val="auto"/>
-          <w:sz w:val="18"/>
-          <w:szCs w:val="18"/>
-          <w:shd w:val="clear" w:color="auto" w:fill="FBFBFB"/>
+          <w:lang w:val="en-US"/>
+        </w:rPr>
+      </w:pPr>
+      <w:r>
+        <w:rPr>
+          <w:color w:val="auto"/>
+          <w:sz w:val="18"/>
+          <w:szCs w:val="18"/>
+          <w:shd w:val="clear" w:color="auto" w:fill="FBFBFB"/>
+          <w:lang w:val="en-US"/>
         </w:rPr>
         <w:t xml:space="preserve"> </w:t>
       </w:r>
@@ -1519,6 +1717,7 @@
           <w:sz w:val="18"/>
           <w:szCs w:val="18"/>
           <w:shd w:val="clear" w:color="auto" w:fill="FBFBFB"/>
+          <w:lang w:val="en-US"/>
         </w:rPr>
         <w:t xml:space="preserve">def </w:t>
       </w:r>
@@ -1529,6 +1728,7 @@
           <w:sz w:val="18"/>
           <w:szCs w:val="18"/>
           <w:shd w:val="clear" w:color="auto" w:fill="FBFBFB"/>
+          <w:lang w:val="en-US"/>
         </w:rPr>
         <w:t>invcv_cell_on_new_object_ocr</w:t>
       </w:r>
@@ -1539,6 +1739,7 @@
           <w:sz w:val="18"/>
           <w:szCs w:val="18"/>
           <w:shd w:val="clear" w:color="auto" w:fill="FBFBFB"/>
+          <w:lang w:val="en-US"/>
         </w:rPr>
         <w:t>(</w:t>
       </w:r>
@@ -1549,6 +1750,7 @@
           <w:sz w:val="18"/>
           <w:szCs w:val="18"/>
           <w:shd w:val="clear" w:color="auto" w:fill="FBFBFB"/>
+          <w:lang w:val="en-US"/>
         </w:rPr>
         <w:t>hashMap</w:t>
       </w:r>
@@ -1559,6 +1761,7 @@
           <w:sz w:val="18"/>
           <w:szCs w:val="18"/>
           <w:shd w:val="clear" w:color="auto" w:fill="FBFBFB"/>
+          <w:lang w:val="en-US"/>
         </w:rPr>
         <w:t>, _files=None, _data=None): -ALL!!!</w:t>
       </w:r>
@@ -1574,14 +1777,25 @@
           <w:shd w:val="clear" w:color="auto" w:fill="FBFBFB"/>
         </w:rPr>
       </w:pPr>
-      <w:r>
-        <w:rPr>
-          <w:color w:val="auto"/>
-          <w:sz w:val="18"/>
-          <w:szCs w:val="18"/>
-          <w:shd w:val="clear" w:color="auto" w:fill="FBFBFB"/>
-        </w:rPr>
-        <w:t xml:space="preserve">def </w:t>
+      <w:proofErr w:type="spellStart"/>
+      <w:r>
+        <w:rPr>
+          <w:color w:val="auto"/>
+          <w:sz w:val="18"/>
+          <w:szCs w:val="18"/>
+          <w:shd w:val="clear" w:color="auto" w:fill="FBFBFB"/>
+        </w:rPr>
+        <w:t>def</w:t>
+      </w:r>
+      <w:proofErr w:type="spellEnd"/>
+      <w:r>
+        <w:rPr>
+          <w:color w:val="auto"/>
+          <w:sz w:val="18"/>
+          <w:szCs w:val="18"/>
+          <w:shd w:val="clear" w:color="auto" w:fill="FBFBFB"/>
+        </w:rPr>
+        <w:t xml:space="preserve"> </w:t>
       </w:r>
       <w:proofErr w:type="spellStart"/>
       <w:r>
@@ -1722,17 +1936,57 @@
           <w:szCs w:val="18"/>
           <w:shd w:val="clear" w:color="auto" w:fill="FBFBFB"/>
         </w:rPr>
-        <w:t>invcv</w:t>
-      </w:r>
-      <w:proofErr w:type="spellEnd"/>
-      <w:r>
-        <w:rPr>
-          <w:color w:val="auto"/>
-          <w:sz w:val="18"/>
-          <w:szCs w:val="18"/>
-          <w:shd w:val="clear" w:color="auto" w:fill="FBFBFB"/>
-        </w:rPr>
-        <w:t xml:space="preserve">_goods_on_new_object после объявления необходимости диалога – добавил запись в write_id_list и    write_list  id  и </w:t>
+        <w:t>invcv_goods_on_new_object</w:t>
+      </w:r>
+      <w:proofErr w:type="spellEnd"/>
+      <w:r>
+        <w:rPr>
+          <w:color w:val="auto"/>
+          <w:sz w:val="18"/>
+          <w:szCs w:val="18"/>
+          <w:shd w:val="clear" w:color="auto" w:fill="FBFBFB"/>
+        </w:rPr>
+        <w:t xml:space="preserve"> после объявления необходимости диалога – добавил запись в write_id_list и    </w:t>
+      </w:r>
+      <w:proofErr w:type="spellStart"/>
+      <w:r>
+        <w:rPr>
+          <w:color w:val="auto"/>
+          <w:sz w:val="18"/>
+          <w:szCs w:val="18"/>
+          <w:shd w:val="clear" w:color="auto" w:fill="FBFBFB"/>
+        </w:rPr>
+        <w:t>write_list</w:t>
+      </w:r>
+      <w:proofErr w:type="spellEnd"/>
+      <w:r>
+        <w:rPr>
+          <w:color w:val="auto"/>
+          <w:sz w:val="18"/>
+          <w:szCs w:val="18"/>
+          <w:shd w:val="clear" w:color="auto" w:fill="FBFBFB"/>
+        </w:rPr>
+        <w:t xml:space="preserve">  </w:t>
+      </w:r>
+      <w:proofErr w:type="spellStart"/>
+      <w:r>
+        <w:rPr>
+          <w:color w:val="auto"/>
+          <w:sz w:val="18"/>
+          <w:szCs w:val="18"/>
+          <w:shd w:val="clear" w:color="auto" w:fill="FBFBFB"/>
+        </w:rPr>
+        <w:t>id</w:t>
+      </w:r>
+      <w:proofErr w:type="spellEnd"/>
+      <w:r>
+        <w:rPr>
+          <w:color w:val="auto"/>
+          <w:sz w:val="18"/>
+          <w:szCs w:val="18"/>
+          <w:shd w:val="clear" w:color="auto" w:fill="FBFBFB"/>
+        </w:rPr>
+        <w:t xml:space="preserve">  и </w:t>
       </w:r>
       <w:proofErr w:type="spellStart"/>
       <w:r>
@@ -1762,17 +2016,17 @@
           <w:szCs w:val="18"/>
           <w:shd w:val="clear" w:color="auto" w:fill="FBFBFB"/>
         </w:rPr>
-        <w:t>invcv</w:t>
-      </w:r>
-      <w:proofErr w:type="spellEnd"/>
-      <w:r>
-        <w:rPr>
-          <w:color w:val="auto"/>
-          <w:sz w:val="18"/>
-          <w:szCs w:val="18"/>
-          <w:shd w:val="clear" w:color="auto" w:fill="FBFBFB"/>
-        </w:rPr>
-        <w:t>_goods_action из этих листов берут инфу (с конца листа) для заполнения данных</w:t>
+        <w:t>invcv_goods_action</w:t>
+      </w:r>
+      <w:proofErr w:type="spellEnd"/>
+      <w:r>
+        <w:rPr>
+          <w:color w:val="auto"/>
+          <w:sz w:val="18"/>
+          <w:szCs w:val="18"/>
+          <w:shd w:val="clear" w:color="auto" w:fill="FBFBFB"/>
+        </w:rPr>
+        <w:t xml:space="preserve"> из этих листов берут инфу (с конца листа) для заполнения данных</w:t>
       </w:r>
     </w:p>
     <w:p>
@@ -1827,16 +2081,65 @@
           <w:sz w:val="18"/>
           <w:szCs w:val="18"/>
           <w:shd w:val="clear" w:color="auto" w:fill="FBFBFB"/>
-        </w:rPr>
-      </w:pPr>
-      <w:r>
-        <w:rPr>
-          <w:color w:val="auto"/>
-          <w:sz w:val="18"/>
-          <w:szCs w:val="18"/>
-          <w:shd w:val="clear" w:color="auto" w:fill="FBFBFB"/>
-        </w:rPr>
-        <w:t>Переношу в файл 23-03-06 Demo_SimpleStock09.ui</w:t>
+          <w:lang w:val="en-US"/>
+        </w:rPr>
+      </w:pPr>
+      <w:r>
+        <w:rPr>
+          <w:color w:val="auto"/>
+          <w:sz w:val="18"/>
+          <w:szCs w:val="18"/>
+          <w:shd w:val="clear" w:color="auto" w:fill="FBFBFB"/>
+        </w:rPr>
+        <w:t>Переношу</w:t>
+      </w:r>
+      <w:r>
+        <w:rPr>
+          <w:color w:val="auto"/>
+          <w:sz w:val="18"/>
+          <w:szCs w:val="18"/>
+          <w:shd w:val="clear" w:color="auto" w:fill="FBFBFB"/>
+          <w:lang w:val="en-US"/>
+        </w:rPr>
+        <w:t xml:space="preserve"> </w:t>
+      </w:r>
+      <w:r>
+        <w:rPr>
+          <w:color w:val="auto"/>
+          <w:sz w:val="18"/>
+          <w:szCs w:val="18"/>
+          <w:shd w:val="clear" w:color="auto" w:fill="FBFBFB"/>
+        </w:rPr>
+        <w:t>в</w:t>
+      </w:r>
+      <w:r>
+        <w:rPr>
+          <w:color w:val="auto"/>
+          <w:sz w:val="18"/>
+          <w:szCs w:val="18"/>
+          <w:shd w:val="clear" w:color="auto" w:fill="FBFBFB"/>
+          <w:lang w:val="en-US"/>
+        </w:rPr>
+        <w:t xml:space="preserve"> </w:t>
+      </w:r>
+      <w:r>
+        <w:rPr>
+          <w:color w:val="auto"/>
+          <w:sz w:val="18"/>
+          <w:szCs w:val="18"/>
+          <w:shd w:val="clear" w:color="auto" w:fill="FBFBFB"/>
+        </w:rPr>
+        <w:t>файл</w:t>
+      </w:r>
+      <w:r>
+        <w:rPr>
+          <w:color w:val="auto"/>
+          <w:sz w:val="18"/>
+          <w:szCs w:val="18"/>
+          <w:shd w:val="clear" w:color="auto" w:fill="FBFBFB"/>
+          <w:lang w:val="en-US"/>
+        </w:rPr>
+        <w:t xml:space="preserve"> 23-03-06 Demo_SimpleStock09.ui</w:t>
       </w:r>
     </w:p>
     <w:p>
@@ -2168,47 +2471,7 @@
           <w:szCs w:val="18"/>
           <w:shd w:val="clear" w:color="auto" w:fill="FBFBFB"/>
         </w:rPr>
-        <w:t xml:space="preserve"> «23-03-06 Demo_</w:t>
-      </w:r>
-      <w:proofErr w:type="spellStart"/>
-      <w:r>
-        <w:rPr>
-          <w:color w:val="auto"/>
-          <w:sz w:val="18"/>
-          <w:szCs w:val="18"/>
-          <w:shd w:val="clear" w:color="auto" w:fill="FBFBFB"/>
-        </w:rPr>
-        <w:t>SimpleStock</w:t>
-      </w:r>
-      <w:proofErr w:type="spellEnd"/>
-      <w:r>
-        <w:rPr>
-          <w:color w:val="auto"/>
-          <w:sz w:val="18"/>
-          <w:szCs w:val="18"/>
-          <w:shd w:val="clear" w:color="auto" w:fill="FBFBFB"/>
-        </w:rPr>
-        <w:t>10.</w:t>
-      </w:r>
-      <w:proofErr w:type="spellStart"/>
-      <w:r>
-        <w:rPr>
-          <w:color w:val="auto"/>
-          <w:sz w:val="18"/>
-          <w:szCs w:val="18"/>
-          <w:shd w:val="clear" w:color="auto" w:fill="FBFBFB"/>
-        </w:rPr>
-        <w:t>ui</w:t>
-      </w:r>
-      <w:proofErr w:type="spellEnd"/>
-      <w:r>
-        <w:rPr>
-          <w:color w:val="auto"/>
-          <w:sz w:val="18"/>
-          <w:szCs w:val="18"/>
-          <w:shd w:val="clear" w:color="auto" w:fill="FBFBFB"/>
-        </w:rPr>
-        <w:t>» добавил пункт меню:</w:t>
+        <w:t xml:space="preserve"> «23-03-06 Demo_SimpleStock10.ui» добавил пункт меню:</w:t>
       </w:r>
       <w:r>
         <w:rPr>
@@ -2221,6 +2484,7 @@
       </w:r>
       <w:r>
         <w:rPr>
+          <w:noProof/>
           <w:color w:val="auto"/>
           <w:sz w:val="18"/>
           <w:szCs w:val="18"/>
@@ -2427,18 +2691,9 @@
           <w:szCs w:val="18"/>
           <w:shd w:val="clear" w:color="auto" w:fill="FBFBFB"/>
         </w:rPr>
-        <w:t>Конфы</w:t>
-      </w:r>
-      <w:proofErr w:type="spellEnd"/>
-      <w:r>
-        <w:rPr>
-          <w:color w:val="auto"/>
-          <w:sz w:val="18"/>
-          <w:szCs w:val="18"/>
-          <w:shd w:val="clear" w:color="auto" w:fill="FBFBFB"/>
-        </w:rPr>
-        <w:t>Off</w:t>
-      </w:r>
+        <w:t>КонфыOff</w:t>
+      </w:r>
+      <w:proofErr w:type="spellEnd"/>
     </w:p>
     <w:p>
       <w:pPr>
@@ -3069,13 +3324,8 @@
         <w:rPr>
           <w:shd w:val="clear" w:color="auto" w:fill="FBFBFB"/>
         </w:rPr>
-        <w:t xml:space="preserve">п15 </w:t>
-      </w:r>
-      <w:r>
-        <w:rPr>
-          <w:shd w:val="clear" w:color="auto" w:fill="FBFBFB"/>
-        </w:rPr>
-        <w:t>По умолчанию проставить -  «единица измерения» - «</w:t>
+        <w:lastRenderedPageBreak/>
+        <w:t>п15 По умолчанию проставить -  «единица измерения» - «</w:t>
       </w:r>
       <w:proofErr w:type="spellStart"/>
       <w:r>
@@ -3231,16 +3481,7 @@
           <w:szCs w:val="18"/>
           <w:shd w:val="clear" w:color="auto" w:fill="FBFBFB"/>
         </w:rPr>
-        <w:t>():</w:t>
-      </w:r>
-      <w:r>
-        <w:rPr>
-          <w:color w:val="auto"/>
-          <w:sz w:val="18"/>
-          <w:szCs w:val="18"/>
-          <w:shd w:val="clear" w:color="auto" w:fill="FBFBFB"/>
-        </w:rPr>
-        <w:t xml:space="preserve"> </w:t>
+        <w:t xml:space="preserve">(): </w:t>
       </w:r>
       <w:r>
         <w:rPr>
@@ -3466,13 +3707,7 @@
         <w:rPr>
           <w:shd w:val="clear" w:color="auto" w:fill="FBFBFB"/>
         </w:rPr>
-        <w:t>п7 …</w:t>
-      </w:r>
-      <w:r>
-        <w:rPr>
-          <w:shd w:val="clear" w:color="auto" w:fill="FBFBFB"/>
-        </w:rPr>
-        <w:t xml:space="preserve"> ОТМЕНИТЬ весь ввод</w:t>
+        <w:t>п7 … ОТМЕНИТЬ весь ввод</w:t>
       </w:r>
       <w:r>
         <w:rPr>
@@ -3536,17 +3771,7 @@
           <w:shd w:val="clear" w:color="auto" w:fill="FBFBFB"/>
           <w:lang w:val="en-US"/>
         </w:rPr>
-        <w:t xml:space="preserve"> </w:t>
-      </w:r>
-      <w:r>
-        <w:rPr>
-          <w:color w:val="auto"/>
-          <w:sz w:val="18"/>
-          <w:szCs w:val="18"/>
-          <w:shd w:val="clear" w:color="auto" w:fill="FBFBFB"/>
-          <w:lang w:val="en-US"/>
-        </w:rPr>
-        <w:t>23-03-14 Demo_SimpleStock14.ui</w:t>
+        <w:t xml:space="preserve"> 23-03-14 Demo_SimpleStock14.ui</w:t>
       </w:r>
     </w:p>
     <w:p>
@@ -3650,16 +3875,7 @@
           <w:szCs w:val="18"/>
           <w:shd w:val="clear" w:color="auto" w:fill="FBFBFB"/>
         </w:rPr>
-        <w:t xml:space="preserve"> ОФФ</w:t>
-      </w:r>
-      <w:r>
-        <w:rPr>
-          <w:color w:val="auto"/>
-          <w:sz w:val="18"/>
-          <w:szCs w:val="18"/>
-          <w:shd w:val="clear" w:color="auto" w:fill="FBFBFB"/>
-        </w:rPr>
-        <w:t xml:space="preserve"> и</w:t>
+        <w:t xml:space="preserve"> ОФФ и</w:t>
       </w:r>
       <w:r>
         <w:rPr>
@@ -3692,6 +3908,69 @@
       <w:proofErr w:type="spellEnd"/>
     </w:p>
     <w:p/>
+    <w:p>
+      <w:pPr>
+        <w:pStyle w:val="1"/>
+        <w:rPr>
+          <w:shd w:val="clear" w:color="auto" w:fill="FBFBFB"/>
+        </w:rPr>
+      </w:pPr>
+      <w:r>
+        <w:rPr>
+          <w:shd w:val="clear" w:color="auto" w:fill="FBFBFB"/>
+        </w:rPr>
+        <w:t>п</w:t>
+      </w:r>
+      <w:r>
+        <w:rPr>
+          <w:shd w:val="clear" w:color="auto" w:fill="FBFBFB"/>
+        </w:rPr>
+        <w:t>19</w:t>
+      </w:r>
+      <w:r>
+        <w:rPr>
+          <w:shd w:val="clear" w:color="auto" w:fill="FBFBFB"/>
+        </w:rPr>
+        <w:t xml:space="preserve"> </w:t>
+      </w:r>
+      <w:r>
+        <w:t xml:space="preserve">Используем </w:t>
+      </w:r>
+      <w:proofErr w:type="spellStart"/>
+      <w:r>
+        <w:t>simple-kit</w:t>
+      </w:r>
+      <w:proofErr w:type="spellEnd"/>
+      <w:r>
+        <w:t xml:space="preserve"> – устанавливае</w:t>
+      </w:r>
+      <w:r>
+        <w:t>м</w:t>
+      </w:r>
+      <w:r>
+        <w:t xml:space="preserve">ую поверх </w:t>
+      </w:r>
+      <w:proofErr w:type="spellStart"/>
+      <w:r>
+        <w:t>simple</w:t>
+      </w:r>
+      <w:proofErr w:type="spellEnd"/>
+      <w:r>
+        <w:t xml:space="preserve"> </w:t>
+      </w:r>
+      <w:r>
+        <w:t xml:space="preserve">UI c </w:t>
+      </w:r>
+      <w:r>
+        <w:t>уже установленной Конфиг</w:t>
+      </w:r>
+      <w:r>
+        <w:rPr>
+          <w:shd w:val="clear" w:color="auto" w:fill="FBFBFB"/>
+        </w:rPr>
+        <w:t>.</w:t>
+      </w:r>
+    </w:p>
     <w:p>
       <w:pPr>
         <w:pStyle w:val="a3"/>
@@ -3707,30 +3986,566 @@
     </w:p>
     <w:p>
       <w:pPr>
-        <w:pStyle w:val="a3"/>
-        <w:ind w:left="792"/>
-        <w:rPr>
-          <w:rFonts w:ascii="Helvetica" w:hAnsi="Helvetica"/>
-          <w:color w:val="000000"/>
-          <w:sz w:val="18"/>
-          <w:szCs w:val="18"/>
-          <w:shd w:val="clear" w:color="auto" w:fill="FBFBFB"/>
-        </w:rPr>
-      </w:pPr>
-    </w:p>
-    <w:p>
-      <w:pPr>
-        <w:pStyle w:val="a3"/>
-        <w:ind w:left="792"/>
-        <w:rPr>
-          <w:rFonts w:ascii="Helvetica" w:hAnsi="Helvetica"/>
-          <w:color w:val="000000"/>
-          <w:sz w:val="18"/>
-          <w:szCs w:val="18"/>
-          <w:shd w:val="clear" w:color="auto" w:fill="FBFBFB"/>
-        </w:rPr>
-      </w:pPr>
-    </w:p>
+        <w:pStyle w:val="2"/>
+        <w:spacing w:before="0" w:line="240" w:lineRule="auto"/>
+        <w:ind w:left="578" w:hanging="578"/>
+        <w:rPr>
+          <w:color w:val="auto"/>
+          <w:sz w:val="18"/>
+          <w:szCs w:val="18"/>
+          <w:shd w:val="clear" w:color="auto" w:fill="FBFBFB"/>
+          <w:lang w:val="en-US"/>
+        </w:rPr>
+      </w:pPr>
+      <w:r>
+        <w:rPr>
+          <w:color w:val="auto"/>
+          <w:sz w:val="18"/>
+          <w:szCs w:val="18"/>
+          <w:shd w:val="clear" w:color="auto" w:fill="FBFBFB"/>
+        </w:rPr>
+        <w:t>Делаем</w:t>
+      </w:r>
+      <w:r>
+        <w:rPr>
+          <w:color w:val="auto"/>
+          <w:sz w:val="18"/>
+          <w:szCs w:val="18"/>
+          <w:shd w:val="clear" w:color="auto" w:fill="FBFBFB"/>
+          <w:lang w:val="en-US"/>
+        </w:rPr>
+        <w:t xml:space="preserve"> </w:t>
+      </w:r>
+      <w:r>
+        <w:rPr>
+          <w:color w:val="auto"/>
+          <w:sz w:val="18"/>
+          <w:szCs w:val="18"/>
+          <w:shd w:val="clear" w:color="auto" w:fill="FBFBFB"/>
+        </w:rPr>
+        <w:t>в</w:t>
+      </w:r>
+      <w:r>
+        <w:rPr>
+          <w:color w:val="auto"/>
+          <w:sz w:val="18"/>
+          <w:szCs w:val="18"/>
+          <w:shd w:val="clear" w:color="auto" w:fill="FBFBFB"/>
+          <w:lang w:val="en-US"/>
+        </w:rPr>
+        <w:t xml:space="preserve"> </w:t>
+      </w:r>
+      <w:r>
+        <w:rPr>
+          <w:color w:val="auto"/>
+          <w:sz w:val="18"/>
+          <w:szCs w:val="18"/>
+          <w:shd w:val="clear" w:color="auto" w:fill="FBFBFB"/>
+          <w:lang w:val="en-US"/>
+        </w:rPr>
+        <w:t>23-03-14 Demo_SimpleStock15.ui</w:t>
+      </w:r>
+    </w:p>
+    <w:p>
+      <w:pPr>
+        <w:pStyle w:val="2"/>
+        <w:spacing w:before="0" w:line="240" w:lineRule="auto"/>
+        <w:ind w:left="578" w:hanging="578"/>
+        <w:rPr>
+          <w:color w:val="auto"/>
+          <w:sz w:val="18"/>
+          <w:szCs w:val="18"/>
+          <w:shd w:val="clear" w:color="auto" w:fill="FBFBFB"/>
+        </w:rPr>
+      </w:pPr>
+      <w:proofErr w:type="spellStart"/>
+      <w:r>
+        <w:rPr>
+          <w:color w:val="auto"/>
+          <w:sz w:val="18"/>
+          <w:szCs w:val="18"/>
+          <w:shd w:val="clear" w:color="auto" w:fill="FBFBFB"/>
+        </w:rPr>
+        <w:t>удаляе</w:t>
+      </w:r>
+      <w:proofErr w:type="spellEnd"/>
+      <w:r>
+        <w:rPr>
+          <w:color w:val="auto"/>
+          <w:sz w:val="18"/>
+          <w:szCs w:val="18"/>
+          <w:shd w:val="clear" w:color="auto" w:fill="FBFBFB"/>
+        </w:rPr>
+        <w:t xml:space="preserve"> в ПК редакторе строчку главного меню</w:t>
+      </w:r>
+    </w:p>
+    <w:p>
+      <w:pPr>
+        <w:pStyle w:val="2"/>
+        <w:spacing w:before="0" w:line="240" w:lineRule="auto"/>
+        <w:ind w:left="578" w:hanging="578"/>
+        <w:rPr>
+          <w:color w:val="auto"/>
+          <w:sz w:val="18"/>
+          <w:szCs w:val="18"/>
+          <w:shd w:val="clear" w:color="auto" w:fill="FBFBFB"/>
+        </w:rPr>
+      </w:pPr>
+      <w:r>
+        <w:rPr>
+          <w:color w:val="auto"/>
+          <w:sz w:val="18"/>
+          <w:szCs w:val="18"/>
+          <w:shd w:val="clear" w:color="auto" w:fill="FBFBFB"/>
+        </w:rPr>
+        <w:t>проверка работоспособности</w:t>
+      </w:r>
+      <w:r>
+        <w:rPr>
+          <w:color w:val="auto"/>
+          <w:sz w:val="18"/>
+          <w:szCs w:val="18"/>
+          <w:shd w:val="clear" w:color="auto" w:fill="FBFBFB"/>
+        </w:rPr>
+        <w:t xml:space="preserve"> – </w:t>
+      </w:r>
+      <w:r>
+        <w:rPr>
+          <w:color w:val="auto"/>
+          <w:sz w:val="18"/>
+          <w:szCs w:val="18"/>
+          <w:shd w:val="clear" w:color="auto" w:fill="FBFBFB"/>
+        </w:rPr>
+        <w:t>“</w:t>
+      </w:r>
+      <w:r>
+        <w:rPr>
+          <w:color w:val="auto"/>
+          <w:sz w:val="18"/>
+          <w:szCs w:val="18"/>
+          <w:shd w:val="clear" w:color="auto" w:fill="FBFBFB"/>
+          <w:lang w:val="en-US"/>
+        </w:rPr>
+        <w:t>no</w:t>
+      </w:r>
+      <w:r>
+        <w:rPr>
+          <w:color w:val="auto"/>
+          <w:sz w:val="18"/>
+          <w:szCs w:val="18"/>
+          <w:shd w:val="clear" w:color="auto" w:fill="FBFBFB"/>
+        </w:rPr>
+        <w:t xml:space="preserve"> </w:t>
+      </w:r>
+      <w:r>
+        <w:rPr>
+          <w:color w:val="auto"/>
+          <w:sz w:val="18"/>
+          <w:szCs w:val="18"/>
+          <w:shd w:val="clear" w:color="auto" w:fill="FBFBFB"/>
+          <w:lang w:val="en-US"/>
+        </w:rPr>
+        <w:t>module</w:t>
+      </w:r>
+      <w:r>
+        <w:rPr>
+          <w:color w:val="auto"/>
+          <w:sz w:val="18"/>
+          <w:szCs w:val="18"/>
+          <w:shd w:val="clear" w:color="auto" w:fill="FBFBFB"/>
+        </w:rPr>
+        <w:t xml:space="preserve"> </w:t>
+      </w:r>
+      <w:r>
+        <w:rPr>
+          <w:color w:val="auto"/>
+          <w:sz w:val="18"/>
+          <w:szCs w:val="18"/>
+          <w:shd w:val="clear" w:color="auto" w:fill="FBFBFB"/>
+          <w:lang w:val="en-US"/>
+        </w:rPr>
+        <w:t>named</w:t>
+      </w:r>
+      <w:r>
+        <w:rPr>
+          <w:color w:val="auto"/>
+          <w:sz w:val="18"/>
+          <w:szCs w:val="18"/>
+          <w:shd w:val="clear" w:color="auto" w:fill="FBFBFB"/>
+        </w:rPr>
+        <w:t xml:space="preserve"> </w:t>
+      </w:r>
+      <w:r>
+        <w:rPr>
+          <w:color w:val="auto"/>
+          <w:sz w:val="18"/>
+          <w:szCs w:val="18"/>
+          <w:shd w:val="clear" w:color="auto" w:fill="FBFBFB"/>
+        </w:rPr>
+        <w:t>‘</w:t>
+      </w:r>
+      <w:r>
+        <w:rPr>
+          <w:color w:val="auto"/>
+          <w:sz w:val="18"/>
+          <w:szCs w:val="18"/>
+          <w:shd w:val="clear" w:color="auto" w:fill="FBFBFB"/>
+          <w:lang w:val="en-US"/>
+        </w:rPr>
+        <w:t>flask</w:t>
+      </w:r>
+      <w:r>
+        <w:rPr>
+          <w:color w:val="auto"/>
+          <w:sz w:val="18"/>
+          <w:szCs w:val="18"/>
+          <w:shd w:val="clear" w:color="auto" w:fill="FBFBFB"/>
+        </w:rPr>
+        <w:t>’</w:t>
+      </w:r>
+      <w:r>
+        <w:rPr>
+          <w:color w:val="auto"/>
+          <w:sz w:val="18"/>
+          <w:szCs w:val="18"/>
+          <w:shd w:val="clear" w:color="auto" w:fill="FBFBFB"/>
+        </w:rPr>
+        <w:t xml:space="preserve">” -&gt; </w:t>
+      </w:r>
+      <w:r>
+        <w:rPr>
+          <w:color w:val="auto"/>
+          <w:sz w:val="18"/>
+          <w:szCs w:val="18"/>
+          <w:shd w:val="clear" w:color="auto" w:fill="FBFBFB"/>
+        </w:rPr>
+        <w:t xml:space="preserve">удаляю строку адреса в Модули </w:t>
+      </w:r>
+      <w:proofErr w:type="spellStart"/>
+      <w:r>
+        <w:rPr>
+          <w:color w:val="auto"/>
+          <w:sz w:val="18"/>
+          <w:szCs w:val="18"/>
+          <w:shd w:val="clear" w:color="auto" w:fill="FBFBFB"/>
+        </w:rPr>
+        <w:t>пайтон</w:t>
+      </w:r>
+      <w:proofErr w:type="spellEnd"/>
+      <w:r>
+        <w:rPr>
+          <w:color w:val="auto"/>
+          <w:sz w:val="18"/>
+          <w:szCs w:val="18"/>
+          <w:shd w:val="clear" w:color="auto" w:fill="FBFBFB"/>
+        </w:rPr>
+        <w:t xml:space="preserve"> </w:t>
+      </w:r>
+      <w:r>
+        <w:rPr>
+          <w:color w:val="auto"/>
+          <w:sz w:val="18"/>
+          <w:szCs w:val="18"/>
+          <w:shd w:val="clear" w:color="auto" w:fill="FBFBFB"/>
+        </w:rPr>
+        <w:t>–</w:t>
+      </w:r>
+      <w:r>
+        <w:rPr>
+          <w:color w:val="auto"/>
+          <w:sz w:val="18"/>
+          <w:szCs w:val="18"/>
+          <w:shd w:val="clear" w:color="auto" w:fill="FBFBFB"/>
+        </w:rPr>
+        <w:t xml:space="preserve"> </w:t>
+      </w:r>
+      <w:r>
+        <w:rPr>
+          <w:color w:val="auto"/>
+          <w:sz w:val="18"/>
+          <w:szCs w:val="18"/>
+          <w:shd w:val="clear" w:color="auto" w:fill="FBFBFB"/>
+        </w:rPr>
+        <w:t>ошибка осталась</w:t>
+      </w:r>
+    </w:p>
+    <w:p>
+      <w:pPr>
+        <w:pStyle w:val="2"/>
+        <w:spacing w:before="0" w:line="240" w:lineRule="auto"/>
+        <w:ind w:left="578" w:hanging="578"/>
+        <w:rPr>
+          <w:color w:val="auto"/>
+          <w:sz w:val="18"/>
+          <w:szCs w:val="18"/>
+          <w:shd w:val="clear" w:color="auto" w:fill="FBFBFB"/>
+        </w:rPr>
+      </w:pPr>
+      <w:r>
+        <w:rPr>
+          <w:color w:val="auto"/>
+          <w:sz w:val="18"/>
+          <w:szCs w:val="18"/>
+          <w:shd w:val="clear" w:color="auto" w:fill="FBFBFB"/>
+        </w:rPr>
+        <w:t>откат до п8.1</w:t>
+      </w:r>
+      <w:r>
+        <w:rPr>
+          <w:color w:val="auto"/>
+          <w:sz w:val="18"/>
+          <w:szCs w:val="18"/>
+          <w:shd w:val="clear" w:color="auto" w:fill="FBFBFB"/>
+        </w:rPr>
+        <w:t xml:space="preserve"> – работает</w:t>
+      </w:r>
+    </w:p>
+    <w:p>
+      <w:pPr>
+        <w:pStyle w:val="2"/>
+        <w:spacing w:before="0" w:line="240" w:lineRule="auto"/>
+        <w:ind w:left="578" w:hanging="578"/>
+        <w:rPr>
+          <w:color w:val="auto"/>
+          <w:sz w:val="18"/>
+          <w:szCs w:val="18"/>
+          <w:shd w:val="clear" w:color="auto" w:fill="FBFBFB"/>
+        </w:rPr>
+      </w:pPr>
+      <w:r>
+        <w:rPr>
+          <w:color w:val="auto"/>
+          <w:sz w:val="18"/>
+          <w:szCs w:val="18"/>
+          <w:shd w:val="clear" w:color="auto" w:fill="FBFBFB"/>
+        </w:rPr>
+        <w:t>устанавливаю на смарт  Simple Kit</w:t>
+      </w:r>
+      <w:r>
+        <w:rPr>
+          <w:color w:val="auto"/>
+          <w:sz w:val="18"/>
+          <w:szCs w:val="18"/>
+          <w:shd w:val="clear" w:color="auto" w:fill="FBFBFB"/>
+        </w:rPr>
+        <w:t xml:space="preserve"> Ошибка </w:t>
+      </w:r>
+      <w:r>
+        <w:rPr>
+          <w:color w:val="auto"/>
+          <w:sz w:val="18"/>
+          <w:szCs w:val="18"/>
+          <w:shd w:val="clear" w:color="auto" w:fill="FBFBFB"/>
+        </w:rPr>
+        <w:t>п</w:t>
+      </w:r>
+      <w:r>
+        <w:rPr>
+          <w:color w:val="auto"/>
+          <w:sz w:val="18"/>
+          <w:szCs w:val="18"/>
+          <w:shd w:val="clear" w:color="auto" w:fill="FBFBFB"/>
+        </w:rPr>
+        <w:t>20</w:t>
+      </w:r>
+      <w:r>
+        <w:rPr>
+          <w:color w:val="auto"/>
+          <w:sz w:val="18"/>
+          <w:szCs w:val="18"/>
+          <w:shd w:val="clear" w:color="auto" w:fill="FBFBFB"/>
+        </w:rPr>
+        <w:t xml:space="preserve"> </w:t>
+      </w:r>
+      <w:r>
+        <w:rPr>
+          <w:color w:val="auto"/>
+          <w:sz w:val="18"/>
+          <w:szCs w:val="18"/>
+          <w:shd w:val="clear" w:color="auto" w:fill="FBFBFB"/>
+        </w:rPr>
+        <w:t xml:space="preserve">При исправлении товара на смарт </w:t>
+      </w:r>
+      <w:proofErr w:type="spellStart"/>
+      <w:r>
+        <w:rPr>
+          <w:color w:val="auto"/>
+          <w:sz w:val="18"/>
+          <w:szCs w:val="18"/>
+          <w:shd w:val="clear" w:color="auto" w:fill="FBFBFB"/>
+        </w:rPr>
+        <w:t>SimpKit</w:t>
+      </w:r>
+      <w:proofErr w:type="spellEnd"/>
+      <w:r>
+        <w:rPr>
+          <w:color w:val="auto"/>
+          <w:sz w:val="18"/>
+          <w:szCs w:val="18"/>
+          <w:shd w:val="clear" w:color="auto" w:fill="FBFBFB"/>
+        </w:rPr>
+        <w:t xml:space="preserve"> – возникает новая строчка товара – перезапись не происходит</w:t>
+      </w:r>
+    </w:p>
+    <w:p>
+      <w:pPr>
+        <w:pStyle w:val="2"/>
+        <w:spacing w:before="0" w:line="240" w:lineRule="auto"/>
+        <w:ind w:left="578" w:hanging="578"/>
+        <w:rPr>
+          <w:color w:val="auto"/>
+          <w:sz w:val="18"/>
+          <w:szCs w:val="18"/>
+          <w:shd w:val="clear" w:color="auto" w:fill="FBFBFB"/>
+        </w:rPr>
+      </w:pPr>
+    </w:p>
+    <w:p>
+      <w:pPr>
+        <w:pStyle w:val="1"/>
+        <w:rPr>
+          <w:shd w:val="clear" w:color="auto" w:fill="FBFBFB"/>
+        </w:rPr>
+      </w:pPr>
+      <w:r>
+        <w:rPr>
+          <w:shd w:val="clear" w:color="auto" w:fill="FBFBFB"/>
+        </w:rPr>
+        <w:t>п</w:t>
+      </w:r>
+      <w:r>
+        <w:rPr>
+          <w:shd w:val="clear" w:color="auto" w:fill="FBFBFB"/>
+        </w:rPr>
+        <w:t>20</w:t>
+      </w:r>
+      <w:r>
+        <w:rPr>
+          <w:shd w:val="clear" w:color="auto" w:fill="FBFBFB"/>
+        </w:rPr>
+        <w:t xml:space="preserve"> </w:t>
+      </w:r>
+      <w:r>
+        <w:rPr>
+          <w:shd w:val="clear" w:color="auto" w:fill="FBFBFB"/>
+        </w:rPr>
+        <w:t xml:space="preserve">При исправлении товара на смарт </w:t>
+      </w:r>
+      <w:proofErr w:type="spellStart"/>
+      <w:r>
+        <w:rPr>
+          <w:shd w:val="clear" w:color="auto" w:fill="FBFBFB"/>
+        </w:rPr>
+        <w:t>SimpKit</w:t>
+      </w:r>
+      <w:proofErr w:type="spellEnd"/>
+      <w:r>
+        <w:rPr>
+          <w:shd w:val="clear" w:color="auto" w:fill="FBFBFB"/>
+        </w:rPr>
+        <w:t xml:space="preserve"> – возникает новая строчка товара – перезапись не происходит</w:t>
+      </w:r>
+    </w:p>
+    <w:p>
+      <w:pPr>
+        <w:pStyle w:val="2"/>
+        <w:spacing w:before="0" w:line="240" w:lineRule="auto"/>
+        <w:ind w:left="578" w:hanging="578"/>
+        <w:rPr>
+          <w:color w:val="auto"/>
+          <w:sz w:val="18"/>
+          <w:szCs w:val="18"/>
+          <w:shd w:val="clear" w:color="auto" w:fill="FBFBFB"/>
+        </w:rPr>
+      </w:pPr>
+      <w:r>
+        <w:rPr>
+          <w:color w:val="auto"/>
+          <w:sz w:val="18"/>
+          <w:szCs w:val="18"/>
+          <w:shd w:val="clear" w:color="auto" w:fill="FBFBFB"/>
+        </w:rPr>
+        <w:t xml:space="preserve">уст </w:t>
+      </w:r>
+      <w:proofErr w:type="spellStart"/>
+      <w:r>
+        <w:rPr>
+          <w:color w:val="auto"/>
+          <w:sz w:val="18"/>
+          <w:szCs w:val="18"/>
+          <w:shd w:val="clear" w:color="auto" w:fill="FBFBFB"/>
+        </w:rPr>
+        <w:t>дебаг</w:t>
+      </w:r>
+      <w:proofErr w:type="spellEnd"/>
+      <w:r>
+        <w:rPr>
+          <w:color w:val="auto"/>
+          <w:sz w:val="18"/>
+          <w:szCs w:val="18"/>
+          <w:shd w:val="clear" w:color="auto" w:fill="FBFBFB"/>
+        </w:rPr>
+        <w:t xml:space="preserve"> Конфиг на </w:t>
+      </w:r>
+      <w:proofErr w:type="spellStart"/>
+      <w:r>
+        <w:rPr>
+          <w:color w:val="auto"/>
+          <w:sz w:val="18"/>
+          <w:szCs w:val="18"/>
+          <w:shd w:val="clear" w:color="auto" w:fill="FBFBFB"/>
+        </w:rPr>
+        <w:t>СимпКит</w:t>
+      </w:r>
+      <w:proofErr w:type="spellEnd"/>
+      <w:r>
+        <w:rPr>
+          <w:color w:val="auto"/>
+          <w:sz w:val="18"/>
+          <w:szCs w:val="18"/>
+          <w:shd w:val="clear" w:color="auto" w:fill="FBFBFB"/>
+        </w:rPr>
+        <w:t xml:space="preserve"> -</w:t>
+      </w:r>
+      <w:r>
+        <w:rPr>
+          <w:color w:val="auto"/>
+          <w:sz w:val="18"/>
+          <w:szCs w:val="18"/>
+          <w:shd w:val="clear" w:color="auto" w:fill="FBFBFB"/>
+        </w:rPr>
+        <w:t xml:space="preserve">&gt; </w:t>
+      </w:r>
+      <w:r>
+        <w:rPr>
+          <w:color w:val="auto"/>
+          <w:sz w:val="18"/>
+          <w:szCs w:val="18"/>
+          <w:shd w:val="clear" w:color="auto" w:fill="FBFBFB"/>
+        </w:rPr>
+        <w:t>запускаю в редактировании строчки товара- все редактируется. Все нормально сохраняется</w:t>
+      </w:r>
+    </w:p>
+    <w:p>
+      <w:pPr>
+        <w:rPr>
+          <w:lang w:val="en-US"/>
+        </w:rPr>
+      </w:pPr>
+      <w:r>
+        <w:t xml:space="preserve">Скачиваю </w:t>
+      </w:r>
+      <w:proofErr w:type="spellStart"/>
+      <w:r>
+        <w:t>пайтон</w:t>
+      </w:r>
+      <w:proofErr w:type="spellEnd"/>
+      <w:r>
+        <w:t xml:space="preserve"> в </w:t>
+      </w:r>
+    </w:p>
+    <w:p/>
+    <w:p/>
     <w:p>
       <w:pPr>
         <w:pStyle w:val="a3"/>
@@ -4003,6 +4818,95 @@
     </w:lvl>
   </w:abstractNum>
   <w:abstractNum w:abstractNumId="1" w15:restartNumberingAfterBreak="0">
+    <w:nsid w:val="0F6246DF"/>
+    <w:multiLevelType w:val="hybridMultilevel"/>
+    <w:tmpl w:val="AA286BD2"/>
+    <w:lvl w:ilvl="0" w:tplc="57EA07F6">
+      <w:start w:val="1"/>
+      <w:numFmt w:val="decimal"/>
+      <w:lvlText w:val="%1."/>
+      <w:lvlJc w:val="left"/>
+      <w:pPr>
+        <w:ind w:left="1152" w:hanging="360"/>
+      </w:pPr>
+      <w:rPr>
+        <w:rFonts w:hint="default"/>
+      </w:rPr>
+    </w:lvl>
+    <w:lvl w:ilvl="1" w:tplc="04190019" w:tentative="1">
+      <w:start w:val="1"/>
+      <w:numFmt w:val="lowerLetter"/>
+      <w:lvlText w:val="%2."/>
+      <w:lvlJc w:val="left"/>
+      <w:pPr>
+        <w:ind w:left="1872" w:hanging="360"/>
+      </w:pPr>
+    </w:lvl>
+    <w:lvl w:ilvl="2" w:tplc="0419001B" w:tentative="1">
+      <w:start w:val="1"/>
+      <w:numFmt w:val="lowerRoman"/>
+      <w:lvlText w:val="%3."/>
+      <w:lvlJc w:val="right"/>
+      <w:pPr>
+        <w:ind w:left="2592" w:hanging="180"/>
+      </w:pPr>
+    </w:lvl>
+    <w:lvl w:ilvl="3" w:tplc="0419000F" w:tentative="1">
+      <w:start w:val="1"/>
+      <w:numFmt w:val="decimal"/>
+      <w:lvlText w:val="%4."/>
+      <w:lvlJc w:val="left"/>
+      <w:pPr>
+        <w:ind w:left="3312" w:hanging="360"/>
+      </w:pPr>
+    </w:lvl>
+    <w:lvl w:ilvl="4" w:tplc="04190019" w:tentative="1">
+      <w:start w:val="1"/>
+      <w:numFmt w:val="lowerLetter"/>
+      <w:lvlText w:val="%5."/>
+      <w:lvlJc w:val="left"/>
+      <w:pPr>
+        <w:ind w:left="4032" w:hanging="360"/>
+      </w:pPr>
+    </w:lvl>
+    <w:lvl w:ilvl="5" w:tplc="0419001B" w:tentative="1">
+      <w:start w:val="1"/>
+      <w:numFmt w:val="lowerRoman"/>
+      <w:lvlText w:val="%6."/>
+      <w:lvlJc w:val="right"/>
+      <w:pPr>
+        <w:ind w:left="4752" w:hanging="180"/>
+      </w:pPr>
+    </w:lvl>
+    <w:lvl w:ilvl="6" w:tplc="0419000F" w:tentative="1">
+      <w:start w:val="1"/>
+      <w:numFmt w:val="decimal"/>
+      <w:lvlText w:val="%7."/>
+      <w:lvlJc w:val="left"/>
+      <w:pPr>
+        <w:ind w:left="5472" w:hanging="360"/>
+      </w:pPr>
+    </w:lvl>
+    <w:lvl w:ilvl="7" w:tplc="04190019" w:tentative="1">
+      <w:start w:val="1"/>
+      <w:numFmt w:val="lowerLetter"/>
+      <w:lvlText w:val="%8."/>
+      <w:lvlJc w:val="left"/>
+      <w:pPr>
+        <w:ind w:left="6192" w:hanging="360"/>
+      </w:pPr>
+    </w:lvl>
+    <w:lvl w:ilvl="8" w:tplc="0419001B" w:tentative="1">
+      <w:start w:val="1"/>
+      <w:numFmt w:val="lowerRoman"/>
+      <w:lvlText w:val="%9."/>
+      <w:lvlJc w:val="right"/>
+      <w:pPr>
+        <w:ind w:left="6912" w:hanging="180"/>
+      </w:pPr>
+    </w:lvl>
+  </w:abstractNum>
+  <w:abstractNum w:abstractNumId="2" w15:restartNumberingAfterBreak="0">
     <w:nsid w:val="10DB5877"/>
     <w:multiLevelType w:val="multilevel"/>
     <w:tmpl w:val="04190025"/>
@@ -4097,7 +5001,7 @@
       </w:pPr>
     </w:lvl>
   </w:abstractNum>
-  <w:abstractNum w:abstractNumId="2" w15:restartNumberingAfterBreak="0">
+  <w:abstractNum w:abstractNumId="3" w15:restartNumberingAfterBreak="0">
     <w:nsid w:val="1E641634"/>
     <w:multiLevelType w:val="multilevel"/>
     <w:tmpl w:val="0419001F"/>
@@ -4183,7 +5087,7 @@
       </w:pPr>
     </w:lvl>
   </w:abstractNum>
-  <w:abstractNum w:abstractNumId="3" w15:restartNumberingAfterBreak="0">
+  <w:abstractNum w:abstractNumId="4" w15:restartNumberingAfterBreak="0">
     <w:nsid w:val="28E8154C"/>
     <w:multiLevelType w:val="hybridMultilevel"/>
     <w:tmpl w:val="584CB924"/>
@@ -4269,7 +5173,7 @@
       </w:pPr>
     </w:lvl>
   </w:abstractNum>
-  <w:abstractNum w:abstractNumId="4" w15:restartNumberingAfterBreak="0">
+  <w:abstractNum w:abstractNumId="5" w15:restartNumberingAfterBreak="0">
     <w:nsid w:val="3D3303E6"/>
     <w:multiLevelType w:val="hybridMultilevel"/>
     <w:tmpl w:val="467EA3D6"/>
@@ -4358,7 +5262,7 @@
       </w:pPr>
     </w:lvl>
   </w:abstractNum>
-  <w:abstractNum w:abstractNumId="5" w15:restartNumberingAfterBreak="0">
+  <w:abstractNum w:abstractNumId="6" w15:restartNumberingAfterBreak="0">
     <w:nsid w:val="5B7A152D"/>
     <w:multiLevelType w:val="hybridMultilevel"/>
     <w:tmpl w:val="467EA3D6"/>
@@ -4447,7 +5351,7 @@
       </w:pPr>
     </w:lvl>
   </w:abstractNum>
-  <w:abstractNum w:abstractNumId="6" w15:restartNumberingAfterBreak="0">
+  <w:abstractNum w:abstractNumId="7" w15:restartNumberingAfterBreak="0">
     <w:nsid w:val="7CA527E2"/>
     <w:multiLevelType w:val="hybridMultilevel"/>
     <w:tmpl w:val="467EA3D6"/>
@@ -4537,103 +5441,124 @@
     </w:lvl>
   </w:abstractNum>
   <w:num w:numId="1" w16cid:durableId="1831604121">
+    <w:abstractNumId w:val="5"/>
+  </w:num>
+  <w:num w:numId="2" w16cid:durableId="890070206">
     <w:abstractNumId w:val="4"/>
   </w:num>
-  <w:num w:numId="2" w16cid:durableId="890070206">
+  <w:num w:numId="3" w16cid:durableId="1624846065">
     <w:abstractNumId w:val="3"/>
-  </w:num>
-  <w:num w:numId="3" w16cid:durableId="1624846065">
-    <w:abstractNumId w:val="2"/>
   </w:num>
   <w:num w:numId="4" w16cid:durableId="1032150218">
     <w:abstractNumId w:val="0"/>
   </w:num>
   <w:num w:numId="5" w16cid:durableId="574828530">
+    <w:abstractNumId w:val="2"/>
+  </w:num>
+  <w:num w:numId="6" w16cid:durableId="1636058875">
+    <w:abstractNumId w:val="2"/>
+  </w:num>
+  <w:num w:numId="7" w16cid:durableId="1901399129">
+    <w:abstractNumId w:val="2"/>
+  </w:num>
+  <w:num w:numId="8" w16cid:durableId="1920480949">
+    <w:abstractNumId w:val="2"/>
+  </w:num>
+  <w:num w:numId="9" w16cid:durableId="241331704">
+    <w:abstractNumId w:val="2"/>
+  </w:num>
+  <w:num w:numId="10" w16cid:durableId="2106227219">
+    <w:abstractNumId w:val="2"/>
+  </w:num>
+  <w:num w:numId="11" w16cid:durableId="701977352">
+    <w:abstractNumId w:val="2"/>
+  </w:num>
+  <w:num w:numId="12" w16cid:durableId="1242526272">
+    <w:abstractNumId w:val="2"/>
+  </w:num>
+  <w:num w:numId="13" w16cid:durableId="541409830">
+    <w:abstractNumId w:val="2"/>
+  </w:num>
+  <w:num w:numId="14" w16cid:durableId="2114784638">
+    <w:abstractNumId w:val="2"/>
+  </w:num>
+  <w:num w:numId="15" w16cid:durableId="1743945250">
+    <w:abstractNumId w:val="2"/>
+  </w:num>
+  <w:num w:numId="16" w16cid:durableId="366568904">
+    <w:abstractNumId w:val="2"/>
+  </w:num>
+  <w:num w:numId="17" w16cid:durableId="478614730">
+    <w:abstractNumId w:val="2"/>
+  </w:num>
+  <w:num w:numId="18" w16cid:durableId="1638098474">
+    <w:abstractNumId w:val="2"/>
+  </w:num>
+  <w:num w:numId="19" w16cid:durableId="931278739">
+    <w:abstractNumId w:val="2"/>
+  </w:num>
+  <w:num w:numId="20" w16cid:durableId="1696536642">
+    <w:abstractNumId w:val="2"/>
+  </w:num>
+  <w:num w:numId="21" w16cid:durableId="1626034102">
+    <w:abstractNumId w:val="2"/>
+  </w:num>
+  <w:num w:numId="22" w16cid:durableId="1979723566">
+    <w:abstractNumId w:val="2"/>
+  </w:num>
+  <w:num w:numId="23" w16cid:durableId="174266143">
+    <w:abstractNumId w:val="2"/>
+  </w:num>
+  <w:num w:numId="24" w16cid:durableId="1489519982">
+    <w:abstractNumId w:val="2"/>
+  </w:num>
+  <w:num w:numId="25" w16cid:durableId="745372531">
+    <w:abstractNumId w:val="2"/>
+  </w:num>
+  <w:num w:numId="26" w16cid:durableId="622343674">
+    <w:abstractNumId w:val="6"/>
+  </w:num>
+  <w:num w:numId="27" w16cid:durableId="1240941754">
+    <w:abstractNumId w:val="2"/>
+  </w:num>
+  <w:num w:numId="28" w16cid:durableId="644748523">
+    <w:abstractNumId w:val="2"/>
+  </w:num>
+  <w:num w:numId="29" w16cid:durableId="1948924338">
+    <w:abstractNumId w:val="2"/>
+  </w:num>
+  <w:num w:numId="30" w16cid:durableId="1303119083">
+    <w:abstractNumId w:val="2"/>
+  </w:num>
+  <w:num w:numId="31" w16cid:durableId="1079601717">
+    <w:abstractNumId w:val="7"/>
+  </w:num>
+  <w:num w:numId="32" w16cid:durableId="496263742">
+    <w:abstractNumId w:val="2"/>
+  </w:num>
+  <w:num w:numId="33" w16cid:durableId="2012104284">
+    <w:abstractNumId w:val="2"/>
+  </w:num>
+  <w:num w:numId="34" w16cid:durableId="303511072">
     <w:abstractNumId w:val="1"/>
   </w:num>
-  <w:num w:numId="6" w16cid:durableId="1636058875">
-    <w:abstractNumId w:val="1"/>
+  <w:num w:numId="35" w16cid:durableId="1681736926">
+    <w:abstractNumId w:val="2"/>
   </w:num>
-  <w:num w:numId="7" w16cid:durableId="1901399129">
-    <w:abstractNumId w:val="1"/>
+  <w:num w:numId="36" w16cid:durableId="298078447">
+    <w:abstractNumId w:val="2"/>
   </w:num>
-  <w:num w:numId="8" w16cid:durableId="1920480949">
-    <w:abstractNumId w:val="1"/>
+  <w:num w:numId="37" w16cid:durableId="1384675232">
+    <w:abstractNumId w:val="2"/>
   </w:num>
-  <w:num w:numId="9" w16cid:durableId="241331704">
-    <w:abstractNumId w:val="1"/>
+  <w:num w:numId="38" w16cid:durableId="1530021655">
+    <w:abstractNumId w:val="2"/>
   </w:num>
-  <w:num w:numId="10" w16cid:durableId="2106227219">
-    <w:abstractNumId w:val="1"/>
+  <w:num w:numId="39" w16cid:durableId="949051419">
+    <w:abstractNumId w:val="2"/>
   </w:num>
-  <w:num w:numId="11" w16cid:durableId="701977352">
-    <w:abstractNumId w:val="1"/>
-  </w:num>
-  <w:num w:numId="12" w16cid:durableId="1242526272">
-    <w:abstractNumId w:val="1"/>
-  </w:num>
-  <w:num w:numId="13" w16cid:durableId="541409830">
-    <w:abstractNumId w:val="1"/>
-  </w:num>
-  <w:num w:numId="14" w16cid:durableId="2114784638">
-    <w:abstractNumId w:val="1"/>
-  </w:num>
-  <w:num w:numId="15" w16cid:durableId="1743945250">
-    <w:abstractNumId w:val="1"/>
-  </w:num>
-  <w:num w:numId="16" w16cid:durableId="366568904">
-    <w:abstractNumId w:val="1"/>
-  </w:num>
-  <w:num w:numId="17" w16cid:durableId="478614730">
-    <w:abstractNumId w:val="1"/>
-  </w:num>
-  <w:num w:numId="18" w16cid:durableId="1638098474">
-    <w:abstractNumId w:val="1"/>
-  </w:num>
-  <w:num w:numId="19" w16cid:durableId="931278739">
-    <w:abstractNumId w:val="1"/>
-  </w:num>
-  <w:num w:numId="20" w16cid:durableId="1696536642">
-    <w:abstractNumId w:val="1"/>
-  </w:num>
-  <w:num w:numId="21" w16cid:durableId="1626034102">
-    <w:abstractNumId w:val="1"/>
-  </w:num>
-  <w:num w:numId="22" w16cid:durableId="1979723566">
-    <w:abstractNumId w:val="1"/>
-  </w:num>
-  <w:num w:numId="23" w16cid:durableId="174266143">
-    <w:abstractNumId w:val="1"/>
-  </w:num>
-  <w:num w:numId="24" w16cid:durableId="1489519982">
-    <w:abstractNumId w:val="1"/>
-  </w:num>
-  <w:num w:numId="25" w16cid:durableId="745372531">
-    <w:abstractNumId w:val="1"/>
-  </w:num>
-  <w:num w:numId="26" w16cid:durableId="622343674">
-    <w:abstractNumId w:val="5"/>
-  </w:num>
-  <w:num w:numId="27" w16cid:durableId="1240941754">
-    <w:abstractNumId w:val="1"/>
-  </w:num>
-  <w:num w:numId="28" w16cid:durableId="644748523">
-    <w:abstractNumId w:val="1"/>
-  </w:num>
-  <w:num w:numId="29" w16cid:durableId="1948924338">
-    <w:abstractNumId w:val="1"/>
-  </w:num>
-  <w:num w:numId="30" w16cid:durableId="1303119083">
-    <w:abstractNumId w:val="1"/>
-  </w:num>
-  <w:num w:numId="31" w16cid:durableId="1079601717">
-    <w:abstractNumId w:val="6"/>
-  </w:num>
-  <w:num w:numId="32" w16cid:durableId="496263742">
-    <w:abstractNumId w:val="1"/>
-  </w:num>
-  <w:num w:numId="33" w16cid:durableId="2012104284">
-    <w:abstractNumId w:val="1"/>
+  <w:num w:numId="40" w16cid:durableId="710618801">
+    <w:abstractNumId w:val="2"/>
   </w:num>
 </w:numbering>
 </file>

</xml_diff>

<commit_message>
Step 13 Before2 fix error №20 not edition goods in DB  from the warehouse for ConfOff (23-03-14 Demo_SimpleStock17.ui) var "_nom_id" to hashMap
</commit_message>
<xml_diff>
--- a/23-03-03 Список доработок.docx
+++ b/23-03-03 Список доработок.docx
@@ -231,8 +231,18 @@
           <w:szCs w:val="12"/>
           <w:highlight w:val="green"/>
         </w:rPr>
-        <w:t>Нижнее меню «колокольчик»(</w:t>
-      </w:r>
+        <w:t>Нижнее меню «</w:t>
+      </w:r>
+      <w:proofErr w:type="gramStart"/>
+      <w:r>
+        <w:rPr>
+          <w:sz w:val="12"/>
+          <w:szCs w:val="12"/>
+          <w:highlight w:val="green"/>
+        </w:rPr>
+        <w:t>колокольчик»(</w:t>
+      </w:r>
+      <w:proofErr w:type="gramEnd"/>
       <w:r>
         <w:rPr>
           <w:sz w:val="12"/>
@@ -315,7 +325,15 @@
         </w:numPr>
       </w:pPr>
       <w:r>
-        <w:t>Верхняя строчка Заменить «</w:t>
+        <w:t xml:space="preserve">Верхняя </w:t>
+      </w:r>
+      <w:proofErr w:type="gramStart"/>
+      <w:r>
+        <w:t>строчка</w:t>
+      </w:r>
+      <w:proofErr w:type="gramEnd"/>
+      <w:r>
+        <w:t xml:space="preserve"> Заменить «</w:t>
       </w:r>
       <w:r>
         <w:rPr>
@@ -360,10 +378,26 @@
         <w:t>делать</w:t>
       </w:r>
       <w:r>
-        <w:t xml:space="preserve"> с «ОТРИЦАТЕЛЬНЫМ» количеством товара . Оно появляется при «отгрузке» и при «Инвентаризации» </w:t>
-      </w:r>
-      <w:r>
-        <w:t>- ОТМЕНИТЬ весь ввод количества товара. Сообщение «Отгружено больше чем было в наличии»</w:t>
+        <w:t xml:space="preserve"> с «ОТРИЦАТЕЛЬНЫМ» количеством </w:t>
+      </w:r>
+      <w:proofErr w:type="gramStart"/>
+      <w:r>
+        <w:t>товара .</w:t>
+      </w:r>
+      <w:proofErr w:type="gramEnd"/>
+      <w:r>
+        <w:t xml:space="preserve"> Оно появляется при «отгрузке» и при «Инвентаризации» </w:t>
+      </w:r>
+      <w:r>
+        <w:t xml:space="preserve">- ОТМЕНИТЬ весь ввод количества товара. Сообщение «Отгружено </w:t>
+      </w:r>
+      <w:proofErr w:type="gramStart"/>
+      <w:r>
+        <w:t>больше</w:t>
+      </w:r>
+      <w:proofErr w:type="gramEnd"/>
+      <w:r>
+        <w:t xml:space="preserve"> чем было в наличии»</w:t>
       </w:r>
     </w:p>
     <w:p>
@@ -752,7 +786,15 @@
         <w:t>иконка</w:t>
       </w:r>
       <w:r>
-        <w:t xml:space="preserve"> сканирования , правый нижний </w:t>
+        <w:t xml:space="preserve"> </w:t>
+      </w:r>
+      <w:proofErr w:type="gramStart"/>
+      <w:r>
+        <w:t>сканирования ,</w:t>
+      </w:r>
+      <w:proofErr w:type="gramEnd"/>
+      <w:r>
+        <w:t xml:space="preserve"> правый нижний </w:t>
       </w:r>
       <w:r>
         <w:t>угол</w:t>
@@ -785,15 +827,16 @@
           <w:szCs w:val="12"/>
           <w:highlight w:val="green"/>
         </w:rPr>
-        <w:t xml:space="preserve"> - </w:t>
-      </w:r>
+        <w:t xml:space="preserve"> </w:t>
+      </w:r>
+      <w:proofErr w:type="gramStart"/>
       <w:r>
         <w:rPr>
           <w:sz w:val="12"/>
           <w:szCs w:val="12"/>
           <w:highlight w:val="green"/>
         </w:rPr>
-        <w:t xml:space="preserve"> </w:t>
+        <w:t xml:space="preserve">- </w:t>
       </w:r>
       <w:r>
         <w:rPr>
@@ -801,8 +844,17 @@
           <w:szCs w:val="12"/>
           <w:highlight w:val="green"/>
         </w:rPr>
+        <w:t xml:space="preserve"> </w:t>
+      </w:r>
+      <w:r>
+        <w:rPr>
+          <w:sz w:val="12"/>
+          <w:szCs w:val="12"/>
+          <w:highlight w:val="green"/>
+        </w:rPr>
         <w:t>«</w:t>
       </w:r>
+      <w:proofErr w:type="gramEnd"/>
       <w:r>
         <w:rPr>
           <w:sz w:val="12"/>
@@ -879,7 +931,15 @@
         </w:numPr>
       </w:pPr>
       <w:r>
-        <w:t>Добавить возможность ( кажется можно через ПК конструктор (</w:t>
+        <w:t xml:space="preserve">Добавить возможность </w:t>
+      </w:r>
+      <w:proofErr w:type="gramStart"/>
+      <w:r>
+        <w:t>( кажется</w:t>
+      </w:r>
+      <w:proofErr w:type="gramEnd"/>
+      <w:r>
+        <w:t xml:space="preserve"> можно через ПК конструктор (</w:t>
       </w:r>
       <w:r>
         <w:rPr>
@@ -1068,6 +1128,92 @@
       <w:proofErr w:type="spellEnd"/>
       <w:r>
         <w:t xml:space="preserve"> – возникает новая строчка товара – перезапись не происходит</w:t>
+      </w:r>
+    </w:p>
+    <w:p>
+      <w:pPr>
+        <w:pStyle w:val="a3"/>
+        <w:numPr>
+          <w:ilvl w:val="0"/>
+          <w:numId w:val="1"/>
+        </w:numPr>
+        <w:rPr>
+          <w:rFonts w:ascii="Helvetica" w:hAnsi="Helvetica"/>
+          <w:color w:val="000000"/>
+          <w:sz w:val="18"/>
+          <w:szCs w:val="18"/>
+          <w:shd w:val="clear" w:color="auto" w:fill="FBFBFB"/>
+        </w:rPr>
+      </w:pPr>
+      <w:r>
+        <w:rPr>
+          <w:rFonts w:ascii="Helvetica" w:hAnsi="Helvetica"/>
+          <w:color w:val="000000"/>
+          <w:sz w:val="18"/>
+          <w:szCs w:val="18"/>
+          <w:shd w:val="clear" w:color="auto" w:fill="FBFBFB"/>
+        </w:rPr>
+        <w:t>в</w:t>
+      </w:r>
+      <w:r>
+        <w:rPr>
+          <w:rFonts w:ascii="Helvetica" w:hAnsi="Helvetica"/>
+          <w:color w:val="000000"/>
+          <w:sz w:val="18"/>
+          <w:szCs w:val="18"/>
+          <w:shd w:val="clear" w:color="auto" w:fill="FBFBFB"/>
+        </w:rPr>
+        <w:t xml:space="preserve"> конфигурации</w:t>
+      </w:r>
+      <w:r>
+        <w:rPr>
+          <w:rFonts w:ascii="Helvetica" w:hAnsi="Helvetica"/>
+          <w:color w:val="000000"/>
+          <w:sz w:val="18"/>
+          <w:szCs w:val="18"/>
+          <w:shd w:val="clear" w:color="auto" w:fill="FBFBFB"/>
+        </w:rPr>
+        <w:t xml:space="preserve"> 14й версии</w:t>
+      </w:r>
+      <w:r>
+        <w:rPr>
+          <w:rFonts w:ascii="Helvetica" w:hAnsi="Helvetica"/>
+          <w:color w:val="000000"/>
+          <w:sz w:val="18"/>
+          <w:szCs w:val="18"/>
+          <w:shd w:val="clear" w:color="auto" w:fill="FBFBFB"/>
+        </w:rPr>
+        <w:t xml:space="preserve"> появилась</w:t>
+      </w:r>
+      <w:r>
+        <w:rPr>
+          <w:rFonts w:ascii="Helvetica" w:hAnsi="Helvetica"/>
+          <w:color w:val="000000"/>
+          <w:sz w:val="18"/>
+          <w:szCs w:val="18"/>
+          <w:shd w:val="clear" w:color="auto" w:fill="FBFBFB"/>
+        </w:rPr>
+        <w:t xml:space="preserve"> ошибка при попытке удалить единственный товар</w:t>
+      </w:r>
+      <w:r>
+        <w:rPr>
+          <w:rFonts w:ascii="Helvetica" w:hAnsi="Helvetica"/>
+          <w:color w:val="000000"/>
+          <w:sz w:val="18"/>
+          <w:szCs w:val="18"/>
+          <w:shd w:val="clear" w:color="auto" w:fill="FBFBFB"/>
+        </w:rPr>
+        <w:t>.</w:t>
+      </w:r>
+      <w:r>
+        <w:rPr>
+          <w:rFonts w:ascii="Helvetica" w:hAnsi="Helvetica"/>
+          <w:color w:val="000000"/>
+          <w:sz w:val="18"/>
+          <w:szCs w:val="18"/>
+          <w:shd w:val="clear" w:color="auto" w:fill="FBFBFB"/>
+        </w:rPr>
+        <w:t xml:space="preserve"> вылетела ошибка …... Потом сделал 2й товар и удалил оба товара по очереди – БЕЗ ошибки)</w:t>
       </w:r>
     </w:p>
     <w:p>
@@ -1143,7 +1289,17 @@
           <w:szCs w:val="18"/>
           <w:shd w:val="clear" w:color="auto" w:fill="FBFBFB"/>
         </w:rPr>
-        <w:t xml:space="preserve"> всех модулей и пакетов Python – откуда  </w:t>
+        <w:t xml:space="preserve"> всех модулей и пакетов Python – </w:t>
+      </w:r>
+      <w:proofErr w:type="gramStart"/>
+      <w:r>
+        <w:rPr>
+          <w:color w:val="auto"/>
+          <w:sz w:val="18"/>
+          <w:szCs w:val="18"/>
+          <w:shd w:val="clear" w:color="auto" w:fill="FBFBFB"/>
+        </w:rPr>
+        <w:t xml:space="preserve">откуда  </w:t>
       </w:r>
       <w:proofErr w:type="spellStart"/>
       <w:r>
@@ -1156,6 +1312,7 @@
         <w:t>colorama</w:t>
       </w:r>
       <w:proofErr w:type="spellEnd"/>
+      <w:proofErr w:type="gramEnd"/>
       <w:r>
         <w:rPr>
           <w:color w:val="auto"/>
@@ -1287,6 +1444,7 @@
         </w:rPr>
         <w:t xml:space="preserve"> </w:t>
       </w:r>
+      <w:proofErr w:type="gramStart"/>
       <w:r>
         <w:rPr>
           <w:color w:val="auto"/>
@@ -1304,7 +1462,18 @@
           <w:shd w:val="clear" w:color="auto" w:fill="FBFBFB"/>
           <w:lang w:val="en-US"/>
         </w:rPr>
-        <w:t xml:space="preserve"> : </w:t>
+        <w:t xml:space="preserve"> :</w:t>
+      </w:r>
+      <w:proofErr w:type="gramEnd"/>
+      <w:r>
+        <w:rPr>
+          <w:color w:val="auto"/>
+          <w:sz w:val="18"/>
+          <w:szCs w:val="18"/>
+          <w:shd w:val="clear" w:color="auto" w:fill="FBFBFB"/>
+          <w:lang w:val="en-US"/>
+        </w:rPr>
+        <w:t xml:space="preserve"> </w:t>
       </w:r>
       <w:proofErr w:type="spellStart"/>
       <w:r>
@@ -1438,11 +1607,19 @@
         <w:t>Удаляю «НАЧАТЬ СКАНИРОВАНИЕ (OCR) </w:t>
       </w:r>
       <w:proofErr w:type="spellStart"/>
-      <w:r>
-        <w:rPr>
-          <w:shd w:val="clear" w:color="auto" w:fill="FBFBFB"/>
-        </w:rPr>
-        <w:t>var:btn_run_ocr</w:t>
+      <w:proofErr w:type="gramStart"/>
+      <w:r>
+        <w:rPr>
+          <w:shd w:val="clear" w:color="auto" w:fill="FBFBFB"/>
+        </w:rPr>
+        <w:t>var:btn</w:t>
+      </w:r>
+      <w:proofErr w:type="gramEnd"/>
+      <w:r>
+        <w:rPr>
+          <w:shd w:val="clear" w:color="auto" w:fill="FBFBFB"/>
+        </w:rPr>
+        <w:t>_run_ocr</w:t>
       </w:r>
       <w:proofErr w:type="spellEnd"/>
       <w:r>
@@ -1547,14 +1724,25 @@
         <w:t>Экран: Инвентаризация Результаты – button НАЧАТЬ СКАНИРОВАНИЕ (OCR) </w:t>
       </w:r>
       <w:proofErr w:type="spellStart"/>
-      <w:r>
-        <w:rPr>
-          <w:color w:val="auto"/>
-          <w:sz w:val="18"/>
-          <w:szCs w:val="18"/>
-          <w:shd w:val="clear" w:color="auto" w:fill="FBFBFB"/>
-        </w:rPr>
-        <w:t>var:btn_run_ocr</w:t>
+      <w:proofErr w:type="gramStart"/>
+      <w:r>
+        <w:rPr>
+          <w:color w:val="auto"/>
+          <w:sz w:val="18"/>
+          <w:szCs w:val="18"/>
+          <w:shd w:val="clear" w:color="auto" w:fill="FBFBFB"/>
+        </w:rPr>
+        <w:t>var:btn</w:t>
+      </w:r>
+      <w:proofErr w:type="gramEnd"/>
+      <w:r>
+        <w:rPr>
+          <w:color w:val="auto"/>
+          <w:sz w:val="18"/>
+          <w:szCs w:val="18"/>
+          <w:shd w:val="clear" w:color="auto" w:fill="FBFBFB"/>
+        </w:rPr>
+        <w:t>_run_ocr</w:t>
       </w:r>
       <w:proofErr w:type="spellEnd"/>
     </w:p>
@@ -1730,7 +1918,18 @@
           <w:shd w:val="clear" w:color="auto" w:fill="FBFBFB"/>
           <w:lang w:val="en-US"/>
         </w:rPr>
-        <w:t>invcv_cell_on_new_object_ocr</w:t>
+        <w:t>invcv_cell_on_new_object_</w:t>
+      </w:r>
+      <w:proofErr w:type="gramStart"/>
+      <w:r>
+        <w:rPr>
+          <w:color w:val="auto"/>
+          <w:sz w:val="18"/>
+          <w:szCs w:val="18"/>
+          <w:shd w:val="clear" w:color="auto" w:fill="FBFBFB"/>
+          <w:lang w:val="en-US"/>
+        </w:rPr>
+        <w:t>ocr</w:t>
       </w:r>
       <w:proofErr w:type="spellEnd"/>
       <w:r>
@@ -1744,6 +1943,7 @@
         <w:t>(</w:t>
       </w:r>
       <w:proofErr w:type="spellStart"/>
+      <w:proofErr w:type="gramEnd"/>
       <w:r>
         <w:rPr>
           <w:color w:val="auto"/>
@@ -1904,8 +2104,19 @@
           <w:szCs w:val="18"/>
           <w:shd w:val="clear" w:color="auto" w:fill="FBFBFB"/>
         </w:rPr>
-        <w:t>Запуск ПК debug_handlers.py (Режим debug )</w:t>
-      </w:r>
+        <w:t xml:space="preserve">Запуск ПК debug_handlers.py (Режим </w:t>
+      </w:r>
+      <w:proofErr w:type="gramStart"/>
+      <w:r>
+        <w:rPr>
+          <w:color w:val="auto"/>
+          <w:sz w:val="18"/>
+          <w:szCs w:val="18"/>
+          <w:shd w:val="clear" w:color="auto" w:fill="FBFBFB"/>
+        </w:rPr>
+        <w:t>debug )</w:t>
+      </w:r>
+      <w:proofErr w:type="gramEnd"/>
     </w:p>
     <w:p>
       <w:pPr>
@@ -1946,17 +2157,47 @@
           <w:szCs w:val="18"/>
           <w:shd w:val="clear" w:color="auto" w:fill="FBFBFB"/>
         </w:rPr>
-        <w:t xml:space="preserve"> после объявления необходимости диалога – добавил запись в write_id_list и    </w:t>
-      </w:r>
-      <w:proofErr w:type="spellStart"/>
-      <w:r>
-        <w:rPr>
-          <w:color w:val="auto"/>
-          <w:sz w:val="18"/>
-          <w:szCs w:val="18"/>
-          <w:shd w:val="clear" w:color="auto" w:fill="FBFBFB"/>
-        </w:rPr>
-        <w:t>write_list</w:t>
+        <w:t xml:space="preserve"> после объявления необходимости диалога – добавил запись в </w:t>
+      </w:r>
+      <w:proofErr w:type="spellStart"/>
+      <w:r>
+        <w:rPr>
+          <w:color w:val="auto"/>
+          <w:sz w:val="18"/>
+          <w:szCs w:val="18"/>
+          <w:shd w:val="clear" w:color="auto" w:fill="FBFBFB"/>
+        </w:rPr>
+        <w:t>write_id_list</w:t>
+      </w:r>
+      <w:proofErr w:type="spellEnd"/>
+      <w:r>
+        <w:rPr>
+          <w:color w:val="auto"/>
+          <w:sz w:val="18"/>
+          <w:szCs w:val="18"/>
+          <w:shd w:val="clear" w:color="auto" w:fill="FBFBFB"/>
+        </w:rPr>
+        <w:t xml:space="preserve"> и    </w:t>
+      </w:r>
+      <w:proofErr w:type="spellStart"/>
+      <w:r>
+        <w:rPr>
+          <w:color w:val="auto"/>
+          <w:sz w:val="18"/>
+          <w:szCs w:val="18"/>
+          <w:shd w:val="clear" w:color="auto" w:fill="FBFBFB"/>
+        </w:rPr>
+        <w:t>write_</w:t>
+      </w:r>
+      <w:proofErr w:type="gramStart"/>
+      <w:r>
+        <w:rPr>
+          <w:color w:val="auto"/>
+          <w:sz w:val="18"/>
+          <w:szCs w:val="18"/>
+          <w:shd w:val="clear" w:color="auto" w:fill="FBFBFB"/>
+        </w:rPr>
+        <w:t>list</w:t>
       </w:r>
       <w:proofErr w:type="spellEnd"/>
       <w:r>
@@ -1979,6 +2220,7 @@
         <w:t>id</w:t>
       </w:r>
       <w:proofErr w:type="spellEnd"/>
+      <w:proofErr w:type="gramEnd"/>
       <w:r>
         <w:rPr>
           <w:color w:val="auto"/>
@@ -2304,7 +2546,27 @@
           <w:szCs w:val="18"/>
           <w:shd w:val="clear" w:color="auto" w:fill="FBFBFB"/>
         </w:rPr>
-        <w:t xml:space="preserve"> сравнение конфигураций старой с новой(для </w:t>
+        <w:t xml:space="preserve"> сравнение конфигураций старой с </w:t>
+      </w:r>
+      <w:proofErr w:type="gramStart"/>
+      <w:r>
+        <w:rPr>
+          <w:color w:val="auto"/>
+          <w:sz w:val="18"/>
+          <w:szCs w:val="18"/>
+          <w:shd w:val="clear" w:color="auto" w:fill="FBFBFB"/>
+        </w:rPr>
+        <w:t>новой(</w:t>
+      </w:r>
+      <w:proofErr w:type="gramEnd"/>
+      <w:r>
+        <w:rPr>
+          <w:color w:val="auto"/>
+          <w:sz w:val="18"/>
+          <w:szCs w:val="18"/>
+          <w:shd w:val="clear" w:color="auto" w:fill="FBFBFB"/>
+        </w:rPr>
+        <w:t xml:space="preserve">для </w:t>
       </w:r>
       <w:proofErr w:type="spellStart"/>
       <w:r>
@@ -2566,11 +2828,19 @@
           <w:shd w:val="clear" w:color="auto" w:fill="FBFBFB"/>
         </w:rPr>
       </w:pPr>
-      <w:r>
-        <w:rPr>
-          <w:shd w:val="clear" w:color="auto" w:fill="FBFBFB"/>
-        </w:rPr>
-        <w:t xml:space="preserve">п18 </w:t>
+      <w:proofErr w:type="gramStart"/>
+      <w:r>
+        <w:rPr>
+          <w:shd w:val="clear" w:color="auto" w:fill="FBFBFB"/>
+        </w:rPr>
+        <w:t>п18</w:t>
+      </w:r>
+      <w:proofErr w:type="gramEnd"/>
+      <w:r>
+        <w:rPr>
+          <w:shd w:val="clear" w:color="auto" w:fill="FBFBFB"/>
+        </w:rPr>
+        <w:t xml:space="preserve"> </w:t>
       </w:r>
       <w:r>
         <w:rPr>
@@ -3021,9 +3291,9 @@
           <w:szCs w:val="8"/>
           <w:lang w:val="en-US"/>
         </w:rPr>
-        <w:t xml:space="preserve"> ON SW_Account.cell=SW_Cells.id GROUP BY SW_Goods.name ,SW_Cells.name HAVING </w:t>
-      </w:r>
-      <w:proofErr w:type="spellStart"/>
+        <w:t xml:space="preserve"> ON SW_Account.cell=SW_Cells.id GROUP BY </w:t>
+      </w:r>
+      <w:proofErr w:type="gramStart"/>
       <w:r>
         <w:rPr>
           <w:b/>
@@ -3033,9 +3303,9 @@
           <w:szCs w:val="8"/>
           <w:lang w:val="en-US"/>
         </w:rPr>
-        <w:t>ifnull</w:t>
-      </w:r>
-      <w:proofErr w:type="spellEnd"/>
+        <w:t>SW_Goods.name ,</w:t>
+      </w:r>
+      <w:proofErr w:type="gramEnd"/>
       <w:r>
         <w:rPr>
           <w:b/>
@@ -3045,6 +3315,30 @@
           <w:szCs w:val="8"/>
           <w:lang w:val="en-US"/>
         </w:rPr>
+        <w:t xml:space="preserve">SW_Cells.name HAVING </w:t>
+      </w:r>
+      <w:proofErr w:type="spellStart"/>
+      <w:r>
+        <w:rPr>
+          <w:b/>
+          <w:bCs/>
+          <w:color w:val="008000"/>
+          <w:sz w:val="8"/>
+          <w:szCs w:val="8"/>
+          <w:lang w:val="en-US"/>
+        </w:rPr>
+        <w:t>ifnull</w:t>
+      </w:r>
+      <w:proofErr w:type="spellEnd"/>
+      <w:r>
+        <w:rPr>
+          <w:b/>
+          <w:bCs/>
+          <w:color w:val="008000"/>
+          <w:sz w:val="8"/>
+          <w:szCs w:val="8"/>
+          <w:lang w:val="en-US"/>
+        </w:rPr>
         <w:t>(sum(qty),0)&lt;&gt;0'''</w:t>
       </w:r>
       <w:r>
@@ -3325,7 +3619,21 @@
           <w:shd w:val="clear" w:color="auto" w:fill="FBFBFB"/>
         </w:rPr>
         <w:lastRenderedPageBreak/>
-        <w:t>п15 По умолчанию проставить -  «единица измерения» - «</w:t>
+        <w:t xml:space="preserve">п15 По умолчанию проставить </w:t>
+      </w:r>
+      <w:proofErr w:type="gramStart"/>
+      <w:r>
+        <w:rPr>
+          <w:shd w:val="clear" w:color="auto" w:fill="FBFBFB"/>
+        </w:rPr>
+        <w:t>-  «</w:t>
+      </w:r>
+      <w:proofErr w:type="gramEnd"/>
+      <w:r>
+        <w:rPr>
+          <w:shd w:val="clear" w:color="auto" w:fill="FBFBFB"/>
+        </w:rPr>
+        <w:t>единица измерения» - «</w:t>
       </w:r>
       <w:proofErr w:type="spellStart"/>
       <w:r>
@@ -3802,7 +4110,27 @@
           <w:szCs w:val="18"/>
           <w:shd w:val="clear" w:color="auto" w:fill="FBFBFB"/>
         </w:rPr>
-        <w:t>Сообщение «Отгружено больше чем было в наличии</w:t>
+        <w:t xml:space="preserve">Сообщение «Отгружено </w:t>
+      </w:r>
+      <w:proofErr w:type="gramStart"/>
+      <w:r>
+        <w:rPr>
+          <w:color w:val="auto"/>
+          <w:sz w:val="18"/>
+          <w:szCs w:val="18"/>
+          <w:shd w:val="clear" w:color="auto" w:fill="FBFBFB"/>
+        </w:rPr>
+        <w:t>больше</w:t>
+      </w:r>
+      <w:proofErr w:type="gramEnd"/>
+      <w:r>
+        <w:rPr>
+          <w:color w:val="auto"/>
+          <w:sz w:val="18"/>
+          <w:szCs w:val="18"/>
+          <w:shd w:val="clear" w:color="auto" w:fill="FBFBFB"/>
+        </w:rPr>
+        <w:t xml:space="preserve"> чем было в наличии</w:t>
       </w:r>
     </w:p>
     <w:p>
@@ -3875,25 +4203,45 @@
           <w:szCs w:val="18"/>
           <w:shd w:val="clear" w:color="auto" w:fill="FBFBFB"/>
         </w:rPr>
-        <w:t xml:space="preserve"> ОФФ и</w:t>
-      </w:r>
-      <w:r>
-        <w:rPr>
-          <w:color w:val="auto"/>
-          <w:sz w:val="18"/>
-          <w:szCs w:val="18"/>
-          <w:shd w:val="clear" w:color="auto" w:fill="FBFBFB"/>
-        </w:rPr>
-        <w:t xml:space="preserve"> </w:t>
-      </w:r>
-      <w:r>
-        <w:rPr>
-          <w:color w:val="auto"/>
-          <w:sz w:val="18"/>
-          <w:szCs w:val="18"/>
-          <w:shd w:val="clear" w:color="auto" w:fill="FBFBFB"/>
-        </w:rPr>
-        <w:t xml:space="preserve">Кинул на </w:t>
+        <w:t xml:space="preserve"> ОФФ </w:t>
+      </w:r>
+      <w:proofErr w:type="gramStart"/>
+      <w:r>
+        <w:rPr>
+          <w:color w:val="auto"/>
+          <w:sz w:val="18"/>
+          <w:szCs w:val="18"/>
+          <w:shd w:val="clear" w:color="auto" w:fill="FBFBFB"/>
+        </w:rPr>
+        <w:t>и</w:t>
+      </w:r>
+      <w:r>
+        <w:rPr>
+          <w:color w:val="auto"/>
+          <w:sz w:val="18"/>
+          <w:szCs w:val="18"/>
+          <w:shd w:val="clear" w:color="auto" w:fill="FBFBFB"/>
+        </w:rPr>
+        <w:t xml:space="preserve"> </w:t>
+      </w:r>
+      <w:r>
+        <w:rPr>
+          <w:color w:val="auto"/>
+          <w:sz w:val="18"/>
+          <w:szCs w:val="18"/>
+          <w:shd w:val="clear" w:color="auto" w:fill="FBFBFB"/>
+        </w:rPr>
+        <w:t>Кинул</w:t>
+      </w:r>
+      <w:proofErr w:type="gramEnd"/>
+      <w:r>
+        <w:rPr>
+          <w:color w:val="auto"/>
+          <w:sz w:val="18"/>
+          <w:szCs w:val="18"/>
+          <w:shd w:val="clear" w:color="auto" w:fill="FBFBFB"/>
+        </w:rPr>
+        <w:t xml:space="preserve"> на </w:t>
       </w:r>
       <w:proofErr w:type="spellStart"/>
       <w:r>
@@ -3915,6 +4263,7 @@
           <w:shd w:val="clear" w:color="auto" w:fill="FBFBFB"/>
         </w:rPr>
       </w:pPr>
+      <w:proofErr w:type="gramStart"/>
       <w:r>
         <w:rPr>
           <w:shd w:val="clear" w:color="auto" w:fill="FBFBFB"/>
@@ -3927,6 +4276,7 @@
         </w:rPr>
         <w:t>19</w:t>
       </w:r>
+      <w:proofErr w:type="gramEnd"/>
       <w:r>
         <w:rPr>
           <w:shd w:val="clear" w:color="auto" w:fill="FBFBFB"/>
@@ -3942,13 +4292,7 @@
       </w:r>
       <w:proofErr w:type="spellEnd"/>
       <w:r>
-        <w:t xml:space="preserve"> – устанавливае</w:t>
-      </w:r>
-      <w:r>
-        <w:t>м</w:t>
-      </w:r>
-      <w:r>
-        <w:t xml:space="preserve">ую поверх </w:t>
+        <w:t xml:space="preserve"> – устанавливаемую поверх </w:t>
       </w:r>
       <w:proofErr w:type="spellStart"/>
       <w:r>
@@ -4319,7 +4663,27 @@
           <w:szCs w:val="18"/>
           <w:shd w:val="clear" w:color="auto" w:fill="FBFBFB"/>
         </w:rPr>
-        <w:t>устанавливаю на смарт  Simple Kit</w:t>
+        <w:t xml:space="preserve">устанавливаю на </w:t>
+      </w:r>
+      <w:proofErr w:type="gramStart"/>
+      <w:r>
+        <w:rPr>
+          <w:color w:val="auto"/>
+          <w:sz w:val="18"/>
+          <w:szCs w:val="18"/>
+          <w:shd w:val="clear" w:color="auto" w:fill="FBFBFB"/>
+        </w:rPr>
+        <w:t>смарт  Simple</w:t>
+      </w:r>
+      <w:proofErr w:type="gramEnd"/>
+      <w:r>
+        <w:rPr>
+          <w:color w:val="auto"/>
+          <w:sz w:val="18"/>
+          <w:szCs w:val="18"/>
+          <w:shd w:val="clear" w:color="auto" w:fill="FBFBFB"/>
+        </w:rPr>
+        <w:t xml:space="preserve"> Kit</w:t>
       </w:r>
       <w:r>
         <w:rPr>
@@ -4407,6 +4771,7 @@
           <w:shd w:val="clear" w:color="auto" w:fill="FBFBFB"/>
         </w:rPr>
       </w:pPr>
+      <w:proofErr w:type="gramStart"/>
       <w:r>
         <w:rPr>
           <w:shd w:val="clear" w:color="auto" w:fill="FBFBFB"/>
@@ -4419,6 +4784,7 @@
         </w:rPr>
         <w:t>20</w:t>
       </w:r>
+      <w:proofErr w:type="gramEnd"/>
       <w:r>
         <w:rPr>
           <w:shd w:val="clear" w:color="auto" w:fill="FBFBFB"/>
@@ -4528,24 +4894,569 @@
     </w:p>
     <w:p>
       <w:pPr>
-        <w:rPr>
-          <w:lang w:val="en-US"/>
-        </w:rPr>
-      </w:pPr>
-      <w:r>
-        <w:t xml:space="preserve">Скачиваю </w:t>
-      </w:r>
-      <w:proofErr w:type="spellStart"/>
-      <w:r>
+        <w:pStyle w:val="2"/>
+        <w:spacing w:before="0" w:line="240" w:lineRule="auto"/>
+        <w:ind w:left="578" w:hanging="578"/>
+        <w:rPr>
+          <w:color w:val="auto"/>
+          <w:sz w:val="18"/>
+          <w:szCs w:val="18"/>
+          <w:shd w:val="clear" w:color="auto" w:fill="FBFBFB"/>
+        </w:rPr>
+      </w:pPr>
+      <w:r>
+        <w:rPr>
+          <w:color w:val="auto"/>
+          <w:sz w:val="18"/>
+          <w:szCs w:val="18"/>
+          <w:shd w:val="clear" w:color="auto" w:fill="FBFBFB"/>
+        </w:rPr>
+        <w:t>Делаю</w:t>
+      </w:r>
+      <w:r>
+        <w:rPr>
+          <w:color w:val="auto"/>
+          <w:sz w:val="18"/>
+          <w:szCs w:val="18"/>
+          <w:shd w:val="clear" w:color="auto" w:fill="FBFBFB"/>
+        </w:rPr>
+        <w:t xml:space="preserve"> </w:t>
+      </w:r>
+      <w:proofErr w:type="spellStart"/>
+      <w:r>
+        <w:rPr>
+          <w:color w:val="auto"/>
+          <w:sz w:val="18"/>
+          <w:szCs w:val="18"/>
+          <w:shd w:val="clear" w:color="auto" w:fill="FBFBFB"/>
+        </w:rPr>
         <w:t>пайтон</w:t>
       </w:r>
       <w:proofErr w:type="spellEnd"/>
       <w:r>
-        <w:t xml:space="preserve"> в </w:t>
-      </w:r>
-    </w:p>
-    <w:p/>
-    <w:p/>
+        <w:rPr>
+          <w:color w:val="auto"/>
+          <w:sz w:val="18"/>
+          <w:szCs w:val="18"/>
+          <w:shd w:val="clear" w:color="auto" w:fill="FBFBFB"/>
+        </w:rPr>
+        <w:t xml:space="preserve"> </w:t>
+      </w:r>
+      <w:r>
+        <w:rPr>
+          <w:color w:val="auto"/>
+          <w:sz w:val="18"/>
+          <w:szCs w:val="18"/>
+          <w:shd w:val="clear" w:color="auto" w:fill="FBFBFB"/>
+        </w:rPr>
+        <w:t>файл из строк Base64 "</w:t>
+      </w:r>
+      <w:proofErr w:type="spellStart"/>
+      <w:r>
+        <w:rPr>
+          <w:color w:val="auto"/>
+          <w:sz w:val="18"/>
+          <w:szCs w:val="18"/>
+          <w:shd w:val="clear" w:color="auto" w:fill="FBFBFB"/>
+        </w:rPr>
+        <w:t>PyHandlers</w:t>
+      </w:r>
+      <w:proofErr w:type="spellEnd"/>
+      <w:proofErr w:type="gramStart"/>
+      <w:r>
+        <w:rPr>
+          <w:color w:val="auto"/>
+          <w:sz w:val="18"/>
+          <w:szCs w:val="18"/>
+          <w:shd w:val="clear" w:color="auto" w:fill="FBFBFB"/>
+        </w:rPr>
+        <w:t>":  в</w:t>
+      </w:r>
+      <w:proofErr w:type="gramEnd"/>
+      <w:r>
+        <w:rPr>
+          <w:color w:val="auto"/>
+          <w:sz w:val="18"/>
+          <w:szCs w:val="18"/>
+          <w:shd w:val="clear" w:color="auto" w:fill="FBFBFB"/>
+        </w:rPr>
+        <w:t xml:space="preserve"> конфигурации </w:t>
+      </w:r>
+      <w:r>
+        <w:rPr>
+          <w:color w:val="auto"/>
+          <w:sz w:val="18"/>
+          <w:szCs w:val="18"/>
+          <w:shd w:val="clear" w:color="auto" w:fill="FBFBFB"/>
+        </w:rPr>
+        <w:t xml:space="preserve">в </w:t>
+      </w:r>
+      <w:r>
+        <w:rPr>
+          <w:color w:val="auto"/>
+          <w:sz w:val="18"/>
+          <w:szCs w:val="18"/>
+          <w:shd w:val="clear" w:color="auto" w:fill="FBFBFB"/>
+        </w:rPr>
+        <w:t>23-03-14 Demo_SimpleStock15.ui</w:t>
+      </w:r>
+      <w:r>
+        <w:rPr>
+          <w:color w:val="auto"/>
+          <w:sz w:val="18"/>
+          <w:szCs w:val="18"/>
+          <w:shd w:val="clear" w:color="auto" w:fill="FBFBFB"/>
+        </w:rPr>
+        <w:t xml:space="preserve"> – сравниваю весь код – различий между </w:t>
+      </w:r>
+      <w:proofErr w:type="spellStart"/>
+      <w:r>
+        <w:rPr>
+          <w:color w:val="auto"/>
+          <w:sz w:val="18"/>
+          <w:szCs w:val="18"/>
+          <w:shd w:val="clear" w:color="auto" w:fill="FBFBFB"/>
+        </w:rPr>
+        <w:t>дебаг</w:t>
+      </w:r>
+      <w:proofErr w:type="spellEnd"/>
+      <w:r>
+        <w:rPr>
+          <w:color w:val="auto"/>
+          <w:sz w:val="18"/>
+          <w:szCs w:val="18"/>
+          <w:shd w:val="clear" w:color="auto" w:fill="FBFBFB"/>
+        </w:rPr>
+        <w:t xml:space="preserve"> файлом и </w:t>
+      </w:r>
+      <w:proofErr w:type="spellStart"/>
+      <w:r>
+        <w:rPr>
+          <w:color w:val="auto"/>
+          <w:sz w:val="18"/>
+          <w:szCs w:val="18"/>
+          <w:shd w:val="clear" w:color="auto" w:fill="FBFBFB"/>
+        </w:rPr>
+        <w:t>пайтон</w:t>
+      </w:r>
+      <w:proofErr w:type="spellEnd"/>
+      <w:r>
+        <w:rPr>
+          <w:color w:val="auto"/>
+          <w:sz w:val="18"/>
+          <w:szCs w:val="18"/>
+          <w:shd w:val="clear" w:color="auto" w:fill="FBFBFB"/>
+        </w:rPr>
+        <w:t xml:space="preserve"> файлом в </w:t>
+      </w:r>
+      <w:proofErr w:type="spellStart"/>
+      <w:r>
+        <w:rPr>
+          <w:color w:val="auto"/>
+          <w:sz w:val="18"/>
+          <w:szCs w:val="18"/>
+          <w:shd w:val="clear" w:color="auto" w:fill="FBFBFB"/>
+        </w:rPr>
+        <w:t>оффКонфигурации</w:t>
+      </w:r>
+      <w:proofErr w:type="spellEnd"/>
+      <w:r>
+        <w:rPr>
+          <w:color w:val="auto"/>
+          <w:sz w:val="18"/>
+          <w:szCs w:val="18"/>
+          <w:shd w:val="clear" w:color="auto" w:fill="FBFBFB"/>
+        </w:rPr>
+        <w:t xml:space="preserve"> не нашел, как и в файлах </w:t>
+      </w:r>
+      <w:proofErr w:type="spellStart"/>
+      <w:r>
+        <w:rPr>
+          <w:color w:val="auto"/>
+          <w:sz w:val="18"/>
+          <w:szCs w:val="18"/>
+          <w:shd w:val="clear" w:color="auto" w:fill="FBFBFB"/>
+          <w:lang w:val="en-US"/>
+        </w:rPr>
+        <w:t>ui</w:t>
+      </w:r>
+      <w:proofErr w:type="spellEnd"/>
+      <w:r>
+        <w:rPr>
+          <w:color w:val="auto"/>
+          <w:sz w:val="18"/>
+          <w:szCs w:val="18"/>
+          <w:shd w:val="clear" w:color="auto" w:fill="FBFBFB"/>
+        </w:rPr>
+        <w:t>_</w:t>
+      </w:r>
+      <w:r>
+        <w:rPr>
+          <w:color w:val="auto"/>
+          <w:sz w:val="18"/>
+          <w:szCs w:val="18"/>
+          <w:shd w:val="clear" w:color="auto" w:fill="FBFBFB"/>
+          <w:lang w:val="en-US"/>
+        </w:rPr>
+        <w:t>global</w:t>
+      </w:r>
+      <w:r>
+        <w:rPr>
+          <w:color w:val="auto"/>
+          <w:sz w:val="18"/>
+          <w:szCs w:val="18"/>
+          <w:shd w:val="clear" w:color="auto" w:fill="FBFBFB"/>
+        </w:rPr>
+        <w:t xml:space="preserve">  </w:t>
+      </w:r>
+      <w:r>
+        <w:rPr>
+          <w:color w:val="auto"/>
+          <w:sz w:val="18"/>
+          <w:szCs w:val="18"/>
+          <w:shd w:val="clear" w:color="auto" w:fill="FBFBFB"/>
+        </w:rPr>
+        <w:t xml:space="preserve">в конфигурациях все </w:t>
+      </w:r>
+      <w:proofErr w:type="spellStart"/>
+      <w:r>
+        <w:rPr>
+          <w:color w:val="auto"/>
+          <w:sz w:val="18"/>
+          <w:szCs w:val="18"/>
+          <w:shd w:val="clear" w:color="auto" w:fill="FBFBFB"/>
+        </w:rPr>
+        <w:t>одинакого</w:t>
+      </w:r>
+      <w:proofErr w:type="spellEnd"/>
+      <w:r>
+        <w:rPr>
+          <w:color w:val="auto"/>
+          <w:sz w:val="18"/>
+          <w:szCs w:val="18"/>
+          <w:shd w:val="clear" w:color="auto" w:fill="FBFBFB"/>
+        </w:rPr>
+        <w:t>, но офф Конфигурация выдает ошибку при перезаписи и удалении строчки товара</w:t>
+      </w:r>
+    </w:p>
+    <w:p>
+      <w:pPr>
+        <w:pStyle w:val="2"/>
+        <w:spacing w:before="0" w:line="240" w:lineRule="auto"/>
+        <w:ind w:left="578" w:hanging="578"/>
+        <w:rPr>
+          <w:color w:val="auto"/>
+          <w:sz w:val="18"/>
+          <w:szCs w:val="18"/>
+          <w:shd w:val="clear" w:color="auto" w:fill="FBFBFB"/>
+        </w:rPr>
+      </w:pPr>
+      <w:r>
+        <w:rPr>
+          <w:color w:val="auto"/>
+          <w:sz w:val="18"/>
+          <w:szCs w:val="18"/>
+          <w:shd w:val="clear" w:color="auto" w:fill="FBFBFB"/>
+        </w:rPr>
+        <w:t>заполнил базу данных конфигурации</w:t>
+      </w:r>
+    </w:p>
+    <w:p>
+      <w:r>
+        <w:rPr>
+          <w:noProof/>
+        </w:rPr>
+        <w:drawing>
+          <wp:inline distT="0" distB="0" distL="0" distR="0" wp14:anchorId="4788F0CD" wp14:editId="59599670">
+            <wp:extent cx="1372066" cy="2361537"/>
+            <wp:effectExtent l="0" t="0" r="0" b="1270"/>
+            <wp:docPr id="4" name="Рисунок 4"/>
+            <wp:cNvGraphicFramePr>
+              <a:graphicFrameLocks xmlns:a="http://schemas.openxmlformats.org/drawingml/2006/main" noChangeAspect="1"/>
+            </wp:cNvGraphicFramePr>
+            <a:graphic xmlns:a="http://schemas.openxmlformats.org/drawingml/2006/main">
+              <a:graphicData uri="http://schemas.openxmlformats.org/drawingml/2006/picture">
+                <pic:pic xmlns:pic="http://schemas.openxmlformats.org/drawingml/2006/picture">
+                  <pic:nvPicPr>
+                    <pic:cNvPr id="1" name=""/>
+                    <pic:cNvPicPr/>
+                  </pic:nvPicPr>
+                  <pic:blipFill>
+                    <a:blip r:embed="rId11"/>
+                    <a:stretch>
+                      <a:fillRect/>
+                    </a:stretch>
+                  </pic:blipFill>
+                  <pic:spPr>
+                    <a:xfrm>
+                      <a:off x="0" y="0"/>
+                      <a:ext cx="1380838" cy="2376635"/>
+                    </a:xfrm>
+                    <a:prstGeom prst="rect">
+                      <a:avLst/>
+                    </a:prstGeom>
+                  </pic:spPr>
+                </pic:pic>
+              </a:graphicData>
+            </a:graphic>
+          </wp:inline>
+        </w:drawing>
+      </w:r>
+      <w:r>
+        <w:t xml:space="preserve"> </w:t>
+      </w:r>
+      <w:r>
+        <w:rPr>
+          <w:noProof/>
+        </w:rPr>
+        <w:drawing>
+          <wp:inline distT="0" distB="0" distL="0" distR="0" wp14:anchorId="6C03EB75" wp14:editId="05F54D26">
+            <wp:extent cx="1384253" cy="2357148"/>
+            <wp:effectExtent l="0" t="0" r="6985" b="5080"/>
+            <wp:docPr id="5" name="Рисунок 5"/>
+            <wp:cNvGraphicFramePr>
+              <a:graphicFrameLocks xmlns:a="http://schemas.openxmlformats.org/drawingml/2006/main" noChangeAspect="1"/>
+            </wp:cNvGraphicFramePr>
+            <a:graphic xmlns:a="http://schemas.openxmlformats.org/drawingml/2006/main">
+              <a:graphicData uri="http://schemas.openxmlformats.org/drawingml/2006/picture">
+                <pic:pic xmlns:pic="http://schemas.openxmlformats.org/drawingml/2006/picture">
+                  <pic:nvPicPr>
+                    <pic:cNvPr id="1" name=""/>
+                    <pic:cNvPicPr/>
+                  </pic:nvPicPr>
+                  <pic:blipFill>
+                    <a:blip r:embed="rId12"/>
+                    <a:stretch>
+                      <a:fillRect/>
+                    </a:stretch>
+                  </pic:blipFill>
+                  <pic:spPr>
+                    <a:xfrm>
+                      <a:off x="0" y="0"/>
+                      <a:ext cx="1398238" cy="2380962"/>
+                    </a:xfrm>
+                    <a:prstGeom prst="rect">
+                      <a:avLst/>
+                    </a:prstGeom>
+                  </pic:spPr>
+                </pic:pic>
+              </a:graphicData>
+            </a:graphic>
+          </wp:inline>
+        </w:drawing>
+      </w:r>
+      <w:r>
+        <w:t xml:space="preserve"> </w:t>
+      </w:r>
+      <w:r>
+        <w:rPr>
+          <w:noProof/>
+        </w:rPr>
+        <w:drawing>
+          <wp:inline distT="0" distB="0" distL="0" distR="0" wp14:anchorId="30CD15A9" wp14:editId="4FC13671">
+            <wp:extent cx="1330349" cy="2367239"/>
+            <wp:effectExtent l="0" t="0" r="3175" b="0"/>
+            <wp:docPr id="6" name="Рисунок 6"/>
+            <wp:cNvGraphicFramePr>
+              <a:graphicFrameLocks xmlns:a="http://schemas.openxmlformats.org/drawingml/2006/main" noChangeAspect="1"/>
+            </wp:cNvGraphicFramePr>
+            <a:graphic xmlns:a="http://schemas.openxmlformats.org/drawingml/2006/main">
+              <a:graphicData uri="http://schemas.openxmlformats.org/drawingml/2006/picture">
+                <pic:pic xmlns:pic="http://schemas.openxmlformats.org/drawingml/2006/picture">
+                  <pic:nvPicPr>
+                    <pic:cNvPr id="1" name=""/>
+                    <pic:cNvPicPr/>
+                  </pic:nvPicPr>
+                  <pic:blipFill>
+                    <a:blip r:embed="rId13"/>
+                    <a:stretch>
+                      <a:fillRect/>
+                    </a:stretch>
+                  </pic:blipFill>
+                  <pic:spPr>
+                    <a:xfrm>
+                      <a:off x="0" y="0"/>
+                      <a:ext cx="1349122" cy="2400644"/>
+                    </a:xfrm>
+                    <a:prstGeom prst="rect">
+                      <a:avLst/>
+                    </a:prstGeom>
+                  </pic:spPr>
+                </pic:pic>
+              </a:graphicData>
+            </a:graphic>
+          </wp:inline>
+        </w:drawing>
+      </w:r>
+    </w:p>
+    <w:p>
+      <w:pPr>
+        <w:pStyle w:val="2"/>
+        <w:spacing w:before="0" w:line="240" w:lineRule="auto"/>
+        <w:ind w:left="578" w:hanging="578"/>
+        <w:rPr>
+          <w:color w:val="auto"/>
+          <w:sz w:val="18"/>
+          <w:szCs w:val="18"/>
+          <w:shd w:val="clear" w:color="auto" w:fill="FBFBFB"/>
+        </w:rPr>
+      </w:pPr>
+      <w:r>
+        <w:rPr>
+          <w:color w:val="auto"/>
+          <w:sz w:val="18"/>
+          <w:szCs w:val="18"/>
+          <w:shd w:val="clear" w:color="auto" w:fill="FBFBFB"/>
+        </w:rPr>
+        <w:lastRenderedPageBreak/>
+        <w:t xml:space="preserve">перехожу на </w:t>
+      </w:r>
+      <w:proofErr w:type="spellStart"/>
+      <w:r>
+        <w:rPr>
+          <w:color w:val="auto"/>
+          <w:sz w:val="18"/>
+          <w:szCs w:val="18"/>
+          <w:shd w:val="clear" w:color="auto" w:fill="FBFBFB"/>
+        </w:rPr>
+        <w:t>сиплКит</w:t>
+      </w:r>
+      <w:proofErr w:type="spellEnd"/>
+    </w:p>
+    <w:p>
+      <w:r>
+        <w:rPr>
+          <w:noProof/>
+        </w:rPr>
+        <w:drawing>
+          <wp:inline distT="0" distB="0" distL="0" distR="0" wp14:anchorId="071B0E90" wp14:editId="0CF6F1A9">
+            <wp:extent cx="1313190" cy="2268238"/>
+            <wp:effectExtent l="0" t="0" r="1270" b="0"/>
+            <wp:docPr id="9" name="Рисунок 9"/>
+            <wp:cNvGraphicFramePr>
+              <a:graphicFrameLocks xmlns:a="http://schemas.openxmlformats.org/drawingml/2006/main" noChangeAspect="1"/>
+            </wp:cNvGraphicFramePr>
+            <a:graphic xmlns:a="http://schemas.openxmlformats.org/drawingml/2006/main">
+              <a:graphicData uri="http://schemas.openxmlformats.org/drawingml/2006/picture">
+                <pic:pic xmlns:pic="http://schemas.openxmlformats.org/drawingml/2006/picture">
+                  <pic:nvPicPr>
+                    <pic:cNvPr id="1" name=""/>
+                    <pic:cNvPicPr/>
+                  </pic:nvPicPr>
+                  <pic:blipFill>
+                    <a:blip r:embed="rId14"/>
+                    <a:stretch>
+                      <a:fillRect/>
+                    </a:stretch>
+                  </pic:blipFill>
+                  <pic:spPr>
+                    <a:xfrm>
+                      <a:off x="0" y="0"/>
+                      <a:ext cx="1332738" cy="2302002"/>
+                    </a:xfrm>
+                    <a:prstGeom prst="rect">
+                      <a:avLst/>
+                    </a:prstGeom>
+                  </pic:spPr>
+                </pic:pic>
+              </a:graphicData>
+            </a:graphic>
+          </wp:inline>
+        </w:drawing>
+      </w:r>
+      <w:r>
+        <w:rPr>
+          <w:noProof/>
+        </w:rPr>
+        <w:t xml:space="preserve"> </w:t>
+      </w:r>
+      <w:r>
+        <w:rPr>
+          <w:noProof/>
+        </w:rPr>
+        <w:drawing>
+          <wp:inline distT="0" distB="0" distL="0" distR="0" wp14:anchorId="2EA257EE" wp14:editId="215BF349">
+            <wp:extent cx="1306045" cy="2263389"/>
+            <wp:effectExtent l="0" t="0" r="8890" b="3810"/>
+            <wp:docPr id="8" name="Рисунок 8"/>
+            <wp:cNvGraphicFramePr>
+              <a:graphicFrameLocks xmlns:a="http://schemas.openxmlformats.org/drawingml/2006/main" noChangeAspect="1"/>
+            </wp:cNvGraphicFramePr>
+            <a:graphic xmlns:a="http://schemas.openxmlformats.org/drawingml/2006/main">
+              <a:graphicData uri="http://schemas.openxmlformats.org/drawingml/2006/picture">
+                <pic:pic xmlns:pic="http://schemas.openxmlformats.org/drawingml/2006/picture">
+                  <pic:nvPicPr>
+                    <pic:cNvPr id="1" name=""/>
+                    <pic:cNvPicPr/>
+                  </pic:nvPicPr>
+                  <pic:blipFill>
+                    <a:blip r:embed="rId15"/>
+                    <a:stretch>
+                      <a:fillRect/>
+                    </a:stretch>
+                  </pic:blipFill>
+                  <pic:spPr>
+                    <a:xfrm>
+                      <a:off x="0" y="0"/>
+                      <a:ext cx="1321409" cy="2290014"/>
+                    </a:xfrm>
+                    <a:prstGeom prst="rect">
+                      <a:avLst/>
+                    </a:prstGeom>
+                  </pic:spPr>
+                </pic:pic>
+              </a:graphicData>
+            </a:graphic>
+          </wp:inline>
+        </w:drawing>
+      </w:r>
+      <w:r>
+        <w:rPr>
+          <w:noProof/>
+        </w:rPr>
+        <w:t xml:space="preserve"> </w:t>
+      </w:r>
+      <w:r>
+        <w:rPr>
+          <w:noProof/>
+        </w:rPr>
+        <w:drawing>
+          <wp:inline distT="0" distB="0" distL="0" distR="0" wp14:anchorId="3CBA3201" wp14:editId="1B7BE38E">
+            <wp:extent cx="1372098" cy="2276144"/>
+            <wp:effectExtent l="0" t="0" r="0" b="0"/>
+            <wp:docPr id="7" name="Рисунок 7"/>
+            <wp:cNvGraphicFramePr>
+              <a:graphicFrameLocks xmlns:a="http://schemas.openxmlformats.org/drawingml/2006/main" noChangeAspect="1"/>
+            </wp:cNvGraphicFramePr>
+            <a:graphic xmlns:a="http://schemas.openxmlformats.org/drawingml/2006/main">
+              <a:graphicData uri="http://schemas.openxmlformats.org/drawingml/2006/picture">
+                <pic:pic xmlns:pic="http://schemas.openxmlformats.org/drawingml/2006/picture">
+                  <pic:nvPicPr>
+                    <pic:cNvPr id="1" name=""/>
+                    <pic:cNvPicPr/>
+                  </pic:nvPicPr>
+                  <pic:blipFill>
+                    <a:blip r:embed="rId16"/>
+                    <a:stretch>
+                      <a:fillRect/>
+                    </a:stretch>
+                  </pic:blipFill>
+                  <pic:spPr>
+                    <a:xfrm>
+                      <a:off x="0" y="0"/>
+                      <a:ext cx="1387363" cy="2301466"/>
+                    </a:xfrm>
+                    <a:prstGeom prst="rect">
+                      <a:avLst/>
+                    </a:prstGeom>
+                  </pic:spPr>
+                </pic:pic>
+              </a:graphicData>
+            </a:graphic>
+          </wp:inline>
+        </w:drawing>
+      </w:r>
+    </w:p>
     <w:p>
       <w:pPr>
         <w:pStyle w:val="a3"/>
@@ -4567,6 +5478,2443 @@
           <w:sz w:val="18"/>
           <w:szCs w:val="18"/>
           <w:shd w:val="clear" w:color="auto" w:fill="FBFBFB"/>
+        </w:rPr>
+      </w:pPr>
+      <w:r>
+        <w:rPr>
+          <w:noProof/>
+        </w:rPr>
+        <w:drawing>
+          <wp:inline distT="0" distB="0" distL="0" distR="0" wp14:anchorId="2BDB9E89" wp14:editId="235DAE36">
+            <wp:extent cx="2047875" cy="3467100"/>
+            <wp:effectExtent l="0" t="0" r="9525" b="0"/>
+            <wp:docPr id="10" name="Рисунок 10"/>
+            <wp:cNvGraphicFramePr>
+              <a:graphicFrameLocks xmlns:a="http://schemas.openxmlformats.org/drawingml/2006/main" noChangeAspect="1"/>
+            </wp:cNvGraphicFramePr>
+            <a:graphic xmlns:a="http://schemas.openxmlformats.org/drawingml/2006/main">
+              <a:graphicData uri="http://schemas.openxmlformats.org/drawingml/2006/picture">
+                <pic:pic xmlns:pic="http://schemas.openxmlformats.org/drawingml/2006/picture">
+                  <pic:nvPicPr>
+                    <pic:cNvPr id="1" name=""/>
+                    <pic:cNvPicPr/>
+                  </pic:nvPicPr>
+                  <pic:blipFill>
+                    <a:blip r:embed="rId17"/>
+                    <a:stretch>
+                      <a:fillRect/>
+                    </a:stretch>
+                  </pic:blipFill>
+                  <pic:spPr>
+                    <a:xfrm>
+                      <a:off x="0" y="0"/>
+                      <a:ext cx="2047875" cy="3467100"/>
+                    </a:xfrm>
+                    <a:prstGeom prst="rect">
+                      <a:avLst/>
+                    </a:prstGeom>
+                  </pic:spPr>
+                </pic:pic>
+              </a:graphicData>
+            </a:graphic>
+          </wp:inline>
+        </w:drawing>
+      </w:r>
+      <w:r>
+        <w:rPr>
+          <w:noProof/>
+        </w:rPr>
+        <w:drawing>
+          <wp:inline distT="0" distB="0" distL="0" distR="0" wp14:anchorId="38045149" wp14:editId="18AF22E8">
+            <wp:extent cx="2047875" cy="3457575"/>
+            <wp:effectExtent l="0" t="0" r="9525" b="9525"/>
+            <wp:docPr id="11" name="Рисунок 11"/>
+            <wp:cNvGraphicFramePr>
+              <a:graphicFrameLocks xmlns:a="http://schemas.openxmlformats.org/drawingml/2006/main" noChangeAspect="1"/>
+            </wp:cNvGraphicFramePr>
+            <a:graphic xmlns:a="http://schemas.openxmlformats.org/drawingml/2006/main">
+              <a:graphicData uri="http://schemas.openxmlformats.org/drawingml/2006/picture">
+                <pic:pic xmlns:pic="http://schemas.openxmlformats.org/drawingml/2006/picture">
+                  <pic:nvPicPr>
+                    <pic:cNvPr id="1" name=""/>
+                    <pic:cNvPicPr/>
+                  </pic:nvPicPr>
+                  <pic:blipFill>
+                    <a:blip r:embed="rId18"/>
+                    <a:stretch>
+                      <a:fillRect/>
+                    </a:stretch>
+                  </pic:blipFill>
+                  <pic:spPr>
+                    <a:xfrm>
+                      <a:off x="0" y="0"/>
+                      <a:ext cx="2047875" cy="3457575"/>
+                    </a:xfrm>
+                    <a:prstGeom prst="rect">
+                      <a:avLst/>
+                    </a:prstGeom>
+                  </pic:spPr>
+                </pic:pic>
+              </a:graphicData>
+            </a:graphic>
+          </wp:inline>
+        </w:drawing>
+      </w:r>
+    </w:p>
+    <w:p>
+      <w:pPr>
+        <w:rPr>
+          <w:rFonts w:ascii="Helvetica" w:hAnsi="Helvetica"/>
+          <w:color w:val="000000"/>
+          <w:sz w:val="18"/>
+          <w:szCs w:val="18"/>
+          <w:shd w:val="clear" w:color="auto" w:fill="FBFBFB"/>
+        </w:rPr>
+      </w:pPr>
+      <w:r>
+        <w:rPr>
+          <w:rFonts w:ascii="Helvetica" w:hAnsi="Helvetica"/>
+          <w:color w:val="000000"/>
+          <w:sz w:val="18"/>
+          <w:szCs w:val="18"/>
+          <w:shd w:val="clear" w:color="auto" w:fill="FBFBFB"/>
+        </w:rPr>
+        <w:t>не работает:</w:t>
+      </w:r>
+    </w:p>
+    <w:p>
+      <w:pPr>
+        <w:pStyle w:val="2"/>
+        <w:spacing w:before="0" w:line="240" w:lineRule="auto"/>
+        <w:ind w:left="578" w:hanging="578"/>
+        <w:rPr>
+          <w:color w:val="auto"/>
+          <w:sz w:val="18"/>
+          <w:szCs w:val="18"/>
+          <w:shd w:val="clear" w:color="auto" w:fill="FBFBFB"/>
+          <w:lang w:val="en-US"/>
+        </w:rPr>
+      </w:pPr>
+      <w:r>
+        <w:rPr>
+          <w:color w:val="auto"/>
+          <w:sz w:val="18"/>
+          <w:szCs w:val="18"/>
+          <w:shd w:val="clear" w:color="auto" w:fill="FBFBFB"/>
+        </w:rPr>
+        <w:lastRenderedPageBreak/>
+        <w:t>Переделал</w:t>
+      </w:r>
+      <w:r>
+        <w:rPr>
+          <w:color w:val="auto"/>
+          <w:sz w:val="18"/>
+          <w:szCs w:val="18"/>
+          <w:shd w:val="clear" w:color="auto" w:fill="FBFBFB"/>
+          <w:lang w:val="en-US"/>
+        </w:rPr>
+        <w:t xml:space="preserve"> </w:t>
+      </w:r>
+      <w:r>
+        <w:rPr>
+          <w:color w:val="auto"/>
+          <w:sz w:val="18"/>
+          <w:szCs w:val="18"/>
+          <w:shd w:val="clear" w:color="auto" w:fill="FBFBFB"/>
+        </w:rPr>
+        <w:t>код</w:t>
+      </w:r>
+      <w:r>
+        <w:rPr>
+          <w:color w:val="auto"/>
+          <w:sz w:val="18"/>
+          <w:szCs w:val="18"/>
+          <w:shd w:val="clear" w:color="auto" w:fill="FBFBFB"/>
+          <w:lang w:val="en-US"/>
+        </w:rPr>
+        <w:t xml:space="preserve"> «23-03-14 Demo_SimpleStock15 PyHandlers.py» </w:t>
+      </w:r>
+      <w:r>
+        <w:rPr>
+          <w:color w:val="auto"/>
+          <w:sz w:val="18"/>
+          <w:szCs w:val="18"/>
+          <w:shd w:val="clear" w:color="auto" w:fill="FBFBFB"/>
+        </w:rPr>
+        <w:t>как</w:t>
+      </w:r>
+      <w:r>
+        <w:rPr>
+          <w:color w:val="auto"/>
+          <w:sz w:val="18"/>
+          <w:szCs w:val="18"/>
+          <w:shd w:val="clear" w:color="auto" w:fill="FBFBFB"/>
+          <w:lang w:val="en-US"/>
+        </w:rPr>
+        <w:t xml:space="preserve"> </w:t>
+      </w:r>
+      <w:proofErr w:type="gramStart"/>
+      <w:r>
+        <w:rPr>
+          <w:color w:val="auto"/>
+          <w:sz w:val="18"/>
+          <w:szCs w:val="18"/>
+          <w:shd w:val="clear" w:color="auto" w:fill="FBFBFB"/>
+        </w:rPr>
+        <w:t>у</w:t>
+      </w:r>
+      <w:r>
+        <w:rPr>
+          <w:color w:val="auto"/>
+          <w:sz w:val="18"/>
+          <w:szCs w:val="18"/>
+          <w:shd w:val="clear" w:color="auto" w:fill="FBFBFB"/>
+          <w:lang w:val="en-US"/>
+        </w:rPr>
+        <w:t xml:space="preserve">  «</w:t>
+      </w:r>
+      <w:proofErr w:type="gramEnd"/>
+      <w:r>
+        <w:rPr>
+          <w:color w:val="auto"/>
+          <w:sz w:val="18"/>
+          <w:szCs w:val="18"/>
+          <w:shd w:val="clear" w:color="auto" w:fill="FBFBFB"/>
+          <w:lang w:val="en-US"/>
+        </w:rPr>
+        <w:t>debug_handlers.py»</w:t>
+      </w:r>
+    </w:p>
+    <w:p>
+      <w:pPr>
+        <w:pStyle w:val="2"/>
+        <w:spacing w:before="0" w:line="240" w:lineRule="auto"/>
+        <w:ind w:left="578" w:hanging="578"/>
+        <w:rPr>
+          <w:color w:val="auto"/>
+          <w:sz w:val="18"/>
+          <w:szCs w:val="18"/>
+          <w:shd w:val="clear" w:color="auto" w:fill="FBFBFB"/>
+        </w:rPr>
+      </w:pPr>
+      <w:r>
+        <w:rPr>
+          <w:color w:val="auto"/>
+          <w:sz w:val="18"/>
+          <w:szCs w:val="18"/>
+          <w:shd w:val="clear" w:color="auto" w:fill="FBFBFB"/>
+        </w:rPr>
+        <w:t xml:space="preserve">добавил на ветвлении сообщения с номером </w:t>
+      </w:r>
+      <w:proofErr w:type="spellStart"/>
+      <w:r>
+        <w:rPr>
+          <w:color w:val="auto"/>
+          <w:sz w:val="18"/>
+          <w:szCs w:val="18"/>
+          <w:shd w:val="clear" w:color="auto" w:fill="FBFBFB"/>
+        </w:rPr>
+        <w:t>nom_id</w:t>
+      </w:r>
+      <w:proofErr w:type="spellEnd"/>
+    </w:p>
+    <w:p>
+      <w:pPr>
+        <w:pStyle w:val="2"/>
+        <w:spacing w:before="0" w:line="240" w:lineRule="auto"/>
+        <w:ind w:left="578" w:hanging="578"/>
+        <w:rPr>
+          <w:color w:val="auto"/>
+          <w:sz w:val="18"/>
+          <w:szCs w:val="18"/>
+          <w:shd w:val="clear" w:color="auto" w:fill="FBFBFB"/>
+        </w:rPr>
+      </w:pPr>
+      <w:r>
+        <w:rPr>
+          <w:color w:val="auto"/>
+          <w:sz w:val="18"/>
+          <w:szCs w:val="18"/>
+          <w:shd w:val="clear" w:color="auto" w:fill="FBFBFB"/>
+        </w:rPr>
+        <w:t xml:space="preserve">в </w:t>
+      </w:r>
+      <w:proofErr w:type="spellStart"/>
+      <w:r>
+        <w:rPr>
+          <w:color w:val="auto"/>
+          <w:sz w:val="18"/>
+          <w:szCs w:val="18"/>
+          <w:shd w:val="clear" w:color="auto" w:fill="FBFBFB"/>
+        </w:rPr>
+        <w:t>конфе</w:t>
+      </w:r>
+      <w:proofErr w:type="spellEnd"/>
+      <w:r>
+        <w:rPr>
+          <w:color w:val="auto"/>
+          <w:sz w:val="18"/>
+          <w:szCs w:val="18"/>
+          <w:shd w:val="clear" w:color="auto" w:fill="FBFBFB"/>
+        </w:rPr>
+        <w:t xml:space="preserve"> 23-03-14 Demo_SimpleStock15 нет записи </w:t>
+      </w:r>
+      <w:proofErr w:type="spellStart"/>
+      <w:r>
+        <w:rPr>
+          <w:color w:val="auto"/>
+          <w:sz w:val="18"/>
+          <w:szCs w:val="18"/>
+          <w:shd w:val="clear" w:color="auto" w:fill="FBFBFB"/>
+        </w:rPr>
+        <w:t>nom_id</w:t>
+      </w:r>
+      <w:proofErr w:type="spellEnd"/>
+    </w:p>
+    <w:p>
+      <w:pPr>
+        <w:pStyle w:val="2"/>
+        <w:spacing w:before="0" w:line="240" w:lineRule="auto"/>
+        <w:ind w:left="578" w:hanging="578"/>
+        <w:rPr>
+          <w:color w:val="auto"/>
+          <w:sz w:val="18"/>
+          <w:szCs w:val="18"/>
+          <w:shd w:val="clear" w:color="auto" w:fill="FBFBFB"/>
+        </w:rPr>
+      </w:pPr>
+      <w:r>
+        <w:rPr>
+          <w:color w:val="auto"/>
+          <w:sz w:val="18"/>
+          <w:szCs w:val="18"/>
+          <w:shd w:val="clear" w:color="auto" w:fill="FBFBFB"/>
+        </w:rPr>
+        <w:t>не получается загрузить – появилась ошибка</w:t>
+      </w:r>
+    </w:p>
+    <w:p>
+      <w:pPr>
+        <w:rPr>
+          <w:rFonts w:ascii="Helvetica" w:hAnsi="Helvetica"/>
+          <w:color w:val="000000"/>
+          <w:sz w:val="18"/>
+          <w:szCs w:val="18"/>
+          <w:shd w:val="clear" w:color="auto" w:fill="FBFBFB"/>
+        </w:rPr>
+      </w:pPr>
+      <w:r>
+        <w:rPr>
+          <w:noProof/>
+        </w:rPr>
+        <w:drawing>
+          <wp:inline distT="0" distB="0" distL="0" distR="0" wp14:anchorId="428E09A3" wp14:editId="5E14896E">
+            <wp:extent cx="2543175" cy="4400550"/>
+            <wp:effectExtent l="0" t="0" r="9525" b="0"/>
+            <wp:docPr id="12" name="Рисунок 12"/>
+            <wp:cNvGraphicFramePr>
+              <a:graphicFrameLocks xmlns:a="http://schemas.openxmlformats.org/drawingml/2006/main" noChangeAspect="1"/>
+            </wp:cNvGraphicFramePr>
+            <a:graphic xmlns:a="http://schemas.openxmlformats.org/drawingml/2006/main">
+              <a:graphicData uri="http://schemas.openxmlformats.org/drawingml/2006/picture">
+                <pic:pic xmlns:pic="http://schemas.openxmlformats.org/drawingml/2006/picture">
+                  <pic:nvPicPr>
+                    <pic:cNvPr id="1" name=""/>
+                    <pic:cNvPicPr/>
+                  </pic:nvPicPr>
+                  <pic:blipFill>
+                    <a:blip r:embed="rId19"/>
+                    <a:stretch>
+                      <a:fillRect/>
+                    </a:stretch>
+                  </pic:blipFill>
+                  <pic:spPr>
+                    <a:xfrm>
+                      <a:off x="0" y="0"/>
+                      <a:ext cx="2543175" cy="4400550"/>
+                    </a:xfrm>
+                    <a:prstGeom prst="rect">
+                      <a:avLst/>
+                    </a:prstGeom>
+                  </pic:spPr>
+                </pic:pic>
+              </a:graphicData>
+            </a:graphic>
+          </wp:inline>
+        </w:drawing>
+      </w:r>
+    </w:p>
+    <w:p>
+      <w:pPr>
+        <w:rPr>
+          <w:rFonts w:ascii="Helvetica" w:hAnsi="Helvetica"/>
+          <w:color w:val="000000"/>
+          <w:sz w:val="18"/>
+          <w:szCs w:val="18"/>
+          <w:shd w:val="clear" w:color="auto" w:fill="FBFBFB"/>
+        </w:rPr>
+      </w:pPr>
+      <w:r>
+        <w:rPr>
+          <w:rFonts w:ascii="Helvetica" w:hAnsi="Helvetica"/>
+          <w:color w:val="000000"/>
+          <w:sz w:val="18"/>
+          <w:szCs w:val="18"/>
+          <w:shd w:val="clear" w:color="auto" w:fill="FBFBFB"/>
+          <w:lang w:val="en-US"/>
+        </w:rPr>
+        <w:t>No</w:t>
+      </w:r>
+      <w:r>
+        <w:rPr>
+          <w:rFonts w:ascii="Helvetica" w:hAnsi="Helvetica"/>
+          <w:color w:val="000000"/>
+          <w:sz w:val="18"/>
+          <w:szCs w:val="18"/>
+          <w:shd w:val="clear" w:color="auto" w:fill="FBFBFB"/>
+        </w:rPr>
+        <w:t xml:space="preserve"> </w:t>
+      </w:r>
+      <w:r>
+        <w:rPr>
+          <w:rFonts w:ascii="Helvetica" w:hAnsi="Helvetica"/>
+          <w:color w:val="000000"/>
+          <w:sz w:val="18"/>
+          <w:szCs w:val="18"/>
+          <w:shd w:val="clear" w:color="auto" w:fill="FBFBFB"/>
+          <w:lang w:val="en-US"/>
+        </w:rPr>
+        <w:t>module</w:t>
+      </w:r>
+      <w:r>
+        <w:rPr>
+          <w:rFonts w:ascii="Helvetica" w:hAnsi="Helvetica"/>
+          <w:color w:val="000000"/>
+          <w:sz w:val="18"/>
+          <w:szCs w:val="18"/>
+          <w:shd w:val="clear" w:color="auto" w:fill="FBFBFB"/>
+        </w:rPr>
+        <w:t xml:space="preserve"> </w:t>
+      </w:r>
+      <w:r>
+        <w:rPr>
+          <w:rFonts w:ascii="Helvetica" w:hAnsi="Helvetica"/>
+          <w:color w:val="000000"/>
+          <w:sz w:val="18"/>
+          <w:szCs w:val="18"/>
+          <w:shd w:val="clear" w:color="auto" w:fill="FBFBFB"/>
+          <w:lang w:val="en-US"/>
+        </w:rPr>
+        <w:t>named</w:t>
+      </w:r>
+      <w:r>
+        <w:rPr>
+          <w:rFonts w:ascii="Helvetica" w:hAnsi="Helvetica"/>
+          <w:color w:val="000000"/>
+          <w:sz w:val="18"/>
+          <w:szCs w:val="18"/>
+          <w:shd w:val="clear" w:color="auto" w:fill="FBFBFB"/>
+        </w:rPr>
+        <w:t xml:space="preserve"> ‘</w:t>
+      </w:r>
+      <w:r>
+        <w:rPr>
+          <w:rFonts w:ascii="Helvetica" w:hAnsi="Helvetica"/>
+          <w:color w:val="000000"/>
+          <w:sz w:val="18"/>
+          <w:szCs w:val="18"/>
+          <w:shd w:val="clear" w:color="auto" w:fill="FBFBFB"/>
+          <w:lang w:val="en-US"/>
+        </w:rPr>
+        <w:t>flask</w:t>
+      </w:r>
+      <w:r>
+        <w:rPr>
+          <w:rFonts w:ascii="Helvetica" w:hAnsi="Helvetica"/>
+          <w:color w:val="000000"/>
+          <w:sz w:val="18"/>
+          <w:szCs w:val="18"/>
+          <w:shd w:val="clear" w:color="auto" w:fill="FBFBFB"/>
+        </w:rPr>
+        <w:t>’</w:t>
+      </w:r>
+      <w:r>
+        <w:rPr>
+          <w:rFonts w:ascii="Helvetica" w:hAnsi="Helvetica"/>
+          <w:color w:val="000000"/>
+          <w:sz w:val="18"/>
+          <w:szCs w:val="18"/>
+          <w:shd w:val="clear" w:color="auto" w:fill="FBFBFB"/>
+        </w:rPr>
+        <w:t xml:space="preserve"> – </w:t>
+      </w:r>
+      <w:r>
+        <w:rPr>
+          <w:rFonts w:ascii="Helvetica" w:hAnsi="Helvetica"/>
+          <w:color w:val="000000"/>
+          <w:sz w:val="18"/>
+          <w:szCs w:val="18"/>
+          <w:shd w:val="clear" w:color="auto" w:fill="FBFBFB"/>
+        </w:rPr>
+        <w:t>ОШИБКА</w:t>
+      </w:r>
+      <w:r>
+        <w:rPr>
+          <w:rFonts w:ascii="Helvetica" w:hAnsi="Helvetica"/>
+          <w:color w:val="000000"/>
+          <w:sz w:val="18"/>
+          <w:szCs w:val="18"/>
+          <w:shd w:val="clear" w:color="auto" w:fill="FBFBFB"/>
+        </w:rPr>
+        <w:t>!!!!!</w:t>
+      </w:r>
+      <w:r>
+        <w:rPr>
+          <w:rFonts w:ascii="Helvetica" w:hAnsi="Helvetica"/>
+          <w:color w:val="000000"/>
+          <w:sz w:val="18"/>
+          <w:szCs w:val="18"/>
+          <w:shd w:val="clear" w:color="auto" w:fill="FBFBFB"/>
+        </w:rPr>
+        <w:t xml:space="preserve"> - </w:t>
+      </w:r>
+      <w:r>
+        <w:rPr>
+          <w:rFonts w:ascii="Helvetica" w:hAnsi="Helvetica"/>
+          <w:b/>
+          <w:bCs/>
+          <w:color w:val="000000"/>
+          <w:sz w:val="18"/>
+          <w:szCs w:val="18"/>
+          <w:shd w:val="clear" w:color="auto" w:fill="FBFBFB"/>
+        </w:rPr>
+        <w:t>возможно</w:t>
+      </w:r>
+      <w:r>
+        <w:rPr>
+          <w:rFonts w:ascii="Helvetica" w:hAnsi="Helvetica"/>
+          <w:color w:val="000000"/>
+          <w:sz w:val="18"/>
+          <w:szCs w:val="18"/>
+          <w:shd w:val="clear" w:color="auto" w:fill="FBFBFB"/>
+        </w:rPr>
+        <w:t xml:space="preserve"> появляется из-за невозможности перезагрузить данные С предыдущей конфигурации</w:t>
+      </w:r>
+      <w:r>
+        <w:rPr>
+          <w:rFonts w:ascii="Helvetica" w:hAnsi="Helvetica"/>
+          <w:color w:val="000000"/>
+          <w:sz w:val="18"/>
+          <w:szCs w:val="18"/>
+          <w:shd w:val="clear" w:color="auto" w:fill="FBFBFB"/>
+        </w:rPr>
+        <w:t>.</w:t>
+      </w:r>
+      <w:r>
+        <w:rPr>
+          <w:rFonts w:ascii="Helvetica" w:hAnsi="Helvetica"/>
+          <w:color w:val="000000"/>
+          <w:sz w:val="18"/>
+          <w:szCs w:val="18"/>
+          <w:shd w:val="clear" w:color="auto" w:fill="FBFBFB"/>
+        </w:rPr>
+        <w:t xml:space="preserve"> </w:t>
+      </w:r>
+      <w:proofErr w:type="gramStart"/>
+      <w:r>
+        <w:rPr>
+          <w:rFonts w:ascii="Helvetica" w:hAnsi="Helvetica"/>
+          <w:b/>
+          <w:bCs/>
+          <w:color w:val="000000"/>
+          <w:sz w:val="18"/>
+          <w:szCs w:val="18"/>
+          <w:shd w:val="clear" w:color="auto" w:fill="FBFBFB"/>
+        </w:rPr>
+        <w:t>возможно</w:t>
+      </w:r>
+      <w:proofErr w:type="gramEnd"/>
+      <w:r>
+        <w:rPr>
+          <w:rFonts w:ascii="Helvetica" w:hAnsi="Helvetica"/>
+          <w:color w:val="000000"/>
+          <w:sz w:val="18"/>
+          <w:szCs w:val="18"/>
+          <w:shd w:val="clear" w:color="auto" w:fill="FBFBFB"/>
+        </w:rPr>
+        <w:t xml:space="preserve"> поможет загрузка новой конфигурации</w:t>
+      </w:r>
+      <w:r>
+        <w:rPr>
+          <w:rFonts w:ascii="Helvetica" w:hAnsi="Helvetica"/>
+          <w:color w:val="000000"/>
+          <w:sz w:val="18"/>
+          <w:szCs w:val="18"/>
+          <w:shd w:val="clear" w:color="auto" w:fill="FBFBFB"/>
+        </w:rPr>
+        <w:t xml:space="preserve">, проверка правильного пути к </w:t>
+      </w:r>
+      <w:proofErr w:type="spellStart"/>
+      <w:r>
+        <w:rPr>
+          <w:rFonts w:ascii="Helvetica" w:hAnsi="Helvetica"/>
+          <w:color w:val="000000"/>
+          <w:sz w:val="18"/>
+          <w:szCs w:val="18"/>
+          <w:shd w:val="clear" w:color="auto" w:fill="FBFBFB"/>
+        </w:rPr>
+        <w:t>пайтон</w:t>
+      </w:r>
+      <w:proofErr w:type="spellEnd"/>
+      <w:r>
+        <w:rPr>
+          <w:rFonts w:ascii="Helvetica" w:hAnsi="Helvetica"/>
+          <w:color w:val="000000"/>
+          <w:sz w:val="18"/>
+          <w:szCs w:val="18"/>
+          <w:shd w:val="clear" w:color="auto" w:fill="FBFBFB"/>
+        </w:rPr>
+        <w:t xml:space="preserve"> файлу на вкладке «Модули </w:t>
+      </w:r>
+      <w:r>
+        <w:rPr>
+          <w:rFonts w:ascii="Helvetica" w:hAnsi="Helvetica"/>
+          <w:color w:val="000000"/>
+          <w:sz w:val="18"/>
+          <w:szCs w:val="18"/>
+          <w:shd w:val="clear" w:color="auto" w:fill="FBFBFB"/>
+          <w:lang w:val="en-US"/>
+        </w:rPr>
+        <w:t>Python</w:t>
+      </w:r>
+      <w:r>
+        <w:rPr>
+          <w:rFonts w:ascii="Helvetica" w:hAnsi="Helvetica"/>
+          <w:color w:val="000000"/>
+          <w:sz w:val="18"/>
+          <w:szCs w:val="18"/>
+          <w:shd w:val="clear" w:color="auto" w:fill="FBFBFB"/>
+        </w:rPr>
+        <w:t>», потом</w:t>
+      </w:r>
+      <w:r>
+        <w:rPr>
+          <w:rFonts w:ascii="Helvetica" w:hAnsi="Helvetica"/>
+          <w:color w:val="000000"/>
+          <w:sz w:val="18"/>
+          <w:szCs w:val="18"/>
+          <w:shd w:val="clear" w:color="auto" w:fill="FBFBFB"/>
+        </w:rPr>
+        <w:t xml:space="preserve"> закрытие </w:t>
+      </w:r>
+      <w:r>
+        <w:rPr>
+          <w:rFonts w:ascii="Helvetica" w:hAnsi="Helvetica"/>
+          <w:color w:val="000000"/>
+          <w:sz w:val="18"/>
+          <w:szCs w:val="18"/>
+          <w:shd w:val="clear" w:color="auto" w:fill="FBFBFB"/>
+          <w:lang w:val="en-US"/>
+        </w:rPr>
+        <w:t>Simple</w:t>
+      </w:r>
+      <w:r>
+        <w:rPr>
+          <w:rFonts w:ascii="Helvetica" w:hAnsi="Helvetica"/>
+          <w:color w:val="000000"/>
+          <w:sz w:val="18"/>
+          <w:szCs w:val="18"/>
+          <w:shd w:val="clear" w:color="auto" w:fill="FBFBFB"/>
+        </w:rPr>
+        <w:t xml:space="preserve"> </w:t>
+      </w:r>
+      <w:r>
+        <w:rPr>
+          <w:rFonts w:ascii="Helvetica" w:hAnsi="Helvetica"/>
+          <w:color w:val="000000"/>
+          <w:sz w:val="18"/>
+          <w:szCs w:val="18"/>
+          <w:shd w:val="clear" w:color="auto" w:fill="FBFBFB"/>
+          <w:lang w:val="en-US"/>
+        </w:rPr>
+        <w:t>Editor</w:t>
+      </w:r>
+      <w:r>
+        <w:rPr>
+          <w:rFonts w:ascii="Helvetica" w:hAnsi="Helvetica"/>
+          <w:color w:val="000000"/>
+          <w:sz w:val="18"/>
+          <w:szCs w:val="18"/>
+          <w:shd w:val="clear" w:color="auto" w:fill="FBFBFB"/>
+        </w:rPr>
+        <w:t xml:space="preserve"> на компьютере</w:t>
+      </w:r>
+      <w:r>
+        <w:rPr>
+          <w:rFonts w:ascii="Helvetica" w:hAnsi="Helvetica"/>
+          <w:color w:val="000000"/>
+          <w:sz w:val="18"/>
+          <w:szCs w:val="18"/>
+          <w:shd w:val="clear" w:color="auto" w:fill="FBFBFB"/>
+        </w:rPr>
+        <w:t>,</w:t>
+      </w:r>
+      <w:r>
+        <w:rPr>
+          <w:rFonts w:ascii="Helvetica" w:hAnsi="Helvetica"/>
+          <w:color w:val="000000"/>
+          <w:sz w:val="18"/>
+          <w:szCs w:val="18"/>
+          <w:shd w:val="clear" w:color="auto" w:fill="FBFBFB"/>
+        </w:rPr>
+        <w:t xml:space="preserve"> открытие заново с проверкой чтобы сохранился новый путь до файла где записаны все обработчики</w:t>
+      </w:r>
+      <w:r>
+        <w:rPr>
+          <w:rFonts w:ascii="Helvetica" w:hAnsi="Helvetica"/>
+          <w:color w:val="000000"/>
+          <w:sz w:val="18"/>
+          <w:szCs w:val="18"/>
+          <w:shd w:val="clear" w:color="auto" w:fill="FBFBFB"/>
+        </w:rPr>
+        <w:t>.</w:t>
+      </w:r>
+      <w:r>
+        <w:rPr>
+          <w:rFonts w:ascii="Helvetica" w:hAnsi="Helvetica"/>
+          <w:color w:val="000000"/>
+          <w:sz w:val="18"/>
+          <w:szCs w:val="18"/>
+          <w:shd w:val="clear" w:color="auto" w:fill="FBFBFB"/>
+        </w:rPr>
+        <w:t xml:space="preserve"> (сказал Евгений)</w:t>
+      </w:r>
+    </w:p>
+    <w:p>
+      <w:pPr>
+        <w:pStyle w:val="2"/>
+        <w:spacing w:before="0" w:line="240" w:lineRule="auto"/>
+        <w:ind w:left="578" w:hanging="578"/>
+        <w:rPr>
+          <w:color w:val="auto"/>
+          <w:sz w:val="18"/>
+          <w:szCs w:val="18"/>
+          <w:shd w:val="clear" w:color="auto" w:fill="FBFBFB"/>
+          <w:lang w:val="en-US"/>
+        </w:rPr>
+      </w:pPr>
+      <w:r>
+        <w:rPr>
+          <w:color w:val="auto"/>
+          <w:sz w:val="18"/>
+          <w:szCs w:val="18"/>
+          <w:shd w:val="clear" w:color="auto" w:fill="FBFBFB"/>
+        </w:rPr>
+        <w:t>Сравниваю</w:t>
+      </w:r>
+      <w:r>
+        <w:rPr>
+          <w:color w:val="auto"/>
+          <w:sz w:val="18"/>
+          <w:szCs w:val="18"/>
+          <w:shd w:val="clear" w:color="auto" w:fill="FBFBFB"/>
+          <w:lang w:val="en-US"/>
+        </w:rPr>
+        <w:t xml:space="preserve"> </w:t>
+      </w:r>
+      <w:proofErr w:type="spellStart"/>
+      <w:r>
+        <w:rPr>
+          <w:color w:val="auto"/>
+          <w:sz w:val="18"/>
+          <w:szCs w:val="18"/>
+          <w:shd w:val="clear" w:color="auto" w:fill="FBFBFB"/>
+        </w:rPr>
+        <w:t>конфы</w:t>
+      </w:r>
+      <w:proofErr w:type="spellEnd"/>
+      <w:r>
+        <w:rPr>
+          <w:color w:val="auto"/>
+          <w:sz w:val="18"/>
+          <w:szCs w:val="18"/>
+          <w:shd w:val="clear" w:color="auto" w:fill="FBFBFB"/>
+          <w:lang w:val="en-US"/>
+        </w:rPr>
+        <w:t xml:space="preserve"> 23-03-14 Demo_SimpleStock15.ui </w:t>
+      </w:r>
+      <w:r>
+        <w:rPr>
+          <w:color w:val="auto"/>
+          <w:sz w:val="18"/>
+          <w:szCs w:val="18"/>
+          <w:shd w:val="clear" w:color="auto" w:fill="FBFBFB"/>
+        </w:rPr>
+        <w:t>и</w:t>
+      </w:r>
+      <w:r>
+        <w:rPr>
+          <w:color w:val="auto"/>
+          <w:sz w:val="18"/>
+          <w:szCs w:val="18"/>
+          <w:shd w:val="clear" w:color="auto" w:fill="FBFBFB"/>
+          <w:lang w:val="en-US"/>
+        </w:rPr>
+        <w:t xml:space="preserve"> 23-03-14 Demo_SimpleStock14.ui</w:t>
+      </w:r>
+    </w:p>
+    <w:p>
+      <w:pPr>
+        <w:pStyle w:val="HTML"/>
+        <w:shd w:val="clear" w:color="auto" w:fill="FFFFFF"/>
+        <w:rPr>
+          <w:color w:val="000000"/>
+        </w:rPr>
+      </w:pPr>
+      <w:r>
+        <w:rPr>
+          <w:color w:val="000000"/>
+        </w:rPr>
+        <w:t xml:space="preserve">Различия ТОЛЬКО в </w:t>
+      </w:r>
+      <w:r>
+        <w:rPr>
+          <w:color w:val="000000"/>
+          <w:lang w:val="en-US"/>
+        </w:rPr>
+        <w:t>"</w:t>
+      </w:r>
+      <w:proofErr w:type="spellStart"/>
+      <w:r>
+        <w:rPr>
+          <w:color w:val="000000"/>
+          <w:lang w:val="en-US"/>
+        </w:rPr>
+        <w:t>PyHandlers</w:t>
+      </w:r>
+      <w:proofErr w:type="spellEnd"/>
+      <w:proofErr w:type="gramStart"/>
+      <w:r>
+        <w:rPr>
+          <w:color w:val="000000"/>
+          <w:lang w:val="en-US"/>
+        </w:rPr>
+        <w:t>"</w:t>
+      </w:r>
+      <w:r>
+        <w:rPr>
+          <w:color w:val="000000"/>
+        </w:rPr>
+        <w:t xml:space="preserve"> !!!!</w:t>
+      </w:r>
+      <w:proofErr w:type="gramEnd"/>
+    </w:p>
+    <w:p>
+      <w:pPr>
+        <w:pStyle w:val="2"/>
+        <w:spacing w:before="0" w:line="240" w:lineRule="auto"/>
+        <w:ind w:left="578" w:hanging="578"/>
+        <w:rPr>
+          <w:color w:val="auto"/>
+          <w:sz w:val="18"/>
+          <w:szCs w:val="18"/>
+          <w:shd w:val="clear" w:color="auto" w:fill="FBFBFB"/>
+          <w:lang w:val="en-US"/>
+        </w:rPr>
+      </w:pPr>
+      <w:r>
+        <w:rPr>
+          <w:color w:val="auto"/>
+          <w:sz w:val="18"/>
+          <w:szCs w:val="18"/>
+          <w:shd w:val="clear" w:color="auto" w:fill="FBFBFB"/>
+        </w:rPr>
+        <w:t>Сравниваю</w:t>
+      </w:r>
+      <w:r>
+        <w:rPr>
+          <w:color w:val="auto"/>
+          <w:sz w:val="18"/>
+          <w:szCs w:val="18"/>
+          <w:shd w:val="clear" w:color="auto" w:fill="FBFBFB"/>
+          <w:lang w:val="en-US"/>
+        </w:rPr>
+        <w:t xml:space="preserve"> </w:t>
+      </w:r>
+      <w:proofErr w:type="spellStart"/>
+      <w:r>
+        <w:rPr>
+          <w:color w:val="000000"/>
+          <w:lang w:val="en-US"/>
+        </w:rPr>
+        <w:t>PyHandlers</w:t>
+      </w:r>
+      <w:proofErr w:type="spellEnd"/>
+      <w:r>
+        <w:rPr>
+          <w:color w:val="auto"/>
+          <w:sz w:val="18"/>
+          <w:szCs w:val="18"/>
+          <w:shd w:val="clear" w:color="auto" w:fill="FBFBFB"/>
+          <w:lang w:val="en-US"/>
+        </w:rPr>
+        <w:t xml:space="preserve"> </w:t>
+      </w:r>
+      <w:r>
+        <w:rPr>
+          <w:color w:val="auto"/>
+          <w:sz w:val="18"/>
+          <w:szCs w:val="18"/>
+          <w:shd w:val="clear" w:color="auto" w:fill="FBFBFB"/>
+        </w:rPr>
+        <w:t>конф</w:t>
+      </w:r>
+      <w:r>
+        <w:rPr>
+          <w:color w:val="auto"/>
+          <w:sz w:val="18"/>
+          <w:szCs w:val="18"/>
+          <w:shd w:val="clear" w:color="auto" w:fill="FBFBFB"/>
+        </w:rPr>
+        <w:t>игураций</w:t>
+      </w:r>
+      <w:r>
+        <w:rPr>
+          <w:color w:val="auto"/>
+          <w:sz w:val="18"/>
+          <w:szCs w:val="18"/>
+          <w:shd w:val="clear" w:color="auto" w:fill="FBFBFB"/>
+          <w:lang w:val="en-US"/>
+        </w:rPr>
+        <w:t xml:space="preserve"> 14 </w:t>
+      </w:r>
+      <w:r>
+        <w:rPr>
+          <w:color w:val="auto"/>
+          <w:sz w:val="18"/>
+          <w:szCs w:val="18"/>
+          <w:shd w:val="clear" w:color="auto" w:fill="FBFBFB"/>
+        </w:rPr>
+        <w:t>и</w:t>
+      </w:r>
+      <w:r>
+        <w:rPr>
+          <w:color w:val="auto"/>
+          <w:sz w:val="18"/>
+          <w:szCs w:val="18"/>
+          <w:shd w:val="clear" w:color="auto" w:fill="FBFBFB"/>
+          <w:lang w:val="en-US"/>
+        </w:rPr>
+        <w:t xml:space="preserve"> </w:t>
+      </w:r>
+      <w:proofErr w:type="gramStart"/>
+      <w:r>
+        <w:rPr>
+          <w:color w:val="auto"/>
+          <w:sz w:val="18"/>
+          <w:szCs w:val="18"/>
+          <w:shd w:val="clear" w:color="auto" w:fill="FBFBFB"/>
+          <w:lang w:val="en-US"/>
+        </w:rPr>
+        <w:t>15  23</w:t>
+      </w:r>
+      <w:proofErr w:type="gramEnd"/>
+      <w:r>
+        <w:rPr>
+          <w:color w:val="auto"/>
+          <w:sz w:val="18"/>
+          <w:szCs w:val="18"/>
+          <w:shd w:val="clear" w:color="auto" w:fill="FBFBFB"/>
+          <w:lang w:val="en-US"/>
+        </w:rPr>
+        <w:t xml:space="preserve">-03-14 Demo_SimpleStock15.ui </w:t>
+      </w:r>
+      <w:r>
+        <w:rPr>
+          <w:color w:val="auto"/>
+          <w:sz w:val="18"/>
+          <w:szCs w:val="18"/>
+          <w:shd w:val="clear" w:color="auto" w:fill="FBFBFB"/>
+        </w:rPr>
+        <w:t>и</w:t>
+      </w:r>
+      <w:r>
+        <w:rPr>
+          <w:color w:val="auto"/>
+          <w:sz w:val="18"/>
+          <w:szCs w:val="18"/>
+          <w:shd w:val="clear" w:color="auto" w:fill="FBFBFB"/>
+          <w:lang w:val="en-US"/>
+        </w:rPr>
+        <w:t xml:space="preserve"> 23-03-14 Demo_SimpleStock14.ui</w:t>
+      </w:r>
+    </w:p>
+    <w:p>
+      <w:pPr>
+        <w:pStyle w:val="HTML"/>
+        <w:shd w:val="clear" w:color="auto" w:fill="FFFFFF"/>
+        <w:rPr>
+          <w:color w:val="000000"/>
+        </w:rPr>
+      </w:pPr>
+      <w:r>
+        <w:rPr>
+          <w:color w:val="000000"/>
+        </w:rPr>
+        <w:t xml:space="preserve">Различия Записываю в НОВУЮ, созданную версию </w:t>
+      </w:r>
+      <w:proofErr w:type="spellStart"/>
+      <w:r>
+        <w:rPr>
+          <w:color w:val="000000"/>
+        </w:rPr>
+        <w:t>конфы</w:t>
+      </w:r>
+      <w:proofErr w:type="spellEnd"/>
+      <w:r>
+        <w:rPr>
+          <w:color w:val="000000"/>
+        </w:rPr>
+        <w:t xml:space="preserve"> 16</w:t>
+      </w:r>
+      <w:r>
+        <w:rPr>
+          <w:color w:val="000000"/>
+        </w:rPr>
+        <w:t xml:space="preserve"> (изначально на базе 14й модели)</w:t>
+      </w:r>
+    </w:p>
+    <w:p>
+      <w:pPr>
+        <w:pStyle w:val="HTML"/>
+        <w:shd w:val="clear" w:color="auto" w:fill="FFFFFF"/>
+        <w:rPr>
+          <w:color w:val="000000"/>
+        </w:rPr>
+      </w:pPr>
+      <w:r>
+        <w:rPr>
+          <w:color w:val="000000"/>
+        </w:rPr>
+        <w:t>туда вношу изменения из 15й версии для отслеживания появления ошибки</w:t>
+      </w:r>
+    </w:p>
+    <w:p>
+      <w:pPr>
+        <w:pStyle w:val="2"/>
+        <w:spacing w:before="0" w:line="240" w:lineRule="auto"/>
+        <w:ind w:left="578" w:hanging="578"/>
+        <w:rPr>
+          <w:color w:val="auto"/>
+          <w:sz w:val="18"/>
+          <w:szCs w:val="18"/>
+          <w:shd w:val="clear" w:color="auto" w:fill="FBFBFB"/>
+        </w:rPr>
+      </w:pPr>
+      <w:r>
+        <w:rPr>
+          <w:color w:val="auto"/>
+          <w:sz w:val="18"/>
+          <w:szCs w:val="18"/>
+          <w:shd w:val="clear" w:color="auto" w:fill="FBFBFB"/>
+        </w:rPr>
+        <w:t>внес все изм кроме</w:t>
+      </w:r>
+      <w:r>
+        <w:rPr>
+          <w:color w:val="auto"/>
+          <w:sz w:val="18"/>
+          <w:szCs w:val="18"/>
+          <w:shd w:val="clear" w:color="auto" w:fill="FBFBFB"/>
+        </w:rPr>
+        <w:t>, как</w:t>
+      </w:r>
+      <w:r>
+        <w:rPr>
+          <w:color w:val="auto"/>
+          <w:sz w:val="18"/>
+          <w:szCs w:val="18"/>
+          <w:shd w:val="clear" w:color="auto" w:fill="FBFBFB"/>
+        </w:rPr>
+        <w:t xml:space="preserve"> из обработчика </w:t>
+      </w:r>
+      <w:proofErr w:type="gramStart"/>
+      <w:r>
+        <w:rPr>
+          <w:color w:val="auto"/>
+          <w:sz w:val="18"/>
+          <w:szCs w:val="18"/>
+          <w:shd w:val="clear" w:color="auto" w:fill="FBFBFB"/>
+        </w:rPr>
+        <w:t>«</w:t>
+      </w:r>
+      <w:r>
+        <w:rPr>
+          <w:color w:val="auto"/>
+          <w:sz w:val="18"/>
+          <w:szCs w:val="18"/>
+          <w:shd w:val="clear" w:color="auto" w:fill="FBFBFB"/>
+        </w:rPr>
+        <w:t xml:space="preserve"> </w:t>
+      </w:r>
+      <w:proofErr w:type="spellStart"/>
+      <w:r>
+        <w:rPr>
+          <w:color w:val="auto"/>
+          <w:sz w:val="18"/>
+          <w:szCs w:val="18"/>
+          <w:shd w:val="clear" w:color="auto" w:fill="FBFBFB"/>
+        </w:rPr>
+        <w:t>def</w:t>
+      </w:r>
+      <w:proofErr w:type="spellEnd"/>
+      <w:proofErr w:type="gramEnd"/>
+      <w:r>
+        <w:rPr>
+          <w:color w:val="auto"/>
+          <w:sz w:val="18"/>
+          <w:szCs w:val="18"/>
+          <w:shd w:val="clear" w:color="auto" w:fill="FBFBFB"/>
+        </w:rPr>
+        <w:t xml:space="preserve"> </w:t>
+      </w:r>
+      <w:proofErr w:type="spellStart"/>
+      <w:r>
+        <w:rPr>
+          <w:color w:val="auto"/>
+          <w:sz w:val="18"/>
+          <w:szCs w:val="18"/>
+          <w:shd w:val="clear" w:color="auto" w:fill="FBFBFB"/>
+        </w:rPr>
+        <w:t>invcv_goods_on_new_object</w:t>
+      </w:r>
+      <w:proofErr w:type="spellEnd"/>
+      <w:r>
+        <w:rPr>
+          <w:color w:val="auto"/>
+          <w:sz w:val="18"/>
+          <w:szCs w:val="18"/>
+          <w:shd w:val="clear" w:color="auto" w:fill="FBFBFB"/>
+        </w:rPr>
+        <w:t>»</w:t>
+      </w:r>
+      <w:r>
+        <w:rPr>
+          <w:color w:val="auto"/>
+          <w:sz w:val="18"/>
+          <w:szCs w:val="18"/>
+          <w:shd w:val="clear" w:color="auto" w:fill="FBFBFB"/>
+        </w:rPr>
+        <w:t xml:space="preserve"> - </w:t>
+      </w:r>
+      <w:r>
+        <w:rPr>
+          <w:color w:val="auto"/>
+          <w:sz w:val="18"/>
+          <w:szCs w:val="18"/>
+          <w:shd w:val="clear" w:color="auto" w:fill="FBFBFB"/>
+        </w:rPr>
+        <w:t xml:space="preserve">БЕЗ добавления ветвления по условию </w:t>
+      </w:r>
+      <w:proofErr w:type="spellStart"/>
+      <w:r>
+        <w:rPr>
+          <w:color w:val="auto"/>
+          <w:sz w:val="18"/>
+          <w:szCs w:val="18"/>
+          <w:shd w:val="clear" w:color="auto" w:fill="FBFBFB"/>
+        </w:rPr>
+        <w:t>if</w:t>
+      </w:r>
+      <w:proofErr w:type="spellEnd"/>
+      <w:r>
+        <w:rPr>
+          <w:color w:val="auto"/>
+          <w:sz w:val="18"/>
+          <w:szCs w:val="18"/>
+          <w:shd w:val="clear" w:color="auto" w:fill="FBFBFB"/>
+        </w:rPr>
+        <w:t xml:space="preserve"> </w:t>
+      </w:r>
+      <w:proofErr w:type="spellStart"/>
+      <w:r>
+        <w:rPr>
+          <w:color w:val="auto"/>
+          <w:sz w:val="18"/>
+          <w:szCs w:val="18"/>
+          <w:shd w:val="clear" w:color="auto" w:fill="FBFBFB"/>
+        </w:rPr>
+        <w:t>nom_barcode</w:t>
+      </w:r>
+      <w:proofErr w:type="spellEnd"/>
+      <w:r>
+        <w:rPr>
+          <w:color w:val="auto"/>
+          <w:sz w:val="18"/>
+          <w:szCs w:val="18"/>
+          <w:shd w:val="clear" w:color="auto" w:fill="FBFBFB"/>
+        </w:rPr>
+        <w:t xml:space="preserve"> </w:t>
+      </w:r>
+      <w:proofErr w:type="spellStart"/>
+      <w:r>
+        <w:rPr>
+          <w:color w:val="auto"/>
+          <w:sz w:val="18"/>
+          <w:szCs w:val="18"/>
+          <w:shd w:val="clear" w:color="auto" w:fill="FBFBFB"/>
+        </w:rPr>
+        <w:t>in</w:t>
+      </w:r>
+      <w:proofErr w:type="spellEnd"/>
+      <w:r>
+        <w:rPr>
+          <w:color w:val="auto"/>
+          <w:sz w:val="18"/>
+          <w:szCs w:val="18"/>
+          <w:shd w:val="clear" w:color="auto" w:fill="FBFBFB"/>
+        </w:rPr>
+        <w:t xml:space="preserve"> </w:t>
+      </w:r>
+      <w:proofErr w:type="spellStart"/>
+      <w:r>
+        <w:rPr>
+          <w:color w:val="auto"/>
+          <w:sz w:val="18"/>
+          <w:szCs w:val="18"/>
+          <w:shd w:val="clear" w:color="auto" w:fill="FBFBFB"/>
+        </w:rPr>
+        <w:t>hashMap.get</w:t>
+      </w:r>
+      <w:proofErr w:type="spellEnd"/>
+      <w:r>
+        <w:rPr>
+          <w:color w:val="auto"/>
+          <w:sz w:val="18"/>
+          <w:szCs w:val="18"/>
+          <w:shd w:val="clear" w:color="auto" w:fill="FBFBFB"/>
+        </w:rPr>
+        <w:t>("</w:t>
+      </w:r>
+      <w:proofErr w:type="spellStart"/>
+      <w:r>
+        <w:rPr>
+          <w:color w:val="auto"/>
+          <w:sz w:val="18"/>
+          <w:szCs w:val="18"/>
+          <w:shd w:val="clear" w:color="auto" w:fill="FBFBFB"/>
+        </w:rPr>
+        <w:t>yellow_list</w:t>
+      </w:r>
+      <w:proofErr w:type="spellEnd"/>
+      <w:r>
+        <w:rPr>
+          <w:color w:val="auto"/>
+          <w:sz w:val="18"/>
+          <w:szCs w:val="18"/>
+          <w:shd w:val="clear" w:color="auto" w:fill="FBFBFB"/>
+        </w:rPr>
+        <w:t>"):</w:t>
+      </w:r>
+    </w:p>
+    <w:p>
+      <w:pPr>
+        <w:pStyle w:val="2"/>
+        <w:spacing w:before="0" w:line="240" w:lineRule="auto"/>
+        <w:ind w:left="578" w:hanging="578"/>
+        <w:rPr>
+          <w:color w:val="auto"/>
+          <w:sz w:val="18"/>
+          <w:szCs w:val="18"/>
+          <w:shd w:val="clear" w:color="auto" w:fill="FBFBFB"/>
+        </w:rPr>
+      </w:pPr>
+      <w:r>
+        <w:rPr>
+          <w:color w:val="auto"/>
+          <w:sz w:val="18"/>
+          <w:szCs w:val="18"/>
+          <w:shd w:val="clear" w:color="auto" w:fill="FBFBFB"/>
+        </w:rPr>
+        <w:t>Работает</w:t>
+      </w:r>
+      <w:r>
+        <w:rPr>
+          <w:color w:val="auto"/>
+          <w:sz w:val="18"/>
+          <w:szCs w:val="18"/>
+          <w:shd w:val="clear" w:color="auto" w:fill="FBFBFB"/>
+        </w:rPr>
+        <w:t xml:space="preserve">, </w:t>
+      </w:r>
+      <w:r>
+        <w:rPr>
+          <w:color w:val="auto"/>
+          <w:sz w:val="18"/>
+          <w:szCs w:val="18"/>
+          <w:shd w:val="clear" w:color="auto" w:fill="FBFBFB"/>
+        </w:rPr>
+        <w:t xml:space="preserve">НО!!!! </w:t>
+      </w:r>
+      <w:r>
+        <w:rPr>
+          <w:color w:val="auto"/>
+          <w:sz w:val="18"/>
+          <w:szCs w:val="18"/>
+          <w:shd w:val="clear" w:color="auto" w:fill="FBFBFB"/>
+        </w:rPr>
+        <w:t xml:space="preserve"> </w:t>
+      </w:r>
+      <w:r>
+        <w:rPr>
+          <w:color w:val="auto"/>
+          <w:sz w:val="18"/>
+          <w:szCs w:val="18"/>
+          <w:shd w:val="clear" w:color="auto" w:fill="FBFBFB"/>
+        </w:rPr>
+        <w:t>только</w:t>
+      </w:r>
+      <w:r>
+        <w:rPr>
+          <w:color w:val="auto"/>
+          <w:sz w:val="18"/>
+          <w:szCs w:val="18"/>
+          <w:shd w:val="clear" w:color="auto" w:fill="FBFBFB"/>
+        </w:rPr>
+        <w:t xml:space="preserve"> </w:t>
+      </w:r>
+      <w:r>
+        <w:rPr>
+          <w:color w:val="auto"/>
+          <w:sz w:val="18"/>
+          <w:szCs w:val="18"/>
+          <w:shd w:val="clear" w:color="auto" w:fill="FBFBFB"/>
+        </w:rPr>
+        <w:t>в</w:t>
+      </w:r>
+      <w:r>
+        <w:rPr>
+          <w:color w:val="auto"/>
+          <w:sz w:val="18"/>
+          <w:szCs w:val="18"/>
+          <w:shd w:val="clear" w:color="auto" w:fill="FBFBFB"/>
+        </w:rPr>
+        <w:t xml:space="preserve"> </w:t>
+      </w:r>
+      <w:r>
+        <w:rPr>
+          <w:color w:val="auto"/>
+          <w:sz w:val="18"/>
+          <w:szCs w:val="18"/>
+          <w:shd w:val="clear" w:color="auto" w:fill="FBFBFB"/>
+          <w:lang w:val="en-US"/>
+        </w:rPr>
+        <w:t>Simple</w:t>
+      </w:r>
+      <w:r>
+        <w:rPr>
+          <w:color w:val="auto"/>
+          <w:sz w:val="18"/>
+          <w:szCs w:val="18"/>
+          <w:shd w:val="clear" w:color="auto" w:fill="FBFBFB"/>
+        </w:rPr>
+        <w:t xml:space="preserve"> </w:t>
+      </w:r>
+      <w:r>
+        <w:rPr>
+          <w:color w:val="auto"/>
+          <w:sz w:val="18"/>
+          <w:szCs w:val="18"/>
+          <w:shd w:val="clear" w:color="auto" w:fill="FBFBFB"/>
+          <w:lang w:val="en-US"/>
+        </w:rPr>
+        <w:t>UI</w:t>
+      </w:r>
+      <w:r>
+        <w:rPr>
+          <w:color w:val="auto"/>
+          <w:sz w:val="18"/>
+          <w:szCs w:val="18"/>
+          <w:shd w:val="clear" w:color="auto" w:fill="FBFBFB"/>
+        </w:rPr>
+        <w:t xml:space="preserve"> </w:t>
+      </w:r>
+      <w:r>
+        <w:rPr>
+          <w:color w:val="auto"/>
+          <w:sz w:val="18"/>
+          <w:szCs w:val="18"/>
+          <w:shd w:val="clear" w:color="auto" w:fill="FBFBFB"/>
+        </w:rPr>
+        <w:t>в</w:t>
+      </w:r>
+      <w:r>
+        <w:rPr>
+          <w:color w:val="auto"/>
+          <w:sz w:val="18"/>
+          <w:szCs w:val="18"/>
+          <w:shd w:val="clear" w:color="auto" w:fill="FBFBFB"/>
+        </w:rPr>
+        <w:t xml:space="preserve"> </w:t>
+      </w:r>
+      <w:r>
+        <w:rPr>
+          <w:color w:val="auto"/>
+          <w:sz w:val="18"/>
+          <w:szCs w:val="18"/>
+          <w:shd w:val="clear" w:color="auto" w:fill="FBFBFB"/>
+          <w:lang w:val="en-US"/>
+        </w:rPr>
+        <w:t>Simple</w:t>
+      </w:r>
+      <w:r>
+        <w:rPr>
+          <w:color w:val="auto"/>
+          <w:sz w:val="18"/>
+          <w:szCs w:val="18"/>
+          <w:shd w:val="clear" w:color="auto" w:fill="FBFBFB"/>
+        </w:rPr>
+        <w:t xml:space="preserve"> </w:t>
+      </w:r>
+      <w:r>
+        <w:rPr>
+          <w:color w:val="auto"/>
+          <w:sz w:val="18"/>
+          <w:szCs w:val="18"/>
+          <w:shd w:val="clear" w:color="auto" w:fill="FBFBFB"/>
+          <w:lang w:val="en-US"/>
+        </w:rPr>
+        <w:t>Kit</w:t>
+      </w:r>
+      <w:r>
+        <w:rPr>
+          <w:color w:val="auto"/>
+          <w:sz w:val="18"/>
+          <w:szCs w:val="18"/>
+          <w:shd w:val="clear" w:color="auto" w:fill="FBFBFB"/>
+        </w:rPr>
+        <w:t xml:space="preserve"> </w:t>
+      </w:r>
+      <w:r>
+        <w:rPr>
+          <w:color w:val="auto"/>
+          <w:sz w:val="18"/>
+          <w:szCs w:val="18"/>
+          <w:shd w:val="clear" w:color="auto" w:fill="FBFBFB"/>
+        </w:rPr>
+        <w:t>опять</w:t>
+      </w:r>
+      <w:r>
+        <w:rPr>
+          <w:color w:val="auto"/>
+          <w:sz w:val="18"/>
+          <w:szCs w:val="18"/>
+          <w:shd w:val="clear" w:color="auto" w:fill="FBFBFB"/>
+        </w:rPr>
+        <w:t xml:space="preserve"> </w:t>
+      </w:r>
+      <w:r>
+        <w:rPr>
+          <w:color w:val="auto"/>
+          <w:sz w:val="18"/>
+          <w:szCs w:val="18"/>
+          <w:shd w:val="clear" w:color="auto" w:fill="FBFBFB"/>
+        </w:rPr>
+        <w:t>ошибка</w:t>
+      </w:r>
+      <w:r>
+        <w:rPr>
+          <w:color w:val="auto"/>
+          <w:sz w:val="18"/>
+          <w:szCs w:val="18"/>
+          <w:shd w:val="clear" w:color="auto" w:fill="FBFBFB"/>
+        </w:rPr>
+        <w:t xml:space="preserve"> «</w:t>
+      </w:r>
+      <w:proofErr w:type="spellStart"/>
+      <w:proofErr w:type="gramStart"/>
+      <w:r>
+        <w:rPr>
+          <w:color w:val="auto"/>
+          <w:sz w:val="18"/>
+          <w:szCs w:val="18"/>
+          <w:shd w:val="clear" w:color="auto" w:fill="FBFBFB"/>
+          <w:lang w:val="en-US"/>
+        </w:rPr>
+        <w:t>ObjectNotFound</w:t>
+      </w:r>
+      <w:proofErr w:type="spellEnd"/>
+      <w:r>
+        <w:rPr>
+          <w:color w:val="auto"/>
+          <w:sz w:val="18"/>
+          <w:szCs w:val="18"/>
+          <w:shd w:val="clear" w:color="auto" w:fill="FBFBFB"/>
+        </w:rPr>
+        <w:t>:</w:t>
+      </w:r>
+      <w:r>
+        <w:rPr>
+          <w:color w:val="auto"/>
+          <w:sz w:val="18"/>
+          <w:szCs w:val="18"/>
+          <w:shd w:val="clear" w:color="auto" w:fill="FBFBFB"/>
+          <w:lang w:val="en-US"/>
+        </w:rPr>
+        <w:t>SW</w:t>
+      </w:r>
+      <w:proofErr w:type="gramEnd"/>
+      <w:r>
+        <w:rPr>
+          <w:color w:val="auto"/>
+          <w:sz w:val="18"/>
+          <w:szCs w:val="18"/>
+          <w:shd w:val="clear" w:color="auto" w:fill="FBFBFB"/>
+        </w:rPr>
+        <w:t>_</w:t>
+      </w:r>
+      <w:r>
+        <w:rPr>
+          <w:color w:val="auto"/>
+          <w:sz w:val="18"/>
+          <w:szCs w:val="18"/>
+          <w:shd w:val="clear" w:color="auto" w:fill="FBFBFB"/>
+          <w:lang w:val="en-US"/>
+        </w:rPr>
+        <w:t>Goods</w:t>
+      </w:r>
+      <w:r>
+        <w:rPr>
+          <w:color w:val="auto"/>
+          <w:sz w:val="18"/>
+          <w:szCs w:val="18"/>
+          <w:shd w:val="clear" w:color="auto" w:fill="FBFBFB"/>
+        </w:rPr>
+        <w:t>[-1]»</w:t>
+      </w:r>
+    </w:p>
+    <w:p>
+      <w:pPr>
+        <w:rPr>
+          <w:rFonts w:ascii="Helvetica" w:hAnsi="Helvetica"/>
+          <w:color w:val="000000"/>
+          <w:sz w:val="18"/>
+          <w:szCs w:val="18"/>
+          <w:shd w:val="clear" w:color="auto" w:fill="FBFBFB"/>
+        </w:rPr>
+      </w:pPr>
+    </w:p>
+    <w:p>
+      <w:pPr>
+        <w:pStyle w:val="1"/>
+        <w:rPr>
+          <w:shd w:val="clear" w:color="auto" w:fill="FBFBFB"/>
+        </w:rPr>
+      </w:pPr>
+      <w:r>
+        <w:rPr>
+          <w:shd w:val="clear" w:color="auto" w:fill="FBFBFB"/>
+        </w:rPr>
+        <w:t>глобальн</w:t>
+      </w:r>
+      <w:r>
+        <w:rPr>
+          <w:shd w:val="clear" w:color="auto" w:fill="FBFBFB"/>
+        </w:rPr>
+        <w:t xml:space="preserve">ую </w:t>
+      </w:r>
+      <w:r>
+        <w:rPr>
+          <w:shd w:val="clear" w:color="auto" w:fill="FBFBFB"/>
+        </w:rPr>
+        <w:t>переменн</w:t>
+      </w:r>
+      <w:r>
+        <w:rPr>
+          <w:shd w:val="clear" w:color="auto" w:fill="FBFBFB"/>
+        </w:rPr>
+        <w:t>ую</w:t>
+      </w:r>
+      <w:r>
+        <w:rPr>
+          <w:shd w:val="clear" w:color="auto" w:fill="FBFBFB"/>
+        </w:rPr>
+        <w:t xml:space="preserve"> </w:t>
+      </w:r>
+      <w:proofErr w:type="spellStart"/>
+      <w:r>
+        <w:rPr>
+          <w:shd w:val="clear" w:color="auto" w:fill="FBFBFB"/>
+        </w:rPr>
+        <w:t>nom_id</w:t>
+      </w:r>
+      <w:proofErr w:type="spellEnd"/>
+      <w:r>
+        <w:rPr>
+          <w:shd w:val="clear" w:color="auto" w:fill="FBFBFB"/>
+        </w:rPr>
+        <w:t xml:space="preserve"> перено</w:t>
+      </w:r>
+      <w:r>
+        <w:rPr>
+          <w:shd w:val="clear" w:color="auto" w:fill="FBFBFB"/>
+        </w:rPr>
+        <w:t>шу</w:t>
+      </w:r>
+      <w:r>
+        <w:rPr>
+          <w:shd w:val="clear" w:color="auto" w:fill="FBFBFB"/>
+        </w:rPr>
+        <w:t xml:space="preserve"> в </w:t>
+      </w:r>
+      <w:proofErr w:type="spellStart"/>
+      <w:r>
+        <w:rPr>
+          <w:shd w:val="clear" w:color="auto" w:fill="FBFBFB"/>
+        </w:rPr>
+        <w:t>hashMap</w:t>
+      </w:r>
+      <w:proofErr w:type="spellEnd"/>
+    </w:p>
+    <w:p>
+      <w:pPr>
+        <w:pStyle w:val="2"/>
+        <w:spacing w:before="0" w:line="240" w:lineRule="auto"/>
+        <w:ind w:left="578" w:hanging="578"/>
+        <w:rPr>
+          <w:color w:val="auto"/>
+          <w:sz w:val="18"/>
+          <w:szCs w:val="18"/>
+          <w:shd w:val="clear" w:color="auto" w:fill="FBFBFB"/>
+        </w:rPr>
+      </w:pPr>
+      <w:r>
+        <w:rPr>
+          <w:color w:val="auto"/>
+          <w:sz w:val="18"/>
+          <w:szCs w:val="18"/>
+          <w:shd w:val="clear" w:color="auto" w:fill="FBFBFB"/>
+        </w:rPr>
+        <w:t xml:space="preserve">вычитал: </w:t>
+      </w:r>
+      <w:r>
+        <w:rPr>
+          <w:color w:val="auto"/>
+          <w:sz w:val="18"/>
+          <w:szCs w:val="18"/>
+          <w:shd w:val="clear" w:color="auto" w:fill="FBFBFB"/>
+        </w:rPr>
+        <w:t xml:space="preserve">Глобальные переменные позволяют организовать общий стек переменных между процессами. Т.е. переменная может быть записана в одном процессе, а прочитана в другом, либо в том же при повторном открытии. Они существуют пока запущено приложение. Работать с ними точно также только название самой переменной должно начинаться с «_», </w:t>
+      </w:r>
+      <w:proofErr w:type="spellStart"/>
+      <w:r>
+        <w:rPr>
+          <w:color w:val="auto"/>
+          <w:sz w:val="18"/>
+          <w:szCs w:val="18"/>
+          <w:shd w:val="clear" w:color="auto" w:fill="FBFBFB"/>
+        </w:rPr>
+        <w:t>напрмиер</w:t>
+      </w:r>
+      <w:proofErr w:type="spellEnd"/>
+      <w:r>
+        <w:rPr>
+          <w:color w:val="auto"/>
+          <w:sz w:val="18"/>
+          <w:szCs w:val="18"/>
+          <w:shd w:val="clear" w:color="auto" w:fill="FBFBFB"/>
+        </w:rPr>
+        <w:t xml:space="preserve"> “_var1”, “_var2”. Обращаться к ним по тому же имени. При обращении через экран это будет </w:t>
+      </w:r>
+      <w:proofErr w:type="spellStart"/>
+      <w:r>
+        <w:rPr>
+          <w:color w:val="auto"/>
+          <w:sz w:val="18"/>
+          <w:szCs w:val="18"/>
+          <w:shd w:val="clear" w:color="auto" w:fill="FBFBFB"/>
+        </w:rPr>
+        <w:t>соотвественно</w:t>
+      </w:r>
+      <w:proofErr w:type="spellEnd"/>
+      <w:r>
+        <w:rPr>
+          <w:color w:val="auto"/>
+          <w:sz w:val="18"/>
+          <w:szCs w:val="18"/>
+          <w:shd w:val="clear" w:color="auto" w:fill="FBFBFB"/>
+        </w:rPr>
+        <w:t xml:space="preserve"> “@_var1”, “@_var2”. Т.е. программа, если </w:t>
+      </w:r>
+      <w:proofErr w:type="gramStart"/>
+      <w:r>
+        <w:rPr>
+          <w:color w:val="auto"/>
+          <w:sz w:val="18"/>
+          <w:szCs w:val="18"/>
+          <w:shd w:val="clear" w:color="auto" w:fill="FBFBFB"/>
+        </w:rPr>
+        <w:t>видит</w:t>
+      </w:r>
+      <w:proofErr w:type="gramEnd"/>
+      <w:r>
+        <w:rPr>
+          <w:color w:val="auto"/>
+          <w:sz w:val="18"/>
+          <w:szCs w:val="18"/>
+          <w:shd w:val="clear" w:color="auto" w:fill="FBFBFB"/>
+        </w:rPr>
+        <w:t xml:space="preserve"> что название переменной начинается с символа подчеркивания – просто помещает их в отдельный стек переменных. Для программиста работа с такими переменными больше ничем не отличается</w:t>
+      </w:r>
+      <w:r>
+        <w:rPr>
+          <w:color w:val="auto"/>
+          <w:sz w:val="18"/>
+          <w:szCs w:val="18"/>
+          <w:shd w:val="clear" w:color="auto" w:fill="FBFBFB"/>
+        </w:rPr>
+        <w:br/>
+      </w:r>
+      <w:r>
+        <w:rPr>
+          <w:color w:val="auto"/>
+          <w:sz w:val="18"/>
+          <w:szCs w:val="18"/>
+          <w:shd w:val="clear" w:color="auto" w:fill="FBFBFB"/>
+        </w:rPr>
+        <w:t>https://uitxt.readthedocs.io/ru/latest/screens.html?highlight=hashmap#id2</w:t>
+      </w:r>
+    </w:p>
+    <w:p>
+      <w:pPr>
+        <w:pStyle w:val="2"/>
+        <w:spacing w:before="0" w:line="240" w:lineRule="auto"/>
+        <w:ind w:left="578" w:hanging="578"/>
+        <w:rPr>
+          <w:color w:val="auto"/>
+          <w:sz w:val="18"/>
+          <w:szCs w:val="18"/>
+          <w:shd w:val="clear" w:color="auto" w:fill="FBFBFB"/>
+        </w:rPr>
+      </w:pPr>
+      <w:r>
+        <w:rPr>
+          <w:color w:val="auto"/>
+          <w:sz w:val="18"/>
+          <w:szCs w:val="18"/>
+          <w:shd w:val="clear" w:color="auto" w:fill="FBFBFB"/>
+        </w:rPr>
+        <w:t xml:space="preserve">Пока просто поменяю название с </w:t>
+      </w:r>
+      <w:proofErr w:type="spellStart"/>
+      <w:r>
+        <w:rPr>
+          <w:color w:val="auto"/>
+          <w:sz w:val="18"/>
+          <w:szCs w:val="18"/>
+          <w:shd w:val="clear" w:color="auto" w:fill="FBFBFB"/>
+        </w:rPr>
+        <w:t>nom</w:t>
+      </w:r>
+      <w:r>
+        <w:rPr>
+          <w:color w:val="auto"/>
+          <w:sz w:val="18"/>
+          <w:szCs w:val="18"/>
+          <w:shd w:val="clear" w:color="auto" w:fill="FBFBFB"/>
+        </w:rPr>
+        <w:t>_</w:t>
+      </w:r>
+      <w:r>
+        <w:rPr>
+          <w:color w:val="auto"/>
+          <w:sz w:val="18"/>
+          <w:szCs w:val="18"/>
+          <w:shd w:val="clear" w:color="auto" w:fill="FBFBFB"/>
+        </w:rPr>
+        <w:t>id</w:t>
+      </w:r>
+      <w:proofErr w:type="spellEnd"/>
+      <w:r>
+        <w:rPr>
+          <w:color w:val="auto"/>
+          <w:sz w:val="18"/>
+          <w:szCs w:val="18"/>
+          <w:shd w:val="clear" w:color="auto" w:fill="FBFBFB"/>
+        </w:rPr>
+        <w:t xml:space="preserve"> на _</w:t>
+      </w:r>
+      <w:r>
+        <w:rPr>
+          <w:color w:val="auto"/>
+          <w:sz w:val="18"/>
+          <w:szCs w:val="18"/>
+          <w:shd w:val="clear" w:color="auto" w:fill="FBFBFB"/>
+        </w:rPr>
+        <w:t xml:space="preserve"> </w:t>
+      </w:r>
+      <w:proofErr w:type="spellStart"/>
+      <w:r>
+        <w:rPr>
+          <w:color w:val="auto"/>
+          <w:sz w:val="18"/>
+          <w:szCs w:val="18"/>
+          <w:shd w:val="clear" w:color="auto" w:fill="FBFBFB"/>
+        </w:rPr>
+        <w:t>nom</w:t>
+      </w:r>
+      <w:r>
+        <w:rPr>
+          <w:color w:val="auto"/>
+          <w:sz w:val="18"/>
+          <w:szCs w:val="18"/>
+          <w:shd w:val="clear" w:color="auto" w:fill="FBFBFB"/>
+        </w:rPr>
+        <w:t>_</w:t>
+      </w:r>
+      <w:r>
+        <w:rPr>
+          <w:color w:val="auto"/>
+          <w:sz w:val="18"/>
+          <w:szCs w:val="18"/>
+          <w:shd w:val="clear" w:color="auto" w:fill="FBFBFB"/>
+        </w:rPr>
+        <w:t>id</w:t>
+      </w:r>
+      <w:proofErr w:type="spellEnd"/>
+      <w:r>
+        <w:rPr>
+          <w:color w:val="auto"/>
+          <w:sz w:val="18"/>
+          <w:szCs w:val="18"/>
+          <w:shd w:val="clear" w:color="auto" w:fill="FBFBFB"/>
+        </w:rPr>
+        <w:t xml:space="preserve"> </w:t>
+      </w:r>
+      <w:r>
+        <w:rPr>
+          <w:color w:val="auto"/>
+          <w:sz w:val="18"/>
+          <w:szCs w:val="18"/>
+          <w:shd w:val="clear" w:color="auto" w:fill="FBFBFB"/>
+        </w:rPr>
+        <w:t>–</w:t>
+      </w:r>
+      <w:r>
+        <w:rPr>
+          <w:color w:val="auto"/>
+          <w:sz w:val="18"/>
+          <w:szCs w:val="18"/>
+          <w:shd w:val="clear" w:color="auto" w:fill="FBFBFB"/>
+        </w:rPr>
+        <w:t xml:space="preserve"> </w:t>
+      </w:r>
+      <w:r>
+        <w:rPr>
+          <w:color w:val="auto"/>
+          <w:sz w:val="18"/>
+          <w:szCs w:val="18"/>
+          <w:shd w:val="clear" w:color="auto" w:fill="FBFBFB"/>
+        </w:rPr>
+        <w:t xml:space="preserve">не помогло </w:t>
+      </w:r>
+    </w:p>
+    <w:p>
+      <w:pPr>
+        <w:pStyle w:val="2"/>
+        <w:spacing w:before="0" w:line="240" w:lineRule="auto"/>
+        <w:ind w:left="578" w:hanging="578"/>
+        <w:rPr>
+          <w:color w:val="auto"/>
+          <w:sz w:val="18"/>
+          <w:szCs w:val="18"/>
+          <w:shd w:val="clear" w:color="auto" w:fill="FBFBFB"/>
+          <w:lang w:val="en-US"/>
+        </w:rPr>
+      </w:pPr>
+      <w:r>
+        <w:rPr>
+          <w:color w:val="auto"/>
+          <w:sz w:val="18"/>
+          <w:szCs w:val="18"/>
+          <w:shd w:val="clear" w:color="auto" w:fill="FBFBFB"/>
+        </w:rPr>
+        <w:t xml:space="preserve">Меняю на </w:t>
+      </w:r>
+      <w:proofErr w:type="spellStart"/>
+      <w:r>
+        <w:rPr>
+          <w:color w:val="auto"/>
+          <w:sz w:val="18"/>
+          <w:szCs w:val="18"/>
+          <w:shd w:val="clear" w:color="auto" w:fill="FBFBFB"/>
+          <w:lang w:val="en-US"/>
+        </w:rPr>
+        <w:t>hashMap</w:t>
+      </w:r>
+      <w:proofErr w:type="spellEnd"/>
+    </w:p>
+    <w:p>
+      <w:pPr>
+        <w:pStyle w:val="2"/>
+        <w:spacing w:before="0" w:line="240" w:lineRule="auto"/>
+        <w:ind w:left="578" w:hanging="578"/>
+        <w:rPr>
+          <w:color w:val="auto"/>
+          <w:sz w:val="18"/>
+          <w:szCs w:val="18"/>
+          <w:shd w:val="clear" w:color="auto" w:fill="FBFBFB"/>
+          <w:lang w:val="en-US"/>
+        </w:rPr>
+      </w:pPr>
+      <w:r>
+        <w:rPr>
+          <w:color w:val="auto"/>
+          <w:sz w:val="18"/>
+          <w:szCs w:val="18"/>
+          <w:shd w:val="clear" w:color="auto" w:fill="FBFBFB"/>
+          <w:lang w:val="en-US"/>
+        </w:rPr>
+        <w:t xml:space="preserve">  </w:t>
+      </w:r>
+      <w:r>
+        <w:rPr>
+          <w:color w:val="auto"/>
+          <w:sz w:val="18"/>
+          <w:szCs w:val="18"/>
+          <w:shd w:val="clear" w:color="auto" w:fill="FBFBFB"/>
+          <w:lang w:val="en-US"/>
+        </w:rPr>
+        <w:t xml:space="preserve">def </w:t>
+      </w:r>
+      <w:proofErr w:type="spellStart"/>
+      <w:r>
+        <w:rPr>
+          <w:color w:val="auto"/>
+          <w:sz w:val="18"/>
+          <w:szCs w:val="18"/>
+          <w:shd w:val="clear" w:color="auto" w:fill="FBFBFB"/>
+          <w:lang w:val="en-US"/>
+        </w:rPr>
+        <w:t>open_</w:t>
+      </w:r>
+      <w:proofErr w:type="gramStart"/>
+      <w:r>
+        <w:rPr>
+          <w:color w:val="auto"/>
+          <w:sz w:val="18"/>
+          <w:szCs w:val="18"/>
+          <w:shd w:val="clear" w:color="auto" w:fill="FBFBFB"/>
+          <w:lang w:val="en-US"/>
+        </w:rPr>
+        <w:t>nom</w:t>
+      </w:r>
+      <w:proofErr w:type="spellEnd"/>
+      <w:r>
+        <w:rPr>
+          <w:color w:val="auto"/>
+          <w:sz w:val="18"/>
+          <w:szCs w:val="18"/>
+          <w:shd w:val="clear" w:color="auto" w:fill="FBFBFB"/>
+          <w:lang w:val="en-US"/>
+        </w:rPr>
+        <w:t>(</w:t>
+      </w:r>
+      <w:proofErr w:type="spellStart"/>
+      <w:proofErr w:type="gramEnd"/>
+      <w:r>
+        <w:rPr>
+          <w:color w:val="auto"/>
+          <w:sz w:val="18"/>
+          <w:szCs w:val="18"/>
+          <w:shd w:val="clear" w:color="auto" w:fill="FBFBFB"/>
+          <w:lang w:val="en-US"/>
+        </w:rPr>
+        <w:t>hashMap</w:t>
+      </w:r>
+      <w:proofErr w:type="spellEnd"/>
+      <w:r>
+        <w:rPr>
+          <w:color w:val="auto"/>
+          <w:sz w:val="18"/>
+          <w:szCs w:val="18"/>
+          <w:shd w:val="clear" w:color="auto" w:fill="FBFBFB"/>
+          <w:lang w:val="en-US"/>
+        </w:rPr>
+        <w:t>, _</w:t>
+      </w:r>
+      <w:proofErr w:type="spellStart"/>
+      <w:r>
+        <w:rPr>
+          <w:color w:val="auto"/>
+          <w:sz w:val="18"/>
+          <w:szCs w:val="18"/>
+          <w:shd w:val="clear" w:color="auto" w:fill="FBFBFB"/>
+          <w:lang w:val="en-US"/>
+        </w:rPr>
+        <w:t>nom_id</w:t>
+      </w:r>
+      <w:proofErr w:type="spellEnd"/>
+      <w:r>
+        <w:rPr>
+          <w:color w:val="auto"/>
+          <w:sz w:val="18"/>
+          <w:szCs w:val="18"/>
+          <w:shd w:val="clear" w:color="auto" w:fill="FBFBFB"/>
+          <w:lang w:val="en-US"/>
+        </w:rPr>
+        <w:t>, key):</w:t>
+      </w:r>
+      <w:r>
+        <w:rPr>
+          <w:color w:val="auto"/>
+          <w:sz w:val="18"/>
+          <w:szCs w:val="18"/>
+          <w:shd w:val="clear" w:color="auto" w:fill="FBFBFB"/>
+          <w:lang w:val="en-US"/>
+        </w:rPr>
+        <w:t xml:space="preserve"> - </w:t>
+      </w:r>
+      <w:r>
+        <w:rPr>
+          <w:color w:val="auto"/>
+          <w:sz w:val="18"/>
+          <w:szCs w:val="18"/>
+          <w:shd w:val="clear" w:color="auto" w:fill="FBFBFB"/>
+        </w:rPr>
+        <w:t>удаляю</w:t>
+      </w:r>
+      <w:r>
+        <w:rPr>
+          <w:color w:val="auto"/>
+          <w:sz w:val="18"/>
+          <w:szCs w:val="18"/>
+          <w:shd w:val="clear" w:color="auto" w:fill="FBFBFB"/>
+          <w:lang w:val="en-US"/>
+        </w:rPr>
+        <w:t xml:space="preserve"> </w:t>
+      </w:r>
+      <w:r>
+        <w:rPr>
+          <w:color w:val="auto"/>
+          <w:sz w:val="18"/>
+          <w:szCs w:val="18"/>
+          <w:shd w:val="clear" w:color="auto" w:fill="FBFBFB"/>
+        </w:rPr>
+        <w:t>в</w:t>
+      </w:r>
+      <w:r>
+        <w:rPr>
+          <w:color w:val="auto"/>
+          <w:sz w:val="18"/>
+          <w:szCs w:val="18"/>
+          <w:shd w:val="clear" w:color="auto" w:fill="FBFBFB"/>
+          <w:lang w:val="en-US"/>
+        </w:rPr>
+        <w:t xml:space="preserve"> </w:t>
+      </w:r>
+      <w:r>
+        <w:rPr>
+          <w:color w:val="auto"/>
+          <w:sz w:val="18"/>
+          <w:szCs w:val="18"/>
+          <w:shd w:val="clear" w:color="auto" w:fill="FBFBFB"/>
+        </w:rPr>
+        <w:t>функции</w:t>
+      </w:r>
+      <w:r>
+        <w:rPr>
+          <w:color w:val="auto"/>
+          <w:sz w:val="18"/>
+          <w:szCs w:val="18"/>
+          <w:shd w:val="clear" w:color="auto" w:fill="FBFBFB"/>
+          <w:lang w:val="en-US"/>
+        </w:rPr>
+        <w:t xml:space="preserve"> </w:t>
+      </w:r>
+      <w:r>
+        <w:rPr>
+          <w:color w:val="auto"/>
+          <w:sz w:val="18"/>
+          <w:szCs w:val="18"/>
+          <w:shd w:val="clear" w:color="auto" w:fill="FBFBFB"/>
+        </w:rPr>
+        <w:t>переменную</w:t>
+      </w:r>
+      <w:r>
+        <w:rPr>
+          <w:color w:val="auto"/>
+          <w:sz w:val="18"/>
+          <w:szCs w:val="18"/>
+          <w:shd w:val="clear" w:color="auto" w:fill="FBFBFB"/>
+          <w:lang w:val="en-US"/>
+        </w:rPr>
+        <w:t xml:space="preserve"> </w:t>
+      </w:r>
+      <w:r>
+        <w:rPr>
+          <w:color w:val="auto"/>
+          <w:sz w:val="18"/>
+          <w:szCs w:val="18"/>
+          <w:shd w:val="clear" w:color="auto" w:fill="FBFBFB"/>
+          <w:lang w:val="en-US"/>
+        </w:rPr>
+        <w:t xml:space="preserve"> </w:t>
+      </w:r>
+      <w:r>
+        <w:rPr>
+          <w:color w:val="auto"/>
+          <w:sz w:val="18"/>
+          <w:szCs w:val="18"/>
+          <w:shd w:val="clear" w:color="auto" w:fill="FBFBFB"/>
+          <w:lang w:val="en-US"/>
+        </w:rPr>
+        <w:t>_</w:t>
+      </w:r>
+      <w:proofErr w:type="spellStart"/>
+      <w:r>
+        <w:rPr>
+          <w:color w:val="auto"/>
+          <w:sz w:val="18"/>
+          <w:szCs w:val="18"/>
+          <w:shd w:val="clear" w:color="auto" w:fill="FBFBFB"/>
+          <w:lang w:val="en-US"/>
+        </w:rPr>
+        <w:t>nom_id</w:t>
+      </w:r>
+      <w:proofErr w:type="spellEnd"/>
+      <w:r>
+        <w:rPr>
+          <w:color w:val="auto"/>
+          <w:sz w:val="18"/>
+          <w:szCs w:val="18"/>
+          <w:shd w:val="clear" w:color="auto" w:fill="FBFBFB"/>
+          <w:lang w:val="en-US"/>
+        </w:rPr>
+        <w:t xml:space="preserve"> </w:t>
+      </w:r>
+      <w:r>
+        <w:rPr>
+          <w:color w:val="auto"/>
+          <w:sz w:val="18"/>
+          <w:szCs w:val="18"/>
+          <w:shd w:val="clear" w:color="auto" w:fill="FBFBFB"/>
+          <w:lang w:val="en-US"/>
+        </w:rPr>
+        <w:t xml:space="preserve"> </w:t>
+      </w:r>
+      <w:r>
+        <w:rPr>
+          <w:color w:val="auto"/>
+          <w:sz w:val="18"/>
+          <w:szCs w:val="18"/>
+          <w:shd w:val="clear" w:color="auto" w:fill="FBFBFB"/>
+          <w:lang w:val="en-US"/>
+        </w:rPr>
+        <w:t>NEW!!!</w:t>
+      </w:r>
+      <w:r>
+        <w:rPr>
+          <w:color w:val="auto"/>
+          <w:sz w:val="18"/>
+          <w:szCs w:val="18"/>
+          <w:shd w:val="clear" w:color="auto" w:fill="FBFBFB"/>
+          <w:lang w:val="en-US"/>
+        </w:rPr>
+        <w:t xml:space="preserve"> </w:t>
+      </w:r>
+      <w:r>
+        <w:rPr>
+          <w:color w:val="auto"/>
+          <w:sz w:val="18"/>
+          <w:szCs w:val="18"/>
+          <w:shd w:val="clear" w:color="auto" w:fill="FBFBFB"/>
+          <w:lang w:val="en-US"/>
+        </w:rPr>
+        <w:t xml:space="preserve">def </w:t>
+      </w:r>
+      <w:proofErr w:type="spellStart"/>
+      <w:r>
+        <w:rPr>
+          <w:color w:val="auto"/>
+          <w:sz w:val="18"/>
+          <w:szCs w:val="18"/>
+          <w:shd w:val="clear" w:color="auto" w:fill="FBFBFB"/>
+          <w:lang w:val="en-US"/>
+        </w:rPr>
+        <w:t>open_nom</w:t>
+      </w:r>
+      <w:proofErr w:type="spellEnd"/>
+      <w:r>
+        <w:rPr>
+          <w:color w:val="auto"/>
+          <w:sz w:val="18"/>
+          <w:szCs w:val="18"/>
+          <w:shd w:val="clear" w:color="auto" w:fill="FBFBFB"/>
+          <w:lang w:val="en-US"/>
+        </w:rPr>
+        <w:t>(</w:t>
+      </w:r>
+      <w:proofErr w:type="spellStart"/>
+      <w:r>
+        <w:rPr>
+          <w:color w:val="auto"/>
+          <w:sz w:val="18"/>
+          <w:szCs w:val="18"/>
+          <w:shd w:val="clear" w:color="auto" w:fill="FBFBFB"/>
+          <w:lang w:val="en-US"/>
+        </w:rPr>
+        <w:t>hashMap</w:t>
+      </w:r>
+      <w:proofErr w:type="spellEnd"/>
+      <w:r>
+        <w:rPr>
+          <w:color w:val="auto"/>
+          <w:sz w:val="18"/>
+          <w:szCs w:val="18"/>
+          <w:shd w:val="clear" w:color="auto" w:fill="FBFBFB"/>
+          <w:lang w:val="en-US"/>
+        </w:rPr>
+        <w:t>, key):</w:t>
+      </w:r>
+      <w:r>
+        <w:rPr>
+          <w:color w:val="auto"/>
+          <w:sz w:val="18"/>
+          <w:szCs w:val="18"/>
+          <w:shd w:val="clear" w:color="auto" w:fill="FBFBFB"/>
+          <w:lang w:val="en-US"/>
+        </w:rPr>
+        <w:br/>
+      </w:r>
+      <w:r>
+        <w:rPr>
+          <w:color w:val="auto"/>
+          <w:sz w:val="18"/>
+          <w:szCs w:val="18"/>
+          <w:shd w:val="clear" w:color="auto" w:fill="FBFBFB"/>
+          <w:lang w:val="en-US"/>
+        </w:rPr>
+        <w:t>int(</w:t>
+      </w:r>
+      <w:proofErr w:type="spellStart"/>
+      <w:r>
+        <w:rPr>
+          <w:color w:val="auto"/>
+          <w:sz w:val="18"/>
+          <w:szCs w:val="18"/>
+          <w:shd w:val="clear" w:color="auto" w:fill="FBFBFB"/>
+          <w:lang w:val="en-US"/>
+        </w:rPr>
+        <w:t>hashMap.get</w:t>
+      </w:r>
+      <w:proofErr w:type="spellEnd"/>
+      <w:r>
+        <w:rPr>
+          <w:color w:val="auto"/>
+          <w:sz w:val="18"/>
+          <w:szCs w:val="18"/>
+          <w:shd w:val="clear" w:color="auto" w:fill="FBFBFB"/>
+          <w:lang w:val="en-US"/>
+        </w:rPr>
+        <w:t>('_</w:t>
+      </w:r>
+      <w:proofErr w:type="spellStart"/>
+      <w:r>
+        <w:rPr>
+          <w:color w:val="auto"/>
+          <w:sz w:val="18"/>
+          <w:szCs w:val="18"/>
+          <w:shd w:val="clear" w:color="auto" w:fill="FBFBFB"/>
+          <w:lang w:val="en-US"/>
+        </w:rPr>
+        <w:t>nom_id</w:t>
+      </w:r>
+      <w:proofErr w:type="spellEnd"/>
+      <w:r>
+        <w:rPr>
+          <w:color w:val="auto"/>
+          <w:sz w:val="18"/>
+          <w:szCs w:val="18"/>
+          <w:shd w:val="clear" w:color="auto" w:fill="FBFBFB"/>
+          <w:lang w:val="en-US"/>
+        </w:rPr>
+        <w:t xml:space="preserve">')) # </w:t>
+      </w:r>
+      <w:proofErr w:type="spellStart"/>
+      <w:r>
+        <w:rPr>
+          <w:color w:val="auto"/>
+          <w:sz w:val="18"/>
+          <w:szCs w:val="18"/>
+          <w:shd w:val="clear" w:color="auto" w:fill="FBFBFB"/>
+          <w:lang w:val="en-US"/>
+        </w:rPr>
+        <w:t>прочитали</w:t>
+      </w:r>
+      <w:proofErr w:type="spellEnd"/>
+      <w:r>
+        <w:rPr>
+          <w:color w:val="auto"/>
+          <w:sz w:val="18"/>
+          <w:szCs w:val="18"/>
+          <w:shd w:val="clear" w:color="auto" w:fill="FBFBFB"/>
+          <w:lang w:val="en-US"/>
+        </w:rPr>
+        <w:t xml:space="preserve"> _</w:t>
+      </w:r>
+      <w:proofErr w:type="spellStart"/>
+      <w:r>
+        <w:rPr>
+          <w:color w:val="auto"/>
+          <w:sz w:val="18"/>
+          <w:szCs w:val="18"/>
+          <w:shd w:val="clear" w:color="auto" w:fill="FBFBFB"/>
+          <w:lang w:val="en-US"/>
+        </w:rPr>
+        <w:t>nom_id</w:t>
+      </w:r>
+      <w:proofErr w:type="spellEnd"/>
+      <w:r>
+        <w:rPr>
+          <w:color w:val="auto"/>
+          <w:sz w:val="18"/>
+          <w:szCs w:val="18"/>
+          <w:shd w:val="clear" w:color="auto" w:fill="FBFBFB"/>
+          <w:lang w:val="en-US"/>
+        </w:rPr>
+        <w:t xml:space="preserve"> Time!!!</w:t>
+      </w:r>
+      <w:r>
+        <w:rPr>
+          <w:color w:val="auto"/>
+          <w:sz w:val="18"/>
+          <w:szCs w:val="18"/>
+          <w:shd w:val="clear" w:color="auto" w:fill="FBFBFB"/>
+          <w:lang w:val="en-US"/>
+        </w:rPr>
+        <w:br/>
+      </w:r>
+      <w:proofErr w:type="spellStart"/>
+      <w:r>
+        <w:rPr>
+          <w:color w:val="auto"/>
+          <w:sz w:val="18"/>
+          <w:szCs w:val="18"/>
+          <w:shd w:val="clear" w:color="auto" w:fill="FBFBFB"/>
+          <w:lang w:val="en-US"/>
+        </w:rPr>
+        <w:t>hashMap.put</w:t>
+      </w:r>
+      <w:proofErr w:type="spellEnd"/>
+      <w:r>
+        <w:rPr>
+          <w:color w:val="auto"/>
+          <w:sz w:val="18"/>
+          <w:szCs w:val="18"/>
+          <w:shd w:val="clear" w:color="auto" w:fill="FBFBFB"/>
+          <w:lang w:val="en-US"/>
+        </w:rPr>
+        <w:t>('_</w:t>
+      </w:r>
+      <w:proofErr w:type="spellStart"/>
+      <w:r>
+        <w:rPr>
+          <w:color w:val="auto"/>
+          <w:sz w:val="18"/>
+          <w:szCs w:val="18"/>
+          <w:shd w:val="clear" w:color="auto" w:fill="FBFBFB"/>
+          <w:lang w:val="en-US"/>
+        </w:rPr>
+        <w:t>nom_id</w:t>
+      </w:r>
+      <w:proofErr w:type="spellEnd"/>
+      <w:r>
+        <w:rPr>
+          <w:color w:val="auto"/>
+          <w:sz w:val="18"/>
+          <w:szCs w:val="18"/>
+          <w:shd w:val="clear" w:color="auto" w:fill="FBFBFB"/>
+          <w:lang w:val="en-US"/>
+        </w:rPr>
+        <w:t>', str(_</w:t>
+      </w:r>
+      <w:proofErr w:type="spellStart"/>
+      <w:r>
+        <w:rPr>
+          <w:color w:val="auto"/>
+          <w:sz w:val="18"/>
+          <w:szCs w:val="18"/>
+          <w:shd w:val="clear" w:color="auto" w:fill="FBFBFB"/>
+          <w:lang w:val="en-US"/>
+        </w:rPr>
+        <w:t>nom_id</w:t>
+      </w:r>
+      <w:proofErr w:type="spellEnd"/>
+      <w:r>
+        <w:rPr>
+          <w:color w:val="auto"/>
+          <w:sz w:val="18"/>
+          <w:szCs w:val="18"/>
+          <w:shd w:val="clear" w:color="auto" w:fill="FBFBFB"/>
+          <w:lang w:val="en-US"/>
+        </w:rPr>
+        <w:t xml:space="preserve">))  # </w:t>
+      </w:r>
+      <w:proofErr w:type="spellStart"/>
+      <w:r>
+        <w:rPr>
+          <w:color w:val="auto"/>
+          <w:sz w:val="18"/>
+          <w:szCs w:val="18"/>
+          <w:shd w:val="clear" w:color="auto" w:fill="FBFBFB"/>
+          <w:lang w:val="en-US"/>
+        </w:rPr>
+        <w:t>ввод</w:t>
+      </w:r>
+      <w:proofErr w:type="spellEnd"/>
+      <w:r>
+        <w:rPr>
+          <w:color w:val="auto"/>
+          <w:sz w:val="18"/>
+          <w:szCs w:val="18"/>
+          <w:shd w:val="clear" w:color="auto" w:fill="FBFBFB"/>
+          <w:lang w:val="en-US"/>
+        </w:rPr>
+        <w:t xml:space="preserve"> _</w:t>
+      </w:r>
+      <w:proofErr w:type="spellStart"/>
+      <w:r>
+        <w:rPr>
+          <w:color w:val="auto"/>
+          <w:sz w:val="18"/>
+          <w:szCs w:val="18"/>
+          <w:shd w:val="clear" w:color="auto" w:fill="FBFBFB"/>
+          <w:lang w:val="en-US"/>
+        </w:rPr>
+        <w:t>nom_id</w:t>
+      </w:r>
+      <w:proofErr w:type="spellEnd"/>
+      <w:r>
+        <w:rPr>
+          <w:color w:val="auto"/>
+          <w:sz w:val="18"/>
+          <w:szCs w:val="18"/>
+          <w:shd w:val="clear" w:color="auto" w:fill="FBFBFB"/>
+          <w:lang w:val="en-US"/>
+        </w:rPr>
+        <w:t xml:space="preserve"> Time!!!</w:t>
+      </w:r>
+    </w:p>
+    <w:p>
+      <w:pPr>
+        <w:rPr>
+          <w:rFonts w:ascii="Helvetica" w:hAnsi="Helvetica"/>
+          <w:color w:val="000000"/>
+          <w:sz w:val="18"/>
+          <w:szCs w:val="18"/>
+          <w:shd w:val="clear" w:color="auto" w:fill="FBFBFB"/>
+          <w:lang w:val="en-US"/>
         </w:rPr>
       </w:pPr>
     </w:p>
@@ -4580,6 +7928,7 @@
         <w:ind w:left="432"/>
       </w:pPr>
       <w:r>
+        <w:lastRenderedPageBreak/>
         <w:t>Не</w:t>
       </w:r>
       <w:r>
@@ -4594,7 +7943,7 @@
         <w:pStyle w:val="a3"/>
         <w:numPr>
           <w:ilvl w:val="0"/>
-          <w:numId w:val="4"/>
+          <w:numId w:val="2"/>
         </w:numPr>
         <w:rPr>
           <w:color w:val="000000"/>
@@ -4671,7 +8020,7 @@
         <w:pStyle w:val="a3"/>
         <w:numPr>
           <w:ilvl w:val="0"/>
-          <w:numId w:val="4"/>
+          <w:numId w:val="2"/>
         </w:numPr>
         <w:rPr>
           <w:color w:val="000000"/>
@@ -4715,6 +8064,100 @@
         </w:rPr>
         <w:t xml:space="preserve"> добавить название ячейки в инвентаризации</w:t>
       </w:r>
+    </w:p>
+    <w:p>
+      <w:pPr>
+        <w:pStyle w:val="a3"/>
+        <w:numPr>
+          <w:ilvl w:val="0"/>
+          <w:numId w:val="2"/>
+        </w:numPr>
+        <w:rPr>
+          <w:color w:val="000000"/>
+          <w:sz w:val="18"/>
+          <w:szCs w:val="18"/>
+          <w:shd w:val="clear" w:color="auto" w:fill="FBFBFB"/>
+        </w:rPr>
+      </w:pPr>
+      <w:r>
+        <w:rPr>
+          <w:color w:val="000000"/>
+          <w:sz w:val="18"/>
+          <w:szCs w:val="18"/>
+          <w:shd w:val="clear" w:color="auto" w:fill="FBFBFB"/>
+        </w:rPr>
+        <w:t xml:space="preserve">При дубле </w:t>
+      </w:r>
+      <w:proofErr w:type="spellStart"/>
+      <w:r>
+        <w:rPr>
+          <w:color w:val="000000"/>
+          <w:sz w:val="18"/>
+          <w:szCs w:val="18"/>
+          <w:shd w:val="clear" w:color="auto" w:fill="FBFBFB"/>
+        </w:rPr>
+        <w:t>баркода</w:t>
+      </w:r>
+      <w:proofErr w:type="spellEnd"/>
+      <w:r>
+        <w:rPr>
+          <w:color w:val="000000"/>
+          <w:sz w:val="18"/>
+          <w:szCs w:val="18"/>
+          <w:shd w:val="clear" w:color="auto" w:fill="FBFBFB"/>
+        </w:rPr>
+        <w:t xml:space="preserve"> товара – пишет ошибку</w:t>
+      </w:r>
+    </w:p>
+    <w:p>
+      <w:pPr>
+        <w:rPr>
+          <w:color w:val="000000"/>
+          <w:sz w:val="18"/>
+          <w:szCs w:val="18"/>
+          <w:shd w:val="clear" w:color="auto" w:fill="FBFBFB"/>
+        </w:rPr>
+      </w:pPr>
+    </w:p>
+    <w:p>
+      <w:pPr>
+        <w:rPr>
+          <w:color w:val="000000"/>
+          <w:sz w:val="18"/>
+          <w:szCs w:val="18"/>
+          <w:shd w:val="clear" w:color="auto" w:fill="FBFBFB"/>
+        </w:rPr>
+      </w:pPr>
+    </w:p>
+    <w:p>
+      <w:pPr>
+        <w:rPr>
+          <w:color w:val="000000"/>
+          <w:sz w:val="18"/>
+          <w:szCs w:val="18"/>
+          <w:shd w:val="clear" w:color="auto" w:fill="FBFBFB"/>
+        </w:rPr>
+      </w:pPr>
+    </w:p>
+    <w:p>
+      <w:pPr>
+        <w:rPr>
+          <w:color w:val="000000"/>
+          <w:sz w:val="18"/>
+          <w:szCs w:val="18"/>
+          <w:shd w:val="clear" w:color="auto" w:fill="FBFBFB"/>
+        </w:rPr>
+      </w:pPr>
+    </w:p>
+    <w:p>
+      <w:pPr>
+        <w:rPr>
+          <w:color w:val="000000"/>
+          <w:sz w:val="18"/>
+          <w:szCs w:val="18"/>
+          <w:shd w:val="clear" w:color="auto" w:fill="FBFBFB"/>
+        </w:rPr>
+      </w:pPr>
     </w:p>
     <w:sectPr>
       <w:pgSz w:w="11906" w:h="16838"/>
@@ -4818,16 +8261,111 @@
     </w:lvl>
   </w:abstractNum>
   <w:abstractNum w:abstractNumId="1" w15:restartNumberingAfterBreak="0">
-    <w:nsid w:val="0F6246DF"/>
+    <w:nsid w:val="10DB5877"/>
+    <w:multiLevelType w:val="multilevel"/>
+    <w:tmpl w:val="04190025"/>
+    <w:lvl w:ilvl="0">
+      <w:start w:val="1"/>
+      <w:numFmt w:val="decimal"/>
+      <w:pStyle w:val="1"/>
+      <w:lvlText w:val="%1"/>
+      <w:lvlJc w:val="left"/>
+      <w:pPr>
+        <w:ind w:left="432" w:hanging="432"/>
+      </w:pPr>
+    </w:lvl>
+    <w:lvl w:ilvl="1">
+      <w:start w:val="1"/>
+      <w:numFmt w:val="decimal"/>
+      <w:pStyle w:val="2"/>
+      <w:lvlText w:val="%1.%2"/>
+      <w:lvlJc w:val="left"/>
+      <w:pPr>
+        <w:ind w:left="576" w:hanging="576"/>
+      </w:pPr>
+    </w:lvl>
+    <w:lvl w:ilvl="2">
+      <w:start w:val="1"/>
+      <w:numFmt w:val="decimal"/>
+      <w:pStyle w:val="3"/>
+      <w:lvlText w:val="%1.%2.%3"/>
+      <w:lvlJc w:val="left"/>
+      <w:pPr>
+        <w:ind w:left="720" w:hanging="720"/>
+      </w:pPr>
+    </w:lvl>
+    <w:lvl w:ilvl="3">
+      <w:start w:val="1"/>
+      <w:numFmt w:val="decimal"/>
+      <w:pStyle w:val="4"/>
+      <w:lvlText w:val="%1.%2.%3.%4"/>
+      <w:lvlJc w:val="left"/>
+      <w:pPr>
+        <w:ind w:left="864" w:hanging="864"/>
+      </w:pPr>
+    </w:lvl>
+    <w:lvl w:ilvl="4">
+      <w:start w:val="1"/>
+      <w:numFmt w:val="decimal"/>
+      <w:pStyle w:val="5"/>
+      <w:lvlText w:val="%1.%2.%3.%4.%5"/>
+      <w:lvlJc w:val="left"/>
+      <w:pPr>
+        <w:ind w:left="1008" w:hanging="1008"/>
+      </w:pPr>
+    </w:lvl>
+    <w:lvl w:ilvl="5">
+      <w:start w:val="1"/>
+      <w:numFmt w:val="decimal"/>
+      <w:pStyle w:val="6"/>
+      <w:lvlText w:val="%1.%2.%3.%4.%5.%6"/>
+      <w:lvlJc w:val="left"/>
+      <w:pPr>
+        <w:ind w:left="1152" w:hanging="1152"/>
+      </w:pPr>
+    </w:lvl>
+    <w:lvl w:ilvl="6">
+      <w:start w:val="1"/>
+      <w:numFmt w:val="decimal"/>
+      <w:pStyle w:val="7"/>
+      <w:lvlText w:val="%1.%2.%3.%4.%5.%6.%7"/>
+      <w:lvlJc w:val="left"/>
+      <w:pPr>
+        <w:ind w:left="1296" w:hanging="1296"/>
+      </w:pPr>
+    </w:lvl>
+    <w:lvl w:ilvl="7">
+      <w:start w:val="1"/>
+      <w:numFmt w:val="decimal"/>
+      <w:pStyle w:val="8"/>
+      <w:lvlText w:val="%1.%2.%3.%4.%5.%6.%7.%8"/>
+      <w:lvlJc w:val="left"/>
+      <w:pPr>
+        <w:ind w:left="1440" w:hanging="1440"/>
+      </w:pPr>
+    </w:lvl>
+    <w:lvl w:ilvl="8">
+      <w:start w:val="1"/>
+      <w:numFmt w:val="decimal"/>
+      <w:pStyle w:val="9"/>
+      <w:lvlText w:val="%1.%2.%3.%4.%5.%6.%7.%8.%9"/>
+      <w:lvlJc w:val="left"/>
+      <w:pPr>
+        <w:ind w:left="1584" w:hanging="1584"/>
+      </w:pPr>
+    </w:lvl>
+  </w:abstractNum>
+  <w:abstractNum w:abstractNumId="2" w15:restartNumberingAfterBreak="0">
+    <w:nsid w:val="3D3303E6"/>
     <w:multiLevelType w:val="hybridMultilevel"/>
-    <w:tmpl w:val="AA286BD2"/>
-    <w:lvl w:ilvl="0" w:tplc="57EA07F6">
+    <w:tmpl w:val="467EA3D6"/>
+    <w:lvl w:ilvl="0" w:tplc="0419000F">
       <w:start w:val="1"/>
       <w:numFmt w:val="decimal"/>
       <w:lvlText w:val="%1."/>
       <w:lvlJc w:val="left"/>
       <w:pPr>
-        <w:ind w:left="1152" w:hanging="360"/>
+        <w:ind w:left="720" w:hanging="360"/>
       </w:pPr>
       <w:rPr>
         <w:rFonts w:hint="default"/>
@@ -4839,7 +8377,7 @@
       <w:lvlText w:val="%2."/>
       <w:lvlJc w:val="left"/>
       <w:pPr>
-        <w:ind w:left="1872" w:hanging="360"/>
+        <w:ind w:left="1440" w:hanging="360"/>
       </w:pPr>
     </w:lvl>
     <w:lvl w:ilvl="2" w:tplc="0419001B" w:tentative="1">
@@ -4848,7 +8386,7 @@
       <w:lvlText w:val="%3."/>
       <w:lvlJc w:val="right"/>
       <w:pPr>
-        <w:ind w:left="2592" w:hanging="180"/>
+        <w:ind w:left="2160" w:hanging="180"/>
       </w:pPr>
     </w:lvl>
     <w:lvl w:ilvl="3" w:tplc="0419000F" w:tentative="1">
@@ -4857,7 +8395,7 @@
       <w:lvlText w:val="%4."/>
       <w:lvlJc w:val="left"/>
       <w:pPr>
-        <w:ind w:left="3312" w:hanging="360"/>
+        <w:ind w:left="2880" w:hanging="360"/>
       </w:pPr>
     </w:lvl>
     <w:lvl w:ilvl="4" w:tplc="04190019" w:tentative="1">
@@ -4866,7 +8404,7 @@
       <w:lvlText w:val="%5."/>
       <w:lvlJc w:val="left"/>
       <w:pPr>
-        <w:ind w:left="4032" w:hanging="360"/>
+        <w:ind w:left="3600" w:hanging="360"/>
       </w:pPr>
     </w:lvl>
     <w:lvl w:ilvl="5" w:tplc="0419001B" w:tentative="1">
@@ -4875,7 +8413,7 @@
       <w:lvlText w:val="%6."/>
       <w:lvlJc w:val="right"/>
       <w:pPr>
-        <w:ind w:left="4752" w:hanging="180"/>
+        <w:ind w:left="4320" w:hanging="180"/>
       </w:pPr>
     </w:lvl>
     <w:lvl w:ilvl="6" w:tplc="0419000F" w:tentative="1">
@@ -4884,7 +8422,7 @@
       <w:lvlText w:val="%7."/>
       <w:lvlJc w:val="left"/>
       <w:pPr>
-        <w:ind w:left="5472" w:hanging="360"/>
+        <w:ind w:left="5040" w:hanging="360"/>
       </w:pPr>
     </w:lvl>
     <w:lvl w:ilvl="7" w:tplc="04190019" w:tentative="1">
@@ -4893,7 +8431,7 @@
       <w:lvlText w:val="%8."/>
       <w:lvlJc w:val="left"/>
       <w:pPr>
-        <w:ind w:left="6192" w:hanging="360"/>
+        <w:ind w:left="5760" w:hanging="360"/>
       </w:pPr>
     </w:lvl>
     <w:lvl w:ilvl="8" w:tplc="0419001B" w:tentative="1">
@@ -4902,664 +8440,20 @@
       <w:lvlText w:val="%9."/>
       <w:lvlJc w:val="right"/>
       <w:pPr>
-        <w:ind w:left="6912" w:hanging="180"/>
-      </w:pPr>
-    </w:lvl>
-  </w:abstractNum>
-  <w:abstractNum w:abstractNumId="2" w15:restartNumberingAfterBreak="0">
-    <w:nsid w:val="10DB5877"/>
-    <w:multiLevelType w:val="multilevel"/>
-    <w:tmpl w:val="04190025"/>
-    <w:lvl w:ilvl="0">
-      <w:start w:val="1"/>
-      <w:numFmt w:val="decimal"/>
-      <w:pStyle w:val="1"/>
-      <w:lvlText w:val="%1"/>
-      <w:lvlJc w:val="left"/>
-      <w:pPr>
-        <w:ind w:left="432" w:hanging="432"/>
-      </w:pPr>
-    </w:lvl>
-    <w:lvl w:ilvl="1">
-      <w:start w:val="1"/>
-      <w:numFmt w:val="decimal"/>
-      <w:pStyle w:val="2"/>
-      <w:lvlText w:val="%1.%2"/>
-      <w:lvlJc w:val="left"/>
-      <w:pPr>
-        <w:ind w:left="576" w:hanging="576"/>
-      </w:pPr>
-    </w:lvl>
-    <w:lvl w:ilvl="2">
-      <w:start w:val="1"/>
-      <w:numFmt w:val="decimal"/>
-      <w:pStyle w:val="3"/>
-      <w:lvlText w:val="%1.%2.%3"/>
-      <w:lvlJc w:val="left"/>
-      <w:pPr>
-        <w:ind w:left="720" w:hanging="720"/>
-      </w:pPr>
-    </w:lvl>
-    <w:lvl w:ilvl="3">
-      <w:start w:val="1"/>
-      <w:numFmt w:val="decimal"/>
-      <w:pStyle w:val="4"/>
-      <w:lvlText w:val="%1.%2.%3.%4"/>
-      <w:lvlJc w:val="left"/>
-      <w:pPr>
-        <w:ind w:left="864" w:hanging="864"/>
-      </w:pPr>
-    </w:lvl>
-    <w:lvl w:ilvl="4">
-      <w:start w:val="1"/>
-      <w:numFmt w:val="decimal"/>
-      <w:pStyle w:val="5"/>
-      <w:lvlText w:val="%1.%2.%3.%4.%5"/>
-      <w:lvlJc w:val="left"/>
-      <w:pPr>
-        <w:ind w:left="1008" w:hanging="1008"/>
-      </w:pPr>
-    </w:lvl>
-    <w:lvl w:ilvl="5">
-      <w:start w:val="1"/>
-      <w:numFmt w:val="decimal"/>
-      <w:pStyle w:val="6"/>
-      <w:lvlText w:val="%1.%2.%3.%4.%5.%6"/>
-      <w:lvlJc w:val="left"/>
-      <w:pPr>
-        <w:ind w:left="1152" w:hanging="1152"/>
-      </w:pPr>
-    </w:lvl>
-    <w:lvl w:ilvl="6">
-      <w:start w:val="1"/>
-      <w:numFmt w:val="decimal"/>
-      <w:pStyle w:val="7"/>
-      <w:lvlText w:val="%1.%2.%3.%4.%5.%6.%7"/>
-      <w:lvlJc w:val="left"/>
-      <w:pPr>
-        <w:ind w:left="1296" w:hanging="1296"/>
-      </w:pPr>
-    </w:lvl>
-    <w:lvl w:ilvl="7">
-      <w:start w:val="1"/>
-      <w:numFmt w:val="decimal"/>
-      <w:pStyle w:val="8"/>
-      <w:lvlText w:val="%1.%2.%3.%4.%5.%6.%7.%8"/>
-      <w:lvlJc w:val="left"/>
-      <w:pPr>
-        <w:ind w:left="1440" w:hanging="1440"/>
-      </w:pPr>
-    </w:lvl>
-    <w:lvl w:ilvl="8">
-      <w:start w:val="1"/>
-      <w:numFmt w:val="decimal"/>
-      <w:pStyle w:val="9"/>
-      <w:lvlText w:val="%1.%2.%3.%4.%5.%6.%7.%8.%9"/>
-      <w:lvlJc w:val="left"/>
-      <w:pPr>
-        <w:ind w:left="1584" w:hanging="1584"/>
-      </w:pPr>
-    </w:lvl>
-  </w:abstractNum>
-  <w:abstractNum w:abstractNumId="3" w15:restartNumberingAfterBreak="0">
-    <w:nsid w:val="1E641634"/>
-    <w:multiLevelType w:val="multilevel"/>
-    <w:tmpl w:val="0419001F"/>
-    <w:lvl w:ilvl="0">
-      <w:start w:val="1"/>
-      <w:numFmt w:val="decimal"/>
-      <w:lvlText w:val="%1."/>
-      <w:lvlJc w:val="left"/>
-      <w:pPr>
-        <w:ind w:left="360" w:hanging="360"/>
-      </w:pPr>
-    </w:lvl>
-    <w:lvl w:ilvl="1">
-      <w:start w:val="1"/>
-      <w:numFmt w:val="decimal"/>
-      <w:lvlText w:val="%1.%2."/>
-      <w:lvlJc w:val="left"/>
-      <w:pPr>
-        <w:ind w:left="792" w:hanging="432"/>
-      </w:pPr>
-    </w:lvl>
-    <w:lvl w:ilvl="2">
-      <w:start w:val="1"/>
-      <w:numFmt w:val="decimal"/>
-      <w:lvlText w:val="%1.%2.%3."/>
-      <w:lvlJc w:val="left"/>
-      <w:pPr>
-        <w:ind w:left="1224" w:hanging="504"/>
-      </w:pPr>
-    </w:lvl>
-    <w:lvl w:ilvl="3">
-      <w:start w:val="1"/>
-      <w:numFmt w:val="decimal"/>
-      <w:lvlText w:val="%1.%2.%3.%4."/>
-      <w:lvlJc w:val="left"/>
-      <w:pPr>
-        <w:ind w:left="1728" w:hanging="648"/>
-      </w:pPr>
-    </w:lvl>
-    <w:lvl w:ilvl="4">
-      <w:start w:val="1"/>
-      <w:numFmt w:val="decimal"/>
-      <w:lvlText w:val="%1.%2.%3.%4.%5."/>
-      <w:lvlJc w:val="left"/>
-      <w:pPr>
-        <w:ind w:left="2232" w:hanging="792"/>
-      </w:pPr>
-    </w:lvl>
-    <w:lvl w:ilvl="5">
-      <w:start w:val="1"/>
-      <w:numFmt w:val="decimal"/>
-      <w:lvlText w:val="%1.%2.%3.%4.%5.%6."/>
-      <w:lvlJc w:val="left"/>
-      <w:pPr>
-        <w:ind w:left="2736" w:hanging="936"/>
-      </w:pPr>
-    </w:lvl>
-    <w:lvl w:ilvl="6">
-      <w:start w:val="1"/>
-      <w:numFmt w:val="decimal"/>
-      <w:lvlText w:val="%1.%2.%3.%4.%5.%6.%7."/>
-      <w:lvlJc w:val="left"/>
-      <w:pPr>
-        <w:ind w:left="3240" w:hanging="1080"/>
-      </w:pPr>
-    </w:lvl>
-    <w:lvl w:ilvl="7">
-      <w:start w:val="1"/>
-      <w:numFmt w:val="decimal"/>
-      <w:lvlText w:val="%1.%2.%3.%4.%5.%6.%7.%8."/>
-      <w:lvlJc w:val="left"/>
-      <w:pPr>
-        <w:ind w:left="3744" w:hanging="1224"/>
-      </w:pPr>
-    </w:lvl>
-    <w:lvl w:ilvl="8">
-      <w:start w:val="1"/>
-      <w:numFmt w:val="decimal"/>
-      <w:lvlText w:val="%1.%2.%3.%4.%5.%6.%7.%8.%9."/>
-      <w:lvlJc w:val="left"/>
-      <w:pPr>
-        <w:ind w:left="4320" w:hanging="1440"/>
-      </w:pPr>
-    </w:lvl>
-  </w:abstractNum>
-  <w:abstractNum w:abstractNumId="4" w15:restartNumberingAfterBreak="0">
-    <w:nsid w:val="28E8154C"/>
-    <w:multiLevelType w:val="hybridMultilevel"/>
-    <w:tmpl w:val="584CB924"/>
-    <w:lvl w:ilvl="0" w:tplc="0419000F">
-      <w:start w:val="1"/>
-      <w:numFmt w:val="decimal"/>
-      <w:lvlText w:val="%1."/>
-      <w:lvlJc w:val="left"/>
-      <w:pPr>
-        <w:ind w:left="720" w:hanging="360"/>
-      </w:pPr>
-    </w:lvl>
-    <w:lvl w:ilvl="1" w:tplc="04190019">
-      <w:start w:val="1"/>
-      <w:numFmt w:val="lowerLetter"/>
-      <w:lvlText w:val="%2."/>
-      <w:lvlJc w:val="left"/>
-      <w:pPr>
-        <w:ind w:left="1440" w:hanging="360"/>
-      </w:pPr>
-    </w:lvl>
-    <w:lvl w:ilvl="2" w:tplc="0419001B" w:tentative="1">
-      <w:start w:val="1"/>
-      <w:numFmt w:val="lowerRoman"/>
-      <w:lvlText w:val="%3."/>
-      <w:lvlJc w:val="right"/>
-      <w:pPr>
-        <w:ind w:left="2160" w:hanging="180"/>
-      </w:pPr>
-    </w:lvl>
-    <w:lvl w:ilvl="3" w:tplc="0419000F" w:tentative="1">
-      <w:start w:val="1"/>
-      <w:numFmt w:val="decimal"/>
-      <w:lvlText w:val="%4."/>
-      <w:lvlJc w:val="left"/>
-      <w:pPr>
-        <w:ind w:left="2880" w:hanging="360"/>
-      </w:pPr>
-    </w:lvl>
-    <w:lvl w:ilvl="4" w:tplc="04190019" w:tentative="1">
-      <w:start w:val="1"/>
-      <w:numFmt w:val="lowerLetter"/>
-      <w:lvlText w:val="%5."/>
-      <w:lvlJc w:val="left"/>
-      <w:pPr>
-        <w:ind w:left="3600" w:hanging="360"/>
-      </w:pPr>
-    </w:lvl>
-    <w:lvl w:ilvl="5" w:tplc="0419001B" w:tentative="1">
-      <w:start w:val="1"/>
-      <w:numFmt w:val="lowerRoman"/>
-      <w:lvlText w:val="%6."/>
-      <w:lvlJc w:val="right"/>
-      <w:pPr>
-        <w:ind w:left="4320" w:hanging="180"/>
-      </w:pPr>
-    </w:lvl>
-    <w:lvl w:ilvl="6" w:tplc="0419000F" w:tentative="1">
-      <w:start w:val="1"/>
-      <w:numFmt w:val="decimal"/>
-      <w:lvlText w:val="%7."/>
-      <w:lvlJc w:val="left"/>
-      <w:pPr>
-        <w:ind w:left="5040" w:hanging="360"/>
-      </w:pPr>
-    </w:lvl>
-    <w:lvl w:ilvl="7" w:tplc="04190019" w:tentative="1">
-      <w:start w:val="1"/>
-      <w:numFmt w:val="lowerLetter"/>
-      <w:lvlText w:val="%8."/>
-      <w:lvlJc w:val="left"/>
-      <w:pPr>
-        <w:ind w:left="5760" w:hanging="360"/>
-      </w:pPr>
-    </w:lvl>
-    <w:lvl w:ilvl="8" w:tplc="0419001B" w:tentative="1">
-      <w:start w:val="1"/>
-      <w:numFmt w:val="lowerRoman"/>
-      <w:lvlText w:val="%9."/>
-      <w:lvlJc w:val="right"/>
-      <w:pPr>
-        <w:ind w:left="6480" w:hanging="180"/>
-      </w:pPr>
-    </w:lvl>
-  </w:abstractNum>
-  <w:abstractNum w:abstractNumId="5" w15:restartNumberingAfterBreak="0">
-    <w:nsid w:val="3D3303E6"/>
-    <w:multiLevelType w:val="hybridMultilevel"/>
-    <w:tmpl w:val="467EA3D6"/>
-    <w:lvl w:ilvl="0" w:tplc="0419000F">
-      <w:start w:val="1"/>
-      <w:numFmt w:val="decimal"/>
-      <w:lvlText w:val="%1."/>
-      <w:lvlJc w:val="left"/>
-      <w:pPr>
-        <w:ind w:left="720" w:hanging="360"/>
-      </w:pPr>
-      <w:rPr>
-        <w:rFonts w:hint="default"/>
-      </w:rPr>
-    </w:lvl>
-    <w:lvl w:ilvl="1" w:tplc="04190019" w:tentative="1">
-      <w:start w:val="1"/>
-      <w:numFmt w:val="lowerLetter"/>
-      <w:lvlText w:val="%2."/>
-      <w:lvlJc w:val="left"/>
-      <w:pPr>
-        <w:ind w:left="1440" w:hanging="360"/>
-      </w:pPr>
-    </w:lvl>
-    <w:lvl w:ilvl="2" w:tplc="0419001B" w:tentative="1">
-      <w:start w:val="1"/>
-      <w:numFmt w:val="lowerRoman"/>
-      <w:lvlText w:val="%3."/>
-      <w:lvlJc w:val="right"/>
-      <w:pPr>
-        <w:ind w:left="2160" w:hanging="180"/>
-      </w:pPr>
-    </w:lvl>
-    <w:lvl w:ilvl="3" w:tplc="0419000F" w:tentative="1">
-      <w:start w:val="1"/>
-      <w:numFmt w:val="decimal"/>
-      <w:lvlText w:val="%4."/>
-      <w:lvlJc w:val="left"/>
-      <w:pPr>
-        <w:ind w:left="2880" w:hanging="360"/>
-      </w:pPr>
-    </w:lvl>
-    <w:lvl w:ilvl="4" w:tplc="04190019" w:tentative="1">
-      <w:start w:val="1"/>
-      <w:numFmt w:val="lowerLetter"/>
-      <w:lvlText w:val="%5."/>
-      <w:lvlJc w:val="left"/>
-      <w:pPr>
-        <w:ind w:left="3600" w:hanging="360"/>
-      </w:pPr>
-    </w:lvl>
-    <w:lvl w:ilvl="5" w:tplc="0419001B" w:tentative="1">
-      <w:start w:val="1"/>
-      <w:numFmt w:val="lowerRoman"/>
-      <w:lvlText w:val="%6."/>
-      <w:lvlJc w:val="right"/>
-      <w:pPr>
-        <w:ind w:left="4320" w:hanging="180"/>
-      </w:pPr>
-    </w:lvl>
-    <w:lvl w:ilvl="6" w:tplc="0419000F" w:tentative="1">
-      <w:start w:val="1"/>
-      <w:numFmt w:val="decimal"/>
-      <w:lvlText w:val="%7."/>
-      <w:lvlJc w:val="left"/>
-      <w:pPr>
-        <w:ind w:left="5040" w:hanging="360"/>
-      </w:pPr>
-    </w:lvl>
-    <w:lvl w:ilvl="7" w:tplc="04190019" w:tentative="1">
-      <w:start w:val="1"/>
-      <w:numFmt w:val="lowerLetter"/>
-      <w:lvlText w:val="%8."/>
-      <w:lvlJc w:val="left"/>
-      <w:pPr>
-        <w:ind w:left="5760" w:hanging="360"/>
-      </w:pPr>
-    </w:lvl>
-    <w:lvl w:ilvl="8" w:tplc="0419001B" w:tentative="1">
-      <w:start w:val="1"/>
-      <w:numFmt w:val="lowerRoman"/>
-      <w:lvlText w:val="%9."/>
-      <w:lvlJc w:val="right"/>
-      <w:pPr>
-        <w:ind w:left="6480" w:hanging="180"/>
-      </w:pPr>
-    </w:lvl>
-  </w:abstractNum>
-  <w:abstractNum w:abstractNumId="6" w15:restartNumberingAfterBreak="0">
-    <w:nsid w:val="5B7A152D"/>
-    <w:multiLevelType w:val="hybridMultilevel"/>
-    <w:tmpl w:val="467EA3D6"/>
-    <w:lvl w:ilvl="0" w:tplc="FFFFFFFF">
-      <w:start w:val="1"/>
-      <w:numFmt w:val="decimal"/>
-      <w:lvlText w:val="%1."/>
-      <w:lvlJc w:val="left"/>
-      <w:pPr>
-        <w:ind w:left="720" w:hanging="360"/>
-      </w:pPr>
-      <w:rPr>
-        <w:rFonts w:hint="default"/>
-      </w:rPr>
-    </w:lvl>
-    <w:lvl w:ilvl="1" w:tplc="FFFFFFFF" w:tentative="1">
-      <w:start w:val="1"/>
-      <w:numFmt w:val="lowerLetter"/>
-      <w:lvlText w:val="%2."/>
-      <w:lvlJc w:val="left"/>
-      <w:pPr>
-        <w:ind w:left="1440" w:hanging="360"/>
-      </w:pPr>
-    </w:lvl>
-    <w:lvl w:ilvl="2" w:tplc="FFFFFFFF" w:tentative="1">
-      <w:start w:val="1"/>
-      <w:numFmt w:val="lowerRoman"/>
-      <w:lvlText w:val="%3."/>
-      <w:lvlJc w:val="right"/>
-      <w:pPr>
-        <w:ind w:left="2160" w:hanging="180"/>
-      </w:pPr>
-    </w:lvl>
-    <w:lvl w:ilvl="3" w:tplc="FFFFFFFF" w:tentative="1">
-      <w:start w:val="1"/>
-      <w:numFmt w:val="decimal"/>
-      <w:lvlText w:val="%4."/>
-      <w:lvlJc w:val="left"/>
-      <w:pPr>
-        <w:ind w:left="2880" w:hanging="360"/>
-      </w:pPr>
-    </w:lvl>
-    <w:lvl w:ilvl="4" w:tplc="FFFFFFFF" w:tentative="1">
-      <w:start w:val="1"/>
-      <w:numFmt w:val="lowerLetter"/>
-      <w:lvlText w:val="%5."/>
-      <w:lvlJc w:val="left"/>
-      <w:pPr>
-        <w:ind w:left="3600" w:hanging="360"/>
-      </w:pPr>
-    </w:lvl>
-    <w:lvl w:ilvl="5" w:tplc="FFFFFFFF" w:tentative="1">
-      <w:start w:val="1"/>
-      <w:numFmt w:val="lowerRoman"/>
-      <w:lvlText w:val="%6."/>
-      <w:lvlJc w:val="right"/>
-      <w:pPr>
-        <w:ind w:left="4320" w:hanging="180"/>
-      </w:pPr>
-    </w:lvl>
-    <w:lvl w:ilvl="6" w:tplc="FFFFFFFF" w:tentative="1">
-      <w:start w:val="1"/>
-      <w:numFmt w:val="decimal"/>
-      <w:lvlText w:val="%7."/>
-      <w:lvlJc w:val="left"/>
-      <w:pPr>
-        <w:ind w:left="5040" w:hanging="360"/>
-      </w:pPr>
-    </w:lvl>
-    <w:lvl w:ilvl="7" w:tplc="FFFFFFFF" w:tentative="1">
-      <w:start w:val="1"/>
-      <w:numFmt w:val="lowerLetter"/>
-      <w:lvlText w:val="%8."/>
-      <w:lvlJc w:val="left"/>
-      <w:pPr>
-        <w:ind w:left="5760" w:hanging="360"/>
-      </w:pPr>
-    </w:lvl>
-    <w:lvl w:ilvl="8" w:tplc="FFFFFFFF" w:tentative="1">
-      <w:start w:val="1"/>
-      <w:numFmt w:val="lowerRoman"/>
-      <w:lvlText w:val="%9."/>
-      <w:lvlJc w:val="right"/>
-      <w:pPr>
-        <w:ind w:left="6480" w:hanging="180"/>
-      </w:pPr>
-    </w:lvl>
-  </w:abstractNum>
-  <w:abstractNum w:abstractNumId="7" w15:restartNumberingAfterBreak="0">
-    <w:nsid w:val="7CA527E2"/>
-    <w:multiLevelType w:val="hybridMultilevel"/>
-    <w:tmpl w:val="467EA3D6"/>
-    <w:lvl w:ilvl="0" w:tplc="FFFFFFFF">
-      <w:start w:val="1"/>
-      <w:numFmt w:val="decimal"/>
-      <w:lvlText w:val="%1."/>
-      <w:lvlJc w:val="left"/>
-      <w:pPr>
-        <w:ind w:left="720" w:hanging="360"/>
-      </w:pPr>
-      <w:rPr>
-        <w:rFonts w:hint="default"/>
-      </w:rPr>
-    </w:lvl>
-    <w:lvl w:ilvl="1" w:tplc="FFFFFFFF" w:tentative="1">
-      <w:start w:val="1"/>
-      <w:numFmt w:val="lowerLetter"/>
-      <w:lvlText w:val="%2."/>
-      <w:lvlJc w:val="left"/>
-      <w:pPr>
-        <w:ind w:left="1440" w:hanging="360"/>
-      </w:pPr>
-    </w:lvl>
-    <w:lvl w:ilvl="2" w:tplc="FFFFFFFF" w:tentative="1">
-      <w:start w:val="1"/>
-      <w:numFmt w:val="lowerRoman"/>
-      <w:lvlText w:val="%3."/>
-      <w:lvlJc w:val="right"/>
-      <w:pPr>
-        <w:ind w:left="2160" w:hanging="180"/>
-      </w:pPr>
-    </w:lvl>
-    <w:lvl w:ilvl="3" w:tplc="FFFFFFFF" w:tentative="1">
-      <w:start w:val="1"/>
-      <w:numFmt w:val="decimal"/>
-      <w:lvlText w:val="%4."/>
-      <w:lvlJc w:val="left"/>
-      <w:pPr>
-        <w:ind w:left="2880" w:hanging="360"/>
-      </w:pPr>
-    </w:lvl>
-    <w:lvl w:ilvl="4" w:tplc="FFFFFFFF" w:tentative="1">
-      <w:start w:val="1"/>
-      <w:numFmt w:val="lowerLetter"/>
-      <w:lvlText w:val="%5."/>
-      <w:lvlJc w:val="left"/>
-      <w:pPr>
-        <w:ind w:left="3600" w:hanging="360"/>
-      </w:pPr>
-    </w:lvl>
-    <w:lvl w:ilvl="5" w:tplc="FFFFFFFF" w:tentative="1">
-      <w:start w:val="1"/>
-      <w:numFmt w:val="lowerRoman"/>
-      <w:lvlText w:val="%6."/>
-      <w:lvlJc w:val="right"/>
-      <w:pPr>
-        <w:ind w:left="4320" w:hanging="180"/>
-      </w:pPr>
-    </w:lvl>
-    <w:lvl w:ilvl="6" w:tplc="FFFFFFFF" w:tentative="1">
-      <w:start w:val="1"/>
-      <w:numFmt w:val="decimal"/>
-      <w:lvlText w:val="%7."/>
-      <w:lvlJc w:val="left"/>
-      <w:pPr>
-        <w:ind w:left="5040" w:hanging="360"/>
-      </w:pPr>
-    </w:lvl>
-    <w:lvl w:ilvl="7" w:tplc="FFFFFFFF" w:tentative="1">
-      <w:start w:val="1"/>
-      <w:numFmt w:val="lowerLetter"/>
-      <w:lvlText w:val="%8."/>
-      <w:lvlJc w:val="left"/>
-      <w:pPr>
-        <w:ind w:left="5760" w:hanging="360"/>
-      </w:pPr>
-    </w:lvl>
-    <w:lvl w:ilvl="8" w:tplc="FFFFFFFF" w:tentative="1">
-      <w:start w:val="1"/>
-      <w:numFmt w:val="lowerRoman"/>
-      <w:lvlText w:val="%9."/>
-      <w:lvlJc w:val="right"/>
-      <w:pPr>
         <w:ind w:left="6480" w:hanging="180"/>
       </w:pPr>
     </w:lvl>
   </w:abstractNum>
   <w:num w:numId="1" w16cid:durableId="1831604121">
-    <w:abstractNumId w:val="5"/>
+    <w:abstractNumId w:val="2"/>
   </w:num>
-  <w:num w:numId="2" w16cid:durableId="890070206">
-    <w:abstractNumId w:val="4"/>
-  </w:num>
-  <w:num w:numId="3" w16cid:durableId="1624846065">
-    <w:abstractNumId w:val="3"/>
-  </w:num>
-  <w:num w:numId="4" w16cid:durableId="1032150218">
+  <w:num w:numId="2" w16cid:durableId="1032150218">
     <w:abstractNumId w:val="0"/>
   </w:num>
-  <w:num w:numId="5" w16cid:durableId="574828530">
-    <w:abstractNumId w:val="2"/>
-  </w:num>
-  <w:num w:numId="6" w16cid:durableId="1636058875">
-    <w:abstractNumId w:val="2"/>
-  </w:num>
-  <w:num w:numId="7" w16cid:durableId="1901399129">
-    <w:abstractNumId w:val="2"/>
-  </w:num>
-  <w:num w:numId="8" w16cid:durableId="1920480949">
-    <w:abstractNumId w:val="2"/>
-  </w:num>
-  <w:num w:numId="9" w16cid:durableId="241331704">
-    <w:abstractNumId w:val="2"/>
-  </w:num>
-  <w:num w:numId="10" w16cid:durableId="2106227219">
-    <w:abstractNumId w:val="2"/>
-  </w:num>
-  <w:num w:numId="11" w16cid:durableId="701977352">
-    <w:abstractNumId w:val="2"/>
-  </w:num>
-  <w:num w:numId="12" w16cid:durableId="1242526272">
-    <w:abstractNumId w:val="2"/>
-  </w:num>
-  <w:num w:numId="13" w16cid:durableId="541409830">
-    <w:abstractNumId w:val="2"/>
-  </w:num>
-  <w:num w:numId="14" w16cid:durableId="2114784638">
-    <w:abstractNumId w:val="2"/>
-  </w:num>
-  <w:num w:numId="15" w16cid:durableId="1743945250">
-    <w:abstractNumId w:val="2"/>
-  </w:num>
-  <w:num w:numId="16" w16cid:durableId="366568904">
-    <w:abstractNumId w:val="2"/>
-  </w:num>
-  <w:num w:numId="17" w16cid:durableId="478614730">
-    <w:abstractNumId w:val="2"/>
-  </w:num>
-  <w:num w:numId="18" w16cid:durableId="1638098474">
-    <w:abstractNumId w:val="2"/>
-  </w:num>
-  <w:num w:numId="19" w16cid:durableId="931278739">
-    <w:abstractNumId w:val="2"/>
-  </w:num>
-  <w:num w:numId="20" w16cid:durableId="1696536642">
-    <w:abstractNumId w:val="2"/>
-  </w:num>
-  <w:num w:numId="21" w16cid:durableId="1626034102">
-    <w:abstractNumId w:val="2"/>
-  </w:num>
-  <w:num w:numId="22" w16cid:durableId="1979723566">
-    <w:abstractNumId w:val="2"/>
-  </w:num>
-  <w:num w:numId="23" w16cid:durableId="174266143">
-    <w:abstractNumId w:val="2"/>
-  </w:num>
-  <w:num w:numId="24" w16cid:durableId="1489519982">
-    <w:abstractNumId w:val="2"/>
-  </w:num>
-  <w:num w:numId="25" w16cid:durableId="745372531">
-    <w:abstractNumId w:val="2"/>
-  </w:num>
-  <w:num w:numId="26" w16cid:durableId="622343674">
-    <w:abstractNumId w:val="6"/>
-  </w:num>
-  <w:num w:numId="27" w16cid:durableId="1240941754">
-    <w:abstractNumId w:val="2"/>
-  </w:num>
-  <w:num w:numId="28" w16cid:durableId="644748523">
-    <w:abstractNumId w:val="2"/>
-  </w:num>
-  <w:num w:numId="29" w16cid:durableId="1948924338">
-    <w:abstractNumId w:val="2"/>
-  </w:num>
-  <w:num w:numId="30" w16cid:durableId="1303119083">
-    <w:abstractNumId w:val="2"/>
-  </w:num>
-  <w:num w:numId="31" w16cid:durableId="1079601717">
-    <w:abstractNumId w:val="7"/>
-  </w:num>
-  <w:num w:numId="32" w16cid:durableId="496263742">
-    <w:abstractNumId w:val="2"/>
-  </w:num>
-  <w:num w:numId="33" w16cid:durableId="2012104284">
-    <w:abstractNumId w:val="2"/>
-  </w:num>
-  <w:num w:numId="34" w16cid:durableId="303511072">
+  <w:num w:numId="3" w16cid:durableId="574828530">
     <w:abstractNumId w:val="1"/>
   </w:num>
-  <w:num w:numId="35" w16cid:durableId="1681736926">
-    <w:abstractNumId w:val="2"/>
-  </w:num>
-  <w:num w:numId="36" w16cid:durableId="298078447">
-    <w:abstractNumId w:val="2"/>
-  </w:num>
-  <w:num w:numId="37" w16cid:durableId="1384675232">
-    <w:abstractNumId w:val="2"/>
-  </w:num>
-  <w:num w:numId="38" w16cid:durableId="1530021655">
-    <w:abstractNumId w:val="2"/>
-  </w:num>
-  <w:num w:numId="39" w16cid:durableId="949051419">
-    <w:abstractNumId w:val="2"/>
-  </w:num>
-  <w:num w:numId="40" w16cid:durableId="710618801">
-    <w:abstractNumId w:val="2"/>
-  </w:num>
+  <w:numIdMacAtCleanup w:val="3"/>
 </w:numbering>
 </file>
 
@@ -5974,7 +8868,7 @@
       <w:keepNext/>
       <w:keepLines/>
       <w:numPr>
-        <w:numId w:val="5"/>
+        <w:numId w:val="3"/>
       </w:numPr>
       <w:spacing w:before="240" w:after="0"/>
       <w:outlineLvl w:val="0"/>
@@ -6000,7 +8894,7 @@
       <w:keepLines/>
       <w:numPr>
         <w:ilvl w:val="1"/>
-        <w:numId w:val="5"/>
+        <w:numId w:val="3"/>
       </w:numPr>
       <w:spacing w:before="40" w:after="0"/>
       <w:outlineLvl w:val="1"/>
@@ -6026,7 +8920,7 @@
       <w:keepLines/>
       <w:numPr>
         <w:ilvl w:val="2"/>
-        <w:numId w:val="5"/>
+        <w:numId w:val="3"/>
       </w:numPr>
       <w:spacing w:before="40" w:after="0"/>
       <w:outlineLvl w:val="2"/>
@@ -6053,7 +8947,7 @@
       <w:keepLines/>
       <w:numPr>
         <w:ilvl w:val="3"/>
-        <w:numId w:val="5"/>
+        <w:numId w:val="3"/>
       </w:numPr>
       <w:spacing w:before="40" w:after="0"/>
       <w:outlineLvl w:val="3"/>
@@ -6080,7 +8974,7 @@
       <w:keepLines/>
       <w:numPr>
         <w:ilvl w:val="4"/>
-        <w:numId w:val="5"/>
+        <w:numId w:val="3"/>
       </w:numPr>
       <w:spacing w:before="40" w:after="0"/>
       <w:outlineLvl w:val="4"/>
@@ -6105,7 +8999,7 @@
       <w:keepLines/>
       <w:numPr>
         <w:ilvl w:val="5"/>
-        <w:numId w:val="5"/>
+        <w:numId w:val="3"/>
       </w:numPr>
       <w:spacing w:before="40" w:after="0"/>
       <w:outlineLvl w:val="5"/>
@@ -6130,7 +9024,7 @@
       <w:keepLines/>
       <w:numPr>
         <w:ilvl w:val="6"/>
-        <w:numId w:val="5"/>
+        <w:numId w:val="3"/>
       </w:numPr>
       <w:spacing w:before="40" w:after="0"/>
       <w:outlineLvl w:val="6"/>
@@ -6157,7 +9051,7 @@
       <w:keepLines/>
       <w:numPr>
         <w:ilvl w:val="7"/>
-        <w:numId w:val="5"/>
+        <w:numId w:val="3"/>
       </w:numPr>
       <w:spacing w:before="40" w:after="0"/>
       <w:outlineLvl w:val="7"/>
@@ -6184,7 +9078,7 @@
       <w:keepLines/>
       <w:numPr>
         <w:ilvl w:val="8"/>
-        <w:numId w:val="5"/>
+        <w:numId w:val="3"/>
       </w:numPr>
       <w:spacing w:before="40" w:after="0"/>
       <w:outlineLvl w:val="8"/>

</xml_diff>

<commit_message>
Step 14 Afte fix error №20 not edition goods in DB  from the warehouse for ConfOff (23-03-14 Demo_SimpleStock18.ui) var "_nom_id"; '_cell_id' to hashMap
</commit_message>
<xml_diff>
--- a/23-03-03 Список доработок.docx
+++ b/23-03-03 Список доработок.docx
@@ -412,7 +412,16 @@
         <w:t>добавление фото товара – получается только со второго раза</w:t>
       </w:r>
       <w:r>
-        <w:t xml:space="preserve"> - </w:t>
+        <w:t xml:space="preserve"> </w:t>
+      </w:r>
+      <w:r>
+        <w:t>–</w:t>
+      </w:r>
+      <w:r>
+        <w:t xml:space="preserve"> </w:t>
+      </w:r>
+      <w:r>
+        <w:t>надо прокрутить двойное открытие/закрытие</w:t>
       </w:r>
     </w:p>
     <w:p>
@@ -1918,18 +1927,7 @@
           <w:shd w:val="clear" w:color="auto" w:fill="FBFBFB"/>
           <w:lang w:val="en-US"/>
         </w:rPr>
-        <w:t>invcv_cell_on_new_object_</w:t>
-      </w:r>
-      <w:proofErr w:type="gramStart"/>
-      <w:r>
-        <w:rPr>
-          <w:color w:val="auto"/>
-          <w:sz w:val="18"/>
-          <w:szCs w:val="18"/>
-          <w:shd w:val="clear" w:color="auto" w:fill="FBFBFB"/>
-          <w:lang w:val="en-US"/>
-        </w:rPr>
-        <w:t>ocr</w:t>
+        <w:t>invcv_cell_on_new_object_ocr</w:t>
       </w:r>
       <w:proofErr w:type="spellEnd"/>
       <w:r>
@@ -1943,7 +1941,6 @@
         <w:t>(</w:t>
       </w:r>
       <w:proofErr w:type="spellStart"/>
-      <w:proofErr w:type="gramEnd"/>
       <w:r>
         <w:rPr>
           <w:color w:val="auto"/>
@@ -3771,6 +3768,7 @@
         <w:t xml:space="preserve"> </w:t>
       </w:r>
       <w:proofErr w:type="spellStart"/>
+      <w:proofErr w:type="gramStart"/>
       <w:r>
         <w:rPr>
           <w:color w:val="auto"/>
@@ -3789,7 +3787,17 @@
           <w:szCs w:val="18"/>
           <w:shd w:val="clear" w:color="auto" w:fill="FBFBFB"/>
         </w:rPr>
-        <w:t xml:space="preserve">(): </w:t>
+        <w:t>(</w:t>
+      </w:r>
+      <w:proofErr w:type="gramEnd"/>
+      <w:r>
+        <w:rPr>
+          <w:color w:val="auto"/>
+          <w:sz w:val="18"/>
+          <w:szCs w:val="18"/>
+          <w:shd w:val="clear" w:color="auto" w:fill="FBFBFB"/>
+        </w:rPr>
+        <w:t xml:space="preserve">): </w:t>
       </w:r>
       <w:r>
         <w:rPr>
@@ -3949,8 +3957,19 @@
           <w:szCs w:val="18"/>
           <w:shd w:val="clear" w:color="auto" w:fill="FBFBFB"/>
         </w:rPr>
-        <w:t xml:space="preserve"> ОФФ(</w:t>
-      </w:r>
+        <w:t xml:space="preserve"> </w:t>
+      </w:r>
+      <w:proofErr w:type="gramStart"/>
+      <w:r>
+        <w:rPr>
+          <w:color w:val="auto"/>
+          <w:sz w:val="18"/>
+          <w:szCs w:val="18"/>
+          <w:shd w:val="clear" w:color="auto" w:fill="FBFBFB"/>
+        </w:rPr>
+        <w:t>ОФФ(</w:t>
+      </w:r>
+      <w:proofErr w:type="gramEnd"/>
       <w:r>
         <w:rPr>
           <w:color w:val="auto"/>
@@ -6147,7 +6166,7 @@
           <w:szCs w:val="18"/>
           <w:shd w:val="clear" w:color="auto" w:fill="FBFBFB"/>
         </w:rPr>
-        <w:t xml:space="preserve"> на компьютере</w:t>
+        <w:t xml:space="preserve"> на компьютере, открытие заново с проверкой чтобы сохранился новый путь до файла где записаны все обработчики.</w:t>
       </w:r>
       <w:r>
         <w:rPr>
@@ -6157,7 +6176,7 @@
           <w:szCs w:val="18"/>
           <w:shd w:val="clear" w:color="auto" w:fill="FBFBFB"/>
         </w:rPr>
-        <w:t>,</w:t>
+        <w:t xml:space="preserve"> (сказал Евгений)</w:t>
       </w:r>
       <w:r>
         <w:rPr>
@@ -6167,8 +6186,10 @@
           <w:szCs w:val="18"/>
           <w:shd w:val="clear" w:color="auto" w:fill="FBFBFB"/>
         </w:rPr>
-        <w:t xml:space="preserve"> открытие заново с проверкой чтобы сохранился новый путь до файла где записаны все обработчики</w:t>
-      </w:r>
+        <w:br/>
+        <w:t xml:space="preserve">23/03/24 ошибка возникла при запуске </w:t>
+      </w:r>
+      <w:proofErr w:type="spellStart"/>
       <w:r>
         <w:rPr>
           <w:rFonts w:ascii="Helvetica" w:hAnsi="Helvetica"/>
@@ -6177,8 +6198,9 @@
           <w:szCs w:val="18"/>
           <w:shd w:val="clear" w:color="auto" w:fill="FBFBFB"/>
         </w:rPr>
-        <w:t>.</w:t>
-      </w:r>
+        <w:t>дебагинга</w:t>
+      </w:r>
+      <w:proofErr w:type="spellEnd"/>
       <w:r>
         <w:rPr>
           <w:rFonts w:ascii="Helvetica" w:hAnsi="Helvetica"/>
@@ -6187,8 +6209,41 @@
           <w:szCs w:val="18"/>
           <w:shd w:val="clear" w:color="auto" w:fill="FBFBFB"/>
         </w:rPr>
-        <w:t xml:space="preserve"> (сказал Евгений)</w:t>
-      </w:r>
+        <w:t xml:space="preserve"> </w:t>
+      </w:r>
+      <w:proofErr w:type="spellStart"/>
+      <w:r>
+        <w:rPr>
+          <w:rFonts w:ascii="Helvetica" w:hAnsi="Helvetica"/>
+          <w:color w:val="000000"/>
+          <w:sz w:val="18"/>
+          <w:szCs w:val="18"/>
+          <w:shd w:val="clear" w:color="auto" w:fill="FBFBFB"/>
+        </w:rPr>
+        <w:t>конфы</w:t>
+      </w:r>
+      <w:proofErr w:type="spellEnd"/>
+      <w:r>
+        <w:rPr>
+          <w:rFonts w:ascii="Helvetica" w:hAnsi="Helvetica"/>
+          <w:color w:val="000000"/>
+          <w:sz w:val="18"/>
+          <w:szCs w:val="18"/>
+          <w:shd w:val="clear" w:color="auto" w:fill="FBFBFB"/>
+        </w:rPr>
+        <w:t xml:space="preserve"> при нажатии на кнопку сохранения ячейки – при остальных действиях ошибка не выскакивала</w:t>
+      </w:r>
+    </w:p>
+    <w:p>
+      <w:pPr>
+        <w:rPr>
+          <w:rFonts w:ascii="Helvetica" w:hAnsi="Helvetica"/>
+          <w:color w:val="000000"/>
+          <w:sz w:val="18"/>
+          <w:szCs w:val="18"/>
+          <w:shd w:val="clear" w:color="auto" w:fill="FBFBFB"/>
+        </w:rPr>
+      </w:pPr>
     </w:p>
     <w:p>
       <w:pPr>
@@ -6457,11 +6512,19 @@
           <w:color w:val="000000"/>
         </w:rPr>
       </w:pPr>
+      <w:proofErr w:type="gramStart"/>
       <w:r>
         <w:rPr>
           <w:color w:val="000000"/>
         </w:rPr>
-        <w:t xml:space="preserve">Различия Записываю в НОВУЮ, созданную версию </w:t>
+        <w:t>Различия</w:t>
+      </w:r>
+      <w:proofErr w:type="gramEnd"/>
+      <w:r>
+        <w:rPr>
+          <w:color w:val="000000"/>
+        </w:rPr>
+        <w:t xml:space="preserve"> Записываю в НОВУЮ, созданную версию </w:t>
       </w:r>
       <w:proofErr w:type="spellStart"/>
       <w:r>
@@ -7015,6 +7078,7 @@
         <w:rPr>
           <w:shd w:val="clear" w:color="auto" w:fill="FBFBFB"/>
         </w:rPr>
+        <w:lastRenderedPageBreak/>
         <w:t>глобальн</w:t>
       </w:r>
       <w:r>
@@ -7174,14 +7238,6 @@
           <w:shd w:val="clear" w:color="auto" w:fill="FBFBFB"/>
         </w:rPr>
         <w:br/>
-      </w:r>
-      <w:r>
-        <w:rPr>
-          <w:color w:val="auto"/>
-          <w:sz w:val="18"/>
-          <w:szCs w:val="18"/>
-          <w:shd w:val="clear" w:color="auto" w:fill="FBFBFB"/>
-        </w:rPr>
         <w:t>https://uitxt.readthedocs.io/ru/latest/screens.html?highlight=hashmap#id2</w:t>
       </w:r>
     </w:p>
@@ -7601,27 +7657,7 @@
           <w:shd w:val="clear" w:color="auto" w:fill="FBFBFB"/>
           <w:lang w:val="en-US"/>
         </w:rPr>
-        <w:t xml:space="preserve"> </w:t>
-      </w:r>
-      <w:r>
-        <w:rPr>
-          <w:color w:val="auto"/>
-          <w:sz w:val="18"/>
-          <w:szCs w:val="18"/>
-          <w:shd w:val="clear" w:color="auto" w:fill="FBFBFB"/>
-          <w:lang w:val="en-US"/>
-        </w:rPr>
-        <w:t>NEW!!!</w:t>
-      </w:r>
-      <w:r>
-        <w:rPr>
-          <w:color w:val="auto"/>
-          <w:sz w:val="18"/>
-          <w:szCs w:val="18"/>
-          <w:shd w:val="clear" w:color="auto" w:fill="FBFBFB"/>
-          <w:lang w:val="en-US"/>
-        </w:rPr>
-        <w:t xml:space="preserve"> </w:t>
+        <w:t xml:space="preserve"> NEW!!! </w:t>
       </w:r>
       <w:r>
         <w:rPr>
@@ -7906,6 +7942,660 @@
         <w:t xml:space="preserve"> Time!!!</w:t>
       </w:r>
     </w:p>
+    <w:p>
+      <w:pPr>
+        <w:rPr>
+          <w:lang w:val="en-US"/>
+        </w:rPr>
+      </w:pPr>
+    </w:p>
+    <w:p>
+      <w:pPr>
+        <w:pStyle w:val="1"/>
+        <w:rPr>
+          <w:shd w:val="clear" w:color="auto" w:fill="FBFBFB"/>
+        </w:rPr>
+      </w:pPr>
+      <w:r>
+        <w:rPr>
+          <w:shd w:val="clear" w:color="auto" w:fill="FBFBFB"/>
+        </w:rPr>
+        <w:t>глобальн</w:t>
+      </w:r>
+      <w:r>
+        <w:rPr>
+          <w:shd w:val="clear" w:color="auto" w:fill="FBFBFB"/>
+        </w:rPr>
+        <w:t xml:space="preserve">ую </w:t>
+      </w:r>
+      <w:r>
+        <w:rPr>
+          <w:shd w:val="clear" w:color="auto" w:fill="FBFBFB"/>
+        </w:rPr>
+        <w:t>переменн</w:t>
+      </w:r>
+      <w:r>
+        <w:rPr>
+          <w:shd w:val="clear" w:color="auto" w:fill="FBFBFB"/>
+        </w:rPr>
+        <w:t>ую</w:t>
+      </w:r>
+      <w:r>
+        <w:rPr>
+          <w:shd w:val="clear" w:color="auto" w:fill="FBFBFB"/>
+        </w:rPr>
+        <w:t xml:space="preserve"> </w:t>
+      </w:r>
+      <w:proofErr w:type="spellStart"/>
+      <w:r>
+        <w:rPr>
+          <w:shd w:val="clear" w:color="auto" w:fill="FBFBFB"/>
+        </w:rPr>
+        <w:t>cell_id</w:t>
+      </w:r>
+      <w:proofErr w:type="spellEnd"/>
+      <w:r>
+        <w:rPr>
+          <w:shd w:val="clear" w:color="auto" w:fill="FBFBFB"/>
+        </w:rPr>
+        <w:t xml:space="preserve"> </w:t>
+      </w:r>
+      <w:r>
+        <w:rPr>
+          <w:shd w:val="clear" w:color="auto" w:fill="FBFBFB"/>
+        </w:rPr>
+        <w:t>перено</w:t>
+      </w:r>
+      <w:r>
+        <w:rPr>
+          <w:shd w:val="clear" w:color="auto" w:fill="FBFBFB"/>
+        </w:rPr>
+        <w:t>шу</w:t>
+      </w:r>
+      <w:r>
+        <w:rPr>
+          <w:shd w:val="clear" w:color="auto" w:fill="FBFBFB"/>
+        </w:rPr>
+        <w:t xml:space="preserve"> в </w:t>
+      </w:r>
+      <w:proofErr w:type="spellStart"/>
+      <w:r>
+        <w:rPr>
+          <w:shd w:val="clear" w:color="auto" w:fill="FBFBFB"/>
+        </w:rPr>
+        <w:t>hashMap</w:t>
+      </w:r>
+      <w:proofErr w:type="spellEnd"/>
+    </w:p>
+    <w:p>
+      <w:pPr>
+        <w:pStyle w:val="2"/>
+        <w:spacing w:before="0" w:line="240" w:lineRule="auto"/>
+        <w:ind w:left="578" w:hanging="578"/>
+        <w:rPr>
+          <w:color w:val="auto"/>
+          <w:sz w:val="18"/>
+          <w:szCs w:val="18"/>
+          <w:shd w:val="clear" w:color="auto" w:fill="FBFBFB"/>
+          <w:lang w:val="en-US"/>
+        </w:rPr>
+      </w:pPr>
+      <w:r>
+        <w:rPr>
+          <w:color w:val="auto"/>
+          <w:sz w:val="18"/>
+          <w:szCs w:val="18"/>
+          <w:shd w:val="clear" w:color="auto" w:fill="FBFBFB"/>
+          <w:lang w:val="en-US"/>
+        </w:rPr>
+        <w:t xml:space="preserve">  </w:t>
+      </w:r>
+      <w:r>
+        <w:rPr>
+          <w:color w:val="auto"/>
+          <w:sz w:val="18"/>
+          <w:szCs w:val="18"/>
+          <w:shd w:val="clear" w:color="auto" w:fill="FBFBFB"/>
+          <w:lang w:val="en-US"/>
+        </w:rPr>
+        <w:t>int(</w:t>
+      </w:r>
+      <w:proofErr w:type="spellStart"/>
+      <w:r>
+        <w:rPr>
+          <w:color w:val="auto"/>
+          <w:sz w:val="18"/>
+          <w:szCs w:val="18"/>
+          <w:shd w:val="clear" w:color="auto" w:fill="FBFBFB"/>
+          <w:lang w:val="en-US"/>
+        </w:rPr>
+        <w:t>hashMap.get</w:t>
+      </w:r>
+      <w:proofErr w:type="spellEnd"/>
+      <w:r>
+        <w:rPr>
+          <w:color w:val="auto"/>
+          <w:sz w:val="18"/>
+          <w:szCs w:val="18"/>
+          <w:shd w:val="clear" w:color="auto" w:fill="FBFBFB"/>
+          <w:lang w:val="en-US"/>
+        </w:rPr>
+        <w:t>('_</w:t>
+      </w:r>
+      <w:proofErr w:type="spellStart"/>
+      <w:r>
+        <w:rPr>
+          <w:color w:val="auto"/>
+          <w:sz w:val="18"/>
+          <w:szCs w:val="18"/>
+          <w:shd w:val="clear" w:color="auto" w:fill="FBFBFB"/>
+          <w:lang w:val="en-US"/>
+        </w:rPr>
+        <w:t>cell_id</w:t>
+      </w:r>
+      <w:proofErr w:type="spellEnd"/>
+      <w:r>
+        <w:rPr>
+          <w:color w:val="auto"/>
+          <w:sz w:val="18"/>
+          <w:szCs w:val="18"/>
+          <w:shd w:val="clear" w:color="auto" w:fill="FBFBFB"/>
+          <w:lang w:val="en-US"/>
+        </w:rPr>
+        <w:t>')) # прочитали _</w:t>
+      </w:r>
+      <w:proofErr w:type="spellStart"/>
+      <w:r>
+        <w:rPr>
+          <w:color w:val="auto"/>
+          <w:sz w:val="18"/>
+          <w:szCs w:val="18"/>
+          <w:shd w:val="clear" w:color="auto" w:fill="FBFBFB"/>
+          <w:lang w:val="en-US"/>
+        </w:rPr>
+        <w:t>cell_id</w:t>
+      </w:r>
+      <w:proofErr w:type="spellEnd"/>
+      <w:r>
+        <w:rPr>
+          <w:color w:val="auto"/>
+          <w:sz w:val="18"/>
+          <w:szCs w:val="18"/>
+          <w:shd w:val="clear" w:color="auto" w:fill="FBFBFB"/>
+          <w:lang w:val="en-US"/>
+        </w:rPr>
+        <w:t xml:space="preserve"> Time!!!</w:t>
+      </w:r>
+      <w:r>
+        <w:rPr>
+          <w:color w:val="auto"/>
+          <w:sz w:val="18"/>
+          <w:szCs w:val="18"/>
+          <w:shd w:val="clear" w:color="auto" w:fill="FBFBFB"/>
+          <w:lang w:val="en-US"/>
+        </w:rPr>
+        <w:br/>
+      </w:r>
+      <w:proofErr w:type="spellStart"/>
+      <w:proofErr w:type="gramStart"/>
+      <w:r>
+        <w:rPr>
+          <w:color w:val="auto"/>
+          <w:sz w:val="18"/>
+          <w:szCs w:val="18"/>
+          <w:shd w:val="clear" w:color="auto" w:fill="FBFBFB"/>
+          <w:lang w:val="en-US"/>
+        </w:rPr>
+        <w:t>hashMap.put</w:t>
+      </w:r>
+      <w:proofErr w:type="spellEnd"/>
+      <w:r>
+        <w:rPr>
+          <w:color w:val="auto"/>
+          <w:sz w:val="18"/>
+          <w:szCs w:val="18"/>
+          <w:shd w:val="clear" w:color="auto" w:fill="FBFBFB"/>
+          <w:lang w:val="en-US"/>
+        </w:rPr>
+        <w:t>(</w:t>
+      </w:r>
+      <w:proofErr w:type="gramEnd"/>
+      <w:r>
+        <w:rPr>
+          <w:color w:val="auto"/>
+          <w:sz w:val="18"/>
+          <w:szCs w:val="18"/>
+          <w:shd w:val="clear" w:color="auto" w:fill="FBFBFB"/>
+          <w:lang w:val="en-US"/>
+        </w:rPr>
+        <w:t>'_</w:t>
+      </w:r>
+      <w:proofErr w:type="spellStart"/>
+      <w:r>
+        <w:rPr>
+          <w:color w:val="auto"/>
+          <w:sz w:val="18"/>
+          <w:szCs w:val="18"/>
+          <w:shd w:val="clear" w:color="auto" w:fill="FBFBFB"/>
+          <w:lang w:val="en-US"/>
+        </w:rPr>
+        <w:t>cell_id</w:t>
+      </w:r>
+      <w:proofErr w:type="spellEnd"/>
+      <w:r>
+        <w:rPr>
+          <w:color w:val="auto"/>
+          <w:sz w:val="18"/>
+          <w:szCs w:val="18"/>
+          <w:shd w:val="clear" w:color="auto" w:fill="FBFBFB"/>
+          <w:lang w:val="en-US"/>
+        </w:rPr>
+        <w:t>', str(_</w:t>
+      </w:r>
+      <w:proofErr w:type="spellStart"/>
+      <w:r>
+        <w:rPr>
+          <w:color w:val="auto"/>
+          <w:sz w:val="18"/>
+          <w:szCs w:val="18"/>
+          <w:shd w:val="clear" w:color="auto" w:fill="FBFBFB"/>
+          <w:lang w:val="en-US"/>
+        </w:rPr>
+        <w:t>cell_id</w:t>
+      </w:r>
+      <w:proofErr w:type="spellEnd"/>
+      <w:r>
+        <w:rPr>
+          <w:color w:val="auto"/>
+          <w:sz w:val="18"/>
+          <w:szCs w:val="18"/>
+          <w:shd w:val="clear" w:color="auto" w:fill="FBFBFB"/>
+          <w:lang w:val="en-US"/>
+        </w:rPr>
+        <w:t>))  # ввод _</w:t>
+      </w:r>
+      <w:proofErr w:type="spellStart"/>
+      <w:r>
+        <w:rPr>
+          <w:color w:val="auto"/>
+          <w:sz w:val="18"/>
+          <w:szCs w:val="18"/>
+          <w:shd w:val="clear" w:color="auto" w:fill="FBFBFB"/>
+          <w:lang w:val="en-US"/>
+        </w:rPr>
+        <w:t>cell_id</w:t>
+      </w:r>
+      <w:proofErr w:type="spellEnd"/>
+      <w:r>
+        <w:rPr>
+          <w:color w:val="auto"/>
+          <w:sz w:val="18"/>
+          <w:szCs w:val="18"/>
+          <w:shd w:val="clear" w:color="auto" w:fill="FBFBFB"/>
+          <w:lang w:val="en-US"/>
+        </w:rPr>
+        <w:t xml:space="preserve"> Time!!!</w:t>
+      </w:r>
+    </w:p>
+    <w:p>
+      <w:pPr>
+        <w:pStyle w:val="2"/>
+        <w:spacing w:before="0" w:line="240" w:lineRule="auto"/>
+        <w:ind w:left="578" w:hanging="578"/>
+        <w:rPr>
+          <w:color w:val="auto"/>
+          <w:sz w:val="18"/>
+          <w:szCs w:val="18"/>
+          <w:shd w:val="clear" w:color="auto" w:fill="FBFBFB"/>
+        </w:rPr>
+      </w:pPr>
+      <w:r>
+        <w:rPr>
+          <w:color w:val="auto"/>
+          <w:sz w:val="18"/>
+          <w:szCs w:val="18"/>
+          <w:shd w:val="clear" w:color="auto" w:fill="FBFBFB"/>
+        </w:rPr>
+        <w:t>Заработала – но теперь не срабатывает сканирование при инвентаризации</w:t>
+      </w:r>
+    </w:p>
+    <w:p>
+      <w:pPr>
+        <w:pStyle w:val="2"/>
+        <w:spacing w:before="0" w:line="240" w:lineRule="auto"/>
+        <w:ind w:left="578" w:hanging="578"/>
+        <w:rPr>
+          <w:color w:val="auto"/>
+          <w:sz w:val="18"/>
+          <w:szCs w:val="18"/>
+          <w:shd w:val="clear" w:color="auto" w:fill="FBFBFB"/>
+        </w:rPr>
+      </w:pPr>
+      <w:r>
+        <w:rPr>
+          <w:color w:val="auto"/>
+          <w:sz w:val="18"/>
+          <w:szCs w:val="18"/>
+          <w:shd w:val="clear" w:color="auto" w:fill="FBFBFB"/>
+        </w:rPr>
+        <w:t xml:space="preserve">сохраняю в </w:t>
+      </w:r>
+      <w:r>
+        <w:rPr>
+          <w:color w:val="auto"/>
+          <w:sz w:val="18"/>
+          <w:szCs w:val="18"/>
+          <w:shd w:val="clear" w:color="auto" w:fill="FBFBFB"/>
+        </w:rPr>
+        <w:t xml:space="preserve">23-03-24 </w:t>
+      </w:r>
+      <w:r>
+        <w:rPr>
+          <w:color w:val="auto"/>
+          <w:sz w:val="18"/>
+          <w:szCs w:val="18"/>
+          <w:shd w:val="clear" w:color="auto" w:fill="FBFBFB"/>
+          <w:lang w:val="en-US"/>
+        </w:rPr>
+        <w:t>Demo</w:t>
+      </w:r>
+      <w:r>
+        <w:rPr>
+          <w:color w:val="auto"/>
+          <w:sz w:val="18"/>
+          <w:szCs w:val="18"/>
+          <w:shd w:val="clear" w:color="auto" w:fill="FBFBFB"/>
+        </w:rPr>
+        <w:t>_</w:t>
+      </w:r>
+      <w:proofErr w:type="spellStart"/>
+      <w:r>
+        <w:rPr>
+          <w:color w:val="auto"/>
+          <w:sz w:val="18"/>
+          <w:szCs w:val="18"/>
+          <w:shd w:val="clear" w:color="auto" w:fill="FBFBFB"/>
+          <w:lang w:val="en-US"/>
+        </w:rPr>
+        <w:t>SimpleStock</w:t>
+      </w:r>
+      <w:proofErr w:type="spellEnd"/>
+      <w:r>
+        <w:rPr>
+          <w:color w:val="auto"/>
+          <w:sz w:val="18"/>
+          <w:szCs w:val="18"/>
+          <w:shd w:val="clear" w:color="auto" w:fill="FBFBFB"/>
+        </w:rPr>
+        <w:t>18</w:t>
+      </w:r>
+      <w:r>
+        <w:rPr>
+          <w:color w:val="auto"/>
+          <w:sz w:val="18"/>
+          <w:szCs w:val="18"/>
+          <w:shd w:val="clear" w:color="auto" w:fill="FBFBFB"/>
+        </w:rPr>
+        <w:t xml:space="preserve"> </w:t>
+      </w:r>
+      <w:r>
+        <w:rPr>
+          <w:color w:val="auto"/>
+          <w:sz w:val="18"/>
+          <w:szCs w:val="18"/>
+          <w:shd w:val="clear" w:color="auto" w:fill="FBFBFB"/>
+        </w:rPr>
+        <w:t>и</w:t>
+      </w:r>
+      <w:r>
+        <w:rPr>
+          <w:color w:val="auto"/>
+          <w:sz w:val="18"/>
+          <w:szCs w:val="18"/>
+          <w:shd w:val="clear" w:color="auto" w:fill="FBFBFB"/>
+        </w:rPr>
+        <w:t xml:space="preserve"> </w:t>
+      </w:r>
+      <w:r>
+        <w:rPr>
+          <w:color w:val="auto"/>
+          <w:sz w:val="18"/>
+          <w:szCs w:val="18"/>
+          <w:shd w:val="clear" w:color="auto" w:fill="FBFBFB"/>
+        </w:rPr>
+        <w:t>работаю в</w:t>
+      </w:r>
+      <w:r>
+        <w:t xml:space="preserve"> </w:t>
+      </w:r>
+      <w:r>
+        <w:rPr>
+          <w:color w:val="auto"/>
+          <w:sz w:val="18"/>
+          <w:szCs w:val="18"/>
+          <w:shd w:val="clear" w:color="auto" w:fill="FBFBFB"/>
+        </w:rPr>
+        <w:t xml:space="preserve">23-03-24 </w:t>
+      </w:r>
+      <w:r>
+        <w:rPr>
+          <w:color w:val="auto"/>
+          <w:sz w:val="18"/>
+          <w:szCs w:val="18"/>
+          <w:shd w:val="clear" w:color="auto" w:fill="FBFBFB"/>
+          <w:lang w:val="en-US"/>
+        </w:rPr>
+        <w:t>Demo</w:t>
+      </w:r>
+      <w:r>
+        <w:rPr>
+          <w:color w:val="auto"/>
+          <w:sz w:val="18"/>
+          <w:szCs w:val="18"/>
+          <w:shd w:val="clear" w:color="auto" w:fill="FBFBFB"/>
+        </w:rPr>
+        <w:t>_</w:t>
+      </w:r>
+      <w:proofErr w:type="spellStart"/>
+      <w:r>
+        <w:rPr>
+          <w:color w:val="auto"/>
+          <w:sz w:val="18"/>
+          <w:szCs w:val="18"/>
+          <w:shd w:val="clear" w:color="auto" w:fill="FBFBFB"/>
+          <w:lang w:val="en-US"/>
+        </w:rPr>
+        <w:t>SimpleStock</w:t>
+      </w:r>
+      <w:proofErr w:type="spellEnd"/>
+      <w:r>
+        <w:rPr>
+          <w:color w:val="auto"/>
+          <w:sz w:val="18"/>
+          <w:szCs w:val="18"/>
+          <w:shd w:val="clear" w:color="auto" w:fill="FBFBFB"/>
+        </w:rPr>
+        <w:t>1</w:t>
+      </w:r>
+      <w:r>
+        <w:rPr>
+          <w:color w:val="auto"/>
+          <w:sz w:val="18"/>
+          <w:szCs w:val="18"/>
+          <w:shd w:val="clear" w:color="auto" w:fill="FBFBFB"/>
+        </w:rPr>
+        <w:t>9 новой версии</w:t>
+      </w:r>
+    </w:p>
+    <w:p>
+      <w:pPr>
+        <w:pStyle w:val="1"/>
+        <w:rPr>
+          <w:shd w:val="clear" w:color="auto" w:fill="FBFBFB"/>
+        </w:rPr>
+      </w:pPr>
+      <w:r>
+        <w:rPr>
+          <w:shd w:val="clear" w:color="auto" w:fill="FBFBFB"/>
+        </w:rPr>
+        <w:t>не срабатывает сканирование</w:t>
+      </w:r>
+      <w:r>
+        <w:rPr>
+          <w:shd w:val="clear" w:color="auto" w:fill="FBFBFB"/>
+        </w:rPr>
+        <w:t xml:space="preserve"> ячейки</w:t>
+      </w:r>
+      <w:r>
+        <w:rPr>
+          <w:shd w:val="clear" w:color="auto" w:fill="FBFBFB"/>
+        </w:rPr>
+        <w:t xml:space="preserve"> при инвентаризации</w:t>
+      </w:r>
+    </w:p>
+    <w:p>
+      <w:pPr>
+        <w:pStyle w:val="2"/>
+        <w:spacing w:before="0" w:line="240" w:lineRule="auto"/>
+        <w:ind w:left="578" w:hanging="578"/>
+        <w:rPr>
+          <w:color w:val="auto"/>
+          <w:sz w:val="18"/>
+          <w:szCs w:val="18"/>
+          <w:shd w:val="clear" w:color="auto" w:fill="FBFBFB"/>
+        </w:rPr>
+      </w:pPr>
+      <w:r>
+        <w:rPr>
+          <w:color w:val="auto"/>
+          <w:sz w:val="18"/>
+          <w:szCs w:val="18"/>
+          <w:shd w:val="clear" w:color="auto" w:fill="FBFBFB"/>
+        </w:rPr>
+        <w:t xml:space="preserve">сохраняю в 23-03-24 </w:t>
+      </w:r>
+      <w:r>
+        <w:rPr>
+          <w:color w:val="auto"/>
+          <w:sz w:val="18"/>
+          <w:szCs w:val="18"/>
+          <w:shd w:val="clear" w:color="auto" w:fill="FBFBFB"/>
+          <w:lang w:val="en-US"/>
+        </w:rPr>
+        <w:t>Demo</w:t>
+      </w:r>
+      <w:r>
+        <w:rPr>
+          <w:color w:val="auto"/>
+          <w:sz w:val="18"/>
+          <w:szCs w:val="18"/>
+          <w:shd w:val="clear" w:color="auto" w:fill="FBFBFB"/>
+        </w:rPr>
+        <w:t>_</w:t>
+      </w:r>
+      <w:proofErr w:type="spellStart"/>
+      <w:r>
+        <w:rPr>
+          <w:color w:val="auto"/>
+          <w:sz w:val="18"/>
+          <w:szCs w:val="18"/>
+          <w:shd w:val="clear" w:color="auto" w:fill="FBFBFB"/>
+          <w:lang w:val="en-US"/>
+        </w:rPr>
+        <w:t>SimpleStock</w:t>
+      </w:r>
+      <w:proofErr w:type="spellEnd"/>
+      <w:r>
+        <w:rPr>
+          <w:color w:val="auto"/>
+          <w:sz w:val="18"/>
+          <w:szCs w:val="18"/>
+          <w:shd w:val="clear" w:color="auto" w:fill="FBFBFB"/>
+        </w:rPr>
+        <w:t xml:space="preserve">18 </w:t>
+      </w:r>
+      <w:r>
+        <w:rPr>
+          <w:color w:val="auto"/>
+          <w:sz w:val="18"/>
+          <w:szCs w:val="18"/>
+          <w:shd w:val="clear" w:color="auto" w:fill="FBFBFB"/>
+        </w:rPr>
+        <w:t>и</w:t>
+      </w:r>
+      <w:r>
+        <w:rPr>
+          <w:color w:val="auto"/>
+          <w:sz w:val="18"/>
+          <w:szCs w:val="18"/>
+          <w:shd w:val="clear" w:color="auto" w:fill="FBFBFB"/>
+        </w:rPr>
+        <w:t xml:space="preserve"> </w:t>
+      </w:r>
+      <w:r>
+        <w:rPr>
+          <w:color w:val="auto"/>
+          <w:sz w:val="18"/>
+          <w:szCs w:val="18"/>
+          <w:shd w:val="clear" w:color="auto" w:fill="FBFBFB"/>
+        </w:rPr>
+        <w:t>работаю в</w:t>
+      </w:r>
+      <w:r>
+        <w:t xml:space="preserve"> </w:t>
+      </w:r>
+      <w:r>
+        <w:rPr>
+          <w:color w:val="auto"/>
+          <w:sz w:val="18"/>
+          <w:szCs w:val="18"/>
+          <w:shd w:val="clear" w:color="auto" w:fill="FBFBFB"/>
+        </w:rPr>
+        <w:t xml:space="preserve">23-03-24 </w:t>
+      </w:r>
+      <w:r>
+        <w:rPr>
+          <w:color w:val="auto"/>
+          <w:sz w:val="18"/>
+          <w:szCs w:val="18"/>
+          <w:shd w:val="clear" w:color="auto" w:fill="FBFBFB"/>
+          <w:lang w:val="en-US"/>
+        </w:rPr>
+        <w:t>Demo</w:t>
+      </w:r>
+      <w:r>
+        <w:rPr>
+          <w:color w:val="auto"/>
+          <w:sz w:val="18"/>
+          <w:szCs w:val="18"/>
+          <w:shd w:val="clear" w:color="auto" w:fill="FBFBFB"/>
+        </w:rPr>
+        <w:t>_</w:t>
+      </w:r>
+      <w:proofErr w:type="spellStart"/>
+      <w:r>
+        <w:rPr>
+          <w:color w:val="auto"/>
+          <w:sz w:val="18"/>
+          <w:szCs w:val="18"/>
+          <w:shd w:val="clear" w:color="auto" w:fill="FBFBFB"/>
+          <w:lang w:val="en-US"/>
+        </w:rPr>
+        <w:t>SimpleStock</w:t>
+      </w:r>
+      <w:proofErr w:type="spellEnd"/>
+      <w:r>
+        <w:rPr>
+          <w:color w:val="auto"/>
+          <w:sz w:val="18"/>
+          <w:szCs w:val="18"/>
+          <w:shd w:val="clear" w:color="auto" w:fill="FBFBFB"/>
+        </w:rPr>
+        <w:t>19 новой версии</w:t>
+      </w:r>
+    </w:p>
+    <w:p/>
+    <w:p/>
     <w:p>
       <w:pPr>
         <w:rPr>
@@ -7914,7 +8604,6 @@
           <w:sz w:val="18"/>
           <w:szCs w:val="18"/>
           <w:shd w:val="clear" w:color="auto" w:fill="FBFBFB"/>
-          <w:lang w:val="en-US"/>
         </w:rPr>
       </w:pPr>
     </w:p>
@@ -7928,7 +8617,6 @@
         <w:ind w:left="432"/>
       </w:pPr>
       <w:r>
-        <w:lastRenderedPageBreak/>
         <w:t>Не</w:t>
       </w:r>
       <w:r>
@@ -8451,6 +9139,15 @@
     <w:abstractNumId w:val="0"/>
   </w:num>
   <w:num w:numId="3" w16cid:durableId="574828530">
+    <w:abstractNumId w:val="1"/>
+  </w:num>
+  <w:num w:numId="4" w16cid:durableId="2004777760">
+    <w:abstractNumId w:val="1"/>
+  </w:num>
+  <w:num w:numId="5" w16cid:durableId="1687905212">
+    <w:abstractNumId w:val="1"/>
+  </w:num>
+  <w:num w:numId="6" w16cid:durableId="206990159">
     <w:abstractNumId w:val="1"/>
   </w:num>
   <w:numIdMacAtCleanup w:val="3"/>

</xml_diff>

<commit_message>
Step 15 Afte fix error №20 not edition goods in DB  from the warehouse for ConfOff (Demo_SimpleStock19.ui) AlL var to hashMap
</commit_message>
<xml_diff>
--- a/23-03-03 Список доработок.docx
+++ b/23-03-03 Список доработок.docx
@@ -1730,7 +1730,27 @@
           <w:szCs w:val="18"/>
           <w:shd w:val="clear" w:color="auto" w:fill="FBFBFB"/>
         </w:rPr>
-        <w:t>Экран: Инвентаризация Результаты – button НАЧАТЬ СКАНИРОВАНИЕ (OCR) </w:t>
+        <w:t xml:space="preserve">Экран: Инвентаризация Результаты – </w:t>
+      </w:r>
+      <w:proofErr w:type="spellStart"/>
+      <w:r>
+        <w:rPr>
+          <w:color w:val="auto"/>
+          <w:sz w:val="18"/>
+          <w:szCs w:val="18"/>
+          <w:shd w:val="clear" w:color="auto" w:fill="FBFBFB"/>
+        </w:rPr>
+        <w:t>button</w:t>
+      </w:r>
+      <w:proofErr w:type="spellEnd"/>
+      <w:r>
+        <w:rPr>
+          <w:color w:val="auto"/>
+          <w:sz w:val="18"/>
+          <w:szCs w:val="18"/>
+          <w:shd w:val="clear" w:color="auto" w:fill="FBFBFB"/>
+        </w:rPr>
+        <w:t xml:space="preserve"> НАЧАТЬ СКАНИРОВАНИЕ (OCR) </w:t>
       </w:r>
       <w:proofErr w:type="spellStart"/>
       <w:proofErr w:type="gramStart"/>
@@ -1927,7 +1947,18 @@
           <w:shd w:val="clear" w:color="auto" w:fill="FBFBFB"/>
           <w:lang w:val="en-US"/>
         </w:rPr>
-        <w:t>invcv_cell_on_new_object_ocr</w:t>
+        <w:t>invcv_cell_on_new_object_</w:t>
+      </w:r>
+      <w:proofErr w:type="gramStart"/>
+      <w:r>
+        <w:rPr>
+          <w:color w:val="auto"/>
+          <w:sz w:val="18"/>
+          <w:szCs w:val="18"/>
+          <w:shd w:val="clear" w:color="auto" w:fill="FBFBFB"/>
+          <w:lang w:val="en-US"/>
+        </w:rPr>
+        <w:t>ocr</w:t>
       </w:r>
       <w:proofErr w:type="spellEnd"/>
       <w:r>
@@ -1941,6 +1972,7 @@
         <w:t>(</w:t>
       </w:r>
       <w:proofErr w:type="spellStart"/>
+      <w:proofErr w:type="gramEnd"/>
       <w:r>
         <w:rPr>
           <w:color w:val="auto"/>
@@ -2103,6 +2135,7 @@
         </w:rPr>
         <w:t xml:space="preserve">Запуск ПК debug_handlers.py (Режим </w:t>
       </w:r>
+      <w:proofErr w:type="spellStart"/>
       <w:proofErr w:type="gramStart"/>
       <w:r>
         <w:rPr>
@@ -2111,7 +2144,17 @@
           <w:szCs w:val="18"/>
           <w:shd w:val="clear" w:color="auto" w:fill="FBFBFB"/>
         </w:rPr>
-        <w:t>debug )</w:t>
+        <w:t>debug</w:t>
+      </w:r>
+      <w:proofErr w:type="spellEnd"/>
+      <w:r>
+        <w:rPr>
+          <w:color w:val="auto"/>
+          <w:sz w:val="18"/>
+          <w:szCs w:val="18"/>
+          <w:shd w:val="clear" w:color="auto" w:fill="FBFBFB"/>
+        </w:rPr>
+        <w:t xml:space="preserve"> )</w:t>
       </w:r>
       <w:proofErr w:type="gramEnd"/>
     </w:p>
@@ -8046,7 +8089,6 @@
           <w:sz w:val="18"/>
           <w:szCs w:val="18"/>
           <w:shd w:val="clear" w:color="auto" w:fill="FBFBFB"/>
-          <w:lang w:val="en-US"/>
         </w:rPr>
         <w:t xml:space="preserve">  </w:t>
       </w:r>
@@ -8102,7 +8144,29 @@
           <w:shd w:val="clear" w:color="auto" w:fill="FBFBFB"/>
           <w:lang w:val="en-US"/>
         </w:rPr>
-        <w:t>')) # прочитали _</w:t>
+        <w:t xml:space="preserve">')) # </w:t>
+      </w:r>
+      <w:proofErr w:type="spellStart"/>
+      <w:r>
+        <w:rPr>
+          <w:color w:val="auto"/>
+          <w:sz w:val="18"/>
+          <w:szCs w:val="18"/>
+          <w:shd w:val="clear" w:color="auto" w:fill="FBFBFB"/>
+          <w:lang w:val="en-US"/>
+        </w:rPr>
+        <w:t>прочитали</w:t>
+      </w:r>
+      <w:proofErr w:type="spellEnd"/>
+      <w:r>
+        <w:rPr>
+          <w:color w:val="auto"/>
+          <w:sz w:val="18"/>
+          <w:szCs w:val="18"/>
+          <w:shd w:val="clear" w:color="auto" w:fill="FBFBFB"/>
+          <w:lang w:val="en-US"/>
+        </w:rPr>
+        <w:t xml:space="preserve"> _</w:t>
       </w:r>
       <w:proofErr w:type="spellStart"/>
       <w:r>
@@ -8212,7 +8276,29 @@
           <w:shd w:val="clear" w:color="auto" w:fill="FBFBFB"/>
           <w:lang w:val="en-US"/>
         </w:rPr>
-        <w:t>))  # ввод _</w:t>
+        <w:t xml:space="preserve">))  # </w:t>
+      </w:r>
+      <w:proofErr w:type="spellStart"/>
+      <w:r>
+        <w:rPr>
+          <w:color w:val="auto"/>
+          <w:sz w:val="18"/>
+          <w:szCs w:val="18"/>
+          <w:shd w:val="clear" w:color="auto" w:fill="FBFBFB"/>
+          <w:lang w:val="en-US"/>
+        </w:rPr>
+        <w:t>ввод</w:t>
+      </w:r>
+      <w:proofErr w:type="spellEnd"/>
+      <w:r>
+        <w:rPr>
+          <w:color w:val="auto"/>
+          <w:sz w:val="18"/>
+          <w:szCs w:val="18"/>
+          <w:shd w:val="clear" w:color="auto" w:fill="FBFBFB"/>
+          <w:lang w:val="en-US"/>
+        </w:rPr>
+        <w:t xml:space="preserve"> _</w:t>
       </w:r>
       <w:proofErr w:type="spellStart"/>
       <w:r>
@@ -8278,7 +8364,77 @@
           <w:szCs w:val="18"/>
           <w:shd w:val="clear" w:color="auto" w:fill="FBFBFB"/>
         </w:rPr>
-        <w:t xml:space="preserve">сохраняю в </w:t>
+        <w:t xml:space="preserve">сохраняю в 23-03-24 </w:t>
+      </w:r>
+      <w:r>
+        <w:rPr>
+          <w:color w:val="auto"/>
+          <w:sz w:val="18"/>
+          <w:szCs w:val="18"/>
+          <w:shd w:val="clear" w:color="auto" w:fill="FBFBFB"/>
+          <w:lang w:val="en-US"/>
+        </w:rPr>
+        <w:t>Demo</w:t>
+      </w:r>
+      <w:r>
+        <w:rPr>
+          <w:color w:val="auto"/>
+          <w:sz w:val="18"/>
+          <w:szCs w:val="18"/>
+          <w:shd w:val="clear" w:color="auto" w:fill="FBFBFB"/>
+        </w:rPr>
+        <w:t>_</w:t>
+      </w:r>
+      <w:proofErr w:type="spellStart"/>
+      <w:r>
+        <w:rPr>
+          <w:color w:val="auto"/>
+          <w:sz w:val="18"/>
+          <w:szCs w:val="18"/>
+          <w:shd w:val="clear" w:color="auto" w:fill="FBFBFB"/>
+          <w:lang w:val="en-US"/>
+        </w:rPr>
+        <w:t>SimpleStock</w:t>
+      </w:r>
+      <w:proofErr w:type="spellEnd"/>
+      <w:r>
+        <w:rPr>
+          <w:color w:val="auto"/>
+          <w:sz w:val="18"/>
+          <w:szCs w:val="18"/>
+          <w:shd w:val="clear" w:color="auto" w:fill="FBFBFB"/>
+        </w:rPr>
+        <w:t xml:space="preserve">18 </w:t>
+      </w:r>
+      <w:r>
+        <w:rPr>
+          <w:color w:val="auto"/>
+          <w:sz w:val="18"/>
+          <w:szCs w:val="18"/>
+          <w:shd w:val="clear" w:color="auto" w:fill="FBFBFB"/>
+        </w:rPr>
+        <w:t>и</w:t>
+      </w:r>
+      <w:r>
+        <w:rPr>
+          <w:color w:val="auto"/>
+          <w:sz w:val="18"/>
+          <w:szCs w:val="18"/>
+          <w:shd w:val="clear" w:color="auto" w:fill="FBFBFB"/>
+        </w:rPr>
+        <w:t xml:space="preserve"> </w:t>
+      </w:r>
+      <w:r>
+        <w:rPr>
+          <w:color w:val="auto"/>
+          <w:sz w:val="18"/>
+          <w:szCs w:val="18"/>
+          <w:shd w:val="clear" w:color="auto" w:fill="FBFBFB"/>
+        </w:rPr>
+        <w:t>работаю в</w:t>
+      </w:r>
+      <w:r>
+        <w:t xml:space="preserve"> </w:t>
       </w:r>
       <w:r>
         <w:rPr>
@@ -8327,104 +8483,7 @@
           <w:szCs w:val="18"/>
           <w:shd w:val="clear" w:color="auto" w:fill="FBFBFB"/>
         </w:rPr>
-        <w:t>18</w:t>
-      </w:r>
-      <w:r>
-        <w:rPr>
-          <w:color w:val="auto"/>
-          <w:sz w:val="18"/>
-          <w:szCs w:val="18"/>
-          <w:shd w:val="clear" w:color="auto" w:fill="FBFBFB"/>
-        </w:rPr>
-        <w:t xml:space="preserve"> </w:t>
-      </w:r>
-      <w:r>
-        <w:rPr>
-          <w:color w:val="auto"/>
-          <w:sz w:val="18"/>
-          <w:szCs w:val="18"/>
-          <w:shd w:val="clear" w:color="auto" w:fill="FBFBFB"/>
-        </w:rPr>
-        <w:t>и</w:t>
-      </w:r>
-      <w:r>
-        <w:rPr>
-          <w:color w:val="auto"/>
-          <w:sz w:val="18"/>
-          <w:szCs w:val="18"/>
-          <w:shd w:val="clear" w:color="auto" w:fill="FBFBFB"/>
-        </w:rPr>
-        <w:t xml:space="preserve"> </w:t>
-      </w:r>
-      <w:r>
-        <w:rPr>
-          <w:color w:val="auto"/>
-          <w:sz w:val="18"/>
-          <w:szCs w:val="18"/>
-          <w:shd w:val="clear" w:color="auto" w:fill="FBFBFB"/>
-        </w:rPr>
-        <w:t>работаю в</w:t>
-      </w:r>
-      <w:r>
-        <w:t xml:space="preserve"> </w:t>
-      </w:r>
-      <w:r>
-        <w:rPr>
-          <w:color w:val="auto"/>
-          <w:sz w:val="18"/>
-          <w:szCs w:val="18"/>
-          <w:shd w:val="clear" w:color="auto" w:fill="FBFBFB"/>
-        </w:rPr>
-        <w:t xml:space="preserve">23-03-24 </w:t>
-      </w:r>
-      <w:r>
-        <w:rPr>
-          <w:color w:val="auto"/>
-          <w:sz w:val="18"/>
-          <w:szCs w:val="18"/>
-          <w:shd w:val="clear" w:color="auto" w:fill="FBFBFB"/>
-          <w:lang w:val="en-US"/>
-        </w:rPr>
-        <w:t>Demo</w:t>
-      </w:r>
-      <w:r>
-        <w:rPr>
-          <w:color w:val="auto"/>
-          <w:sz w:val="18"/>
-          <w:szCs w:val="18"/>
-          <w:shd w:val="clear" w:color="auto" w:fill="FBFBFB"/>
-        </w:rPr>
-        <w:t>_</w:t>
-      </w:r>
-      <w:proofErr w:type="spellStart"/>
-      <w:r>
-        <w:rPr>
-          <w:color w:val="auto"/>
-          <w:sz w:val="18"/>
-          <w:szCs w:val="18"/>
-          <w:shd w:val="clear" w:color="auto" w:fill="FBFBFB"/>
-          <w:lang w:val="en-US"/>
-        </w:rPr>
-        <w:t>SimpleStock</w:t>
-      </w:r>
-      <w:proofErr w:type="spellEnd"/>
-      <w:r>
-        <w:rPr>
-          <w:color w:val="auto"/>
-          <w:sz w:val="18"/>
-          <w:szCs w:val="18"/>
-          <w:shd w:val="clear" w:color="auto" w:fill="FBFBFB"/>
-        </w:rPr>
-        <w:t>1</w:t>
-      </w:r>
-      <w:r>
-        <w:rPr>
-          <w:color w:val="auto"/>
-          <w:sz w:val="18"/>
-          <w:szCs w:val="18"/>
-          <w:shd w:val="clear" w:color="auto" w:fill="FBFBFB"/>
-        </w:rPr>
-        <w:t>9 новой версии</w:t>
+        <w:t>19 новой версии</w:t>
       </w:r>
     </w:p>
     <w:p>
@@ -8594,8 +8653,869 @@
         <w:t>19 новой версии</w:t>
       </w:r>
     </w:p>
+    <w:p>
+      <w:pPr>
+        <w:pStyle w:val="2"/>
+        <w:spacing w:before="0" w:line="240" w:lineRule="auto"/>
+        <w:ind w:left="578" w:hanging="578"/>
+        <w:rPr>
+          <w:color w:val="auto"/>
+          <w:sz w:val="18"/>
+          <w:szCs w:val="18"/>
+          <w:shd w:val="clear" w:color="auto" w:fill="FBFBFB"/>
+        </w:rPr>
+      </w:pPr>
+      <w:r>
+        <w:rPr>
+          <w:color w:val="auto"/>
+          <w:sz w:val="18"/>
+          <w:szCs w:val="18"/>
+          <w:shd w:val="clear" w:color="auto" w:fill="FBFBFB"/>
+        </w:rPr>
+        <w:t xml:space="preserve">глобальную переменную </w:t>
+      </w:r>
+      <w:proofErr w:type="spellStart"/>
+      <w:r>
+        <w:rPr>
+          <w:color w:val="auto"/>
+          <w:sz w:val="18"/>
+          <w:szCs w:val="18"/>
+          <w:shd w:val="clear" w:color="auto" w:fill="FBFBFB"/>
+          <w:lang w:val="en-US"/>
+        </w:rPr>
+        <w:t>cellid</w:t>
+      </w:r>
+      <w:proofErr w:type="spellEnd"/>
+      <w:r>
+        <w:rPr>
+          <w:color w:val="auto"/>
+          <w:sz w:val="18"/>
+          <w:szCs w:val="18"/>
+          <w:shd w:val="clear" w:color="auto" w:fill="FBFBFB"/>
+        </w:rPr>
+        <w:t xml:space="preserve"> переношу в </w:t>
+      </w:r>
+      <w:proofErr w:type="spellStart"/>
+      <w:r>
+        <w:rPr>
+          <w:color w:val="auto"/>
+          <w:sz w:val="18"/>
+          <w:szCs w:val="18"/>
+          <w:shd w:val="clear" w:color="auto" w:fill="FBFBFB"/>
+          <w:lang w:val="en-US"/>
+        </w:rPr>
+        <w:t>hashMap</w:t>
+      </w:r>
+      <w:proofErr w:type="spellEnd"/>
+    </w:p>
+    <w:p>
+      <w:pPr>
+        <w:rPr>
+          <w:sz w:val="18"/>
+          <w:szCs w:val="18"/>
+          <w:shd w:val="clear" w:color="auto" w:fill="FBFBFB"/>
+          <w:lang w:val="en-US"/>
+        </w:rPr>
+      </w:pPr>
+      <w:proofErr w:type="spellStart"/>
+      <w:proofErr w:type="gramStart"/>
+      <w:r>
+        <w:rPr>
+          <w:sz w:val="18"/>
+          <w:szCs w:val="18"/>
+          <w:shd w:val="clear" w:color="auto" w:fill="FBFBFB"/>
+          <w:lang w:val="en-US"/>
+        </w:rPr>
+        <w:t>hashMap.put</w:t>
+      </w:r>
+      <w:proofErr w:type="spellEnd"/>
+      <w:r>
+        <w:rPr>
+          <w:sz w:val="18"/>
+          <w:szCs w:val="18"/>
+          <w:shd w:val="clear" w:color="auto" w:fill="FBFBFB"/>
+          <w:lang w:val="en-US"/>
+        </w:rPr>
+        <w:t>(</w:t>
+      </w:r>
+      <w:proofErr w:type="gramEnd"/>
+      <w:r>
+        <w:rPr>
+          <w:sz w:val="18"/>
+          <w:szCs w:val="18"/>
+          <w:shd w:val="clear" w:color="auto" w:fill="FBFBFB"/>
+          <w:lang w:val="en-US"/>
+        </w:rPr>
+        <w:t>'_</w:t>
+      </w:r>
+      <w:proofErr w:type="spellStart"/>
+      <w:r>
+        <w:rPr>
+          <w:sz w:val="18"/>
+          <w:szCs w:val="18"/>
+          <w:shd w:val="clear" w:color="auto" w:fill="FBFBFB"/>
+          <w:lang w:val="en-US"/>
+        </w:rPr>
+        <w:t>cellid</w:t>
+      </w:r>
+      <w:proofErr w:type="spellEnd"/>
+      <w:r>
+        <w:rPr>
+          <w:sz w:val="18"/>
+          <w:szCs w:val="18"/>
+          <w:shd w:val="clear" w:color="auto" w:fill="FBFBFB"/>
+          <w:lang w:val="en-US"/>
+        </w:rPr>
+        <w:t>', str(_</w:t>
+      </w:r>
+      <w:proofErr w:type="spellStart"/>
+      <w:r>
+        <w:rPr>
+          <w:sz w:val="18"/>
+          <w:szCs w:val="18"/>
+          <w:shd w:val="clear" w:color="auto" w:fill="FBFBFB"/>
+          <w:lang w:val="en-US"/>
+        </w:rPr>
+        <w:t>cellid</w:t>
+      </w:r>
+      <w:proofErr w:type="spellEnd"/>
+      <w:r>
+        <w:rPr>
+          <w:sz w:val="18"/>
+          <w:szCs w:val="18"/>
+          <w:shd w:val="clear" w:color="auto" w:fill="FBFBFB"/>
+          <w:lang w:val="en-US"/>
+        </w:rPr>
+        <w:t xml:space="preserve">))  # </w:t>
+      </w:r>
+      <w:proofErr w:type="spellStart"/>
+      <w:r>
+        <w:rPr>
+          <w:sz w:val="18"/>
+          <w:szCs w:val="18"/>
+          <w:shd w:val="clear" w:color="auto" w:fill="FBFBFB"/>
+          <w:lang w:val="en-US"/>
+        </w:rPr>
+        <w:t>ввод</w:t>
+      </w:r>
+      <w:proofErr w:type="spellEnd"/>
+      <w:r>
+        <w:rPr>
+          <w:sz w:val="18"/>
+          <w:szCs w:val="18"/>
+          <w:shd w:val="clear" w:color="auto" w:fill="FBFBFB"/>
+          <w:lang w:val="en-US"/>
+        </w:rPr>
+        <w:t xml:space="preserve"> _</w:t>
+      </w:r>
+      <w:proofErr w:type="spellStart"/>
+      <w:r>
+        <w:rPr>
+          <w:sz w:val="18"/>
+          <w:szCs w:val="18"/>
+          <w:shd w:val="clear" w:color="auto" w:fill="FBFBFB"/>
+          <w:lang w:val="en-US"/>
+        </w:rPr>
+        <w:t>cellid</w:t>
+      </w:r>
+      <w:proofErr w:type="spellEnd"/>
+      <w:r>
+        <w:rPr>
+          <w:sz w:val="18"/>
+          <w:szCs w:val="18"/>
+          <w:shd w:val="clear" w:color="auto" w:fill="FBFBFB"/>
+          <w:lang w:val="en-US"/>
+        </w:rPr>
+        <w:t xml:space="preserve"> Time!!!</w:t>
+      </w:r>
+    </w:p>
+    <w:p>
+      <w:pPr>
+        <w:pStyle w:val="HTML"/>
+        <w:shd w:val="clear" w:color="auto" w:fill="FFFFFF"/>
+        <w:rPr>
+          <w:color w:val="000000"/>
+          <w:lang w:val="en-US"/>
+        </w:rPr>
+      </w:pPr>
+      <w:r>
+        <w:rPr>
+          <w:color w:val="000080"/>
+          <w:lang w:val="en-US"/>
+        </w:rPr>
+        <w:t>int</w:t>
+      </w:r>
+      <w:r>
+        <w:rPr>
+          <w:color w:val="000000"/>
+          <w:lang w:val="en-US"/>
+        </w:rPr>
+        <w:t>(</w:t>
+      </w:r>
+      <w:proofErr w:type="spellStart"/>
+      <w:r>
+        <w:rPr>
+          <w:color w:val="000000"/>
+          <w:lang w:val="en-US"/>
+        </w:rPr>
+        <w:t>hashMap.get</w:t>
+      </w:r>
+      <w:proofErr w:type="spellEnd"/>
+      <w:r>
+        <w:rPr>
+          <w:color w:val="000000"/>
+          <w:lang w:val="en-US"/>
+        </w:rPr>
+        <w:t>(</w:t>
+      </w:r>
+      <w:r>
+        <w:rPr>
+          <w:b/>
+          <w:bCs/>
+          <w:color w:val="008000"/>
+          <w:lang w:val="en-US"/>
+        </w:rPr>
+        <w:t>"</w:t>
+      </w:r>
+      <w:r>
+        <w:rPr>
+          <w:b/>
+          <w:bCs/>
+          <w:color w:val="008000"/>
+          <w:lang w:val="en-US"/>
+        </w:rPr>
+        <w:t>_</w:t>
+      </w:r>
+      <w:proofErr w:type="spellStart"/>
+      <w:r>
+        <w:rPr>
+          <w:b/>
+          <w:bCs/>
+          <w:color w:val="008000"/>
+          <w:lang w:val="en-US"/>
+        </w:rPr>
+        <w:t>cellid</w:t>
+      </w:r>
+      <w:proofErr w:type="spellEnd"/>
+      <w:r>
+        <w:rPr>
+          <w:b/>
+          <w:bCs/>
+          <w:color w:val="008000"/>
+          <w:lang w:val="en-US"/>
+        </w:rPr>
+        <w:t>"</w:t>
+      </w:r>
+      <w:proofErr w:type="gramStart"/>
+      <w:r>
+        <w:rPr>
+          <w:color w:val="000000"/>
+          <w:lang w:val="en-US"/>
+        </w:rPr>
+        <w:t>))</w:t>
+      </w:r>
+      <w:r>
+        <w:rPr>
+          <w:i/>
+          <w:iCs/>
+          <w:color w:val="808080"/>
+          <w:lang w:val="en-US"/>
+        </w:rPr>
+        <w:t>#</w:t>
+      </w:r>
+      <w:proofErr w:type="gramEnd"/>
+      <w:r>
+        <w:rPr>
+          <w:i/>
+          <w:iCs/>
+          <w:color w:val="808080"/>
+          <w:lang w:val="en-US"/>
+        </w:rPr>
+        <w:t xml:space="preserve"> </w:t>
+      </w:r>
+      <w:r>
+        <w:rPr>
+          <w:i/>
+          <w:iCs/>
+          <w:color w:val="808080"/>
+        </w:rPr>
+        <w:t>прочитали</w:t>
+      </w:r>
+      <w:r>
+        <w:rPr>
+          <w:i/>
+          <w:iCs/>
+          <w:color w:val="808080"/>
+          <w:lang w:val="en-US"/>
+        </w:rPr>
+        <w:t xml:space="preserve"> _</w:t>
+      </w:r>
+      <w:proofErr w:type="spellStart"/>
+      <w:r>
+        <w:rPr>
+          <w:i/>
+          <w:iCs/>
+          <w:color w:val="808080"/>
+          <w:lang w:val="en-US"/>
+        </w:rPr>
+        <w:t>cellid</w:t>
+      </w:r>
+      <w:proofErr w:type="spellEnd"/>
+      <w:r>
+        <w:rPr>
+          <w:i/>
+          <w:iCs/>
+          <w:color w:val="808080"/>
+          <w:lang w:val="en-US"/>
+        </w:rPr>
+        <w:t xml:space="preserve"> Time!!!</w:t>
+      </w:r>
+    </w:p>
+    <w:p>
+      <w:pPr>
+        <w:pStyle w:val="HTML"/>
+        <w:shd w:val="clear" w:color="auto" w:fill="FFFFFF"/>
+        <w:rPr>
+          <w:color w:val="000000"/>
+          <w:lang w:val="en-US"/>
+        </w:rPr>
+      </w:pPr>
+    </w:p>
+    <w:p>
+      <w:pPr>
+        <w:rPr>
+          <w:sz w:val="18"/>
+          <w:szCs w:val="18"/>
+          <w:shd w:val="clear" w:color="auto" w:fill="FBFBFB"/>
+        </w:rPr>
+      </w:pPr>
+      <w:r>
+        <w:t xml:space="preserve">тут проблемы - </w:t>
+      </w:r>
+      <w:proofErr w:type="spellStart"/>
+      <w:r>
+        <w:rPr>
+          <w:sz w:val="18"/>
+          <w:szCs w:val="18"/>
+          <w:shd w:val="clear" w:color="auto" w:fill="FBFBFB"/>
+          <w:lang w:val="en-US"/>
+        </w:rPr>
+        <w:t>cellid</w:t>
+      </w:r>
+      <w:proofErr w:type="spellEnd"/>
+      <w:r>
+        <w:rPr>
+          <w:sz w:val="18"/>
+          <w:szCs w:val="18"/>
+          <w:shd w:val="clear" w:color="auto" w:fill="FBFBFB"/>
+        </w:rPr>
+        <w:t>'</w:t>
+      </w:r>
+      <w:r>
+        <w:rPr>
+          <w:sz w:val="18"/>
+          <w:szCs w:val="18"/>
+          <w:shd w:val="clear" w:color="auto" w:fill="FBFBFB"/>
+        </w:rPr>
+        <w:t xml:space="preserve"> может быть </w:t>
+      </w:r>
+      <w:r>
+        <w:rPr>
+          <w:sz w:val="18"/>
+          <w:szCs w:val="18"/>
+          <w:shd w:val="clear" w:color="auto" w:fill="FBFBFB"/>
+          <w:lang w:val="en-US"/>
+        </w:rPr>
+        <w:t>None</w:t>
+      </w:r>
+    </w:p>
+    <w:p>
+      <w:pPr>
+        <w:pStyle w:val="2"/>
+        <w:spacing w:before="0" w:line="240" w:lineRule="auto"/>
+        <w:ind w:left="578" w:hanging="578"/>
+        <w:rPr>
+          <w:color w:val="auto"/>
+          <w:sz w:val="18"/>
+          <w:szCs w:val="18"/>
+          <w:shd w:val="clear" w:color="auto" w:fill="FBFBFB"/>
+        </w:rPr>
+      </w:pPr>
+      <w:r>
+        <w:rPr>
+          <w:color w:val="auto"/>
+          <w:sz w:val="18"/>
+          <w:szCs w:val="18"/>
+          <w:shd w:val="clear" w:color="auto" w:fill="FBFBFB"/>
+        </w:rPr>
+        <w:t xml:space="preserve">Не сработало – разбираюсь с механизмом в Имя CV-шага: Выбор </w:t>
+      </w:r>
+      <w:proofErr w:type="gramStart"/>
+      <w:r>
+        <w:rPr>
+          <w:color w:val="auto"/>
+          <w:sz w:val="18"/>
+          <w:szCs w:val="18"/>
+          <w:shd w:val="clear" w:color="auto" w:fill="FBFBFB"/>
+        </w:rPr>
+        <w:t>ячейки :</w:t>
+      </w:r>
+      <w:proofErr w:type="gramEnd"/>
+      <w:r>
+        <w:rPr>
+          <w:color w:val="auto"/>
+          <w:sz w:val="18"/>
+          <w:szCs w:val="18"/>
+          <w:shd w:val="clear" w:color="auto" w:fill="FBFBFB"/>
+        </w:rPr>
+        <w:t xml:space="preserve"> </w:t>
+      </w:r>
+      <w:r>
+        <w:rPr>
+          <w:color w:val="auto"/>
+          <w:sz w:val="18"/>
+          <w:szCs w:val="18"/>
+          <w:shd w:val="clear" w:color="auto" w:fill="FBFBFB"/>
+        </w:rPr>
+        <w:t xml:space="preserve">ПОЧЕМУ? не переходит из </w:t>
+      </w:r>
+      <w:proofErr w:type="spellStart"/>
+      <w:r>
+        <w:rPr>
+          <w:rFonts w:ascii="Helvetica" w:hAnsi="Helvetica" w:cs="Helvetica"/>
+          <w:color w:val="000000"/>
+          <w:sz w:val="18"/>
+          <w:szCs w:val="18"/>
+          <w:shd w:val="clear" w:color="auto" w:fill="FBFBFB"/>
+        </w:rPr>
+        <w:t>ПриЗапуске</w:t>
+      </w:r>
+      <w:proofErr w:type="spellEnd"/>
+      <w:r>
+        <w:rPr>
+          <w:rFonts w:ascii="Helvetica" w:hAnsi="Helvetica" w:cs="Helvetica"/>
+          <w:color w:val="000000"/>
+          <w:sz w:val="18"/>
+          <w:szCs w:val="18"/>
+          <w:shd w:val="clear" w:color="auto" w:fill="FBFBFB"/>
+        </w:rPr>
+        <w:t xml:space="preserve">; </w:t>
+      </w:r>
+      <w:proofErr w:type="spellStart"/>
+      <w:r>
+        <w:rPr>
+          <w:rFonts w:ascii="Helvetica" w:hAnsi="Helvetica" w:cs="Helvetica"/>
+          <w:color w:val="000000"/>
+          <w:sz w:val="18"/>
+          <w:szCs w:val="18"/>
+          <w:shd w:val="clear" w:color="auto" w:fill="FBFBFB"/>
+        </w:rPr>
+        <w:t>invcv_cell_on_start</w:t>
+      </w:r>
+      <w:proofErr w:type="spellEnd"/>
+      <w:r>
+        <w:rPr>
+          <w:color w:val="auto"/>
+          <w:sz w:val="18"/>
+          <w:szCs w:val="18"/>
+          <w:shd w:val="clear" w:color="auto" w:fill="FBFBFB"/>
+        </w:rPr>
+        <w:t xml:space="preserve"> </w:t>
+      </w:r>
+      <w:r>
+        <w:rPr>
+          <w:color w:val="auto"/>
+          <w:sz w:val="18"/>
+          <w:szCs w:val="18"/>
+          <w:shd w:val="clear" w:color="auto" w:fill="FBFBFB"/>
+        </w:rPr>
+        <w:t xml:space="preserve"> в </w:t>
+      </w:r>
+      <w:r>
+        <w:rPr>
+          <w:color w:val="auto"/>
+          <w:sz w:val="18"/>
+          <w:szCs w:val="18"/>
+          <w:shd w:val="clear" w:color="auto" w:fill="FBFBFB"/>
+        </w:rPr>
+        <w:t>Найден новый объект</w:t>
+      </w:r>
+      <w:r>
+        <w:rPr>
+          <w:color w:val="auto"/>
+          <w:sz w:val="18"/>
+          <w:szCs w:val="18"/>
+          <w:shd w:val="clear" w:color="auto" w:fill="FBFBFB"/>
+        </w:rPr>
+        <w:t xml:space="preserve"> </w:t>
+      </w:r>
+      <w:proofErr w:type="spellStart"/>
+      <w:r>
+        <w:rPr>
+          <w:color w:val="auto"/>
+          <w:sz w:val="18"/>
+          <w:szCs w:val="18"/>
+          <w:shd w:val="clear" w:color="auto" w:fill="FBFBFB"/>
+        </w:rPr>
+        <w:t>invcv_cell_on_new_object</w:t>
+      </w:r>
+      <w:proofErr w:type="spellEnd"/>
+    </w:p>
+    <w:p>
+      <w:r>
+        <w:rPr>
+          <w:noProof/>
+        </w:rPr>
+        <w:drawing>
+          <wp:inline distT="0" distB="0" distL="0" distR="0" wp14:anchorId="09678424" wp14:editId="11C76AEC">
+            <wp:extent cx="6645910" cy="4559935"/>
+            <wp:effectExtent l="0" t="0" r="2540" b="0"/>
+            <wp:docPr id="13" name="Рисунок 13"/>
+            <wp:cNvGraphicFramePr>
+              <a:graphicFrameLocks xmlns:a="http://schemas.openxmlformats.org/drawingml/2006/main" noChangeAspect="1"/>
+            </wp:cNvGraphicFramePr>
+            <a:graphic xmlns:a="http://schemas.openxmlformats.org/drawingml/2006/main">
+              <a:graphicData uri="http://schemas.openxmlformats.org/drawingml/2006/picture">
+                <pic:pic xmlns:pic="http://schemas.openxmlformats.org/drawingml/2006/picture">
+                  <pic:nvPicPr>
+                    <pic:cNvPr id="1" name=""/>
+                    <pic:cNvPicPr/>
+                  </pic:nvPicPr>
+                  <pic:blipFill>
+                    <a:blip r:embed="rId20"/>
+                    <a:stretch>
+                      <a:fillRect/>
+                    </a:stretch>
+                  </pic:blipFill>
+                  <pic:spPr>
+                    <a:xfrm>
+                      <a:off x="0" y="0"/>
+                      <a:ext cx="6645910" cy="4559935"/>
+                    </a:xfrm>
+                    <a:prstGeom prst="rect">
+                      <a:avLst/>
+                    </a:prstGeom>
+                  </pic:spPr>
+                </pic:pic>
+              </a:graphicData>
+            </a:graphic>
+          </wp:inline>
+        </w:drawing>
+      </w:r>
+    </w:p>
+    <w:p>
+      <w:pPr>
+        <w:rPr>
+          <w:lang w:val="en-US"/>
+        </w:rPr>
+      </w:pPr>
+      <w:r>
+        <w:rPr>
+          <w:noProof/>
+        </w:rPr>
+        <w:lastRenderedPageBreak/>
+        <w:drawing>
+          <wp:inline distT="0" distB="0" distL="0" distR="0" wp14:anchorId="466298EB" wp14:editId="4F915A85">
+            <wp:extent cx="4876800" cy="3200400"/>
+            <wp:effectExtent l="0" t="0" r="0" b="0"/>
+            <wp:docPr id="14" name="Рисунок 14"/>
+            <wp:cNvGraphicFramePr>
+              <a:graphicFrameLocks xmlns:a="http://schemas.openxmlformats.org/drawingml/2006/main" noChangeAspect="1"/>
+            </wp:cNvGraphicFramePr>
+            <a:graphic xmlns:a="http://schemas.openxmlformats.org/drawingml/2006/main">
+              <a:graphicData uri="http://schemas.openxmlformats.org/drawingml/2006/picture">
+                <pic:pic xmlns:pic="http://schemas.openxmlformats.org/drawingml/2006/picture">
+                  <pic:nvPicPr>
+                    <pic:cNvPr id="1" name=""/>
+                    <pic:cNvPicPr/>
+                  </pic:nvPicPr>
+                  <pic:blipFill>
+                    <a:blip r:embed="rId21"/>
+                    <a:stretch>
+                      <a:fillRect/>
+                    </a:stretch>
+                  </pic:blipFill>
+                  <pic:spPr>
+                    <a:xfrm>
+                      <a:off x="0" y="0"/>
+                      <a:ext cx="4876800" cy="3200400"/>
+                    </a:xfrm>
+                    <a:prstGeom prst="rect">
+                      <a:avLst/>
+                    </a:prstGeom>
+                  </pic:spPr>
+                </pic:pic>
+              </a:graphicData>
+            </a:graphic>
+          </wp:inline>
+        </w:drawing>
+      </w:r>
+    </w:p>
+    <w:p>
+      <w:proofErr w:type="gramStart"/>
+      <w:r>
+        <w:t>Возможно</w:t>
+      </w:r>
+      <w:proofErr w:type="gramEnd"/>
+      <w:r>
+        <w:t xml:space="preserve"> из-за ошибки в строке кода когда в </w:t>
+      </w:r>
+      <w:r>
+        <w:rPr>
+          <w:lang w:val="en-US"/>
+        </w:rPr>
+        <w:t>yellow</w:t>
+      </w:r>
+      <w:r>
+        <w:t>_</w:t>
+      </w:r>
+      <w:r>
+        <w:rPr>
+          <w:lang w:val="en-US"/>
+        </w:rPr>
+        <w:t>list</w:t>
+      </w:r>
+      <w:r>
+        <w:t xml:space="preserve"> записывается</w:t>
+      </w:r>
+      <w:r>
+        <w:t xml:space="preserve"> </w:t>
+      </w:r>
+      <w:r>
+        <w:rPr>
+          <w:lang w:val="en-US"/>
+        </w:rPr>
+        <w:t>None</w:t>
+      </w:r>
+    </w:p>
+    <w:p>
+      <w:proofErr w:type="spellStart"/>
+      <w:r>
+        <w:t>yellow_list</w:t>
+      </w:r>
+      <w:proofErr w:type="spellEnd"/>
+    </w:p>
+    <w:p>
+      <w:pPr>
+        <w:pStyle w:val="HTML"/>
+        <w:shd w:val="clear" w:color="auto" w:fill="FFFFFF"/>
+        <w:rPr>
+          <w:color w:val="000000"/>
+        </w:rPr>
+      </w:pPr>
+      <w:proofErr w:type="spellStart"/>
+      <w:proofErr w:type="gramStart"/>
+      <w:r>
+        <w:rPr>
+          <w:color w:val="000000"/>
+        </w:rPr>
+        <w:t>hashMap.put</w:t>
+      </w:r>
+      <w:proofErr w:type="spellEnd"/>
+      <w:r>
+        <w:rPr>
+          <w:color w:val="000000"/>
+        </w:rPr>
+        <w:t>(</w:t>
+      </w:r>
+      <w:proofErr w:type="gramEnd"/>
+      <w:r>
+        <w:rPr>
+          <w:b/>
+          <w:bCs/>
+          <w:color w:val="008000"/>
+        </w:rPr>
+        <w:t>"</w:t>
+      </w:r>
+      <w:proofErr w:type="spellStart"/>
+      <w:r>
+        <w:rPr>
+          <w:b/>
+          <w:bCs/>
+          <w:color w:val="008000"/>
+        </w:rPr>
+        <w:t>toast</w:t>
+      </w:r>
+      <w:proofErr w:type="spellEnd"/>
+      <w:r>
+        <w:rPr>
+          <w:b/>
+          <w:bCs/>
+          <w:color w:val="008000"/>
+        </w:rPr>
+        <w:t>"</w:t>
+      </w:r>
+      <w:r>
+        <w:rPr>
+          <w:color w:val="000000"/>
+        </w:rPr>
+        <w:t xml:space="preserve">, </w:t>
+      </w:r>
+      <w:r>
+        <w:rPr>
+          <w:b/>
+          <w:bCs/>
+          <w:color w:val="008000"/>
+        </w:rPr>
+        <w:t>"Штрихкод ни ячейки ни товара"</w:t>
+      </w:r>
+      <w:r>
+        <w:rPr>
+          <w:color w:val="000000"/>
+        </w:rPr>
+        <w:t>)</w:t>
+      </w:r>
+    </w:p>
     <w:p/>
-    <w:p/>
+    <w:p>
+      <w:pPr>
+        <w:rPr>
+          <w:sz w:val="18"/>
+          <w:szCs w:val="18"/>
+          <w:shd w:val="clear" w:color="auto" w:fill="FBFBFB"/>
+        </w:rPr>
+      </w:pPr>
+      <w:r>
+        <w:t xml:space="preserve">26/03/2023 Отложил т.к. во вводе ячеек выскакивает ошибка </w:t>
+      </w:r>
+      <w:r>
+        <w:rPr>
+          <w:sz w:val="18"/>
+          <w:szCs w:val="18"/>
+          <w:shd w:val="clear" w:color="auto" w:fill="FBFBFB"/>
+        </w:rPr>
+        <w:t>“</w:t>
+      </w:r>
+      <w:r>
+        <w:rPr>
+          <w:sz w:val="18"/>
+          <w:szCs w:val="18"/>
+          <w:shd w:val="clear" w:color="auto" w:fill="FBFBFB"/>
+          <w:lang w:val="en-US"/>
+        </w:rPr>
+        <w:t>no</w:t>
+      </w:r>
+      <w:r>
+        <w:rPr>
+          <w:sz w:val="18"/>
+          <w:szCs w:val="18"/>
+          <w:shd w:val="clear" w:color="auto" w:fill="FBFBFB"/>
+        </w:rPr>
+        <w:t xml:space="preserve"> </w:t>
+      </w:r>
+      <w:r>
+        <w:rPr>
+          <w:sz w:val="18"/>
+          <w:szCs w:val="18"/>
+          <w:shd w:val="clear" w:color="auto" w:fill="FBFBFB"/>
+          <w:lang w:val="en-US"/>
+        </w:rPr>
+        <w:t>module</w:t>
+      </w:r>
+      <w:r>
+        <w:rPr>
+          <w:sz w:val="18"/>
+          <w:szCs w:val="18"/>
+          <w:shd w:val="clear" w:color="auto" w:fill="FBFBFB"/>
+        </w:rPr>
+        <w:t xml:space="preserve"> </w:t>
+      </w:r>
+      <w:r>
+        <w:rPr>
+          <w:sz w:val="18"/>
+          <w:szCs w:val="18"/>
+          <w:shd w:val="clear" w:color="auto" w:fill="FBFBFB"/>
+          <w:lang w:val="en-US"/>
+        </w:rPr>
+        <w:t>named</w:t>
+      </w:r>
+      <w:r>
+        <w:rPr>
+          <w:sz w:val="18"/>
+          <w:szCs w:val="18"/>
+          <w:shd w:val="clear" w:color="auto" w:fill="FBFBFB"/>
+        </w:rPr>
+        <w:t xml:space="preserve"> </w:t>
+      </w:r>
+      <w:r>
+        <w:rPr>
+          <w:sz w:val="18"/>
+          <w:szCs w:val="18"/>
+          <w:shd w:val="clear" w:color="auto" w:fill="FBFBFB"/>
+        </w:rPr>
+        <w:t>‘</w:t>
+      </w:r>
+      <w:r>
+        <w:rPr>
+          <w:sz w:val="18"/>
+          <w:szCs w:val="18"/>
+          <w:shd w:val="clear" w:color="auto" w:fill="FBFBFB"/>
+          <w:lang w:val="en-US"/>
+        </w:rPr>
+        <w:t>flask</w:t>
+      </w:r>
+      <w:r>
+        <w:rPr>
+          <w:sz w:val="18"/>
+          <w:szCs w:val="18"/>
+          <w:shd w:val="clear" w:color="auto" w:fill="FBFBFB"/>
+        </w:rPr>
+        <w:t>’</w:t>
+      </w:r>
+      <w:r>
+        <w:rPr>
+          <w:sz w:val="18"/>
+          <w:szCs w:val="18"/>
+          <w:shd w:val="clear" w:color="auto" w:fill="FBFBFB"/>
+        </w:rPr>
+        <w:t>”</w:t>
+      </w:r>
+    </w:p>
+    <w:p>
+      <w:pPr>
+        <w:pStyle w:val="1"/>
+        <w:numPr>
+          <w:ilvl w:val="0"/>
+          <w:numId w:val="0"/>
+        </w:numPr>
+        <w:ind w:left="432"/>
+      </w:pPr>
+      <w:r>
+        <w:t>Ввод данных по ячейкам и ошибка “</w:t>
+      </w:r>
+      <w:proofErr w:type="spellStart"/>
+      <w:r>
+        <w:t>no</w:t>
+      </w:r>
+      <w:proofErr w:type="spellEnd"/>
+      <w:r>
+        <w:t xml:space="preserve"> </w:t>
+      </w:r>
+      <w:proofErr w:type="spellStart"/>
+      <w:r>
+        <w:t>module</w:t>
+      </w:r>
+      <w:proofErr w:type="spellEnd"/>
+      <w:r>
+        <w:t xml:space="preserve"> </w:t>
+      </w:r>
+      <w:proofErr w:type="spellStart"/>
+      <w:r>
+        <w:t>named</w:t>
+      </w:r>
+      <w:proofErr w:type="spellEnd"/>
+      <w:r>
+        <w:t xml:space="preserve"> ‘</w:t>
+      </w:r>
+      <w:proofErr w:type="spellStart"/>
+      <w:r>
+        <w:t>flask</w:t>
+      </w:r>
+      <w:proofErr w:type="spellEnd"/>
+      <w:r>
+        <w:t>’”</w:t>
+      </w:r>
+    </w:p>
     <w:p>
       <w:pPr>
         <w:rPr>
@@ -8604,6 +9524,3678 @@
           <w:sz w:val="18"/>
           <w:szCs w:val="18"/>
           <w:shd w:val="clear" w:color="auto" w:fill="FBFBFB"/>
+          <w:lang w:val="en-US"/>
+        </w:rPr>
+      </w:pPr>
+      <w:r>
+        <w:rPr>
+          <w:rFonts w:ascii="Helvetica" w:hAnsi="Helvetica"/>
+          <w:color w:val="000000"/>
+          <w:sz w:val="18"/>
+          <w:szCs w:val="18"/>
+          <w:shd w:val="clear" w:color="auto" w:fill="FBFBFB"/>
+        </w:rPr>
+        <w:t>Ошибка</w:t>
+      </w:r>
+      <w:r>
+        <w:rPr>
+          <w:rFonts w:ascii="Helvetica" w:hAnsi="Helvetica"/>
+          <w:color w:val="000000"/>
+          <w:sz w:val="18"/>
+          <w:szCs w:val="18"/>
+          <w:shd w:val="clear" w:color="auto" w:fill="FBFBFB"/>
+          <w:lang w:val="en-US"/>
+        </w:rPr>
+        <w:t xml:space="preserve"> </w:t>
+      </w:r>
+      <w:r>
+        <w:rPr>
+          <w:rFonts w:ascii="Helvetica" w:hAnsi="Helvetica"/>
+          <w:color w:val="000000"/>
+          <w:sz w:val="18"/>
+          <w:szCs w:val="18"/>
+          <w:shd w:val="clear" w:color="auto" w:fill="FBFBFB"/>
+        </w:rPr>
+        <w:t>в</w:t>
+      </w:r>
+      <w:r>
+        <w:rPr>
+          <w:rFonts w:ascii="Helvetica" w:hAnsi="Helvetica"/>
+          <w:color w:val="000000"/>
+          <w:sz w:val="18"/>
+          <w:szCs w:val="18"/>
+          <w:shd w:val="clear" w:color="auto" w:fill="FBFBFB"/>
+          <w:lang w:val="en-US"/>
+        </w:rPr>
+        <w:t xml:space="preserve"> </w:t>
+      </w:r>
+      <w:r>
+        <w:rPr>
+          <w:rFonts w:ascii="Helvetica" w:hAnsi="Helvetica"/>
+          <w:color w:val="000000"/>
+          <w:sz w:val="18"/>
+          <w:szCs w:val="18"/>
+          <w:shd w:val="clear" w:color="auto" w:fill="FBFBFB"/>
+        </w:rPr>
+        <w:t>обработчике</w:t>
+      </w:r>
+      <w:r>
+        <w:rPr>
+          <w:rFonts w:ascii="Helvetica" w:hAnsi="Helvetica"/>
+          <w:color w:val="000000"/>
+          <w:sz w:val="18"/>
+          <w:szCs w:val="18"/>
+          <w:shd w:val="clear" w:color="auto" w:fill="FBFBFB"/>
+          <w:lang w:val="en-US"/>
+        </w:rPr>
+        <w:t xml:space="preserve"> def </w:t>
+      </w:r>
+      <w:proofErr w:type="spellStart"/>
+      <w:r>
+        <w:rPr>
+          <w:rFonts w:ascii="Helvetica" w:hAnsi="Helvetica"/>
+          <w:color w:val="000000"/>
+          <w:sz w:val="18"/>
+          <w:szCs w:val="18"/>
+          <w:shd w:val="clear" w:color="auto" w:fill="FBFBFB"/>
+          <w:lang w:val="en-US"/>
+        </w:rPr>
+        <w:t>cells_</w:t>
+      </w:r>
+      <w:proofErr w:type="gramStart"/>
+      <w:r>
+        <w:rPr>
+          <w:rFonts w:ascii="Helvetica" w:hAnsi="Helvetica"/>
+          <w:color w:val="000000"/>
+          <w:sz w:val="18"/>
+          <w:szCs w:val="18"/>
+          <w:shd w:val="clear" w:color="auto" w:fill="FBFBFB"/>
+          <w:lang w:val="en-US"/>
+        </w:rPr>
+        <w:t>input</w:t>
+      </w:r>
+      <w:proofErr w:type="spellEnd"/>
+      <w:r>
+        <w:rPr>
+          <w:rFonts w:ascii="Helvetica" w:hAnsi="Helvetica"/>
+          <w:color w:val="000000"/>
+          <w:sz w:val="18"/>
+          <w:szCs w:val="18"/>
+          <w:shd w:val="clear" w:color="auto" w:fill="FBFBFB"/>
+          <w:lang w:val="en-US"/>
+        </w:rPr>
+        <w:t>(</w:t>
+      </w:r>
+      <w:proofErr w:type="spellStart"/>
+      <w:proofErr w:type="gramEnd"/>
+      <w:r>
+        <w:rPr>
+          <w:rFonts w:ascii="Helvetica" w:hAnsi="Helvetica"/>
+          <w:color w:val="000000"/>
+          <w:sz w:val="18"/>
+          <w:szCs w:val="18"/>
+          <w:shd w:val="clear" w:color="auto" w:fill="FBFBFB"/>
+          <w:lang w:val="en-US"/>
+        </w:rPr>
+        <w:t>hashMap</w:t>
+      </w:r>
+      <w:proofErr w:type="spellEnd"/>
+      <w:r>
+        <w:rPr>
+          <w:rFonts w:ascii="Helvetica" w:hAnsi="Helvetica"/>
+          <w:color w:val="000000"/>
+          <w:sz w:val="18"/>
+          <w:szCs w:val="18"/>
+          <w:shd w:val="clear" w:color="auto" w:fill="FBFBFB"/>
+          <w:lang w:val="en-US"/>
+        </w:rPr>
+        <w:t xml:space="preserve">, _files=None, _data=None): </w:t>
+      </w:r>
+      <w:r>
+        <w:rPr>
+          <w:rFonts w:ascii="Helvetica" w:hAnsi="Helvetica"/>
+          <w:color w:val="000000"/>
+          <w:sz w:val="18"/>
+          <w:szCs w:val="18"/>
+          <w:shd w:val="clear" w:color="auto" w:fill="FBFBFB"/>
+          <w:lang w:val="en-US"/>
+        </w:rPr>
+        <w:t>-&gt;</w:t>
+      </w:r>
+      <w:r>
+        <w:rPr>
+          <w:rFonts w:ascii="Helvetica" w:hAnsi="Helvetica"/>
+          <w:color w:val="000000"/>
+          <w:sz w:val="18"/>
+          <w:szCs w:val="18"/>
+          <w:shd w:val="clear" w:color="auto" w:fill="FBFBFB"/>
+          <w:lang w:val="en-US"/>
+        </w:rPr>
+        <w:t xml:space="preserve"> </w:t>
+      </w:r>
+      <w:r>
+        <w:rPr>
+          <w:rFonts w:ascii="Helvetica" w:hAnsi="Helvetica"/>
+          <w:color w:val="000000"/>
+          <w:sz w:val="18"/>
+          <w:szCs w:val="18"/>
+          <w:shd w:val="clear" w:color="auto" w:fill="FBFBFB"/>
+          <w:lang w:val="en-US"/>
+        </w:rPr>
+        <w:t>‘</w:t>
+      </w:r>
+      <w:proofErr w:type="spellStart"/>
+      <w:r>
+        <w:rPr>
+          <w:rFonts w:ascii="Helvetica" w:hAnsi="Helvetica"/>
+          <w:color w:val="000000"/>
+          <w:sz w:val="18"/>
+          <w:szCs w:val="18"/>
+          <w:shd w:val="clear" w:color="auto" w:fill="FBFBFB"/>
+          <w:lang w:val="en-US"/>
+        </w:rPr>
+        <w:t>btn_add</w:t>
+      </w:r>
+      <w:proofErr w:type="spellEnd"/>
+      <w:r>
+        <w:rPr>
+          <w:rFonts w:ascii="Helvetica" w:hAnsi="Helvetica"/>
+          <w:color w:val="000000"/>
+          <w:sz w:val="18"/>
+          <w:szCs w:val="18"/>
+          <w:shd w:val="clear" w:color="auto" w:fill="FBFBFB"/>
+          <w:lang w:val="en-US"/>
+        </w:rPr>
+        <w:t>’</w:t>
+      </w:r>
+    </w:p>
+    <w:p>
+      <w:pPr>
+        <w:rPr>
+          <w:rFonts w:ascii="Helvetica" w:hAnsi="Helvetica"/>
+          <w:color w:val="000000"/>
+          <w:sz w:val="18"/>
+          <w:szCs w:val="18"/>
+          <w:shd w:val="clear" w:color="auto" w:fill="FBFBFB"/>
+          <w:lang w:val="en-US"/>
+        </w:rPr>
+      </w:pPr>
+      <w:r>
+        <w:rPr>
+          <w:noProof/>
+        </w:rPr>
+        <w:drawing>
+          <wp:inline distT="0" distB="0" distL="0" distR="0" wp14:anchorId="510278DA" wp14:editId="185178B7">
+            <wp:extent cx="6645910" cy="4481830"/>
+            <wp:effectExtent l="0" t="0" r="2540" b="0"/>
+            <wp:docPr id="15" name="Рисунок 15"/>
+            <wp:cNvGraphicFramePr>
+              <a:graphicFrameLocks xmlns:a="http://schemas.openxmlformats.org/drawingml/2006/main" noChangeAspect="1"/>
+            </wp:cNvGraphicFramePr>
+            <a:graphic xmlns:a="http://schemas.openxmlformats.org/drawingml/2006/main">
+              <a:graphicData uri="http://schemas.openxmlformats.org/drawingml/2006/picture">
+                <pic:pic xmlns:pic="http://schemas.openxmlformats.org/drawingml/2006/picture">
+                  <pic:nvPicPr>
+                    <pic:cNvPr id="1" name=""/>
+                    <pic:cNvPicPr/>
+                  </pic:nvPicPr>
+                  <pic:blipFill>
+                    <a:blip r:embed="rId22"/>
+                    <a:stretch>
+                      <a:fillRect/>
+                    </a:stretch>
+                  </pic:blipFill>
+                  <pic:spPr>
+                    <a:xfrm>
+                      <a:off x="0" y="0"/>
+                      <a:ext cx="6645910" cy="4481830"/>
+                    </a:xfrm>
+                    <a:prstGeom prst="rect">
+                      <a:avLst/>
+                    </a:prstGeom>
+                  </pic:spPr>
+                </pic:pic>
+              </a:graphicData>
+            </a:graphic>
+          </wp:inline>
+        </w:drawing>
+      </w:r>
+    </w:p>
+    <w:p>
+      <w:pPr>
+        <w:rPr>
+          <w:rFonts w:ascii="Helvetica" w:hAnsi="Helvetica"/>
+          <w:color w:val="000000"/>
+          <w:sz w:val="18"/>
+          <w:szCs w:val="18"/>
+          <w:shd w:val="clear" w:color="auto" w:fill="FBFBFB"/>
+          <w:lang w:val="en-US"/>
+        </w:rPr>
+      </w:pPr>
+      <w:r>
+        <w:rPr>
+          <w:noProof/>
+        </w:rPr>
+        <w:lastRenderedPageBreak/>
+        <w:drawing>
+          <wp:inline distT="0" distB="0" distL="0" distR="0" wp14:anchorId="4521020E" wp14:editId="1E58A7FB">
+            <wp:extent cx="1962150" cy="733425"/>
+            <wp:effectExtent l="0" t="0" r="0" b="9525"/>
+            <wp:docPr id="16" name="Рисунок 16"/>
+            <wp:cNvGraphicFramePr>
+              <a:graphicFrameLocks xmlns:a="http://schemas.openxmlformats.org/drawingml/2006/main" noChangeAspect="1"/>
+            </wp:cNvGraphicFramePr>
+            <a:graphic xmlns:a="http://schemas.openxmlformats.org/drawingml/2006/main">
+              <a:graphicData uri="http://schemas.openxmlformats.org/drawingml/2006/picture">
+                <pic:pic xmlns:pic="http://schemas.openxmlformats.org/drawingml/2006/picture">
+                  <pic:nvPicPr>
+                    <pic:cNvPr id="1" name=""/>
+                    <pic:cNvPicPr/>
+                  </pic:nvPicPr>
+                  <pic:blipFill>
+                    <a:blip r:embed="rId23"/>
+                    <a:stretch>
+                      <a:fillRect/>
+                    </a:stretch>
+                  </pic:blipFill>
+                  <pic:spPr>
+                    <a:xfrm>
+                      <a:off x="0" y="0"/>
+                      <a:ext cx="1962150" cy="733425"/>
+                    </a:xfrm>
+                    <a:prstGeom prst="rect">
+                      <a:avLst/>
+                    </a:prstGeom>
+                  </pic:spPr>
+                </pic:pic>
+              </a:graphicData>
+            </a:graphic>
+          </wp:inline>
+        </w:drawing>
+      </w:r>
+    </w:p>
+    <w:p>
+      <w:pPr>
+        <w:pStyle w:val="HTML"/>
+        <w:shd w:val="clear" w:color="auto" w:fill="FFFFFF"/>
+        <w:rPr>
+          <w:color w:val="000000"/>
+        </w:rPr>
+      </w:pPr>
+      <w:r>
+        <w:rPr>
+          <w:rFonts w:ascii="Helvetica" w:hAnsi="Helvetica"/>
+          <w:color w:val="000000"/>
+          <w:sz w:val="18"/>
+          <w:szCs w:val="18"/>
+          <w:shd w:val="clear" w:color="auto" w:fill="FBFBFB"/>
+        </w:rPr>
+        <w:t xml:space="preserve">Ошибка при переходе в </w:t>
+      </w:r>
+      <w:proofErr w:type="spellStart"/>
+      <w:proofErr w:type="gramStart"/>
+      <w:r>
+        <w:rPr>
+          <w:color w:val="000000"/>
+        </w:rPr>
+        <w:t>hashMap.put</w:t>
+      </w:r>
+      <w:proofErr w:type="spellEnd"/>
+      <w:r>
+        <w:rPr>
+          <w:color w:val="000000"/>
+        </w:rPr>
+        <w:t>(</w:t>
+      </w:r>
+      <w:proofErr w:type="gramEnd"/>
+      <w:r>
+        <w:rPr>
+          <w:b/>
+          <w:bCs/>
+          <w:color w:val="008000"/>
+        </w:rPr>
+        <w:t>"</w:t>
+      </w:r>
+      <w:proofErr w:type="spellStart"/>
+      <w:r>
+        <w:rPr>
+          <w:b/>
+          <w:bCs/>
+          <w:color w:val="008000"/>
+        </w:rPr>
+        <w:t>ShowScreen</w:t>
+      </w:r>
+      <w:proofErr w:type="spellEnd"/>
+      <w:r>
+        <w:rPr>
+          <w:b/>
+          <w:bCs/>
+          <w:color w:val="008000"/>
+        </w:rPr>
+        <w:t>"</w:t>
+      </w:r>
+      <w:r>
+        <w:rPr>
+          <w:color w:val="000000"/>
+        </w:rPr>
+        <w:t xml:space="preserve">, </w:t>
+      </w:r>
+      <w:r>
+        <w:rPr>
+          <w:b/>
+          <w:bCs/>
+          <w:color w:val="008000"/>
+        </w:rPr>
+        <w:t>"</w:t>
+      </w:r>
+      <w:proofErr w:type="spellStart"/>
+      <w:r>
+        <w:rPr>
+          <w:b/>
+          <w:bCs/>
+          <w:color w:val="008000"/>
+        </w:rPr>
+        <w:t>ЯчейкиЗапись</w:t>
+      </w:r>
+      <w:proofErr w:type="spellEnd"/>
+      <w:r>
+        <w:rPr>
+          <w:b/>
+          <w:bCs/>
+          <w:color w:val="008000"/>
+        </w:rPr>
+        <w:t>"</w:t>
+      </w:r>
+      <w:r>
+        <w:rPr>
+          <w:color w:val="000000"/>
+        </w:rPr>
+        <w:t>)</w:t>
+      </w:r>
+    </w:p>
+    <w:p>
+      <w:pPr>
+        <w:rPr>
+          <w:rFonts w:ascii="Helvetica" w:hAnsi="Helvetica"/>
+          <w:color w:val="000000"/>
+          <w:sz w:val="18"/>
+          <w:szCs w:val="18"/>
+          <w:shd w:val="clear" w:color="auto" w:fill="FBFBFB"/>
+        </w:rPr>
+      </w:pPr>
+    </w:p>
+    <w:p>
+      <w:pPr>
+        <w:rPr>
+          <w:rFonts w:ascii="Helvetica" w:hAnsi="Helvetica"/>
+          <w:color w:val="000000"/>
+          <w:sz w:val="18"/>
+          <w:szCs w:val="18"/>
+          <w:shd w:val="clear" w:color="auto" w:fill="FBFBFB"/>
+        </w:rPr>
+      </w:pPr>
+    </w:p>
+    <w:p>
+      <w:pPr>
+        <w:pStyle w:val="1"/>
+        <w:rPr>
+          <w:shd w:val="clear" w:color="auto" w:fill="FBFBFB"/>
+        </w:rPr>
+      </w:pPr>
+      <w:r>
+        <w:t xml:space="preserve">27/03/2023 </w:t>
+      </w:r>
+      <w:r>
+        <w:rPr>
+          <w:shd w:val="clear" w:color="auto" w:fill="FBFBFB"/>
+        </w:rPr>
+        <w:t>не срабатывает сканирование</w:t>
+      </w:r>
+      <w:r>
+        <w:rPr>
+          <w:shd w:val="clear" w:color="auto" w:fill="FBFBFB"/>
+        </w:rPr>
+        <w:t xml:space="preserve"> ячейки</w:t>
+      </w:r>
+      <w:r>
+        <w:rPr>
+          <w:shd w:val="clear" w:color="auto" w:fill="FBFBFB"/>
+        </w:rPr>
+        <w:t xml:space="preserve"> при инвентаризации</w:t>
+      </w:r>
+      <w:r>
+        <w:rPr>
+          <w:shd w:val="clear" w:color="auto" w:fill="FBFBFB"/>
+        </w:rPr>
+        <w:t xml:space="preserve"> 2й этап</w:t>
+      </w:r>
+    </w:p>
+    <w:p>
+      <w:pPr>
+        <w:pStyle w:val="HTML"/>
+        <w:shd w:val="clear" w:color="auto" w:fill="FFFFFF"/>
+        <w:rPr>
+          <w:color w:val="000000"/>
+          <w:lang w:val="en-US"/>
+        </w:rPr>
+      </w:pPr>
+      <w:r>
+        <w:rPr>
+          <w:color w:val="000000"/>
+        </w:rPr>
+        <w:t>строка</w:t>
+      </w:r>
+      <w:r>
+        <w:rPr>
+          <w:color w:val="000000"/>
+          <w:lang w:val="en-US"/>
+        </w:rPr>
+        <w:t xml:space="preserve"> 1264 </w:t>
+      </w:r>
+      <w:r>
+        <w:rPr>
+          <w:color w:val="000080"/>
+          <w:lang w:val="en-US"/>
+        </w:rPr>
+        <w:t>int</w:t>
+      </w:r>
+      <w:r>
+        <w:rPr>
+          <w:color w:val="000000"/>
+          <w:lang w:val="en-US"/>
+        </w:rPr>
+        <w:t>(</w:t>
+      </w:r>
+      <w:proofErr w:type="spellStart"/>
+      <w:r>
+        <w:rPr>
+          <w:color w:val="000000"/>
+          <w:lang w:val="en-US"/>
+        </w:rPr>
+        <w:t>hashMap.get</w:t>
+      </w:r>
+      <w:proofErr w:type="spellEnd"/>
+      <w:r>
+        <w:rPr>
+          <w:color w:val="000000"/>
+          <w:lang w:val="en-US"/>
+        </w:rPr>
+        <w:t>(</w:t>
+      </w:r>
+      <w:r>
+        <w:rPr>
+          <w:b/>
+          <w:bCs/>
+          <w:color w:val="008000"/>
+          <w:lang w:val="en-US"/>
+        </w:rPr>
+        <w:t>"_</w:t>
+      </w:r>
+      <w:proofErr w:type="spellStart"/>
+      <w:r>
+        <w:rPr>
+          <w:b/>
+          <w:bCs/>
+          <w:color w:val="008000"/>
+          <w:lang w:val="en-US"/>
+        </w:rPr>
+        <w:t>cellid</w:t>
+      </w:r>
+      <w:proofErr w:type="spellEnd"/>
+      <w:r>
+        <w:rPr>
+          <w:b/>
+          <w:bCs/>
+          <w:color w:val="008000"/>
+          <w:lang w:val="en-US"/>
+        </w:rPr>
+        <w:t>"</w:t>
+      </w:r>
+      <w:r>
+        <w:rPr>
+          <w:color w:val="000000"/>
+          <w:lang w:val="en-US"/>
+        </w:rPr>
+        <w:t>) - argument must be a string, a bytes-like object or a number, not '</w:t>
+      </w:r>
+      <w:proofErr w:type="spellStart"/>
+      <w:r>
+        <w:rPr>
+          <w:color w:val="000000"/>
+          <w:lang w:val="en-US"/>
+        </w:rPr>
+        <w:t>NoneType</w:t>
+      </w:r>
+      <w:proofErr w:type="spellEnd"/>
+      <w:r>
+        <w:rPr>
+          <w:color w:val="000000"/>
+          <w:lang w:val="en-US"/>
+        </w:rPr>
+        <w:t>'</w:t>
+      </w:r>
+    </w:p>
+    <w:p>
+      <w:pPr>
+        <w:pStyle w:val="HTML"/>
+        <w:shd w:val="clear" w:color="auto" w:fill="FFFFFF"/>
+        <w:rPr>
+          <w:color w:val="000000"/>
+          <w:lang w:val="en-US"/>
+        </w:rPr>
+      </w:pPr>
+      <w:r>
+        <w:rPr>
+          <w:color w:val="000000"/>
+        </w:rPr>
+        <w:t>строка</w:t>
+      </w:r>
+      <w:r>
+        <w:rPr>
+          <w:color w:val="000000"/>
+          <w:lang w:val="en-US"/>
+        </w:rPr>
+        <w:t xml:space="preserve"> 1264 </w:t>
+      </w:r>
+      <w:proofErr w:type="spellStart"/>
+      <w:proofErr w:type="gramStart"/>
+      <w:r>
+        <w:rPr>
+          <w:color w:val="000000"/>
+          <w:lang w:val="en-US"/>
+        </w:rPr>
+        <w:t>hashMap.put</w:t>
+      </w:r>
+      <w:proofErr w:type="spellEnd"/>
+      <w:r>
+        <w:rPr>
+          <w:color w:val="000000"/>
+          <w:lang w:val="en-US"/>
+        </w:rPr>
+        <w:t>(</w:t>
+      </w:r>
+      <w:proofErr w:type="gramEnd"/>
+      <w:r>
+        <w:rPr>
+          <w:b/>
+          <w:bCs/>
+          <w:color w:val="008000"/>
+          <w:lang w:val="en-US"/>
+        </w:rPr>
+        <w:t>"toast"</w:t>
+      </w:r>
+      <w:r>
+        <w:rPr>
+          <w:color w:val="000000"/>
+          <w:lang w:val="en-US"/>
+        </w:rPr>
+        <w:t xml:space="preserve">, </w:t>
+      </w:r>
+      <w:proofErr w:type="spellStart"/>
+      <w:r>
+        <w:rPr>
+          <w:color w:val="000000"/>
+          <w:lang w:val="en-US"/>
+        </w:rPr>
+        <w:t>hashMap.get</w:t>
+      </w:r>
+      <w:proofErr w:type="spellEnd"/>
+      <w:r>
+        <w:rPr>
+          <w:color w:val="000000"/>
+          <w:lang w:val="en-US"/>
+        </w:rPr>
+        <w:t>(</w:t>
+      </w:r>
+      <w:r>
+        <w:rPr>
+          <w:b/>
+          <w:bCs/>
+          <w:color w:val="008000"/>
+          <w:lang w:val="en-US"/>
+        </w:rPr>
+        <w:t>'</w:t>
+      </w:r>
+      <w:proofErr w:type="spellStart"/>
+      <w:r>
+        <w:rPr>
+          <w:b/>
+          <w:bCs/>
+          <w:color w:val="008000"/>
+          <w:lang w:val="en-US"/>
+        </w:rPr>
+        <w:t>green_list</w:t>
+      </w:r>
+      <w:proofErr w:type="spellEnd"/>
+      <w:r>
+        <w:rPr>
+          <w:b/>
+          <w:bCs/>
+          <w:color w:val="008000"/>
+          <w:lang w:val="en-US"/>
+        </w:rPr>
+        <w:t>'</w:t>
+      </w:r>
+      <w:r>
+        <w:rPr>
+          <w:color w:val="000000"/>
+          <w:lang w:val="en-US"/>
+        </w:rPr>
+        <w:t xml:space="preserve">))  </w:t>
+      </w:r>
+      <w:r>
+        <w:rPr>
+          <w:i/>
+          <w:iCs/>
+          <w:color w:val="808080"/>
+          <w:lang w:val="en-US"/>
+        </w:rPr>
+        <w:t># time!!!</w:t>
+      </w:r>
+      <w:r>
+        <w:rPr>
+          <w:i/>
+          <w:iCs/>
+          <w:color w:val="808080"/>
+          <w:lang w:val="en-US"/>
+        </w:rPr>
+        <w:br/>
+      </w:r>
+      <w:proofErr w:type="spellStart"/>
+      <w:r>
+        <w:rPr>
+          <w:color w:val="000000"/>
+          <w:lang w:val="en-US"/>
+        </w:rPr>
+        <w:t>hashMap.put</w:t>
+      </w:r>
+      <w:proofErr w:type="spellEnd"/>
+      <w:r>
+        <w:rPr>
+          <w:color w:val="000000"/>
+          <w:lang w:val="en-US"/>
+        </w:rPr>
+        <w:t>(</w:t>
+      </w:r>
+      <w:r>
+        <w:rPr>
+          <w:b/>
+          <w:bCs/>
+          <w:color w:val="008000"/>
+          <w:lang w:val="en-US"/>
+        </w:rPr>
+        <w:t>"toast"</w:t>
+      </w:r>
+      <w:r>
+        <w:rPr>
+          <w:color w:val="000000"/>
+          <w:lang w:val="en-US"/>
+        </w:rPr>
+        <w:t xml:space="preserve">, </w:t>
+      </w:r>
+      <w:proofErr w:type="spellStart"/>
+      <w:r>
+        <w:rPr>
+          <w:color w:val="000000"/>
+          <w:lang w:val="en-US"/>
+        </w:rPr>
+        <w:t>hashMap.get</w:t>
+      </w:r>
+      <w:proofErr w:type="spellEnd"/>
+      <w:r>
+        <w:rPr>
+          <w:color w:val="000000"/>
+          <w:lang w:val="en-US"/>
+        </w:rPr>
+        <w:t>(</w:t>
+      </w:r>
+      <w:r>
+        <w:rPr>
+          <w:b/>
+          <w:bCs/>
+          <w:color w:val="008000"/>
+          <w:lang w:val="en-US"/>
+        </w:rPr>
+        <w:t>'</w:t>
+      </w:r>
+      <w:proofErr w:type="spellStart"/>
+      <w:r>
+        <w:rPr>
+          <w:b/>
+          <w:bCs/>
+          <w:color w:val="008000"/>
+          <w:lang w:val="en-US"/>
+        </w:rPr>
+        <w:t>yellow_list</w:t>
+      </w:r>
+      <w:proofErr w:type="spellEnd"/>
+      <w:r>
+        <w:rPr>
+          <w:b/>
+          <w:bCs/>
+          <w:color w:val="008000"/>
+          <w:lang w:val="en-US"/>
+        </w:rPr>
+        <w:t>'</w:t>
+      </w:r>
+      <w:r>
+        <w:rPr>
+          <w:color w:val="000000"/>
+          <w:lang w:val="en-US"/>
+        </w:rPr>
+        <w:t>))</w:t>
+      </w:r>
+    </w:p>
+    <w:p>
+      <w:pPr>
+        <w:pStyle w:val="HTML"/>
+        <w:shd w:val="clear" w:color="auto" w:fill="FFFFFF"/>
+        <w:rPr>
+          <w:color w:val="000000"/>
+          <w:lang w:val="en-US"/>
+        </w:rPr>
+      </w:pPr>
+    </w:p>
+    <w:p>
+      <w:pPr>
+        <w:rPr>
+          <w:rFonts w:ascii="Helvetica" w:hAnsi="Helvetica"/>
+          <w:color w:val="000000"/>
+          <w:sz w:val="18"/>
+          <w:szCs w:val="18"/>
+          <w:shd w:val="clear" w:color="auto" w:fill="FBFBFB"/>
+          <w:lang w:val="en-US"/>
+        </w:rPr>
+      </w:pPr>
+    </w:p>
+    <w:p>
+      <w:pPr>
+        <w:pStyle w:val="HTML"/>
+        <w:shd w:val="clear" w:color="auto" w:fill="FFFFFF"/>
+        <w:rPr>
+          <w:color w:val="000000"/>
+          <w:lang w:val="en-US"/>
+        </w:rPr>
+      </w:pPr>
+      <w:r>
+        <w:rPr>
+          <w:rFonts w:ascii="Helvetica" w:hAnsi="Helvetica"/>
+          <w:color w:val="000000"/>
+          <w:sz w:val="18"/>
+          <w:szCs w:val="18"/>
+          <w:shd w:val="clear" w:color="auto" w:fill="FBFBFB"/>
+        </w:rPr>
+        <w:t>Разбираюсь</w:t>
+      </w:r>
+      <w:r>
+        <w:rPr>
+          <w:rFonts w:ascii="Helvetica" w:hAnsi="Helvetica"/>
+          <w:color w:val="000000"/>
+          <w:sz w:val="18"/>
+          <w:szCs w:val="18"/>
+          <w:shd w:val="clear" w:color="auto" w:fill="FBFBFB"/>
+          <w:lang w:val="en-US"/>
+        </w:rPr>
+        <w:t xml:space="preserve"> </w:t>
+      </w:r>
+      <w:r>
+        <w:rPr>
+          <w:rFonts w:ascii="Helvetica" w:hAnsi="Helvetica"/>
+          <w:color w:val="000000"/>
+          <w:sz w:val="18"/>
+          <w:szCs w:val="18"/>
+          <w:shd w:val="clear" w:color="auto" w:fill="FBFBFB"/>
+        </w:rPr>
+        <w:t>с</w:t>
+      </w:r>
+      <w:r>
+        <w:rPr>
+          <w:rFonts w:ascii="Helvetica" w:hAnsi="Helvetica"/>
+          <w:color w:val="000000"/>
+          <w:sz w:val="18"/>
+          <w:szCs w:val="18"/>
+          <w:shd w:val="clear" w:color="auto" w:fill="FBFBFB"/>
+          <w:lang w:val="en-US"/>
+        </w:rPr>
+        <w:t xml:space="preserve"> </w:t>
+      </w:r>
+      <w:r>
+        <w:rPr>
+          <w:color w:val="000000"/>
+          <w:lang w:val="en-US"/>
+        </w:rPr>
+        <w:t>sqlite3</w:t>
+      </w:r>
+    </w:p>
+    <w:p>
+      <w:pPr>
+        <w:rPr>
+          <w:rFonts w:ascii="Helvetica" w:hAnsi="Helvetica"/>
+          <w:color w:val="000000"/>
+          <w:sz w:val="18"/>
+          <w:szCs w:val="18"/>
+          <w:shd w:val="clear" w:color="auto" w:fill="FBFBFB"/>
+          <w:lang w:val="en-US"/>
+        </w:rPr>
+      </w:pPr>
+    </w:p>
+    <w:p>
+      <w:pPr>
+        <w:pStyle w:val="HTML"/>
+        <w:shd w:val="clear" w:color="auto" w:fill="FFFFFF"/>
+        <w:rPr>
+          <w:rFonts w:ascii="Segoe UI" w:hAnsi="Segoe UI" w:cs="Segoe UI"/>
+          <w:color w:val="212529"/>
+          <w:sz w:val="26"/>
+          <w:szCs w:val="26"/>
+          <w:shd w:val="clear" w:color="auto" w:fill="FFFFFF"/>
+          <w:lang w:val="en-US"/>
+        </w:rPr>
+      </w:pPr>
+      <w:r>
+        <w:rPr>
+          <w:color w:val="000000"/>
+          <w:lang w:val="en-US"/>
+        </w:rPr>
+        <w:t xml:space="preserve">cursor = </w:t>
+      </w:r>
+      <w:proofErr w:type="spellStart"/>
+      <w:r>
+        <w:rPr>
+          <w:color w:val="000000"/>
+          <w:lang w:val="en-US"/>
+        </w:rPr>
+        <w:t>conn.cursor</w:t>
+      </w:r>
+      <w:proofErr w:type="spellEnd"/>
+      <w:r>
+        <w:rPr>
+          <w:color w:val="000000"/>
+          <w:lang w:val="en-US"/>
+        </w:rPr>
+        <w:t>()</w:t>
+      </w:r>
+      <w:r>
+        <w:rPr>
+          <w:color w:val="000000"/>
+          <w:lang w:val="en-US"/>
+        </w:rPr>
+        <w:t xml:space="preserve"># </w:t>
+      </w:r>
+      <w:r>
+        <w:rPr>
+          <w:color w:val="000000"/>
+        </w:rPr>
+        <w:t>вызвали</w:t>
+      </w:r>
+      <w:r>
+        <w:rPr>
+          <w:color w:val="000000"/>
+          <w:lang w:val="en-US"/>
+        </w:rPr>
+        <w:t xml:space="preserve"> </w:t>
+      </w:r>
+      <w:r>
+        <w:rPr>
+          <w:color w:val="000000"/>
+        </w:rPr>
+        <w:t>объект</w:t>
+      </w:r>
+      <w:r>
+        <w:rPr>
+          <w:color w:val="000000"/>
+          <w:lang w:val="en-US"/>
+        </w:rPr>
+        <w:t xml:space="preserve"> </w:t>
+      </w:r>
+      <w:r>
+        <w:rPr>
+          <w:color w:val="000000"/>
+        </w:rPr>
+        <w:t>курсор</w:t>
+      </w:r>
+      <w:r>
+        <w:rPr>
+          <w:color w:val="000000"/>
+          <w:lang w:val="en-US"/>
+        </w:rPr>
+        <w:br/>
+      </w:r>
+      <w:proofErr w:type="spellStart"/>
+      <w:r>
+        <w:rPr>
+          <w:color w:val="000000"/>
+          <w:lang w:val="en-US"/>
+        </w:rPr>
+        <w:t>cursor.execute</w:t>
+      </w:r>
+      <w:proofErr w:type="spellEnd"/>
+      <w:r>
+        <w:rPr>
+          <w:color w:val="000000"/>
+          <w:lang w:val="en-US"/>
+        </w:rPr>
+        <w:t xml:space="preserve">( </w:t>
+      </w:r>
+      <w:r>
+        <w:rPr>
+          <w:color w:val="000000"/>
+          <w:lang w:val="en-US"/>
+        </w:rPr>
+        <w:t>#</w:t>
+      </w:r>
+      <w:r>
+        <w:rPr>
+          <w:rFonts w:ascii="Segoe UI" w:hAnsi="Segoe UI" w:cs="Segoe UI"/>
+          <w:color w:val="212529"/>
+          <w:sz w:val="26"/>
+          <w:szCs w:val="26"/>
+          <w:shd w:val="clear" w:color="auto" w:fill="FFFFFF"/>
+          <w:lang w:val="en-US"/>
+        </w:rPr>
+        <w:t xml:space="preserve"> </w:t>
+      </w:r>
+      <w:r>
+        <w:rPr>
+          <w:rFonts w:ascii="Segoe UI" w:hAnsi="Segoe UI" w:cs="Segoe UI"/>
+          <w:color w:val="212529"/>
+          <w:sz w:val="26"/>
+          <w:szCs w:val="26"/>
+          <w:shd w:val="clear" w:color="auto" w:fill="FFFFFF"/>
+        </w:rPr>
+        <w:t>выполняет</w:t>
+      </w:r>
+      <w:r>
+        <w:rPr>
+          <w:rFonts w:ascii="Segoe UI" w:hAnsi="Segoe UI" w:cs="Segoe UI"/>
+          <w:color w:val="212529"/>
+          <w:sz w:val="26"/>
+          <w:szCs w:val="26"/>
+          <w:shd w:val="clear" w:color="auto" w:fill="FFFFFF"/>
+          <w:lang w:val="en-US"/>
+        </w:rPr>
+        <w:t xml:space="preserve"> </w:t>
+      </w:r>
+      <w:r>
+        <w:rPr>
+          <w:rFonts w:ascii="Segoe UI" w:hAnsi="Segoe UI" w:cs="Segoe UI"/>
+          <w:color w:val="212529"/>
+          <w:sz w:val="26"/>
+          <w:szCs w:val="26"/>
+          <w:shd w:val="clear" w:color="auto" w:fill="FFFFFF"/>
+        </w:rPr>
+        <w:t>команду</w:t>
+      </w:r>
+      <w:r>
+        <w:rPr>
+          <w:rFonts w:ascii="Segoe UI" w:hAnsi="Segoe UI" w:cs="Segoe UI"/>
+          <w:color w:val="212529"/>
+          <w:sz w:val="26"/>
+          <w:szCs w:val="26"/>
+          <w:shd w:val="clear" w:color="auto" w:fill="FFFFFF"/>
+          <w:lang w:val="en-US"/>
+        </w:rPr>
+        <w:t xml:space="preserve"> SQL</w:t>
+      </w:r>
+      <w:r>
+        <w:rPr>
+          <w:color w:val="000000"/>
+          <w:lang w:val="en-US"/>
+        </w:rPr>
+        <w:br/>
+        <w:t xml:space="preserve">    </w:t>
+      </w:r>
+      <w:r>
+        <w:rPr>
+          <w:b/>
+          <w:bCs/>
+          <w:color w:val="008000"/>
+          <w:lang w:val="en-US"/>
+        </w:rPr>
+        <w:t xml:space="preserve">"select </w:t>
+      </w:r>
+      <w:proofErr w:type="spellStart"/>
+      <w:r>
+        <w:rPr>
+          <w:b/>
+          <w:bCs/>
+          <w:color w:val="008000"/>
+          <w:lang w:val="en-US"/>
+        </w:rPr>
+        <w:t>T.cell,T.nom,max</w:t>
+      </w:r>
+      <w:proofErr w:type="spellEnd"/>
+      <w:r>
+        <w:rPr>
+          <w:b/>
+          <w:bCs/>
+          <w:color w:val="008000"/>
+          <w:lang w:val="en-US"/>
+        </w:rPr>
+        <w:t>(</w:t>
+      </w:r>
+      <w:proofErr w:type="spellStart"/>
+      <w:r>
+        <w:rPr>
+          <w:b/>
+          <w:bCs/>
+          <w:color w:val="008000"/>
+          <w:lang w:val="en-US"/>
+        </w:rPr>
+        <w:t>T.qtyplan</w:t>
+      </w:r>
+      <w:proofErr w:type="spellEnd"/>
+      <w:r>
+        <w:rPr>
+          <w:b/>
+          <w:bCs/>
+          <w:color w:val="008000"/>
+          <w:lang w:val="en-US"/>
+        </w:rPr>
+        <w:t xml:space="preserve">) as </w:t>
+      </w:r>
+      <w:proofErr w:type="spellStart"/>
+      <w:r>
+        <w:rPr>
+          <w:b/>
+          <w:bCs/>
+          <w:color w:val="008000"/>
+          <w:lang w:val="en-US"/>
+        </w:rPr>
+        <w:t>qtyplan</w:t>
+      </w:r>
+      <w:proofErr w:type="spellEnd"/>
+      <w:r>
+        <w:rPr>
+          <w:b/>
+          <w:bCs/>
+          <w:color w:val="008000"/>
+          <w:lang w:val="en-US"/>
+        </w:rPr>
+        <w:t xml:space="preserve">, </w:t>
+      </w:r>
+      <w:proofErr w:type="spellStart"/>
+      <w:r>
+        <w:rPr>
+          <w:b/>
+          <w:bCs/>
+          <w:color w:val="008000"/>
+          <w:lang w:val="en-US"/>
+        </w:rPr>
+        <w:t>ifnull</w:t>
+      </w:r>
+      <w:proofErr w:type="spellEnd"/>
+      <w:r>
+        <w:rPr>
+          <w:b/>
+          <w:bCs/>
+          <w:color w:val="008000"/>
+          <w:lang w:val="en-US"/>
+        </w:rPr>
+        <w:t>(sum(</w:t>
+      </w:r>
+      <w:proofErr w:type="spellStart"/>
+      <w:r>
+        <w:rPr>
+          <w:b/>
+          <w:bCs/>
+          <w:color w:val="008000"/>
+          <w:lang w:val="en-US"/>
+        </w:rPr>
+        <w:t>F.qty</w:t>
+      </w:r>
+      <w:proofErr w:type="spellEnd"/>
+      <w:r>
+        <w:rPr>
+          <w:b/>
+          <w:bCs/>
+          <w:color w:val="008000"/>
+          <w:lang w:val="en-US"/>
+        </w:rPr>
+        <w:t xml:space="preserve">),0) as </w:t>
+      </w:r>
+      <w:proofErr w:type="spellStart"/>
+      <w:r>
+        <w:rPr>
+          <w:b/>
+          <w:bCs/>
+          <w:color w:val="008000"/>
+          <w:lang w:val="en-US"/>
+        </w:rPr>
+        <w:t>qtyfact</w:t>
+      </w:r>
+      <w:proofErr w:type="spellEnd"/>
+      <w:r>
+        <w:rPr>
+          <w:b/>
+          <w:bCs/>
+          <w:color w:val="008000"/>
+          <w:lang w:val="en-US"/>
+        </w:rPr>
+        <w:t xml:space="preserve"> FROM (SELECT SW_Cells.name as </w:t>
+      </w:r>
+      <w:proofErr w:type="spellStart"/>
+      <w:r>
+        <w:rPr>
+          <w:b/>
+          <w:bCs/>
+          <w:color w:val="008000"/>
+          <w:lang w:val="en-US"/>
+        </w:rPr>
+        <w:t>cell,SW_Goods.name</w:t>
+      </w:r>
+      <w:proofErr w:type="spellEnd"/>
+      <w:r>
+        <w:rPr>
+          <w:b/>
+          <w:bCs/>
+          <w:color w:val="008000"/>
+          <w:lang w:val="en-US"/>
+        </w:rPr>
+        <w:t xml:space="preserve"> as nom, </w:t>
+      </w:r>
+      <w:proofErr w:type="spellStart"/>
+      <w:r>
+        <w:rPr>
+          <w:b/>
+          <w:bCs/>
+          <w:color w:val="008000"/>
+          <w:lang w:val="en-US"/>
+        </w:rPr>
+        <w:t>ifnull</w:t>
+      </w:r>
+      <w:proofErr w:type="spellEnd"/>
+      <w:r>
+        <w:rPr>
+          <w:b/>
+          <w:bCs/>
+          <w:color w:val="008000"/>
+          <w:lang w:val="en-US"/>
+        </w:rPr>
+        <w:t>(sum(</w:t>
+      </w:r>
+      <w:proofErr w:type="spellStart"/>
+      <w:r>
+        <w:rPr>
+          <w:b/>
+          <w:bCs/>
+          <w:color w:val="008000"/>
+          <w:lang w:val="en-US"/>
+        </w:rPr>
+        <w:t>SW_Account.qty</w:t>
+      </w:r>
+      <w:proofErr w:type="spellEnd"/>
+      <w:r>
+        <w:rPr>
+          <w:b/>
+          <w:bCs/>
+          <w:color w:val="008000"/>
+          <w:lang w:val="en-US"/>
+        </w:rPr>
+        <w:t xml:space="preserve">),0) as </w:t>
+      </w:r>
+      <w:proofErr w:type="spellStart"/>
+      <w:r>
+        <w:rPr>
+          <w:b/>
+          <w:bCs/>
+          <w:color w:val="008000"/>
+          <w:lang w:val="en-US"/>
+        </w:rPr>
+        <w:t>qtyplan,SW_Account.sku</w:t>
+      </w:r>
+      <w:proofErr w:type="spellEnd"/>
+      <w:r>
+        <w:rPr>
+          <w:b/>
+          <w:bCs/>
+          <w:color w:val="008000"/>
+          <w:lang w:val="en-US"/>
+        </w:rPr>
+        <w:t xml:space="preserve"> as </w:t>
+      </w:r>
+      <w:proofErr w:type="spellStart"/>
+      <w:r>
+        <w:rPr>
+          <w:b/>
+          <w:bCs/>
+          <w:color w:val="008000"/>
+          <w:lang w:val="en-US"/>
+        </w:rPr>
+        <w:t>skuid</w:t>
+      </w:r>
+      <w:proofErr w:type="spellEnd"/>
+      <w:r>
+        <w:rPr>
+          <w:b/>
+          <w:bCs/>
+          <w:color w:val="008000"/>
+          <w:lang w:val="en-US"/>
+        </w:rPr>
+        <w:t xml:space="preserve">, </w:t>
+      </w:r>
+      <w:proofErr w:type="spellStart"/>
+      <w:r>
+        <w:rPr>
+          <w:b/>
+          <w:bCs/>
+          <w:color w:val="008000"/>
+          <w:lang w:val="en-US"/>
+        </w:rPr>
+        <w:t>SW_Account.cell</w:t>
+      </w:r>
+      <w:proofErr w:type="spellEnd"/>
+      <w:r>
+        <w:rPr>
+          <w:b/>
+          <w:bCs/>
+          <w:color w:val="008000"/>
+          <w:lang w:val="en-US"/>
+        </w:rPr>
+        <w:t xml:space="preserve"> as </w:t>
+      </w:r>
+      <w:proofErr w:type="spellStart"/>
+      <w:r>
+        <w:rPr>
+          <w:b/>
+          <w:bCs/>
+          <w:color w:val="008000"/>
+          <w:lang w:val="en-US"/>
+        </w:rPr>
+        <w:t>cellid</w:t>
+      </w:r>
+      <w:proofErr w:type="spellEnd"/>
+      <w:r>
+        <w:rPr>
+          <w:b/>
+          <w:bCs/>
+          <w:color w:val="008000"/>
+          <w:lang w:val="en-US"/>
+        </w:rPr>
+        <w:t xml:space="preserve"> FROM </w:t>
+      </w:r>
+      <w:proofErr w:type="spellStart"/>
+      <w:r>
+        <w:rPr>
+          <w:b/>
+          <w:bCs/>
+          <w:color w:val="008000"/>
+          <w:lang w:val="en-US"/>
+        </w:rPr>
+        <w:t>SW_Account</w:t>
+      </w:r>
+      <w:proofErr w:type="spellEnd"/>
+      <w:r>
+        <w:rPr>
+          <w:b/>
+          <w:bCs/>
+          <w:color w:val="008000"/>
+          <w:lang w:val="en-US"/>
+        </w:rPr>
+        <w:t xml:space="preserve"> LEFT JOIN </w:t>
+      </w:r>
+      <w:proofErr w:type="spellStart"/>
+      <w:r>
+        <w:rPr>
+          <w:b/>
+          <w:bCs/>
+          <w:color w:val="008000"/>
+          <w:lang w:val="en-US"/>
+        </w:rPr>
+        <w:t>SW_Goods</w:t>
+      </w:r>
+      <w:proofErr w:type="spellEnd"/>
+      <w:r>
+        <w:rPr>
+          <w:b/>
+          <w:bCs/>
+          <w:color w:val="008000"/>
+          <w:lang w:val="en-US"/>
+        </w:rPr>
+        <w:t xml:space="preserve"> ON SW_Account.sku=SW_Goods.id LEFT JOIN </w:t>
+      </w:r>
+      <w:proofErr w:type="spellStart"/>
+      <w:r>
+        <w:rPr>
+          <w:b/>
+          <w:bCs/>
+          <w:color w:val="008000"/>
+          <w:lang w:val="en-US"/>
+        </w:rPr>
+        <w:t>SW_Cells</w:t>
+      </w:r>
+      <w:proofErr w:type="spellEnd"/>
+      <w:r>
+        <w:rPr>
+          <w:b/>
+          <w:bCs/>
+          <w:color w:val="008000"/>
+          <w:lang w:val="en-US"/>
+        </w:rPr>
+        <w:t xml:space="preserve"> ON SW_Account.cell=SW_Cells.id   GROUP BY SW_Goods.name ,SW_Cells.name, </w:t>
+      </w:r>
+      <w:proofErr w:type="spellStart"/>
+      <w:r>
+        <w:rPr>
+          <w:b/>
+          <w:bCs/>
+          <w:color w:val="008000"/>
+          <w:lang w:val="en-US"/>
+        </w:rPr>
+        <w:t>SW_Account.cell</w:t>
+      </w:r>
+      <w:proofErr w:type="spellEnd"/>
+      <w:r>
+        <w:rPr>
+          <w:b/>
+          <w:bCs/>
+          <w:color w:val="008000"/>
+          <w:lang w:val="en-US"/>
+        </w:rPr>
+        <w:t xml:space="preserve">, </w:t>
+      </w:r>
+      <w:proofErr w:type="spellStart"/>
+      <w:r>
+        <w:rPr>
+          <w:b/>
+          <w:bCs/>
+          <w:color w:val="008000"/>
+          <w:lang w:val="en-US"/>
+        </w:rPr>
+        <w:t>SW_Account.sku</w:t>
+      </w:r>
+      <w:proofErr w:type="spellEnd"/>
+      <w:r>
+        <w:rPr>
+          <w:b/>
+          <w:bCs/>
+          <w:color w:val="008000"/>
+          <w:lang w:val="en-US"/>
+        </w:rPr>
+        <w:t xml:space="preserve"> HAVING </w:t>
+      </w:r>
+      <w:proofErr w:type="spellStart"/>
+      <w:r>
+        <w:rPr>
+          <w:b/>
+          <w:bCs/>
+          <w:color w:val="008000"/>
+          <w:lang w:val="en-US"/>
+        </w:rPr>
+        <w:t>ifnull</w:t>
+      </w:r>
+      <w:proofErr w:type="spellEnd"/>
+      <w:r>
+        <w:rPr>
+          <w:b/>
+          <w:bCs/>
+          <w:color w:val="008000"/>
+          <w:lang w:val="en-US"/>
+        </w:rPr>
+        <w:t>(sum(</w:t>
+      </w:r>
+      <w:proofErr w:type="spellStart"/>
+      <w:r>
+        <w:rPr>
+          <w:b/>
+          <w:bCs/>
+          <w:color w:val="008000"/>
+          <w:lang w:val="en-US"/>
+        </w:rPr>
+        <w:t>SW_Account.qty</w:t>
+      </w:r>
+      <w:proofErr w:type="spellEnd"/>
+      <w:r>
+        <w:rPr>
+          <w:b/>
+          <w:bCs/>
+          <w:color w:val="008000"/>
+          <w:lang w:val="en-US"/>
+        </w:rPr>
+        <w:t xml:space="preserve">),0)&lt;&gt;0) as T LEFT JOIN </w:t>
+      </w:r>
+      <w:proofErr w:type="spellStart"/>
+      <w:r>
+        <w:rPr>
+          <w:b/>
+          <w:bCs/>
+          <w:color w:val="008000"/>
+          <w:lang w:val="en-US"/>
+        </w:rPr>
+        <w:t>SW_Inventory_line</w:t>
+      </w:r>
+      <w:proofErr w:type="spellEnd"/>
+      <w:r>
+        <w:rPr>
+          <w:b/>
+          <w:bCs/>
+          <w:color w:val="008000"/>
+          <w:lang w:val="en-US"/>
+        </w:rPr>
+        <w:t xml:space="preserve"> AS F ON </w:t>
+      </w:r>
+      <w:proofErr w:type="spellStart"/>
+      <w:r>
+        <w:rPr>
+          <w:b/>
+          <w:bCs/>
+          <w:color w:val="008000"/>
+          <w:lang w:val="en-US"/>
+        </w:rPr>
+        <w:t>T.cellid</w:t>
+      </w:r>
+      <w:proofErr w:type="spellEnd"/>
+      <w:r>
+        <w:rPr>
+          <w:b/>
+          <w:bCs/>
+          <w:color w:val="008000"/>
+          <w:lang w:val="en-US"/>
+        </w:rPr>
+        <w:t>=</w:t>
+      </w:r>
+      <w:proofErr w:type="spellStart"/>
+      <w:r>
+        <w:rPr>
+          <w:b/>
+          <w:bCs/>
+          <w:color w:val="008000"/>
+          <w:lang w:val="en-US"/>
+        </w:rPr>
+        <w:t>F.cell</w:t>
+      </w:r>
+      <w:proofErr w:type="spellEnd"/>
+      <w:r>
+        <w:rPr>
+          <w:b/>
+          <w:bCs/>
+          <w:color w:val="008000"/>
+          <w:lang w:val="en-US"/>
+        </w:rPr>
+        <w:t xml:space="preserve"> AND </w:t>
+      </w:r>
+      <w:proofErr w:type="spellStart"/>
+      <w:r>
+        <w:rPr>
+          <w:b/>
+          <w:bCs/>
+          <w:color w:val="008000"/>
+          <w:lang w:val="en-US"/>
+        </w:rPr>
+        <w:t>T.skuid</w:t>
+      </w:r>
+      <w:proofErr w:type="spellEnd"/>
+      <w:r>
+        <w:rPr>
+          <w:b/>
+          <w:bCs/>
+          <w:color w:val="008000"/>
+          <w:lang w:val="en-US"/>
+        </w:rPr>
+        <w:t>=F .</w:t>
+      </w:r>
+      <w:proofErr w:type="spellStart"/>
+      <w:r>
+        <w:rPr>
+          <w:b/>
+          <w:bCs/>
+          <w:color w:val="008000"/>
+          <w:lang w:val="en-US"/>
+        </w:rPr>
+        <w:t>sku</w:t>
+      </w:r>
+      <w:proofErr w:type="spellEnd"/>
+      <w:r>
+        <w:rPr>
+          <w:b/>
+          <w:bCs/>
+          <w:color w:val="008000"/>
+          <w:lang w:val="en-US"/>
+        </w:rPr>
+        <w:t xml:space="preserve"> and F .inventory=" </w:t>
+      </w:r>
+      <w:r>
+        <w:rPr>
+          <w:color w:val="000000"/>
+          <w:lang w:val="en-US"/>
+        </w:rPr>
+        <w:t xml:space="preserve">+ </w:t>
+      </w:r>
+      <w:proofErr w:type="spellStart"/>
+      <w:r>
+        <w:rPr>
+          <w:color w:val="000000"/>
+          <w:lang w:val="en-US"/>
+        </w:rPr>
+        <w:t>hashMap.get</w:t>
+      </w:r>
+      <w:proofErr w:type="spellEnd"/>
+      <w:r>
+        <w:rPr>
+          <w:color w:val="000000"/>
+          <w:lang w:val="en-US"/>
+        </w:rPr>
+        <w:t>(</w:t>
+      </w:r>
+      <w:r>
+        <w:rPr>
+          <w:color w:val="000000"/>
+          <w:lang w:val="en-US"/>
+        </w:rPr>
+        <w:br/>
+        <w:t xml:space="preserve">        </w:t>
+      </w:r>
+      <w:r>
+        <w:rPr>
+          <w:b/>
+          <w:bCs/>
+          <w:color w:val="008000"/>
+          <w:lang w:val="en-US"/>
+        </w:rPr>
+        <w:t>"</w:t>
+      </w:r>
+      <w:proofErr w:type="spellStart"/>
+      <w:r>
+        <w:rPr>
+          <w:b/>
+          <w:bCs/>
+          <w:color w:val="008000"/>
+          <w:lang w:val="en-US"/>
+        </w:rPr>
+        <w:t>inv_id</w:t>
+      </w:r>
+      <w:proofErr w:type="spellEnd"/>
+      <w:r>
+        <w:rPr>
+          <w:b/>
+          <w:bCs/>
+          <w:color w:val="008000"/>
+          <w:lang w:val="en-US"/>
+        </w:rPr>
+        <w:t>"</w:t>
+      </w:r>
+      <w:r>
+        <w:rPr>
+          <w:color w:val="000000"/>
+          <w:lang w:val="en-US"/>
+        </w:rPr>
+        <w:t xml:space="preserve">) + </w:t>
+      </w:r>
+      <w:r>
+        <w:rPr>
+          <w:b/>
+          <w:bCs/>
+          <w:color w:val="008000"/>
+          <w:lang w:val="en-US"/>
+        </w:rPr>
+        <w:t xml:space="preserve">" GROUP BY </w:t>
+      </w:r>
+      <w:proofErr w:type="spellStart"/>
+      <w:r>
+        <w:rPr>
+          <w:b/>
+          <w:bCs/>
+          <w:color w:val="008000"/>
+          <w:lang w:val="en-US"/>
+        </w:rPr>
+        <w:t>T.cell,T.nom</w:t>
+      </w:r>
+      <w:proofErr w:type="spellEnd"/>
+      <w:r>
+        <w:rPr>
+          <w:b/>
+          <w:bCs/>
+          <w:color w:val="008000"/>
+          <w:lang w:val="en-US"/>
+        </w:rPr>
+        <w:t>"</w:t>
+      </w:r>
+      <w:r>
+        <w:rPr>
+          <w:color w:val="000000"/>
+          <w:lang w:val="en-US"/>
+        </w:rPr>
+        <w:t>)</w:t>
+      </w:r>
+      <w:r>
+        <w:rPr>
+          <w:color w:val="000000"/>
+          <w:lang w:val="en-US"/>
+        </w:rPr>
+        <w:br/>
+      </w:r>
+      <w:r>
+        <w:rPr>
+          <w:color w:val="000000"/>
+          <w:lang w:val="en-US"/>
+        </w:rPr>
+        <w:br/>
+        <w:t xml:space="preserve">results = </w:t>
+      </w:r>
+      <w:proofErr w:type="spellStart"/>
+      <w:r>
+        <w:rPr>
+          <w:color w:val="000000"/>
+          <w:lang w:val="en-US"/>
+        </w:rPr>
+        <w:t>cursor.fetchall</w:t>
+      </w:r>
+      <w:proofErr w:type="spellEnd"/>
+      <w:r>
+        <w:rPr>
+          <w:color w:val="000000"/>
+          <w:lang w:val="en-US"/>
+        </w:rPr>
+        <w:t xml:space="preserve">() </w:t>
+      </w:r>
+      <w:r>
+        <w:rPr>
+          <w:color w:val="000000"/>
+          <w:lang w:val="en-US"/>
+        </w:rPr>
+        <w:t>#</w:t>
+      </w:r>
+      <w:r>
+        <w:rPr>
+          <w:rFonts w:ascii="Segoe UI" w:hAnsi="Segoe UI" w:cs="Segoe UI"/>
+          <w:color w:val="212529"/>
+          <w:sz w:val="26"/>
+          <w:szCs w:val="26"/>
+          <w:shd w:val="clear" w:color="auto" w:fill="FFFFFF"/>
+          <w:lang w:val="en-US"/>
+        </w:rPr>
+        <w:t xml:space="preserve"> </w:t>
+      </w:r>
+      <w:r>
+        <w:rPr>
+          <w:rFonts w:ascii="Segoe UI" w:hAnsi="Segoe UI" w:cs="Segoe UI"/>
+          <w:color w:val="212529"/>
+          <w:sz w:val="26"/>
+          <w:szCs w:val="26"/>
+          <w:shd w:val="clear" w:color="auto" w:fill="FFFFFF"/>
+        </w:rPr>
+        <w:t>выбирает</w:t>
+      </w:r>
+      <w:r>
+        <w:rPr>
+          <w:rFonts w:ascii="Segoe UI" w:hAnsi="Segoe UI" w:cs="Segoe UI"/>
+          <w:color w:val="212529"/>
+          <w:sz w:val="26"/>
+          <w:szCs w:val="26"/>
+          <w:shd w:val="clear" w:color="auto" w:fill="FFFFFF"/>
+          <w:lang w:val="en-US"/>
+        </w:rPr>
+        <w:t xml:space="preserve"> </w:t>
+      </w:r>
+      <w:r>
+        <w:rPr>
+          <w:rFonts w:ascii="Segoe UI" w:hAnsi="Segoe UI" w:cs="Segoe UI"/>
+          <w:color w:val="212529"/>
+          <w:sz w:val="26"/>
+          <w:szCs w:val="26"/>
+          <w:shd w:val="clear" w:color="auto" w:fill="FFFFFF"/>
+        </w:rPr>
+        <w:t>все</w:t>
+      </w:r>
+      <w:r>
+        <w:rPr>
+          <w:rFonts w:ascii="Segoe UI" w:hAnsi="Segoe UI" w:cs="Segoe UI"/>
+          <w:color w:val="212529"/>
+          <w:sz w:val="26"/>
+          <w:szCs w:val="26"/>
+          <w:shd w:val="clear" w:color="auto" w:fill="FFFFFF"/>
+          <w:lang w:val="en-US"/>
+        </w:rPr>
+        <w:t xml:space="preserve"> </w:t>
+      </w:r>
+      <w:r>
+        <w:rPr>
+          <w:rFonts w:ascii="Segoe UI" w:hAnsi="Segoe UI" w:cs="Segoe UI"/>
+          <w:color w:val="212529"/>
+          <w:sz w:val="26"/>
+          <w:szCs w:val="26"/>
+          <w:shd w:val="clear" w:color="auto" w:fill="FFFFFF"/>
+        </w:rPr>
+        <w:t>оставшиеся</w:t>
+      </w:r>
+      <w:r>
+        <w:rPr>
+          <w:rFonts w:ascii="Segoe UI" w:hAnsi="Segoe UI" w:cs="Segoe UI"/>
+          <w:color w:val="212529"/>
+          <w:sz w:val="26"/>
+          <w:szCs w:val="26"/>
+          <w:shd w:val="clear" w:color="auto" w:fill="FFFFFF"/>
+          <w:lang w:val="en-US"/>
+        </w:rPr>
+        <w:t xml:space="preserve"> </w:t>
+      </w:r>
+      <w:r>
+        <w:rPr>
+          <w:rFonts w:ascii="Segoe UI" w:hAnsi="Segoe UI" w:cs="Segoe UI"/>
+          <w:color w:val="212529"/>
+          <w:sz w:val="26"/>
+          <w:szCs w:val="26"/>
+          <w:shd w:val="clear" w:color="auto" w:fill="FFFFFF"/>
+        </w:rPr>
+        <w:t>строки</w:t>
+      </w:r>
+      <w:r>
+        <w:rPr>
+          <w:rFonts w:ascii="Segoe UI" w:hAnsi="Segoe UI" w:cs="Segoe UI"/>
+          <w:color w:val="212529"/>
+          <w:sz w:val="26"/>
+          <w:szCs w:val="26"/>
+          <w:shd w:val="clear" w:color="auto" w:fill="FFFFFF"/>
+          <w:lang w:val="en-US"/>
+        </w:rPr>
+        <w:t xml:space="preserve"> </w:t>
+      </w:r>
+      <w:r>
+        <w:rPr>
+          <w:rFonts w:ascii="Segoe UI" w:hAnsi="Segoe UI" w:cs="Segoe UI"/>
+          <w:color w:val="212529"/>
+          <w:sz w:val="26"/>
+          <w:szCs w:val="26"/>
+          <w:shd w:val="clear" w:color="auto" w:fill="FFFFFF"/>
+        </w:rPr>
+        <w:t>результата</w:t>
+      </w:r>
+      <w:r>
+        <w:rPr>
+          <w:rFonts w:ascii="Segoe UI" w:hAnsi="Segoe UI" w:cs="Segoe UI"/>
+          <w:color w:val="212529"/>
+          <w:sz w:val="26"/>
+          <w:szCs w:val="26"/>
+          <w:shd w:val="clear" w:color="auto" w:fill="FFFFFF"/>
+          <w:lang w:val="en-US"/>
+        </w:rPr>
+        <w:t xml:space="preserve"> </w:t>
+      </w:r>
+      <w:r>
+        <w:rPr>
+          <w:rFonts w:ascii="Segoe UI" w:hAnsi="Segoe UI" w:cs="Segoe UI"/>
+          <w:color w:val="212529"/>
+          <w:sz w:val="26"/>
+          <w:szCs w:val="26"/>
+          <w:shd w:val="clear" w:color="auto" w:fill="FFFFFF"/>
+        </w:rPr>
+        <w:t>запроса</w:t>
+      </w:r>
+      <w:r>
+        <w:rPr>
+          <w:rFonts w:ascii="Segoe UI" w:hAnsi="Segoe UI" w:cs="Segoe UI"/>
+          <w:color w:val="212529"/>
+          <w:sz w:val="26"/>
+          <w:szCs w:val="26"/>
+          <w:shd w:val="clear" w:color="auto" w:fill="FFFFFF"/>
+          <w:lang w:val="en-US"/>
+        </w:rPr>
+        <w:t xml:space="preserve">, </w:t>
+      </w:r>
+      <w:r>
+        <w:rPr>
+          <w:rFonts w:ascii="Segoe UI" w:hAnsi="Segoe UI" w:cs="Segoe UI"/>
+          <w:color w:val="212529"/>
+          <w:sz w:val="26"/>
+          <w:szCs w:val="26"/>
+          <w:shd w:val="clear" w:color="auto" w:fill="FFFFFF"/>
+        </w:rPr>
+        <w:t>возвращая</w:t>
+      </w:r>
+      <w:r>
+        <w:rPr>
+          <w:rFonts w:ascii="Segoe UI" w:hAnsi="Segoe UI" w:cs="Segoe UI"/>
+          <w:color w:val="212529"/>
+          <w:sz w:val="26"/>
+          <w:szCs w:val="26"/>
+          <w:shd w:val="clear" w:color="auto" w:fill="FFFFFF"/>
+          <w:lang w:val="en-US"/>
+        </w:rPr>
+        <w:t> </w:t>
+      </w:r>
+      <w:hyperlink r:id="rId24" w:tooltip="Список list в Python." w:history="1">
+        <w:r>
+          <w:rPr>
+            <w:rStyle w:val="a4"/>
+            <w:rFonts w:ascii="Segoe UI" w:hAnsi="Segoe UI" w:cs="Segoe UI"/>
+            <w:color w:val="007BFF"/>
+            <w:sz w:val="26"/>
+            <w:szCs w:val="26"/>
+            <w:u w:val="none"/>
+            <w:shd w:val="clear" w:color="auto" w:fill="FFFFFF"/>
+          </w:rPr>
+          <w:t>список</w:t>
+        </w:r>
+      </w:hyperlink>
+      <w:r>
+        <w:rPr>
+          <w:rFonts w:ascii="Segoe UI" w:hAnsi="Segoe UI" w:cs="Segoe UI"/>
+          <w:color w:val="212529"/>
+          <w:sz w:val="26"/>
+          <w:szCs w:val="26"/>
+          <w:shd w:val="clear" w:color="auto" w:fill="FFFFFF"/>
+          <w:lang w:val="en-US"/>
+        </w:rPr>
+        <w:t>.</w:t>
+      </w:r>
+    </w:p>
+    <w:p>
+      <w:pPr>
+        <w:pStyle w:val="HTML"/>
+        <w:shd w:val="clear" w:color="auto" w:fill="FFFFFF"/>
+        <w:rPr>
+          <w:color w:val="000000"/>
+          <w:lang w:val="en-US"/>
+        </w:rPr>
+      </w:pPr>
+      <w:r>
+        <w:rPr>
+          <w:color w:val="000000"/>
+          <w:lang w:val="en-US"/>
+        </w:rPr>
+        <w:t>results</w:t>
+      </w:r>
+    </w:p>
+    <w:p>
+      <w:pPr>
+        <w:pStyle w:val="HTML"/>
+        <w:shd w:val="clear" w:color="auto" w:fill="FFFFFF"/>
+        <w:rPr>
+          <w:color w:val="000000"/>
+          <w:lang w:val="en-US"/>
+        </w:rPr>
+      </w:pPr>
+      <w:r>
+        <w:rPr>
+          <w:color w:val="000000"/>
+          <w:lang w:val="en-US"/>
+        </w:rPr>
+        <w:t>[('стелаж1', '</w:t>
+      </w:r>
+      <w:proofErr w:type="spellStart"/>
+      <w:r>
+        <w:rPr>
+          <w:color w:val="000000"/>
+          <w:lang w:val="en-US"/>
+        </w:rPr>
+        <w:t>аква</w:t>
+      </w:r>
+      <w:proofErr w:type="spellEnd"/>
+      <w:r>
+        <w:rPr>
+          <w:color w:val="000000"/>
+          <w:lang w:val="en-US"/>
+        </w:rPr>
+        <w:t>', 20.0, 4.0), ('стелаж1', '</w:t>
+      </w:r>
+      <w:proofErr w:type="spellStart"/>
+      <w:r>
+        <w:rPr>
+          <w:color w:val="000000"/>
+          <w:lang w:val="en-US"/>
+        </w:rPr>
+        <w:t>няня</w:t>
+      </w:r>
+      <w:proofErr w:type="spellEnd"/>
+      <w:r>
+        <w:rPr>
+          <w:color w:val="000000"/>
+          <w:lang w:val="en-US"/>
+        </w:rPr>
+        <w:t>', 30.0, 1.0), ('стелаж1', 'сенежская1', 10.0, 2.0), ('стелаж1', '</w:t>
+      </w:r>
+      <w:proofErr w:type="spellStart"/>
+      <w:r>
+        <w:rPr>
+          <w:color w:val="000000"/>
+          <w:lang w:val="en-US"/>
+        </w:rPr>
+        <w:t>яблоко</w:t>
+      </w:r>
+      <w:proofErr w:type="spellEnd"/>
+      <w:r>
+        <w:rPr>
+          <w:color w:val="000000"/>
+          <w:lang w:val="en-US"/>
+        </w:rPr>
+        <w:t>', 40.0, 3.0), ('стелаж3', '</w:t>
+      </w:r>
+      <w:proofErr w:type="spellStart"/>
+      <w:r>
+        <w:rPr>
+          <w:color w:val="000000"/>
+          <w:lang w:val="en-US"/>
+        </w:rPr>
+        <w:t>аква</w:t>
+      </w:r>
+      <w:proofErr w:type="spellEnd"/>
+      <w:r>
+        <w:rPr>
+          <w:color w:val="000000"/>
+          <w:lang w:val="en-US"/>
+        </w:rPr>
+        <w:t>', 200.0, 12.0), ('стелаж3', '</w:t>
+      </w:r>
+      <w:proofErr w:type="spellStart"/>
+      <w:r>
+        <w:rPr>
+          <w:color w:val="000000"/>
+          <w:lang w:val="en-US"/>
+        </w:rPr>
+        <w:t>няня</w:t>
+      </w:r>
+      <w:proofErr w:type="spellEnd"/>
+      <w:r>
+        <w:rPr>
+          <w:color w:val="000000"/>
+          <w:lang w:val="en-US"/>
+        </w:rPr>
+        <w:t>', 300.0, 21.0), ('стелаж3', 'сенежская1', 100.0, 0), ('стелаж3', '</w:t>
+      </w:r>
+      <w:proofErr w:type="spellStart"/>
+      <w:r>
+        <w:rPr>
+          <w:color w:val="000000"/>
+          <w:lang w:val="en-US"/>
+        </w:rPr>
+        <w:t>яблоко</w:t>
+      </w:r>
+      <w:proofErr w:type="spellEnd"/>
+      <w:r>
+        <w:rPr>
+          <w:color w:val="000000"/>
+          <w:lang w:val="en-US"/>
+        </w:rPr>
+        <w:t>', 400.0, 33.0)]</w:t>
+      </w:r>
+    </w:p>
+    <w:p>
+      <w:pPr>
+        <w:rPr>
+          <w:rFonts w:ascii="Helvetica" w:hAnsi="Helvetica"/>
+          <w:color w:val="000000"/>
+          <w:sz w:val="18"/>
+          <w:szCs w:val="18"/>
+          <w:shd w:val="clear" w:color="auto" w:fill="FBFBFB"/>
+          <w:lang w:val="en-US"/>
+        </w:rPr>
+      </w:pPr>
+    </w:p>
+    <w:p>
+      <w:pPr>
+        <w:rPr>
+          <w:rFonts w:ascii="Helvetica" w:hAnsi="Helvetica"/>
+          <w:color w:val="000000"/>
+          <w:sz w:val="18"/>
+          <w:szCs w:val="18"/>
+          <w:shd w:val="clear" w:color="auto" w:fill="FBFBFB"/>
+          <w:lang w:val="en-US"/>
+        </w:rPr>
+      </w:pPr>
+    </w:p>
+    <w:p>
+      <w:pPr>
+        <w:rPr>
+          <w:rFonts w:ascii="Helvetica" w:hAnsi="Helvetica"/>
+          <w:color w:val="000000"/>
+          <w:sz w:val="18"/>
+          <w:szCs w:val="18"/>
+          <w:shd w:val="clear" w:color="auto" w:fill="FBFBFB"/>
+          <w:lang w:val="en-US"/>
+        </w:rPr>
+      </w:pPr>
+      <w:r>
+        <w:rPr>
+          <w:noProof/>
+        </w:rPr>
+        <w:drawing>
+          <wp:inline distT="0" distB="0" distL="0" distR="0" wp14:anchorId="6C271689" wp14:editId="32987B68">
+            <wp:extent cx="3267075" cy="1114425"/>
+            <wp:effectExtent l="0" t="0" r="9525" b="9525"/>
+            <wp:docPr id="18" name="Рисунок 18"/>
+            <wp:cNvGraphicFramePr>
+              <a:graphicFrameLocks xmlns:a="http://schemas.openxmlformats.org/drawingml/2006/main" noChangeAspect="1"/>
+            </wp:cNvGraphicFramePr>
+            <a:graphic xmlns:a="http://schemas.openxmlformats.org/drawingml/2006/main">
+              <a:graphicData uri="http://schemas.openxmlformats.org/drawingml/2006/picture">
+                <pic:pic xmlns:pic="http://schemas.openxmlformats.org/drawingml/2006/picture">
+                  <pic:nvPicPr>
+                    <pic:cNvPr id="1" name=""/>
+                    <pic:cNvPicPr/>
+                  </pic:nvPicPr>
+                  <pic:blipFill>
+                    <a:blip r:embed="rId25"/>
+                    <a:stretch>
+                      <a:fillRect/>
+                    </a:stretch>
+                  </pic:blipFill>
+                  <pic:spPr>
+                    <a:xfrm>
+                      <a:off x="0" y="0"/>
+                      <a:ext cx="3267075" cy="1114425"/>
+                    </a:xfrm>
+                    <a:prstGeom prst="rect">
+                      <a:avLst/>
+                    </a:prstGeom>
+                  </pic:spPr>
+                </pic:pic>
+              </a:graphicData>
+            </a:graphic>
+          </wp:inline>
+        </w:drawing>
+      </w:r>
+      <w:r>
+        <w:rPr>
+          <w:rFonts w:ascii="Helvetica" w:hAnsi="Helvetica"/>
+          <w:color w:val="000000"/>
+          <w:sz w:val="18"/>
+          <w:szCs w:val="18"/>
+          <w:shd w:val="clear" w:color="auto" w:fill="FBFBFB"/>
+          <w:lang w:val="en-US"/>
+        </w:rPr>
+        <w:t xml:space="preserve"> </w:t>
+      </w:r>
+      <w:proofErr w:type="spellStart"/>
+      <w:r>
+        <w:rPr>
+          <w:rFonts w:ascii="Helvetica" w:hAnsi="Helvetica"/>
+          <w:color w:val="000000"/>
+          <w:sz w:val="18"/>
+          <w:szCs w:val="18"/>
+          <w:shd w:val="clear" w:color="auto" w:fill="FBFBFB"/>
+          <w:lang w:val="en-US"/>
+        </w:rPr>
+        <w:t>typeerror</w:t>
+      </w:r>
+      <w:proofErr w:type="spellEnd"/>
+      <w:r>
+        <w:rPr>
+          <w:rFonts w:ascii="Helvetica" w:hAnsi="Helvetica"/>
+          <w:color w:val="000000"/>
+          <w:sz w:val="18"/>
+          <w:szCs w:val="18"/>
+          <w:shd w:val="clear" w:color="auto" w:fill="FBFBFB"/>
+          <w:lang w:val="en-US"/>
+        </w:rPr>
+        <w:t xml:space="preserve"> unsupported operand type for </w:t>
+      </w:r>
+      <w:proofErr w:type="gramStart"/>
+      <w:r>
+        <w:rPr>
+          <w:rFonts w:ascii="Helvetica" w:hAnsi="Helvetica"/>
+          <w:color w:val="000000"/>
+          <w:sz w:val="18"/>
+          <w:szCs w:val="18"/>
+          <w:shd w:val="clear" w:color="auto" w:fill="FBFBFB"/>
+          <w:lang w:val="en-US"/>
+        </w:rPr>
+        <w:t>+ :</w:t>
+      </w:r>
+      <w:proofErr w:type="gramEnd"/>
+      <w:r>
+        <w:rPr>
+          <w:rFonts w:ascii="Helvetica" w:hAnsi="Helvetica"/>
+          <w:color w:val="000000"/>
+          <w:sz w:val="18"/>
+          <w:szCs w:val="18"/>
+          <w:shd w:val="clear" w:color="auto" w:fill="FBFBFB"/>
+          <w:lang w:val="en-US"/>
+        </w:rPr>
+        <w:t xml:space="preserve"> </w:t>
+      </w:r>
+      <w:proofErr w:type="spellStart"/>
+      <w:r>
+        <w:rPr>
+          <w:rFonts w:ascii="Helvetica" w:hAnsi="Helvetica"/>
+          <w:color w:val="000000"/>
+          <w:sz w:val="18"/>
+          <w:szCs w:val="18"/>
+          <w:shd w:val="clear" w:color="auto" w:fill="FBFBFB"/>
+          <w:lang w:val="en-US"/>
+        </w:rPr>
+        <w:t>Nonetype</w:t>
+      </w:r>
+      <w:proofErr w:type="spellEnd"/>
+      <w:r>
+        <w:rPr>
+          <w:rFonts w:ascii="Helvetica" w:hAnsi="Helvetica"/>
+          <w:color w:val="000000"/>
+          <w:sz w:val="18"/>
+          <w:szCs w:val="18"/>
+          <w:shd w:val="clear" w:color="auto" w:fill="FBFBFB"/>
+          <w:lang w:val="en-US"/>
+        </w:rPr>
+        <w:t xml:space="preserve"> and string</w:t>
+      </w:r>
+    </w:p>
+    <w:p>
+      <w:pPr>
+        <w:pStyle w:val="1"/>
+        <w:numPr>
+          <w:ilvl w:val="0"/>
+          <w:numId w:val="0"/>
+        </w:numPr>
+        <w:ind w:left="432"/>
+      </w:pPr>
+      <w:r>
+        <w:t xml:space="preserve">28/03 При </w:t>
+      </w:r>
+      <w:r>
+        <w:t>инвентаризации.</w:t>
+      </w:r>
+      <w:r>
+        <w:t xml:space="preserve"> Не записывает в yellow_list</w:t>
+      </w:r>
+    </w:p>
+    <w:p>
+      <w:pPr>
+        <w:pStyle w:val="2"/>
+        <w:spacing w:before="0" w:line="240" w:lineRule="auto"/>
+        <w:ind w:left="578" w:hanging="578"/>
+        <w:rPr>
+          <w:color w:val="auto"/>
+          <w:sz w:val="18"/>
+          <w:szCs w:val="18"/>
+          <w:shd w:val="clear" w:color="auto" w:fill="FBFBFB"/>
+        </w:rPr>
+      </w:pPr>
+      <w:r>
+        <w:rPr>
+          <w:color w:val="auto"/>
+          <w:sz w:val="18"/>
+          <w:szCs w:val="18"/>
+          <w:shd w:val="clear" w:color="auto" w:fill="FBFBFB"/>
+        </w:rPr>
+        <w:t xml:space="preserve">Выяснил что </w:t>
+      </w:r>
+      <w:proofErr w:type="spellStart"/>
+      <w:r>
+        <w:rPr>
+          <w:color w:val="auto"/>
+          <w:sz w:val="18"/>
+          <w:szCs w:val="18"/>
+          <w:shd w:val="clear" w:color="auto" w:fill="FBFBFB"/>
+        </w:rPr>
+        <w:t>hashMap</w:t>
+      </w:r>
+      <w:proofErr w:type="spellEnd"/>
+      <w:r>
+        <w:rPr>
+          <w:color w:val="auto"/>
+          <w:sz w:val="18"/>
+          <w:szCs w:val="18"/>
+          <w:shd w:val="clear" w:color="auto" w:fill="FBFBFB"/>
+        </w:rPr>
+        <w:t>.get("current_object")</w:t>
+      </w:r>
+      <w:r>
+        <w:rPr>
+          <w:color w:val="auto"/>
+          <w:sz w:val="18"/>
+          <w:szCs w:val="18"/>
+          <w:shd w:val="clear" w:color="auto" w:fill="FBFBFB"/>
+        </w:rPr>
+        <w:t xml:space="preserve"> – читает, но не читает </w:t>
+      </w:r>
+      <w:proofErr w:type="spellStart"/>
+      <w:r>
+        <w:rPr>
+          <w:color w:val="auto"/>
+          <w:sz w:val="18"/>
+          <w:szCs w:val="18"/>
+          <w:shd w:val="clear" w:color="auto" w:fill="FBFBFB"/>
+        </w:rPr>
+        <w:t>global</w:t>
+      </w:r>
+      <w:proofErr w:type="spellEnd"/>
+      <w:r>
+        <w:rPr>
+          <w:color w:val="auto"/>
+          <w:sz w:val="18"/>
+          <w:szCs w:val="18"/>
+          <w:shd w:val="clear" w:color="auto" w:fill="FBFBFB"/>
+        </w:rPr>
+        <w:t xml:space="preserve"> </w:t>
+      </w:r>
+      <w:proofErr w:type="spellStart"/>
+      <w:r>
+        <w:rPr>
+          <w:color w:val="auto"/>
+          <w:sz w:val="18"/>
+          <w:szCs w:val="18"/>
+          <w:shd w:val="clear" w:color="auto" w:fill="FBFBFB"/>
+        </w:rPr>
+        <w:t>cells</w:t>
+      </w:r>
+      <w:proofErr w:type="spellEnd"/>
+    </w:p>
+    <w:p>
+      <w:pPr>
+        <w:rPr>
+          <w:rFonts w:ascii="Helvetica" w:hAnsi="Helvetica"/>
+          <w:color w:val="000000"/>
+          <w:sz w:val="18"/>
+          <w:szCs w:val="18"/>
+          <w:shd w:val="clear" w:color="auto" w:fill="FBFBFB"/>
+        </w:rPr>
+      </w:pPr>
+    </w:p>
+    <w:p>
+      <w:pPr>
+        <w:pStyle w:val="HTML"/>
+        <w:shd w:val="clear" w:color="auto" w:fill="FFFFFF"/>
+        <w:rPr>
+          <w:color w:val="000000"/>
+          <w:lang w:val="en-US"/>
+        </w:rPr>
+      </w:pPr>
+      <w:proofErr w:type="spellStart"/>
+      <w:proofErr w:type="gramStart"/>
+      <w:r>
+        <w:rPr>
+          <w:color w:val="000000"/>
+          <w:lang w:val="en-US"/>
+        </w:rPr>
+        <w:t>hashMap.put</w:t>
+      </w:r>
+      <w:proofErr w:type="spellEnd"/>
+      <w:r>
+        <w:rPr>
+          <w:color w:val="000000"/>
+          <w:lang w:val="en-US"/>
+        </w:rPr>
+        <w:t>(</w:t>
+      </w:r>
+      <w:proofErr w:type="gramEnd"/>
+      <w:r>
+        <w:rPr>
+          <w:b/>
+          <w:bCs/>
+          <w:color w:val="008000"/>
+          <w:lang w:val="en-US"/>
+        </w:rPr>
+        <w:t>"toast"</w:t>
+      </w:r>
+      <w:r>
+        <w:rPr>
+          <w:color w:val="000000"/>
+          <w:lang w:val="en-US"/>
+        </w:rPr>
+        <w:t xml:space="preserve">, </w:t>
+      </w:r>
+      <w:r>
+        <w:rPr>
+          <w:color w:val="000080"/>
+          <w:lang w:val="en-US"/>
+        </w:rPr>
+        <w:t>str</w:t>
+      </w:r>
+      <w:r>
+        <w:rPr>
+          <w:color w:val="000000"/>
+          <w:lang w:val="en-US"/>
+        </w:rPr>
+        <w:t>(_</w:t>
+      </w:r>
+      <w:proofErr w:type="spellStart"/>
+      <w:r>
+        <w:rPr>
+          <w:color w:val="000000"/>
+          <w:lang w:val="en-US"/>
+        </w:rPr>
+        <w:t>cellid</w:t>
+      </w:r>
+      <w:proofErr w:type="spellEnd"/>
+      <w:r>
+        <w:rPr>
+          <w:color w:val="000000"/>
+          <w:lang w:val="en-US"/>
+        </w:rPr>
+        <w:t xml:space="preserve">)+ </w:t>
+      </w:r>
+      <w:r>
+        <w:rPr>
+          <w:color w:val="000080"/>
+          <w:lang w:val="en-US"/>
+        </w:rPr>
+        <w:t>str</w:t>
+      </w:r>
+      <w:r>
+        <w:rPr>
+          <w:color w:val="000000"/>
+          <w:lang w:val="en-US"/>
+        </w:rPr>
+        <w:t>(</w:t>
+      </w:r>
+      <w:proofErr w:type="spellStart"/>
+      <w:r>
+        <w:rPr>
+          <w:color w:val="000000"/>
+          <w:lang w:val="en-US"/>
+        </w:rPr>
+        <w:t>hashMap.get</w:t>
+      </w:r>
+      <w:proofErr w:type="spellEnd"/>
+      <w:r>
+        <w:rPr>
+          <w:color w:val="000000"/>
+          <w:lang w:val="en-US"/>
+        </w:rPr>
+        <w:t>(</w:t>
+      </w:r>
+      <w:r>
+        <w:rPr>
+          <w:b/>
+          <w:bCs/>
+          <w:color w:val="008000"/>
+          <w:lang w:val="en-US"/>
+        </w:rPr>
+        <w:t>"</w:t>
+      </w:r>
+      <w:proofErr w:type="spellStart"/>
+      <w:r>
+        <w:rPr>
+          <w:b/>
+          <w:bCs/>
+          <w:color w:val="008000"/>
+          <w:lang w:val="en-US"/>
+        </w:rPr>
+        <w:t>current_object</w:t>
+      </w:r>
+      <w:proofErr w:type="spellEnd"/>
+      <w:r>
+        <w:rPr>
+          <w:b/>
+          <w:bCs/>
+          <w:color w:val="008000"/>
+          <w:lang w:val="en-US"/>
+        </w:rPr>
+        <w:t>"</w:t>
+      </w:r>
+      <w:r>
+        <w:rPr>
+          <w:color w:val="000000"/>
+          <w:lang w:val="en-US"/>
+        </w:rPr>
+        <w:t xml:space="preserve">)) + </w:t>
+      </w:r>
+      <w:r>
+        <w:rPr>
+          <w:b/>
+          <w:bCs/>
+          <w:color w:val="008000"/>
+          <w:lang w:val="en-US"/>
+        </w:rPr>
+        <w:t>' line1280'</w:t>
+      </w:r>
+      <w:r>
+        <w:rPr>
+          <w:color w:val="000000"/>
+          <w:lang w:val="en-US"/>
+        </w:rPr>
+        <w:t xml:space="preserve">) </w:t>
+      </w:r>
+    </w:p>
+    <w:p>
+      <w:pPr>
+        <w:rPr>
+          <w:rFonts w:ascii="Helvetica" w:hAnsi="Helvetica"/>
+          <w:color w:val="000000"/>
+          <w:sz w:val="18"/>
+          <w:szCs w:val="18"/>
+          <w:shd w:val="clear" w:color="auto" w:fill="FBFBFB"/>
+          <w:lang w:val="en-US"/>
+        </w:rPr>
+      </w:pPr>
+    </w:p>
+    <w:p>
+      <w:pPr>
+        <w:pStyle w:val="2"/>
+        <w:spacing w:before="0" w:line="240" w:lineRule="auto"/>
+        <w:ind w:left="578" w:hanging="578"/>
+        <w:rPr>
+          <w:color w:val="auto"/>
+          <w:sz w:val="18"/>
+          <w:szCs w:val="18"/>
+          <w:shd w:val="clear" w:color="auto" w:fill="FBFBFB"/>
+        </w:rPr>
+      </w:pPr>
+      <w:r>
+        <w:rPr>
+          <w:color w:val="auto"/>
+          <w:sz w:val="18"/>
+          <w:szCs w:val="18"/>
+          <w:shd w:val="clear" w:color="auto" w:fill="FBFBFB"/>
+        </w:rPr>
+        <w:t xml:space="preserve">Надо убирать </w:t>
+      </w:r>
+      <w:r>
+        <w:rPr>
+          <w:color w:val="auto"/>
+          <w:sz w:val="18"/>
+          <w:szCs w:val="18"/>
+          <w:shd w:val="clear" w:color="auto" w:fill="FBFBFB"/>
+        </w:rPr>
+        <w:t>global cells</w:t>
+      </w:r>
+    </w:p>
+    <w:p>
+      <w:pPr>
+        <w:pStyle w:val="HTML"/>
+        <w:shd w:val="clear" w:color="auto" w:fill="FFFFFF"/>
+        <w:rPr>
+          <w:color w:val="000000"/>
+          <w:lang w:val="en-US"/>
+        </w:rPr>
+      </w:pPr>
+      <w:r>
+        <w:rPr>
+          <w:b/>
+          <w:bCs/>
+          <w:color w:val="000080"/>
+          <w:lang w:val="en-US"/>
+        </w:rPr>
+        <w:t xml:space="preserve">global </w:t>
+      </w:r>
+      <w:proofErr w:type="spellStart"/>
+      <w:r>
+        <w:rPr>
+          <w:color w:val="000000"/>
+          <w:lang w:val="en-US"/>
+        </w:rPr>
+        <w:t>green_size</w:t>
+      </w:r>
+      <w:proofErr w:type="spellEnd"/>
+      <w:r>
+        <w:rPr>
+          <w:color w:val="000000"/>
+          <w:lang w:val="en-US"/>
+        </w:rPr>
+        <w:t xml:space="preserve">, </w:t>
+      </w:r>
+      <w:proofErr w:type="spellStart"/>
+      <w:r>
+        <w:rPr>
+          <w:color w:val="000000"/>
+          <w:lang w:val="en-US"/>
+        </w:rPr>
+        <w:t>yellow_size</w:t>
+      </w:r>
+      <w:proofErr w:type="spellEnd"/>
+    </w:p>
+    <w:p>
+      <w:pPr>
+        <w:rPr>
+          <w:rFonts w:ascii="Helvetica" w:hAnsi="Helvetica"/>
+          <w:color w:val="000000"/>
+          <w:sz w:val="18"/>
+          <w:szCs w:val="18"/>
+          <w:shd w:val="clear" w:color="auto" w:fill="FBFBFB"/>
+          <w:lang w:val="en-US"/>
+        </w:rPr>
+      </w:pPr>
+    </w:p>
+    <w:p>
+      <w:pPr>
+        <w:pStyle w:val="HTML"/>
+        <w:shd w:val="clear" w:color="auto" w:fill="FFFFFF"/>
+        <w:rPr>
+          <w:color w:val="000000"/>
+          <w:lang w:val="en-US"/>
+        </w:rPr>
+      </w:pPr>
+      <w:proofErr w:type="spellStart"/>
+      <w:proofErr w:type="gramStart"/>
+      <w:r>
+        <w:rPr>
+          <w:color w:val="000000"/>
+          <w:lang w:val="en-US"/>
+        </w:rPr>
+        <w:lastRenderedPageBreak/>
+        <w:t>hashMap.put</w:t>
+      </w:r>
+      <w:proofErr w:type="spellEnd"/>
+      <w:r>
+        <w:rPr>
+          <w:color w:val="000000"/>
+          <w:lang w:val="en-US"/>
+        </w:rPr>
+        <w:t>(</w:t>
+      </w:r>
+      <w:proofErr w:type="gramEnd"/>
+      <w:r>
+        <w:rPr>
+          <w:b/>
+          <w:bCs/>
+          <w:color w:val="008000"/>
+          <w:lang w:val="en-US"/>
+        </w:rPr>
+        <w:t>"</w:t>
+      </w:r>
+      <w:r>
+        <w:rPr>
+          <w:b/>
+          <w:bCs/>
+          <w:color w:val="008000"/>
+          <w:lang w:val="en-US"/>
+        </w:rPr>
+        <w:t>_</w:t>
+      </w:r>
+      <w:r>
+        <w:rPr>
+          <w:color w:val="000000"/>
+          <w:lang w:val="en-US"/>
+        </w:rPr>
+        <w:t>cells</w:t>
+      </w:r>
+      <w:r>
+        <w:rPr>
+          <w:b/>
+          <w:bCs/>
+          <w:color w:val="008000"/>
+          <w:lang w:val="en-US"/>
+        </w:rPr>
+        <w:t>"</w:t>
+      </w:r>
+      <w:r>
+        <w:rPr>
+          <w:color w:val="000000"/>
+          <w:lang w:val="en-US"/>
+        </w:rPr>
+        <w:t xml:space="preserve">, </w:t>
+      </w:r>
+      <w:proofErr w:type="spellStart"/>
+      <w:r>
+        <w:rPr>
+          <w:color w:val="000000"/>
+          <w:lang w:val="en-US"/>
+        </w:rPr>
+        <w:t>json.dumps</w:t>
+      </w:r>
+      <w:proofErr w:type="spellEnd"/>
+      <w:r>
+        <w:rPr>
+          <w:color w:val="000000"/>
+          <w:lang w:val="en-US"/>
+        </w:rPr>
+        <w:t>(</w:t>
+      </w:r>
+      <w:r>
+        <w:rPr>
+          <w:color w:val="000000"/>
+          <w:lang w:val="en-US"/>
+        </w:rPr>
+        <w:t>_</w:t>
+      </w:r>
+      <w:r>
+        <w:rPr>
+          <w:color w:val="000000"/>
+          <w:lang w:val="en-US"/>
+        </w:rPr>
+        <w:t>cells</w:t>
+      </w:r>
+      <w:r>
+        <w:rPr>
+          <w:color w:val="000000"/>
+          <w:lang w:val="en-US"/>
+        </w:rPr>
+        <w:t xml:space="preserve">, </w:t>
+      </w:r>
+      <w:proofErr w:type="spellStart"/>
+      <w:r>
+        <w:rPr>
+          <w:color w:val="660099"/>
+          <w:lang w:val="en-US"/>
+        </w:rPr>
+        <w:t>ensure_ascii</w:t>
+      </w:r>
+      <w:proofErr w:type="spellEnd"/>
+      <w:r>
+        <w:rPr>
+          <w:color w:val="000000"/>
+          <w:lang w:val="en-US"/>
+        </w:rPr>
+        <w:t>=</w:t>
+      </w:r>
+      <w:r>
+        <w:rPr>
+          <w:b/>
+          <w:bCs/>
+          <w:color w:val="000080"/>
+          <w:lang w:val="en-US"/>
+        </w:rPr>
+        <w:t>False</w:t>
+      </w:r>
+      <w:r>
+        <w:rPr>
+          <w:color w:val="000000"/>
+          <w:lang w:val="en-US"/>
+        </w:rPr>
+        <w:t>))</w:t>
+      </w:r>
+    </w:p>
+    <w:p>
+      <w:pPr>
+        <w:pStyle w:val="HTML"/>
+        <w:shd w:val="clear" w:color="auto" w:fill="FFFFFF"/>
+        <w:rPr>
+          <w:color w:val="000000"/>
+          <w:lang w:val="en-US"/>
+        </w:rPr>
+      </w:pPr>
+      <w:r>
+        <w:rPr>
+          <w:b/>
+          <w:bCs/>
+          <w:color w:val="008000"/>
+          <w:lang w:val="en-US"/>
+        </w:rPr>
+        <w:t>_</w:t>
+      </w:r>
+      <w:r>
+        <w:rPr>
+          <w:color w:val="000000"/>
+          <w:lang w:val="en-US"/>
+        </w:rPr>
+        <w:t>cells</w:t>
+      </w:r>
+      <w:r>
+        <w:rPr>
+          <w:color w:val="000000"/>
+          <w:lang w:val="en-US"/>
+        </w:rPr>
+        <w:t xml:space="preserve"> </w:t>
+      </w:r>
+      <w:r>
+        <w:rPr>
+          <w:color w:val="000000"/>
+          <w:lang w:val="en-US"/>
+        </w:rPr>
+        <w:t xml:space="preserve">= </w:t>
+      </w:r>
+      <w:proofErr w:type="spellStart"/>
+      <w:proofErr w:type="gramStart"/>
+      <w:r>
+        <w:rPr>
+          <w:color w:val="000000"/>
+          <w:lang w:val="en-US"/>
+        </w:rPr>
+        <w:t>json.loads</w:t>
+      </w:r>
+      <w:proofErr w:type="spellEnd"/>
+      <w:proofErr w:type="gramEnd"/>
+      <w:r>
+        <w:rPr>
+          <w:color w:val="000000"/>
+          <w:lang w:val="en-US"/>
+        </w:rPr>
+        <w:t>(</w:t>
+      </w:r>
+      <w:proofErr w:type="spellStart"/>
+      <w:r>
+        <w:rPr>
+          <w:color w:val="000000"/>
+          <w:lang w:val="en-US"/>
+        </w:rPr>
+        <w:t>hashMap.get</w:t>
+      </w:r>
+      <w:proofErr w:type="spellEnd"/>
+      <w:r>
+        <w:rPr>
+          <w:color w:val="000000"/>
+          <w:lang w:val="en-US"/>
+        </w:rPr>
+        <w:t>(</w:t>
+      </w:r>
+      <w:r>
+        <w:rPr>
+          <w:b/>
+          <w:bCs/>
+          <w:color w:val="008000"/>
+          <w:lang w:val="en-US"/>
+        </w:rPr>
+        <w:t>"</w:t>
+      </w:r>
+      <w:r>
+        <w:rPr>
+          <w:b/>
+          <w:bCs/>
+          <w:color w:val="008000"/>
+          <w:lang w:val="en-US"/>
+        </w:rPr>
+        <w:t>_</w:t>
+      </w:r>
+      <w:r>
+        <w:rPr>
+          <w:color w:val="000000"/>
+          <w:lang w:val="en-US"/>
+        </w:rPr>
+        <w:t>cells</w:t>
+      </w:r>
+      <w:r>
+        <w:rPr>
+          <w:b/>
+          <w:bCs/>
+          <w:color w:val="008000"/>
+          <w:lang w:val="en-US"/>
+        </w:rPr>
+        <w:t>"</w:t>
+      </w:r>
+      <w:r>
+        <w:rPr>
+          <w:color w:val="000000"/>
+          <w:lang w:val="en-US"/>
+        </w:rPr>
+        <w:t>))</w:t>
+      </w:r>
+    </w:p>
+    <w:p>
+      <w:pPr>
+        <w:rPr>
+          <w:rFonts w:ascii="Helvetica" w:hAnsi="Helvetica"/>
+          <w:color w:val="000000"/>
+          <w:sz w:val="18"/>
+          <w:szCs w:val="18"/>
+          <w:shd w:val="clear" w:color="auto" w:fill="FBFBFB"/>
+          <w:lang w:val="en-US"/>
+        </w:rPr>
+      </w:pPr>
+    </w:p>
+    <w:p>
+      <w:pPr>
+        <w:pStyle w:val="HTML"/>
+        <w:shd w:val="clear" w:color="auto" w:fill="FFFFFF"/>
+        <w:rPr>
+          <w:color w:val="000000"/>
+          <w:lang w:val="en-US"/>
+        </w:rPr>
+      </w:pPr>
+      <w:r>
+        <w:rPr>
+          <w:color w:val="000000"/>
+          <w:lang w:val="en-US"/>
+        </w:rPr>
+        <w:t>_</w:t>
+      </w:r>
+      <w:proofErr w:type="spellStart"/>
+      <w:r>
+        <w:rPr>
+          <w:color w:val="000000"/>
+          <w:lang w:val="en-US"/>
+        </w:rPr>
+        <w:t>green_size</w:t>
+      </w:r>
+      <w:proofErr w:type="spellEnd"/>
+      <w:r>
+        <w:rPr>
+          <w:color w:val="000000"/>
+          <w:lang w:val="en-US"/>
+        </w:rPr>
+        <w:t xml:space="preserve"> = </w:t>
+      </w:r>
+      <w:r>
+        <w:rPr>
+          <w:color w:val="000080"/>
+          <w:lang w:val="en-US"/>
+        </w:rPr>
+        <w:t>int</w:t>
+      </w:r>
+      <w:r>
+        <w:rPr>
+          <w:color w:val="000000"/>
+          <w:lang w:val="en-US"/>
+        </w:rPr>
+        <w:t>(</w:t>
+      </w:r>
+      <w:proofErr w:type="spellStart"/>
+      <w:r>
+        <w:rPr>
+          <w:color w:val="000000"/>
+          <w:lang w:val="en-US"/>
+        </w:rPr>
+        <w:t>hashMap.get</w:t>
+      </w:r>
+      <w:proofErr w:type="spellEnd"/>
+      <w:r>
+        <w:rPr>
+          <w:color w:val="000000"/>
+          <w:lang w:val="en-US"/>
+        </w:rPr>
+        <w:t>(</w:t>
+      </w:r>
+      <w:r>
+        <w:rPr>
+          <w:b/>
+          <w:bCs/>
+          <w:color w:val="008000"/>
+          <w:lang w:val="en-US"/>
+        </w:rPr>
+        <w:t>'_</w:t>
+      </w:r>
+      <w:proofErr w:type="spellStart"/>
+      <w:r>
+        <w:rPr>
+          <w:b/>
+          <w:bCs/>
+          <w:color w:val="008000"/>
+          <w:lang w:val="en-US"/>
+        </w:rPr>
+        <w:t>green_size</w:t>
+      </w:r>
+      <w:proofErr w:type="spellEnd"/>
+      <w:r>
+        <w:rPr>
+          <w:b/>
+          <w:bCs/>
+          <w:color w:val="008000"/>
+          <w:lang w:val="en-US"/>
+        </w:rPr>
+        <w:t>'</w:t>
+      </w:r>
+      <w:proofErr w:type="gramStart"/>
+      <w:r>
+        <w:rPr>
+          <w:color w:val="000000"/>
+          <w:lang w:val="en-US"/>
+        </w:rPr>
+        <w:t xml:space="preserve">))  </w:t>
+      </w:r>
+      <w:r>
+        <w:rPr>
+          <w:i/>
+          <w:iCs/>
+          <w:color w:val="808080"/>
+          <w:lang w:val="en-US"/>
+        </w:rPr>
+        <w:t>#</w:t>
+      </w:r>
+      <w:proofErr w:type="gramEnd"/>
+      <w:r>
+        <w:rPr>
+          <w:i/>
+          <w:iCs/>
+          <w:color w:val="808080"/>
+          <w:lang w:val="en-US"/>
+        </w:rPr>
+        <w:t xml:space="preserve"> </w:t>
+      </w:r>
+      <w:r>
+        <w:rPr>
+          <w:i/>
+          <w:iCs/>
+          <w:color w:val="808080"/>
+        </w:rPr>
+        <w:t>прочитали</w:t>
+      </w:r>
+      <w:r>
+        <w:rPr>
+          <w:i/>
+          <w:iCs/>
+          <w:color w:val="808080"/>
+          <w:lang w:val="en-US"/>
+        </w:rPr>
+        <w:t xml:space="preserve"> _</w:t>
+      </w:r>
+      <w:proofErr w:type="spellStart"/>
+      <w:r>
+        <w:rPr>
+          <w:i/>
+          <w:iCs/>
+          <w:color w:val="808080"/>
+          <w:lang w:val="en-US"/>
+        </w:rPr>
+        <w:t>green_size</w:t>
+      </w:r>
+      <w:proofErr w:type="spellEnd"/>
+      <w:r>
+        <w:rPr>
+          <w:i/>
+          <w:iCs/>
+          <w:color w:val="808080"/>
+          <w:lang w:val="en-US"/>
+        </w:rPr>
+        <w:t xml:space="preserve"> Time!!!</w:t>
+      </w:r>
+    </w:p>
+    <w:p>
+      <w:pPr>
+        <w:pStyle w:val="HTML"/>
+        <w:shd w:val="clear" w:color="auto" w:fill="FFFFFF"/>
+        <w:rPr>
+          <w:i/>
+          <w:iCs/>
+          <w:color w:val="808080"/>
+          <w:lang w:val="en-US"/>
+        </w:rPr>
+      </w:pPr>
+      <w:r>
+        <w:rPr>
+          <w:color w:val="000000"/>
+          <w:lang w:val="en-US"/>
+        </w:rPr>
+        <w:t>_</w:t>
+      </w:r>
+      <w:proofErr w:type="spellStart"/>
+      <w:r>
+        <w:rPr>
+          <w:color w:val="000000"/>
+          <w:lang w:val="en-US"/>
+        </w:rPr>
+        <w:t>yellow_size</w:t>
+      </w:r>
+      <w:proofErr w:type="spellEnd"/>
+      <w:r>
+        <w:rPr>
+          <w:color w:val="000000"/>
+          <w:lang w:val="en-US"/>
+        </w:rPr>
+        <w:t xml:space="preserve"> = </w:t>
+      </w:r>
+      <w:r>
+        <w:rPr>
+          <w:color w:val="000080"/>
+          <w:lang w:val="en-US"/>
+        </w:rPr>
+        <w:t>int</w:t>
+      </w:r>
+      <w:r>
+        <w:rPr>
+          <w:color w:val="000000"/>
+          <w:lang w:val="en-US"/>
+        </w:rPr>
+        <w:t>(</w:t>
+      </w:r>
+      <w:proofErr w:type="spellStart"/>
+      <w:r>
+        <w:rPr>
+          <w:color w:val="000000"/>
+          <w:lang w:val="en-US"/>
+        </w:rPr>
+        <w:t>hashMap.get</w:t>
+      </w:r>
+      <w:proofErr w:type="spellEnd"/>
+      <w:r>
+        <w:rPr>
+          <w:color w:val="000000"/>
+          <w:lang w:val="en-US"/>
+        </w:rPr>
+        <w:t>(</w:t>
+      </w:r>
+      <w:r>
+        <w:rPr>
+          <w:b/>
+          <w:bCs/>
+          <w:color w:val="008000"/>
+          <w:lang w:val="en-US"/>
+        </w:rPr>
+        <w:t>'_</w:t>
+      </w:r>
+      <w:proofErr w:type="spellStart"/>
+      <w:r>
+        <w:rPr>
+          <w:b/>
+          <w:bCs/>
+          <w:color w:val="008000"/>
+          <w:lang w:val="en-US"/>
+        </w:rPr>
+        <w:t>yellow_size</w:t>
+      </w:r>
+      <w:proofErr w:type="spellEnd"/>
+      <w:r>
+        <w:rPr>
+          <w:b/>
+          <w:bCs/>
+          <w:color w:val="008000"/>
+          <w:lang w:val="en-US"/>
+        </w:rPr>
+        <w:t>'</w:t>
+      </w:r>
+      <w:proofErr w:type="gramStart"/>
+      <w:r>
+        <w:rPr>
+          <w:color w:val="000000"/>
+          <w:lang w:val="en-US"/>
+        </w:rPr>
+        <w:t xml:space="preserve">))  </w:t>
+      </w:r>
+      <w:r>
+        <w:rPr>
+          <w:i/>
+          <w:iCs/>
+          <w:color w:val="808080"/>
+          <w:lang w:val="en-US"/>
+        </w:rPr>
+        <w:t>#</w:t>
+      </w:r>
+      <w:proofErr w:type="gramEnd"/>
+      <w:r>
+        <w:rPr>
+          <w:i/>
+          <w:iCs/>
+          <w:color w:val="808080"/>
+          <w:lang w:val="en-US"/>
+        </w:rPr>
+        <w:t xml:space="preserve"> </w:t>
+      </w:r>
+      <w:r>
+        <w:rPr>
+          <w:i/>
+          <w:iCs/>
+          <w:color w:val="808080"/>
+        </w:rPr>
+        <w:t>прочитали</w:t>
+      </w:r>
+      <w:r>
+        <w:rPr>
+          <w:i/>
+          <w:iCs/>
+          <w:color w:val="808080"/>
+          <w:lang w:val="en-US"/>
+        </w:rPr>
+        <w:t xml:space="preserve"> _</w:t>
+      </w:r>
+      <w:proofErr w:type="spellStart"/>
+      <w:r>
+        <w:rPr>
+          <w:i/>
+          <w:iCs/>
+          <w:color w:val="808080"/>
+          <w:lang w:val="en-US"/>
+        </w:rPr>
+        <w:t>yellow_size</w:t>
+      </w:r>
+      <w:proofErr w:type="spellEnd"/>
+      <w:r>
+        <w:rPr>
+          <w:i/>
+          <w:iCs/>
+          <w:color w:val="808080"/>
+          <w:lang w:val="en-US"/>
+        </w:rPr>
+        <w:t xml:space="preserve"> Time!!!</w:t>
+      </w:r>
+    </w:p>
+    <w:p>
+      <w:pPr>
+        <w:pStyle w:val="HTML"/>
+        <w:shd w:val="clear" w:color="auto" w:fill="FFFFFF"/>
+        <w:rPr>
+          <w:i/>
+          <w:iCs/>
+          <w:color w:val="808080"/>
+          <w:lang w:val="en-US"/>
+        </w:rPr>
+      </w:pPr>
+    </w:p>
+    <w:p>
+      <w:pPr>
+        <w:pStyle w:val="HTML"/>
+        <w:shd w:val="clear" w:color="auto" w:fill="FFFFFF"/>
+        <w:rPr>
+          <w:color w:val="000000"/>
+          <w:lang w:val="en-US"/>
+        </w:rPr>
+      </w:pPr>
+      <w:proofErr w:type="spellStart"/>
+      <w:proofErr w:type="gramStart"/>
+      <w:r>
+        <w:rPr>
+          <w:color w:val="000000"/>
+          <w:lang w:val="en-US"/>
+        </w:rPr>
+        <w:t>hashMap.put</w:t>
+      </w:r>
+      <w:proofErr w:type="spellEnd"/>
+      <w:r>
+        <w:rPr>
+          <w:color w:val="000000"/>
+          <w:lang w:val="en-US"/>
+        </w:rPr>
+        <w:t>(</w:t>
+      </w:r>
+      <w:proofErr w:type="gramEnd"/>
+      <w:r>
+        <w:rPr>
+          <w:b/>
+          <w:bCs/>
+          <w:color w:val="008000"/>
+          <w:lang w:val="en-US"/>
+        </w:rPr>
+        <w:t>'_</w:t>
+      </w:r>
+      <w:proofErr w:type="spellStart"/>
+      <w:r>
+        <w:rPr>
+          <w:b/>
+          <w:bCs/>
+          <w:color w:val="008000"/>
+          <w:lang w:val="en-US"/>
+        </w:rPr>
+        <w:t>green_size</w:t>
+      </w:r>
+      <w:proofErr w:type="spellEnd"/>
+      <w:r>
+        <w:rPr>
+          <w:b/>
+          <w:bCs/>
+          <w:color w:val="008000"/>
+          <w:lang w:val="en-US"/>
+        </w:rPr>
+        <w:t>'</w:t>
+      </w:r>
+      <w:r>
+        <w:rPr>
+          <w:color w:val="000000"/>
+          <w:lang w:val="en-US"/>
+        </w:rPr>
+        <w:t xml:space="preserve">, </w:t>
+      </w:r>
+      <w:r>
+        <w:rPr>
+          <w:color w:val="000080"/>
+          <w:lang w:val="en-US"/>
+        </w:rPr>
+        <w:t>str</w:t>
+      </w:r>
+      <w:r>
+        <w:rPr>
+          <w:color w:val="000000"/>
+          <w:lang w:val="en-US"/>
+        </w:rPr>
+        <w:t>(_</w:t>
+      </w:r>
+      <w:proofErr w:type="spellStart"/>
+      <w:r>
+        <w:rPr>
+          <w:color w:val="000000"/>
+          <w:lang w:val="en-US"/>
+        </w:rPr>
+        <w:t>green_size</w:t>
+      </w:r>
+      <w:proofErr w:type="spellEnd"/>
+      <w:r>
+        <w:rPr>
+          <w:color w:val="000000"/>
+          <w:lang w:val="en-US"/>
+        </w:rPr>
+        <w:t xml:space="preserve">))  </w:t>
+      </w:r>
+      <w:r>
+        <w:rPr>
+          <w:i/>
+          <w:iCs/>
+          <w:color w:val="808080"/>
+          <w:lang w:val="en-US"/>
+        </w:rPr>
+        <w:t xml:space="preserve"># </w:t>
+      </w:r>
+      <w:r>
+        <w:rPr>
+          <w:i/>
+          <w:iCs/>
+          <w:color w:val="808080"/>
+        </w:rPr>
+        <w:t>ввод</w:t>
+      </w:r>
+      <w:r>
+        <w:rPr>
+          <w:i/>
+          <w:iCs/>
+          <w:color w:val="808080"/>
+          <w:lang w:val="en-US"/>
+        </w:rPr>
+        <w:t xml:space="preserve"> _</w:t>
+      </w:r>
+      <w:proofErr w:type="spellStart"/>
+      <w:r>
+        <w:rPr>
+          <w:i/>
+          <w:iCs/>
+          <w:color w:val="808080"/>
+          <w:lang w:val="en-US"/>
+        </w:rPr>
+        <w:t>green_size</w:t>
+      </w:r>
+      <w:proofErr w:type="spellEnd"/>
+      <w:r>
+        <w:rPr>
+          <w:i/>
+          <w:iCs/>
+          <w:color w:val="808080"/>
+          <w:lang w:val="en-US"/>
+        </w:rPr>
+        <w:t xml:space="preserve"> Time!!!</w:t>
+      </w:r>
+    </w:p>
+    <w:p>
+      <w:pPr>
+        <w:pStyle w:val="HTML"/>
+        <w:shd w:val="clear" w:color="auto" w:fill="FFFFFF"/>
+        <w:rPr>
+          <w:color w:val="000000"/>
+          <w:lang w:val="en-US"/>
+        </w:rPr>
+      </w:pPr>
+      <w:proofErr w:type="spellStart"/>
+      <w:proofErr w:type="gramStart"/>
+      <w:r>
+        <w:rPr>
+          <w:color w:val="000000"/>
+          <w:lang w:val="en-US"/>
+        </w:rPr>
+        <w:t>hashMap.put</w:t>
+      </w:r>
+      <w:proofErr w:type="spellEnd"/>
+      <w:r>
+        <w:rPr>
+          <w:color w:val="000000"/>
+          <w:lang w:val="en-US"/>
+        </w:rPr>
+        <w:t>(</w:t>
+      </w:r>
+      <w:proofErr w:type="gramEnd"/>
+      <w:r>
+        <w:rPr>
+          <w:b/>
+          <w:bCs/>
+          <w:color w:val="008000"/>
+          <w:lang w:val="en-US"/>
+        </w:rPr>
+        <w:t>'_</w:t>
+      </w:r>
+      <w:proofErr w:type="spellStart"/>
+      <w:r>
+        <w:rPr>
+          <w:b/>
+          <w:bCs/>
+          <w:color w:val="008000"/>
+          <w:lang w:val="en-US"/>
+        </w:rPr>
+        <w:t>yellow_size</w:t>
+      </w:r>
+      <w:proofErr w:type="spellEnd"/>
+      <w:r>
+        <w:rPr>
+          <w:b/>
+          <w:bCs/>
+          <w:color w:val="008000"/>
+          <w:lang w:val="en-US"/>
+        </w:rPr>
+        <w:t>'</w:t>
+      </w:r>
+      <w:r>
+        <w:rPr>
+          <w:color w:val="000000"/>
+          <w:lang w:val="en-US"/>
+        </w:rPr>
+        <w:t xml:space="preserve">, </w:t>
+      </w:r>
+      <w:r>
+        <w:rPr>
+          <w:color w:val="000080"/>
+          <w:lang w:val="en-US"/>
+        </w:rPr>
+        <w:t>str</w:t>
+      </w:r>
+      <w:r>
+        <w:rPr>
+          <w:color w:val="000000"/>
+          <w:lang w:val="en-US"/>
+        </w:rPr>
+        <w:t>(_</w:t>
+      </w:r>
+      <w:proofErr w:type="spellStart"/>
+      <w:r>
+        <w:rPr>
+          <w:color w:val="000000"/>
+          <w:lang w:val="en-US"/>
+        </w:rPr>
+        <w:t>yellow_size</w:t>
+      </w:r>
+      <w:proofErr w:type="spellEnd"/>
+      <w:r>
+        <w:rPr>
+          <w:color w:val="000000"/>
+          <w:lang w:val="en-US"/>
+        </w:rPr>
+        <w:t xml:space="preserve">))  </w:t>
+      </w:r>
+      <w:r>
+        <w:rPr>
+          <w:i/>
+          <w:iCs/>
+          <w:color w:val="808080"/>
+          <w:lang w:val="en-US"/>
+        </w:rPr>
+        <w:t xml:space="preserve"># </w:t>
+      </w:r>
+      <w:r>
+        <w:rPr>
+          <w:i/>
+          <w:iCs/>
+          <w:color w:val="808080"/>
+        </w:rPr>
+        <w:t>ввод</w:t>
+      </w:r>
+      <w:r>
+        <w:rPr>
+          <w:i/>
+          <w:iCs/>
+          <w:color w:val="808080"/>
+          <w:lang w:val="en-US"/>
+        </w:rPr>
+        <w:t xml:space="preserve"> _</w:t>
+      </w:r>
+      <w:proofErr w:type="spellStart"/>
+      <w:r>
+        <w:rPr>
+          <w:i/>
+          <w:iCs/>
+          <w:color w:val="808080"/>
+          <w:lang w:val="en-US"/>
+        </w:rPr>
+        <w:t>yellow_size</w:t>
+      </w:r>
+      <w:proofErr w:type="spellEnd"/>
+      <w:r>
+        <w:rPr>
+          <w:i/>
+          <w:iCs/>
+          <w:color w:val="808080"/>
+          <w:lang w:val="en-US"/>
+        </w:rPr>
+        <w:t xml:space="preserve"> Time!!!</w:t>
+      </w:r>
+    </w:p>
+    <w:p>
+      <w:pPr>
+        <w:rPr>
+          <w:rFonts w:ascii="Helvetica" w:hAnsi="Helvetica"/>
+          <w:color w:val="000000"/>
+          <w:sz w:val="18"/>
+          <w:szCs w:val="18"/>
+          <w:shd w:val="clear" w:color="auto" w:fill="FBFBFB"/>
+          <w:lang w:val="en-US"/>
+        </w:rPr>
+      </w:pPr>
+    </w:p>
+    <w:p>
+      <w:pPr>
+        <w:pStyle w:val="2"/>
+        <w:spacing w:before="0" w:line="240" w:lineRule="auto"/>
+        <w:ind w:left="578" w:hanging="578"/>
+        <w:rPr>
+          <w:color w:val="auto"/>
+          <w:sz w:val="18"/>
+          <w:szCs w:val="18"/>
+          <w:shd w:val="clear" w:color="auto" w:fill="FBFBFB"/>
+        </w:rPr>
+      </w:pPr>
+      <w:r>
+        <w:rPr>
+          <w:color w:val="auto"/>
+          <w:sz w:val="18"/>
+          <w:szCs w:val="18"/>
+          <w:shd w:val="clear" w:color="auto" w:fill="FBFBFB"/>
+        </w:rPr>
+        <w:t xml:space="preserve">Убрал </w:t>
+      </w:r>
+      <w:proofErr w:type="spellStart"/>
+      <w:r>
+        <w:rPr>
+          <w:color w:val="auto"/>
+          <w:sz w:val="18"/>
+          <w:szCs w:val="18"/>
+          <w:shd w:val="clear" w:color="auto" w:fill="FBFBFB"/>
+        </w:rPr>
+        <w:t>глобал</w:t>
+      </w:r>
+      <w:proofErr w:type="spellEnd"/>
+      <w:r>
+        <w:rPr>
+          <w:color w:val="auto"/>
+          <w:sz w:val="18"/>
+          <w:szCs w:val="18"/>
+          <w:shd w:val="clear" w:color="auto" w:fill="FBFBFB"/>
+        </w:rPr>
+        <w:t xml:space="preserve"> – процесс инвентаризации продвинулся до ввода </w:t>
+      </w:r>
+      <w:proofErr w:type="gramStart"/>
+      <w:r>
+        <w:rPr>
+          <w:color w:val="auto"/>
+          <w:sz w:val="18"/>
+          <w:szCs w:val="18"/>
+          <w:shd w:val="clear" w:color="auto" w:fill="FBFBFB"/>
+        </w:rPr>
+        <w:t>количества ,</w:t>
+      </w:r>
+      <w:proofErr w:type="gramEnd"/>
+      <w:r>
+        <w:rPr>
+          <w:color w:val="auto"/>
+          <w:sz w:val="18"/>
+          <w:szCs w:val="18"/>
+          <w:shd w:val="clear" w:color="auto" w:fill="FBFBFB"/>
+        </w:rPr>
+        <w:t xml:space="preserve"> но тут появилась ошибка</w:t>
+      </w:r>
+    </w:p>
+    <w:p>
+      <w:pPr>
+        <w:rPr>
+          <w:rFonts w:ascii="Helvetica" w:hAnsi="Helvetica"/>
+          <w:color w:val="000000"/>
+          <w:sz w:val="18"/>
+          <w:szCs w:val="18"/>
+          <w:shd w:val="clear" w:color="auto" w:fill="FBFBFB"/>
+          <w:lang w:val="en-US"/>
+        </w:rPr>
+      </w:pPr>
+      <w:r>
+        <w:rPr>
+          <w:rFonts w:ascii="Helvetica" w:hAnsi="Helvetica"/>
+          <w:color w:val="000000"/>
+          <w:sz w:val="18"/>
+          <w:szCs w:val="18"/>
+          <w:shd w:val="clear" w:color="auto" w:fill="FBFBFB"/>
+        </w:rPr>
+        <w:t>Ошибка</w:t>
+      </w:r>
+      <w:r>
+        <w:rPr>
+          <w:rFonts w:ascii="Helvetica" w:hAnsi="Helvetica"/>
+          <w:color w:val="000000"/>
+          <w:sz w:val="18"/>
+          <w:szCs w:val="18"/>
+          <w:shd w:val="clear" w:color="auto" w:fill="FBFBFB"/>
+          <w:lang w:val="en-US"/>
+        </w:rPr>
+        <w:t xml:space="preserve"> </w:t>
+      </w:r>
+      <w:r>
+        <w:rPr>
+          <w:rFonts w:ascii="Helvetica" w:hAnsi="Helvetica"/>
+          <w:color w:val="000000"/>
+          <w:sz w:val="18"/>
+          <w:szCs w:val="18"/>
+          <w:shd w:val="clear" w:color="auto" w:fill="FBFBFB"/>
+        </w:rPr>
+        <w:t>при</w:t>
+      </w:r>
+      <w:r>
+        <w:rPr>
+          <w:rFonts w:ascii="Helvetica" w:hAnsi="Helvetica"/>
+          <w:color w:val="000000"/>
+          <w:sz w:val="18"/>
+          <w:szCs w:val="18"/>
+          <w:shd w:val="clear" w:color="auto" w:fill="FBFBFB"/>
+          <w:lang w:val="en-US"/>
+        </w:rPr>
+        <w:t xml:space="preserve"> </w:t>
+      </w:r>
+      <w:r>
+        <w:rPr>
+          <w:rFonts w:ascii="Helvetica" w:hAnsi="Helvetica"/>
+          <w:color w:val="000000"/>
+          <w:sz w:val="18"/>
+          <w:szCs w:val="18"/>
+          <w:shd w:val="clear" w:color="auto" w:fill="FBFBFB"/>
+        </w:rPr>
+        <w:t>вводе</w:t>
+      </w:r>
+      <w:r>
+        <w:rPr>
+          <w:rFonts w:ascii="Helvetica" w:hAnsi="Helvetica"/>
+          <w:color w:val="000000"/>
+          <w:sz w:val="18"/>
+          <w:szCs w:val="18"/>
+          <w:shd w:val="clear" w:color="auto" w:fill="FBFBFB"/>
+          <w:lang w:val="en-US"/>
+        </w:rPr>
+        <w:t xml:space="preserve"> </w:t>
+      </w:r>
+      <w:r>
+        <w:rPr>
+          <w:rFonts w:ascii="Helvetica" w:hAnsi="Helvetica"/>
+          <w:color w:val="000000"/>
+          <w:sz w:val="18"/>
+          <w:szCs w:val="18"/>
+          <w:shd w:val="clear" w:color="auto" w:fill="FBFBFB"/>
+        </w:rPr>
+        <w:t>данных</w:t>
+      </w:r>
+      <w:r>
+        <w:rPr>
+          <w:rFonts w:ascii="Helvetica" w:hAnsi="Helvetica"/>
+          <w:color w:val="000000"/>
+          <w:sz w:val="18"/>
+          <w:szCs w:val="18"/>
+          <w:shd w:val="clear" w:color="auto" w:fill="FBFBFB"/>
+          <w:lang w:val="en-US"/>
+        </w:rPr>
+        <w:t xml:space="preserve"> </w:t>
+      </w:r>
+    </w:p>
+    <w:p>
+      <w:pPr>
+        <w:rPr>
+          <w:rFonts w:ascii="Helvetica" w:hAnsi="Helvetica"/>
+          <w:color w:val="000000"/>
+          <w:sz w:val="18"/>
+          <w:szCs w:val="18"/>
+          <w:shd w:val="clear" w:color="auto" w:fill="FBFBFB"/>
+          <w:lang w:val="en-US"/>
+        </w:rPr>
+      </w:pPr>
+      <w:r>
+        <w:rPr>
+          <w:noProof/>
+        </w:rPr>
+        <w:drawing>
+          <wp:inline distT="0" distB="0" distL="0" distR="0" wp14:anchorId="6810E1E7" wp14:editId="6AB74B75">
+            <wp:extent cx="1068476" cy="1894974"/>
+            <wp:effectExtent l="0" t="0" r="0" b="0"/>
+            <wp:docPr id="17" name="Рисунок 17"/>
+            <wp:cNvGraphicFramePr>
+              <a:graphicFrameLocks xmlns:a="http://schemas.openxmlformats.org/drawingml/2006/main" noChangeAspect="1"/>
+            </wp:cNvGraphicFramePr>
+            <a:graphic xmlns:a="http://schemas.openxmlformats.org/drawingml/2006/main">
+              <a:graphicData uri="http://schemas.openxmlformats.org/drawingml/2006/picture">
+                <pic:pic xmlns:pic="http://schemas.openxmlformats.org/drawingml/2006/picture">
+                  <pic:nvPicPr>
+                    <pic:cNvPr id="1" name=""/>
+                    <pic:cNvPicPr/>
+                  </pic:nvPicPr>
+                  <pic:blipFill>
+                    <a:blip r:embed="rId26"/>
+                    <a:stretch>
+                      <a:fillRect/>
+                    </a:stretch>
+                  </pic:blipFill>
+                  <pic:spPr>
+                    <a:xfrm>
+                      <a:off x="0" y="0"/>
+                      <a:ext cx="1071326" cy="1900029"/>
+                    </a:xfrm>
+                    <a:prstGeom prst="rect">
+                      <a:avLst/>
+                    </a:prstGeom>
+                  </pic:spPr>
+                </pic:pic>
+              </a:graphicData>
+            </a:graphic>
+          </wp:inline>
+        </w:drawing>
+      </w:r>
+      <w:r>
+        <w:rPr>
+          <w:rFonts w:ascii="Helvetica" w:hAnsi="Helvetica"/>
+          <w:color w:val="000000"/>
+          <w:sz w:val="18"/>
+          <w:szCs w:val="18"/>
+          <w:shd w:val="clear" w:color="auto" w:fill="FBFBFB"/>
+          <w:lang w:val="en-US"/>
+        </w:rPr>
+        <w:t xml:space="preserve"> </w:t>
+      </w:r>
+      <w:r>
+        <w:rPr>
+          <w:rFonts w:ascii="Helvetica" w:hAnsi="Helvetica"/>
+          <w:color w:val="000000"/>
+          <w:sz w:val="18"/>
+          <w:szCs w:val="18"/>
+          <w:shd w:val="clear" w:color="auto" w:fill="FBFBFB"/>
+          <w:lang w:val="en-US"/>
+        </w:rPr>
+        <w:t xml:space="preserve">invalid literal for </w:t>
+      </w:r>
+      <w:proofErr w:type="gramStart"/>
+      <w:r>
+        <w:rPr>
+          <w:rFonts w:ascii="Helvetica" w:hAnsi="Helvetica"/>
+          <w:color w:val="000000"/>
+          <w:sz w:val="18"/>
+          <w:szCs w:val="18"/>
+          <w:shd w:val="clear" w:color="auto" w:fill="FBFBFB"/>
+          <w:lang w:val="en-US"/>
+        </w:rPr>
+        <w:t>int(</w:t>
+      </w:r>
+      <w:proofErr w:type="gramEnd"/>
+      <w:r>
+        <w:rPr>
+          <w:rFonts w:ascii="Helvetica" w:hAnsi="Helvetica"/>
+          <w:color w:val="000000"/>
+          <w:sz w:val="18"/>
+          <w:szCs w:val="18"/>
+          <w:shd w:val="clear" w:color="auto" w:fill="FBFBFB"/>
+          <w:lang w:val="en-US"/>
+        </w:rPr>
+        <w:t>) with base 10 none</w:t>
+      </w:r>
+    </w:p>
+    <w:p>
+      <w:pPr>
+        <w:rPr>
+          <w:rFonts w:ascii="Helvetica" w:hAnsi="Helvetica"/>
+          <w:color w:val="000000"/>
+          <w:sz w:val="18"/>
+          <w:szCs w:val="18"/>
+          <w:shd w:val="clear" w:color="auto" w:fill="FBFBFB"/>
+          <w:lang w:val="en-US"/>
+        </w:rPr>
+      </w:pPr>
+    </w:p>
+    <w:p>
+      <w:pPr>
+        <w:rPr>
+          <w:rFonts w:ascii="Helvetica" w:hAnsi="Helvetica"/>
+          <w:color w:val="000000"/>
+          <w:sz w:val="18"/>
+          <w:szCs w:val="18"/>
+          <w:shd w:val="clear" w:color="auto" w:fill="FBFBFB"/>
+          <w:lang w:val="en-US"/>
         </w:rPr>
       </w:pPr>
     </w:p>
@@ -9148,6 +13740,30 @@
     <w:abstractNumId w:val="1"/>
   </w:num>
   <w:num w:numId="6" w16cid:durableId="206990159">
+    <w:abstractNumId w:val="1"/>
+  </w:num>
+  <w:num w:numId="7" w16cid:durableId="112793336">
+    <w:abstractNumId w:val="1"/>
+  </w:num>
+  <w:num w:numId="8" w16cid:durableId="1123619494">
+    <w:abstractNumId w:val="1"/>
+  </w:num>
+  <w:num w:numId="9" w16cid:durableId="144208095">
+    <w:abstractNumId w:val="1"/>
+  </w:num>
+  <w:num w:numId="10" w16cid:durableId="325326778">
+    <w:abstractNumId w:val="1"/>
+  </w:num>
+  <w:num w:numId="11" w16cid:durableId="545216476">
+    <w:abstractNumId w:val="1"/>
+  </w:num>
+  <w:num w:numId="12" w16cid:durableId="1333870788">
+    <w:abstractNumId w:val="1"/>
+  </w:num>
+  <w:num w:numId="13" w16cid:durableId="757753044">
+    <w:abstractNumId w:val="1"/>
+  </w:num>
+  <w:num w:numId="14" w16cid:durableId="2025327661">
     <w:abstractNumId w:val="1"/>
   </w:num>
   <w:numIdMacAtCleanup w:val="3"/>

</xml_diff>